<commit_message>
Ajout de la partie sur les délégués
Ajout explication brève de ce que sont les délégués en C# suivi d'un exemple.
</commit_message>
<xml_diff>
--- a/CoursCS2.docx
+++ b/CoursCS2.docx
@@ -636,10 +636,7 @@
         <w:t>Un évènement nécessite n abonné pour pourvoir être déclenché.</w:t>
       </w:r>
     </w:p>
-    <w:p>
-      <w:bookmarkStart w:id="0" w:name="_GoBack"/>
-      <w:bookmarkEnd w:id="0"/>
-    </w:p>
+    <w:p/>
     <w:p>
       <w:r>
         <w:t>EXEMPLE PRATIQUE</w:t>
@@ -902,115 +899,2147 @@
       </w:pPr>
     </w:p>
     <w:p>
-      <w:pPr>
-        <w:rPr>
-          <w:lang w:val="en-GB"/>
-        </w:rPr>
-      </w:pPr>
-    </w:p>
-    <w:p>
-      <w:pPr>
-        <w:rPr>
-          <w:lang w:val="en-GB"/>
-        </w:rPr>
-      </w:pPr>
-    </w:p>
-    <w:p>
-      <w:pPr>
-        <w:rPr>
-          <w:lang w:val="en-GB"/>
-        </w:rPr>
-      </w:pPr>
-    </w:p>
-    <w:p>
-      <w:pPr>
-        <w:rPr>
-          <w:lang w:val="en-GB"/>
-        </w:rPr>
-      </w:pPr>
-    </w:p>
-    <w:p>
-      <w:pPr>
-        <w:rPr>
-          <w:lang w:val="en-GB"/>
-        </w:rPr>
-      </w:pPr>
-    </w:p>
-    <w:p>
-      <w:pPr>
-        <w:rPr>
-          <w:lang w:val="en-GB"/>
-        </w:rPr>
-      </w:pPr>
-    </w:p>
-    <w:p>
-      <w:pPr>
-        <w:rPr>
-          <w:lang w:val="en-GB"/>
-        </w:rPr>
-      </w:pPr>
-    </w:p>
-    <w:p>
-      <w:pPr>
-        <w:rPr>
-          <w:lang w:val="en-GB"/>
-        </w:rPr>
-      </w:pPr>
-    </w:p>
-    <w:p>
-      <w:pPr>
-        <w:rPr>
-          <w:lang w:val="en-GB"/>
-        </w:rPr>
-      </w:pPr>
-    </w:p>
-    <w:p>
-      <w:pPr>
-        <w:rPr>
-          <w:lang w:val="en-GB"/>
-        </w:rPr>
-      </w:pPr>
-    </w:p>
-    <w:p>
-      <w:pPr>
-        <w:rPr>
-          <w:lang w:val="en-GB"/>
-        </w:rPr>
-      </w:pPr>
-    </w:p>
-    <w:p>
-      <w:pPr>
-        <w:rPr>
-          <w:lang w:val="en-GB"/>
-        </w:rPr>
-      </w:pPr>
-    </w:p>
-    <w:p>
-      <w:pPr>
-        <w:rPr>
-          <w:lang w:val="en-GB"/>
-        </w:rPr>
-      </w:pPr>
+      <w:r>
+        <w:t xml:space="preserve">Délégués : </w:t>
+      </w:r>
+    </w:p>
+    <w:p>
+      <w:pPr>
+        <w:rPr>
+          <w:color w:val="000000" w:themeColor="text1"/>
+        </w:rPr>
+      </w:pPr>
+      <w:r>
+        <w:t xml:space="preserve">Les délégués, déclarés avec </w:t>
+      </w:r>
+      <w:proofErr w:type="spellStart"/>
+      <w:r>
+        <w:rPr>
+          <w:color w:val="92D050"/>
+        </w:rPr>
+        <w:t>delegate</w:t>
+      </w:r>
+      <w:proofErr w:type="spellEnd"/>
+      <w:r>
+        <w:rPr>
+          <w:color w:val="000000" w:themeColor="text1"/>
+        </w:rPr>
+        <w:t xml:space="preserve">, </w:t>
+      </w:r>
+      <w:r>
+        <w:rPr>
+          <w:color w:val="000000" w:themeColor="text1"/>
+        </w:rPr>
+        <w:t xml:space="preserve">permettent la mise en place du principe d’ouvert/fermé, autrement dit, ils </w:t>
+      </w:r>
+      <w:r>
+        <w:rPr>
+          <w:color w:val="000000" w:themeColor="text1"/>
+        </w:rPr>
+        <w:t>permettent de passer des méthodes comme argument lors des appels. Ils sont en quelque sorte un moyen de modifier le comportement d’une application sans modifier son code source.</w:t>
+      </w:r>
+    </w:p>
+    <w:p>
+      <w:pPr>
+        <w:rPr>
+          <w:color w:val="000000" w:themeColor="text1"/>
+        </w:rPr>
+      </w:pPr>
+      <w:r>
+        <w:rPr>
+          <w:color w:val="000000" w:themeColor="text1"/>
+        </w:rPr>
+        <w:t>Leur effet est lié à</w:t>
+      </w:r>
+      <w:r>
+        <w:rPr>
+          <w:color w:val="000000" w:themeColor="text1"/>
+        </w:rPr>
+        <w:t xml:space="preserve"> celui de </w:t>
+      </w:r>
+      <w:r>
+        <w:rPr>
+          <w:color w:val="000000" w:themeColor="text1"/>
+        </w:rPr>
+        <w:t xml:space="preserve">la catégorie de classes </w:t>
+      </w:r>
+      <w:r>
+        <w:rPr>
+          <w:color w:val="92D050"/>
+        </w:rPr>
+        <w:t>abstract</w:t>
+      </w:r>
+    </w:p>
+    <w:p>
+      <w:pPr>
+        <w:rPr>
+          <w:color w:val="000000" w:themeColor="text1"/>
+        </w:rPr>
+      </w:pPr>
+      <w:r>
+        <w:rPr>
+          <w:color w:val="000000" w:themeColor="text1"/>
+        </w:rPr>
+        <w:t xml:space="preserve">Les délégués peuvent être déclarés dans la partie </w:t>
+      </w:r>
+      <w:proofErr w:type="spellStart"/>
+      <w:r>
+        <w:rPr>
+          <w:color w:val="92D050"/>
+        </w:rPr>
+        <w:t>namespace</w:t>
+      </w:r>
+      <w:proofErr w:type="spellEnd"/>
+      <w:r>
+        <w:rPr>
+          <w:color w:val="000000" w:themeColor="text1"/>
+        </w:rPr>
+        <w:t xml:space="preserve"> ou alors au sein même d’une classe.</w:t>
+      </w:r>
+    </w:p>
+    <w:p/>
+    <w:p>
+      <w:r>
+        <w:t>EXEMPLE PRATIQUE :</w:t>
+      </w:r>
+    </w:p>
+    <w:p>
+      <w:pPr>
+        <w:autoSpaceDE w:val="0"/>
+        <w:autoSpaceDN w:val="0"/>
+        <w:adjustRightInd w:val="0"/>
+        <w:spacing w:after="0" w:line="240" w:lineRule="auto"/>
+        <w:rPr>
+          <w:rFonts w:ascii="Consolas" w:hAnsi="Consolas" w:cs="Consolas"/>
+          <w:color w:val="000000"/>
+          <w:sz w:val="16"/>
+          <w:szCs w:val="16"/>
+          <w:lang w:val="en-US"/>
+        </w:rPr>
+      </w:pPr>
+      <w:r>
+        <w:rPr>
+          <w:rFonts w:ascii="Consolas" w:hAnsi="Consolas" w:cs="Consolas"/>
+          <w:color w:val="0000FF"/>
+          <w:sz w:val="16"/>
+          <w:szCs w:val="16"/>
+          <w:lang w:val="en-US"/>
+        </w:rPr>
+        <w:t>namespace</w:t>
+      </w:r>
+      <w:r>
+        <w:rPr>
+          <w:rFonts w:ascii="Consolas" w:hAnsi="Consolas" w:cs="Consolas"/>
+          <w:color w:val="000000"/>
+          <w:sz w:val="16"/>
+          <w:szCs w:val="16"/>
+          <w:lang w:val="en-US"/>
+        </w:rPr>
+        <w:t xml:space="preserve"> </w:t>
+      </w:r>
+      <w:proofErr w:type="spellStart"/>
+      <w:r>
+        <w:rPr>
+          <w:rFonts w:ascii="Consolas" w:hAnsi="Consolas" w:cs="Consolas"/>
+          <w:color w:val="000000"/>
+          <w:sz w:val="16"/>
+          <w:szCs w:val="16"/>
+          <w:lang w:val="en-US"/>
+        </w:rPr>
+        <w:t>UsingDelegate</w:t>
+      </w:r>
+      <w:proofErr w:type="spellEnd"/>
+    </w:p>
+    <w:p>
+      <w:pPr>
+        <w:autoSpaceDE w:val="0"/>
+        <w:autoSpaceDN w:val="0"/>
+        <w:adjustRightInd w:val="0"/>
+        <w:spacing w:after="0" w:line="240" w:lineRule="auto"/>
+        <w:rPr>
+          <w:rFonts w:ascii="Consolas" w:hAnsi="Consolas" w:cs="Consolas"/>
+          <w:color w:val="000000"/>
+          <w:sz w:val="16"/>
+          <w:szCs w:val="16"/>
+          <w:lang w:val="en-US"/>
+        </w:rPr>
+      </w:pPr>
+      <w:r>
+        <w:rPr>
+          <w:rFonts w:ascii="Consolas" w:hAnsi="Consolas" w:cs="Consolas"/>
+          <w:color w:val="000000"/>
+          <w:sz w:val="16"/>
+          <w:szCs w:val="16"/>
+          <w:lang w:val="en-US"/>
+        </w:rPr>
+        <w:t>{</w:t>
+      </w:r>
+    </w:p>
+    <w:p>
+      <w:pPr>
+        <w:autoSpaceDE w:val="0"/>
+        <w:autoSpaceDN w:val="0"/>
+        <w:adjustRightInd w:val="0"/>
+        <w:spacing w:after="0" w:line="240" w:lineRule="auto"/>
+        <w:rPr>
+          <w:rFonts w:ascii="Consolas" w:hAnsi="Consolas" w:cs="Consolas"/>
+          <w:color w:val="000000"/>
+          <w:sz w:val="16"/>
+          <w:szCs w:val="16"/>
+          <w:lang w:val="en-US"/>
+        </w:rPr>
+      </w:pPr>
+      <w:r>
+        <w:rPr>
+          <w:rFonts w:ascii="Consolas" w:hAnsi="Consolas" w:cs="Consolas"/>
+          <w:color w:val="000000"/>
+          <w:sz w:val="16"/>
+          <w:szCs w:val="16"/>
+          <w:lang w:val="en-US"/>
+        </w:rPr>
+        <w:t xml:space="preserve">    </w:t>
+      </w:r>
+      <w:r>
+        <w:rPr>
+          <w:rFonts w:ascii="Consolas" w:hAnsi="Consolas" w:cs="Consolas"/>
+          <w:color w:val="0000FF"/>
+          <w:sz w:val="16"/>
+          <w:szCs w:val="16"/>
+          <w:lang w:val="en-US"/>
+        </w:rPr>
+        <w:t>delegate</w:t>
+      </w:r>
+      <w:r>
+        <w:rPr>
+          <w:rFonts w:ascii="Consolas" w:hAnsi="Consolas" w:cs="Consolas"/>
+          <w:color w:val="000000"/>
+          <w:sz w:val="16"/>
+          <w:szCs w:val="16"/>
+          <w:lang w:val="en-US"/>
+        </w:rPr>
+        <w:t xml:space="preserve"> </w:t>
+      </w:r>
+      <w:r>
+        <w:rPr>
+          <w:rFonts w:ascii="Consolas" w:hAnsi="Consolas" w:cs="Consolas"/>
+          <w:color w:val="0000FF"/>
+          <w:sz w:val="16"/>
+          <w:szCs w:val="16"/>
+          <w:lang w:val="en-US"/>
+        </w:rPr>
+        <w:t>string</w:t>
+      </w:r>
+      <w:r>
+        <w:rPr>
+          <w:rFonts w:ascii="Consolas" w:hAnsi="Consolas" w:cs="Consolas"/>
+          <w:color w:val="000000"/>
+          <w:sz w:val="16"/>
+          <w:szCs w:val="16"/>
+          <w:lang w:val="en-US"/>
+        </w:rPr>
+        <w:t xml:space="preserve"> </w:t>
+      </w:r>
+      <w:proofErr w:type="spellStart"/>
+      <w:proofErr w:type="gramStart"/>
+      <w:r>
+        <w:rPr>
+          <w:rFonts w:ascii="Consolas" w:hAnsi="Consolas" w:cs="Consolas"/>
+          <w:color w:val="2B91AF"/>
+          <w:sz w:val="16"/>
+          <w:szCs w:val="16"/>
+          <w:lang w:val="en-US"/>
+        </w:rPr>
+        <w:t>ActionOnString</w:t>
+      </w:r>
+      <w:proofErr w:type="spellEnd"/>
+      <w:r>
+        <w:rPr>
+          <w:rFonts w:ascii="Consolas" w:hAnsi="Consolas" w:cs="Consolas"/>
+          <w:color w:val="000000"/>
+          <w:sz w:val="16"/>
+          <w:szCs w:val="16"/>
+          <w:lang w:val="en-US"/>
+        </w:rPr>
+        <w:t>(</w:t>
+      </w:r>
+      <w:proofErr w:type="gramEnd"/>
+      <w:r>
+        <w:rPr>
+          <w:rFonts w:ascii="Consolas" w:hAnsi="Consolas" w:cs="Consolas"/>
+          <w:color w:val="0000FF"/>
+          <w:sz w:val="16"/>
+          <w:szCs w:val="16"/>
+          <w:lang w:val="en-US"/>
+        </w:rPr>
+        <w:t>string</w:t>
+      </w:r>
+      <w:r>
+        <w:rPr>
+          <w:rFonts w:ascii="Consolas" w:hAnsi="Consolas" w:cs="Consolas"/>
+          <w:color w:val="000000"/>
+          <w:sz w:val="16"/>
+          <w:szCs w:val="16"/>
+          <w:lang w:val="en-US"/>
+        </w:rPr>
+        <w:t xml:space="preserve"> text);</w:t>
+      </w:r>
+    </w:p>
+    <w:p>
+      <w:pPr>
+        <w:autoSpaceDE w:val="0"/>
+        <w:autoSpaceDN w:val="0"/>
+        <w:adjustRightInd w:val="0"/>
+        <w:spacing w:after="0" w:line="240" w:lineRule="auto"/>
+        <w:rPr>
+          <w:rFonts w:ascii="Consolas" w:hAnsi="Consolas" w:cs="Consolas"/>
+          <w:color w:val="000000"/>
+          <w:sz w:val="16"/>
+          <w:szCs w:val="16"/>
+          <w:lang w:val="en-US"/>
+        </w:rPr>
+      </w:pPr>
+    </w:p>
+    <w:p>
+      <w:pPr>
+        <w:autoSpaceDE w:val="0"/>
+        <w:autoSpaceDN w:val="0"/>
+        <w:adjustRightInd w:val="0"/>
+        <w:spacing w:after="0" w:line="240" w:lineRule="auto"/>
+        <w:rPr>
+          <w:rFonts w:ascii="Consolas" w:hAnsi="Consolas" w:cs="Consolas"/>
+          <w:color w:val="000000"/>
+          <w:sz w:val="16"/>
+          <w:szCs w:val="16"/>
+          <w:lang w:val="en-US"/>
+        </w:rPr>
+      </w:pPr>
+      <w:r>
+        <w:rPr>
+          <w:rFonts w:ascii="Consolas" w:hAnsi="Consolas" w:cs="Consolas"/>
+          <w:color w:val="000000"/>
+          <w:sz w:val="16"/>
+          <w:szCs w:val="16"/>
+          <w:lang w:val="en-US"/>
+        </w:rPr>
+        <w:t xml:space="preserve">    </w:t>
+      </w:r>
+      <w:r>
+        <w:rPr>
+          <w:rFonts w:ascii="Consolas" w:hAnsi="Consolas" w:cs="Consolas"/>
+          <w:color w:val="0000FF"/>
+          <w:sz w:val="16"/>
+          <w:szCs w:val="16"/>
+          <w:lang w:val="en-US"/>
+        </w:rPr>
+        <w:t>class</w:t>
+      </w:r>
+      <w:r>
+        <w:rPr>
+          <w:rFonts w:ascii="Consolas" w:hAnsi="Consolas" w:cs="Consolas"/>
+          <w:color w:val="000000"/>
+          <w:sz w:val="16"/>
+          <w:szCs w:val="16"/>
+          <w:lang w:val="en-US"/>
+        </w:rPr>
+        <w:t xml:space="preserve"> </w:t>
+      </w:r>
+      <w:r>
+        <w:rPr>
+          <w:rFonts w:ascii="Consolas" w:hAnsi="Consolas" w:cs="Consolas"/>
+          <w:color w:val="2B91AF"/>
+          <w:sz w:val="16"/>
+          <w:szCs w:val="16"/>
+          <w:lang w:val="en-US"/>
+        </w:rPr>
+        <w:t>Program</w:t>
+      </w:r>
+    </w:p>
+    <w:p>
+      <w:pPr>
+        <w:autoSpaceDE w:val="0"/>
+        <w:autoSpaceDN w:val="0"/>
+        <w:adjustRightInd w:val="0"/>
+        <w:spacing w:after="0" w:line="240" w:lineRule="auto"/>
+        <w:rPr>
+          <w:rFonts w:ascii="Consolas" w:hAnsi="Consolas" w:cs="Consolas"/>
+          <w:color w:val="000000"/>
+          <w:sz w:val="16"/>
+          <w:szCs w:val="16"/>
+          <w:lang w:val="en-US"/>
+        </w:rPr>
+      </w:pPr>
+      <w:r>
+        <w:rPr>
+          <w:rFonts w:ascii="Consolas" w:hAnsi="Consolas" w:cs="Consolas"/>
+          <w:color w:val="000000"/>
+          <w:sz w:val="16"/>
+          <w:szCs w:val="16"/>
+          <w:lang w:val="en-US"/>
+        </w:rPr>
+        <w:t xml:space="preserve">    {</w:t>
+      </w:r>
+    </w:p>
+    <w:p>
+      <w:pPr>
+        <w:autoSpaceDE w:val="0"/>
+        <w:autoSpaceDN w:val="0"/>
+        <w:adjustRightInd w:val="0"/>
+        <w:spacing w:after="0" w:line="240" w:lineRule="auto"/>
+        <w:rPr>
+          <w:rFonts w:ascii="Consolas" w:hAnsi="Consolas" w:cs="Consolas"/>
+          <w:color w:val="000000"/>
+          <w:sz w:val="16"/>
+          <w:szCs w:val="16"/>
+          <w:lang w:val="en-US"/>
+        </w:rPr>
+      </w:pPr>
+    </w:p>
+    <w:p>
+      <w:pPr>
+        <w:autoSpaceDE w:val="0"/>
+        <w:autoSpaceDN w:val="0"/>
+        <w:adjustRightInd w:val="0"/>
+        <w:spacing w:after="0" w:line="240" w:lineRule="auto"/>
+        <w:rPr>
+          <w:rFonts w:ascii="Consolas" w:hAnsi="Consolas" w:cs="Consolas"/>
+          <w:color w:val="000000"/>
+          <w:sz w:val="16"/>
+          <w:szCs w:val="16"/>
+          <w:lang w:val="en-US"/>
+        </w:rPr>
+      </w:pPr>
+      <w:r>
+        <w:rPr>
+          <w:rFonts w:ascii="Consolas" w:hAnsi="Consolas" w:cs="Consolas"/>
+          <w:color w:val="000000"/>
+          <w:sz w:val="16"/>
+          <w:szCs w:val="16"/>
+          <w:lang w:val="en-US"/>
+        </w:rPr>
+        <w:t xml:space="preserve">        </w:t>
+      </w:r>
+      <w:r>
+        <w:rPr>
+          <w:rFonts w:ascii="Consolas" w:hAnsi="Consolas" w:cs="Consolas"/>
+          <w:color w:val="008000"/>
+          <w:sz w:val="16"/>
+          <w:szCs w:val="16"/>
+          <w:lang w:val="en-US"/>
+        </w:rPr>
+        <w:t>//Regular method that matches signature</w:t>
+      </w:r>
+    </w:p>
+    <w:p>
+      <w:pPr>
+        <w:autoSpaceDE w:val="0"/>
+        <w:autoSpaceDN w:val="0"/>
+        <w:adjustRightInd w:val="0"/>
+        <w:spacing w:after="0" w:line="240" w:lineRule="auto"/>
+        <w:rPr>
+          <w:rFonts w:ascii="Consolas" w:hAnsi="Consolas" w:cs="Consolas"/>
+          <w:color w:val="000000"/>
+          <w:sz w:val="16"/>
+          <w:szCs w:val="16"/>
+          <w:lang w:val="en-US"/>
+        </w:rPr>
+      </w:pPr>
+      <w:r>
+        <w:rPr>
+          <w:rFonts w:ascii="Consolas" w:hAnsi="Consolas" w:cs="Consolas"/>
+          <w:color w:val="000000"/>
+          <w:sz w:val="16"/>
+          <w:szCs w:val="16"/>
+          <w:lang w:val="en-US"/>
+        </w:rPr>
+        <w:t xml:space="preserve">        </w:t>
+      </w:r>
+      <w:r>
+        <w:rPr>
+          <w:rFonts w:ascii="Consolas" w:hAnsi="Consolas" w:cs="Consolas"/>
+          <w:color w:val="0000FF"/>
+          <w:sz w:val="16"/>
+          <w:szCs w:val="16"/>
+          <w:lang w:val="en-US"/>
+        </w:rPr>
+        <w:t>static</w:t>
+      </w:r>
+      <w:r>
+        <w:rPr>
+          <w:rFonts w:ascii="Consolas" w:hAnsi="Consolas" w:cs="Consolas"/>
+          <w:color w:val="000000"/>
+          <w:sz w:val="16"/>
+          <w:szCs w:val="16"/>
+          <w:lang w:val="en-US"/>
+        </w:rPr>
+        <w:t xml:space="preserve"> </w:t>
+      </w:r>
+      <w:r>
+        <w:rPr>
+          <w:rFonts w:ascii="Consolas" w:hAnsi="Consolas" w:cs="Consolas"/>
+          <w:color w:val="0000FF"/>
+          <w:sz w:val="16"/>
+          <w:szCs w:val="16"/>
+          <w:lang w:val="en-US"/>
+        </w:rPr>
+        <w:t>string</w:t>
+      </w:r>
+      <w:r>
+        <w:rPr>
+          <w:rFonts w:ascii="Consolas" w:hAnsi="Consolas" w:cs="Consolas"/>
+          <w:color w:val="000000"/>
+          <w:sz w:val="16"/>
+          <w:szCs w:val="16"/>
+          <w:lang w:val="en-US"/>
+        </w:rPr>
+        <w:t xml:space="preserve"> </w:t>
+      </w:r>
+      <w:proofErr w:type="spellStart"/>
+      <w:proofErr w:type="gramStart"/>
+      <w:r>
+        <w:rPr>
+          <w:rFonts w:ascii="Consolas" w:hAnsi="Consolas" w:cs="Consolas"/>
+          <w:color w:val="000000"/>
+          <w:sz w:val="16"/>
+          <w:szCs w:val="16"/>
+          <w:lang w:val="en-US"/>
+        </w:rPr>
+        <w:t>normalPrint</w:t>
+      </w:r>
+      <w:proofErr w:type="spellEnd"/>
+      <w:r>
+        <w:rPr>
+          <w:rFonts w:ascii="Consolas" w:hAnsi="Consolas" w:cs="Consolas"/>
+          <w:color w:val="000000"/>
+          <w:sz w:val="16"/>
+          <w:szCs w:val="16"/>
+          <w:lang w:val="en-US"/>
+        </w:rPr>
+        <w:t>(</w:t>
+      </w:r>
+      <w:proofErr w:type="gramEnd"/>
+      <w:r>
+        <w:rPr>
+          <w:rFonts w:ascii="Consolas" w:hAnsi="Consolas" w:cs="Consolas"/>
+          <w:color w:val="0000FF"/>
+          <w:sz w:val="16"/>
+          <w:szCs w:val="16"/>
+          <w:lang w:val="en-US"/>
+        </w:rPr>
+        <w:t>string</w:t>
+      </w:r>
+      <w:r>
+        <w:rPr>
+          <w:rFonts w:ascii="Consolas" w:hAnsi="Consolas" w:cs="Consolas"/>
+          <w:color w:val="000000"/>
+          <w:sz w:val="16"/>
+          <w:szCs w:val="16"/>
+          <w:lang w:val="en-US"/>
+        </w:rPr>
+        <w:t xml:space="preserve"> text)</w:t>
+      </w:r>
+    </w:p>
+    <w:p>
+      <w:pPr>
+        <w:autoSpaceDE w:val="0"/>
+        <w:autoSpaceDN w:val="0"/>
+        <w:adjustRightInd w:val="0"/>
+        <w:spacing w:after="0" w:line="240" w:lineRule="auto"/>
+        <w:rPr>
+          <w:rFonts w:ascii="Consolas" w:hAnsi="Consolas" w:cs="Consolas"/>
+          <w:color w:val="000000"/>
+          <w:sz w:val="16"/>
+          <w:szCs w:val="16"/>
+          <w:lang w:val="en-US"/>
+        </w:rPr>
+      </w:pPr>
+      <w:r>
+        <w:rPr>
+          <w:rFonts w:ascii="Consolas" w:hAnsi="Consolas" w:cs="Consolas"/>
+          <w:color w:val="000000"/>
+          <w:sz w:val="16"/>
+          <w:szCs w:val="16"/>
+          <w:lang w:val="en-US"/>
+        </w:rPr>
+        <w:t xml:space="preserve">        {</w:t>
+      </w:r>
+    </w:p>
+    <w:p>
+      <w:pPr>
+        <w:autoSpaceDE w:val="0"/>
+        <w:autoSpaceDN w:val="0"/>
+        <w:adjustRightInd w:val="0"/>
+        <w:spacing w:after="0" w:line="240" w:lineRule="auto"/>
+        <w:rPr>
+          <w:rFonts w:ascii="Consolas" w:hAnsi="Consolas" w:cs="Consolas"/>
+          <w:color w:val="000000"/>
+          <w:sz w:val="16"/>
+          <w:szCs w:val="16"/>
+          <w:lang w:val="en-US"/>
+        </w:rPr>
+      </w:pPr>
+      <w:r>
+        <w:rPr>
+          <w:rFonts w:ascii="Consolas" w:hAnsi="Consolas" w:cs="Consolas"/>
+          <w:color w:val="000000"/>
+          <w:sz w:val="16"/>
+          <w:szCs w:val="16"/>
+          <w:lang w:val="en-US"/>
+        </w:rPr>
+        <w:t xml:space="preserve">            </w:t>
+      </w:r>
+      <w:r>
+        <w:rPr>
+          <w:rFonts w:ascii="Consolas" w:hAnsi="Consolas" w:cs="Consolas"/>
+          <w:color w:val="0000FF"/>
+          <w:sz w:val="16"/>
+          <w:szCs w:val="16"/>
+          <w:lang w:val="en-US"/>
+        </w:rPr>
+        <w:t>return</w:t>
+      </w:r>
+      <w:r>
+        <w:rPr>
+          <w:rFonts w:ascii="Consolas" w:hAnsi="Consolas" w:cs="Consolas"/>
+          <w:color w:val="000000"/>
+          <w:sz w:val="16"/>
+          <w:szCs w:val="16"/>
+          <w:lang w:val="en-US"/>
+        </w:rPr>
+        <w:t xml:space="preserve"> text;</w:t>
+      </w:r>
+    </w:p>
+    <w:p>
+      <w:pPr>
+        <w:autoSpaceDE w:val="0"/>
+        <w:autoSpaceDN w:val="0"/>
+        <w:adjustRightInd w:val="0"/>
+        <w:spacing w:after="0" w:line="240" w:lineRule="auto"/>
+        <w:rPr>
+          <w:rFonts w:ascii="Consolas" w:hAnsi="Consolas" w:cs="Consolas"/>
+          <w:color w:val="000000"/>
+          <w:sz w:val="16"/>
+          <w:szCs w:val="16"/>
+          <w:lang w:val="en-US"/>
+        </w:rPr>
+      </w:pPr>
+      <w:r>
+        <w:rPr>
+          <w:rFonts w:ascii="Consolas" w:hAnsi="Consolas" w:cs="Consolas"/>
+          <w:color w:val="000000"/>
+          <w:sz w:val="16"/>
+          <w:szCs w:val="16"/>
+          <w:lang w:val="en-US"/>
+        </w:rPr>
+        <w:t xml:space="preserve">        }</w:t>
+      </w:r>
+    </w:p>
+    <w:p>
+      <w:pPr>
+        <w:autoSpaceDE w:val="0"/>
+        <w:autoSpaceDN w:val="0"/>
+        <w:adjustRightInd w:val="0"/>
+        <w:spacing w:after="0" w:line="240" w:lineRule="auto"/>
+        <w:rPr>
+          <w:rFonts w:ascii="Consolas" w:hAnsi="Consolas" w:cs="Consolas"/>
+          <w:color w:val="000000"/>
+          <w:sz w:val="16"/>
+          <w:szCs w:val="16"/>
+          <w:lang w:val="en-US"/>
+        </w:rPr>
+      </w:pPr>
+    </w:p>
+    <w:p>
+      <w:pPr>
+        <w:autoSpaceDE w:val="0"/>
+        <w:autoSpaceDN w:val="0"/>
+        <w:adjustRightInd w:val="0"/>
+        <w:spacing w:after="0" w:line="240" w:lineRule="auto"/>
+        <w:rPr>
+          <w:rFonts w:ascii="Consolas" w:hAnsi="Consolas" w:cs="Consolas"/>
+          <w:color w:val="000000"/>
+          <w:sz w:val="16"/>
+          <w:szCs w:val="16"/>
+          <w:lang w:val="en-US"/>
+        </w:rPr>
+      </w:pPr>
+      <w:r>
+        <w:rPr>
+          <w:rFonts w:ascii="Consolas" w:hAnsi="Consolas" w:cs="Consolas"/>
+          <w:color w:val="000000"/>
+          <w:sz w:val="16"/>
+          <w:szCs w:val="16"/>
+          <w:lang w:val="en-US"/>
+        </w:rPr>
+        <w:t xml:space="preserve">        </w:t>
+      </w:r>
+      <w:r>
+        <w:rPr>
+          <w:rFonts w:ascii="Consolas" w:hAnsi="Consolas" w:cs="Consolas"/>
+          <w:color w:val="0000FF"/>
+          <w:sz w:val="16"/>
+          <w:szCs w:val="16"/>
+          <w:lang w:val="en-US"/>
+        </w:rPr>
+        <w:t>static</w:t>
+      </w:r>
+      <w:r>
+        <w:rPr>
+          <w:rFonts w:ascii="Consolas" w:hAnsi="Consolas" w:cs="Consolas"/>
+          <w:color w:val="000000"/>
+          <w:sz w:val="16"/>
+          <w:szCs w:val="16"/>
+          <w:lang w:val="en-US"/>
+        </w:rPr>
+        <w:t xml:space="preserve"> </w:t>
+      </w:r>
+      <w:r>
+        <w:rPr>
+          <w:rFonts w:ascii="Consolas" w:hAnsi="Consolas" w:cs="Consolas"/>
+          <w:color w:val="0000FF"/>
+          <w:sz w:val="16"/>
+          <w:szCs w:val="16"/>
+          <w:lang w:val="en-US"/>
+        </w:rPr>
+        <w:t>void</w:t>
+      </w:r>
+      <w:r>
+        <w:rPr>
+          <w:rFonts w:ascii="Consolas" w:hAnsi="Consolas" w:cs="Consolas"/>
+          <w:color w:val="000000"/>
+          <w:sz w:val="16"/>
+          <w:szCs w:val="16"/>
+          <w:lang w:val="en-US"/>
+        </w:rPr>
+        <w:t xml:space="preserve"> Main(</w:t>
+      </w:r>
+      <w:proofErr w:type="gramStart"/>
+      <w:r>
+        <w:rPr>
+          <w:rFonts w:ascii="Consolas" w:hAnsi="Consolas" w:cs="Consolas"/>
+          <w:color w:val="0000FF"/>
+          <w:sz w:val="16"/>
+          <w:szCs w:val="16"/>
+          <w:lang w:val="en-US"/>
+        </w:rPr>
+        <w:t>string</w:t>
+      </w:r>
+      <w:r>
+        <w:rPr>
+          <w:rFonts w:ascii="Consolas" w:hAnsi="Consolas" w:cs="Consolas"/>
+          <w:color w:val="000000"/>
+          <w:sz w:val="16"/>
+          <w:szCs w:val="16"/>
+          <w:lang w:val="en-US"/>
+        </w:rPr>
+        <w:t>[</w:t>
+      </w:r>
+      <w:proofErr w:type="gramEnd"/>
+      <w:r>
+        <w:rPr>
+          <w:rFonts w:ascii="Consolas" w:hAnsi="Consolas" w:cs="Consolas"/>
+          <w:color w:val="000000"/>
+          <w:sz w:val="16"/>
+          <w:szCs w:val="16"/>
+          <w:lang w:val="en-US"/>
+        </w:rPr>
+        <w:t xml:space="preserve">] </w:t>
+      </w:r>
+      <w:proofErr w:type="spellStart"/>
+      <w:r>
+        <w:rPr>
+          <w:rFonts w:ascii="Consolas" w:hAnsi="Consolas" w:cs="Consolas"/>
+          <w:color w:val="000000"/>
+          <w:sz w:val="16"/>
+          <w:szCs w:val="16"/>
+          <w:lang w:val="en-US"/>
+        </w:rPr>
+        <w:t>args</w:t>
+      </w:r>
+      <w:proofErr w:type="spellEnd"/>
+      <w:r>
+        <w:rPr>
+          <w:rFonts w:ascii="Consolas" w:hAnsi="Consolas" w:cs="Consolas"/>
+          <w:color w:val="000000"/>
+          <w:sz w:val="16"/>
+          <w:szCs w:val="16"/>
+          <w:lang w:val="en-US"/>
+        </w:rPr>
+        <w:t>)</w:t>
+      </w:r>
+    </w:p>
+    <w:p>
+      <w:pPr>
+        <w:autoSpaceDE w:val="0"/>
+        <w:autoSpaceDN w:val="0"/>
+        <w:adjustRightInd w:val="0"/>
+        <w:spacing w:after="0" w:line="240" w:lineRule="auto"/>
+        <w:rPr>
+          <w:rFonts w:ascii="Consolas" w:hAnsi="Consolas" w:cs="Consolas"/>
+          <w:color w:val="000000"/>
+          <w:sz w:val="16"/>
+          <w:szCs w:val="16"/>
+          <w:lang w:val="en-US"/>
+        </w:rPr>
+      </w:pPr>
+      <w:r>
+        <w:rPr>
+          <w:rFonts w:ascii="Consolas" w:hAnsi="Consolas" w:cs="Consolas"/>
+          <w:color w:val="000000"/>
+          <w:sz w:val="16"/>
+          <w:szCs w:val="16"/>
+          <w:lang w:val="en-US"/>
+        </w:rPr>
+        <w:t xml:space="preserve">        {</w:t>
+      </w:r>
+    </w:p>
+    <w:p>
+      <w:pPr>
+        <w:autoSpaceDE w:val="0"/>
+        <w:autoSpaceDN w:val="0"/>
+        <w:adjustRightInd w:val="0"/>
+        <w:spacing w:after="0" w:line="240" w:lineRule="auto"/>
+        <w:rPr>
+          <w:rFonts w:ascii="Consolas" w:hAnsi="Consolas" w:cs="Consolas"/>
+          <w:color w:val="000000"/>
+          <w:sz w:val="16"/>
+          <w:szCs w:val="16"/>
+          <w:lang w:val="en-US"/>
+        </w:rPr>
+      </w:pPr>
+      <w:r>
+        <w:rPr>
+          <w:rFonts w:ascii="Consolas" w:hAnsi="Consolas" w:cs="Consolas"/>
+          <w:color w:val="000000"/>
+          <w:sz w:val="16"/>
+          <w:szCs w:val="16"/>
+          <w:lang w:val="en-US"/>
+        </w:rPr>
+        <w:t xml:space="preserve">            </w:t>
+      </w:r>
+      <w:r>
+        <w:rPr>
+          <w:rFonts w:ascii="Consolas" w:hAnsi="Consolas" w:cs="Consolas"/>
+          <w:color w:val="008000"/>
+          <w:sz w:val="16"/>
+          <w:szCs w:val="16"/>
+          <w:lang w:val="en-US"/>
+        </w:rPr>
+        <w:t>//Instantiate delegate with named method</w:t>
+      </w:r>
+    </w:p>
+    <w:p>
+      <w:pPr>
+        <w:autoSpaceDE w:val="0"/>
+        <w:autoSpaceDN w:val="0"/>
+        <w:adjustRightInd w:val="0"/>
+        <w:spacing w:after="0" w:line="240" w:lineRule="auto"/>
+        <w:rPr>
+          <w:rFonts w:ascii="Consolas" w:hAnsi="Consolas" w:cs="Consolas"/>
+          <w:color w:val="000000"/>
+          <w:sz w:val="16"/>
+          <w:szCs w:val="16"/>
+          <w:lang w:val="en-US"/>
+        </w:rPr>
+      </w:pPr>
+      <w:r>
+        <w:rPr>
+          <w:rFonts w:ascii="Consolas" w:hAnsi="Consolas" w:cs="Consolas"/>
+          <w:color w:val="000000"/>
+          <w:sz w:val="16"/>
+          <w:szCs w:val="16"/>
+          <w:lang w:val="en-US"/>
+        </w:rPr>
+        <w:t xml:space="preserve">            </w:t>
+      </w:r>
+      <w:proofErr w:type="spellStart"/>
+      <w:r>
+        <w:rPr>
+          <w:rFonts w:ascii="Consolas" w:hAnsi="Consolas" w:cs="Consolas"/>
+          <w:color w:val="000000"/>
+          <w:sz w:val="16"/>
+          <w:szCs w:val="16"/>
+          <w:lang w:val="en-US"/>
+        </w:rPr>
+        <w:t>ActionOnString</w:t>
+      </w:r>
+      <w:proofErr w:type="spellEnd"/>
+      <w:r>
+        <w:rPr>
+          <w:rFonts w:ascii="Consolas" w:hAnsi="Consolas" w:cs="Consolas"/>
+          <w:color w:val="000000"/>
+          <w:sz w:val="16"/>
+          <w:szCs w:val="16"/>
+          <w:lang w:val="en-US"/>
+        </w:rPr>
+        <w:t xml:space="preserve"> test1 = </w:t>
+      </w:r>
+      <w:proofErr w:type="spellStart"/>
+      <w:r>
+        <w:rPr>
+          <w:rFonts w:ascii="Consolas" w:hAnsi="Consolas" w:cs="Consolas"/>
+          <w:color w:val="000000"/>
+          <w:sz w:val="16"/>
+          <w:szCs w:val="16"/>
+          <w:lang w:val="en-US"/>
+        </w:rPr>
+        <w:t>normalPrint</w:t>
+      </w:r>
+      <w:proofErr w:type="spellEnd"/>
+      <w:r>
+        <w:rPr>
+          <w:rFonts w:ascii="Consolas" w:hAnsi="Consolas" w:cs="Consolas"/>
+          <w:color w:val="000000"/>
+          <w:sz w:val="16"/>
+          <w:szCs w:val="16"/>
+          <w:lang w:val="en-US"/>
+        </w:rPr>
+        <w:t>;</w:t>
+      </w:r>
+    </w:p>
+    <w:p>
+      <w:pPr>
+        <w:autoSpaceDE w:val="0"/>
+        <w:autoSpaceDN w:val="0"/>
+        <w:adjustRightInd w:val="0"/>
+        <w:spacing w:after="0" w:line="240" w:lineRule="auto"/>
+        <w:rPr>
+          <w:rFonts w:ascii="Consolas" w:hAnsi="Consolas" w:cs="Consolas"/>
+          <w:color w:val="000000"/>
+          <w:sz w:val="16"/>
+          <w:szCs w:val="16"/>
+          <w:lang w:val="en-US"/>
+        </w:rPr>
+      </w:pPr>
+    </w:p>
+    <w:p>
+      <w:pPr>
+        <w:autoSpaceDE w:val="0"/>
+        <w:autoSpaceDN w:val="0"/>
+        <w:adjustRightInd w:val="0"/>
+        <w:spacing w:after="0" w:line="240" w:lineRule="auto"/>
+        <w:rPr>
+          <w:rFonts w:ascii="Consolas" w:hAnsi="Consolas" w:cs="Consolas"/>
+          <w:color w:val="000000"/>
+          <w:sz w:val="16"/>
+          <w:szCs w:val="16"/>
+          <w:lang w:val="en-US"/>
+        </w:rPr>
+      </w:pPr>
+      <w:r>
+        <w:rPr>
+          <w:rFonts w:ascii="Consolas" w:hAnsi="Consolas" w:cs="Consolas"/>
+          <w:color w:val="000000"/>
+          <w:sz w:val="16"/>
+          <w:szCs w:val="16"/>
+          <w:lang w:val="en-US"/>
+        </w:rPr>
+        <w:t xml:space="preserve">            </w:t>
+      </w:r>
+      <w:r>
+        <w:rPr>
+          <w:rFonts w:ascii="Consolas" w:hAnsi="Consolas" w:cs="Consolas"/>
+          <w:color w:val="008000"/>
+          <w:sz w:val="16"/>
+          <w:szCs w:val="16"/>
+          <w:lang w:val="en-US"/>
+        </w:rPr>
+        <w:t>//Invoke delegate test1:</w:t>
+      </w:r>
+    </w:p>
+    <w:p>
+      <w:pPr>
+        <w:autoSpaceDE w:val="0"/>
+        <w:autoSpaceDN w:val="0"/>
+        <w:adjustRightInd w:val="0"/>
+        <w:spacing w:after="0" w:line="240" w:lineRule="auto"/>
+        <w:rPr>
+          <w:rFonts w:ascii="Consolas" w:hAnsi="Consolas" w:cs="Consolas"/>
+          <w:color w:val="000000"/>
+          <w:sz w:val="16"/>
+          <w:szCs w:val="16"/>
+          <w:lang w:val="en-US"/>
+        </w:rPr>
+      </w:pPr>
+      <w:r>
+        <w:rPr>
+          <w:rFonts w:ascii="Consolas" w:hAnsi="Consolas" w:cs="Consolas"/>
+          <w:color w:val="000000"/>
+          <w:sz w:val="16"/>
+          <w:szCs w:val="16"/>
+          <w:lang w:val="en-US"/>
+        </w:rPr>
+        <w:t xml:space="preserve">            </w:t>
+      </w:r>
+      <w:r>
+        <w:rPr>
+          <w:rFonts w:ascii="Consolas" w:hAnsi="Consolas" w:cs="Consolas"/>
+          <w:color w:val="008000"/>
+          <w:sz w:val="16"/>
+          <w:szCs w:val="16"/>
+          <w:lang w:val="en-US"/>
+        </w:rPr>
+        <w:t>//Normal print</w:t>
+      </w:r>
+    </w:p>
+    <w:p>
+      <w:pPr>
+        <w:autoSpaceDE w:val="0"/>
+        <w:autoSpaceDN w:val="0"/>
+        <w:adjustRightInd w:val="0"/>
+        <w:spacing w:after="0" w:line="240" w:lineRule="auto"/>
+        <w:rPr>
+          <w:rFonts w:ascii="Consolas" w:hAnsi="Consolas" w:cs="Consolas"/>
+          <w:color w:val="000000"/>
+          <w:sz w:val="16"/>
+          <w:szCs w:val="16"/>
+          <w:lang w:val="en-US"/>
+        </w:rPr>
+      </w:pPr>
+      <w:r>
+        <w:rPr>
+          <w:rFonts w:ascii="Consolas" w:hAnsi="Consolas" w:cs="Consolas"/>
+          <w:color w:val="000000"/>
+          <w:sz w:val="16"/>
+          <w:szCs w:val="16"/>
+          <w:lang w:val="en-US"/>
+        </w:rPr>
+        <w:t xml:space="preserve">            </w:t>
+      </w:r>
+      <w:r>
+        <w:rPr>
+          <w:rFonts w:ascii="Consolas" w:hAnsi="Consolas" w:cs="Consolas"/>
+          <w:color w:val="0000FF"/>
+          <w:sz w:val="16"/>
+          <w:szCs w:val="16"/>
+          <w:lang w:val="en-US"/>
+        </w:rPr>
+        <w:t>string</w:t>
+      </w:r>
+      <w:r>
+        <w:rPr>
+          <w:rFonts w:ascii="Consolas" w:hAnsi="Consolas" w:cs="Consolas"/>
+          <w:color w:val="000000"/>
+          <w:sz w:val="16"/>
+          <w:szCs w:val="16"/>
+          <w:lang w:val="en-US"/>
+        </w:rPr>
+        <w:t xml:space="preserve"> result1 = test1(</w:t>
+      </w:r>
+      <w:r>
+        <w:rPr>
+          <w:rFonts w:ascii="Consolas" w:hAnsi="Consolas" w:cs="Consolas"/>
+          <w:color w:val="A31515"/>
+          <w:sz w:val="16"/>
+          <w:szCs w:val="16"/>
+          <w:lang w:val="en-US"/>
+        </w:rPr>
+        <w:t>"Première phrase de test."</w:t>
+      </w:r>
+      <w:r>
+        <w:rPr>
+          <w:rFonts w:ascii="Consolas" w:hAnsi="Consolas" w:cs="Consolas"/>
+          <w:color w:val="000000"/>
+          <w:sz w:val="16"/>
+          <w:szCs w:val="16"/>
+          <w:lang w:val="en-US"/>
+        </w:rPr>
+        <w:t>);</w:t>
+      </w:r>
+    </w:p>
+    <w:p>
+      <w:pPr>
+        <w:autoSpaceDE w:val="0"/>
+        <w:autoSpaceDN w:val="0"/>
+        <w:adjustRightInd w:val="0"/>
+        <w:spacing w:after="0" w:line="240" w:lineRule="auto"/>
+        <w:rPr>
+          <w:rFonts w:ascii="Consolas" w:hAnsi="Consolas" w:cs="Consolas"/>
+          <w:color w:val="000000"/>
+          <w:sz w:val="16"/>
+          <w:szCs w:val="16"/>
+          <w:lang w:val="en-US"/>
+        </w:rPr>
+      </w:pPr>
+      <w:r>
+        <w:rPr>
+          <w:rFonts w:ascii="Consolas" w:hAnsi="Consolas" w:cs="Consolas"/>
+          <w:color w:val="000000"/>
+          <w:sz w:val="16"/>
+          <w:szCs w:val="16"/>
+          <w:lang w:val="en-US"/>
+        </w:rPr>
+        <w:t xml:space="preserve">            </w:t>
+      </w:r>
+      <w:proofErr w:type="spellStart"/>
+      <w:r>
+        <w:rPr>
+          <w:rFonts w:ascii="Consolas" w:hAnsi="Consolas" w:cs="Consolas"/>
+          <w:color w:val="000000"/>
+          <w:sz w:val="16"/>
+          <w:szCs w:val="16"/>
+          <w:lang w:val="en-US"/>
+        </w:rPr>
+        <w:t>Console.WriteLine</w:t>
+      </w:r>
+      <w:proofErr w:type="spellEnd"/>
+      <w:r>
+        <w:rPr>
+          <w:rFonts w:ascii="Consolas" w:hAnsi="Consolas" w:cs="Consolas"/>
+          <w:color w:val="000000"/>
+          <w:sz w:val="16"/>
+          <w:szCs w:val="16"/>
+          <w:lang w:val="en-US"/>
+        </w:rPr>
+        <w:t xml:space="preserve">(result1 + </w:t>
+      </w:r>
+      <w:r>
+        <w:rPr>
+          <w:rFonts w:ascii="Consolas" w:hAnsi="Consolas" w:cs="Consolas"/>
+          <w:color w:val="A31515"/>
+          <w:sz w:val="16"/>
+          <w:szCs w:val="16"/>
+          <w:lang w:val="en-US"/>
+        </w:rPr>
+        <w:t>"\n"</w:t>
+      </w:r>
+      <w:r>
+        <w:rPr>
+          <w:rFonts w:ascii="Consolas" w:hAnsi="Consolas" w:cs="Consolas"/>
+          <w:color w:val="000000"/>
+          <w:sz w:val="16"/>
+          <w:szCs w:val="16"/>
+          <w:lang w:val="en-US"/>
+        </w:rPr>
+        <w:t>);</w:t>
+      </w:r>
+    </w:p>
+    <w:p>
+      <w:pPr>
+        <w:autoSpaceDE w:val="0"/>
+        <w:autoSpaceDN w:val="0"/>
+        <w:adjustRightInd w:val="0"/>
+        <w:spacing w:after="0" w:line="240" w:lineRule="auto"/>
+        <w:rPr>
+          <w:rFonts w:ascii="Consolas" w:hAnsi="Consolas" w:cs="Consolas"/>
+          <w:color w:val="000000"/>
+          <w:sz w:val="16"/>
+          <w:szCs w:val="16"/>
+          <w:lang w:val="en-US"/>
+        </w:rPr>
+      </w:pPr>
+    </w:p>
+    <w:p>
+      <w:pPr>
+        <w:autoSpaceDE w:val="0"/>
+        <w:autoSpaceDN w:val="0"/>
+        <w:adjustRightInd w:val="0"/>
+        <w:spacing w:after="0" w:line="240" w:lineRule="auto"/>
+        <w:rPr>
+          <w:rFonts w:ascii="Consolas" w:hAnsi="Consolas" w:cs="Consolas"/>
+          <w:color w:val="000000"/>
+          <w:sz w:val="16"/>
+          <w:szCs w:val="16"/>
+          <w:lang w:val="en-US"/>
+        </w:rPr>
+      </w:pPr>
+      <w:r>
+        <w:rPr>
+          <w:rFonts w:ascii="Consolas" w:hAnsi="Consolas" w:cs="Consolas"/>
+          <w:color w:val="000000"/>
+          <w:sz w:val="16"/>
+          <w:szCs w:val="16"/>
+          <w:lang w:val="en-US"/>
+        </w:rPr>
+        <w:t xml:space="preserve">            </w:t>
+      </w:r>
+      <w:r>
+        <w:rPr>
+          <w:rFonts w:ascii="Consolas" w:hAnsi="Consolas" w:cs="Consolas"/>
+          <w:color w:val="008000"/>
+          <w:sz w:val="16"/>
+          <w:szCs w:val="16"/>
+          <w:lang w:val="en-US"/>
+        </w:rPr>
+        <w:t>//Instantiate delegate with anonymous method</w:t>
+      </w:r>
+    </w:p>
+    <w:p>
+      <w:pPr>
+        <w:autoSpaceDE w:val="0"/>
+        <w:autoSpaceDN w:val="0"/>
+        <w:adjustRightInd w:val="0"/>
+        <w:spacing w:after="0" w:line="240" w:lineRule="auto"/>
+        <w:rPr>
+          <w:rFonts w:ascii="Consolas" w:hAnsi="Consolas" w:cs="Consolas"/>
+          <w:color w:val="000000"/>
+          <w:sz w:val="16"/>
+          <w:szCs w:val="16"/>
+          <w:lang w:val="en-US"/>
+        </w:rPr>
+      </w:pPr>
+      <w:r>
+        <w:rPr>
+          <w:rFonts w:ascii="Consolas" w:hAnsi="Consolas" w:cs="Consolas"/>
+          <w:color w:val="000000"/>
+          <w:sz w:val="16"/>
+          <w:szCs w:val="16"/>
+          <w:lang w:val="en-US"/>
+        </w:rPr>
+        <w:t xml:space="preserve">            </w:t>
+      </w:r>
+      <w:r>
+        <w:rPr>
+          <w:rFonts w:ascii="Consolas" w:hAnsi="Consolas" w:cs="Consolas"/>
+          <w:color w:val="008000"/>
+          <w:sz w:val="16"/>
+          <w:szCs w:val="16"/>
+          <w:lang w:val="en-US"/>
+        </w:rPr>
+        <w:t>//All in uppercase</w:t>
+      </w:r>
+    </w:p>
+    <w:p>
+      <w:pPr>
+        <w:autoSpaceDE w:val="0"/>
+        <w:autoSpaceDN w:val="0"/>
+        <w:adjustRightInd w:val="0"/>
+        <w:spacing w:after="0" w:line="240" w:lineRule="auto"/>
+        <w:rPr>
+          <w:rFonts w:ascii="Consolas" w:hAnsi="Consolas" w:cs="Consolas"/>
+          <w:color w:val="000000"/>
+          <w:sz w:val="16"/>
+          <w:szCs w:val="16"/>
+          <w:lang w:val="en-US"/>
+        </w:rPr>
+      </w:pPr>
+      <w:r>
+        <w:rPr>
+          <w:rFonts w:ascii="Consolas" w:hAnsi="Consolas" w:cs="Consolas"/>
+          <w:color w:val="000000"/>
+          <w:sz w:val="16"/>
+          <w:szCs w:val="16"/>
+          <w:lang w:val="en-US"/>
+        </w:rPr>
+        <w:t xml:space="preserve">            </w:t>
+      </w:r>
+      <w:proofErr w:type="spellStart"/>
+      <w:r>
+        <w:rPr>
+          <w:rFonts w:ascii="Consolas" w:hAnsi="Consolas" w:cs="Consolas"/>
+          <w:color w:val="000000"/>
+          <w:sz w:val="16"/>
+          <w:szCs w:val="16"/>
+          <w:lang w:val="en-US"/>
+        </w:rPr>
+        <w:t>ActionOnString</w:t>
+      </w:r>
+      <w:proofErr w:type="spellEnd"/>
+      <w:r>
+        <w:rPr>
+          <w:rFonts w:ascii="Consolas" w:hAnsi="Consolas" w:cs="Consolas"/>
+          <w:color w:val="000000"/>
+          <w:sz w:val="16"/>
+          <w:szCs w:val="16"/>
+          <w:lang w:val="en-US"/>
+        </w:rPr>
+        <w:t xml:space="preserve"> test2 = </w:t>
+      </w:r>
+      <w:r>
+        <w:rPr>
+          <w:rFonts w:ascii="Consolas" w:hAnsi="Consolas" w:cs="Consolas"/>
+          <w:color w:val="0000FF"/>
+          <w:sz w:val="16"/>
+          <w:szCs w:val="16"/>
+          <w:lang w:val="en-US"/>
+        </w:rPr>
+        <w:t>delegate</w:t>
+      </w:r>
+      <w:r>
+        <w:rPr>
+          <w:rFonts w:ascii="Consolas" w:hAnsi="Consolas" w:cs="Consolas"/>
+          <w:color w:val="000000"/>
+          <w:sz w:val="16"/>
+          <w:szCs w:val="16"/>
+          <w:lang w:val="en-US"/>
+        </w:rPr>
+        <w:t xml:space="preserve"> (</w:t>
+      </w:r>
+      <w:r>
+        <w:rPr>
+          <w:rFonts w:ascii="Consolas" w:hAnsi="Consolas" w:cs="Consolas"/>
+          <w:color w:val="0000FF"/>
+          <w:sz w:val="16"/>
+          <w:szCs w:val="16"/>
+          <w:lang w:val="en-US"/>
+        </w:rPr>
+        <w:t>string</w:t>
+      </w:r>
+      <w:r>
+        <w:rPr>
+          <w:rFonts w:ascii="Consolas" w:hAnsi="Consolas" w:cs="Consolas"/>
+          <w:color w:val="000000"/>
+          <w:sz w:val="16"/>
+          <w:szCs w:val="16"/>
+          <w:lang w:val="en-US"/>
+        </w:rPr>
+        <w:t xml:space="preserve"> text)</w:t>
+      </w:r>
+    </w:p>
+    <w:p>
+      <w:pPr>
+        <w:autoSpaceDE w:val="0"/>
+        <w:autoSpaceDN w:val="0"/>
+        <w:adjustRightInd w:val="0"/>
+        <w:spacing w:after="0" w:line="240" w:lineRule="auto"/>
+        <w:rPr>
+          <w:rFonts w:ascii="Consolas" w:hAnsi="Consolas" w:cs="Consolas"/>
+          <w:color w:val="000000"/>
+          <w:sz w:val="16"/>
+          <w:szCs w:val="16"/>
+          <w:lang w:val="en-US"/>
+        </w:rPr>
+      </w:pPr>
+      <w:r>
+        <w:rPr>
+          <w:rFonts w:ascii="Consolas" w:hAnsi="Consolas" w:cs="Consolas"/>
+          <w:color w:val="000000"/>
+          <w:sz w:val="16"/>
+          <w:szCs w:val="16"/>
+          <w:lang w:val="en-US"/>
+        </w:rPr>
+        <w:t xml:space="preserve">            {</w:t>
+      </w:r>
+    </w:p>
+    <w:p>
+      <w:pPr>
+        <w:autoSpaceDE w:val="0"/>
+        <w:autoSpaceDN w:val="0"/>
+        <w:adjustRightInd w:val="0"/>
+        <w:spacing w:after="0" w:line="240" w:lineRule="auto"/>
+        <w:rPr>
+          <w:rFonts w:ascii="Consolas" w:hAnsi="Consolas" w:cs="Consolas"/>
+          <w:color w:val="000000"/>
+          <w:sz w:val="16"/>
+          <w:szCs w:val="16"/>
+          <w:lang w:val="en-US"/>
+        </w:rPr>
+      </w:pPr>
+      <w:r>
+        <w:rPr>
+          <w:rFonts w:ascii="Consolas" w:hAnsi="Consolas" w:cs="Consolas"/>
+          <w:color w:val="000000"/>
+          <w:sz w:val="16"/>
+          <w:szCs w:val="16"/>
+          <w:lang w:val="en-US"/>
+        </w:rPr>
+        <w:t xml:space="preserve">                </w:t>
+      </w:r>
+      <w:r>
+        <w:rPr>
+          <w:rFonts w:ascii="Consolas" w:hAnsi="Consolas" w:cs="Consolas"/>
+          <w:color w:val="0000FF"/>
+          <w:sz w:val="16"/>
+          <w:szCs w:val="16"/>
+          <w:lang w:val="en-US"/>
+        </w:rPr>
+        <w:t>string</w:t>
+      </w:r>
+      <w:r>
+        <w:rPr>
+          <w:rFonts w:ascii="Consolas" w:hAnsi="Consolas" w:cs="Consolas"/>
+          <w:color w:val="000000"/>
+          <w:sz w:val="16"/>
+          <w:szCs w:val="16"/>
+          <w:lang w:val="en-US"/>
+        </w:rPr>
+        <w:t xml:space="preserve"> </w:t>
+      </w:r>
+      <w:proofErr w:type="spellStart"/>
+      <w:r>
+        <w:rPr>
+          <w:rFonts w:ascii="Consolas" w:hAnsi="Consolas" w:cs="Consolas"/>
+          <w:color w:val="000000"/>
+          <w:sz w:val="16"/>
+          <w:szCs w:val="16"/>
+          <w:lang w:val="en-US"/>
+        </w:rPr>
+        <w:t>tmp</w:t>
+      </w:r>
+      <w:proofErr w:type="spellEnd"/>
+      <w:r>
+        <w:rPr>
+          <w:rFonts w:ascii="Consolas" w:hAnsi="Consolas" w:cs="Consolas"/>
+          <w:color w:val="000000"/>
+          <w:sz w:val="16"/>
+          <w:szCs w:val="16"/>
+          <w:lang w:val="en-US"/>
+        </w:rPr>
+        <w:t xml:space="preserve"> = </w:t>
+      </w:r>
+      <w:proofErr w:type="spellStart"/>
+      <w:proofErr w:type="gramStart"/>
+      <w:r>
+        <w:rPr>
+          <w:rFonts w:ascii="Consolas" w:hAnsi="Consolas" w:cs="Consolas"/>
+          <w:color w:val="000000"/>
+          <w:sz w:val="16"/>
+          <w:szCs w:val="16"/>
+          <w:lang w:val="en-US"/>
+        </w:rPr>
+        <w:t>text.ToUpper</w:t>
+      </w:r>
+      <w:proofErr w:type="spellEnd"/>
+      <w:proofErr w:type="gramEnd"/>
+      <w:r>
+        <w:rPr>
+          <w:rFonts w:ascii="Consolas" w:hAnsi="Consolas" w:cs="Consolas"/>
+          <w:color w:val="000000"/>
+          <w:sz w:val="16"/>
+          <w:szCs w:val="16"/>
+          <w:lang w:val="en-US"/>
+        </w:rPr>
+        <w:t>();</w:t>
+      </w:r>
+    </w:p>
+    <w:p>
+      <w:pPr>
+        <w:autoSpaceDE w:val="0"/>
+        <w:autoSpaceDN w:val="0"/>
+        <w:adjustRightInd w:val="0"/>
+        <w:spacing w:after="0" w:line="240" w:lineRule="auto"/>
+        <w:rPr>
+          <w:rFonts w:ascii="Consolas" w:hAnsi="Consolas" w:cs="Consolas"/>
+          <w:color w:val="000000"/>
+          <w:sz w:val="16"/>
+          <w:szCs w:val="16"/>
+          <w:lang w:val="en-US"/>
+        </w:rPr>
+      </w:pPr>
+      <w:r>
+        <w:rPr>
+          <w:rFonts w:ascii="Consolas" w:hAnsi="Consolas" w:cs="Consolas"/>
+          <w:color w:val="000000"/>
+          <w:sz w:val="16"/>
+          <w:szCs w:val="16"/>
+          <w:lang w:val="en-US"/>
+        </w:rPr>
+        <w:t xml:space="preserve">                </w:t>
+      </w:r>
+      <w:r>
+        <w:rPr>
+          <w:rFonts w:ascii="Consolas" w:hAnsi="Consolas" w:cs="Consolas"/>
+          <w:color w:val="0000FF"/>
+          <w:sz w:val="16"/>
+          <w:szCs w:val="16"/>
+          <w:lang w:val="en-US"/>
+        </w:rPr>
+        <w:t>return</w:t>
+      </w:r>
+      <w:r>
+        <w:rPr>
+          <w:rFonts w:ascii="Consolas" w:hAnsi="Consolas" w:cs="Consolas"/>
+          <w:color w:val="000000"/>
+          <w:sz w:val="16"/>
+          <w:szCs w:val="16"/>
+          <w:lang w:val="en-US"/>
+        </w:rPr>
+        <w:t xml:space="preserve"> </w:t>
+      </w:r>
+      <w:proofErr w:type="spellStart"/>
+      <w:r>
+        <w:rPr>
+          <w:rFonts w:ascii="Consolas" w:hAnsi="Consolas" w:cs="Consolas"/>
+          <w:color w:val="000000"/>
+          <w:sz w:val="16"/>
+          <w:szCs w:val="16"/>
+          <w:lang w:val="en-US"/>
+        </w:rPr>
+        <w:t>tmp</w:t>
+      </w:r>
+      <w:proofErr w:type="spellEnd"/>
+      <w:r>
+        <w:rPr>
+          <w:rFonts w:ascii="Consolas" w:hAnsi="Consolas" w:cs="Consolas"/>
+          <w:color w:val="000000"/>
+          <w:sz w:val="16"/>
+          <w:szCs w:val="16"/>
+          <w:lang w:val="en-US"/>
+        </w:rPr>
+        <w:t>;</w:t>
+      </w:r>
+    </w:p>
+    <w:p>
+      <w:pPr>
+        <w:autoSpaceDE w:val="0"/>
+        <w:autoSpaceDN w:val="0"/>
+        <w:adjustRightInd w:val="0"/>
+        <w:spacing w:after="0" w:line="240" w:lineRule="auto"/>
+        <w:rPr>
+          <w:rFonts w:ascii="Consolas" w:hAnsi="Consolas" w:cs="Consolas"/>
+          <w:color w:val="000000"/>
+          <w:sz w:val="16"/>
+          <w:szCs w:val="16"/>
+        </w:rPr>
+      </w:pPr>
+      <w:r>
+        <w:rPr>
+          <w:rFonts w:ascii="Consolas" w:hAnsi="Consolas" w:cs="Consolas"/>
+          <w:color w:val="000000"/>
+          <w:sz w:val="16"/>
+          <w:szCs w:val="16"/>
+          <w:lang w:val="en-US"/>
+        </w:rPr>
+        <w:t xml:space="preserve">            </w:t>
+      </w:r>
+      <w:r>
+        <w:rPr>
+          <w:rFonts w:ascii="Consolas" w:hAnsi="Consolas" w:cs="Consolas"/>
+          <w:color w:val="000000"/>
+          <w:sz w:val="16"/>
+          <w:szCs w:val="16"/>
+        </w:rPr>
+        <w:t>};</w:t>
+      </w:r>
+    </w:p>
+    <w:p>
+      <w:pPr>
+        <w:autoSpaceDE w:val="0"/>
+        <w:autoSpaceDN w:val="0"/>
+        <w:adjustRightInd w:val="0"/>
+        <w:spacing w:after="0" w:line="240" w:lineRule="auto"/>
+        <w:rPr>
+          <w:rFonts w:ascii="Consolas" w:hAnsi="Consolas" w:cs="Consolas"/>
+          <w:color w:val="000000"/>
+          <w:sz w:val="16"/>
+          <w:szCs w:val="16"/>
+        </w:rPr>
+      </w:pPr>
+    </w:p>
+    <w:p>
+      <w:pPr>
+        <w:autoSpaceDE w:val="0"/>
+        <w:autoSpaceDN w:val="0"/>
+        <w:adjustRightInd w:val="0"/>
+        <w:spacing w:after="0" w:line="240" w:lineRule="auto"/>
+        <w:rPr>
+          <w:rFonts w:ascii="Consolas" w:hAnsi="Consolas" w:cs="Consolas"/>
+          <w:color w:val="000000"/>
+          <w:sz w:val="16"/>
+          <w:szCs w:val="16"/>
+        </w:rPr>
+      </w:pPr>
+      <w:r>
+        <w:rPr>
+          <w:rFonts w:ascii="Consolas" w:hAnsi="Consolas" w:cs="Consolas"/>
+          <w:color w:val="000000"/>
+          <w:sz w:val="16"/>
+          <w:szCs w:val="16"/>
+        </w:rPr>
+        <w:t xml:space="preserve">            </w:t>
+      </w:r>
+      <w:proofErr w:type="gramStart"/>
+      <w:r>
+        <w:rPr>
+          <w:rFonts w:ascii="Consolas" w:hAnsi="Consolas" w:cs="Consolas"/>
+          <w:color w:val="0000FF"/>
+          <w:sz w:val="16"/>
+          <w:szCs w:val="16"/>
+        </w:rPr>
+        <w:t>string</w:t>
+      </w:r>
+      <w:proofErr w:type="gramEnd"/>
+      <w:r>
+        <w:rPr>
+          <w:rFonts w:ascii="Consolas" w:hAnsi="Consolas" w:cs="Consolas"/>
+          <w:color w:val="000000"/>
+          <w:sz w:val="16"/>
+          <w:szCs w:val="16"/>
+        </w:rPr>
+        <w:t xml:space="preserve"> result2 = test2(</w:t>
+      </w:r>
+      <w:r>
+        <w:rPr>
+          <w:rFonts w:ascii="Consolas" w:hAnsi="Consolas" w:cs="Consolas"/>
+          <w:color w:val="A31515"/>
+          <w:sz w:val="16"/>
+          <w:szCs w:val="16"/>
+        </w:rPr>
+        <w:t>"Deuxième phrase de test."</w:t>
+      </w:r>
+      <w:r>
+        <w:rPr>
+          <w:rFonts w:ascii="Consolas" w:hAnsi="Consolas" w:cs="Consolas"/>
+          <w:color w:val="000000"/>
+          <w:sz w:val="16"/>
+          <w:szCs w:val="16"/>
+        </w:rPr>
+        <w:t>);</w:t>
+      </w:r>
+    </w:p>
+    <w:p>
+      <w:pPr>
+        <w:autoSpaceDE w:val="0"/>
+        <w:autoSpaceDN w:val="0"/>
+        <w:adjustRightInd w:val="0"/>
+        <w:spacing w:after="0" w:line="240" w:lineRule="auto"/>
+        <w:rPr>
+          <w:rFonts w:ascii="Consolas" w:hAnsi="Consolas" w:cs="Consolas"/>
+          <w:color w:val="000000"/>
+          <w:sz w:val="16"/>
+          <w:szCs w:val="16"/>
+        </w:rPr>
+      </w:pPr>
+      <w:r>
+        <w:rPr>
+          <w:rFonts w:ascii="Consolas" w:hAnsi="Consolas" w:cs="Consolas"/>
+          <w:color w:val="000000"/>
+          <w:sz w:val="16"/>
+          <w:szCs w:val="16"/>
+        </w:rPr>
+        <w:t xml:space="preserve">            </w:t>
+      </w:r>
+      <w:proofErr w:type="spellStart"/>
+      <w:r>
+        <w:rPr>
+          <w:rFonts w:ascii="Consolas" w:hAnsi="Consolas" w:cs="Consolas"/>
+          <w:color w:val="000000"/>
+          <w:sz w:val="16"/>
+          <w:szCs w:val="16"/>
+        </w:rPr>
+        <w:t>Console.WriteLine</w:t>
+      </w:r>
+      <w:proofErr w:type="spellEnd"/>
+      <w:r>
+        <w:rPr>
+          <w:rFonts w:ascii="Consolas" w:hAnsi="Consolas" w:cs="Consolas"/>
+          <w:color w:val="000000"/>
+          <w:sz w:val="16"/>
+          <w:szCs w:val="16"/>
+        </w:rPr>
+        <w:t xml:space="preserve">(result2 + </w:t>
+      </w:r>
+      <w:r>
+        <w:rPr>
+          <w:rFonts w:ascii="Consolas" w:hAnsi="Consolas" w:cs="Consolas"/>
+          <w:color w:val="A31515"/>
+          <w:sz w:val="16"/>
+          <w:szCs w:val="16"/>
+        </w:rPr>
+        <w:t>"\n"</w:t>
+      </w:r>
+      <w:r>
+        <w:rPr>
+          <w:rFonts w:ascii="Consolas" w:hAnsi="Consolas" w:cs="Consolas"/>
+          <w:color w:val="000000"/>
+          <w:sz w:val="16"/>
+          <w:szCs w:val="16"/>
+        </w:rPr>
+        <w:t>);</w:t>
+      </w:r>
+    </w:p>
+    <w:p>
+      <w:pPr>
+        <w:autoSpaceDE w:val="0"/>
+        <w:autoSpaceDN w:val="0"/>
+        <w:adjustRightInd w:val="0"/>
+        <w:spacing w:after="0" w:line="240" w:lineRule="auto"/>
+        <w:rPr>
+          <w:rFonts w:ascii="Consolas" w:hAnsi="Consolas" w:cs="Consolas"/>
+          <w:color w:val="000000"/>
+          <w:sz w:val="16"/>
+          <w:szCs w:val="16"/>
+        </w:rPr>
+      </w:pPr>
+    </w:p>
+    <w:p>
+      <w:pPr>
+        <w:autoSpaceDE w:val="0"/>
+        <w:autoSpaceDN w:val="0"/>
+        <w:adjustRightInd w:val="0"/>
+        <w:spacing w:after="0" w:line="240" w:lineRule="auto"/>
+        <w:rPr>
+          <w:rFonts w:ascii="Consolas" w:hAnsi="Consolas" w:cs="Consolas"/>
+          <w:color w:val="000000"/>
+          <w:sz w:val="16"/>
+          <w:szCs w:val="16"/>
+          <w:lang w:val="en-US"/>
+        </w:rPr>
+      </w:pPr>
+      <w:r>
+        <w:rPr>
+          <w:rFonts w:ascii="Consolas" w:hAnsi="Consolas" w:cs="Consolas"/>
+          <w:color w:val="000000"/>
+          <w:sz w:val="16"/>
+          <w:szCs w:val="16"/>
+        </w:rPr>
+        <w:t xml:space="preserve">            </w:t>
+      </w:r>
+      <w:r>
+        <w:rPr>
+          <w:rFonts w:ascii="Consolas" w:hAnsi="Consolas" w:cs="Consolas"/>
+          <w:color w:val="008000"/>
+          <w:sz w:val="16"/>
+          <w:szCs w:val="16"/>
+          <w:lang w:val="en-US"/>
+        </w:rPr>
+        <w:t>//Instantiate delegate with lambda expression</w:t>
+      </w:r>
+    </w:p>
+    <w:p>
+      <w:pPr>
+        <w:autoSpaceDE w:val="0"/>
+        <w:autoSpaceDN w:val="0"/>
+        <w:adjustRightInd w:val="0"/>
+        <w:spacing w:after="0" w:line="240" w:lineRule="auto"/>
+        <w:rPr>
+          <w:rFonts w:ascii="Consolas" w:hAnsi="Consolas" w:cs="Consolas"/>
+          <w:color w:val="000000"/>
+          <w:sz w:val="16"/>
+          <w:szCs w:val="16"/>
+          <w:lang w:val="en-US"/>
+        </w:rPr>
+      </w:pPr>
+      <w:r>
+        <w:rPr>
+          <w:rFonts w:ascii="Consolas" w:hAnsi="Consolas" w:cs="Consolas"/>
+          <w:color w:val="000000"/>
+          <w:sz w:val="16"/>
+          <w:szCs w:val="16"/>
+          <w:lang w:val="en-US"/>
+        </w:rPr>
+        <w:t xml:space="preserve">            </w:t>
+      </w:r>
+      <w:r>
+        <w:rPr>
+          <w:rFonts w:ascii="Consolas" w:hAnsi="Consolas" w:cs="Consolas"/>
+          <w:color w:val="008000"/>
+          <w:sz w:val="16"/>
+          <w:szCs w:val="16"/>
+          <w:lang w:val="en-US"/>
+        </w:rPr>
+        <w:t>//concatenate 2 times the same string</w:t>
+      </w:r>
+    </w:p>
+    <w:p>
+      <w:pPr>
+        <w:autoSpaceDE w:val="0"/>
+        <w:autoSpaceDN w:val="0"/>
+        <w:adjustRightInd w:val="0"/>
+        <w:spacing w:after="0" w:line="240" w:lineRule="auto"/>
+        <w:rPr>
+          <w:rFonts w:ascii="Consolas" w:hAnsi="Consolas" w:cs="Consolas"/>
+          <w:color w:val="000000"/>
+          <w:sz w:val="16"/>
+          <w:szCs w:val="16"/>
+          <w:lang w:val="en-US"/>
+        </w:rPr>
+      </w:pPr>
+      <w:r>
+        <w:rPr>
+          <w:rFonts w:ascii="Consolas" w:hAnsi="Consolas" w:cs="Consolas"/>
+          <w:color w:val="000000"/>
+          <w:sz w:val="16"/>
+          <w:szCs w:val="16"/>
+          <w:lang w:val="en-US"/>
+        </w:rPr>
+        <w:t xml:space="preserve">            </w:t>
+      </w:r>
+      <w:proofErr w:type="spellStart"/>
+      <w:r>
+        <w:rPr>
+          <w:rFonts w:ascii="Consolas" w:hAnsi="Consolas" w:cs="Consolas"/>
+          <w:color w:val="000000"/>
+          <w:sz w:val="16"/>
+          <w:szCs w:val="16"/>
+          <w:lang w:val="en-US"/>
+        </w:rPr>
+        <w:t>ActionOnString</w:t>
+      </w:r>
+      <w:proofErr w:type="spellEnd"/>
+      <w:r>
+        <w:rPr>
+          <w:rFonts w:ascii="Consolas" w:hAnsi="Consolas" w:cs="Consolas"/>
+          <w:color w:val="000000"/>
+          <w:sz w:val="16"/>
+          <w:szCs w:val="16"/>
+          <w:lang w:val="en-US"/>
+        </w:rPr>
+        <w:t xml:space="preserve"> test3 = s =&gt; s + s;</w:t>
+      </w:r>
+    </w:p>
+    <w:p>
+      <w:pPr>
+        <w:autoSpaceDE w:val="0"/>
+        <w:autoSpaceDN w:val="0"/>
+        <w:adjustRightInd w:val="0"/>
+        <w:spacing w:after="0" w:line="240" w:lineRule="auto"/>
+        <w:rPr>
+          <w:rFonts w:ascii="Consolas" w:hAnsi="Consolas" w:cs="Consolas"/>
+          <w:color w:val="000000"/>
+          <w:sz w:val="16"/>
+          <w:szCs w:val="16"/>
+          <w:lang w:val="en-US"/>
+        </w:rPr>
+      </w:pPr>
+      <w:r>
+        <w:rPr>
+          <w:rFonts w:ascii="Consolas" w:hAnsi="Consolas" w:cs="Consolas"/>
+          <w:color w:val="000000"/>
+          <w:sz w:val="16"/>
+          <w:szCs w:val="16"/>
+          <w:lang w:val="en-US"/>
+        </w:rPr>
+        <w:t xml:space="preserve">            </w:t>
+      </w:r>
+      <w:r>
+        <w:rPr>
+          <w:rFonts w:ascii="Consolas" w:hAnsi="Consolas" w:cs="Consolas"/>
+          <w:color w:val="0000FF"/>
+          <w:sz w:val="16"/>
+          <w:szCs w:val="16"/>
+          <w:lang w:val="en-US"/>
+        </w:rPr>
+        <w:t>string</w:t>
+      </w:r>
+      <w:r>
+        <w:rPr>
+          <w:rFonts w:ascii="Consolas" w:hAnsi="Consolas" w:cs="Consolas"/>
+          <w:color w:val="000000"/>
+          <w:sz w:val="16"/>
+          <w:szCs w:val="16"/>
+          <w:lang w:val="en-US"/>
+        </w:rPr>
+        <w:t xml:space="preserve"> result3 = test3(</w:t>
+      </w:r>
+      <w:r>
+        <w:rPr>
+          <w:rFonts w:ascii="Consolas" w:hAnsi="Consolas" w:cs="Consolas"/>
+          <w:color w:val="A31515"/>
+          <w:sz w:val="16"/>
+          <w:szCs w:val="16"/>
+          <w:lang w:val="en-US"/>
+        </w:rPr>
+        <w:t>"</w:t>
+      </w:r>
+      <w:proofErr w:type="spellStart"/>
+      <w:r>
+        <w:rPr>
+          <w:rFonts w:ascii="Consolas" w:hAnsi="Consolas" w:cs="Consolas"/>
+          <w:color w:val="A31515"/>
+          <w:sz w:val="16"/>
+          <w:szCs w:val="16"/>
+          <w:lang w:val="en-US"/>
+        </w:rPr>
+        <w:t>Troisième</w:t>
+      </w:r>
+      <w:proofErr w:type="spellEnd"/>
+      <w:r>
+        <w:rPr>
+          <w:rFonts w:ascii="Consolas" w:hAnsi="Consolas" w:cs="Consolas"/>
+          <w:color w:val="A31515"/>
+          <w:sz w:val="16"/>
+          <w:szCs w:val="16"/>
+          <w:lang w:val="en-US"/>
+        </w:rPr>
+        <w:t xml:space="preserve"> phrase de test."</w:t>
+      </w:r>
+      <w:r>
+        <w:rPr>
+          <w:rFonts w:ascii="Consolas" w:hAnsi="Consolas" w:cs="Consolas"/>
+          <w:color w:val="000000"/>
+          <w:sz w:val="16"/>
+          <w:szCs w:val="16"/>
+          <w:lang w:val="en-US"/>
+        </w:rPr>
+        <w:t>);</w:t>
+      </w:r>
+    </w:p>
+    <w:p>
+      <w:pPr>
+        <w:autoSpaceDE w:val="0"/>
+        <w:autoSpaceDN w:val="0"/>
+        <w:adjustRightInd w:val="0"/>
+        <w:spacing w:after="0" w:line="240" w:lineRule="auto"/>
+        <w:rPr>
+          <w:rFonts w:ascii="Consolas" w:hAnsi="Consolas" w:cs="Consolas"/>
+          <w:color w:val="000000"/>
+          <w:sz w:val="16"/>
+          <w:szCs w:val="16"/>
+          <w:lang w:val="en-US"/>
+        </w:rPr>
+      </w:pPr>
+      <w:r>
+        <w:rPr>
+          <w:rFonts w:ascii="Consolas" w:hAnsi="Consolas" w:cs="Consolas"/>
+          <w:color w:val="000000"/>
+          <w:sz w:val="16"/>
+          <w:szCs w:val="16"/>
+          <w:lang w:val="en-US"/>
+        </w:rPr>
+        <w:t xml:space="preserve">            </w:t>
+      </w:r>
+      <w:proofErr w:type="spellStart"/>
+      <w:r>
+        <w:rPr>
+          <w:rFonts w:ascii="Consolas" w:hAnsi="Consolas" w:cs="Consolas"/>
+          <w:color w:val="000000"/>
+          <w:sz w:val="16"/>
+          <w:szCs w:val="16"/>
+          <w:lang w:val="en-US"/>
+        </w:rPr>
+        <w:t>Console.WriteLine</w:t>
+      </w:r>
+      <w:proofErr w:type="spellEnd"/>
+      <w:r>
+        <w:rPr>
+          <w:rFonts w:ascii="Consolas" w:hAnsi="Consolas" w:cs="Consolas"/>
+          <w:color w:val="000000"/>
+          <w:sz w:val="16"/>
+          <w:szCs w:val="16"/>
+          <w:lang w:val="en-US"/>
+        </w:rPr>
+        <w:t xml:space="preserve">(result3 + </w:t>
+      </w:r>
+      <w:r>
+        <w:rPr>
+          <w:rFonts w:ascii="Consolas" w:hAnsi="Consolas" w:cs="Consolas"/>
+          <w:color w:val="A31515"/>
+          <w:sz w:val="16"/>
+          <w:szCs w:val="16"/>
+          <w:lang w:val="en-US"/>
+        </w:rPr>
+        <w:t>"\n"</w:t>
+      </w:r>
+      <w:r>
+        <w:rPr>
+          <w:rFonts w:ascii="Consolas" w:hAnsi="Consolas" w:cs="Consolas"/>
+          <w:color w:val="000000"/>
+          <w:sz w:val="16"/>
+          <w:szCs w:val="16"/>
+          <w:lang w:val="en-US"/>
+        </w:rPr>
+        <w:t>);</w:t>
+      </w:r>
+    </w:p>
+    <w:p>
+      <w:pPr>
+        <w:autoSpaceDE w:val="0"/>
+        <w:autoSpaceDN w:val="0"/>
+        <w:adjustRightInd w:val="0"/>
+        <w:spacing w:after="0" w:line="240" w:lineRule="auto"/>
+        <w:rPr>
+          <w:rFonts w:ascii="Consolas" w:hAnsi="Consolas" w:cs="Consolas"/>
+          <w:color w:val="000000"/>
+          <w:sz w:val="16"/>
+          <w:szCs w:val="16"/>
+          <w:lang w:val="en-US"/>
+        </w:rPr>
+      </w:pPr>
+    </w:p>
+    <w:p>
+      <w:pPr>
+        <w:autoSpaceDE w:val="0"/>
+        <w:autoSpaceDN w:val="0"/>
+        <w:adjustRightInd w:val="0"/>
+        <w:spacing w:after="0" w:line="240" w:lineRule="auto"/>
+        <w:rPr>
+          <w:rFonts w:ascii="Consolas" w:hAnsi="Consolas" w:cs="Consolas"/>
+          <w:color w:val="000000"/>
+          <w:sz w:val="16"/>
+          <w:szCs w:val="16"/>
+          <w:lang w:val="en-US"/>
+        </w:rPr>
+      </w:pPr>
+      <w:r>
+        <w:rPr>
+          <w:rFonts w:ascii="Consolas" w:hAnsi="Consolas" w:cs="Consolas"/>
+          <w:color w:val="000000"/>
+          <w:sz w:val="16"/>
+          <w:szCs w:val="16"/>
+          <w:lang w:val="en-US"/>
+        </w:rPr>
+        <w:t xml:space="preserve">            </w:t>
+      </w:r>
+      <w:r>
+        <w:rPr>
+          <w:rFonts w:ascii="Consolas" w:hAnsi="Consolas" w:cs="Consolas"/>
+          <w:color w:val="008000"/>
+          <w:sz w:val="16"/>
+          <w:szCs w:val="16"/>
+          <w:lang w:val="en-US"/>
+        </w:rPr>
+        <w:t>// Keep the console window open in debug mode.</w:t>
+      </w:r>
+    </w:p>
+    <w:p>
+      <w:pPr>
+        <w:autoSpaceDE w:val="0"/>
+        <w:autoSpaceDN w:val="0"/>
+        <w:adjustRightInd w:val="0"/>
+        <w:spacing w:after="0" w:line="240" w:lineRule="auto"/>
+        <w:rPr>
+          <w:rFonts w:ascii="Consolas" w:hAnsi="Consolas" w:cs="Consolas"/>
+          <w:color w:val="000000"/>
+          <w:sz w:val="16"/>
+          <w:szCs w:val="16"/>
+          <w:lang w:val="en-US"/>
+        </w:rPr>
+      </w:pPr>
+      <w:r>
+        <w:rPr>
+          <w:rFonts w:ascii="Consolas" w:hAnsi="Consolas" w:cs="Consolas"/>
+          <w:color w:val="000000"/>
+          <w:sz w:val="16"/>
+          <w:szCs w:val="16"/>
+          <w:lang w:val="en-US"/>
+        </w:rPr>
+        <w:t xml:space="preserve">            </w:t>
+      </w:r>
+      <w:proofErr w:type="spellStart"/>
+      <w:r>
+        <w:rPr>
+          <w:rFonts w:ascii="Consolas" w:hAnsi="Consolas" w:cs="Consolas"/>
+          <w:color w:val="000000"/>
+          <w:sz w:val="16"/>
+          <w:szCs w:val="16"/>
+          <w:lang w:val="en-US"/>
+        </w:rPr>
+        <w:t>Console.WriteLine</w:t>
+      </w:r>
+      <w:proofErr w:type="spellEnd"/>
+      <w:r>
+        <w:rPr>
+          <w:rFonts w:ascii="Consolas" w:hAnsi="Consolas" w:cs="Consolas"/>
+          <w:color w:val="000000"/>
+          <w:sz w:val="16"/>
+          <w:szCs w:val="16"/>
+          <w:lang w:val="en-US"/>
+        </w:rPr>
+        <w:t>(</w:t>
+      </w:r>
+      <w:r>
+        <w:rPr>
+          <w:rFonts w:ascii="Consolas" w:hAnsi="Consolas" w:cs="Consolas"/>
+          <w:color w:val="A31515"/>
+          <w:sz w:val="16"/>
+          <w:szCs w:val="16"/>
+          <w:lang w:val="en-US"/>
+        </w:rPr>
+        <w:t>"Press any key to exit."</w:t>
+      </w:r>
+      <w:r>
+        <w:rPr>
+          <w:rFonts w:ascii="Consolas" w:hAnsi="Consolas" w:cs="Consolas"/>
+          <w:color w:val="000000"/>
+          <w:sz w:val="16"/>
+          <w:szCs w:val="16"/>
+          <w:lang w:val="en-US"/>
+        </w:rPr>
+        <w:t>);</w:t>
+      </w:r>
+    </w:p>
+    <w:p>
+      <w:pPr>
+        <w:autoSpaceDE w:val="0"/>
+        <w:autoSpaceDN w:val="0"/>
+        <w:adjustRightInd w:val="0"/>
+        <w:spacing w:after="0" w:line="240" w:lineRule="auto"/>
+        <w:rPr>
+          <w:rFonts w:ascii="Consolas" w:hAnsi="Consolas" w:cs="Consolas"/>
+          <w:color w:val="000000"/>
+          <w:sz w:val="16"/>
+          <w:szCs w:val="16"/>
+        </w:rPr>
+      </w:pPr>
+      <w:r>
+        <w:rPr>
+          <w:rFonts w:ascii="Consolas" w:hAnsi="Consolas" w:cs="Consolas"/>
+          <w:color w:val="000000"/>
+          <w:sz w:val="16"/>
+          <w:szCs w:val="16"/>
+          <w:lang w:val="en-US"/>
+        </w:rPr>
+        <w:t xml:space="preserve">            </w:t>
+      </w:r>
+      <w:proofErr w:type="spellStart"/>
+      <w:r>
+        <w:rPr>
+          <w:rFonts w:ascii="Consolas" w:hAnsi="Consolas" w:cs="Consolas"/>
+          <w:color w:val="000000"/>
+          <w:sz w:val="16"/>
+          <w:szCs w:val="16"/>
+        </w:rPr>
+        <w:t>Console.ReadKey</w:t>
+      </w:r>
+      <w:proofErr w:type="spellEnd"/>
+      <w:r>
+        <w:rPr>
+          <w:rFonts w:ascii="Consolas" w:hAnsi="Consolas" w:cs="Consolas"/>
+          <w:color w:val="000000"/>
+          <w:sz w:val="16"/>
+          <w:szCs w:val="16"/>
+        </w:rPr>
+        <w:t>();</w:t>
+      </w:r>
+    </w:p>
+    <w:p>
+      <w:pPr>
+        <w:autoSpaceDE w:val="0"/>
+        <w:autoSpaceDN w:val="0"/>
+        <w:adjustRightInd w:val="0"/>
+        <w:spacing w:after="0" w:line="240" w:lineRule="auto"/>
+        <w:rPr>
+          <w:rFonts w:ascii="Consolas" w:hAnsi="Consolas" w:cs="Consolas"/>
+          <w:color w:val="000000"/>
+          <w:sz w:val="16"/>
+          <w:szCs w:val="16"/>
+        </w:rPr>
+      </w:pPr>
+      <w:r>
+        <w:rPr>
+          <w:rFonts w:ascii="Consolas" w:hAnsi="Consolas" w:cs="Consolas"/>
+          <w:color w:val="000000"/>
+          <w:sz w:val="16"/>
+          <w:szCs w:val="16"/>
+        </w:rPr>
+        <w:t xml:space="preserve">        }</w:t>
+      </w:r>
+    </w:p>
+    <w:p>
+      <w:r>
+        <w:rPr>
+          <w:rFonts w:ascii="Consolas" w:hAnsi="Consolas" w:cs="Consolas"/>
+          <w:color w:val="000000"/>
+          <w:sz w:val="16"/>
+          <w:szCs w:val="16"/>
+        </w:rPr>
+        <w:t xml:space="preserve">    }</w:t>
+      </w:r>
+    </w:p>
+    <w:p>
+      <w:bookmarkStart w:id="0" w:name="_GoBack"/>
+      <w:bookmarkEnd w:id="0"/>
+    </w:p>
+    <w:p/>
+    <w:p/>
+    <w:p/>
+    <w:p/>
+    <w:p/>
+    <w:p/>
+    <w:p/>
+    <w:p/>
+    <w:p>
       <w:hyperlink r:id="rId4" w:history="1">
         <w:r>
           <w:rPr>
             <w:rStyle w:val="Lienhypertexte"/>
-            <w:lang w:val="en-GB"/>
           </w:rPr>
           <w:t>https://docs.microsoft.com/fr-fr/dotnet/csharp/language-reference/language-specification/introduction</w:t>
         </w:r>
       </w:hyperlink>
     </w:p>
     <w:p>
-      <w:pPr>
-        <w:rPr>
-          <w:lang w:val="en-GB"/>
-        </w:rPr>
-      </w:pPr>
-      <w:r>
-        <w:rPr>
-          <w:lang w:val="en-GB"/>
-        </w:rPr>
+      <w:r>
         <w:t>https://openclassrooms.com/fr/courses/1526901-apprenez-a-developper-en-c/2866796-tableaux-listes-et-enumerations</w:t>
       </w:r>
     </w:p>

</xml_diff>

<commit_message>
Màj sur les attributs
</commit_message>
<xml_diff>
--- a/CoursCS2.docx
+++ b/CoursCS2.docx
@@ -206,15 +206,12 @@
     </w:p>
     <w:p>
       <w:r>
-        <w:t>C# : Microsoft 2002</w:t>
-      </w:r>
-    </w:p>
-    <w:p>
-      <w:r>
-        <w:t>Partie de Frameworks.net</w:t>
-      </w:r>
-      <w:r>
-        <w:t xml:space="preserve">. Combinaison des </w:t>
+        <w:t>Le C# est un langage créé en 2002 par Microsoft.</w:t>
+      </w:r>
+    </w:p>
+    <w:p>
+      <w:r>
+        <w:t xml:space="preserve">Il est une partie de Frameworks.net et utilise donc la combinaison entre les </w:t>
       </w:r>
       <w:proofErr w:type="spellStart"/>
       <w:r>
@@ -222,31 +219,12 @@
       </w:r>
       <w:proofErr w:type="spellEnd"/>
       <w:r>
-        <w:t xml:space="preserve"> et du langage permet la </w:t>
-      </w:r>
-      <w:proofErr w:type="spellStart"/>
-      <w:r>
-        <w:t>cr</w:t>
-      </w:r>
-      <w:proofErr w:type="spellEnd"/>
-      <w:r>
-        <w:t> </w:t>
-      </w:r>
-      <w:proofErr w:type="spellStart"/>
-      <w:r>
-        <w:t>éation</w:t>
-      </w:r>
-      <w:proofErr w:type="spellEnd"/>
-      <w:r>
-        <w:t xml:space="preserve"> d’une application. </w:t>
-      </w:r>
-    </w:p>
-    <w:p>
-      <w:r>
-        <w:t>Par rapport au C : permet la compatibilité car transformation en langage CIL ou MSIL plutôt qu’en binaire</w:t>
-      </w:r>
-      <w:r>
-        <w:t>.</w:t>
+        <w:t xml:space="preserve"> et les spécificités du langage pour créer une application.</w:t>
+      </w:r>
+    </w:p>
+    <w:p>
+      <w:r>
+        <w:t xml:space="preserve">Bien qu’il existe des similitudes avec d’autres langages comme le C et le C++, le C# possède des avantages. En comparaison avec le C, il permet une meilleure comptabilité car l’IDE transforme le code en langage CIL ou MSIL plutôt qu’en binaire. Il est également plus simple que le C++ </w:t>
       </w:r>
     </w:p>
     <w:p>
@@ -342,8 +320,6 @@
         </w:rPr>
         <w:t xml:space="preserve">Les bases du C# : </w:t>
       </w:r>
-      <w:bookmarkStart w:id="0" w:name="_GoBack"/>
-      <w:bookmarkEnd w:id="0"/>
     </w:p>
     <w:p>
       <w:r>
@@ -561,11 +537,8 @@
     </w:p>
     <w:p>
       <w:r>
-        <w:t xml:space="preserve">Type référence : une variable de type référence contient la référence à leur donnée qui est appelé objet. Une opération sur un variable peut influencer une autre variable de même type. Les types </w:t>
-      </w:r>
-      <w:r>
         <w:lastRenderedPageBreak/>
-        <w:t xml:space="preserve">références sont des classes, interfaces, délégué ou tableaux. Ce type est initialisé à </w:t>
+        <w:t xml:space="preserve">Type référence : une variable de type référence contient la référence à leur donnée qui est appelé objet. Une opération sur un variable peut influencer une autre variable de même type. Les types références sont des classes, interfaces, délégué ou tableaux. Ce type est initialisé à </w:t>
       </w:r>
       <w:proofErr w:type="spellStart"/>
       <w:r>
@@ -606,6 +579,11 @@
       <w:proofErr w:type="spellEnd"/>
       <w:r>
         <w:t xml:space="preserve"> sont constitués de membres : leur donnée et leur comportement.</w:t>
+      </w:r>
+    </w:p>
+    <w:p>
+      <w:r>
+        <w:t>Contrairement aux structures, les classes acceptent le concept d’héritage.</w:t>
       </w:r>
     </w:p>
     <w:p>
@@ -1975,226 +1953,226 @@
           <w:szCs w:val="16"/>
           <w:lang w:val="en-US"/>
         </w:rPr>
-        <w:t xml:space="preserve">            </w:t>
-      </w:r>
-      <w:r>
-        <w:rPr>
-          <w:rFonts w:ascii="Consolas" w:hAnsi="Consolas" w:cs="Consolas"/>
-          <w:color w:val="0000FF"/>
-          <w:sz w:val="16"/>
-          <w:szCs w:val="16"/>
-          <w:lang w:val="en-US"/>
-        </w:rPr>
-        <w:t>string</w:t>
-      </w:r>
-      <w:r>
-        <w:rPr>
-          <w:rFonts w:ascii="Consolas" w:hAnsi="Consolas" w:cs="Consolas"/>
-          <w:color w:val="000000"/>
-          <w:sz w:val="16"/>
-          <w:szCs w:val="16"/>
-          <w:lang w:val="en-US"/>
-        </w:rPr>
-        <w:t xml:space="preserve"> result1 = test1(</w:t>
-      </w:r>
-      <w:r>
-        <w:rPr>
-          <w:rFonts w:ascii="Consolas" w:hAnsi="Consolas" w:cs="Consolas"/>
-          <w:color w:val="A31515"/>
-          <w:sz w:val="16"/>
-          <w:szCs w:val="16"/>
-          <w:lang w:val="en-US"/>
-        </w:rPr>
-        <w:t>"Première phrase de test."</w:t>
-      </w:r>
-      <w:r>
-        <w:rPr>
-          <w:rFonts w:ascii="Consolas" w:hAnsi="Consolas" w:cs="Consolas"/>
-          <w:color w:val="000000"/>
-          <w:sz w:val="16"/>
-          <w:szCs w:val="16"/>
-          <w:lang w:val="en-US"/>
-        </w:rPr>
-        <w:t>);</w:t>
-      </w:r>
-    </w:p>
-    <w:p>
-      <w:pPr>
-        <w:autoSpaceDE w:val="0"/>
-        <w:autoSpaceDN w:val="0"/>
-        <w:adjustRightInd w:val="0"/>
-        <w:spacing w:after="0" w:line="240" w:lineRule="auto"/>
-        <w:rPr>
-          <w:rFonts w:ascii="Consolas" w:hAnsi="Consolas" w:cs="Consolas"/>
-          <w:color w:val="000000"/>
-          <w:sz w:val="16"/>
-          <w:szCs w:val="16"/>
-          <w:lang w:val="en-US"/>
-        </w:rPr>
-      </w:pPr>
-      <w:r>
-        <w:rPr>
-          <w:rFonts w:ascii="Consolas" w:hAnsi="Consolas" w:cs="Consolas"/>
-          <w:color w:val="000000"/>
-          <w:sz w:val="16"/>
-          <w:szCs w:val="16"/>
-          <w:lang w:val="en-US"/>
-        </w:rPr>
-        <w:t xml:space="preserve">            </w:t>
-      </w:r>
-      <w:proofErr w:type="spellStart"/>
-      <w:r>
-        <w:rPr>
-          <w:rFonts w:ascii="Consolas" w:hAnsi="Consolas" w:cs="Consolas"/>
-          <w:color w:val="000000"/>
-          <w:sz w:val="16"/>
-          <w:szCs w:val="16"/>
-          <w:lang w:val="en-US"/>
-        </w:rPr>
-        <w:t>Console.WriteLine</w:t>
-      </w:r>
-      <w:proofErr w:type="spellEnd"/>
-      <w:r>
-        <w:rPr>
-          <w:rFonts w:ascii="Consolas" w:hAnsi="Consolas" w:cs="Consolas"/>
-          <w:color w:val="000000"/>
-          <w:sz w:val="16"/>
-          <w:szCs w:val="16"/>
-          <w:lang w:val="en-US"/>
-        </w:rPr>
-        <w:t xml:space="preserve">(result1 + </w:t>
-      </w:r>
-      <w:r>
-        <w:rPr>
-          <w:rFonts w:ascii="Consolas" w:hAnsi="Consolas" w:cs="Consolas"/>
-          <w:color w:val="A31515"/>
-          <w:sz w:val="16"/>
-          <w:szCs w:val="16"/>
-          <w:lang w:val="en-US"/>
-        </w:rPr>
-        <w:t>"\n"</w:t>
-      </w:r>
-      <w:r>
-        <w:rPr>
-          <w:rFonts w:ascii="Consolas" w:hAnsi="Consolas" w:cs="Consolas"/>
-          <w:color w:val="000000"/>
-          <w:sz w:val="16"/>
-          <w:szCs w:val="16"/>
-          <w:lang w:val="en-US"/>
-        </w:rPr>
-        <w:t>);</w:t>
-      </w:r>
-    </w:p>
-    <w:p>
-      <w:pPr>
-        <w:autoSpaceDE w:val="0"/>
-        <w:autoSpaceDN w:val="0"/>
-        <w:adjustRightInd w:val="0"/>
-        <w:spacing w:after="0" w:line="240" w:lineRule="auto"/>
-        <w:rPr>
-          <w:rFonts w:ascii="Consolas" w:hAnsi="Consolas" w:cs="Consolas"/>
-          <w:color w:val="000000"/>
-          <w:sz w:val="16"/>
-          <w:szCs w:val="16"/>
-          <w:lang w:val="en-US"/>
-        </w:rPr>
-      </w:pPr>
-    </w:p>
-    <w:p>
-      <w:pPr>
-        <w:autoSpaceDE w:val="0"/>
-        <w:autoSpaceDN w:val="0"/>
-        <w:adjustRightInd w:val="0"/>
-        <w:spacing w:after="0" w:line="240" w:lineRule="auto"/>
-        <w:rPr>
-          <w:rFonts w:ascii="Consolas" w:hAnsi="Consolas" w:cs="Consolas"/>
-          <w:color w:val="000000"/>
-          <w:sz w:val="16"/>
-          <w:szCs w:val="16"/>
-          <w:lang w:val="en-US"/>
-        </w:rPr>
-      </w:pPr>
-      <w:r>
-        <w:rPr>
-          <w:rFonts w:ascii="Consolas" w:hAnsi="Consolas" w:cs="Consolas"/>
-          <w:color w:val="000000"/>
-          <w:sz w:val="16"/>
-          <w:szCs w:val="16"/>
-          <w:lang w:val="en-US"/>
-        </w:rPr>
-        <w:t xml:space="preserve">            </w:t>
-      </w:r>
-      <w:r>
-        <w:rPr>
-          <w:rFonts w:ascii="Consolas" w:hAnsi="Consolas" w:cs="Consolas"/>
-          <w:color w:val="008000"/>
-          <w:sz w:val="16"/>
-          <w:szCs w:val="16"/>
-          <w:lang w:val="en-US"/>
-        </w:rPr>
-        <w:t>//Instantiate delegate with anonymous method</w:t>
-      </w:r>
-    </w:p>
-    <w:p>
-      <w:pPr>
-        <w:autoSpaceDE w:val="0"/>
-        <w:autoSpaceDN w:val="0"/>
-        <w:adjustRightInd w:val="0"/>
-        <w:spacing w:after="0" w:line="240" w:lineRule="auto"/>
-        <w:rPr>
-          <w:rFonts w:ascii="Consolas" w:hAnsi="Consolas" w:cs="Consolas"/>
-          <w:color w:val="000000"/>
-          <w:sz w:val="16"/>
-          <w:szCs w:val="16"/>
-          <w:lang w:val="en-US"/>
-        </w:rPr>
-      </w:pPr>
-      <w:r>
-        <w:rPr>
-          <w:rFonts w:ascii="Consolas" w:hAnsi="Consolas" w:cs="Consolas"/>
-          <w:color w:val="000000"/>
-          <w:sz w:val="16"/>
-          <w:szCs w:val="16"/>
-          <w:lang w:val="en-US"/>
-        </w:rPr>
-        <w:t xml:space="preserve">            </w:t>
-      </w:r>
-      <w:r>
-        <w:rPr>
-          <w:rFonts w:ascii="Consolas" w:hAnsi="Consolas" w:cs="Consolas"/>
-          <w:color w:val="008000"/>
-          <w:sz w:val="16"/>
-          <w:szCs w:val="16"/>
-          <w:lang w:val="en-US"/>
-        </w:rPr>
-        <w:t>//All in uppercase</w:t>
-      </w:r>
-    </w:p>
-    <w:p>
-      <w:pPr>
-        <w:autoSpaceDE w:val="0"/>
-        <w:autoSpaceDN w:val="0"/>
-        <w:adjustRightInd w:val="0"/>
-        <w:spacing w:after="0" w:line="240" w:lineRule="auto"/>
-        <w:rPr>
-          <w:rFonts w:ascii="Consolas" w:hAnsi="Consolas" w:cs="Consolas"/>
-          <w:color w:val="000000"/>
-          <w:sz w:val="16"/>
-          <w:szCs w:val="16"/>
-          <w:lang w:val="en-US"/>
-        </w:rPr>
-      </w:pPr>
-      <w:r>
-        <w:rPr>
-          <w:rFonts w:ascii="Consolas" w:hAnsi="Consolas" w:cs="Consolas"/>
-          <w:color w:val="000000"/>
-          <w:sz w:val="16"/>
-          <w:szCs w:val="16"/>
-          <w:lang w:val="en-US"/>
-        </w:rPr>
         <w:lastRenderedPageBreak/>
         <w:t xml:space="preserve">            </w:t>
       </w:r>
+      <w:r>
+        <w:rPr>
+          <w:rFonts w:ascii="Consolas" w:hAnsi="Consolas" w:cs="Consolas"/>
+          <w:color w:val="0000FF"/>
+          <w:sz w:val="16"/>
+          <w:szCs w:val="16"/>
+          <w:lang w:val="en-US"/>
+        </w:rPr>
+        <w:t>string</w:t>
+      </w:r>
+      <w:r>
+        <w:rPr>
+          <w:rFonts w:ascii="Consolas" w:hAnsi="Consolas" w:cs="Consolas"/>
+          <w:color w:val="000000"/>
+          <w:sz w:val="16"/>
+          <w:szCs w:val="16"/>
+          <w:lang w:val="en-US"/>
+        </w:rPr>
+        <w:t xml:space="preserve"> result1 = test1(</w:t>
+      </w:r>
+      <w:r>
+        <w:rPr>
+          <w:rFonts w:ascii="Consolas" w:hAnsi="Consolas" w:cs="Consolas"/>
+          <w:color w:val="A31515"/>
+          <w:sz w:val="16"/>
+          <w:szCs w:val="16"/>
+          <w:lang w:val="en-US"/>
+        </w:rPr>
+        <w:t>"Première phrase de test."</w:t>
+      </w:r>
+      <w:r>
+        <w:rPr>
+          <w:rFonts w:ascii="Consolas" w:hAnsi="Consolas" w:cs="Consolas"/>
+          <w:color w:val="000000"/>
+          <w:sz w:val="16"/>
+          <w:szCs w:val="16"/>
+          <w:lang w:val="en-US"/>
+        </w:rPr>
+        <w:t>);</w:t>
+      </w:r>
+    </w:p>
+    <w:p>
+      <w:pPr>
+        <w:autoSpaceDE w:val="0"/>
+        <w:autoSpaceDN w:val="0"/>
+        <w:adjustRightInd w:val="0"/>
+        <w:spacing w:after="0" w:line="240" w:lineRule="auto"/>
+        <w:rPr>
+          <w:rFonts w:ascii="Consolas" w:hAnsi="Consolas" w:cs="Consolas"/>
+          <w:color w:val="000000"/>
+          <w:sz w:val="16"/>
+          <w:szCs w:val="16"/>
+          <w:lang w:val="en-US"/>
+        </w:rPr>
+      </w:pPr>
+      <w:r>
+        <w:rPr>
+          <w:rFonts w:ascii="Consolas" w:hAnsi="Consolas" w:cs="Consolas"/>
+          <w:color w:val="000000"/>
+          <w:sz w:val="16"/>
+          <w:szCs w:val="16"/>
+          <w:lang w:val="en-US"/>
+        </w:rPr>
+        <w:t xml:space="preserve">            </w:t>
+      </w:r>
+      <w:proofErr w:type="spellStart"/>
+      <w:r>
+        <w:rPr>
+          <w:rFonts w:ascii="Consolas" w:hAnsi="Consolas" w:cs="Consolas"/>
+          <w:color w:val="000000"/>
+          <w:sz w:val="16"/>
+          <w:szCs w:val="16"/>
+          <w:lang w:val="en-US"/>
+        </w:rPr>
+        <w:t>Console.WriteLine</w:t>
+      </w:r>
+      <w:proofErr w:type="spellEnd"/>
+      <w:r>
+        <w:rPr>
+          <w:rFonts w:ascii="Consolas" w:hAnsi="Consolas" w:cs="Consolas"/>
+          <w:color w:val="000000"/>
+          <w:sz w:val="16"/>
+          <w:szCs w:val="16"/>
+          <w:lang w:val="en-US"/>
+        </w:rPr>
+        <w:t xml:space="preserve">(result1 + </w:t>
+      </w:r>
+      <w:r>
+        <w:rPr>
+          <w:rFonts w:ascii="Consolas" w:hAnsi="Consolas" w:cs="Consolas"/>
+          <w:color w:val="A31515"/>
+          <w:sz w:val="16"/>
+          <w:szCs w:val="16"/>
+          <w:lang w:val="en-US"/>
+        </w:rPr>
+        <w:t>"\n"</w:t>
+      </w:r>
+      <w:r>
+        <w:rPr>
+          <w:rFonts w:ascii="Consolas" w:hAnsi="Consolas" w:cs="Consolas"/>
+          <w:color w:val="000000"/>
+          <w:sz w:val="16"/>
+          <w:szCs w:val="16"/>
+          <w:lang w:val="en-US"/>
+        </w:rPr>
+        <w:t>);</w:t>
+      </w:r>
+    </w:p>
+    <w:p>
+      <w:pPr>
+        <w:autoSpaceDE w:val="0"/>
+        <w:autoSpaceDN w:val="0"/>
+        <w:adjustRightInd w:val="0"/>
+        <w:spacing w:after="0" w:line="240" w:lineRule="auto"/>
+        <w:rPr>
+          <w:rFonts w:ascii="Consolas" w:hAnsi="Consolas" w:cs="Consolas"/>
+          <w:color w:val="000000"/>
+          <w:sz w:val="16"/>
+          <w:szCs w:val="16"/>
+          <w:lang w:val="en-US"/>
+        </w:rPr>
+      </w:pPr>
+    </w:p>
+    <w:p>
+      <w:pPr>
+        <w:autoSpaceDE w:val="0"/>
+        <w:autoSpaceDN w:val="0"/>
+        <w:adjustRightInd w:val="0"/>
+        <w:spacing w:after="0" w:line="240" w:lineRule="auto"/>
+        <w:rPr>
+          <w:rFonts w:ascii="Consolas" w:hAnsi="Consolas" w:cs="Consolas"/>
+          <w:color w:val="000000"/>
+          <w:sz w:val="16"/>
+          <w:szCs w:val="16"/>
+          <w:lang w:val="en-US"/>
+        </w:rPr>
+      </w:pPr>
+      <w:r>
+        <w:rPr>
+          <w:rFonts w:ascii="Consolas" w:hAnsi="Consolas" w:cs="Consolas"/>
+          <w:color w:val="000000"/>
+          <w:sz w:val="16"/>
+          <w:szCs w:val="16"/>
+          <w:lang w:val="en-US"/>
+        </w:rPr>
+        <w:t xml:space="preserve">            </w:t>
+      </w:r>
+      <w:r>
+        <w:rPr>
+          <w:rFonts w:ascii="Consolas" w:hAnsi="Consolas" w:cs="Consolas"/>
+          <w:color w:val="008000"/>
+          <w:sz w:val="16"/>
+          <w:szCs w:val="16"/>
+          <w:lang w:val="en-US"/>
+        </w:rPr>
+        <w:t>//Instantiate delegate with anonymous method</w:t>
+      </w:r>
+    </w:p>
+    <w:p>
+      <w:pPr>
+        <w:autoSpaceDE w:val="0"/>
+        <w:autoSpaceDN w:val="0"/>
+        <w:adjustRightInd w:val="0"/>
+        <w:spacing w:after="0" w:line="240" w:lineRule="auto"/>
+        <w:rPr>
+          <w:rFonts w:ascii="Consolas" w:hAnsi="Consolas" w:cs="Consolas"/>
+          <w:color w:val="000000"/>
+          <w:sz w:val="16"/>
+          <w:szCs w:val="16"/>
+          <w:lang w:val="en-US"/>
+        </w:rPr>
+      </w:pPr>
+      <w:r>
+        <w:rPr>
+          <w:rFonts w:ascii="Consolas" w:hAnsi="Consolas" w:cs="Consolas"/>
+          <w:color w:val="000000"/>
+          <w:sz w:val="16"/>
+          <w:szCs w:val="16"/>
+          <w:lang w:val="en-US"/>
+        </w:rPr>
+        <w:t xml:space="preserve">            </w:t>
+      </w:r>
+      <w:r>
+        <w:rPr>
+          <w:rFonts w:ascii="Consolas" w:hAnsi="Consolas" w:cs="Consolas"/>
+          <w:color w:val="008000"/>
+          <w:sz w:val="16"/>
+          <w:szCs w:val="16"/>
+          <w:lang w:val="en-US"/>
+        </w:rPr>
+        <w:t>//All in uppercase</w:t>
+      </w:r>
+    </w:p>
+    <w:p>
+      <w:pPr>
+        <w:autoSpaceDE w:val="0"/>
+        <w:autoSpaceDN w:val="0"/>
+        <w:adjustRightInd w:val="0"/>
+        <w:spacing w:after="0" w:line="240" w:lineRule="auto"/>
+        <w:rPr>
+          <w:rFonts w:ascii="Consolas" w:hAnsi="Consolas" w:cs="Consolas"/>
+          <w:color w:val="000000"/>
+          <w:sz w:val="16"/>
+          <w:szCs w:val="16"/>
+          <w:lang w:val="en-US"/>
+        </w:rPr>
+      </w:pPr>
+      <w:r>
+        <w:rPr>
+          <w:rFonts w:ascii="Consolas" w:hAnsi="Consolas" w:cs="Consolas"/>
+          <w:color w:val="000000"/>
+          <w:sz w:val="16"/>
+          <w:szCs w:val="16"/>
+          <w:lang w:val="en-US"/>
+        </w:rPr>
+        <w:t xml:space="preserve">            </w:t>
+      </w:r>
       <w:proofErr w:type="spellStart"/>
       <w:r>
         <w:rPr>
@@ -3059,7 +3037,6 @@
           <w:color w:val="000000"/>
           <w:sz w:val="16"/>
           <w:szCs w:val="16"/>
-          <w:lang w:val="en-US"/>
         </w:rPr>
       </w:pPr>
       <w:r>
@@ -3079,7 +3056,6 @@
           <w:color w:val="000000"/>
           <w:sz w:val="16"/>
           <w:szCs w:val="16"/>
-          <w:lang w:val="en-US"/>
         </w:rPr>
         <w:t>Console.ReadKey</w:t>
       </w:r>
@@ -3090,60 +3066,56 @@
           <w:color w:val="000000"/>
           <w:sz w:val="16"/>
           <w:szCs w:val="16"/>
-          <w:lang w:val="en-US"/>
-        </w:rPr>
-        <w:t>();</w:t>
-      </w:r>
-    </w:p>
-    <w:p>
-      <w:pPr>
-        <w:autoSpaceDE w:val="0"/>
-        <w:autoSpaceDN w:val="0"/>
-        <w:adjustRightInd w:val="0"/>
-        <w:spacing w:after="0" w:line="240" w:lineRule="auto"/>
-        <w:rPr>
-          <w:rFonts w:ascii="Consolas" w:hAnsi="Consolas" w:cs="Consolas"/>
-          <w:color w:val="000000"/>
-          <w:sz w:val="16"/>
-          <w:szCs w:val="16"/>
-          <w:lang w:val="en-US"/>
-        </w:rPr>
-      </w:pPr>
-      <w:r>
-        <w:rPr>
-          <w:rFonts w:ascii="Consolas" w:hAnsi="Consolas" w:cs="Consolas"/>
-          <w:color w:val="000000"/>
-          <w:sz w:val="16"/>
-          <w:szCs w:val="16"/>
-          <w:lang w:val="en-US"/>
+        </w:rPr>
+        <w:t>(</w:t>
+      </w:r>
+      <w:proofErr w:type="gramStart"/>
+      <w:r>
+        <w:rPr>
+          <w:rFonts w:ascii="Consolas" w:hAnsi="Consolas" w:cs="Consolas"/>
+          <w:color w:val="000000"/>
+          <w:sz w:val="16"/>
+          <w:szCs w:val="16"/>
+        </w:rPr>
+        <w:t>);</w:t>
+      </w:r>
+      <w:proofErr w:type="gramEnd"/>
+    </w:p>
+    <w:p>
+      <w:pPr>
+        <w:autoSpaceDE w:val="0"/>
+        <w:autoSpaceDN w:val="0"/>
+        <w:adjustRightInd w:val="0"/>
+        <w:spacing w:after="0" w:line="240" w:lineRule="auto"/>
+        <w:rPr>
+          <w:rFonts w:ascii="Consolas" w:hAnsi="Consolas" w:cs="Consolas"/>
+          <w:color w:val="000000"/>
+          <w:sz w:val="16"/>
+          <w:szCs w:val="16"/>
+        </w:rPr>
+      </w:pPr>
+      <w:r>
+        <w:rPr>
+          <w:rFonts w:ascii="Consolas" w:hAnsi="Consolas" w:cs="Consolas"/>
+          <w:color w:val="000000"/>
+          <w:sz w:val="16"/>
+          <w:szCs w:val="16"/>
         </w:rPr>
         <w:t xml:space="preserve">        }</w:t>
       </w:r>
     </w:p>
     <w:p>
-      <w:pPr>
-        <w:rPr>
-          <w:lang w:val="en-US"/>
-        </w:rPr>
-      </w:pPr>
-      <w:r>
-        <w:rPr>
-          <w:rFonts w:ascii="Consolas" w:hAnsi="Consolas" w:cs="Consolas"/>
-          <w:color w:val="000000"/>
-          <w:sz w:val="16"/>
-          <w:szCs w:val="16"/>
-          <w:lang w:val="en-US"/>
+      <w:r>
+        <w:rPr>
+          <w:rFonts w:ascii="Consolas" w:hAnsi="Consolas" w:cs="Consolas"/>
+          <w:color w:val="000000"/>
+          <w:sz w:val="16"/>
+          <w:szCs w:val="16"/>
         </w:rPr>
         <w:t xml:space="preserve">    }</w:t>
       </w:r>
     </w:p>
-    <w:p>
-      <w:pPr>
-        <w:rPr>
-          <w:lang w:val="en-US"/>
-        </w:rPr>
-      </w:pPr>
-    </w:p>
+    <w:p/>
     <w:p>
       <w:r>
         <w:t xml:space="preserve">Attributs : </w:t>
@@ -3188,7 +3160,16 @@
     </w:p>
     <w:p>
       <w:r>
-        <w:t>La majeure différence en C# est de pouvoir créer des attributs qui permettent eux aussi de qualifier l’entité.</w:t>
+        <w:t>La majeure différence en C# est de pouvoir créer des attributs qui permettent eux aussi de qualifier l’entité</w:t>
+      </w:r>
+      <w:r>
+        <w:t xml:space="preserve">, les attributs permettent de donner des informations complémentaires sur la classe ou </w:t>
+      </w:r>
+      <w:r>
+        <w:t>les méthodes</w:t>
+      </w:r>
+      <w:r>
+        <w:t>.</w:t>
       </w:r>
     </w:p>
     <w:p>
@@ -3207,6 +3188,45 @@
     <w:p>
       <w:r>
         <w:t>Une fois la classe créée, il suffit de placer l’attribut entre crochet juste avant la déclaration de classe par exemple ou encore de méthode ou de variable.</w:t>
+      </w:r>
+      <w:r>
+        <w:t xml:space="preserve"> Il est possible de cantonner l’utilisation de l’attribut uniquement aux classes par exemple.</w:t>
+      </w:r>
+    </w:p>
+    <w:p>
+      <w:r>
+        <w:t xml:space="preserve">Certains attributs provoquent des messages qui s’écrivent directement dans le compilateur c’est le cas des attributs de type </w:t>
+      </w:r>
+      <w:proofErr w:type="spellStart"/>
+      <w:r>
+        <w:t>Obsolete</w:t>
+      </w:r>
+      <w:proofErr w:type="spellEnd"/>
+      <w:r>
+        <w:t xml:space="preserve"> qui sont préexistants dans le frameworks.NET. D’autres à l’image de certains attributs tels que les description</w:t>
+      </w:r>
+      <w:r>
+        <w:t>s</w:t>
+      </w:r>
+      <w:r>
+        <w:t xml:space="preserve"> de classe sont utiles en utilisant la réflexion.</w:t>
+      </w:r>
+    </w:p>
+    <w:p>
+      <w:r>
+        <w:t xml:space="preserve">La réflexion permet en fait d’obtenir des informations sur les types </w:t>
+      </w:r>
+      <w:bookmarkStart w:id="0" w:name="_GoBack"/>
+      <w:bookmarkEnd w:id="0"/>
+    </w:p>
+    <w:p>
+      <w:r>
+        <w:t>QUELQUES MOTS SUR LA REFLEXION</w:t>
+      </w:r>
+    </w:p>
+    <w:p>
+      <w:r>
+        <w:t>Le programme Attributs illustre une utilisation de la description des attributs.</w:t>
       </w:r>
     </w:p>
     <w:p/>

</xml_diff>

<commit_message>
Ajout d'un exemple complet sur la programmation objet (utilisation de l'héritage, des interfaces et des énumérations)
</commit_message>
<xml_diff>
--- a/CoursCS2.docx
+++ b/CoursCS2.docx
@@ -3005,8 +3005,6 @@
         </w:rPr>
         <w:t>Le type Référence</w:t>
       </w:r>
-      <w:bookmarkStart w:id="0" w:name="_GoBack"/>
-      <w:bookmarkEnd w:id="0"/>
     </w:p>
     <w:p/>
     <w:p>
@@ -4250,7 +4248,7 @@
           </mc:Choice>
           <mc:Fallback>
             <w:pict>
-              <v:shapetype w14:anchorId="68E40D81" id="_x0000_t13" coordsize="21600,21600" o:spt="13" adj="16200,5400" path="m@0,l@0@1,0@1,0@2@0@2@0,21600,21600,10800xe">
+              <v:shapetype w14:anchorId="29D44C0F" id="_x0000_t13" coordsize="21600,21600" o:spt="13" adj="16200,5400" path="m@0,l@0@1,0@1,0@2@0@2@0,21600,21600,10800xe">
                 <v:stroke joinstyle="miter"/>
                 <v:formulas>
                   <v:f eqn="val #0"/>
@@ -7220,7 +7218,45 @@
       </w:r>
     </w:p>
     <w:p/>
+    <w:p>
+      <w:pPr>
+        <w:pStyle w:val="Paragraphedeliste"/>
+        <w:numPr>
+          <w:ilvl w:val="0"/>
+          <w:numId w:val="1"/>
+        </w:numPr>
+        <w:rPr>
+          <w:b/>
+          <w:i/>
+          <w:color w:val="A5A5A5" w:themeColor="accent3"/>
+          <w:sz w:val="28"/>
+          <w:u w:val="single"/>
+        </w:rPr>
+      </w:pPr>
+      <w:r>
+        <w:rPr>
+          <w:b/>
+          <w:i/>
+          <w:color w:val="A5A5A5" w:themeColor="accent3"/>
+          <w:sz w:val="28"/>
+          <w:u w:val="single"/>
+        </w:rPr>
+        <w:t>Utilisation de la programmation objet</w:t>
+      </w:r>
+    </w:p>
     <w:p/>
+    <w:p>
+      <w:r>
+        <w:t xml:space="preserve">La manière de gérer la programmation objet est semblable aux langages </w:t>
+      </w:r>
+      <w:r>
+        <w:t>tels que le C++ ou le java, la majeure différence avec ce dernier étant par exemple la syntaxe.</w:t>
+      </w:r>
+    </w:p>
+    <w:p>
+      <w:bookmarkStart w:id="0" w:name="_GoBack"/>
+      <w:bookmarkEnd w:id="0"/>
+    </w:p>
     <w:p>
       <w:pPr>
         <w:rPr>
@@ -7265,6 +7301,7 @@
           <w:i/>
           <w:u w:val="single"/>
         </w:rPr>
+        <w:lastRenderedPageBreak/>
         <w:t>Evenements</w:t>
       </w:r>
       <w:proofErr w:type="spellEnd"/>
@@ -7303,7 +7340,6 @@
           <w:rFonts w:ascii="Segoe UI" w:hAnsi="Segoe UI" w:cs="Segoe UI"/>
           <w:color w:val="000000"/>
         </w:rPr>
-        <w:lastRenderedPageBreak/>
         <w:t>Le choix du déclenchement est effectué par le publieur, c’est-à-dire que le publieur choisit quelle action génère un événement et les abonnés choisissent que faire à la réception de l’événement.</w:t>
       </w:r>
     </w:p>
@@ -7877,12 +7913,12 @@
     </w:lvl>
   </w:abstractNum>
   <w:abstractNum w:abstractNumId="3" w15:restartNumberingAfterBreak="0">
-    <w:nsid w:val="6616324F"/>
+    <w:nsid w:val="654C5833"/>
     <w:multiLevelType w:val="hybridMultilevel"/>
-    <w:tmpl w:val="15825BE6"/>
-    <w:lvl w:ilvl="0" w:tplc="040C0017">
+    <w:tmpl w:val="EBBC38FA"/>
+    <w:lvl w:ilvl="0" w:tplc="040C0011">
       <w:start w:val="1"/>
-      <w:numFmt w:val="lowerLetter"/>
+      <w:numFmt w:val="decimal"/>
       <w:lvlText w:val="%1)"/>
       <w:lvlJc w:val="left"/>
       <w:pPr>
@@ -7966,12 +8002,12 @@
     </w:lvl>
   </w:abstractNum>
   <w:abstractNum w:abstractNumId="4" w15:restartNumberingAfterBreak="0">
-    <w:nsid w:val="6B850E87"/>
+    <w:nsid w:val="6616324F"/>
     <w:multiLevelType w:val="hybridMultilevel"/>
-    <w:tmpl w:val="EBBC38FA"/>
-    <w:lvl w:ilvl="0" w:tplc="040C0011">
+    <w:tmpl w:val="15825BE6"/>
+    <w:lvl w:ilvl="0" w:tplc="040C0017">
       <w:start w:val="1"/>
-      <w:numFmt w:val="decimal"/>
+      <w:numFmt w:val="lowerLetter"/>
       <w:lvlText w:val="%1)"/>
       <w:lvlJc w:val="left"/>
       <w:pPr>
@@ -8054,8 +8090,97 @@
       </w:pPr>
     </w:lvl>
   </w:abstractNum>
+  <w:abstractNum w:abstractNumId="5" w15:restartNumberingAfterBreak="0">
+    <w:nsid w:val="6B850E87"/>
+    <w:multiLevelType w:val="hybridMultilevel"/>
+    <w:tmpl w:val="EBBC38FA"/>
+    <w:lvl w:ilvl="0" w:tplc="040C0011">
+      <w:start w:val="1"/>
+      <w:numFmt w:val="decimal"/>
+      <w:lvlText w:val="%1)"/>
+      <w:lvlJc w:val="left"/>
+      <w:pPr>
+        <w:ind w:left="720" w:hanging="360"/>
+      </w:pPr>
+      <w:rPr>
+        <w:rFonts w:hint="default"/>
+      </w:rPr>
+    </w:lvl>
+    <w:lvl w:ilvl="1" w:tplc="040C0019" w:tentative="1">
+      <w:start w:val="1"/>
+      <w:numFmt w:val="lowerLetter"/>
+      <w:lvlText w:val="%2."/>
+      <w:lvlJc w:val="left"/>
+      <w:pPr>
+        <w:ind w:left="1440" w:hanging="360"/>
+      </w:pPr>
+    </w:lvl>
+    <w:lvl w:ilvl="2" w:tplc="040C001B" w:tentative="1">
+      <w:start w:val="1"/>
+      <w:numFmt w:val="lowerRoman"/>
+      <w:lvlText w:val="%3."/>
+      <w:lvlJc w:val="right"/>
+      <w:pPr>
+        <w:ind w:left="2160" w:hanging="180"/>
+      </w:pPr>
+    </w:lvl>
+    <w:lvl w:ilvl="3" w:tplc="040C000F" w:tentative="1">
+      <w:start w:val="1"/>
+      <w:numFmt w:val="decimal"/>
+      <w:lvlText w:val="%4."/>
+      <w:lvlJc w:val="left"/>
+      <w:pPr>
+        <w:ind w:left="2880" w:hanging="360"/>
+      </w:pPr>
+    </w:lvl>
+    <w:lvl w:ilvl="4" w:tplc="040C0019" w:tentative="1">
+      <w:start w:val="1"/>
+      <w:numFmt w:val="lowerLetter"/>
+      <w:lvlText w:val="%5."/>
+      <w:lvlJc w:val="left"/>
+      <w:pPr>
+        <w:ind w:left="3600" w:hanging="360"/>
+      </w:pPr>
+    </w:lvl>
+    <w:lvl w:ilvl="5" w:tplc="040C001B" w:tentative="1">
+      <w:start w:val="1"/>
+      <w:numFmt w:val="lowerRoman"/>
+      <w:lvlText w:val="%6."/>
+      <w:lvlJc w:val="right"/>
+      <w:pPr>
+        <w:ind w:left="4320" w:hanging="180"/>
+      </w:pPr>
+    </w:lvl>
+    <w:lvl w:ilvl="6" w:tplc="040C000F" w:tentative="1">
+      <w:start w:val="1"/>
+      <w:numFmt w:val="decimal"/>
+      <w:lvlText w:val="%7."/>
+      <w:lvlJc w:val="left"/>
+      <w:pPr>
+        <w:ind w:left="5040" w:hanging="360"/>
+      </w:pPr>
+    </w:lvl>
+    <w:lvl w:ilvl="7" w:tplc="040C0019" w:tentative="1">
+      <w:start w:val="1"/>
+      <w:numFmt w:val="lowerLetter"/>
+      <w:lvlText w:val="%8."/>
+      <w:lvlJc w:val="left"/>
+      <w:pPr>
+        <w:ind w:left="5760" w:hanging="360"/>
+      </w:pPr>
+    </w:lvl>
+    <w:lvl w:ilvl="8" w:tplc="040C001B" w:tentative="1">
+      <w:start w:val="1"/>
+      <w:numFmt w:val="lowerRoman"/>
+      <w:lvlText w:val="%9."/>
+      <w:lvlJc w:val="right"/>
+      <w:pPr>
+        <w:ind w:left="6480" w:hanging="180"/>
+      </w:pPr>
+    </w:lvl>
+  </w:abstractNum>
   <w:num w:numId="1">
-    <w:abstractNumId w:val="4"/>
+    <w:abstractNumId w:val="5"/>
   </w:num>
   <w:num w:numId="2">
     <w:abstractNumId w:val="2"/>
@@ -8067,6 +8192,9 @@
     <w:abstractNumId w:val="0"/>
   </w:num>
   <w:num w:numId="5">
+    <w:abstractNumId w:val="4"/>
+  </w:num>
+  <w:num w:numId="6">
     <w:abstractNumId w:val="3"/>
   </w:num>
 </w:numbering>
@@ -8900,7 +9028,7 @@
 </file>
 
 <file path=customXml/itemProps1.xml><?xml version="1.0" encoding="utf-8"?>
-<ds:datastoreItem xmlns:ds="http://schemas.openxmlformats.org/officeDocument/2006/customXml" ds:itemID="{D35C2558-2FC3-46B1-9395-252107D8CDDA}">
+<ds:datastoreItem xmlns:ds="http://schemas.openxmlformats.org/officeDocument/2006/customXml" ds:itemID="{504CFEF0-1B90-442C-BDCA-09F2DAF0FB87}">
   <ds:schemaRefs>
     <ds:schemaRef ds:uri="http://schemas.openxmlformats.org/officeDocument/2006/bibliography"/>
   </ds:schemaRefs>

</xml_diff>

<commit_message>
Finition doc de la partie base du C# (types + objet)
</commit_message>
<xml_diff>
--- a/CoursCS2.docx
+++ b/CoursCS2.docx
@@ -4248,7 +4248,7 @@
           </mc:Choice>
           <mc:Fallback>
             <w:pict>
-              <v:shapetype w14:anchorId="29D44C0F" id="_x0000_t13" coordsize="21600,21600" o:spt="13" adj="16200,5400" path="m@0,l@0@1,0@1,0@2@0@2@0,21600,21600,10800xe">
+              <v:shapetype w14:anchorId="5ACCF540" id="_x0000_t13" coordsize="21600,21600" o:spt="13" adj="16200,5400" path="m@0,l@0@1,0@1,0@2@0@2@0,21600,21600,10800xe">
                 <v:stroke joinstyle="miter"/>
                 <v:formulas>
                   <v:f eqn="val #0"/>
@@ -7250,290 +7250,1061 @@
         <w:t xml:space="preserve">La manière de gérer la programmation objet est semblable aux langages </w:t>
       </w:r>
       <w:r>
-        <w:t>tels que le C++ ou le java, la majeure différence avec ce dernier étant par exemple la syntaxe.</w:t>
-      </w:r>
-    </w:p>
-    <w:p>
-      <w:bookmarkStart w:id="0" w:name="_GoBack"/>
-      <w:bookmarkEnd w:id="0"/>
-    </w:p>
-    <w:p>
-      <w:pPr>
+        <w:t xml:space="preserve">tels que le C++ ou </w:t>
+      </w:r>
+      <w:proofErr w:type="gramStart"/>
+      <w:r>
+        <w:t>le java</w:t>
+      </w:r>
+      <w:proofErr w:type="gramEnd"/>
+      <w:r>
+        <w:t>, la majeure différence avec ce dernier étant par exemple la syntaxe.</w:t>
+      </w:r>
+    </w:p>
+    <w:p>
+      <w:r>
+        <w:t xml:space="preserve">Pour commencer, lors de la création d’une classe, l’héritage par rapport à une classe mère se déroule de la sorte : </w:t>
+      </w:r>
+    </w:p>
+    <w:p>
+      <w:pPr>
+        <w:jc w:val="center"/>
+      </w:pPr>
+      <w:proofErr w:type="gramStart"/>
+      <w:r>
+        <w:rPr>
+          <w:color w:val="0070C0"/>
+        </w:rPr>
+        <w:t>p</w:t>
+      </w:r>
+      <w:r>
+        <w:rPr>
+          <w:color w:val="0070C0"/>
+        </w:rPr>
+        <w:t>ublic</w:t>
+      </w:r>
+      <w:proofErr w:type="gramEnd"/>
+      <w:r>
+        <w:rPr>
+          <w:color w:val="0070C0"/>
+        </w:rPr>
+        <w:t xml:space="preserve"> class </w:t>
+      </w:r>
+      <w:r>
+        <w:t>Salade : Aliment</w:t>
+      </w:r>
+    </w:p>
+    <w:p>
+      <w:r>
+        <w:lastRenderedPageBreak/>
+        <w:t>Ici notre classe Salade dérive de la classe aliment, elle détient donc les mêmes caractéristiques que la classe Aliment. Supposons que la classe aliment soit défini de la manière suivante :</w:t>
+      </w:r>
+    </w:p>
+    <w:p>
+      <w:r>
+        <w:rPr>
+          <w:noProof/>
+        </w:rPr>
+        <w:drawing>
+          <wp:inline distT="0" distB="0" distL="0" distR="0" wp14:anchorId="4F2E4982" wp14:editId="7E236E7E">
+            <wp:extent cx="5760720" cy="3284220"/>
+            <wp:effectExtent l="0" t="0" r="0" b="0"/>
+            <wp:docPr id="5" name="Image 5"/>
+            <wp:cNvGraphicFramePr>
+              <a:graphicFrameLocks xmlns:a="http://schemas.openxmlformats.org/drawingml/2006/main" noChangeAspect="1"/>
+            </wp:cNvGraphicFramePr>
+            <a:graphic xmlns:a="http://schemas.openxmlformats.org/drawingml/2006/main">
+              <a:graphicData uri="http://schemas.openxmlformats.org/drawingml/2006/picture">
+                <pic:pic xmlns:pic="http://schemas.openxmlformats.org/drawingml/2006/picture">
+                  <pic:nvPicPr>
+                    <pic:cNvPr id="0" name="Picture 1"/>
+                    <pic:cNvPicPr>
+                      <a:picLocks noChangeAspect="1" noChangeArrowheads="1"/>
+                    </pic:cNvPicPr>
+                  </pic:nvPicPr>
+                  <pic:blipFill>
+                    <a:blip r:embed="rId12">
+                      <a:extLst>
+                        <a:ext uri="{28A0092B-C50C-407E-A947-70E740481C1C}">
+                          <a14:useLocalDpi xmlns:a14="http://schemas.microsoft.com/office/drawing/2010/main" val="0"/>
+                        </a:ext>
+                      </a:extLst>
+                    </a:blip>
+                    <a:srcRect/>
+                    <a:stretch>
+                      <a:fillRect/>
+                    </a:stretch>
+                  </pic:blipFill>
+                  <pic:spPr bwMode="auto">
+                    <a:xfrm>
+                      <a:off x="0" y="0"/>
+                      <a:ext cx="5760720" cy="3284220"/>
+                    </a:xfrm>
+                    <a:prstGeom prst="rect">
+                      <a:avLst/>
+                    </a:prstGeom>
+                    <a:noFill/>
+                    <a:ln>
+                      <a:noFill/>
+                    </a:ln>
+                  </pic:spPr>
+                </pic:pic>
+              </a:graphicData>
+            </a:graphic>
+          </wp:inline>
+        </w:drawing>
+      </w:r>
+    </w:p>
+    <w:p>
+      <w:r>
+        <w:t xml:space="preserve">La classe Salade possèdera donc également les variables nom, prix… et aura accès au constructeur et à la méthode </w:t>
+      </w:r>
+      <w:proofErr w:type="spellStart"/>
+      <w:r>
+        <w:t>descriptionAliment</w:t>
+      </w:r>
+      <w:proofErr w:type="spellEnd"/>
+      <w:r>
+        <w:t>.</w:t>
+      </w:r>
+    </w:p>
+    <w:p>
+      <w:r>
+        <w:t xml:space="preserve">Pour utiliser le constructeur ou les méthodes, on passe par l’utilisation du mot-clé </w:t>
+      </w:r>
+      <w:r>
         <w:rPr>
           <w:b/>
-          <w:i/>
-          <w:color w:val="7030A0"/>
-          <w:sz w:val="48"/>
-          <w:u w:val="single"/>
-        </w:rPr>
-      </w:pPr>
-      <w:r>
-        <w:rPr>
-          <w:b/>
-          <w:i/>
-          <w:color w:val="7030A0"/>
-          <w:sz w:val="48"/>
-          <w:u w:val="single"/>
-        </w:rPr>
-        <w:t xml:space="preserve">III/ </w:t>
-      </w:r>
-      <w:r>
-        <w:rPr>
-          <w:b/>
-          <w:i/>
-          <w:color w:val="7030A0"/>
-          <w:sz w:val="48"/>
-          <w:u w:val="single"/>
-        </w:rPr>
-        <w:t>Concepts Clés du C# :</w:t>
-      </w:r>
-    </w:p>
-    <w:p>
-      <w:pPr>
-        <w:rPr>
-          <w:i/>
-          <w:u w:val="single"/>
-        </w:rPr>
-      </w:pPr>
+        </w:rPr>
+        <w:t>base</w:t>
+      </w:r>
+      <w:r>
+        <w:t>. Ce mot clé permet notamment d’</w:t>
+      </w:r>
       <w:proofErr w:type="spellStart"/>
       <w:r>
-        <w:rPr>
-          <w:i/>
-          <w:u w:val="single"/>
-        </w:rPr>
+        <w:t>overrider</w:t>
+      </w:r>
+      <w:proofErr w:type="spellEnd"/>
+      <w:r>
+        <w:t xml:space="preserve"> les méthodes.</w:t>
+      </w:r>
+    </w:p>
+    <w:p>
+      <w:pPr>
+        <w:jc w:val="center"/>
+      </w:pPr>
+      <w:r>
+        <w:rPr>
+          <w:noProof/>
+        </w:rPr>
+        <w:drawing>
+          <wp:inline distT="0" distB="0" distL="0" distR="0" wp14:anchorId="0BE26269" wp14:editId="06E6043B">
+            <wp:extent cx="3101340" cy="1325880"/>
+            <wp:effectExtent l="0" t="0" r="3810" b="7620"/>
+            <wp:docPr id="14" name="Image 14"/>
+            <wp:cNvGraphicFramePr>
+              <a:graphicFrameLocks xmlns:a="http://schemas.openxmlformats.org/drawingml/2006/main" noChangeAspect="1"/>
+            </wp:cNvGraphicFramePr>
+            <a:graphic xmlns:a="http://schemas.openxmlformats.org/drawingml/2006/main">
+              <a:graphicData uri="http://schemas.openxmlformats.org/drawingml/2006/picture">
+                <pic:pic xmlns:pic="http://schemas.openxmlformats.org/drawingml/2006/picture">
+                  <pic:nvPicPr>
+                    <pic:cNvPr id="0" name="Picture 2"/>
+                    <pic:cNvPicPr>
+                      <a:picLocks noChangeAspect="1" noChangeArrowheads="1"/>
+                    </pic:cNvPicPr>
+                  </pic:nvPicPr>
+                  <pic:blipFill>
+                    <a:blip r:embed="rId13">
+                      <a:extLst>
+                        <a:ext uri="{28A0092B-C50C-407E-A947-70E740481C1C}">
+                          <a14:useLocalDpi xmlns:a14="http://schemas.microsoft.com/office/drawing/2010/main" val="0"/>
+                        </a:ext>
+                      </a:extLst>
+                    </a:blip>
+                    <a:srcRect/>
+                    <a:stretch>
+                      <a:fillRect/>
+                    </a:stretch>
+                  </pic:blipFill>
+                  <pic:spPr bwMode="auto">
+                    <a:xfrm>
+                      <a:off x="0" y="0"/>
+                      <a:ext cx="3101340" cy="1325880"/>
+                    </a:xfrm>
+                    <a:prstGeom prst="rect">
+                      <a:avLst/>
+                    </a:prstGeom>
+                    <a:noFill/>
+                    <a:ln>
+                      <a:noFill/>
+                    </a:ln>
+                  </pic:spPr>
+                </pic:pic>
+              </a:graphicData>
+            </a:graphic>
+          </wp:inline>
+        </w:drawing>
+      </w:r>
+    </w:p>
+    <w:p>
+      <w:r>
+        <w:t xml:space="preserve">Ici Salade </w:t>
+      </w:r>
+      <w:proofErr w:type="gramStart"/>
+      <w:r>
+        <w:t>a</w:t>
+      </w:r>
+      <w:proofErr w:type="gramEnd"/>
+      <w:r>
+        <w:t xml:space="preserve"> un constructeur qui reprend les précédents éléments du constructeur de Aliment en prenant pour argument « Salade » pour le nom, 1 pour le prix…</w:t>
+      </w:r>
+    </w:p>
+    <w:p>
+      <w:r>
+        <w:t>On peut ainsi créer plusieurs classes qui pourront potentiellement avoir chacune leurs caractéristiques mais qui posséderont chacune les caractéristiques de la classe aliment.</w:t>
+      </w:r>
+    </w:p>
+    <w:p>
+      <w:r>
+        <w:t xml:space="preserve">Il est également possible de créer une interface qui sera implémentée par </w:t>
+      </w:r>
+      <w:proofErr w:type="gramStart"/>
+      <w:r>
+        <w:t>les classe</w:t>
+      </w:r>
+      <w:proofErr w:type="gramEnd"/>
+      <w:r>
+        <w:t xml:space="preserve"> de la même manière que l’héritage. Les classes qui l’implémenteront devront alors implémenter les fonctions déclarées.</w:t>
+      </w:r>
+    </w:p>
+    <w:p>
+      <w:pPr>
+        <w:rPr>
+          <w:noProof/>
+        </w:rPr>
+      </w:pPr>
+      <w:r>
+        <w:t xml:space="preserve">                                            </w:t>
+      </w:r>
+      <w:r>
+        <w:rPr>
+          <w:noProof/>
+        </w:rPr>
+        <w:t xml:space="preserve"> </w:t>
+      </w:r>
+      <w:r>
+        <w:rPr>
+          <w:noProof/>
+        </w:rPr>
+        <w:drawing>
+          <wp:inline distT="0" distB="0" distL="0" distR="0" wp14:anchorId="75FA8A13" wp14:editId="2586D0A6">
+            <wp:extent cx="3116580" cy="891540"/>
+            <wp:effectExtent l="0" t="0" r="7620" b="3810"/>
+            <wp:docPr id="15" name="Image 15"/>
+            <wp:cNvGraphicFramePr>
+              <a:graphicFrameLocks xmlns:a="http://schemas.openxmlformats.org/drawingml/2006/main" noChangeAspect="1"/>
+            </wp:cNvGraphicFramePr>
+            <a:graphic xmlns:a="http://schemas.openxmlformats.org/drawingml/2006/main">
+              <a:graphicData uri="http://schemas.openxmlformats.org/drawingml/2006/picture">
+                <pic:pic xmlns:pic="http://schemas.openxmlformats.org/drawingml/2006/picture">
+                  <pic:nvPicPr>
+                    <pic:cNvPr id="0" name="Picture 3"/>
+                    <pic:cNvPicPr>
+                      <a:picLocks noChangeAspect="1" noChangeArrowheads="1"/>
+                    </pic:cNvPicPr>
+                  </pic:nvPicPr>
+                  <pic:blipFill>
+                    <a:blip r:embed="rId14">
+                      <a:extLst>
+                        <a:ext uri="{28A0092B-C50C-407E-A947-70E740481C1C}">
+                          <a14:useLocalDpi xmlns:a14="http://schemas.microsoft.com/office/drawing/2010/main" val="0"/>
+                        </a:ext>
+                      </a:extLst>
+                    </a:blip>
+                    <a:srcRect/>
+                    <a:stretch>
+                      <a:fillRect/>
+                    </a:stretch>
+                  </pic:blipFill>
+                  <pic:spPr bwMode="auto">
+                    <a:xfrm>
+                      <a:off x="0" y="0"/>
+                      <a:ext cx="3116580" cy="891540"/>
+                    </a:xfrm>
+                    <a:prstGeom prst="rect">
+                      <a:avLst/>
+                    </a:prstGeom>
+                    <a:noFill/>
+                    <a:ln>
+                      <a:noFill/>
+                    </a:ln>
+                  </pic:spPr>
+                </pic:pic>
+              </a:graphicData>
+            </a:graphic>
+          </wp:inline>
+        </w:drawing>
+      </w:r>
+    </w:p>
+    <w:p>
+      <w:r>
         <w:lastRenderedPageBreak/>
-        <w:t>Evenements</w:t>
-      </w:r>
-      <w:proofErr w:type="spellEnd"/>
-      <w:r>
-        <w:rPr>
-          <w:i/>
-          <w:u w:val="single"/>
-        </w:rPr>
-        <w:t xml:space="preserve"> : </w:t>
-      </w:r>
-    </w:p>
-    <w:p>
-      <w:pPr>
-        <w:rPr>
-          <w:rFonts w:ascii="Segoe UI" w:hAnsi="Segoe UI" w:cs="Segoe UI"/>
-          <w:color w:val="000000"/>
-        </w:rPr>
-      </w:pPr>
-      <w:r>
-        <w:rPr>
-          <w:rFonts w:ascii="Segoe UI" w:hAnsi="Segoe UI" w:cs="Segoe UI"/>
-          <w:color w:val="000000"/>
-        </w:rPr>
-        <w:t>Permet à un objet qui est appelé publieur d’avertir à d’autres classes, les abonnés lorsqu’un événement important se produit.</w:t>
-      </w:r>
-    </w:p>
-    <w:p>
-      <w:pPr>
-        <w:rPr>
-          <w:rFonts w:ascii="Segoe UI" w:hAnsi="Segoe UI" w:cs="Segoe UI"/>
-          <w:color w:val="000000"/>
-        </w:rPr>
-      </w:pPr>
-      <w:r>
-        <w:rPr>
-          <w:rFonts w:ascii="Segoe UI" w:hAnsi="Segoe UI" w:cs="Segoe UI"/>
-          <w:color w:val="000000"/>
-        </w:rPr>
-        <w:t>Le choix du déclenchement est effectué par le publieur, c’est-à-dire que le publieur choisit quelle action génère un événement et les abonnés choisissent que faire à la réception de l’événement.</w:t>
-      </w:r>
-    </w:p>
-    <w:p>
-      <w:pPr>
-        <w:rPr>
-          <w:sz w:val="24"/>
-        </w:rPr>
-      </w:pPr>
-      <w:r>
-        <w:rPr>
-          <w:sz w:val="24"/>
-        </w:rPr>
-        <w:t xml:space="preserve">Un évènement nécessite </w:t>
-      </w:r>
-      <w:r>
-        <w:rPr>
-          <w:sz w:val="24"/>
-        </w:rPr>
-        <w:t>u</w:t>
-      </w:r>
-      <w:r>
-        <w:rPr>
-          <w:sz w:val="24"/>
-        </w:rPr>
-        <w:t>n abonné pour pourvoir être déclenché.</w:t>
-      </w:r>
-    </w:p>
-    <w:p>
-      <w:pPr>
-        <w:rPr>
-          <w:sz w:val="24"/>
-        </w:rPr>
-      </w:pPr>
-      <w:r>
-        <w:rPr>
-          <w:sz w:val="24"/>
-        </w:rPr>
-        <w:t xml:space="preserve">Ce sont les </w:t>
-      </w:r>
-      <w:proofErr w:type="spellStart"/>
-      <w:r>
-        <w:rPr>
-          <w:sz w:val="24"/>
-        </w:rPr>
-        <w:t>event</w:t>
-      </w:r>
-      <w:proofErr w:type="spellEnd"/>
-      <w:r>
-        <w:rPr>
-          <w:sz w:val="24"/>
-        </w:rPr>
-        <w:t xml:space="preserve"> handler qui permettent d’avertir lorsque l’évènement a été déclenché</w:t>
-      </w:r>
-      <w:r>
-        <w:rPr>
-          <w:sz w:val="24"/>
-        </w:rPr>
-        <w:t xml:space="preserve"> en l’attachant à un évènement</w:t>
-      </w:r>
-      <w:r>
-        <w:rPr>
-          <w:sz w:val="24"/>
-        </w:rPr>
-        <w:t>.</w:t>
-      </w:r>
-    </w:p>
-    <w:p/>
-    <w:p>
-      <w:r>
-        <w:t>EXEMPLE PRATIQUE</w:t>
+        <w:t xml:space="preserve">Cette interface pourrait être implémentée par un Aliment qui peut être cuit, ce n’est donc pas nécessaire que Salade implémente cette interface. </w:t>
+      </w:r>
+    </w:p>
+    <w:p>
+      <w:r>
+        <w:t>Voyons l’exemple complet qui peut être créé à l’aide la classe Aliment :</w:t>
+      </w:r>
+    </w:p>
+    <w:p>
+      <w:r>
+        <w:rPr>
+          <w:noProof/>
+        </w:rPr>
+        <w:drawing>
+          <wp:anchor distT="0" distB="0" distL="114300" distR="114300" simplePos="0" relativeHeight="251630080" behindDoc="0" locked="0" layoutInCell="1" allowOverlap="1" wp14:anchorId="6ABDC211" wp14:editId="06FBFBC4">
+            <wp:simplePos x="0" y="0"/>
+            <wp:positionH relativeFrom="column">
+              <wp:posOffset>1226185</wp:posOffset>
+            </wp:positionH>
+            <wp:positionV relativeFrom="paragraph">
+              <wp:posOffset>51435</wp:posOffset>
+            </wp:positionV>
+            <wp:extent cx="3848100" cy="1692145"/>
+            <wp:effectExtent l="19050" t="19050" r="19050" b="22860"/>
+            <wp:wrapNone/>
+            <wp:docPr id="12" name="Image 12"/>
+            <wp:cNvGraphicFramePr>
+              <a:graphicFrameLocks xmlns:a="http://schemas.openxmlformats.org/drawingml/2006/main" noChangeAspect="1"/>
+            </wp:cNvGraphicFramePr>
+            <a:graphic xmlns:a="http://schemas.openxmlformats.org/drawingml/2006/main">
+              <a:graphicData uri="http://schemas.openxmlformats.org/drawingml/2006/picture">
+                <pic:pic xmlns:pic="http://schemas.openxmlformats.org/drawingml/2006/picture">
+                  <pic:nvPicPr>
+                    <pic:cNvPr id="0" name="Picture 5"/>
+                    <pic:cNvPicPr>
+                      <a:picLocks noChangeAspect="1" noChangeArrowheads="1"/>
+                    </pic:cNvPicPr>
+                  </pic:nvPicPr>
+                  <pic:blipFill>
+                    <a:blip r:embed="rId15">
+                      <a:extLst>
+                        <a:ext uri="{28A0092B-C50C-407E-A947-70E740481C1C}">
+                          <a14:useLocalDpi xmlns:a14="http://schemas.microsoft.com/office/drawing/2010/main" val="0"/>
+                        </a:ext>
+                      </a:extLst>
+                    </a:blip>
+                    <a:srcRect/>
+                    <a:stretch>
+                      <a:fillRect/>
+                    </a:stretch>
+                  </pic:blipFill>
+                  <pic:spPr bwMode="auto">
+                    <a:xfrm>
+                      <a:off x="0" y="0"/>
+                      <a:ext cx="3848100" cy="1692145"/>
+                    </a:xfrm>
+                    <a:prstGeom prst="rect">
+                      <a:avLst/>
+                    </a:prstGeom>
+                    <a:noFill/>
+                    <a:ln>
+                      <a:solidFill>
+                        <a:schemeClr val="tx1"/>
+                      </a:solidFill>
+                    </a:ln>
+                  </pic:spPr>
+                </pic:pic>
+              </a:graphicData>
+            </a:graphic>
+            <wp14:sizeRelH relativeFrom="page">
+              <wp14:pctWidth>0</wp14:pctWidth>
+            </wp14:sizeRelH>
+            <wp14:sizeRelV relativeFrom="page">
+              <wp14:pctHeight>0</wp14:pctHeight>
+            </wp14:sizeRelV>
+          </wp:anchor>
+        </w:drawing>
       </w:r>
     </w:p>
     <w:p/>
     <w:p/>
-    <w:p>
-      <w:pPr>
-        <w:rPr>
-          <w:i/>
-          <w:u w:val="single"/>
-        </w:rPr>
-      </w:pPr>
-      <w:r>
-        <w:rPr>
-          <w:i/>
-          <w:u w:val="single"/>
-        </w:rPr>
-        <w:t xml:space="preserve">Attributs : </w:t>
-      </w:r>
-    </w:p>
-    <w:p>
-      <w:r>
-        <w:t xml:space="preserve">A la base une entité peut être </w:t>
-      </w:r>
-      <w:proofErr w:type="spellStart"/>
-      <w:r>
-        <w:t>qualifée</w:t>
-      </w:r>
-      <w:proofErr w:type="spellEnd"/>
-      <w:r>
-        <w:t xml:space="preserve"> de </w:t>
-      </w:r>
-      <w:proofErr w:type="spellStart"/>
-      <w:r>
-        <w:t>private</w:t>
-      </w:r>
-      <w:proofErr w:type="spellEnd"/>
-      <w:r>
-        <w:t xml:space="preserve">, public, </w:t>
-      </w:r>
-      <w:proofErr w:type="spellStart"/>
-      <w:r>
-        <w:t>protected</w:t>
-      </w:r>
-      <w:proofErr w:type="spellEnd"/>
-      <w:r>
-        <w:t xml:space="preserve"> ou </w:t>
-      </w:r>
-      <w:proofErr w:type="spellStart"/>
-      <w:r>
-        <w:t>internal</w:t>
-      </w:r>
-      <w:proofErr w:type="spellEnd"/>
-      <w:r>
-        <w:t xml:space="preserve"> selon son degré d’accessibilité en dehors et dans la classe.</w:t>
-      </w:r>
-    </w:p>
-    <w:p>
-      <w:r>
-        <w:t>La majeure différence en C# est de pouvoir créer des attributs qui permettent eux aussi de qualifier l’entité</w:t>
-      </w:r>
-      <w:r>
-        <w:t xml:space="preserve">, les attributs permettent de donner des informations complémentaires sur la classe ou </w:t>
-      </w:r>
-      <w:r>
-        <w:t>les méthodes</w:t>
-      </w:r>
-      <w:r>
-        <w:t>.</w:t>
-      </w:r>
-    </w:p>
-    <w:p>
-      <w:r>
-        <w:t xml:space="preserve">Pour créer un attribut, il faut créer une classe héritant de la classe </w:t>
-      </w:r>
-      <w:proofErr w:type="spellStart"/>
-      <w:r>
-        <w:t>Attribute</w:t>
-      </w:r>
-      <w:proofErr w:type="spellEnd"/>
-      <w:r>
-        <w:t>.</w:t>
-      </w:r>
-    </w:p>
-    <w:p>
-      <w:r>
-        <w:t>Une fois la classe créée, il suffit de placer l’attribut entre crochet juste avant la déclaration de classe par exemple ou encore de méthode ou de variable.</w:t>
-      </w:r>
-      <w:r>
-        <w:t xml:space="preserve"> Il est possible de cantonner l’utilisation de l’attribut uniquement aux classes par exemple.</w:t>
-      </w:r>
-    </w:p>
-    <w:p>
-      <w:r>
-        <w:t xml:space="preserve">Certains attributs provoquent des messages qui s’écrivent directement dans le compilateur c’est le cas des attributs de type </w:t>
-      </w:r>
-      <w:proofErr w:type="spellStart"/>
-      <w:r>
-        <w:t>Obsolete</w:t>
-      </w:r>
-      <w:proofErr w:type="spellEnd"/>
-      <w:r>
-        <w:t xml:space="preserve"> qui sont préexistants dans le frameworks.NET. D’autres à l’image de certains attributs tels que les description</w:t>
-      </w:r>
-      <w:r>
-        <w:t>s</w:t>
-      </w:r>
-      <w:r>
-        <w:t xml:space="preserve"> de classe sont utiles en utilisant la réflexion.</w:t>
-      </w:r>
-    </w:p>
-    <w:p>
-      <w:r>
-        <w:t xml:space="preserve">La réflexion permet en fait d’obtenir des informations sur les types </w:t>
-      </w:r>
-    </w:p>
-    <w:p>
-      <w:r>
-        <w:t>QUELQUES MOTS SUR LA REFLEXION</w:t>
-      </w:r>
-    </w:p>
-    <w:p>
-      <w:r>
-        <w:t>Le programme Attributs illustre une utilisation de la description des attributs.</w:t>
+    <w:p/>
+    <w:p/>
+    <w:p/>
+    <w:p>
+      <w:r>
+        <w:rPr>
+          <w:noProof/>
+        </w:rPr>
+        <mc:AlternateContent>
+          <mc:Choice Requires="wps">
+            <w:drawing>
+              <wp:anchor distT="0" distB="0" distL="114300" distR="114300" simplePos="0" relativeHeight="251725312" behindDoc="0" locked="0" layoutInCell="1" allowOverlap="1" wp14:anchorId="59B3EFAA" wp14:editId="5A934D93">
+                <wp:simplePos x="0" y="0"/>
+                <wp:positionH relativeFrom="column">
+                  <wp:posOffset>3794760</wp:posOffset>
+                </wp:positionH>
+                <wp:positionV relativeFrom="paragraph">
+                  <wp:posOffset>26670</wp:posOffset>
+                </wp:positionV>
+                <wp:extent cx="220980" cy="190500"/>
+                <wp:effectExtent l="0" t="19050" r="64770" b="76200"/>
+                <wp:wrapNone/>
+                <wp:docPr id="27" name="Triangle isocèle 27"/>
+                <wp:cNvGraphicFramePr/>
+                <a:graphic xmlns:a="http://schemas.openxmlformats.org/drawingml/2006/main">
+                  <a:graphicData uri="http://schemas.microsoft.com/office/word/2010/wordprocessingShape">
+                    <wps:wsp>
+                      <wps:cNvSpPr/>
+                      <wps:spPr>
+                        <a:xfrm rot="19754189">
+                          <a:off x="0" y="0"/>
+                          <a:ext cx="220980" cy="190500"/>
+                        </a:xfrm>
+                        <a:prstGeom prst="triangle">
+                          <a:avLst/>
+                        </a:prstGeom>
+                        <a:solidFill>
+                          <a:schemeClr val="tx1"/>
+                        </a:solidFill>
+                        <a:ln>
+                          <a:solidFill>
+                            <a:schemeClr val="tx1"/>
+                          </a:solidFill>
+                        </a:ln>
+                      </wps:spPr>
+                      <wps:style>
+                        <a:lnRef idx="2">
+                          <a:schemeClr val="accent1">
+                            <a:shade val="50000"/>
+                          </a:schemeClr>
+                        </a:lnRef>
+                        <a:fillRef idx="1">
+                          <a:schemeClr val="accent1"/>
+                        </a:fillRef>
+                        <a:effectRef idx="0">
+                          <a:schemeClr val="accent1"/>
+                        </a:effectRef>
+                        <a:fontRef idx="minor">
+                          <a:schemeClr val="lt1"/>
+                        </a:fontRef>
+                      </wps:style>
+                      <wps:bodyPr rot="0" spcFirstLastPara="0" vertOverflow="overflow" horzOverflow="overflow" vert="horz" wrap="square" lIns="91440" tIns="45720" rIns="91440" bIns="45720" numCol="1" spcCol="0" rtlCol="0" fromWordArt="0" anchor="ctr" anchorCtr="0" forceAA="0" compatLnSpc="1">
+                        <a:prstTxWarp prst="textNoShape">
+                          <a:avLst/>
+                        </a:prstTxWarp>
+                        <a:noAutofit/>
+                      </wps:bodyPr>
+                    </wps:wsp>
+                  </a:graphicData>
+                </a:graphic>
+              </wp:anchor>
+            </w:drawing>
+          </mc:Choice>
+          <mc:Fallback>
+            <w:pict>
+              <v:shapetype w14:anchorId="2E8CA082" id="_x0000_t5" coordsize="21600,21600" o:spt="5" adj="10800" path="m@0,l,21600r21600,xe">
+                <v:stroke joinstyle="miter"/>
+                <v:formulas>
+                  <v:f eqn="val #0"/>
+                  <v:f eqn="prod #0 1 2"/>
+                  <v:f eqn="sum @1 10800 0"/>
+                </v:formulas>
+                <v:path gradientshapeok="t" o:connecttype="custom" o:connectlocs="@0,0;@1,10800;0,21600;10800,21600;21600,21600;@2,10800" textboxrect="0,10800,10800,18000;5400,10800,16200,18000;10800,10800,21600,18000;0,7200,7200,21600;7200,7200,14400,21600;14400,7200,21600,21600"/>
+                <v:handles>
+                  <v:h position="#0,topLeft" xrange="0,21600"/>
+                </v:handles>
+              </v:shapetype>
+              <v:shape id="Triangle isocèle 27" o:spid="_x0000_s1026" type="#_x0000_t5" style="position:absolute;margin-left:298.8pt;margin-top:2.1pt;width:17.4pt;height:15pt;rotation:-2016118fd;z-index:251725312;visibility:visible;mso-wrap-style:square;mso-wrap-distance-left:9pt;mso-wrap-distance-top:0;mso-wrap-distance-right:9pt;mso-wrap-distance-bottom:0;mso-position-horizontal:absolute;mso-position-horizontal-relative:text;mso-position-vertical:absolute;mso-position-vertical-relative:text;v-text-anchor:middle" o:gfxdata="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" fillcolor="black [3213]" strokecolor="black [3213]" strokeweight="1pt"/>
+            </w:pict>
+          </mc:Fallback>
+        </mc:AlternateContent>
+      </w:r>
+      <w:r>
+        <w:rPr>
+          <w:noProof/>
+        </w:rPr>
+        <mc:AlternateContent>
+          <mc:Choice Requires="wps">
+            <w:drawing>
+              <wp:anchor distT="0" distB="0" distL="114300" distR="114300" simplePos="0" relativeHeight="251722240" behindDoc="0" locked="0" layoutInCell="1" allowOverlap="1" wp14:anchorId="6D75260A" wp14:editId="69E67913">
+                <wp:simplePos x="0" y="0"/>
+                <wp:positionH relativeFrom="column">
+                  <wp:posOffset>2792095</wp:posOffset>
+                </wp:positionH>
+                <wp:positionV relativeFrom="paragraph">
+                  <wp:posOffset>37465</wp:posOffset>
+                </wp:positionV>
+                <wp:extent cx="220980" cy="190500"/>
+                <wp:effectExtent l="19050" t="19050" r="45720" b="19050"/>
+                <wp:wrapNone/>
+                <wp:docPr id="26" name="Triangle isocèle 26"/>
+                <wp:cNvGraphicFramePr/>
+                <a:graphic xmlns:a="http://schemas.openxmlformats.org/drawingml/2006/main">
+                  <a:graphicData uri="http://schemas.microsoft.com/office/word/2010/wordprocessingShape">
+                    <wps:wsp>
+                      <wps:cNvSpPr/>
+                      <wps:spPr>
+                        <a:xfrm>
+                          <a:off x="0" y="0"/>
+                          <a:ext cx="220980" cy="190500"/>
+                        </a:xfrm>
+                        <a:prstGeom prst="triangle">
+                          <a:avLst/>
+                        </a:prstGeom>
+                        <a:solidFill>
+                          <a:schemeClr val="tx1"/>
+                        </a:solidFill>
+                        <a:ln>
+                          <a:solidFill>
+                            <a:schemeClr val="tx1"/>
+                          </a:solidFill>
+                        </a:ln>
+                      </wps:spPr>
+                      <wps:style>
+                        <a:lnRef idx="2">
+                          <a:schemeClr val="accent1">
+                            <a:shade val="50000"/>
+                          </a:schemeClr>
+                        </a:lnRef>
+                        <a:fillRef idx="1">
+                          <a:schemeClr val="accent1"/>
+                        </a:fillRef>
+                        <a:effectRef idx="0">
+                          <a:schemeClr val="accent1"/>
+                        </a:effectRef>
+                        <a:fontRef idx="minor">
+                          <a:schemeClr val="lt1"/>
+                        </a:fontRef>
+                      </wps:style>
+                      <wps:bodyPr rot="0" spcFirstLastPara="0" vertOverflow="overflow" horzOverflow="overflow" vert="horz" wrap="square" lIns="91440" tIns="45720" rIns="91440" bIns="45720" numCol="1" spcCol="0" rtlCol="0" fromWordArt="0" anchor="ctr" anchorCtr="0" forceAA="0" compatLnSpc="1">
+                        <a:prstTxWarp prst="textNoShape">
+                          <a:avLst/>
+                        </a:prstTxWarp>
+                        <a:noAutofit/>
+                      </wps:bodyPr>
+                    </wps:wsp>
+                  </a:graphicData>
+                </a:graphic>
+              </wp:anchor>
+            </w:drawing>
+          </mc:Choice>
+          <mc:Fallback>
+            <w:pict>
+              <v:shape w14:anchorId="0B8F2230" id="Triangle isocèle 26" o:spid="_x0000_s1026" type="#_x0000_t5" style="position:absolute;margin-left:219.85pt;margin-top:2.95pt;width:17.4pt;height:15pt;z-index:251722240;visibility:visible;mso-wrap-style:square;mso-wrap-distance-left:9pt;mso-wrap-distance-top:0;mso-wrap-distance-right:9pt;mso-wrap-distance-bottom:0;mso-position-horizontal:absolute;mso-position-horizontal-relative:text;mso-position-vertical:absolute;mso-position-vertical-relative:text;v-text-anchor:middle" o:gfxdata="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" fillcolor="black [3213]" strokecolor="black [3213]" strokeweight="1pt"/>
+            </w:pict>
+          </mc:Fallback>
+        </mc:AlternateContent>
+      </w:r>
+      <w:r>
+        <w:rPr>
+          <w:noProof/>
+        </w:rPr>
+        <mc:AlternateContent>
+          <mc:Choice Requires="wps">
+            <w:drawing>
+              <wp:anchor distT="0" distB="0" distL="114300" distR="114300" simplePos="0" relativeHeight="251720192" behindDoc="0" locked="0" layoutInCell="1" allowOverlap="1" wp14:anchorId="4B18F222" wp14:editId="6D9AFDD5">
+                <wp:simplePos x="0" y="0"/>
+                <wp:positionH relativeFrom="column">
+                  <wp:posOffset>1638659</wp:posOffset>
+                </wp:positionH>
+                <wp:positionV relativeFrom="paragraph">
+                  <wp:posOffset>6986</wp:posOffset>
+                </wp:positionV>
+                <wp:extent cx="220980" cy="190500"/>
+                <wp:effectExtent l="72390" t="0" r="3810" b="60960"/>
+                <wp:wrapNone/>
+                <wp:docPr id="25" name="Triangle isocèle 25"/>
+                <wp:cNvGraphicFramePr/>
+                <a:graphic xmlns:a="http://schemas.openxmlformats.org/drawingml/2006/main">
+                  <a:graphicData uri="http://schemas.microsoft.com/office/word/2010/wordprocessingShape">
+                    <wps:wsp>
+                      <wps:cNvSpPr/>
+                      <wps:spPr>
+                        <a:xfrm rot="3063518">
+                          <a:off x="0" y="0"/>
+                          <a:ext cx="220980" cy="190500"/>
+                        </a:xfrm>
+                        <a:prstGeom prst="triangle">
+                          <a:avLst/>
+                        </a:prstGeom>
+                        <a:solidFill>
+                          <a:schemeClr val="tx1"/>
+                        </a:solidFill>
+                        <a:ln>
+                          <a:solidFill>
+                            <a:schemeClr val="tx1"/>
+                          </a:solidFill>
+                        </a:ln>
+                      </wps:spPr>
+                      <wps:style>
+                        <a:lnRef idx="2">
+                          <a:schemeClr val="accent1">
+                            <a:shade val="50000"/>
+                          </a:schemeClr>
+                        </a:lnRef>
+                        <a:fillRef idx="1">
+                          <a:schemeClr val="accent1"/>
+                        </a:fillRef>
+                        <a:effectRef idx="0">
+                          <a:schemeClr val="accent1"/>
+                        </a:effectRef>
+                        <a:fontRef idx="minor">
+                          <a:schemeClr val="lt1"/>
+                        </a:fontRef>
+                      </wps:style>
+                      <wps:bodyPr rot="0" spcFirstLastPara="0" vertOverflow="overflow" horzOverflow="overflow" vert="horz" wrap="square" lIns="91440" tIns="45720" rIns="91440" bIns="45720" numCol="1" spcCol="0" rtlCol="0" fromWordArt="0" anchor="ctr" anchorCtr="0" forceAA="0" compatLnSpc="1">
+                        <a:prstTxWarp prst="textNoShape">
+                          <a:avLst/>
+                        </a:prstTxWarp>
+                        <a:noAutofit/>
+                      </wps:bodyPr>
+                    </wps:wsp>
+                  </a:graphicData>
+                </a:graphic>
+              </wp:anchor>
+            </w:drawing>
+          </mc:Choice>
+          <mc:Fallback>
+            <w:pict>
+              <v:shape w14:anchorId="3A5F01AD" id="Triangle isocèle 25" o:spid="_x0000_s1026" type="#_x0000_t5" style="position:absolute;margin-left:129.05pt;margin-top:.55pt;width:17.4pt;height:15pt;rotation:3346179fd;z-index:251720192;visibility:visible;mso-wrap-style:square;mso-wrap-distance-left:9pt;mso-wrap-distance-top:0;mso-wrap-distance-right:9pt;mso-wrap-distance-bottom:0;mso-position-horizontal:absolute;mso-position-horizontal-relative:text;mso-position-vertical:absolute;mso-position-vertical-relative:text;v-text-anchor:middle" o:gfxdata="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" fillcolor="black [3213]" strokecolor="black [3213]" strokeweight="1pt"/>
+            </w:pict>
+          </mc:Fallback>
+        </mc:AlternateContent>
+      </w:r>
+      <w:r>
+        <w:rPr>
+          <w:noProof/>
+        </w:rPr>
+        <mc:AlternateContent>
+          <mc:Choice Requires="wps">
+            <w:drawing>
+              <wp:anchor distT="0" distB="0" distL="114300" distR="114300" simplePos="0" relativeHeight="251700736" behindDoc="0" locked="0" layoutInCell="1" allowOverlap="1" wp14:anchorId="6B4C1C1C" wp14:editId="604F7C6E">
+                <wp:simplePos x="0" y="0"/>
+                <wp:positionH relativeFrom="column">
+                  <wp:posOffset>517525</wp:posOffset>
+                </wp:positionH>
+                <wp:positionV relativeFrom="paragraph">
+                  <wp:posOffset>29845</wp:posOffset>
+                </wp:positionV>
+                <wp:extent cx="1310640" cy="1104900"/>
+                <wp:effectExtent l="0" t="0" r="22860" b="19050"/>
+                <wp:wrapNone/>
+                <wp:docPr id="19" name="Connecteur droit 19"/>
+                <wp:cNvGraphicFramePr/>
+                <a:graphic xmlns:a="http://schemas.openxmlformats.org/drawingml/2006/main">
+                  <a:graphicData uri="http://schemas.microsoft.com/office/word/2010/wordprocessingShape">
+                    <wps:wsp>
+                      <wps:cNvCnPr/>
+                      <wps:spPr>
+                        <a:xfrm flipH="1">
+                          <a:off x="0" y="0"/>
+                          <a:ext cx="1310640" cy="1104900"/>
+                        </a:xfrm>
+                        <a:prstGeom prst="line">
+                          <a:avLst/>
+                        </a:prstGeom>
+                        <a:ln w="12700">
+                          <a:solidFill>
+                            <a:schemeClr val="tx1"/>
+                          </a:solidFill>
+                        </a:ln>
+                      </wps:spPr>
+                      <wps:style>
+                        <a:lnRef idx="1">
+                          <a:schemeClr val="accent1"/>
+                        </a:lnRef>
+                        <a:fillRef idx="0">
+                          <a:schemeClr val="accent1"/>
+                        </a:fillRef>
+                        <a:effectRef idx="0">
+                          <a:schemeClr val="accent1"/>
+                        </a:effectRef>
+                        <a:fontRef idx="minor">
+                          <a:schemeClr val="tx1"/>
+                        </a:fontRef>
+                      </wps:style>
+                      <wps:bodyPr/>
+                    </wps:wsp>
+                  </a:graphicData>
+                </a:graphic>
+                <wp14:sizeRelH relativeFrom="margin">
+                  <wp14:pctWidth>0</wp14:pctWidth>
+                </wp14:sizeRelH>
+                <wp14:sizeRelV relativeFrom="margin">
+                  <wp14:pctHeight>0</wp14:pctHeight>
+                </wp14:sizeRelV>
+              </wp:anchor>
+            </w:drawing>
+          </mc:Choice>
+          <mc:Fallback>
+            <w:pict>
+              <v:line w14:anchorId="705BC985" id="Connecteur droit 19" o:spid="_x0000_s1026" style="position:absolute;flip:x;z-index:251700736;visibility:visible;mso-wrap-style:square;mso-width-percent:0;mso-height-percent:0;mso-wrap-distance-left:9pt;mso-wrap-distance-top:0;mso-wrap-distance-right:9pt;mso-wrap-distance-bottom:0;mso-position-horizontal:absolute;mso-position-horizontal-relative:text;mso-position-vertical:absolute;mso-position-vertical-relative:text;mso-width-percent:0;mso-height-percent:0;mso-width-relative:margin;mso-height-relative:margin" from="40.75pt,2.35pt" to="143.95pt,89.35pt" o:gfxdata="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" strokecolor="black [3213]" strokeweight="1pt">
+                <v:stroke joinstyle="miter"/>
+              </v:line>
+            </w:pict>
+          </mc:Fallback>
+        </mc:AlternateContent>
+      </w:r>
+      <w:r>
+        <w:rPr>
+          <w:noProof/>
+        </w:rPr>
+        <mc:AlternateContent>
+          <mc:Choice Requires="wps">
+            <w:drawing>
+              <wp:anchor distT="0" distB="0" distL="114300" distR="114300" simplePos="0" relativeHeight="251696640" behindDoc="0" locked="0" layoutInCell="1" allowOverlap="1" wp14:anchorId="50A008D5" wp14:editId="58FA86D5">
+                <wp:simplePos x="0" y="0"/>
+                <wp:positionH relativeFrom="column">
+                  <wp:posOffset>3847465</wp:posOffset>
+                </wp:positionH>
+                <wp:positionV relativeFrom="paragraph">
+                  <wp:posOffset>29845</wp:posOffset>
+                </wp:positionV>
+                <wp:extent cx="678180" cy="1104900"/>
+                <wp:effectExtent l="0" t="0" r="26670" b="19050"/>
+                <wp:wrapNone/>
+                <wp:docPr id="18" name="Connecteur droit 18"/>
+                <wp:cNvGraphicFramePr/>
+                <a:graphic xmlns:a="http://schemas.openxmlformats.org/drawingml/2006/main">
+                  <a:graphicData uri="http://schemas.microsoft.com/office/word/2010/wordprocessingShape">
+                    <wps:wsp>
+                      <wps:cNvCnPr/>
+                      <wps:spPr>
+                        <a:xfrm>
+                          <a:off x="0" y="0"/>
+                          <a:ext cx="678180" cy="1104900"/>
+                        </a:xfrm>
+                        <a:prstGeom prst="line">
+                          <a:avLst/>
+                        </a:prstGeom>
+                        <a:ln w="12700">
+                          <a:solidFill>
+                            <a:schemeClr val="tx1"/>
+                          </a:solidFill>
+                        </a:ln>
+                      </wps:spPr>
+                      <wps:style>
+                        <a:lnRef idx="1">
+                          <a:schemeClr val="accent1"/>
+                        </a:lnRef>
+                        <a:fillRef idx="0">
+                          <a:schemeClr val="accent1"/>
+                        </a:fillRef>
+                        <a:effectRef idx="0">
+                          <a:schemeClr val="accent1"/>
+                        </a:effectRef>
+                        <a:fontRef idx="minor">
+                          <a:schemeClr val="tx1"/>
+                        </a:fontRef>
+                      </wps:style>
+                      <wps:bodyPr/>
+                    </wps:wsp>
+                  </a:graphicData>
+                </a:graphic>
+                <wp14:sizeRelH relativeFrom="margin">
+                  <wp14:pctWidth>0</wp14:pctWidth>
+                </wp14:sizeRelH>
+                <wp14:sizeRelV relativeFrom="margin">
+                  <wp14:pctHeight>0</wp14:pctHeight>
+                </wp14:sizeRelV>
+              </wp:anchor>
+            </w:drawing>
+          </mc:Choice>
+          <mc:Fallback>
+            <w:pict>
+              <v:line w14:anchorId="743A8177" id="Connecteur droit 18" o:spid="_x0000_s1026" style="position:absolute;z-index:251696640;visibility:visible;mso-wrap-style:square;mso-width-percent:0;mso-height-percent:0;mso-wrap-distance-left:9pt;mso-wrap-distance-top:0;mso-wrap-distance-right:9pt;mso-wrap-distance-bottom:0;mso-position-horizontal:absolute;mso-position-horizontal-relative:text;mso-position-vertical:absolute;mso-position-vertical-relative:text;mso-width-percent:0;mso-height-percent:0;mso-width-relative:margin;mso-height-relative:margin" from="302.95pt,2.35pt" to="356.35pt,89.35pt" o:gfxdata="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" strokecolor="black [3213]" strokeweight="1pt">
+                <v:stroke joinstyle="miter"/>
+              </v:line>
+            </w:pict>
+          </mc:Fallback>
+        </mc:AlternateContent>
+      </w:r>
+      <w:r>
+        <w:rPr>
+          <w:noProof/>
+        </w:rPr>
+        <mc:AlternateContent>
+          <mc:Choice Requires="wps">
+            <w:drawing>
+              <wp:anchor distT="0" distB="0" distL="114300" distR="114300" simplePos="0" relativeHeight="251693568" behindDoc="0" locked="0" layoutInCell="1" allowOverlap="1" wp14:anchorId="114CCEDD" wp14:editId="2AE2F4A5">
+                <wp:simplePos x="0" y="0"/>
+                <wp:positionH relativeFrom="column">
+                  <wp:posOffset>2910205</wp:posOffset>
+                </wp:positionH>
+                <wp:positionV relativeFrom="paragraph">
+                  <wp:posOffset>37465</wp:posOffset>
+                </wp:positionV>
+                <wp:extent cx="0" cy="266700"/>
+                <wp:effectExtent l="0" t="0" r="38100" b="19050"/>
+                <wp:wrapNone/>
+                <wp:docPr id="17" name="Connecteur droit 17"/>
+                <wp:cNvGraphicFramePr/>
+                <a:graphic xmlns:a="http://schemas.openxmlformats.org/drawingml/2006/main">
+                  <a:graphicData uri="http://schemas.microsoft.com/office/word/2010/wordprocessingShape">
+                    <wps:wsp>
+                      <wps:cNvCnPr/>
+                      <wps:spPr>
+                        <a:xfrm>
+                          <a:off x="0" y="0"/>
+                          <a:ext cx="0" cy="266700"/>
+                        </a:xfrm>
+                        <a:prstGeom prst="line">
+                          <a:avLst/>
+                        </a:prstGeom>
+                        <a:ln w="12700">
+                          <a:solidFill>
+                            <a:schemeClr val="tx1"/>
+                          </a:solidFill>
+                        </a:ln>
+                      </wps:spPr>
+                      <wps:style>
+                        <a:lnRef idx="1">
+                          <a:schemeClr val="accent1"/>
+                        </a:lnRef>
+                        <a:fillRef idx="0">
+                          <a:schemeClr val="accent1"/>
+                        </a:fillRef>
+                        <a:effectRef idx="0">
+                          <a:schemeClr val="accent1"/>
+                        </a:effectRef>
+                        <a:fontRef idx="minor">
+                          <a:schemeClr val="tx1"/>
+                        </a:fontRef>
+                      </wps:style>
+                      <wps:bodyPr/>
+                    </wps:wsp>
+                  </a:graphicData>
+                </a:graphic>
+              </wp:anchor>
+            </w:drawing>
+          </mc:Choice>
+          <mc:Fallback>
+            <w:pict>
+              <v:line w14:anchorId="4539B721" id="Connecteur droit 17" o:spid="_x0000_s1026" style="position:absolute;z-index:251693568;visibility:visible;mso-wrap-style:square;mso-wrap-distance-left:9pt;mso-wrap-distance-top:0;mso-wrap-distance-right:9pt;mso-wrap-distance-bottom:0;mso-position-horizontal:absolute;mso-position-horizontal-relative:text;mso-position-vertical:absolute;mso-position-vertical-relative:text" from="229.15pt,2.95pt" to="229.15pt,23.95pt" o:gfxdata="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" strokecolor="black [3213]" strokeweight="1pt">
+                <v:stroke joinstyle="miter"/>
+              </v:line>
+            </w:pict>
+          </mc:Fallback>
+        </mc:AlternateContent>
+      </w:r>
+    </w:p>
+    <w:p>
+      <w:r>
+        <w:rPr>
+          <w:noProof/>
+        </w:rPr>
+        <w:drawing>
+          <wp:anchor distT="0" distB="0" distL="114300" distR="114300" simplePos="0" relativeHeight="251672064" behindDoc="0" locked="0" layoutInCell="1" allowOverlap="1" wp14:anchorId="18E1BBF1" wp14:editId="4485FC9A">
+            <wp:simplePos x="0" y="0"/>
+            <wp:positionH relativeFrom="column">
+              <wp:posOffset>1903095</wp:posOffset>
+            </wp:positionH>
+            <wp:positionV relativeFrom="paragraph">
+              <wp:posOffset>29845</wp:posOffset>
+            </wp:positionV>
+            <wp:extent cx="1799612" cy="769367"/>
+            <wp:effectExtent l="19050" t="19050" r="10160" b="12065"/>
+            <wp:wrapNone/>
+            <wp:docPr id="9" name="Image 9"/>
+            <wp:cNvGraphicFramePr>
+              <a:graphicFrameLocks xmlns:a="http://schemas.openxmlformats.org/drawingml/2006/main" noChangeAspect="1"/>
+            </wp:cNvGraphicFramePr>
+            <a:graphic xmlns:a="http://schemas.openxmlformats.org/drawingml/2006/main">
+              <a:graphicData uri="http://schemas.openxmlformats.org/drawingml/2006/picture">
+                <pic:pic xmlns:pic="http://schemas.openxmlformats.org/drawingml/2006/picture">
+                  <pic:nvPicPr>
+                    <pic:cNvPr id="0" name="Picture 2"/>
+                    <pic:cNvPicPr>
+                      <a:picLocks noChangeAspect="1" noChangeArrowheads="1"/>
+                    </pic:cNvPicPr>
+                  </pic:nvPicPr>
+                  <pic:blipFill>
+                    <a:blip r:embed="rId13">
+                      <a:extLst>
+                        <a:ext uri="{28A0092B-C50C-407E-A947-70E740481C1C}">
+                          <a14:useLocalDpi xmlns:a14="http://schemas.microsoft.com/office/drawing/2010/main" val="0"/>
+                        </a:ext>
+                      </a:extLst>
+                    </a:blip>
+                    <a:srcRect/>
+                    <a:stretch>
+                      <a:fillRect/>
+                    </a:stretch>
+                  </pic:blipFill>
+                  <pic:spPr bwMode="auto">
+                    <a:xfrm>
+                      <a:off x="0" y="0"/>
+                      <a:ext cx="1799612" cy="769367"/>
+                    </a:xfrm>
+                    <a:prstGeom prst="rect">
+                      <a:avLst/>
+                    </a:prstGeom>
+                    <a:noFill/>
+                    <a:ln>
+                      <a:solidFill>
+                        <a:schemeClr val="tx1"/>
+                      </a:solidFill>
+                    </a:ln>
+                  </pic:spPr>
+                </pic:pic>
+              </a:graphicData>
+            </a:graphic>
+            <wp14:sizeRelH relativeFrom="page">
+              <wp14:pctWidth>0</wp14:pctWidth>
+            </wp14:sizeRelH>
+            <wp14:sizeRelV relativeFrom="page">
+              <wp14:pctHeight>0</wp14:pctHeight>
+            </wp14:sizeRelV>
+          </wp:anchor>
+        </w:drawing>
+      </w:r>
+    </w:p>
+    <w:p/>
+    <w:p>
+      <w:r>
+        <w:rPr>
+          <w:noProof/>
+        </w:rPr>
+        <w:drawing>
+          <wp:anchor distT="0" distB="0" distL="114300" distR="114300" simplePos="0" relativeHeight="251619840" behindDoc="0" locked="0" layoutInCell="1" allowOverlap="1" wp14:anchorId="424781B5" wp14:editId="6452D44B">
+            <wp:simplePos x="0" y="0"/>
+            <wp:positionH relativeFrom="column">
+              <wp:posOffset>-884555</wp:posOffset>
+            </wp:positionH>
+            <wp:positionV relativeFrom="paragraph">
+              <wp:posOffset>330835</wp:posOffset>
+            </wp:positionV>
+            <wp:extent cx="2891264" cy="2666787"/>
+            <wp:effectExtent l="19050" t="19050" r="23495" b="19685"/>
+            <wp:wrapNone/>
+            <wp:docPr id="11" name="Image 11"/>
+            <wp:cNvGraphicFramePr>
+              <a:graphicFrameLocks xmlns:a="http://schemas.openxmlformats.org/drawingml/2006/main" noChangeAspect="1"/>
+            </wp:cNvGraphicFramePr>
+            <a:graphic xmlns:a="http://schemas.openxmlformats.org/drawingml/2006/main">
+              <a:graphicData uri="http://schemas.openxmlformats.org/drawingml/2006/picture">
+                <pic:pic xmlns:pic="http://schemas.openxmlformats.org/drawingml/2006/picture">
+                  <pic:nvPicPr>
+                    <pic:cNvPr id="0" name="Picture 4"/>
+                    <pic:cNvPicPr>
+                      <a:picLocks noChangeAspect="1" noChangeArrowheads="1"/>
+                    </pic:cNvPicPr>
+                  </pic:nvPicPr>
+                  <pic:blipFill>
+                    <a:blip r:embed="rId16">
+                      <a:extLst>
+                        <a:ext uri="{28A0092B-C50C-407E-A947-70E740481C1C}">
+                          <a14:useLocalDpi xmlns:a14="http://schemas.microsoft.com/office/drawing/2010/main" val="0"/>
+                        </a:ext>
+                      </a:extLst>
+                    </a:blip>
+                    <a:srcRect/>
+                    <a:stretch>
+                      <a:fillRect/>
+                    </a:stretch>
+                  </pic:blipFill>
+                  <pic:spPr bwMode="auto">
+                    <a:xfrm>
+                      <a:off x="0" y="0"/>
+                      <a:ext cx="2891264" cy="2666787"/>
+                    </a:xfrm>
+                    <a:prstGeom prst="rect">
+                      <a:avLst/>
+                    </a:prstGeom>
+                    <a:noFill/>
+                    <a:ln>
+                      <a:solidFill>
+                        <a:schemeClr val="tx1"/>
+                      </a:solidFill>
+                    </a:ln>
+                  </pic:spPr>
+                </pic:pic>
+              </a:graphicData>
+            </a:graphic>
+            <wp14:sizeRelH relativeFrom="page">
+              <wp14:pctWidth>0</wp14:pctWidth>
+            </wp14:sizeRelH>
+            <wp14:sizeRelV relativeFrom="page">
+              <wp14:pctHeight>0</wp14:pctHeight>
+            </wp14:sizeRelV>
+          </wp:anchor>
+        </w:drawing>
+      </w:r>
+    </w:p>
+    <w:p>
+      <w:r>
+        <w:rPr>
+          <w:noProof/>
+        </w:rPr>
+        <w:drawing>
+          <wp:anchor distT="0" distB="0" distL="114300" distR="114300" simplePos="0" relativeHeight="251653632" behindDoc="0" locked="0" layoutInCell="1" allowOverlap="1" wp14:anchorId="1F4C4129" wp14:editId="1FDBF661">
+            <wp:simplePos x="0" y="0"/>
+            <wp:positionH relativeFrom="column">
+              <wp:posOffset>3478530</wp:posOffset>
+            </wp:positionH>
+            <wp:positionV relativeFrom="paragraph">
+              <wp:posOffset>29845</wp:posOffset>
+            </wp:positionV>
+            <wp:extent cx="3581616" cy="3017096"/>
+            <wp:effectExtent l="19050" t="19050" r="19050" b="12065"/>
+            <wp:wrapNone/>
+            <wp:docPr id="13" name="Image 13"/>
+            <wp:cNvGraphicFramePr>
+              <a:graphicFrameLocks xmlns:a="http://schemas.openxmlformats.org/drawingml/2006/main" noChangeAspect="1"/>
+            </wp:cNvGraphicFramePr>
+            <a:graphic xmlns:a="http://schemas.openxmlformats.org/drawingml/2006/main">
+              <a:graphicData uri="http://schemas.openxmlformats.org/drawingml/2006/picture">
+                <pic:pic xmlns:pic="http://schemas.openxmlformats.org/drawingml/2006/picture">
+                  <pic:nvPicPr>
+                    <pic:cNvPr id="0" name="Picture 6"/>
+                    <pic:cNvPicPr>
+                      <a:picLocks noChangeAspect="1" noChangeArrowheads="1"/>
+                    </pic:cNvPicPr>
+                  </pic:nvPicPr>
+                  <pic:blipFill>
+                    <a:blip r:embed="rId17">
+                      <a:extLst>
+                        <a:ext uri="{28A0092B-C50C-407E-A947-70E740481C1C}">
+                          <a14:useLocalDpi xmlns:a14="http://schemas.microsoft.com/office/drawing/2010/main" val="0"/>
+                        </a:ext>
+                      </a:extLst>
+                    </a:blip>
+                    <a:srcRect/>
+                    <a:stretch>
+                      <a:fillRect/>
+                    </a:stretch>
+                  </pic:blipFill>
+                  <pic:spPr bwMode="auto">
+                    <a:xfrm>
+                      <a:off x="0" y="0"/>
+                      <a:ext cx="3581616" cy="3017096"/>
+                    </a:xfrm>
+                    <a:prstGeom prst="rect">
+                      <a:avLst/>
+                    </a:prstGeom>
+                    <a:noFill/>
+                    <a:ln>
+                      <a:solidFill>
+                        <a:schemeClr val="tx1"/>
+                      </a:solidFill>
+                    </a:ln>
+                  </pic:spPr>
+                </pic:pic>
+              </a:graphicData>
+            </a:graphic>
+            <wp14:sizeRelH relativeFrom="page">
+              <wp14:pctWidth>0</wp14:pctWidth>
+            </wp14:sizeRelH>
+            <wp14:sizeRelV relativeFrom="page">
+              <wp14:pctHeight>0</wp14:pctHeight>
+            </wp14:sizeRelV>
+          </wp:anchor>
+        </w:drawing>
       </w:r>
     </w:p>
     <w:p/>
@@ -7545,7 +8316,1114 @@
     <w:p/>
     <w:p/>
     <w:p>
-      <w:hyperlink r:id="rId12" w:history="1">
+      <w:r>
+        <w:rPr>
+          <w:noProof/>
+        </w:rPr>
+        <mc:AlternateContent>
+          <mc:Choice Requires="wps">
+            <w:drawing>
+              <wp:anchor distT="0" distB="0" distL="114300" distR="114300" simplePos="0" relativeHeight="251726336" behindDoc="0" locked="0" layoutInCell="1" allowOverlap="1" wp14:anchorId="101CFDEE" wp14:editId="7057D391">
+                <wp:simplePos x="0" y="0"/>
+                <wp:positionH relativeFrom="column">
+                  <wp:posOffset>288925</wp:posOffset>
+                </wp:positionH>
+                <wp:positionV relativeFrom="paragraph">
+                  <wp:posOffset>153035</wp:posOffset>
+                </wp:positionV>
+                <wp:extent cx="99060" cy="167640"/>
+                <wp:effectExtent l="19050" t="19050" r="15240" b="41910"/>
+                <wp:wrapNone/>
+                <wp:docPr id="30" name="Organigramme : Décision 30"/>
+                <wp:cNvGraphicFramePr/>
+                <a:graphic xmlns:a="http://schemas.openxmlformats.org/drawingml/2006/main">
+                  <a:graphicData uri="http://schemas.microsoft.com/office/word/2010/wordprocessingShape">
+                    <wps:wsp>
+                      <wps:cNvSpPr/>
+                      <wps:spPr>
+                        <a:xfrm>
+                          <a:off x="0" y="0"/>
+                          <a:ext cx="99060" cy="167640"/>
+                        </a:xfrm>
+                        <a:prstGeom prst="flowChartDecision">
+                          <a:avLst/>
+                        </a:prstGeom>
+                        <a:solidFill>
+                          <a:schemeClr val="tx1"/>
+                        </a:solidFill>
+                        <a:ln>
+                          <a:solidFill>
+                            <a:schemeClr val="tx1"/>
+                          </a:solidFill>
+                        </a:ln>
+                      </wps:spPr>
+                      <wps:style>
+                        <a:lnRef idx="2">
+                          <a:schemeClr val="accent1">
+                            <a:shade val="50000"/>
+                          </a:schemeClr>
+                        </a:lnRef>
+                        <a:fillRef idx="1">
+                          <a:schemeClr val="accent1"/>
+                        </a:fillRef>
+                        <a:effectRef idx="0">
+                          <a:schemeClr val="accent1"/>
+                        </a:effectRef>
+                        <a:fontRef idx="minor">
+                          <a:schemeClr val="lt1"/>
+                        </a:fontRef>
+                      </wps:style>
+                      <wps:bodyPr rot="0" spcFirstLastPara="0" vertOverflow="overflow" horzOverflow="overflow" vert="horz" wrap="square" lIns="91440" tIns="45720" rIns="91440" bIns="45720" numCol="1" spcCol="0" rtlCol="0" fromWordArt="0" anchor="ctr" anchorCtr="0" forceAA="0" compatLnSpc="1">
+                        <a:prstTxWarp prst="textNoShape">
+                          <a:avLst/>
+                        </a:prstTxWarp>
+                        <a:noAutofit/>
+                      </wps:bodyPr>
+                    </wps:wsp>
+                  </a:graphicData>
+                </a:graphic>
+              </wp:anchor>
+            </w:drawing>
+          </mc:Choice>
+          <mc:Fallback>
+            <w:pict>
+              <v:shapetype w14:anchorId="358316A9" id="_x0000_t110" coordsize="21600,21600" o:spt="110" path="m10800,l,10800,10800,21600,21600,10800xe">
+                <v:stroke joinstyle="miter"/>
+                <v:path gradientshapeok="t" o:connecttype="rect" textboxrect="5400,5400,16200,16200"/>
+              </v:shapetype>
+              <v:shape id="Organigramme : Décision 30" o:spid="_x0000_s1026" type="#_x0000_t110" style="position:absolute;margin-left:22.75pt;margin-top:12.05pt;width:7.8pt;height:13.2pt;z-index:251726336;visibility:visible;mso-wrap-style:square;mso-wrap-distance-left:9pt;mso-wrap-distance-top:0;mso-wrap-distance-right:9pt;mso-wrap-distance-bottom:0;mso-position-horizontal:absolute;mso-position-horizontal-relative:text;mso-position-vertical:absolute;mso-position-vertical-relative:text;v-text-anchor:middle" o:gfxdata="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" fillcolor="black [3213]" strokecolor="black [3213]" strokeweight="1pt"/>
+            </w:pict>
+          </mc:Fallback>
+        </mc:AlternateContent>
+      </w:r>
+      <w:r>
+        <w:rPr>
+          <w:noProof/>
+        </w:rPr>
+        <mc:AlternateContent>
+          <mc:Choice Requires="wps">
+            <w:drawing>
+              <wp:anchor distT="0" distB="0" distL="114300" distR="114300" simplePos="0" relativeHeight="251710976" behindDoc="0" locked="0" layoutInCell="1" allowOverlap="1" wp14:anchorId="2B842886" wp14:editId="2A3C8E2C">
+                <wp:simplePos x="0" y="0"/>
+                <wp:positionH relativeFrom="column">
+                  <wp:posOffset>1378585</wp:posOffset>
+                </wp:positionH>
+                <wp:positionV relativeFrom="paragraph">
+                  <wp:posOffset>156845</wp:posOffset>
+                </wp:positionV>
+                <wp:extent cx="175260" cy="190500"/>
+                <wp:effectExtent l="0" t="0" r="34290" b="19050"/>
+                <wp:wrapNone/>
+                <wp:docPr id="21" name="Connecteur droit 21"/>
+                <wp:cNvGraphicFramePr/>
+                <a:graphic xmlns:a="http://schemas.openxmlformats.org/drawingml/2006/main">
+                  <a:graphicData uri="http://schemas.microsoft.com/office/word/2010/wordprocessingShape">
+                    <wps:wsp>
+                      <wps:cNvCnPr/>
+                      <wps:spPr>
+                        <a:xfrm>
+                          <a:off x="0" y="0"/>
+                          <a:ext cx="175260" cy="190500"/>
+                        </a:xfrm>
+                        <a:prstGeom prst="line">
+                          <a:avLst/>
+                        </a:prstGeom>
+                        <a:ln w="12700">
+                          <a:solidFill>
+                            <a:schemeClr val="tx1"/>
+                          </a:solidFill>
+                        </a:ln>
+                      </wps:spPr>
+                      <wps:style>
+                        <a:lnRef idx="1">
+                          <a:schemeClr val="accent1"/>
+                        </a:lnRef>
+                        <a:fillRef idx="0">
+                          <a:schemeClr val="accent1"/>
+                        </a:fillRef>
+                        <a:effectRef idx="0">
+                          <a:schemeClr val="accent1"/>
+                        </a:effectRef>
+                        <a:fontRef idx="minor">
+                          <a:schemeClr val="tx1"/>
+                        </a:fontRef>
+                      </wps:style>
+                      <wps:bodyPr/>
+                    </wps:wsp>
+                  </a:graphicData>
+                </a:graphic>
+                <wp14:sizeRelH relativeFrom="margin">
+                  <wp14:pctWidth>0</wp14:pctWidth>
+                </wp14:sizeRelH>
+                <wp14:sizeRelV relativeFrom="margin">
+                  <wp14:pctHeight>0</wp14:pctHeight>
+                </wp14:sizeRelV>
+              </wp:anchor>
+            </w:drawing>
+          </mc:Choice>
+          <mc:Fallback>
+            <w:pict>
+              <v:line w14:anchorId="37E722E6" id="Connecteur droit 21" o:spid="_x0000_s1026" style="position:absolute;z-index:251710976;visibility:visible;mso-wrap-style:square;mso-width-percent:0;mso-height-percent:0;mso-wrap-distance-left:9pt;mso-wrap-distance-top:0;mso-wrap-distance-right:9pt;mso-wrap-distance-bottom:0;mso-position-horizontal:absolute;mso-position-horizontal-relative:text;mso-position-vertical:absolute;mso-position-vertical-relative:text;mso-width-percent:0;mso-height-percent:0;mso-width-relative:margin;mso-height-relative:margin" from="108.55pt,12.35pt" to="122.35pt,27.35pt" o:gfxdata="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" strokecolor="black [3213]" strokeweight="1pt">
+                <v:stroke joinstyle="miter"/>
+              </v:line>
+            </w:pict>
+          </mc:Fallback>
+        </mc:AlternateContent>
+      </w:r>
+      <w:r>
+        <w:rPr>
+          <w:noProof/>
+        </w:rPr>
+        <mc:AlternateContent>
+          <mc:Choice Requires="wps">
+            <w:drawing>
+              <wp:anchor distT="0" distB="0" distL="114300" distR="114300" simplePos="0" relativeHeight="251706880" behindDoc="0" locked="0" layoutInCell="1" allowOverlap="1" wp14:anchorId="21883116" wp14:editId="0F4C4571">
+                <wp:simplePos x="0" y="0"/>
+                <wp:positionH relativeFrom="column">
+                  <wp:posOffset>349885</wp:posOffset>
+                </wp:positionH>
+                <wp:positionV relativeFrom="paragraph">
+                  <wp:posOffset>137160</wp:posOffset>
+                </wp:positionV>
+                <wp:extent cx="0" cy="377825"/>
+                <wp:effectExtent l="0" t="0" r="38100" b="22225"/>
+                <wp:wrapNone/>
+                <wp:docPr id="20" name="Connecteur droit 20"/>
+                <wp:cNvGraphicFramePr/>
+                <a:graphic xmlns:a="http://schemas.openxmlformats.org/drawingml/2006/main">
+                  <a:graphicData uri="http://schemas.microsoft.com/office/word/2010/wordprocessingShape">
+                    <wps:wsp>
+                      <wps:cNvCnPr/>
+                      <wps:spPr>
+                        <a:xfrm flipH="1">
+                          <a:off x="0" y="0"/>
+                          <a:ext cx="0" cy="377825"/>
+                        </a:xfrm>
+                        <a:prstGeom prst="line">
+                          <a:avLst/>
+                        </a:prstGeom>
+                        <a:ln w="12700">
+                          <a:solidFill>
+                            <a:schemeClr val="tx1"/>
+                          </a:solidFill>
+                        </a:ln>
+                      </wps:spPr>
+                      <wps:style>
+                        <a:lnRef idx="1">
+                          <a:schemeClr val="accent1"/>
+                        </a:lnRef>
+                        <a:fillRef idx="0">
+                          <a:schemeClr val="accent1"/>
+                        </a:fillRef>
+                        <a:effectRef idx="0">
+                          <a:schemeClr val="accent1"/>
+                        </a:effectRef>
+                        <a:fontRef idx="minor">
+                          <a:schemeClr val="tx1"/>
+                        </a:fontRef>
+                      </wps:style>
+                      <wps:bodyPr/>
+                    </wps:wsp>
+                  </a:graphicData>
+                </a:graphic>
+                <wp14:sizeRelH relativeFrom="margin">
+                  <wp14:pctWidth>0</wp14:pctWidth>
+                </wp14:sizeRelH>
+                <wp14:sizeRelV relativeFrom="margin">
+                  <wp14:pctHeight>0</wp14:pctHeight>
+                </wp14:sizeRelV>
+              </wp:anchor>
+            </w:drawing>
+          </mc:Choice>
+          <mc:Fallback>
+            <w:pict>
+              <v:line w14:anchorId="23F489CB" id="Connecteur droit 20" o:spid="_x0000_s1026" style="position:absolute;flip:x;z-index:251706880;visibility:visible;mso-wrap-style:square;mso-width-percent:0;mso-height-percent:0;mso-wrap-distance-left:9pt;mso-wrap-distance-top:0;mso-wrap-distance-right:9pt;mso-wrap-distance-bottom:0;mso-position-horizontal:absolute;mso-position-horizontal-relative:text;mso-position-vertical:absolute;mso-position-vertical-relative:text;mso-width-percent:0;mso-height-percent:0;mso-width-relative:margin;mso-height-relative:margin" from="27.55pt,10.8pt" to="27.55pt,40.55pt" o:gfxdata="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" strokecolor="black [3213]" strokeweight="1pt">
+                <v:stroke joinstyle="miter"/>
+              </v:line>
+            </w:pict>
+          </mc:Fallback>
+        </mc:AlternateContent>
+      </w:r>
+    </w:p>
+    <w:p>
+      <w:r>
+        <w:rPr>
+          <w:noProof/>
+        </w:rPr>
+        <mc:AlternateContent>
+          <mc:Choice Requires="wps">
+            <w:drawing>
+              <wp:anchor distT="0" distB="0" distL="114300" distR="114300" simplePos="0" relativeHeight="251713024" behindDoc="0" locked="0" layoutInCell="1" allowOverlap="1" wp14:anchorId="3379B337" wp14:editId="010C6E03">
+                <wp:simplePos x="0" y="0"/>
+                <wp:positionH relativeFrom="column">
+                  <wp:posOffset>1607185</wp:posOffset>
+                </wp:positionH>
+                <wp:positionV relativeFrom="paragraph">
+                  <wp:posOffset>107315</wp:posOffset>
+                </wp:positionV>
+                <wp:extent cx="175260" cy="190500"/>
+                <wp:effectExtent l="0" t="0" r="34290" b="19050"/>
+                <wp:wrapNone/>
+                <wp:docPr id="22" name="Connecteur droit 22"/>
+                <wp:cNvGraphicFramePr/>
+                <a:graphic xmlns:a="http://schemas.openxmlformats.org/drawingml/2006/main">
+                  <a:graphicData uri="http://schemas.microsoft.com/office/word/2010/wordprocessingShape">
+                    <wps:wsp>
+                      <wps:cNvCnPr/>
+                      <wps:spPr>
+                        <a:xfrm>
+                          <a:off x="0" y="0"/>
+                          <a:ext cx="175260" cy="190500"/>
+                        </a:xfrm>
+                        <a:prstGeom prst="line">
+                          <a:avLst/>
+                        </a:prstGeom>
+                        <a:ln w="12700">
+                          <a:solidFill>
+                            <a:schemeClr val="tx1"/>
+                          </a:solidFill>
+                        </a:ln>
+                      </wps:spPr>
+                      <wps:style>
+                        <a:lnRef idx="1">
+                          <a:schemeClr val="accent1"/>
+                        </a:lnRef>
+                        <a:fillRef idx="0">
+                          <a:schemeClr val="accent1"/>
+                        </a:fillRef>
+                        <a:effectRef idx="0">
+                          <a:schemeClr val="accent1"/>
+                        </a:effectRef>
+                        <a:fontRef idx="minor">
+                          <a:schemeClr val="tx1"/>
+                        </a:fontRef>
+                      </wps:style>
+                      <wps:bodyPr/>
+                    </wps:wsp>
+                  </a:graphicData>
+                </a:graphic>
+                <wp14:sizeRelH relativeFrom="margin">
+                  <wp14:pctWidth>0</wp14:pctWidth>
+                </wp14:sizeRelH>
+                <wp14:sizeRelV relativeFrom="margin">
+                  <wp14:pctHeight>0</wp14:pctHeight>
+                </wp14:sizeRelV>
+              </wp:anchor>
+            </w:drawing>
+          </mc:Choice>
+          <mc:Fallback>
+            <w:pict>
+              <v:line w14:anchorId="5735393D" id="Connecteur droit 22" o:spid="_x0000_s1026" style="position:absolute;z-index:251713024;visibility:visible;mso-wrap-style:square;mso-width-percent:0;mso-height-percent:0;mso-wrap-distance-left:9pt;mso-wrap-distance-top:0;mso-wrap-distance-right:9pt;mso-wrap-distance-bottom:0;mso-position-horizontal:absolute;mso-position-horizontal-relative:text;mso-position-vertical:absolute;mso-position-vertical-relative:text;mso-width-percent:0;mso-height-percent:0;mso-width-relative:margin;mso-height-relative:margin" from="126.55pt,8.45pt" to="140.35pt,23.45pt" o:gfxdata="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" strokecolor="black [3213]" strokeweight="1pt">
+                <v:stroke joinstyle="miter"/>
+              </v:line>
+            </w:pict>
+          </mc:Fallback>
+        </mc:AlternateContent>
+      </w:r>
+      <w:r>
+        <w:rPr>
+          <w:noProof/>
+        </w:rPr>
+        <w:drawing>
+          <wp:anchor distT="0" distB="0" distL="114300" distR="114300" simplePos="0" relativeHeight="251689472" behindDoc="0" locked="0" layoutInCell="1" allowOverlap="1" wp14:anchorId="4408A63E" wp14:editId="0D0E9A6C">
+            <wp:simplePos x="0" y="0"/>
+            <wp:positionH relativeFrom="column">
+              <wp:posOffset>-309245</wp:posOffset>
+            </wp:positionH>
+            <wp:positionV relativeFrom="paragraph">
+              <wp:posOffset>249555</wp:posOffset>
+            </wp:positionV>
+            <wp:extent cx="1344930" cy="600700"/>
+            <wp:effectExtent l="19050" t="19050" r="26670" b="28575"/>
+            <wp:wrapNone/>
+            <wp:docPr id="16" name="Image 16"/>
+            <wp:cNvGraphicFramePr>
+              <a:graphicFrameLocks xmlns:a="http://schemas.openxmlformats.org/drawingml/2006/main" noChangeAspect="1"/>
+            </wp:cNvGraphicFramePr>
+            <a:graphic xmlns:a="http://schemas.openxmlformats.org/drawingml/2006/main">
+              <a:graphicData uri="http://schemas.openxmlformats.org/drawingml/2006/picture">
+                <pic:pic xmlns:pic="http://schemas.openxmlformats.org/drawingml/2006/picture">
+                  <pic:nvPicPr>
+                    <pic:cNvPr id="0" name="Picture 7"/>
+                    <pic:cNvPicPr>
+                      <a:picLocks noChangeAspect="1" noChangeArrowheads="1"/>
+                    </pic:cNvPicPr>
+                  </pic:nvPicPr>
+                  <pic:blipFill>
+                    <a:blip r:embed="rId18">
+                      <a:extLst>
+                        <a:ext uri="{28A0092B-C50C-407E-A947-70E740481C1C}">
+                          <a14:useLocalDpi xmlns:a14="http://schemas.microsoft.com/office/drawing/2010/main" val="0"/>
+                        </a:ext>
+                      </a:extLst>
+                    </a:blip>
+                    <a:srcRect/>
+                    <a:stretch>
+                      <a:fillRect/>
+                    </a:stretch>
+                  </pic:blipFill>
+                  <pic:spPr bwMode="auto">
+                    <a:xfrm>
+                      <a:off x="0" y="0"/>
+                      <a:ext cx="1344930" cy="600700"/>
+                    </a:xfrm>
+                    <a:prstGeom prst="rect">
+                      <a:avLst/>
+                    </a:prstGeom>
+                    <a:noFill/>
+                    <a:ln>
+                      <a:solidFill>
+                        <a:schemeClr val="tx1"/>
+                      </a:solidFill>
+                    </a:ln>
+                  </pic:spPr>
+                </pic:pic>
+              </a:graphicData>
+            </a:graphic>
+            <wp14:sizeRelH relativeFrom="page">
+              <wp14:pctWidth>0</wp14:pctWidth>
+            </wp14:sizeRelH>
+            <wp14:sizeRelV relativeFrom="page">
+              <wp14:pctHeight>0</wp14:pctHeight>
+            </wp14:sizeRelV>
+          </wp:anchor>
+        </w:drawing>
+      </w:r>
+    </w:p>
+    <w:p>
+      <w:r>
+        <w:rPr>
+          <w:noProof/>
+        </w:rPr>
+        <mc:AlternateContent>
+          <mc:Choice Requires="wps">
+            <w:drawing>
+              <wp:anchor distT="0" distB="0" distL="114300" distR="114300" simplePos="0" relativeHeight="251717120" behindDoc="0" locked="0" layoutInCell="1" allowOverlap="1" wp14:anchorId="7B7F7918" wp14:editId="4787BA68">
+                <wp:simplePos x="0" y="0"/>
+                <wp:positionH relativeFrom="column">
+                  <wp:posOffset>1828800</wp:posOffset>
+                </wp:positionH>
+                <wp:positionV relativeFrom="paragraph">
+                  <wp:posOffset>64135</wp:posOffset>
+                </wp:positionV>
+                <wp:extent cx="175260" cy="190500"/>
+                <wp:effectExtent l="0" t="0" r="34290" b="19050"/>
+                <wp:wrapNone/>
+                <wp:docPr id="23" name="Connecteur droit 23"/>
+                <wp:cNvGraphicFramePr/>
+                <a:graphic xmlns:a="http://schemas.openxmlformats.org/drawingml/2006/main">
+                  <a:graphicData uri="http://schemas.microsoft.com/office/word/2010/wordprocessingShape">
+                    <wps:wsp>
+                      <wps:cNvCnPr/>
+                      <wps:spPr>
+                        <a:xfrm>
+                          <a:off x="0" y="0"/>
+                          <a:ext cx="175260" cy="190500"/>
+                        </a:xfrm>
+                        <a:prstGeom prst="line">
+                          <a:avLst/>
+                        </a:prstGeom>
+                        <a:ln w="12700">
+                          <a:solidFill>
+                            <a:schemeClr val="tx1"/>
+                          </a:solidFill>
+                        </a:ln>
+                      </wps:spPr>
+                      <wps:style>
+                        <a:lnRef idx="1">
+                          <a:schemeClr val="accent1"/>
+                        </a:lnRef>
+                        <a:fillRef idx="0">
+                          <a:schemeClr val="accent1"/>
+                        </a:fillRef>
+                        <a:effectRef idx="0">
+                          <a:schemeClr val="accent1"/>
+                        </a:effectRef>
+                        <a:fontRef idx="minor">
+                          <a:schemeClr val="tx1"/>
+                        </a:fontRef>
+                      </wps:style>
+                      <wps:bodyPr/>
+                    </wps:wsp>
+                  </a:graphicData>
+                </a:graphic>
+                <wp14:sizeRelH relativeFrom="margin">
+                  <wp14:pctWidth>0</wp14:pctWidth>
+                </wp14:sizeRelH>
+                <wp14:sizeRelV relativeFrom="margin">
+                  <wp14:pctHeight>0</wp14:pctHeight>
+                </wp14:sizeRelV>
+              </wp:anchor>
+            </w:drawing>
+          </mc:Choice>
+          <mc:Fallback>
+            <w:pict>
+              <v:line w14:anchorId="652F18F1" id="Connecteur droit 23" o:spid="_x0000_s1026" style="position:absolute;z-index:251717120;visibility:visible;mso-wrap-style:square;mso-width-percent:0;mso-height-percent:0;mso-wrap-distance-left:9pt;mso-wrap-distance-top:0;mso-wrap-distance-right:9pt;mso-wrap-distance-bottom:0;mso-position-horizontal:absolute;mso-position-horizontal-relative:text;mso-position-vertical:absolute;mso-position-vertical-relative:text;mso-width-percent:0;mso-height-percent:0;mso-width-relative:margin;mso-height-relative:margin" from="2in,5.05pt" to="157.8pt,20.05pt" o:gfxdata="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" strokecolor="black [3213]" strokeweight="1pt">
+                <v:stroke joinstyle="miter"/>
+              </v:line>
+            </w:pict>
+          </mc:Fallback>
+        </mc:AlternateContent>
+      </w:r>
+    </w:p>
+    <w:p>
+      <w:r>
+        <w:rPr>
+          <w:noProof/>
+        </w:rPr>
+        <mc:AlternateContent>
+          <mc:Choice Requires="wps">
+            <w:drawing>
+              <wp:anchor distT="0" distB="0" distL="114300" distR="114300" simplePos="0" relativeHeight="251584000" behindDoc="0" locked="0" layoutInCell="1" allowOverlap="1" wp14:anchorId="7AA14D07" wp14:editId="216E3F40">
+                <wp:simplePos x="0" y="0"/>
+                <wp:positionH relativeFrom="column">
+                  <wp:posOffset>2033905</wp:posOffset>
+                </wp:positionH>
+                <wp:positionV relativeFrom="paragraph">
+                  <wp:posOffset>8890</wp:posOffset>
+                </wp:positionV>
+                <wp:extent cx="175260" cy="190500"/>
+                <wp:effectExtent l="0" t="0" r="34290" b="19050"/>
+                <wp:wrapNone/>
+                <wp:docPr id="24" name="Connecteur droit 24"/>
+                <wp:cNvGraphicFramePr/>
+                <a:graphic xmlns:a="http://schemas.openxmlformats.org/drawingml/2006/main">
+                  <a:graphicData uri="http://schemas.microsoft.com/office/word/2010/wordprocessingShape">
+                    <wps:wsp>
+                      <wps:cNvCnPr/>
+                      <wps:spPr>
+                        <a:xfrm>
+                          <a:off x="0" y="0"/>
+                          <a:ext cx="175260" cy="190500"/>
+                        </a:xfrm>
+                        <a:prstGeom prst="line">
+                          <a:avLst/>
+                        </a:prstGeom>
+                        <a:ln w="12700">
+                          <a:solidFill>
+                            <a:schemeClr val="tx1"/>
+                          </a:solidFill>
+                        </a:ln>
+                      </wps:spPr>
+                      <wps:style>
+                        <a:lnRef idx="1">
+                          <a:schemeClr val="accent1"/>
+                        </a:lnRef>
+                        <a:fillRef idx="0">
+                          <a:schemeClr val="accent1"/>
+                        </a:fillRef>
+                        <a:effectRef idx="0">
+                          <a:schemeClr val="accent1"/>
+                        </a:effectRef>
+                        <a:fontRef idx="minor">
+                          <a:schemeClr val="tx1"/>
+                        </a:fontRef>
+                      </wps:style>
+                      <wps:bodyPr/>
+                    </wps:wsp>
+                  </a:graphicData>
+                </a:graphic>
+                <wp14:sizeRelH relativeFrom="margin">
+                  <wp14:pctWidth>0</wp14:pctWidth>
+                </wp14:sizeRelH>
+                <wp14:sizeRelV relativeFrom="margin">
+                  <wp14:pctHeight>0</wp14:pctHeight>
+                </wp14:sizeRelV>
+              </wp:anchor>
+            </w:drawing>
+          </mc:Choice>
+          <mc:Fallback>
+            <w:pict>
+              <v:line w14:anchorId="3F8EF8FF" id="Connecteur droit 24" o:spid="_x0000_s1026" style="position:absolute;z-index:251584000;visibility:visible;mso-wrap-style:square;mso-width-percent:0;mso-height-percent:0;mso-wrap-distance-left:9pt;mso-wrap-distance-top:0;mso-wrap-distance-right:9pt;mso-wrap-distance-bottom:0;mso-position-horizontal:absolute;mso-position-horizontal-relative:text;mso-position-vertical:absolute;mso-position-vertical-relative:text;mso-width-percent:0;mso-height-percent:0;mso-width-relative:margin;mso-height-relative:margin" from="160.15pt,.7pt" to="173.95pt,15.7pt" o:gfxdata="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" strokecolor="black [3213]" strokeweight="1pt">
+                <v:stroke joinstyle="miter"/>
+              </v:line>
+            </w:pict>
+          </mc:Fallback>
+        </mc:AlternateContent>
+      </w:r>
+      <w:r>
+        <w:rPr>
+          <w:noProof/>
+        </w:rPr>
+        <w:drawing>
+          <wp:anchor distT="0" distB="0" distL="114300" distR="114300" simplePos="0" relativeHeight="251684352" behindDoc="0" locked="0" layoutInCell="1" allowOverlap="1" wp14:anchorId="4BD127C7" wp14:editId="4F418D8B">
+            <wp:simplePos x="0" y="0"/>
+            <wp:positionH relativeFrom="column">
+              <wp:posOffset>1698625</wp:posOffset>
+            </wp:positionH>
+            <wp:positionV relativeFrom="paragraph">
+              <wp:posOffset>165735</wp:posOffset>
+            </wp:positionV>
+            <wp:extent cx="2141220" cy="612525"/>
+            <wp:effectExtent l="19050" t="19050" r="11430" b="16510"/>
+            <wp:wrapNone/>
+            <wp:docPr id="10" name="Image 10"/>
+            <wp:cNvGraphicFramePr>
+              <a:graphicFrameLocks xmlns:a="http://schemas.openxmlformats.org/drawingml/2006/main" noChangeAspect="1"/>
+            </wp:cNvGraphicFramePr>
+            <a:graphic xmlns:a="http://schemas.openxmlformats.org/drawingml/2006/main">
+              <a:graphicData uri="http://schemas.openxmlformats.org/drawingml/2006/picture">
+                <pic:pic xmlns:pic="http://schemas.openxmlformats.org/drawingml/2006/picture">
+                  <pic:nvPicPr>
+                    <pic:cNvPr id="0" name="Picture 3"/>
+                    <pic:cNvPicPr>
+                      <a:picLocks noChangeAspect="1" noChangeArrowheads="1"/>
+                    </pic:cNvPicPr>
+                  </pic:nvPicPr>
+                  <pic:blipFill>
+                    <a:blip r:embed="rId14">
+                      <a:extLst>
+                        <a:ext uri="{28A0092B-C50C-407E-A947-70E740481C1C}">
+                          <a14:useLocalDpi xmlns:a14="http://schemas.microsoft.com/office/drawing/2010/main" val="0"/>
+                        </a:ext>
+                      </a:extLst>
+                    </a:blip>
+                    <a:srcRect/>
+                    <a:stretch>
+                      <a:fillRect/>
+                    </a:stretch>
+                  </pic:blipFill>
+                  <pic:spPr bwMode="auto">
+                    <a:xfrm>
+                      <a:off x="0" y="0"/>
+                      <a:ext cx="2141220" cy="612525"/>
+                    </a:xfrm>
+                    <a:prstGeom prst="rect">
+                      <a:avLst/>
+                    </a:prstGeom>
+                    <a:noFill/>
+                    <a:ln>
+                      <a:solidFill>
+                        <a:schemeClr val="tx1"/>
+                      </a:solidFill>
+                    </a:ln>
+                  </pic:spPr>
+                </pic:pic>
+              </a:graphicData>
+            </a:graphic>
+            <wp14:sizeRelH relativeFrom="page">
+              <wp14:pctWidth>0</wp14:pctWidth>
+            </wp14:sizeRelH>
+            <wp14:sizeRelV relativeFrom="page">
+              <wp14:pctHeight>0</wp14:pctHeight>
+            </wp14:sizeRelV>
+          </wp:anchor>
+        </w:drawing>
+      </w:r>
+    </w:p>
+    <w:p/>
+    <w:p/>
+    <w:p/>
+    <w:p/>
+    <w:p>
+      <w:r>
+        <w:t>L’exemple suivant nous permet d’obtenir le résultat console suivant :</w:t>
+      </w:r>
+    </w:p>
+    <w:p>
+      <w:r>
+        <w:rPr>
+          <w:noProof/>
+        </w:rPr>
+        <w:lastRenderedPageBreak/>
+        <mc:AlternateContent>
+          <mc:Choice Requires="wps">
+            <w:drawing>
+              <wp:anchor distT="0" distB="0" distL="114300" distR="114300" simplePos="0" relativeHeight="251731456" behindDoc="0" locked="0" layoutInCell="1" allowOverlap="1" wp14:anchorId="3BD76F53" wp14:editId="6C0AE8B3">
+                <wp:simplePos x="0" y="0"/>
+                <wp:positionH relativeFrom="column">
+                  <wp:posOffset>2765425</wp:posOffset>
+                </wp:positionH>
+                <wp:positionV relativeFrom="paragraph">
+                  <wp:posOffset>563245</wp:posOffset>
+                </wp:positionV>
+                <wp:extent cx="441960" cy="274320"/>
+                <wp:effectExtent l="0" t="19050" r="34290" b="30480"/>
+                <wp:wrapNone/>
+                <wp:docPr id="33" name="Flèche : droite 33"/>
+                <wp:cNvGraphicFramePr/>
+                <a:graphic xmlns:a="http://schemas.openxmlformats.org/drawingml/2006/main">
+                  <a:graphicData uri="http://schemas.microsoft.com/office/word/2010/wordprocessingShape">
+                    <wps:wsp>
+                      <wps:cNvSpPr/>
+                      <wps:spPr>
+                        <a:xfrm>
+                          <a:off x="0" y="0"/>
+                          <a:ext cx="441960" cy="274320"/>
+                        </a:xfrm>
+                        <a:prstGeom prst="rightArrow">
+                          <a:avLst/>
+                        </a:prstGeom>
+                        <a:solidFill>
+                          <a:schemeClr val="accent1"/>
+                        </a:solidFill>
+                      </wps:spPr>
+                      <wps:style>
+                        <a:lnRef idx="2">
+                          <a:schemeClr val="accent1">
+                            <a:shade val="50000"/>
+                          </a:schemeClr>
+                        </a:lnRef>
+                        <a:fillRef idx="1">
+                          <a:schemeClr val="accent1"/>
+                        </a:fillRef>
+                        <a:effectRef idx="0">
+                          <a:schemeClr val="accent1"/>
+                        </a:effectRef>
+                        <a:fontRef idx="minor">
+                          <a:schemeClr val="lt1"/>
+                        </a:fontRef>
+                      </wps:style>
+                      <wps:bodyPr rot="0" spcFirstLastPara="0" vertOverflow="overflow" horzOverflow="overflow" vert="horz" wrap="square" lIns="91440" tIns="45720" rIns="91440" bIns="45720" numCol="1" spcCol="0" rtlCol="0" fromWordArt="0" anchor="ctr" anchorCtr="0" forceAA="0" compatLnSpc="1">
+                        <a:prstTxWarp prst="textNoShape">
+                          <a:avLst/>
+                        </a:prstTxWarp>
+                        <a:noAutofit/>
+                      </wps:bodyPr>
+                    </wps:wsp>
+                  </a:graphicData>
+                </a:graphic>
+              </wp:anchor>
+            </w:drawing>
+          </mc:Choice>
+          <mc:Fallback>
+            <w:pict>
+              <v:shape w14:anchorId="11C85517" id="Flèche : droite 33" o:spid="_x0000_s1026" type="#_x0000_t13" style="position:absolute;margin-left:217.75pt;margin-top:44.35pt;width:34.8pt;height:21.6pt;z-index:251731456;visibility:visible;mso-wrap-style:square;mso-wrap-distance-left:9pt;mso-wrap-distance-top:0;mso-wrap-distance-right:9pt;mso-wrap-distance-bottom:0;mso-position-horizontal:absolute;mso-position-horizontal-relative:text;mso-position-vertical:absolute;mso-position-vertical-relative:text;v-text-anchor:middle" o:gfxdata="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" adj="14897" fillcolor="#4472c4 [3204]" strokecolor="#1f3763 [1604]" strokeweight="1pt"/>
+            </w:pict>
+          </mc:Fallback>
+        </mc:AlternateContent>
+      </w:r>
+      <w:r>
+        <w:rPr>
+          <w:noProof/>
+        </w:rPr>
+        <w:drawing>
+          <wp:anchor distT="0" distB="0" distL="114300" distR="114300" simplePos="0" relativeHeight="251730432" behindDoc="0" locked="0" layoutInCell="1" allowOverlap="1" wp14:anchorId="21D361D1" wp14:editId="30101396">
+            <wp:simplePos x="0" y="0"/>
+            <wp:positionH relativeFrom="column">
+              <wp:posOffset>3352165</wp:posOffset>
+            </wp:positionH>
+            <wp:positionV relativeFrom="paragraph">
+              <wp:posOffset>227965</wp:posOffset>
+            </wp:positionV>
+            <wp:extent cx="2871470" cy="1158240"/>
+            <wp:effectExtent l="0" t="0" r="5080" b="3810"/>
+            <wp:wrapNone/>
+            <wp:docPr id="32" name="Image 32"/>
+            <wp:cNvGraphicFramePr>
+              <a:graphicFrameLocks xmlns:a="http://schemas.openxmlformats.org/drawingml/2006/main" noChangeAspect="1"/>
+            </wp:cNvGraphicFramePr>
+            <a:graphic xmlns:a="http://schemas.openxmlformats.org/drawingml/2006/main">
+              <a:graphicData uri="http://schemas.openxmlformats.org/drawingml/2006/picture">
+                <pic:pic xmlns:pic="http://schemas.openxmlformats.org/drawingml/2006/picture">
+                  <pic:nvPicPr>
+                    <pic:cNvPr id="0" name="Picture 9"/>
+                    <pic:cNvPicPr>
+                      <a:picLocks noChangeAspect="1" noChangeArrowheads="1"/>
+                    </pic:cNvPicPr>
+                  </pic:nvPicPr>
+                  <pic:blipFill>
+                    <a:blip r:embed="rId19">
+                      <a:extLst>
+                        <a:ext uri="{28A0092B-C50C-407E-A947-70E740481C1C}">
+                          <a14:useLocalDpi xmlns:a14="http://schemas.microsoft.com/office/drawing/2010/main" val="0"/>
+                        </a:ext>
+                      </a:extLst>
+                    </a:blip>
+                    <a:srcRect/>
+                    <a:stretch>
+                      <a:fillRect/>
+                    </a:stretch>
+                  </pic:blipFill>
+                  <pic:spPr bwMode="auto">
+                    <a:xfrm>
+                      <a:off x="0" y="0"/>
+                      <a:ext cx="2871470" cy="1158240"/>
+                    </a:xfrm>
+                    <a:prstGeom prst="rect">
+                      <a:avLst/>
+                    </a:prstGeom>
+                    <a:noFill/>
+                    <a:ln>
+                      <a:noFill/>
+                    </a:ln>
+                  </pic:spPr>
+                </pic:pic>
+              </a:graphicData>
+            </a:graphic>
+            <wp14:sizeRelH relativeFrom="page">
+              <wp14:pctWidth>0</wp14:pctWidth>
+            </wp14:sizeRelH>
+            <wp14:sizeRelV relativeFrom="page">
+              <wp14:pctHeight>0</wp14:pctHeight>
+            </wp14:sizeRelV>
+          </wp:anchor>
+        </w:drawing>
+      </w:r>
+      <w:r>
+        <w:rPr>
+          <w:noProof/>
+        </w:rPr>
+        <w:drawing>
+          <wp:inline distT="0" distB="0" distL="0" distR="0" wp14:anchorId="7E9CDC0A" wp14:editId="438550A2">
+            <wp:extent cx="2712308" cy="1600200"/>
+            <wp:effectExtent l="0" t="0" r="0" b="0"/>
+            <wp:docPr id="31" name="Image 31"/>
+            <wp:cNvGraphicFramePr>
+              <a:graphicFrameLocks xmlns:a="http://schemas.openxmlformats.org/drawingml/2006/main" noChangeAspect="1"/>
+            </wp:cNvGraphicFramePr>
+            <a:graphic xmlns:a="http://schemas.openxmlformats.org/drawingml/2006/main">
+              <a:graphicData uri="http://schemas.openxmlformats.org/drawingml/2006/picture">
+                <pic:pic xmlns:pic="http://schemas.openxmlformats.org/drawingml/2006/picture">
+                  <pic:nvPicPr>
+                    <pic:cNvPr id="0" name="Picture 8"/>
+                    <pic:cNvPicPr>
+                      <a:picLocks noChangeAspect="1" noChangeArrowheads="1"/>
+                    </pic:cNvPicPr>
+                  </pic:nvPicPr>
+                  <pic:blipFill>
+                    <a:blip r:embed="rId20">
+                      <a:extLst>
+                        <a:ext uri="{28A0092B-C50C-407E-A947-70E740481C1C}">
+                          <a14:useLocalDpi xmlns:a14="http://schemas.microsoft.com/office/drawing/2010/main" val="0"/>
+                        </a:ext>
+                      </a:extLst>
+                    </a:blip>
+                    <a:srcRect/>
+                    <a:stretch>
+                      <a:fillRect/>
+                    </a:stretch>
+                  </pic:blipFill>
+                  <pic:spPr bwMode="auto">
+                    <a:xfrm>
+                      <a:off x="0" y="0"/>
+                      <a:ext cx="2721937" cy="1605881"/>
+                    </a:xfrm>
+                    <a:prstGeom prst="rect">
+                      <a:avLst/>
+                    </a:prstGeom>
+                    <a:noFill/>
+                    <a:ln>
+                      <a:noFill/>
+                    </a:ln>
+                  </pic:spPr>
+                </pic:pic>
+              </a:graphicData>
+            </a:graphic>
+          </wp:inline>
+        </w:drawing>
+      </w:r>
+    </w:p>
+    <w:p>
+      <w:pPr>
+        <w:rPr>
+          <w:b/>
+          <w:i/>
+          <w:sz w:val="32"/>
+          <w:u w:val="single"/>
+        </w:rPr>
+      </w:pPr>
+      <w:bookmarkStart w:id="0" w:name="_GoBack"/>
+      <w:r>
+        <w:rPr>
+          <w:b/>
+          <w:i/>
+          <w:sz w:val="32"/>
+          <w:u w:val="single"/>
+        </w:rPr>
+        <w:t>EXPLICATIONS SUP ???</w:t>
+      </w:r>
+    </w:p>
+    <w:bookmarkEnd w:id="0"/>
+    <w:p>
+      <w:pPr>
+        <w:rPr>
+          <w:b/>
+          <w:i/>
+          <w:color w:val="7030A0"/>
+          <w:sz w:val="48"/>
+          <w:u w:val="single"/>
+        </w:rPr>
+      </w:pPr>
+      <w:r>
+        <w:rPr>
+          <w:b/>
+          <w:i/>
+          <w:color w:val="7030A0"/>
+          <w:sz w:val="48"/>
+          <w:u w:val="single"/>
+        </w:rPr>
+        <w:t xml:space="preserve">III/ </w:t>
+      </w:r>
+      <w:r>
+        <w:rPr>
+          <w:b/>
+          <w:i/>
+          <w:color w:val="7030A0"/>
+          <w:sz w:val="48"/>
+          <w:u w:val="single"/>
+        </w:rPr>
+        <w:t>Concepts Clés du C# :</w:t>
+      </w:r>
+    </w:p>
+    <w:p>
+      <w:pPr>
+        <w:rPr>
+          <w:i/>
+          <w:u w:val="single"/>
+        </w:rPr>
+      </w:pPr>
+      <w:proofErr w:type="spellStart"/>
+      <w:r>
+        <w:rPr>
+          <w:i/>
+          <w:u w:val="single"/>
+        </w:rPr>
+        <w:t>Evenements</w:t>
+      </w:r>
+      <w:proofErr w:type="spellEnd"/>
+      <w:r>
+        <w:rPr>
+          <w:i/>
+          <w:u w:val="single"/>
+        </w:rPr>
+        <w:t xml:space="preserve"> : </w:t>
+      </w:r>
+    </w:p>
+    <w:p>
+      <w:pPr>
+        <w:rPr>
+          <w:rFonts w:ascii="Segoe UI" w:hAnsi="Segoe UI" w:cs="Segoe UI"/>
+          <w:color w:val="000000"/>
+        </w:rPr>
+      </w:pPr>
+      <w:r>
+        <w:rPr>
+          <w:rFonts w:ascii="Segoe UI" w:hAnsi="Segoe UI" w:cs="Segoe UI"/>
+          <w:color w:val="000000"/>
+        </w:rPr>
+        <w:t>Permet à un objet qui est appelé publieur d’avertir à d’autres classes, les abonnés lorsqu’un événement important se produit.</w:t>
+      </w:r>
+    </w:p>
+    <w:p>
+      <w:pPr>
+        <w:rPr>
+          <w:rFonts w:ascii="Segoe UI" w:hAnsi="Segoe UI" w:cs="Segoe UI"/>
+          <w:color w:val="000000"/>
+        </w:rPr>
+      </w:pPr>
+      <w:r>
+        <w:rPr>
+          <w:rFonts w:ascii="Segoe UI" w:hAnsi="Segoe UI" w:cs="Segoe UI"/>
+          <w:color w:val="000000"/>
+        </w:rPr>
+        <w:t>Le choix du déclenchement est effectué par le publieur, c’est-à-dire que le publieur choisit quelle action génère un événement et les abonnés choisissent que faire à la réception de l’événement.</w:t>
+      </w:r>
+    </w:p>
+    <w:p>
+      <w:pPr>
+        <w:rPr>
+          <w:sz w:val="24"/>
+        </w:rPr>
+      </w:pPr>
+      <w:r>
+        <w:rPr>
+          <w:sz w:val="24"/>
+        </w:rPr>
+        <w:t xml:space="preserve">Un évènement nécessite </w:t>
+      </w:r>
+      <w:r>
+        <w:rPr>
+          <w:sz w:val="24"/>
+        </w:rPr>
+        <w:t>u</w:t>
+      </w:r>
+      <w:r>
+        <w:rPr>
+          <w:sz w:val="24"/>
+        </w:rPr>
+        <w:t>n abonné pour pourvoir être déclenché.</w:t>
+      </w:r>
+    </w:p>
+    <w:p>
+      <w:pPr>
+        <w:rPr>
+          <w:sz w:val="24"/>
+        </w:rPr>
+      </w:pPr>
+      <w:r>
+        <w:rPr>
+          <w:sz w:val="24"/>
+        </w:rPr>
+        <w:t xml:space="preserve">Ce sont les </w:t>
+      </w:r>
+      <w:proofErr w:type="spellStart"/>
+      <w:r>
+        <w:rPr>
+          <w:sz w:val="24"/>
+        </w:rPr>
+        <w:t>event</w:t>
+      </w:r>
+      <w:proofErr w:type="spellEnd"/>
+      <w:r>
+        <w:rPr>
+          <w:sz w:val="24"/>
+        </w:rPr>
+        <w:t xml:space="preserve"> handler qui permettent d’avertir lorsque l’évènement a été déclenché</w:t>
+      </w:r>
+      <w:r>
+        <w:rPr>
+          <w:sz w:val="24"/>
+        </w:rPr>
+        <w:t xml:space="preserve"> en l’attachant à un évènement</w:t>
+      </w:r>
+      <w:r>
+        <w:rPr>
+          <w:sz w:val="24"/>
+        </w:rPr>
+        <w:t>.</w:t>
+      </w:r>
+    </w:p>
+    <w:p/>
+    <w:p>
+      <w:r>
+        <w:t>EXEMPLE PRATIQUE</w:t>
+      </w:r>
+    </w:p>
+    <w:p/>
+    <w:p/>
+    <w:p>
+      <w:pPr>
+        <w:rPr>
+          <w:i/>
+          <w:u w:val="single"/>
+        </w:rPr>
+      </w:pPr>
+      <w:r>
+        <w:rPr>
+          <w:i/>
+          <w:u w:val="single"/>
+        </w:rPr>
+        <w:t xml:space="preserve">Attributs : </w:t>
+      </w:r>
+    </w:p>
+    <w:p>
+      <w:r>
+        <w:t xml:space="preserve">A la base une entité peut être </w:t>
+      </w:r>
+      <w:proofErr w:type="spellStart"/>
+      <w:r>
+        <w:t>qualifée</w:t>
+      </w:r>
+      <w:proofErr w:type="spellEnd"/>
+      <w:r>
+        <w:t xml:space="preserve"> de </w:t>
+      </w:r>
+      <w:proofErr w:type="spellStart"/>
+      <w:r>
+        <w:t>private</w:t>
+      </w:r>
+      <w:proofErr w:type="spellEnd"/>
+      <w:r>
+        <w:t xml:space="preserve">, public, </w:t>
+      </w:r>
+      <w:proofErr w:type="spellStart"/>
+      <w:r>
+        <w:t>protected</w:t>
+      </w:r>
+      <w:proofErr w:type="spellEnd"/>
+      <w:r>
+        <w:t xml:space="preserve"> ou </w:t>
+      </w:r>
+      <w:proofErr w:type="spellStart"/>
+      <w:r>
+        <w:t>internal</w:t>
+      </w:r>
+      <w:proofErr w:type="spellEnd"/>
+      <w:r>
+        <w:t xml:space="preserve"> selon son degré d’accessibilité en dehors et dans la classe.</w:t>
+      </w:r>
+    </w:p>
+    <w:p>
+      <w:r>
+        <w:t>La majeure différence en C# est de pouvoir créer des attributs qui permettent eux aussi de qualifier l’entité</w:t>
+      </w:r>
+      <w:r>
+        <w:t xml:space="preserve">, les attributs permettent de donner des informations complémentaires sur la classe ou </w:t>
+      </w:r>
+      <w:r>
+        <w:t>les méthodes</w:t>
+      </w:r>
+      <w:r>
+        <w:t>.</w:t>
+      </w:r>
+    </w:p>
+    <w:p>
+      <w:r>
+        <w:t xml:space="preserve">Pour créer un attribut, il faut créer une classe héritant de la classe </w:t>
+      </w:r>
+      <w:proofErr w:type="spellStart"/>
+      <w:r>
+        <w:t>Attribute</w:t>
+      </w:r>
+      <w:proofErr w:type="spellEnd"/>
+      <w:r>
+        <w:t>.</w:t>
+      </w:r>
+    </w:p>
+    <w:p>
+      <w:r>
+        <w:t>Une fois la classe créée, il suffit de placer l’attribut entre crochet juste avant la déclaration de classe par exemple ou encore de méthode ou de variable.</w:t>
+      </w:r>
+      <w:r>
+        <w:t xml:space="preserve"> Il est possible de cantonner l’utilisation de l’attribut uniquement aux classes par exemple.</w:t>
+      </w:r>
+    </w:p>
+    <w:p>
+      <w:r>
+        <w:lastRenderedPageBreak/>
+        <w:t xml:space="preserve">Certains attributs provoquent des messages qui s’écrivent directement dans le compilateur c’est le cas des attributs de type </w:t>
+      </w:r>
+      <w:proofErr w:type="spellStart"/>
+      <w:r>
+        <w:t>Obsolete</w:t>
+      </w:r>
+      <w:proofErr w:type="spellEnd"/>
+      <w:r>
+        <w:t xml:space="preserve"> qui sont préexistants dans le frameworks.NET. D’autres à l’image de certains attributs tels que les description</w:t>
+      </w:r>
+      <w:r>
+        <w:t>s</w:t>
+      </w:r>
+      <w:r>
+        <w:t xml:space="preserve"> de classe sont utiles en utilisant la réflexion.</w:t>
+      </w:r>
+    </w:p>
+    <w:p>
+      <w:r>
+        <w:t xml:space="preserve">La réflexion permet en fait d’obtenir des informations sur les types </w:t>
+      </w:r>
+    </w:p>
+    <w:p>
+      <w:r>
+        <w:t>QUELQUES MOTS SUR LA REFLEXION</w:t>
+      </w:r>
+    </w:p>
+    <w:p>
+      <w:r>
+        <w:t>Le programme Attributs illustre une utilisation de la description des attributs.</w:t>
+      </w:r>
+    </w:p>
+    <w:p/>
+    <w:p/>
+    <w:p/>
+    <w:p/>
+    <w:p/>
+    <w:p/>
+    <w:p/>
+    <w:p/>
+    <w:p>
+      <w:hyperlink r:id="rId21" w:history="1">
         <w:r>
           <w:rPr>
             <w:rStyle w:val="Lienhypertexte"/>
@@ -9028,7 +10906,7 @@
 </file>
 
 <file path=customXml/itemProps1.xml><?xml version="1.0" encoding="utf-8"?>
-<ds:datastoreItem xmlns:ds="http://schemas.openxmlformats.org/officeDocument/2006/customXml" ds:itemID="{504CFEF0-1B90-442C-BDCA-09F2DAF0FB87}">
+<ds:datastoreItem xmlns:ds="http://schemas.openxmlformats.org/officeDocument/2006/customXml" ds:itemID="{15C725BC-BF31-42DD-86C1-F610ED1972A0}">
   <ds:schemaRefs>
     <ds:schemaRef ds:uri="http://schemas.openxmlformats.org/officeDocument/2006/bibliography"/>
   </ds:schemaRefs>

</xml_diff>

<commit_message>
Révision de la partie attribut
</commit_message>
<xml_diff>
--- a/CoursCS2.docx
+++ b/CoursCS2.docx
@@ -4301,7 +4301,7 @@
           </mc:Choice>
           <mc:Fallback>
             <w:pict>
-              <v:shapetype w14:anchorId="5349D83F" id="_x0000_t13" coordsize="21600,21600" o:spt="13" adj="16200,5400" path="m@0,l@0@1,0@1,0@2@0@2@0,21600,21600,10800xe">
+              <v:shapetype w14:anchorId="7628D299" id="_x0000_t13" coordsize="21600,21600" o:spt="13" adj="16200,5400" path="m@0,l@0@1,0@1,0@2@0@2@0,21600,21600,10800xe">
                 <v:stroke joinstyle="miter"/>
                 <v:formulas>
                   <v:f eqn="val #0"/>
@@ -5142,7 +5142,6 @@
           <w:color w:val="000000"/>
           <w:sz w:val="16"/>
           <w:szCs w:val="16"/>
-          <w:lang w:val="en-US"/>
         </w:rPr>
       </w:pPr>
       <w:proofErr w:type="spellStart"/>
@@ -5152,7 +5151,6 @@
           <w:color w:val="000000"/>
           <w:sz w:val="16"/>
           <w:szCs w:val="16"/>
-          <w:lang w:val="en-US"/>
         </w:rPr>
         <w:t>ActionOnString</w:t>
       </w:r>
@@ -5163,10 +5161,20 @@
           <w:color w:val="000000"/>
           <w:sz w:val="16"/>
           <w:szCs w:val="16"/>
-          <w:lang w:val="en-US"/>
-        </w:rPr>
-        <w:t xml:space="preserve"> test3 = s =&gt; s + s;</w:t>
-      </w:r>
+        </w:rPr>
+        <w:t xml:space="preserve"> test3 = s =&gt; s + </w:t>
+      </w:r>
+      <w:proofErr w:type="gramStart"/>
+      <w:r>
+        <w:rPr>
+          <w:rFonts w:cstheme="minorHAnsi"/>
+          <w:color w:val="000000"/>
+          <w:sz w:val="16"/>
+          <w:szCs w:val="16"/>
+        </w:rPr>
+        <w:t>s;</w:t>
+      </w:r>
+      <w:proofErr w:type="gramEnd"/>
     </w:p>
     <w:p>
       <w:pPr>
@@ -5179,15 +5187,7 @@
         <w:t xml:space="preserve"> ce qu’il y a </w:t>
       </w:r>
       <w:r>
-        <w:t xml:space="preserve">à gauche de </w:t>
-      </w:r>
-      <w:proofErr w:type="spellStart"/>
-      <w:r>
-        <w:t>la</w:t>
-      </w:r>
-      <w:proofErr w:type="spellEnd"/>
-      <w:r>
-        <w:t xml:space="preserve"> flèche après test3, correspond à l’argument du délégué. L</w:t>
+        <w:t>à gauche de la flèche après test3, correspond à l’argument du délégué. L</w:t>
       </w:r>
       <w:r>
         <w:t>e s</w:t>
@@ -10039,12 +10039,7 @@
     </w:p>
     <w:p>
       <w:r>
-        <w:t xml:space="preserve">Ici notre classe Salade dérive de la classe aliment, elle détient donc les mêmes caractéristiques que la classe Aliment. Supposons que la classe aliment soit défini de la </w:t>
-      </w:r>
-      <w:bookmarkStart w:id="0" w:name="_GoBack"/>
-      <w:bookmarkEnd w:id="0"/>
-      <w:r>
-        <w:t>manière suivante :</w:t>
+        <w:t>Ici notre classe Salade dérive de la classe aliment, elle détient donc les mêmes caractéristiques que la classe Aliment. Supposons que la classe aliment soit défini de la manière suivante :</w:t>
       </w:r>
     </w:p>
     <w:p>
@@ -10454,7 +10449,7 @@
           </mc:Choice>
           <mc:Fallback>
             <w:pict>
-              <v:shapetype w14:anchorId="7DC2CF76" id="_x0000_t5" coordsize="21600,21600" o:spt="5" adj="10800" path="m@0,l,21600r21600,xe">
+              <v:shapetype w14:anchorId="5CD6418C" id="_x0000_t5" coordsize="21600,21600" o:spt="5" adj="10800" path="m@0,l,21600r21600,xe">
                 <v:stroke joinstyle="miter"/>
                 <v:formulas>
                   <v:f eqn="val #0"/>
@@ -10542,7 +10537,7 @@
           </mc:Choice>
           <mc:Fallback>
             <w:pict>
-              <v:shape w14:anchorId="188D9E5B" id="Triangle isocèle 26" o:spid="_x0000_s1026" type="#_x0000_t5" style="position:absolute;margin-left:219.85pt;margin-top:2.95pt;width:17.4pt;height:15pt;z-index:251666432;visibility:visible;mso-wrap-style:square;mso-wrap-distance-left:9pt;mso-wrap-distance-top:0;mso-wrap-distance-right:9pt;mso-wrap-distance-bottom:0;mso-position-horizontal:absolute;mso-position-horizontal-relative:text;mso-position-vertical:absolute;mso-position-vertical-relative:text;v-text-anchor:middle" o:gfxdata="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" fillcolor="black [3213]" strokecolor="black [3213]" strokeweight="1pt"/>
+              <v:shape w14:anchorId="7F69E753" id="Triangle isocèle 26" o:spid="_x0000_s1026" type="#_x0000_t5" style="position:absolute;margin-left:219.85pt;margin-top:2.95pt;width:17.4pt;height:15pt;z-index:251666432;visibility:visible;mso-wrap-style:square;mso-wrap-distance-left:9pt;mso-wrap-distance-top:0;mso-wrap-distance-right:9pt;mso-wrap-distance-bottom:0;mso-position-horizontal:absolute;mso-position-horizontal-relative:text;mso-position-vertical:absolute;mso-position-vertical-relative:text;v-text-anchor:middle" o:gfxdata="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" fillcolor="black [3213]" strokecolor="black [3213]" strokeweight="1pt"/>
             </w:pict>
           </mc:Fallback>
         </mc:AlternateContent>
@@ -10618,7 +10613,7 @@
           </mc:Choice>
           <mc:Fallback>
             <w:pict>
-              <v:shape w14:anchorId="7331C437" id="Triangle isocèle 25" o:spid="_x0000_s1026" type="#_x0000_t5" style="position:absolute;margin-left:129.05pt;margin-top:.55pt;width:17.4pt;height:15pt;rotation:3346179fd;z-index:251665408;visibility:visible;mso-wrap-style:square;mso-wrap-distance-left:9pt;mso-wrap-distance-top:0;mso-wrap-distance-right:9pt;mso-wrap-distance-bottom:0;mso-position-horizontal:absolute;mso-position-horizontal-relative:text;mso-position-vertical:absolute;mso-position-vertical-relative:text;v-text-anchor:middle" o:gfxdata="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" fillcolor="black [3213]" strokecolor="black [3213]" strokeweight="1pt"/>
+              <v:shape w14:anchorId="32DF509E" id="Triangle isocèle 25" o:spid="_x0000_s1026" type="#_x0000_t5" style="position:absolute;margin-left:129.05pt;margin-top:.55pt;width:17.4pt;height:15pt;rotation:3346179fd;z-index:251665408;visibility:visible;mso-wrap-style:square;mso-wrap-distance-left:9pt;mso-wrap-distance-top:0;mso-wrap-distance-right:9pt;mso-wrap-distance-bottom:0;mso-position-horizontal:absolute;mso-position-horizontal-relative:text;mso-position-vertical:absolute;mso-position-vertical-relative:text;v-text-anchor:middle" o:gfxdata="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" fillcolor="black [3213]" strokecolor="black [3213]" strokeweight="1pt"/>
             </w:pict>
           </mc:Fallback>
         </mc:AlternateContent>
@@ -10690,7 +10685,7 @@
           </mc:Choice>
           <mc:Fallback>
             <w:pict>
-              <v:line w14:anchorId="2A37C0F8" id="Connecteur droit 19" o:spid="_x0000_s1026" style="position:absolute;flip:x;z-index:251660288;visibility:visible;mso-wrap-style:square;mso-width-percent:0;mso-height-percent:0;mso-wrap-distance-left:9pt;mso-wrap-distance-top:0;mso-wrap-distance-right:9pt;mso-wrap-distance-bottom:0;mso-position-horizontal:absolute;mso-position-horizontal-relative:text;mso-position-vertical:absolute;mso-position-vertical-relative:text;mso-width-percent:0;mso-height-percent:0;mso-width-relative:margin;mso-height-relative:margin" from="40.75pt,2.35pt" to="143.95pt,89.35pt" o:gfxdata="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" strokecolor="black [3213]" strokeweight="1pt">
+              <v:line w14:anchorId="1877797F" id="Connecteur droit 19" o:spid="_x0000_s1026" style="position:absolute;flip:x;z-index:251660288;visibility:visible;mso-wrap-style:square;mso-width-percent:0;mso-height-percent:0;mso-wrap-distance-left:9pt;mso-wrap-distance-top:0;mso-wrap-distance-right:9pt;mso-wrap-distance-bottom:0;mso-position-horizontal:absolute;mso-position-horizontal-relative:text;mso-position-vertical:absolute;mso-position-vertical-relative:text;mso-width-percent:0;mso-height-percent:0;mso-width-relative:margin;mso-height-relative:margin" from="40.75pt,2.35pt" to="143.95pt,89.35pt" o:gfxdata="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" strokecolor="black [3213]" strokeweight="1pt">
                 <v:stroke joinstyle="miter"/>
               </v:line>
             </w:pict>
@@ -10764,7 +10759,7 @@
           </mc:Choice>
           <mc:Fallback>
             <w:pict>
-              <v:line w14:anchorId="3C6F42A2" id="Connecteur droit 18" o:spid="_x0000_s1026" style="position:absolute;z-index:251659264;visibility:visible;mso-wrap-style:square;mso-width-percent:0;mso-height-percent:0;mso-wrap-distance-left:9pt;mso-wrap-distance-top:0;mso-wrap-distance-right:9pt;mso-wrap-distance-bottom:0;mso-position-horizontal:absolute;mso-position-horizontal-relative:text;mso-position-vertical:absolute;mso-position-vertical-relative:text;mso-width-percent:0;mso-height-percent:0;mso-width-relative:margin;mso-height-relative:margin" from="302.95pt,2.35pt" to="356.35pt,89.35pt" o:gfxdata="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" strokecolor="black [3213]" strokeweight="1pt">
+              <v:line w14:anchorId="37E16054" id="Connecteur droit 18" o:spid="_x0000_s1026" style="position:absolute;z-index:251659264;visibility:visible;mso-wrap-style:square;mso-width-percent:0;mso-height-percent:0;mso-wrap-distance-left:9pt;mso-wrap-distance-top:0;mso-wrap-distance-right:9pt;mso-wrap-distance-bottom:0;mso-position-horizontal:absolute;mso-position-horizontal-relative:text;mso-position-vertical:absolute;mso-position-vertical-relative:text;mso-width-percent:0;mso-height-percent:0;mso-width-relative:margin;mso-height-relative:margin" from="302.95pt,2.35pt" to="356.35pt,89.35pt" o:gfxdata="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" strokecolor="black [3213]" strokeweight="1pt">
                 <v:stroke joinstyle="miter"/>
               </v:line>
             </w:pict>
@@ -10832,7 +10827,7 @@
           </mc:Choice>
           <mc:Fallback>
             <w:pict>
-              <v:line w14:anchorId="67BFB496" id="Connecteur droit 17" o:spid="_x0000_s1026" style="position:absolute;z-index:251658240;visibility:visible;mso-wrap-style:square;mso-wrap-distance-left:9pt;mso-wrap-distance-top:0;mso-wrap-distance-right:9pt;mso-wrap-distance-bottom:0;mso-position-horizontal:absolute;mso-position-horizontal-relative:text;mso-position-vertical:absolute;mso-position-vertical-relative:text" from="229.15pt,2.95pt" to="229.15pt,23.95pt" o:gfxdata="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" strokecolor="black [3213]" strokeweight="1pt">
+              <v:line w14:anchorId="76D1AA0C" id="Connecteur droit 17" o:spid="_x0000_s1026" style="position:absolute;z-index:251658240;visibility:visible;mso-wrap-style:square;mso-wrap-distance-left:9pt;mso-wrap-distance-top:0;mso-wrap-distance-right:9pt;mso-wrap-distance-bottom:0;mso-position-horizontal:absolute;mso-position-horizontal-relative:text;mso-position-vertical:absolute;mso-position-vertical-relative:text" from="229.15pt,2.95pt" to="229.15pt,23.95pt" o:gfxdata="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" strokecolor="black [3213]" strokeweight="1pt">
                 <v:stroke joinstyle="miter"/>
               </v:line>
             </w:pict>
@@ -11134,7 +11129,7 @@
           </mc:Choice>
           <mc:Fallback>
             <w:pict>
-              <v:shapetype w14:anchorId="41684F91" id="_x0000_t110" coordsize="21600,21600" o:spt="110" path="m10800,l,10800,10800,21600,21600,10800xe">
+              <v:shapetype w14:anchorId="31E9900E" id="_x0000_t110" coordsize="21600,21600" o:spt="110" path="m10800,l,10800,10800,21600,21600,10800xe">
                 <v:stroke joinstyle="miter"/>
                 <v:path gradientshapeok="t" o:connecttype="rect" textboxrect="5400,5400,16200,16200"/>
               </v:shapetype>
@@ -11210,7 +11205,7 @@
           </mc:Choice>
           <mc:Fallback>
             <w:pict>
-              <v:line w14:anchorId="67F23F24" id="Connecteur droit 21" o:spid="_x0000_s1026" style="position:absolute;z-index:251662336;visibility:visible;mso-wrap-style:square;mso-width-percent:0;mso-height-percent:0;mso-wrap-distance-left:9pt;mso-wrap-distance-top:0;mso-wrap-distance-right:9pt;mso-wrap-distance-bottom:0;mso-position-horizontal:absolute;mso-position-horizontal-relative:text;mso-position-vertical:absolute;mso-position-vertical-relative:text;mso-width-percent:0;mso-height-percent:0;mso-width-relative:margin;mso-height-relative:margin" from="108.55pt,12.35pt" to="122.35pt,27.35pt" o:gfxdata="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" strokecolor="black [3213]" strokeweight="1pt">
+              <v:line w14:anchorId="712ED6CE" id="Connecteur droit 21" o:spid="_x0000_s1026" style="position:absolute;z-index:251662336;visibility:visible;mso-wrap-style:square;mso-width-percent:0;mso-height-percent:0;mso-wrap-distance-left:9pt;mso-wrap-distance-top:0;mso-wrap-distance-right:9pt;mso-wrap-distance-bottom:0;mso-position-horizontal:absolute;mso-position-horizontal-relative:text;mso-position-vertical:absolute;mso-position-vertical-relative:text;mso-width-percent:0;mso-height-percent:0;mso-width-relative:margin;mso-height-relative:margin" from="108.55pt,12.35pt" to="122.35pt,27.35pt" o:gfxdata="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" strokecolor="black [3213]" strokeweight="1pt">
                 <v:stroke joinstyle="miter"/>
               </v:line>
             </w:pict>
@@ -11284,7 +11279,7 @@
           </mc:Choice>
           <mc:Fallback>
             <w:pict>
-              <v:line w14:anchorId="7971F7CF" id="Connecteur droit 20" o:spid="_x0000_s1026" style="position:absolute;flip:x;z-index:251661312;visibility:visible;mso-wrap-style:square;mso-width-percent:0;mso-height-percent:0;mso-wrap-distance-left:9pt;mso-wrap-distance-top:0;mso-wrap-distance-right:9pt;mso-wrap-distance-bottom:0;mso-position-horizontal:absolute;mso-position-horizontal-relative:text;mso-position-vertical:absolute;mso-position-vertical-relative:text;mso-width-percent:0;mso-height-percent:0;mso-width-relative:margin;mso-height-relative:margin" from="27.55pt,10.8pt" to="27.55pt,40.55pt" o:gfxdata="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" strokecolor="black [3213]" strokeweight="1pt">
+              <v:line w14:anchorId="355AD222" id="Connecteur droit 20" o:spid="_x0000_s1026" style="position:absolute;flip:x;z-index:251661312;visibility:visible;mso-wrap-style:square;mso-width-percent:0;mso-height-percent:0;mso-wrap-distance-left:9pt;mso-wrap-distance-top:0;mso-wrap-distance-right:9pt;mso-wrap-distance-bottom:0;mso-position-horizontal:absolute;mso-position-horizontal-relative:text;mso-position-vertical:absolute;mso-position-vertical-relative:text;mso-width-percent:0;mso-height-percent:0;mso-width-relative:margin;mso-height-relative:margin" from="27.55pt,10.8pt" to="27.55pt,40.55pt" o:gfxdata="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" strokecolor="black [3213]" strokeweight="1pt">
                 <v:stroke joinstyle="miter"/>
               </v:line>
             </w:pict>
@@ -11360,7 +11355,7 @@
           </mc:Choice>
           <mc:Fallback>
             <w:pict>
-              <v:line w14:anchorId="1A20CB5E" id="Connecteur droit 22" o:spid="_x0000_s1026" style="position:absolute;z-index:251663360;visibility:visible;mso-wrap-style:square;mso-width-percent:0;mso-height-percent:0;mso-wrap-distance-left:9pt;mso-wrap-distance-top:0;mso-wrap-distance-right:9pt;mso-wrap-distance-bottom:0;mso-position-horizontal:absolute;mso-position-horizontal-relative:text;mso-position-vertical:absolute;mso-position-vertical-relative:text;mso-width-percent:0;mso-height-percent:0;mso-width-relative:margin;mso-height-relative:margin" from="126.55pt,8.45pt" to="140.35pt,23.45pt" o:gfxdata="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" strokecolor="black [3213]" strokeweight="1pt">
+              <v:line w14:anchorId="531757B6" id="Connecteur droit 22" o:spid="_x0000_s1026" style="position:absolute;z-index:251663360;visibility:visible;mso-wrap-style:square;mso-width-percent:0;mso-height-percent:0;mso-wrap-distance-left:9pt;mso-wrap-distance-top:0;mso-wrap-distance-right:9pt;mso-wrap-distance-bottom:0;mso-position-horizontal:absolute;mso-position-horizontal-relative:text;mso-position-vertical:absolute;mso-position-vertical-relative:text;mso-width-percent:0;mso-height-percent:0;mso-width-relative:margin;mso-height-relative:margin" from="126.55pt,8.45pt" to="140.35pt,23.45pt" o:gfxdata="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" strokecolor="black [3213]" strokeweight="1pt">
                 <v:stroke joinstyle="miter"/>
               </v:line>
             </w:pict>
@@ -11505,7 +11500,7 @@
           </mc:Choice>
           <mc:Fallback>
             <w:pict>
-              <v:line w14:anchorId="5434498C" id="Connecteur droit 23" o:spid="_x0000_s1026" style="position:absolute;z-index:251664384;visibility:visible;mso-wrap-style:square;mso-width-percent:0;mso-height-percent:0;mso-wrap-distance-left:9pt;mso-wrap-distance-top:0;mso-wrap-distance-right:9pt;mso-wrap-distance-bottom:0;mso-position-horizontal:absolute;mso-position-horizontal-relative:text;mso-position-vertical:absolute;mso-position-vertical-relative:text;mso-width-percent:0;mso-height-percent:0;mso-width-relative:margin;mso-height-relative:margin" from="2in,5.05pt" to="157.8pt,20.05pt" o:gfxdata="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" strokecolor="black [3213]" strokeweight="1pt">
+              <v:line w14:anchorId="4E89FDEC" id="Connecteur droit 23" o:spid="_x0000_s1026" style="position:absolute;z-index:251664384;visibility:visible;mso-wrap-style:square;mso-width-percent:0;mso-height-percent:0;mso-wrap-distance-left:9pt;mso-wrap-distance-top:0;mso-wrap-distance-right:9pt;mso-wrap-distance-bottom:0;mso-position-horizontal:absolute;mso-position-horizontal-relative:text;mso-position-vertical:absolute;mso-position-vertical-relative:text;mso-width-percent:0;mso-height-percent:0;mso-width-relative:margin;mso-height-relative:margin" from="2in,5.05pt" to="157.8pt,20.05pt" o:gfxdata="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" strokecolor="black [3213]" strokeweight="1pt">
                 <v:stroke joinstyle="miter"/>
               </v:line>
             </w:pict>
@@ -11581,7 +11576,7 @@
           </mc:Choice>
           <mc:Fallback>
             <w:pict>
-              <v:line w14:anchorId="384EBA24" id="Connecteur droit 24" o:spid="_x0000_s1026" style="position:absolute;z-index:251642880;visibility:visible;mso-wrap-style:square;mso-width-percent:0;mso-height-percent:0;mso-wrap-distance-left:9pt;mso-wrap-distance-top:0;mso-wrap-distance-right:9pt;mso-wrap-distance-bottom:0;mso-position-horizontal:absolute;mso-position-horizontal-relative:text;mso-position-vertical:absolute;mso-position-vertical-relative:text;mso-width-percent:0;mso-height-percent:0;mso-width-relative:margin;mso-height-relative:margin" from="160.15pt,.7pt" to="173.95pt,15.7pt" o:gfxdata="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" strokecolor="black [3213]" strokeweight="1pt">
+              <v:line w14:anchorId="29D11EB8" id="Connecteur droit 24" o:spid="_x0000_s1026" style="position:absolute;z-index:251642880;visibility:visible;mso-wrap-style:square;mso-width-percent:0;mso-height-percent:0;mso-wrap-distance-left:9pt;mso-wrap-distance-top:0;mso-wrap-distance-right:9pt;mso-wrap-distance-bottom:0;mso-position-horizontal:absolute;mso-position-horizontal-relative:text;mso-position-vertical:absolute;mso-position-vertical-relative:text;mso-width-percent:0;mso-height-percent:0;mso-width-relative:margin;mso-height-relative:margin" from="160.15pt,.7pt" to="173.95pt,15.7pt" o:gfxdata="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" strokecolor="black [3213]" strokeweight="1pt">
                 <v:stroke joinstyle="miter"/>
               </v:line>
             </w:pict>
@@ -11735,7 +11730,7 @@
           </mc:Choice>
           <mc:Fallback>
             <w:pict>
-              <v:shape w14:anchorId="5945440F" id="Flèche : droite 33" o:spid="_x0000_s1026" type="#_x0000_t13" style="position:absolute;margin-left:217.75pt;margin-top:44.35pt;width:34.8pt;height:21.6pt;z-index:251670528;visibility:visible;mso-wrap-style:square;mso-wrap-distance-left:9pt;mso-wrap-distance-top:0;mso-wrap-distance-right:9pt;mso-wrap-distance-bottom:0;mso-position-horizontal:absolute;mso-position-horizontal-relative:text;mso-position-vertical:absolute;mso-position-vertical-relative:text;v-text-anchor:middle" o:gfxdata="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" adj="14897" fillcolor="#4472c4 [3204]" strokecolor="#1f3763 [1604]" strokeweight="1pt"/>
+              <v:shape w14:anchorId="414762CB" id="Flèche : droite 33" o:spid="_x0000_s1026" type="#_x0000_t13" style="position:absolute;margin-left:217.75pt;margin-top:44.35pt;width:34.8pt;height:21.6pt;z-index:251670528;visibility:visible;mso-wrap-style:square;mso-wrap-distance-left:9pt;mso-wrap-distance-top:0;mso-wrap-distance-right:9pt;mso-wrap-distance-bottom:0;mso-position-horizontal:absolute;mso-position-horizontal-relative:text;mso-position-vertical:absolute;mso-position-vertical-relative:text;v-text-anchor:middle" o:gfxdata="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" adj="14897" fillcolor="#4472c4 [3204]" strokecolor="#1f3763 [1604]" strokeweight="1pt"/>
             </w:pict>
           </mc:Fallback>
         </mc:AlternateContent>
@@ -12973,7 +12968,27 @@
           <w:sz w:val="19"/>
           <w:szCs w:val="19"/>
         </w:rPr>
-        <w:t>SUITE EXEMPLE PAS A PAS</w:t>
+        <w:t xml:space="preserve">Il reste encore à créer une méthode appelant le </w:t>
+      </w:r>
+      <w:proofErr w:type="spellStart"/>
+      <w:r>
+        <w:rPr>
+          <w:rFonts w:ascii="Consolas" w:hAnsi="Consolas" w:cs="Consolas"/>
+          <w:color w:val="000000"/>
+          <w:sz w:val="19"/>
+          <w:szCs w:val="19"/>
+        </w:rPr>
+        <w:t>event</w:t>
+      </w:r>
+      <w:proofErr w:type="spellEnd"/>
+      <w:r>
+        <w:rPr>
+          <w:rFonts w:ascii="Consolas" w:hAnsi="Consolas" w:cs="Consolas"/>
+          <w:color w:val="000000"/>
+          <w:sz w:val="19"/>
+          <w:szCs w:val="19"/>
+        </w:rPr>
+        <w:t xml:space="preserve"> handler.</w:t>
       </w:r>
     </w:p>
     <w:p>
@@ -12990,18 +13005,6 @@
     </w:p>
     <w:p>
       <w:pPr>
-        <w:pStyle w:val="Paragraphedeliste"/>
-        <w:rPr>
-          <w:rFonts w:ascii="Consolas" w:hAnsi="Consolas" w:cs="Consolas"/>
-          <w:color w:val="000000"/>
-          <w:sz w:val="19"/>
-          <w:szCs w:val="19"/>
-        </w:rPr>
-      </w:pPr>
-    </w:p>
-    <w:p>
-      <w:pPr>
-        <w:pStyle w:val="Paragraphedeliste"/>
         <w:rPr>
           <w:rFonts w:ascii="Consolas" w:hAnsi="Consolas" w:cs="Consolas"/>
           <w:color w:val="000000"/>
@@ -17321,67 +17324,81 @@
     </w:p>
     <w:p>
       <w:r>
+        <w:t>La majeure différence en C# est de pouvoir créer des attributs qui permettent eux aussi de qualifier l’entité</w:t>
+      </w:r>
+      <w:r>
+        <w:t xml:space="preserve">, les attributs permettent de donner des informations complémentaires sur la classe ou </w:t>
+      </w:r>
+      <w:r>
+        <w:t>les méthodes</w:t>
+      </w:r>
+      <w:r>
+        <w:t>.</w:t>
+      </w:r>
+    </w:p>
+    <w:p>
+      <w:r>
         <w:lastRenderedPageBreak/>
-        <w:t>La majeure différence en C# est de pouvoir créer des attributs qui permettent eux aussi de qualifier l’entité</w:t>
-      </w:r>
-      <w:r>
-        <w:t xml:space="preserve">, les attributs permettent de donner des informations complémentaires sur la classe ou </w:t>
-      </w:r>
-      <w:r>
-        <w:t>les méthodes</w:t>
-      </w:r>
+        <w:t xml:space="preserve">Pour créer un attribut, il faut créer une classe héritant de la classe </w:t>
+      </w:r>
+      <w:proofErr w:type="spellStart"/>
+      <w:r>
+        <w:t>Attribute</w:t>
+      </w:r>
+      <w:proofErr w:type="spellEnd"/>
       <w:r>
         <w:t>.</w:t>
       </w:r>
     </w:p>
     <w:p>
       <w:r>
-        <w:t xml:space="preserve">Pour créer un attribut, il faut créer une classe héritant de la classe </w:t>
+        <w:t>Une fois la classe créée, il suffit de placer l’attribut entre crochet juste avant la déclaration de classe par exemple ou encore de méthode ou de variable.</w:t>
+      </w:r>
+      <w:r>
+        <w:t xml:space="preserve"> Il est possible de cantonner l’utilisation de l’attribut uniquement aux classes par exemple.</w:t>
+      </w:r>
+    </w:p>
+    <w:p>
+      <w:r>
+        <w:t xml:space="preserve">Certains attributs provoquent des messages qui s’écrivent directement dans le compilateur c’est le cas des attributs de type </w:t>
       </w:r>
       <w:proofErr w:type="spellStart"/>
       <w:r>
-        <w:t>Attribute</w:t>
+        <w:t>Obsolete</w:t>
       </w:r>
       <w:proofErr w:type="spellEnd"/>
       <w:r>
-        <w:t>.</w:t>
-      </w:r>
-    </w:p>
-    <w:p>
-      <w:r>
-        <w:t>Une fois la classe créée, il suffit de placer l’attribut entre crochet juste avant la déclaration de classe par exemple ou encore de méthode ou de variable.</w:t>
-      </w:r>
-      <w:r>
-        <w:t xml:space="preserve"> Il est possible de cantonner l’utilisation de l’attribut uniquement aux classes par exemple.</w:t>
-      </w:r>
-    </w:p>
-    <w:p>
-      <w:r>
-        <w:t xml:space="preserve">Certains attributs provoquent des messages qui s’écrivent directement dans le compilateur c’est le cas des attributs de type </w:t>
+        <w:t xml:space="preserve"> qui sont préexistants dans le frameworks.NET. D’autres à l’image de certains attributs tels que les description</w:t>
+      </w:r>
+      <w:r>
+        <w:t>s</w:t>
+      </w:r>
+      <w:r>
+        <w:t xml:space="preserve"> de classe sont utiles en utilisant la réflexion.</w:t>
+      </w:r>
+    </w:p>
+    <w:p>
+      <w:r>
+        <w:t>La réflexion permet en fait d’obtenir des informations sur les types</w:t>
+      </w:r>
+      <w:r>
+        <w:t xml:space="preserve"> en fournissant des objets. La réflexion peut se faire grâce à plusieurs méthodes, telle que </w:t>
       </w:r>
       <w:proofErr w:type="spellStart"/>
       <w:r>
-        <w:t>Obsolete</w:t>
+        <w:t>getType</w:t>
       </w:r>
       <w:proofErr w:type="spellEnd"/>
       <w:r>
-        <w:t xml:space="preserve"> qui sont préexistants dans le frameworks.NET. D’autres à l’image de certains attributs tels que les description</w:t>
-      </w:r>
-      <w:r>
-        <w:t>s</w:t>
-      </w:r>
-      <w:r>
-        <w:t xml:space="preserve"> de classe sont utiles en utilisant la réflexion.</w:t>
-      </w:r>
-    </w:p>
-    <w:p>
-      <w:r>
-        <w:t xml:space="preserve">La réflexion permet en fait d’obtenir des informations sur les types </w:t>
-      </w:r>
-    </w:p>
-    <w:p>
-      <w:r>
-        <w:t>QUELQUES MOTS SUR LA REFLEXION</w:t>
+        <w:t xml:space="preserve">. Concernant les Attributs, l’une des méthodes permettant l’accès à ses informations est </w:t>
+      </w:r>
+      <w:proofErr w:type="spellStart"/>
+      <w:r>
+        <w:t>getAttribute</w:t>
+      </w:r>
+      <w:proofErr w:type="spellEnd"/>
+      <w:r>
+        <w:t xml:space="preserve">. </w:t>
       </w:r>
     </w:p>
     <w:p>
@@ -17389,7 +17406,13 @@
         <w:t>Le programme Attributs illustre une utilisation de la description des attributs.</w:t>
       </w:r>
     </w:p>
-    <w:p/>
+    <w:p>
+      <w:r>
+        <w:t>AJOUT DE L’EXEMPLE DE L’ATTRIBUT</w:t>
+      </w:r>
+      <w:bookmarkStart w:id="0" w:name="_GoBack"/>
+      <w:bookmarkEnd w:id="0"/>
+    </w:p>
     <w:p/>
     <w:p>
       <w:r>
@@ -19549,7 +19572,7 @@
 </file>
 
 <file path=customXml/itemProps1.xml><?xml version="1.0" encoding="utf-8"?>
-<ds:datastoreItem xmlns:ds="http://schemas.openxmlformats.org/officeDocument/2006/customXml" ds:itemID="{761A92DF-1538-4AEE-BFAC-88A806013B2C}">
+<ds:datastoreItem xmlns:ds="http://schemas.openxmlformats.org/officeDocument/2006/customXml" ds:itemID="{618EAF10-D13D-4663-9EC4-7145C5C7028F}">
   <ds:schemaRefs>
     <ds:schemaRef ds:uri="http://schemas.openxmlformats.org/officeDocument/2006/bibliography"/>
   </ds:schemaRefs>

</xml_diff>

<commit_message>
Sommaire + début du lexique. PW : fin partie délégué
</commit_message>
<xml_diff>
--- a/CoursCS2.docx
+++ b/CoursCS2.docx
@@ -469,12 +469,642 @@
     <w:p/>
     <w:p>
       <w:pPr>
+        <w:jc w:val="center"/>
+        <w:rPr>
+          <w:b/>
+          <w:i/>
+          <w:color w:val="7030A0"/>
+          <w:sz w:val="48"/>
+          <w:u w:val="single"/>
+          <w:lang w:val="en-GB"/>
+        </w:rPr>
+      </w:pPr>
+      <w:proofErr w:type="spellStart"/>
+      <w:r>
+        <w:rPr>
+          <w:b/>
+          <w:i/>
+          <w:color w:val="7030A0"/>
+          <w:sz w:val="48"/>
+          <w:u w:val="single"/>
+          <w:lang w:val="en-GB"/>
+        </w:rPr>
+        <w:lastRenderedPageBreak/>
+        <w:t>So</w:t>
+      </w:r>
+      <w:r>
+        <w:rPr>
+          <w:b/>
+          <w:i/>
+          <w:color w:val="7030A0"/>
+          <w:sz w:val="48"/>
+          <w:u w:val="single"/>
+          <w:lang w:val="en-GB"/>
+        </w:rPr>
+        <w:t>mmaire</w:t>
+      </w:r>
+      <w:proofErr w:type="spellEnd"/>
+    </w:p>
+    <w:p>
+      <w:pPr>
+        <w:rPr>
+          <w:b/>
+          <w:i/>
+          <w:color w:val="7030A0"/>
+          <w:sz w:val="48"/>
+          <w:u w:val="single"/>
+          <w:lang w:val="en-GB"/>
+        </w:rPr>
+      </w:pPr>
+    </w:p>
+    <w:p>
+      <w:pPr>
+        <w:pStyle w:val="Paragraphedeliste"/>
+        <w:numPr>
+          <w:ilvl w:val="0"/>
+          <w:numId w:val="13"/>
+        </w:numPr>
+        <w:rPr>
+          <w:b/>
+          <w:color w:val="7030A0"/>
+          <w:sz w:val="28"/>
+          <w:u w:val="single"/>
+          <w:lang w:val="en-GB"/>
+        </w:rPr>
+      </w:pPr>
+      <w:r>
+        <w:rPr>
+          <w:b/>
+          <w:color w:val="7030A0"/>
+          <w:sz w:val="28"/>
+          <w:u w:val="single"/>
+          <w:lang w:val="en-GB"/>
+        </w:rPr>
+        <w:t>Introduction au C#</w:t>
+      </w:r>
+    </w:p>
+    <w:p>
+      <w:pPr>
+        <w:pStyle w:val="Paragraphedeliste"/>
+        <w:numPr>
+          <w:ilvl w:val="0"/>
+          <w:numId w:val="13"/>
+        </w:numPr>
+        <w:rPr>
+          <w:b/>
+          <w:color w:val="7030A0"/>
+          <w:sz w:val="28"/>
+          <w:u w:val="single"/>
+          <w:lang w:val="en-GB"/>
+        </w:rPr>
+      </w:pPr>
+      <w:r>
+        <w:rPr>
+          <w:b/>
+          <w:color w:val="7030A0"/>
+          <w:sz w:val="28"/>
+          <w:u w:val="single"/>
+          <w:lang w:val="en-GB"/>
+        </w:rPr>
+        <w:t>Les Bases du C#</w:t>
+      </w:r>
+    </w:p>
+    <w:p>
+      <w:pPr>
+        <w:pStyle w:val="Paragraphedeliste"/>
+        <w:numPr>
+          <w:ilvl w:val="0"/>
+          <w:numId w:val="14"/>
+        </w:numPr>
+        <w:rPr>
+          <w:b/>
+          <w:i/>
+          <w:sz w:val="24"/>
+          <w:lang w:val="en-GB"/>
+        </w:rPr>
+      </w:pPr>
+      <w:r>
+        <w:rPr>
+          <w:b/>
+          <w:i/>
+          <w:sz w:val="24"/>
+          <w:lang w:val="en-GB"/>
+        </w:rPr>
+        <w:t xml:space="preserve">Types </w:t>
+      </w:r>
+      <w:proofErr w:type="spellStart"/>
+      <w:r>
+        <w:rPr>
+          <w:b/>
+          <w:i/>
+          <w:sz w:val="24"/>
+          <w:lang w:val="en-GB"/>
+        </w:rPr>
+        <w:t>en</w:t>
+      </w:r>
+      <w:proofErr w:type="spellEnd"/>
+      <w:r>
+        <w:rPr>
+          <w:b/>
+          <w:i/>
+          <w:sz w:val="24"/>
+          <w:lang w:val="en-GB"/>
+        </w:rPr>
+        <w:t xml:space="preserve"> C#</w:t>
+      </w:r>
+    </w:p>
+    <w:p>
+      <w:pPr>
+        <w:pStyle w:val="Paragraphedeliste"/>
+        <w:numPr>
+          <w:ilvl w:val="0"/>
+          <w:numId w:val="15"/>
+        </w:numPr>
+        <w:rPr>
+          <w:i/>
+          <w:sz w:val="24"/>
+          <w:lang w:val="en-GB"/>
+        </w:rPr>
+      </w:pPr>
+      <w:r>
+        <w:rPr>
+          <w:i/>
+          <w:sz w:val="24"/>
+          <w:lang w:val="en-GB"/>
+        </w:rPr>
+        <w:t xml:space="preserve">Types </w:t>
+      </w:r>
+      <w:proofErr w:type="spellStart"/>
+      <w:r>
+        <w:rPr>
+          <w:i/>
+          <w:sz w:val="24"/>
+          <w:lang w:val="en-GB"/>
+        </w:rPr>
+        <w:t>Valeurs</w:t>
+      </w:r>
+      <w:proofErr w:type="spellEnd"/>
+    </w:p>
+    <w:p>
+      <w:pPr>
+        <w:pStyle w:val="Paragraphedeliste"/>
+        <w:numPr>
+          <w:ilvl w:val="0"/>
+          <w:numId w:val="16"/>
+        </w:numPr>
+        <w:rPr>
+          <w:sz w:val="24"/>
+          <w:lang w:val="en-GB"/>
+        </w:rPr>
+      </w:pPr>
+      <w:r>
+        <w:rPr>
+          <w:sz w:val="24"/>
+          <w:lang w:val="en-GB"/>
+        </w:rPr>
+        <w:t>Structures</w:t>
+      </w:r>
+    </w:p>
+    <w:p>
+      <w:pPr>
+        <w:pStyle w:val="Paragraphedeliste"/>
+        <w:numPr>
+          <w:ilvl w:val="0"/>
+          <w:numId w:val="16"/>
+        </w:numPr>
+        <w:rPr>
+          <w:sz w:val="24"/>
+          <w:lang w:val="en-GB"/>
+        </w:rPr>
+      </w:pPr>
+      <w:proofErr w:type="spellStart"/>
+      <w:r>
+        <w:rPr>
+          <w:sz w:val="24"/>
+          <w:lang w:val="en-GB"/>
+        </w:rPr>
+        <w:t>Enumérations</w:t>
+      </w:r>
+      <w:proofErr w:type="spellEnd"/>
+    </w:p>
+    <w:p>
+      <w:pPr>
+        <w:pStyle w:val="Paragraphedeliste"/>
+        <w:numPr>
+          <w:ilvl w:val="0"/>
+          <w:numId w:val="16"/>
+        </w:numPr>
+        <w:rPr>
+          <w:sz w:val="24"/>
+          <w:lang w:val="en-GB"/>
+        </w:rPr>
+      </w:pPr>
+      <w:r>
+        <w:rPr>
+          <w:sz w:val="24"/>
+          <w:lang w:val="en-GB"/>
+        </w:rPr>
+        <w:t>Classes</w:t>
+      </w:r>
+    </w:p>
+    <w:p>
+      <w:pPr>
+        <w:pStyle w:val="Paragraphedeliste"/>
+        <w:numPr>
+          <w:ilvl w:val="0"/>
+          <w:numId w:val="16"/>
+        </w:numPr>
+        <w:rPr>
+          <w:sz w:val="24"/>
+          <w:lang w:val="en-GB"/>
+        </w:rPr>
+      </w:pPr>
+      <w:r>
+        <w:rPr>
+          <w:sz w:val="24"/>
+          <w:lang w:val="en-GB"/>
+        </w:rPr>
+        <w:t>Interfaces</w:t>
+      </w:r>
+    </w:p>
+    <w:p>
+      <w:pPr>
+        <w:pStyle w:val="Paragraphedeliste"/>
+        <w:numPr>
+          <w:ilvl w:val="0"/>
+          <w:numId w:val="16"/>
+        </w:numPr>
+        <w:rPr>
+          <w:sz w:val="24"/>
+        </w:rPr>
+      </w:pPr>
+      <w:r>
+        <w:rPr>
+          <w:sz w:val="24"/>
+        </w:rPr>
+        <w:t>Retour sur le type V</w:t>
+      </w:r>
+      <w:r>
+        <w:rPr>
+          <w:sz w:val="24"/>
+        </w:rPr>
+        <w:t>aleur</w:t>
+      </w:r>
+    </w:p>
+    <w:p>
+      <w:pPr>
+        <w:pStyle w:val="Paragraphedeliste"/>
+        <w:numPr>
+          <w:ilvl w:val="0"/>
+          <w:numId w:val="15"/>
+        </w:numPr>
+        <w:rPr>
+          <w:i/>
+          <w:sz w:val="24"/>
+        </w:rPr>
+      </w:pPr>
+      <w:r>
+        <w:rPr>
+          <w:i/>
+          <w:sz w:val="24"/>
+        </w:rPr>
+        <w:t>Types Références</w:t>
+      </w:r>
+    </w:p>
+    <w:p>
+      <w:pPr>
+        <w:pStyle w:val="Paragraphedeliste"/>
+        <w:numPr>
+          <w:ilvl w:val="0"/>
+          <w:numId w:val="17"/>
+        </w:numPr>
+        <w:rPr>
+          <w:sz w:val="24"/>
+        </w:rPr>
+      </w:pPr>
+      <w:r>
+        <w:rPr>
+          <w:sz w:val="24"/>
+        </w:rPr>
+        <w:t>Classes</w:t>
+      </w:r>
+    </w:p>
+    <w:p>
+      <w:pPr>
+        <w:pStyle w:val="Paragraphedeliste"/>
+        <w:numPr>
+          <w:ilvl w:val="0"/>
+          <w:numId w:val="17"/>
+        </w:numPr>
+        <w:rPr>
+          <w:sz w:val="24"/>
+        </w:rPr>
+      </w:pPr>
+      <w:r>
+        <w:rPr>
+          <w:sz w:val="24"/>
+        </w:rPr>
+        <w:t>Interfaces</w:t>
+      </w:r>
+    </w:p>
+    <w:p>
+      <w:pPr>
+        <w:pStyle w:val="Paragraphedeliste"/>
+        <w:numPr>
+          <w:ilvl w:val="0"/>
+          <w:numId w:val="17"/>
+        </w:numPr>
+        <w:rPr>
+          <w:sz w:val="24"/>
+        </w:rPr>
+      </w:pPr>
+      <w:r>
+        <w:rPr>
+          <w:sz w:val="24"/>
+        </w:rPr>
+        <w:t xml:space="preserve">Tableaux </w:t>
+      </w:r>
+    </w:p>
+    <w:p>
+      <w:pPr>
+        <w:pStyle w:val="Paragraphedeliste"/>
+        <w:numPr>
+          <w:ilvl w:val="0"/>
+          <w:numId w:val="17"/>
+        </w:numPr>
+        <w:rPr>
+          <w:sz w:val="24"/>
+        </w:rPr>
+      </w:pPr>
+      <w:r>
+        <w:rPr>
+          <w:sz w:val="24"/>
+        </w:rPr>
+        <w:t>Délégués</w:t>
+      </w:r>
+    </w:p>
+    <w:p>
+      <w:pPr>
+        <w:pStyle w:val="Paragraphedeliste"/>
+        <w:numPr>
+          <w:ilvl w:val="0"/>
+          <w:numId w:val="17"/>
+        </w:numPr>
+        <w:rPr>
+          <w:sz w:val="24"/>
+        </w:rPr>
+      </w:pPr>
+      <w:r>
+        <w:rPr>
+          <w:sz w:val="24"/>
+        </w:rPr>
+        <w:t>Retour sur le type Interface</w:t>
+      </w:r>
+    </w:p>
+    <w:p>
+      <w:pPr>
+        <w:pStyle w:val="Paragraphedeliste"/>
+        <w:numPr>
+          <w:ilvl w:val="0"/>
+          <w:numId w:val="15"/>
+        </w:numPr>
+        <w:rPr>
+          <w:i/>
+          <w:sz w:val="24"/>
+        </w:rPr>
+      </w:pPr>
+      <w:r>
+        <w:rPr>
+          <w:i/>
+          <w:sz w:val="24"/>
+        </w:rPr>
+        <w:t>Types Génériques</w:t>
+      </w:r>
+    </w:p>
+    <w:p>
+      <w:pPr>
+        <w:pStyle w:val="Paragraphedeliste"/>
+        <w:numPr>
+          <w:ilvl w:val="0"/>
+          <w:numId w:val="14"/>
+        </w:numPr>
+        <w:rPr>
+          <w:b/>
+          <w:i/>
+          <w:sz w:val="24"/>
+        </w:rPr>
+      </w:pPr>
+      <w:r>
+        <w:rPr>
+          <w:b/>
+          <w:i/>
+          <w:sz w:val="24"/>
+        </w:rPr>
+        <w:t>Utilisation de la programmation Objet</w:t>
+      </w:r>
+    </w:p>
+    <w:p>
+      <w:pPr>
+        <w:pStyle w:val="Paragraphedeliste"/>
+        <w:numPr>
+          <w:ilvl w:val="0"/>
+          <w:numId w:val="13"/>
+        </w:numPr>
+        <w:rPr>
+          <w:b/>
+          <w:color w:val="7030A0"/>
+          <w:sz w:val="28"/>
+          <w:u w:val="single"/>
+        </w:rPr>
+      </w:pPr>
+      <w:r>
+        <w:rPr>
+          <w:b/>
+          <w:color w:val="7030A0"/>
+          <w:sz w:val="28"/>
+          <w:u w:val="single"/>
+        </w:rPr>
+        <w:t>Concepts clés du C#</w:t>
+      </w:r>
+    </w:p>
+    <w:p>
+      <w:pPr>
+        <w:pStyle w:val="Paragraphedeliste"/>
+        <w:numPr>
+          <w:ilvl w:val="0"/>
+          <w:numId w:val="18"/>
+        </w:numPr>
+        <w:rPr>
+          <w:b/>
+          <w:i/>
+          <w:sz w:val="24"/>
+        </w:rPr>
+      </w:pPr>
+      <w:r>
+        <w:rPr>
+          <w:b/>
+          <w:i/>
+          <w:sz w:val="24"/>
+        </w:rPr>
+        <w:t>La gestion des évènements</w:t>
+      </w:r>
+    </w:p>
+    <w:p>
+      <w:pPr>
+        <w:pStyle w:val="Paragraphedeliste"/>
+        <w:numPr>
+          <w:ilvl w:val="0"/>
+          <w:numId w:val="18"/>
+        </w:numPr>
+        <w:rPr>
+          <w:b/>
+          <w:i/>
+          <w:sz w:val="24"/>
+        </w:rPr>
+      </w:pPr>
+      <w:r>
+        <w:rPr>
+          <w:b/>
+          <w:i/>
+          <w:sz w:val="24"/>
+        </w:rPr>
+        <w:t>Les attributs</w:t>
+      </w:r>
+    </w:p>
+    <w:p>
+      <w:pPr>
+        <w:pStyle w:val="Paragraphedeliste"/>
+        <w:numPr>
+          <w:ilvl w:val="0"/>
+          <w:numId w:val="13"/>
+        </w:numPr>
+        <w:rPr>
+          <w:b/>
+          <w:color w:val="7030A0"/>
+          <w:sz w:val="28"/>
+          <w:u w:val="single"/>
+        </w:rPr>
+      </w:pPr>
+      <w:r>
+        <w:rPr>
+          <w:b/>
+          <w:color w:val="7030A0"/>
+          <w:sz w:val="28"/>
+          <w:u w:val="single"/>
+        </w:rPr>
+        <w:t>Lexique</w:t>
+      </w:r>
+    </w:p>
+    <w:p>
+      <w:pPr>
+        <w:pStyle w:val="Paragraphedeliste"/>
+        <w:numPr>
+          <w:ilvl w:val="0"/>
+          <w:numId w:val="13"/>
+        </w:numPr>
+        <w:rPr>
+          <w:b/>
+          <w:color w:val="7030A0"/>
+          <w:sz w:val="28"/>
+          <w:u w:val="single"/>
+        </w:rPr>
+      </w:pPr>
+      <w:r>
+        <w:rPr>
+          <w:b/>
+          <w:color w:val="7030A0"/>
+          <w:sz w:val="28"/>
+          <w:u w:val="single"/>
+        </w:rPr>
+        <w:t>Références</w:t>
+      </w:r>
+    </w:p>
+    <w:p>
+      <w:pPr>
+        <w:pStyle w:val="Paragraphedeliste"/>
+        <w:ind w:left="2520"/>
+        <w:rPr>
+          <w:sz w:val="24"/>
+        </w:rPr>
+      </w:pPr>
+      <w:bookmarkStart w:id="0" w:name="_GoBack"/>
+      <w:bookmarkEnd w:id="0"/>
+    </w:p>
+    <w:p>
+      <w:pPr>
+        <w:rPr>
+          <w:b/>
+          <w:i/>
+          <w:color w:val="7030A0"/>
+          <w:sz w:val="48"/>
+          <w:u w:val="single"/>
+        </w:rPr>
+      </w:pPr>
+    </w:p>
+    <w:p>
+      <w:pPr>
+        <w:rPr>
+          <w:b/>
+          <w:i/>
+          <w:color w:val="7030A0"/>
+          <w:sz w:val="48"/>
+          <w:u w:val="single"/>
+        </w:rPr>
+      </w:pPr>
+    </w:p>
+    <w:p>
+      <w:pPr>
+        <w:rPr>
+          <w:b/>
+          <w:i/>
+          <w:color w:val="7030A0"/>
+          <w:sz w:val="48"/>
+          <w:u w:val="single"/>
+        </w:rPr>
+      </w:pPr>
+    </w:p>
+    <w:p>
+      <w:pPr>
+        <w:rPr>
+          <w:b/>
+          <w:i/>
+          <w:color w:val="7030A0"/>
+          <w:sz w:val="48"/>
+          <w:u w:val="single"/>
+        </w:rPr>
+      </w:pPr>
+    </w:p>
+    <w:p>
+      <w:pPr>
+        <w:rPr>
+          <w:b/>
+          <w:i/>
+          <w:color w:val="7030A0"/>
+          <w:sz w:val="48"/>
+          <w:u w:val="single"/>
+        </w:rPr>
+      </w:pPr>
+    </w:p>
+    <w:p>
+      <w:pPr>
+        <w:rPr>
+          <w:b/>
+          <w:i/>
+          <w:color w:val="7030A0"/>
+          <w:sz w:val="48"/>
+          <w:u w:val="single"/>
+        </w:rPr>
+      </w:pPr>
+    </w:p>
+    <w:p>
+      <w:pPr>
         <w:rPr>
           <w:b/>
           <w:i/>
           <w:color w:val="7030A0"/>
           <w:sz w:val="32"/>
           <w:u w:val="single"/>
+          <w:lang w:val="en-GB"/>
         </w:rPr>
       </w:pPr>
       <w:r>
@@ -484,6 +1114,7 @@
           <w:color w:val="7030A0"/>
           <w:sz w:val="48"/>
           <w:u w:val="single"/>
+          <w:lang w:val="en-GB"/>
         </w:rPr>
         <w:lastRenderedPageBreak/>
         <w:t xml:space="preserve">I/ </w:t>
@@ -495,8 +1126,33 @@
           <w:color w:val="7030A0"/>
           <w:sz w:val="48"/>
           <w:u w:val="single"/>
-        </w:rPr>
-        <w:t xml:space="preserve">Introduction au C# : </w:t>
+          <w:lang w:val="en-GB"/>
+        </w:rPr>
+        <w:t xml:space="preserve">Introduction au </w:t>
+      </w:r>
+      <w:proofErr w:type="gramStart"/>
+      <w:r>
+        <w:rPr>
+          <w:b/>
+          <w:i/>
+          <w:color w:val="7030A0"/>
+          <w:sz w:val="48"/>
+          <w:u w:val="single"/>
+          <w:lang w:val="en-GB"/>
+        </w:rPr>
+        <w:t>C# :</w:t>
+      </w:r>
+      <w:proofErr w:type="gramEnd"/>
+      <w:r>
+        <w:rPr>
+          <w:b/>
+          <w:i/>
+          <w:color w:val="7030A0"/>
+          <w:sz w:val="48"/>
+          <w:u w:val="single"/>
+          <w:lang w:val="en-GB"/>
+        </w:rPr>
+        <w:t xml:space="preserve"> </w:t>
       </w:r>
     </w:p>
     <w:p>
@@ -4301,7 +4957,7 @@
           </mc:Choice>
           <mc:Fallback>
             <w:pict>
-              <v:shapetype w14:anchorId="7628D299" id="_x0000_t13" coordsize="21600,21600" o:spt="13" adj="16200,5400" path="m@0,l@0@1,0@1,0@2@0@2@0,21600,21600,10800xe">
+              <v:shapetype w14:anchorId="6B3BA540" id="_x0000_t13" coordsize="21600,21600" o:spt="13" adj="16200,5400" path="m@0,l@0@1,0@1,0@2@0@2@0,21600,21600,10800xe">
                 <v:stroke joinstyle="miter"/>
                 <v:formulas>
                   <v:f eqn="val #0"/>
@@ -5142,6 +5798,7 @@
           <w:color w:val="000000"/>
           <w:sz w:val="16"/>
           <w:szCs w:val="16"/>
+          <w:lang w:val="en-GB"/>
         </w:rPr>
       </w:pPr>
       <w:proofErr w:type="spellStart"/>
@@ -5151,6 +5808,7 @@
           <w:color w:val="000000"/>
           <w:sz w:val="16"/>
           <w:szCs w:val="16"/>
+          <w:lang w:val="en-GB"/>
         </w:rPr>
         <w:t>ActionOnString</w:t>
       </w:r>
@@ -5161,20 +5819,10 @@
           <w:color w:val="000000"/>
           <w:sz w:val="16"/>
           <w:szCs w:val="16"/>
-        </w:rPr>
-        <w:t xml:space="preserve"> test3 = s =&gt; s + </w:t>
-      </w:r>
-      <w:proofErr w:type="gramStart"/>
-      <w:r>
-        <w:rPr>
-          <w:rFonts w:cstheme="minorHAnsi"/>
-          <w:color w:val="000000"/>
-          <w:sz w:val="16"/>
-          <w:szCs w:val="16"/>
-        </w:rPr>
-        <w:t>s;</w:t>
-      </w:r>
-      <w:proofErr w:type="gramEnd"/>
+          <w:lang w:val="en-GB"/>
+        </w:rPr>
+        <w:t xml:space="preserve"> test3 = s =&gt; s + s;</w:t>
+      </w:r>
     </w:p>
     <w:p>
       <w:pPr>
@@ -9868,7 +10516,7 @@
         <w:pStyle w:val="Paragraphedeliste"/>
         <w:numPr>
           <w:ilvl w:val="0"/>
-          <w:numId w:val="7"/>
+          <w:numId w:val="2"/>
         </w:numPr>
         <w:rPr>
           <w:b/>
@@ -9884,16 +10532,7 @@
           <w:color w:val="7030A0"/>
           <w:sz w:val="28"/>
         </w:rPr>
-        <w:t xml:space="preserve">Le type </w:t>
-      </w:r>
-      <w:r>
-        <w:rPr>
-          <w:b/>
-          <w:i/>
-          <w:color w:val="7030A0"/>
-          <w:sz w:val="28"/>
-        </w:rPr>
-        <w:t>Générique</w:t>
+        <w:t>Le type Générique</w:t>
       </w:r>
     </w:p>
     <w:p>
@@ -10449,7 +11088,7 @@
           </mc:Choice>
           <mc:Fallback>
             <w:pict>
-              <v:shapetype w14:anchorId="5CD6418C" id="_x0000_t5" coordsize="21600,21600" o:spt="5" adj="10800" path="m@0,l,21600r21600,xe">
+              <v:shapetype w14:anchorId="62EC444A" id="_x0000_t5" coordsize="21600,21600" o:spt="5" adj="10800" path="m@0,l,21600r21600,xe">
                 <v:stroke joinstyle="miter"/>
                 <v:formulas>
                   <v:f eqn="val #0"/>
@@ -10537,7 +11176,7 @@
           </mc:Choice>
           <mc:Fallback>
             <w:pict>
-              <v:shape w14:anchorId="7F69E753" id="Triangle isocèle 26" o:spid="_x0000_s1026" type="#_x0000_t5" style="position:absolute;margin-left:219.85pt;margin-top:2.95pt;width:17.4pt;height:15pt;z-index:251666432;visibility:visible;mso-wrap-style:square;mso-wrap-distance-left:9pt;mso-wrap-distance-top:0;mso-wrap-distance-right:9pt;mso-wrap-distance-bottom:0;mso-position-horizontal:absolute;mso-position-horizontal-relative:text;mso-position-vertical:absolute;mso-position-vertical-relative:text;v-text-anchor:middle" o:gfxdata="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" fillcolor="black [3213]" strokecolor="black [3213]" strokeweight="1pt"/>
+              <v:shape w14:anchorId="7380BBFE" id="Triangle isocèle 26" o:spid="_x0000_s1026" type="#_x0000_t5" style="position:absolute;margin-left:219.85pt;margin-top:2.95pt;width:17.4pt;height:15pt;z-index:251666432;visibility:visible;mso-wrap-style:square;mso-wrap-distance-left:9pt;mso-wrap-distance-top:0;mso-wrap-distance-right:9pt;mso-wrap-distance-bottom:0;mso-position-horizontal:absolute;mso-position-horizontal-relative:text;mso-position-vertical:absolute;mso-position-vertical-relative:text;v-text-anchor:middle" o:gfxdata="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" fillcolor="black [3213]" strokecolor="black [3213]" strokeweight="1pt"/>
             </w:pict>
           </mc:Fallback>
         </mc:AlternateContent>
@@ -10613,7 +11252,7 @@
           </mc:Choice>
           <mc:Fallback>
             <w:pict>
-              <v:shape w14:anchorId="32DF509E" id="Triangle isocèle 25" o:spid="_x0000_s1026" type="#_x0000_t5" style="position:absolute;margin-left:129.05pt;margin-top:.55pt;width:17.4pt;height:15pt;rotation:3346179fd;z-index:251665408;visibility:visible;mso-wrap-style:square;mso-wrap-distance-left:9pt;mso-wrap-distance-top:0;mso-wrap-distance-right:9pt;mso-wrap-distance-bottom:0;mso-position-horizontal:absolute;mso-position-horizontal-relative:text;mso-position-vertical:absolute;mso-position-vertical-relative:text;v-text-anchor:middle" o:gfxdata="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" fillcolor="black [3213]" strokecolor="black [3213]" strokeweight="1pt"/>
+              <v:shape w14:anchorId="59FE7BA2" id="Triangle isocèle 25" o:spid="_x0000_s1026" type="#_x0000_t5" style="position:absolute;margin-left:129.05pt;margin-top:.55pt;width:17.4pt;height:15pt;rotation:3346179fd;z-index:251665408;visibility:visible;mso-wrap-style:square;mso-wrap-distance-left:9pt;mso-wrap-distance-top:0;mso-wrap-distance-right:9pt;mso-wrap-distance-bottom:0;mso-position-horizontal:absolute;mso-position-horizontal-relative:text;mso-position-vertical:absolute;mso-position-vertical-relative:text;v-text-anchor:middle" o:gfxdata="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" fillcolor="black [3213]" strokecolor="black [3213]" strokeweight="1pt"/>
             </w:pict>
           </mc:Fallback>
         </mc:AlternateContent>
@@ -10685,7 +11324,7 @@
           </mc:Choice>
           <mc:Fallback>
             <w:pict>
-              <v:line w14:anchorId="1877797F" id="Connecteur droit 19" o:spid="_x0000_s1026" style="position:absolute;flip:x;z-index:251660288;visibility:visible;mso-wrap-style:square;mso-width-percent:0;mso-height-percent:0;mso-wrap-distance-left:9pt;mso-wrap-distance-top:0;mso-wrap-distance-right:9pt;mso-wrap-distance-bottom:0;mso-position-horizontal:absolute;mso-position-horizontal-relative:text;mso-position-vertical:absolute;mso-position-vertical-relative:text;mso-width-percent:0;mso-height-percent:0;mso-width-relative:margin;mso-height-relative:margin" from="40.75pt,2.35pt" to="143.95pt,89.35pt" o:gfxdata="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" strokecolor="black [3213]" strokeweight="1pt">
+              <v:line w14:anchorId="3774B49F" id="Connecteur droit 19" o:spid="_x0000_s1026" style="position:absolute;flip:x;z-index:251660288;visibility:visible;mso-wrap-style:square;mso-width-percent:0;mso-height-percent:0;mso-wrap-distance-left:9pt;mso-wrap-distance-top:0;mso-wrap-distance-right:9pt;mso-wrap-distance-bottom:0;mso-position-horizontal:absolute;mso-position-horizontal-relative:text;mso-position-vertical:absolute;mso-position-vertical-relative:text;mso-width-percent:0;mso-height-percent:0;mso-width-relative:margin;mso-height-relative:margin" from="40.75pt,2.35pt" to="143.95pt,89.35pt" o:gfxdata="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" strokecolor="black [3213]" strokeweight="1pt">
                 <v:stroke joinstyle="miter"/>
               </v:line>
             </w:pict>
@@ -10759,7 +11398,7 @@
           </mc:Choice>
           <mc:Fallback>
             <w:pict>
-              <v:line w14:anchorId="37E16054" id="Connecteur droit 18" o:spid="_x0000_s1026" style="position:absolute;z-index:251659264;visibility:visible;mso-wrap-style:square;mso-width-percent:0;mso-height-percent:0;mso-wrap-distance-left:9pt;mso-wrap-distance-top:0;mso-wrap-distance-right:9pt;mso-wrap-distance-bottom:0;mso-position-horizontal:absolute;mso-position-horizontal-relative:text;mso-position-vertical:absolute;mso-position-vertical-relative:text;mso-width-percent:0;mso-height-percent:0;mso-width-relative:margin;mso-height-relative:margin" from="302.95pt,2.35pt" to="356.35pt,89.35pt" o:gfxdata="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" strokecolor="black [3213]" strokeweight="1pt">
+              <v:line w14:anchorId="28C4808A" id="Connecteur droit 18" o:spid="_x0000_s1026" style="position:absolute;z-index:251659264;visibility:visible;mso-wrap-style:square;mso-width-percent:0;mso-height-percent:0;mso-wrap-distance-left:9pt;mso-wrap-distance-top:0;mso-wrap-distance-right:9pt;mso-wrap-distance-bottom:0;mso-position-horizontal:absolute;mso-position-horizontal-relative:text;mso-position-vertical:absolute;mso-position-vertical-relative:text;mso-width-percent:0;mso-height-percent:0;mso-width-relative:margin;mso-height-relative:margin" from="302.95pt,2.35pt" to="356.35pt,89.35pt" o:gfxdata="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" strokecolor="black [3213]" strokeweight="1pt">
                 <v:stroke joinstyle="miter"/>
               </v:line>
             </w:pict>
@@ -10827,7 +11466,7 @@
           </mc:Choice>
           <mc:Fallback>
             <w:pict>
-              <v:line w14:anchorId="76D1AA0C" id="Connecteur droit 17" o:spid="_x0000_s1026" style="position:absolute;z-index:251658240;visibility:visible;mso-wrap-style:square;mso-wrap-distance-left:9pt;mso-wrap-distance-top:0;mso-wrap-distance-right:9pt;mso-wrap-distance-bottom:0;mso-position-horizontal:absolute;mso-position-horizontal-relative:text;mso-position-vertical:absolute;mso-position-vertical-relative:text" from="229.15pt,2.95pt" to="229.15pt,23.95pt" o:gfxdata="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" strokecolor="black [3213]" strokeweight="1pt">
+              <v:line w14:anchorId="777AE802" id="Connecteur droit 17" o:spid="_x0000_s1026" style="position:absolute;z-index:251658240;visibility:visible;mso-wrap-style:square;mso-wrap-distance-left:9pt;mso-wrap-distance-top:0;mso-wrap-distance-right:9pt;mso-wrap-distance-bottom:0;mso-position-horizontal:absolute;mso-position-horizontal-relative:text;mso-position-vertical:absolute;mso-position-vertical-relative:text" from="229.15pt,2.95pt" to="229.15pt,23.95pt" o:gfxdata="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" strokecolor="black [3213]" strokeweight="1pt">
                 <v:stroke joinstyle="miter"/>
               </v:line>
             </w:pict>
@@ -11129,7 +11768,7 @@
           </mc:Choice>
           <mc:Fallback>
             <w:pict>
-              <v:shapetype w14:anchorId="31E9900E" id="_x0000_t110" coordsize="21600,21600" o:spt="110" path="m10800,l,10800,10800,21600,21600,10800xe">
+              <v:shapetype w14:anchorId="50281E76" id="_x0000_t110" coordsize="21600,21600" o:spt="110" path="m10800,l,10800,10800,21600,21600,10800xe">
                 <v:stroke joinstyle="miter"/>
                 <v:path gradientshapeok="t" o:connecttype="rect" textboxrect="5400,5400,16200,16200"/>
               </v:shapetype>
@@ -11205,7 +11844,7 @@
           </mc:Choice>
           <mc:Fallback>
             <w:pict>
-              <v:line w14:anchorId="712ED6CE" id="Connecteur droit 21" o:spid="_x0000_s1026" style="position:absolute;z-index:251662336;visibility:visible;mso-wrap-style:square;mso-width-percent:0;mso-height-percent:0;mso-wrap-distance-left:9pt;mso-wrap-distance-top:0;mso-wrap-distance-right:9pt;mso-wrap-distance-bottom:0;mso-position-horizontal:absolute;mso-position-horizontal-relative:text;mso-position-vertical:absolute;mso-position-vertical-relative:text;mso-width-percent:0;mso-height-percent:0;mso-width-relative:margin;mso-height-relative:margin" from="108.55pt,12.35pt" to="122.35pt,27.35pt" o:gfxdata="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" strokecolor="black [3213]" strokeweight="1pt">
+              <v:line w14:anchorId="41AC3F3D" id="Connecteur droit 21" o:spid="_x0000_s1026" style="position:absolute;z-index:251662336;visibility:visible;mso-wrap-style:square;mso-width-percent:0;mso-height-percent:0;mso-wrap-distance-left:9pt;mso-wrap-distance-top:0;mso-wrap-distance-right:9pt;mso-wrap-distance-bottom:0;mso-position-horizontal:absolute;mso-position-horizontal-relative:text;mso-position-vertical:absolute;mso-position-vertical-relative:text;mso-width-percent:0;mso-height-percent:0;mso-width-relative:margin;mso-height-relative:margin" from="108.55pt,12.35pt" to="122.35pt,27.35pt" o:gfxdata="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" strokecolor="black [3213]" strokeweight="1pt">
                 <v:stroke joinstyle="miter"/>
               </v:line>
             </w:pict>
@@ -11279,7 +11918,7 @@
           </mc:Choice>
           <mc:Fallback>
             <w:pict>
-              <v:line w14:anchorId="355AD222" id="Connecteur droit 20" o:spid="_x0000_s1026" style="position:absolute;flip:x;z-index:251661312;visibility:visible;mso-wrap-style:square;mso-width-percent:0;mso-height-percent:0;mso-wrap-distance-left:9pt;mso-wrap-distance-top:0;mso-wrap-distance-right:9pt;mso-wrap-distance-bottom:0;mso-position-horizontal:absolute;mso-position-horizontal-relative:text;mso-position-vertical:absolute;mso-position-vertical-relative:text;mso-width-percent:0;mso-height-percent:0;mso-width-relative:margin;mso-height-relative:margin" from="27.55pt,10.8pt" to="27.55pt,40.55pt" o:gfxdata="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" strokecolor="black [3213]" strokeweight="1pt">
+              <v:line w14:anchorId="1DE1BC2C" id="Connecteur droit 20" o:spid="_x0000_s1026" style="position:absolute;flip:x;z-index:251661312;visibility:visible;mso-wrap-style:square;mso-width-percent:0;mso-height-percent:0;mso-wrap-distance-left:9pt;mso-wrap-distance-top:0;mso-wrap-distance-right:9pt;mso-wrap-distance-bottom:0;mso-position-horizontal:absolute;mso-position-horizontal-relative:text;mso-position-vertical:absolute;mso-position-vertical-relative:text;mso-width-percent:0;mso-height-percent:0;mso-width-relative:margin;mso-height-relative:margin" from="27.55pt,10.8pt" to="27.55pt,40.55pt" o:gfxdata="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" strokecolor="black [3213]" strokeweight="1pt">
                 <v:stroke joinstyle="miter"/>
               </v:line>
             </w:pict>
@@ -11355,7 +11994,7 @@
           </mc:Choice>
           <mc:Fallback>
             <w:pict>
-              <v:line w14:anchorId="531757B6" id="Connecteur droit 22" o:spid="_x0000_s1026" style="position:absolute;z-index:251663360;visibility:visible;mso-wrap-style:square;mso-width-percent:0;mso-height-percent:0;mso-wrap-distance-left:9pt;mso-wrap-distance-top:0;mso-wrap-distance-right:9pt;mso-wrap-distance-bottom:0;mso-position-horizontal:absolute;mso-position-horizontal-relative:text;mso-position-vertical:absolute;mso-position-vertical-relative:text;mso-width-percent:0;mso-height-percent:0;mso-width-relative:margin;mso-height-relative:margin" from="126.55pt,8.45pt" to="140.35pt,23.45pt" o:gfxdata="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" strokecolor="black [3213]" strokeweight="1pt">
+              <v:line w14:anchorId="6018A449" id="Connecteur droit 22" o:spid="_x0000_s1026" style="position:absolute;z-index:251663360;visibility:visible;mso-wrap-style:square;mso-width-percent:0;mso-height-percent:0;mso-wrap-distance-left:9pt;mso-wrap-distance-top:0;mso-wrap-distance-right:9pt;mso-wrap-distance-bottom:0;mso-position-horizontal:absolute;mso-position-horizontal-relative:text;mso-position-vertical:absolute;mso-position-vertical-relative:text;mso-width-percent:0;mso-height-percent:0;mso-width-relative:margin;mso-height-relative:margin" from="126.55pt,8.45pt" to="140.35pt,23.45pt" o:gfxdata="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" strokecolor="black [3213]" strokeweight="1pt">
                 <v:stroke joinstyle="miter"/>
               </v:line>
             </w:pict>
@@ -11500,7 +12139,7 @@
           </mc:Choice>
           <mc:Fallback>
             <w:pict>
-              <v:line w14:anchorId="4E89FDEC" id="Connecteur droit 23" o:spid="_x0000_s1026" style="position:absolute;z-index:251664384;visibility:visible;mso-wrap-style:square;mso-width-percent:0;mso-height-percent:0;mso-wrap-distance-left:9pt;mso-wrap-distance-top:0;mso-wrap-distance-right:9pt;mso-wrap-distance-bottom:0;mso-position-horizontal:absolute;mso-position-horizontal-relative:text;mso-position-vertical:absolute;mso-position-vertical-relative:text;mso-width-percent:0;mso-height-percent:0;mso-width-relative:margin;mso-height-relative:margin" from="2in,5.05pt" to="157.8pt,20.05pt" o:gfxdata="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" strokecolor="black [3213]" strokeweight="1pt">
+              <v:line w14:anchorId="46C312B2" id="Connecteur droit 23" o:spid="_x0000_s1026" style="position:absolute;z-index:251664384;visibility:visible;mso-wrap-style:square;mso-width-percent:0;mso-height-percent:0;mso-wrap-distance-left:9pt;mso-wrap-distance-top:0;mso-wrap-distance-right:9pt;mso-wrap-distance-bottom:0;mso-position-horizontal:absolute;mso-position-horizontal-relative:text;mso-position-vertical:absolute;mso-position-vertical-relative:text;mso-width-percent:0;mso-height-percent:0;mso-width-relative:margin;mso-height-relative:margin" from="2in,5.05pt" to="157.8pt,20.05pt" o:gfxdata="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" strokecolor="black [3213]" strokeweight="1pt">
                 <v:stroke joinstyle="miter"/>
               </v:line>
             </w:pict>
@@ -11576,7 +12215,7 @@
           </mc:Choice>
           <mc:Fallback>
             <w:pict>
-              <v:line w14:anchorId="29D11EB8" id="Connecteur droit 24" o:spid="_x0000_s1026" style="position:absolute;z-index:251642880;visibility:visible;mso-wrap-style:square;mso-width-percent:0;mso-height-percent:0;mso-wrap-distance-left:9pt;mso-wrap-distance-top:0;mso-wrap-distance-right:9pt;mso-wrap-distance-bottom:0;mso-position-horizontal:absolute;mso-position-horizontal-relative:text;mso-position-vertical:absolute;mso-position-vertical-relative:text;mso-width-percent:0;mso-height-percent:0;mso-width-relative:margin;mso-height-relative:margin" from="160.15pt,.7pt" to="173.95pt,15.7pt" o:gfxdata="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" strokecolor="black [3213]" strokeweight="1pt">
+              <v:line w14:anchorId="5D00420E" id="Connecteur droit 24" o:spid="_x0000_s1026" style="position:absolute;z-index:251642880;visibility:visible;mso-wrap-style:square;mso-width-percent:0;mso-height-percent:0;mso-wrap-distance-left:9pt;mso-wrap-distance-top:0;mso-wrap-distance-right:9pt;mso-wrap-distance-bottom:0;mso-position-horizontal:absolute;mso-position-horizontal-relative:text;mso-position-vertical:absolute;mso-position-vertical-relative:text;mso-width-percent:0;mso-height-percent:0;mso-width-relative:margin;mso-height-relative:margin" from="160.15pt,.7pt" to="173.95pt,15.7pt" o:gfxdata="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" strokecolor="black [3213]" strokeweight="1pt">
                 <v:stroke joinstyle="miter"/>
               </v:line>
             </w:pict>
@@ -11730,7 +12369,7 @@
           </mc:Choice>
           <mc:Fallback>
             <w:pict>
-              <v:shape w14:anchorId="414762CB" id="Flèche : droite 33" o:spid="_x0000_s1026" type="#_x0000_t13" style="position:absolute;margin-left:217.75pt;margin-top:44.35pt;width:34.8pt;height:21.6pt;z-index:251670528;visibility:visible;mso-wrap-style:square;mso-wrap-distance-left:9pt;mso-wrap-distance-top:0;mso-wrap-distance-right:9pt;mso-wrap-distance-bottom:0;mso-position-horizontal:absolute;mso-position-horizontal-relative:text;mso-position-vertical:absolute;mso-position-vertical-relative:text;v-text-anchor:middle" o:gfxdata="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" adj="14897" fillcolor="#4472c4 [3204]" strokecolor="#1f3763 [1604]" strokeweight="1pt"/>
+              <v:shape w14:anchorId="1EE2A53C" id="Flèche : droite 33" o:spid="_x0000_s1026" type="#_x0000_t13" style="position:absolute;margin-left:217.75pt;margin-top:44.35pt;width:34.8pt;height:21.6pt;z-index:251670528;visibility:visible;mso-wrap-style:square;mso-wrap-distance-left:9pt;mso-wrap-distance-top:0;mso-wrap-distance-right:9pt;mso-wrap-distance-bottom:0;mso-position-horizontal:absolute;mso-position-horizontal-relative:text;mso-position-vertical:absolute;mso-position-vertical-relative:text;v-text-anchor:middle" o:gfxdata="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" adj="14897" fillcolor="#4472c4 [3204]" strokecolor="#1f3763 [1604]" strokeweight="1pt"/>
             </w:pict>
           </mc:Fallback>
         </mc:AlternateContent>
@@ -17410,21 +18049,449 @@
       <w:r>
         <w:t>AJOUT DE L’EXEMPLE DE L’ATTRIBUT</w:t>
       </w:r>
-      <w:bookmarkStart w:id="0" w:name="_GoBack"/>
-      <w:bookmarkEnd w:id="0"/>
-    </w:p>
-    <w:p/>
-    <w:p>
-      <w:r>
-        <w:t>Lexique :</w:t>
-      </w:r>
     </w:p>
     <w:p/>
     <w:p/>
     <w:p/>
-    <w:p>
-      <w:r>
-        <w:t>Référence :</w:t>
+    <w:p/>
+    <w:p/>
+    <w:p/>
+    <w:p/>
+    <w:p/>
+    <w:p/>
+    <w:p/>
+    <w:p/>
+    <w:p/>
+    <w:p/>
+    <w:p/>
+    <w:p/>
+    <w:p>
+      <w:pPr>
+        <w:rPr>
+          <w:b/>
+          <w:i/>
+          <w:color w:val="7030A0"/>
+          <w:sz w:val="32"/>
+          <w:u w:val="single"/>
+        </w:rPr>
+      </w:pPr>
+      <w:r>
+        <w:rPr>
+          <w:b/>
+          <w:i/>
+          <w:color w:val="7030A0"/>
+          <w:sz w:val="48"/>
+          <w:u w:val="single"/>
+        </w:rPr>
+        <w:t>IV/ Lexique</w:t>
+      </w:r>
+      <w:r>
+        <w:rPr>
+          <w:b/>
+          <w:i/>
+          <w:color w:val="7030A0"/>
+          <w:sz w:val="48"/>
+          <w:u w:val="single"/>
+        </w:rPr>
+        <w:t xml:space="preserve"> : </w:t>
+      </w:r>
+    </w:p>
+    <w:p/>
+    <w:p/>
+    <w:tbl>
+      <w:tblPr>
+        <w:tblStyle w:val="Grilledutableau"/>
+        <w:tblW w:w="9606" w:type="dxa"/>
+        <w:tblLook w:val="04A0" w:firstRow="1" w:lastRow="0" w:firstColumn="1" w:lastColumn="0" w:noHBand="0" w:noVBand="1"/>
+      </w:tblPr>
+      <w:tblGrid>
+        <w:gridCol w:w="2376"/>
+        <w:gridCol w:w="7230"/>
+      </w:tblGrid>
+      <w:tr>
+        <w:trPr>
+          <w:trHeight w:val="901"/>
+        </w:trPr>
+        <w:tc>
+          <w:tcPr>
+            <w:tcW w:w="2376" w:type="dxa"/>
+          </w:tcPr>
+          <w:p>
+            <w:pPr>
+              <w:jc w:val="center"/>
+              <w:rPr>
+                <w:b/>
+                <w:i/>
+                <w:u w:val="single"/>
+              </w:rPr>
+            </w:pPr>
+            <w:proofErr w:type="spellStart"/>
+            <w:r>
+              <w:rPr>
+                <w:b/>
+                <w:i/>
+                <w:u w:val="single"/>
+              </w:rPr>
+              <w:t>FrameWorks</w:t>
+            </w:r>
+            <w:proofErr w:type="spellEnd"/>
+          </w:p>
+          <w:p>
+            <w:pPr>
+              <w:jc w:val="center"/>
+              <w:rPr>
+                <w:b/>
+                <w:i/>
+                <w:u w:val="single"/>
+              </w:rPr>
+            </w:pPr>
+          </w:p>
+        </w:tc>
+        <w:tc>
+          <w:tcPr>
+            <w:tcW w:w="7230" w:type="dxa"/>
+          </w:tcPr>
+          <w:p>
+            <w:r>
+              <w:t>Ensemble cohérent de différents éléments de logiciel structurels pour créer les fondations d’un logiciel.</w:t>
+            </w:r>
+          </w:p>
+        </w:tc>
+      </w:tr>
+      <w:tr>
+        <w:trPr>
+          <w:trHeight w:val="295"/>
+        </w:trPr>
+        <w:tc>
+          <w:tcPr>
+            <w:tcW w:w="2376" w:type="dxa"/>
+          </w:tcPr>
+          <w:p>
+            <w:pPr>
+              <w:jc w:val="center"/>
+              <w:rPr>
+                <w:b/>
+                <w:i/>
+                <w:u w:val="single"/>
+              </w:rPr>
+            </w:pPr>
+            <w:r>
+              <w:rPr>
+                <w:b/>
+                <w:i/>
+                <w:u w:val="single"/>
+              </w:rPr>
+              <w:lastRenderedPageBreak/>
+              <w:t>Application</w:t>
+            </w:r>
+          </w:p>
+        </w:tc>
+        <w:tc>
+          <w:tcPr>
+            <w:tcW w:w="7230" w:type="dxa"/>
+          </w:tcPr>
+          <w:p>
+            <w:r>
+              <w:t>Programme utilisé pour réaliser une tâche.</w:t>
+            </w:r>
+          </w:p>
+        </w:tc>
+      </w:tr>
+      <w:tr>
+        <w:trPr>
+          <w:trHeight w:val="295"/>
+        </w:trPr>
+        <w:tc>
+          <w:tcPr>
+            <w:tcW w:w="2376" w:type="dxa"/>
+          </w:tcPr>
+          <w:p>
+            <w:pPr>
+              <w:jc w:val="center"/>
+              <w:rPr>
+                <w:b/>
+                <w:i/>
+                <w:u w:val="single"/>
+              </w:rPr>
+            </w:pPr>
+            <w:r>
+              <w:rPr>
+                <w:b/>
+                <w:i/>
+                <w:u w:val="single"/>
+              </w:rPr>
+              <w:t>Composant</w:t>
+            </w:r>
+          </w:p>
+        </w:tc>
+        <w:tc>
+          <w:tcPr>
+            <w:tcW w:w="7230" w:type="dxa"/>
+          </w:tcPr>
+          <w:p>
+            <w:r>
+              <w:t>Elément constitutif d’un logiciel.</w:t>
+            </w:r>
+          </w:p>
+        </w:tc>
+      </w:tr>
+      <w:tr>
+        <w:trPr>
+          <w:trHeight w:val="295"/>
+        </w:trPr>
+        <w:tc>
+          <w:tcPr>
+            <w:tcW w:w="2376" w:type="dxa"/>
+          </w:tcPr>
+          <w:p>
+            <w:pPr>
+              <w:jc w:val="center"/>
+              <w:rPr>
+                <w:b/>
+                <w:i/>
+                <w:u w:val="single"/>
+              </w:rPr>
+            </w:pPr>
+            <w:r>
+              <w:rPr>
+                <w:b/>
+                <w:i/>
+                <w:u w:val="single"/>
+              </w:rPr>
+              <w:t>Services WEB</w:t>
+            </w:r>
+          </w:p>
+        </w:tc>
+        <w:tc>
+          <w:tcPr>
+            <w:tcW w:w="7230" w:type="dxa"/>
+          </w:tcPr>
+          <w:p>
+            <w:r>
+              <w:t xml:space="preserve">Protocole permettant le communication et l’échange de données entre une application et un </w:t>
+            </w:r>
+            <w:proofErr w:type="spellStart"/>
+            <w:proofErr w:type="gramStart"/>
+            <w:r>
+              <w:t>serveur.s</w:t>
+            </w:r>
+            <w:proofErr w:type="spellEnd"/>
+            <w:proofErr w:type="gramEnd"/>
+          </w:p>
+        </w:tc>
+      </w:tr>
+      <w:tr>
+        <w:trPr>
+          <w:trHeight w:val="309"/>
+        </w:trPr>
+        <w:tc>
+          <w:tcPr>
+            <w:tcW w:w="2376" w:type="dxa"/>
+          </w:tcPr>
+          <w:p/>
+        </w:tc>
+        <w:tc>
+          <w:tcPr>
+            <w:tcW w:w="7230" w:type="dxa"/>
+          </w:tcPr>
+          <w:p/>
+        </w:tc>
+      </w:tr>
+      <w:tr>
+        <w:trPr>
+          <w:trHeight w:val="295"/>
+        </w:trPr>
+        <w:tc>
+          <w:tcPr>
+            <w:tcW w:w="2376" w:type="dxa"/>
+          </w:tcPr>
+          <w:p/>
+        </w:tc>
+        <w:tc>
+          <w:tcPr>
+            <w:tcW w:w="7230" w:type="dxa"/>
+          </w:tcPr>
+          <w:p/>
+        </w:tc>
+      </w:tr>
+      <w:tr>
+        <w:trPr>
+          <w:trHeight w:val="295"/>
+        </w:trPr>
+        <w:tc>
+          <w:tcPr>
+            <w:tcW w:w="2376" w:type="dxa"/>
+          </w:tcPr>
+          <w:p/>
+        </w:tc>
+        <w:tc>
+          <w:tcPr>
+            <w:tcW w:w="7230" w:type="dxa"/>
+          </w:tcPr>
+          <w:p/>
+        </w:tc>
+      </w:tr>
+      <w:tr>
+        <w:trPr>
+          <w:trHeight w:val="295"/>
+        </w:trPr>
+        <w:tc>
+          <w:tcPr>
+            <w:tcW w:w="2376" w:type="dxa"/>
+          </w:tcPr>
+          <w:p/>
+        </w:tc>
+        <w:tc>
+          <w:tcPr>
+            <w:tcW w:w="7230" w:type="dxa"/>
+          </w:tcPr>
+          <w:p/>
+        </w:tc>
+      </w:tr>
+      <w:tr>
+        <w:trPr>
+          <w:trHeight w:val="295"/>
+        </w:trPr>
+        <w:tc>
+          <w:tcPr>
+            <w:tcW w:w="2376" w:type="dxa"/>
+          </w:tcPr>
+          <w:p/>
+        </w:tc>
+        <w:tc>
+          <w:tcPr>
+            <w:tcW w:w="7230" w:type="dxa"/>
+          </w:tcPr>
+          <w:p/>
+        </w:tc>
+      </w:tr>
+      <w:tr>
+        <w:trPr>
+          <w:trHeight w:val="295"/>
+        </w:trPr>
+        <w:tc>
+          <w:tcPr>
+            <w:tcW w:w="2376" w:type="dxa"/>
+          </w:tcPr>
+          <w:p/>
+        </w:tc>
+        <w:tc>
+          <w:tcPr>
+            <w:tcW w:w="7230" w:type="dxa"/>
+          </w:tcPr>
+          <w:p/>
+        </w:tc>
+      </w:tr>
+      <w:tr>
+        <w:trPr>
+          <w:trHeight w:val="295"/>
+        </w:trPr>
+        <w:tc>
+          <w:tcPr>
+            <w:tcW w:w="2376" w:type="dxa"/>
+          </w:tcPr>
+          <w:p/>
+        </w:tc>
+        <w:tc>
+          <w:tcPr>
+            <w:tcW w:w="7230" w:type="dxa"/>
+          </w:tcPr>
+          <w:p/>
+        </w:tc>
+      </w:tr>
+      <w:tr>
+        <w:trPr>
+          <w:trHeight w:val="295"/>
+        </w:trPr>
+        <w:tc>
+          <w:tcPr>
+            <w:tcW w:w="2376" w:type="dxa"/>
+          </w:tcPr>
+          <w:p/>
+        </w:tc>
+        <w:tc>
+          <w:tcPr>
+            <w:tcW w:w="7230" w:type="dxa"/>
+          </w:tcPr>
+          <w:p/>
+        </w:tc>
+      </w:tr>
+      <w:tr>
+        <w:trPr>
+          <w:trHeight w:val="295"/>
+        </w:trPr>
+        <w:tc>
+          <w:tcPr>
+            <w:tcW w:w="2376" w:type="dxa"/>
+          </w:tcPr>
+          <w:p/>
+        </w:tc>
+        <w:tc>
+          <w:tcPr>
+            <w:tcW w:w="7230" w:type="dxa"/>
+          </w:tcPr>
+          <w:p/>
+        </w:tc>
+      </w:tr>
+      <w:tr>
+        <w:trPr>
+          <w:trHeight w:val="295"/>
+        </w:trPr>
+        <w:tc>
+          <w:tcPr>
+            <w:tcW w:w="2376" w:type="dxa"/>
+          </w:tcPr>
+          <w:p/>
+        </w:tc>
+        <w:tc>
+          <w:tcPr>
+            <w:tcW w:w="7230" w:type="dxa"/>
+          </w:tcPr>
+          <w:p/>
+        </w:tc>
+      </w:tr>
+    </w:tbl>
+    <w:p/>
+    <w:p/>
+    <w:p>
+      <w:pPr>
+        <w:rPr>
+          <w:b/>
+          <w:i/>
+          <w:color w:val="7030A0"/>
+          <w:sz w:val="32"/>
+          <w:u w:val="single"/>
+        </w:rPr>
+      </w:pPr>
+      <w:r>
+        <w:rPr>
+          <w:b/>
+          <w:i/>
+          <w:color w:val="7030A0"/>
+          <w:sz w:val="48"/>
+          <w:u w:val="single"/>
+        </w:rPr>
+        <w:t xml:space="preserve">V/ </w:t>
+      </w:r>
+      <w:r>
+        <w:rPr>
+          <w:b/>
+          <w:i/>
+          <w:color w:val="7030A0"/>
+          <w:sz w:val="48"/>
+          <w:u w:val="single"/>
+        </w:rPr>
+        <w:t>Référence</w:t>
+      </w:r>
+      <w:r>
+        <w:rPr>
+          <w:b/>
+          <w:i/>
+          <w:color w:val="7030A0"/>
+          <w:sz w:val="48"/>
+          <w:u w:val="single"/>
+        </w:rPr>
+        <w:t xml:space="preserve"> : </w:t>
       </w:r>
     </w:p>
     <w:p/>
@@ -17463,8 +18530,23 @@
       <w:r>
         <w:t xml:space="preserve">Délégué + évènement : </w:t>
       </w:r>
-      <w:r>
-        <w:t>https://openclassrooms.com/fr/courses/2818931-programmez-en-oriente-objet-avec-c/2819111-delegues-evenements-et-expressions-lambdas</w:t>
+      <w:hyperlink r:id="rId24" w:history="1">
+        <w:r>
+          <w:rPr>
+            <w:rStyle w:val="Lienhypertexte"/>
+          </w:rPr>
+          <w:t>https://openclassrooms.com/fr/courses/2818931-programmez-en-oriente-objet-avec-c/2819111-delegues-evenements-et-expressions-lambdas</w:t>
+        </w:r>
+      </w:hyperlink>
+    </w:p>
+    <w:p/>
+    <w:p>
+      <w:r>
+        <w:t xml:space="preserve">Wikipédia : </w:t>
+      </w:r>
+      <w:r>
+        <w:tab/>
+        <w:t>Lexique</w:t>
       </w:r>
     </w:p>
     <w:sectPr>
@@ -17530,16 +18612,16 @@
 <file path=word/numbering.xml><?xml version="1.0" encoding="utf-8"?>
 <w:numbering xmlns:wpc="http://schemas.microsoft.com/office/word/2010/wordprocessingCanvas" xmlns:cx="http://schemas.microsoft.com/office/drawing/2014/chartex" xmlns:cx1="http://schemas.microsoft.com/office/drawing/2015/9/8/chartex" xmlns:cx2="http://schemas.microsoft.com/office/drawing/2015/10/21/chartex" xmlns:cx3="http://schemas.microsoft.com/office/drawing/2016/5/9/chartex" xmlns:cx4="http://schemas.microsoft.com/office/drawing/2016/5/10/chartex" xmlns:cx5="http://schemas.microsoft.com/office/drawing/2016/5/11/chartex" xmlns:cx6="http://schemas.microsoft.com/office/drawing/2016/5/12/chartex" xmlns:cx7="http://schemas.microsoft.com/office/drawing/2016/5/13/chartex" xmlns:cx8="http://schemas.microsoft.com/office/drawing/2016/5/14/chartex" xmlns:mc="http://schemas.openxmlformats.org/markup-compatibility/2006" xmlns:aink="http://schemas.microsoft.com/office/drawing/2016/ink" xmlns:am3d="http://schemas.microsoft.com/office/drawing/2017/model3d" xmlns:o="urn:schemas-microsoft-com:office:office" xmlns:r="http://schemas.openxmlformats.org/officeDocument/2006/relationships" xmlns:m="http://schemas.openxmlformats.org/officeDocument/2006/math" xmlns:v="urn:schemas-microsoft-com:vml" xmlns:wp14="http://schemas.microsoft.com/office/word/2010/wordprocessingDrawing" xmlns:wp="http://schemas.openxmlformats.org/drawingml/2006/wordprocessingDrawing" xmlns:w10="urn:schemas-microsoft-com:office:word" xmlns:w="http://schemas.openxmlformats.org/wordprocessingml/2006/main" xmlns:w14="http://schemas.microsoft.com/office/word/2010/wordml" xmlns:w15="http://schemas.microsoft.com/office/word/2012/wordml" xmlns:w16cid="http://schemas.microsoft.com/office/word/2016/wordml/cid" xmlns:w16se="http://schemas.microsoft.com/office/word/2015/wordml/symex" xmlns:wpg="http://schemas.microsoft.com/office/word/2010/wordprocessingGroup" xmlns:wpi="http://schemas.microsoft.com/office/word/2010/wordprocessingInk" xmlns:wne="http://schemas.microsoft.com/office/word/2006/wordml" xmlns:wps="http://schemas.microsoft.com/office/word/2010/wordprocessingShape" mc:Ignorable="w14 w15 w16se w16cid wp14">
   <w:abstractNum w:abstractNumId="0" w15:restartNumberingAfterBreak="0">
-    <w:nsid w:val="11FA4D71"/>
+    <w:nsid w:val="10CA37A9"/>
     <w:multiLevelType w:val="hybridMultilevel"/>
-    <w:tmpl w:val="CF22E73E"/>
-    <w:lvl w:ilvl="0" w:tplc="040C0011">
+    <w:tmpl w:val="E3827BE4"/>
+    <w:lvl w:ilvl="0" w:tplc="11E876B0">
       <w:start w:val="1"/>
       <w:numFmt w:val="decimal"/>
       <w:lvlText w:val="%1)"/>
       <w:lvlJc w:val="left"/>
       <w:pPr>
-        <w:ind w:left="720" w:hanging="360"/>
+        <w:ind w:left="1440" w:hanging="360"/>
       </w:pPr>
       <w:rPr>
         <w:rFonts w:hint="default"/>
@@ -17551,7 +18633,7 @@
       <w:lvlText w:val="%2."/>
       <w:lvlJc w:val="left"/>
       <w:pPr>
-        <w:ind w:left="1440" w:hanging="360"/>
+        <w:ind w:left="2160" w:hanging="360"/>
       </w:pPr>
     </w:lvl>
     <w:lvl w:ilvl="2" w:tplc="040C001B" w:tentative="1">
@@ -17560,7 +18642,7 @@
       <w:lvlText w:val="%3."/>
       <w:lvlJc w:val="right"/>
       <w:pPr>
-        <w:ind w:left="2160" w:hanging="180"/>
+        <w:ind w:left="2880" w:hanging="180"/>
       </w:pPr>
     </w:lvl>
     <w:lvl w:ilvl="3" w:tplc="040C000F" w:tentative="1">
@@ -17569,7 +18651,7 @@
       <w:lvlText w:val="%4."/>
       <w:lvlJc w:val="left"/>
       <w:pPr>
-        <w:ind w:left="2880" w:hanging="360"/>
+        <w:ind w:left="3600" w:hanging="360"/>
       </w:pPr>
     </w:lvl>
     <w:lvl w:ilvl="4" w:tplc="040C0019" w:tentative="1">
@@ -17578,7 +18660,7 @@
       <w:lvlText w:val="%5."/>
       <w:lvlJc w:val="left"/>
       <w:pPr>
-        <w:ind w:left="3600" w:hanging="360"/>
+        <w:ind w:left="4320" w:hanging="360"/>
       </w:pPr>
     </w:lvl>
     <w:lvl w:ilvl="5" w:tplc="040C001B" w:tentative="1">
@@ -17587,7 +18669,7 @@
       <w:lvlText w:val="%6."/>
       <w:lvlJc w:val="right"/>
       <w:pPr>
-        <w:ind w:left="4320" w:hanging="180"/>
+        <w:ind w:left="5040" w:hanging="180"/>
       </w:pPr>
     </w:lvl>
     <w:lvl w:ilvl="6" w:tplc="040C000F" w:tentative="1">
@@ -17596,7 +18678,7 @@
       <w:lvlText w:val="%7."/>
       <w:lvlJc w:val="left"/>
       <w:pPr>
-        <w:ind w:left="5040" w:hanging="360"/>
+        <w:ind w:left="5760" w:hanging="360"/>
       </w:pPr>
     </w:lvl>
     <w:lvl w:ilvl="7" w:tplc="040C0019" w:tentative="1">
@@ -17605,7 +18687,7 @@
       <w:lvlText w:val="%8."/>
       <w:lvlJc w:val="left"/>
       <w:pPr>
-        <w:ind w:left="5760" w:hanging="360"/>
+        <w:ind w:left="6480" w:hanging="360"/>
       </w:pPr>
     </w:lvl>
     <w:lvl w:ilvl="8" w:tplc="040C001B" w:tentative="1">
@@ -17614,11 +18696,100 @@
       <w:lvlText w:val="%9."/>
       <w:lvlJc w:val="right"/>
       <w:pPr>
-        <w:ind w:left="6480" w:hanging="180"/>
+        <w:ind w:left="7200" w:hanging="180"/>
       </w:pPr>
     </w:lvl>
   </w:abstractNum>
   <w:abstractNum w:abstractNumId="1" w15:restartNumberingAfterBreak="0">
+    <w:nsid w:val="11FA4D71"/>
+    <w:multiLevelType w:val="hybridMultilevel"/>
+    <w:tmpl w:val="CF22E73E"/>
+    <w:lvl w:ilvl="0" w:tplc="040C0011">
+      <w:start w:val="1"/>
+      <w:numFmt w:val="decimal"/>
+      <w:lvlText w:val="%1)"/>
+      <w:lvlJc w:val="left"/>
+      <w:pPr>
+        <w:ind w:left="720" w:hanging="360"/>
+      </w:pPr>
+      <w:rPr>
+        <w:rFonts w:hint="default"/>
+      </w:rPr>
+    </w:lvl>
+    <w:lvl w:ilvl="1" w:tplc="040C0019" w:tentative="1">
+      <w:start w:val="1"/>
+      <w:numFmt w:val="lowerLetter"/>
+      <w:lvlText w:val="%2."/>
+      <w:lvlJc w:val="left"/>
+      <w:pPr>
+        <w:ind w:left="1440" w:hanging="360"/>
+      </w:pPr>
+    </w:lvl>
+    <w:lvl w:ilvl="2" w:tplc="040C001B" w:tentative="1">
+      <w:start w:val="1"/>
+      <w:numFmt w:val="lowerRoman"/>
+      <w:lvlText w:val="%3."/>
+      <w:lvlJc w:val="right"/>
+      <w:pPr>
+        <w:ind w:left="2160" w:hanging="180"/>
+      </w:pPr>
+    </w:lvl>
+    <w:lvl w:ilvl="3" w:tplc="040C000F" w:tentative="1">
+      <w:start w:val="1"/>
+      <w:numFmt w:val="decimal"/>
+      <w:lvlText w:val="%4."/>
+      <w:lvlJc w:val="left"/>
+      <w:pPr>
+        <w:ind w:left="2880" w:hanging="360"/>
+      </w:pPr>
+    </w:lvl>
+    <w:lvl w:ilvl="4" w:tplc="040C0019" w:tentative="1">
+      <w:start w:val="1"/>
+      <w:numFmt w:val="lowerLetter"/>
+      <w:lvlText w:val="%5."/>
+      <w:lvlJc w:val="left"/>
+      <w:pPr>
+        <w:ind w:left="3600" w:hanging="360"/>
+      </w:pPr>
+    </w:lvl>
+    <w:lvl w:ilvl="5" w:tplc="040C001B" w:tentative="1">
+      <w:start w:val="1"/>
+      <w:numFmt w:val="lowerRoman"/>
+      <w:lvlText w:val="%6."/>
+      <w:lvlJc w:val="right"/>
+      <w:pPr>
+        <w:ind w:left="4320" w:hanging="180"/>
+      </w:pPr>
+    </w:lvl>
+    <w:lvl w:ilvl="6" w:tplc="040C000F" w:tentative="1">
+      <w:start w:val="1"/>
+      <w:numFmt w:val="decimal"/>
+      <w:lvlText w:val="%7."/>
+      <w:lvlJc w:val="left"/>
+      <w:pPr>
+        <w:ind w:left="5040" w:hanging="360"/>
+      </w:pPr>
+    </w:lvl>
+    <w:lvl w:ilvl="7" w:tplc="040C0019" w:tentative="1">
+      <w:start w:val="1"/>
+      <w:numFmt w:val="lowerLetter"/>
+      <w:lvlText w:val="%8."/>
+      <w:lvlJc w:val="left"/>
+      <w:pPr>
+        <w:ind w:left="5760" w:hanging="360"/>
+      </w:pPr>
+    </w:lvl>
+    <w:lvl w:ilvl="8" w:tplc="040C001B" w:tentative="1">
+      <w:start w:val="1"/>
+      <w:numFmt w:val="lowerRoman"/>
+      <w:lvlText w:val="%9."/>
+      <w:lvlJc w:val="right"/>
+      <w:pPr>
+        <w:ind w:left="6480" w:hanging="180"/>
+      </w:pPr>
+    </w:lvl>
+  </w:abstractNum>
+  <w:abstractNum w:abstractNumId="2" w15:restartNumberingAfterBreak="0">
     <w:nsid w:val="12E64101"/>
     <w:multiLevelType w:val="hybridMultilevel"/>
     <w:tmpl w:val="6BECBC7A"/>
@@ -17731,7 +18902,7 @@
       </w:rPr>
     </w:lvl>
   </w:abstractNum>
-  <w:abstractNum w:abstractNumId="2" w15:restartNumberingAfterBreak="0">
+  <w:abstractNum w:abstractNumId="3" w15:restartNumberingAfterBreak="0">
     <w:nsid w:val="15CA22B1"/>
     <w:multiLevelType w:val="hybridMultilevel"/>
     <w:tmpl w:val="15825BE6"/>
@@ -17820,7 +18991,7 @@
       </w:pPr>
     </w:lvl>
   </w:abstractNum>
-  <w:abstractNum w:abstractNumId="3" w15:restartNumberingAfterBreak="0">
+  <w:abstractNum w:abstractNumId="4" w15:restartNumberingAfterBreak="0">
     <w:nsid w:val="1D993547"/>
     <w:multiLevelType w:val="hybridMultilevel"/>
     <w:tmpl w:val="15825BE6"/>
@@ -17909,7 +19080,120 @@
       </w:pPr>
     </w:lvl>
   </w:abstractNum>
-  <w:abstractNum w:abstractNumId="4" w15:restartNumberingAfterBreak="0">
+  <w:abstractNum w:abstractNumId="5" w15:restartNumberingAfterBreak="0">
+    <w:nsid w:val="292F17CB"/>
+    <w:multiLevelType w:val="hybridMultilevel"/>
+    <w:tmpl w:val="0C149776"/>
+    <w:lvl w:ilvl="0" w:tplc="040C0001">
+      <w:start w:val="1"/>
+      <w:numFmt w:val="bullet"/>
+      <w:lvlText w:val=""/>
+      <w:lvlJc w:val="left"/>
+      <w:pPr>
+        <w:ind w:left="2520" w:hanging="360"/>
+      </w:pPr>
+      <w:rPr>
+        <w:rFonts w:ascii="Symbol" w:hAnsi="Symbol" w:hint="default"/>
+      </w:rPr>
+    </w:lvl>
+    <w:lvl w:ilvl="1" w:tplc="040C0003" w:tentative="1">
+      <w:start w:val="1"/>
+      <w:numFmt w:val="bullet"/>
+      <w:lvlText w:val="o"/>
+      <w:lvlJc w:val="left"/>
+      <w:pPr>
+        <w:ind w:left="3240" w:hanging="360"/>
+      </w:pPr>
+      <w:rPr>
+        <w:rFonts w:ascii="Courier New" w:hAnsi="Courier New" w:cs="Courier New" w:hint="default"/>
+      </w:rPr>
+    </w:lvl>
+    <w:lvl w:ilvl="2" w:tplc="040C0005" w:tentative="1">
+      <w:start w:val="1"/>
+      <w:numFmt w:val="bullet"/>
+      <w:lvlText w:val=""/>
+      <w:lvlJc w:val="left"/>
+      <w:pPr>
+        <w:ind w:left="3960" w:hanging="360"/>
+      </w:pPr>
+      <w:rPr>
+        <w:rFonts w:ascii="Wingdings" w:hAnsi="Wingdings" w:hint="default"/>
+      </w:rPr>
+    </w:lvl>
+    <w:lvl w:ilvl="3" w:tplc="040C0001" w:tentative="1">
+      <w:start w:val="1"/>
+      <w:numFmt w:val="bullet"/>
+      <w:lvlText w:val=""/>
+      <w:lvlJc w:val="left"/>
+      <w:pPr>
+        <w:ind w:left="4680" w:hanging="360"/>
+      </w:pPr>
+      <w:rPr>
+        <w:rFonts w:ascii="Symbol" w:hAnsi="Symbol" w:hint="default"/>
+      </w:rPr>
+    </w:lvl>
+    <w:lvl w:ilvl="4" w:tplc="040C0003" w:tentative="1">
+      <w:start w:val="1"/>
+      <w:numFmt w:val="bullet"/>
+      <w:lvlText w:val="o"/>
+      <w:lvlJc w:val="left"/>
+      <w:pPr>
+        <w:ind w:left="5400" w:hanging="360"/>
+      </w:pPr>
+      <w:rPr>
+        <w:rFonts w:ascii="Courier New" w:hAnsi="Courier New" w:cs="Courier New" w:hint="default"/>
+      </w:rPr>
+    </w:lvl>
+    <w:lvl w:ilvl="5" w:tplc="040C0005" w:tentative="1">
+      <w:start w:val="1"/>
+      <w:numFmt w:val="bullet"/>
+      <w:lvlText w:val=""/>
+      <w:lvlJc w:val="left"/>
+      <w:pPr>
+        <w:ind w:left="6120" w:hanging="360"/>
+      </w:pPr>
+      <w:rPr>
+        <w:rFonts w:ascii="Wingdings" w:hAnsi="Wingdings" w:hint="default"/>
+      </w:rPr>
+    </w:lvl>
+    <w:lvl w:ilvl="6" w:tplc="040C0001" w:tentative="1">
+      <w:start w:val="1"/>
+      <w:numFmt w:val="bullet"/>
+      <w:lvlText w:val=""/>
+      <w:lvlJc w:val="left"/>
+      <w:pPr>
+        <w:ind w:left="6840" w:hanging="360"/>
+      </w:pPr>
+      <w:rPr>
+        <w:rFonts w:ascii="Symbol" w:hAnsi="Symbol" w:hint="default"/>
+      </w:rPr>
+    </w:lvl>
+    <w:lvl w:ilvl="7" w:tplc="040C0003" w:tentative="1">
+      <w:start w:val="1"/>
+      <w:numFmt w:val="bullet"/>
+      <w:lvlText w:val="o"/>
+      <w:lvlJc w:val="left"/>
+      <w:pPr>
+        <w:ind w:left="7560" w:hanging="360"/>
+      </w:pPr>
+      <w:rPr>
+        <w:rFonts w:ascii="Courier New" w:hAnsi="Courier New" w:cs="Courier New" w:hint="default"/>
+      </w:rPr>
+    </w:lvl>
+    <w:lvl w:ilvl="8" w:tplc="040C0005" w:tentative="1">
+      <w:start w:val="1"/>
+      <w:numFmt w:val="bullet"/>
+      <w:lvlText w:val=""/>
+      <w:lvlJc w:val="left"/>
+      <w:pPr>
+        <w:ind w:left="8280" w:hanging="360"/>
+      </w:pPr>
+      <w:rPr>
+        <w:rFonts w:ascii="Wingdings" w:hAnsi="Wingdings" w:hint="default"/>
+      </w:rPr>
+    </w:lvl>
+  </w:abstractNum>
+  <w:abstractNum w:abstractNumId="6" w15:restartNumberingAfterBreak="0">
     <w:nsid w:val="3C2517F6"/>
     <w:multiLevelType w:val="hybridMultilevel"/>
     <w:tmpl w:val="CF22E73E"/>
@@ -17998,7 +19282,120 @@
       </w:pPr>
     </w:lvl>
   </w:abstractNum>
-  <w:abstractNum w:abstractNumId="5" w15:restartNumberingAfterBreak="0">
+  <w:abstractNum w:abstractNumId="7" w15:restartNumberingAfterBreak="0">
+    <w:nsid w:val="4EE44577"/>
+    <w:multiLevelType w:val="hybridMultilevel"/>
+    <w:tmpl w:val="40148B10"/>
+    <w:lvl w:ilvl="0" w:tplc="040C0001">
+      <w:start w:val="1"/>
+      <w:numFmt w:val="bullet"/>
+      <w:lvlText w:val=""/>
+      <w:lvlJc w:val="left"/>
+      <w:pPr>
+        <w:ind w:left="2520" w:hanging="360"/>
+      </w:pPr>
+      <w:rPr>
+        <w:rFonts w:ascii="Symbol" w:hAnsi="Symbol" w:hint="default"/>
+      </w:rPr>
+    </w:lvl>
+    <w:lvl w:ilvl="1" w:tplc="040C0003" w:tentative="1">
+      <w:start w:val="1"/>
+      <w:numFmt w:val="bullet"/>
+      <w:lvlText w:val="o"/>
+      <w:lvlJc w:val="left"/>
+      <w:pPr>
+        <w:ind w:left="3240" w:hanging="360"/>
+      </w:pPr>
+      <w:rPr>
+        <w:rFonts w:ascii="Courier New" w:hAnsi="Courier New" w:cs="Courier New" w:hint="default"/>
+      </w:rPr>
+    </w:lvl>
+    <w:lvl w:ilvl="2" w:tplc="040C0005" w:tentative="1">
+      <w:start w:val="1"/>
+      <w:numFmt w:val="bullet"/>
+      <w:lvlText w:val=""/>
+      <w:lvlJc w:val="left"/>
+      <w:pPr>
+        <w:ind w:left="3960" w:hanging="360"/>
+      </w:pPr>
+      <w:rPr>
+        <w:rFonts w:ascii="Wingdings" w:hAnsi="Wingdings" w:hint="default"/>
+      </w:rPr>
+    </w:lvl>
+    <w:lvl w:ilvl="3" w:tplc="040C0001" w:tentative="1">
+      <w:start w:val="1"/>
+      <w:numFmt w:val="bullet"/>
+      <w:lvlText w:val=""/>
+      <w:lvlJc w:val="left"/>
+      <w:pPr>
+        <w:ind w:left="4680" w:hanging="360"/>
+      </w:pPr>
+      <w:rPr>
+        <w:rFonts w:ascii="Symbol" w:hAnsi="Symbol" w:hint="default"/>
+      </w:rPr>
+    </w:lvl>
+    <w:lvl w:ilvl="4" w:tplc="040C0003" w:tentative="1">
+      <w:start w:val="1"/>
+      <w:numFmt w:val="bullet"/>
+      <w:lvlText w:val="o"/>
+      <w:lvlJc w:val="left"/>
+      <w:pPr>
+        <w:ind w:left="5400" w:hanging="360"/>
+      </w:pPr>
+      <w:rPr>
+        <w:rFonts w:ascii="Courier New" w:hAnsi="Courier New" w:cs="Courier New" w:hint="default"/>
+      </w:rPr>
+    </w:lvl>
+    <w:lvl w:ilvl="5" w:tplc="040C0005" w:tentative="1">
+      <w:start w:val="1"/>
+      <w:numFmt w:val="bullet"/>
+      <w:lvlText w:val=""/>
+      <w:lvlJc w:val="left"/>
+      <w:pPr>
+        <w:ind w:left="6120" w:hanging="360"/>
+      </w:pPr>
+      <w:rPr>
+        <w:rFonts w:ascii="Wingdings" w:hAnsi="Wingdings" w:hint="default"/>
+      </w:rPr>
+    </w:lvl>
+    <w:lvl w:ilvl="6" w:tplc="040C0001" w:tentative="1">
+      <w:start w:val="1"/>
+      <w:numFmt w:val="bullet"/>
+      <w:lvlText w:val=""/>
+      <w:lvlJc w:val="left"/>
+      <w:pPr>
+        <w:ind w:left="6840" w:hanging="360"/>
+      </w:pPr>
+      <w:rPr>
+        <w:rFonts w:ascii="Symbol" w:hAnsi="Symbol" w:hint="default"/>
+      </w:rPr>
+    </w:lvl>
+    <w:lvl w:ilvl="7" w:tplc="040C0003" w:tentative="1">
+      <w:start w:val="1"/>
+      <w:numFmt w:val="bullet"/>
+      <w:lvlText w:val="o"/>
+      <w:lvlJc w:val="left"/>
+      <w:pPr>
+        <w:ind w:left="7560" w:hanging="360"/>
+      </w:pPr>
+      <w:rPr>
+        <w:rFonts w:ascii="Courier New" w:hAnsi="Courier New" w:cs="Courier New" w:hint="default"/>
+      </w:rPr>
+    </w:lvl>
+    <w:lvl w:ilvl="8" w:tplc="040C0005" w:tentative="1">
+      <w:start w:val="1"/>
+      <w:numFmt w:val="bullet"/>
+      <w:lvlText w:val=""/>
+      <w:lvlJc w:val="left"/>
+      <w:pPr>
+        <w:ind w:left="8280" w:hanging="360"/>
+      </w:pPr>
+      <w:rPr>
+        <w:rFonts w:ascii="Wingdings" w:hAnsi="Wingdings" w:hint="default"/>
+      </w:rPr>
+    </w:lvl>
+  </w:abstractNum>
+  <w:abstractNum w:abstractNumId="8" w15:restartNumberingAfterBreak="0">
     <w:nsid w:val="50DC5A3E"/>
     <w:multiLevelType w:val="hybridMultilevel"/>
     <w:tmpl w:val="39D4F9C8"/>
@@ -18111,17 +19508,17 @@
       </w:rPr>
     </w:lvl>
   </w:abstractNum>
-  <w:abstractNum w:abstractNumId="6" w15:restartNumberingAfterBreak="0">
-    <w:nsid w:val="5DD63288"/>
+  <w:abstractNum w:abstractNumId="9" w15:restartNumberingAfterBreak="0">
+    <w:nsid w:val="58021D29"/>
     <w:multiLevelType w:val="hybridMultilevel"/>
-    <w:tmpl w:val="15825BE6"/>
-    <w:lvl w:ilvl="0" w:tplc="040C0017">
+    <w:tmpl w:val="3692EA96"/>
+    <w:lvl w:ilvl="0" w:tplc="0DB2DE0C">
       <w:start w:val="1"/>
-      <w:numFmt w:val="lowerLetter"/>
-      <w:lvlText w:val="%1)"/>
+      <w:numFmt w:val="upperRoman"/>
+      <w:lvlText w:val="%1."/>
       <w:lvlJc w:val="left"/>
       <w:pPr>
-        <w:ind w:left="720" w:hanging="360"/>
+        <w:ind w:left="1080" w:hanging="720"/>
       </w:pPr>
       <w:rPr>
         <w:rFonts w:hint="default"/>
@@ -18200,7 +19597,96 @@
       </w:pPr>
     </w:lvl>
   </w:abstractNum>
-  <w:abstractNum w:abstractNumId="7" w15:restartNumberingAfterBreak="0">
+  <w:abstractNum w:abstractNumId="10" w15:restartNumberingAfterBreak="0">
+    <w:nsid w:val="5DD63288"/>
+    <w:multiLevelType w:val="hybridMultilevel"/>
+    <w:tmpl w:val="15825BE6"/>
+    <w:lvl w:ilvl="0" w:tplc="040C0017">
+      <w:start w:val="1"/>
+      <w:numFmt w:val="lowerLetter"/>
+      <w:lvlText w:val="%1)"/>
+      <w:lvlJc w:val="left"/>
+      <w:pPr>
+        <w:ind w:left="720" w:hanging="360"/>
+      </w:pPr>
+      <w:rPr>
+        <w:rFonts w:hint="default"/>
+      </w:rPr>
+    </w:lvl>
+    <w:lvl w:ilvl="1" w:tplc="040C0019" w:tentative="1">
+      <w:start w:val="1"/>
+      <w:numFmt w:val="lowerLetter"/>
+      <w:lvlText w:val="%2."/>
+      <w:lvlJc w:val="left"/>
+      <w:pPr>
+        <w:ind w:left="1440" w:hanging="360"/>
+      </w:pPr>
+    </w:lvl>
+    <w:lvl w:ilvl="2" w:tplc="040C001B" w:tentative="1">
+      <w:start w:val="1"/>
+      <w:numFmt w:val="lowerRoman"/>
+      <w:lvlText w:val="%3."/>
+      <w:lvlJc w:val="right"/>
+      <w:pPr>
+        <w:ind w:left="2160" w:hanging="180"/>
+      </w:pPr>
+    </w:lvl>
+    <w:lvl w:ilvl="3" w:tplc="040C000F" w:tentative="1">
+      <w:start w:val="1"/>
+      <w:numFmt w:val="decimal"/>
+      <w:lvlText w:val="%4."/>
+      <w:lvlJc w:val="left"/>
+      <w:pPr>
+        <w:ind w:left="2880" w:hanging="360"/>
+      </w:pPr>
+    </w:lvl>
+    <w:lvl w:ilvl="4" w:tplc="040C0019" w:tentative="1">
+      <w:start w:val="1"/>
+      <w:numFmt w:val="lowerLetter"/>
+      <w:lvlText w:val="%5."/>
+      <w:lvlJc w:val="left"/>
+      <w:pPr>
+        <w:ind w:left="3600" w:hanging="360"/>
+      </w:pPr>
+    </w:lvl>
+    <w:lvl w:ilvl="5" w:tplc="040C001B" w:tentative="1">
+      <w:start w:val="1"/>
+      <w:numFmt w:val="lowerRoman"/>
+      <w:lvlText w:val="%6."/>
+      <w:lvlJc w:val="right"/>
+      <w:pPr>
+        <w:ind w:left="4320" w:hanging="180"/>
+      </w:pPr>
+    </w:lvl>
+    <w:lvl w:ilvl="6" w:tplc="040C000F" w:tentative="1">
+      <w:start w:val="1"/>
+      <w:numFmt w:val="decimal"/>
+      <w:lvlText w:val="%7."/>
+      <w:lvlJc w:val="left"/>
+      <w:pPr>
+        <w:ind w:left="5040" w:hanging="360"/>
+      </w:pPr>
+    </w:lvl>
+    <w:lvl w:ilvl="7" w:tplc="040C0019" w:tentative="1">
+      <w:start w:val="1"/>
+      <w:numFmt w:val="lowerLetter"/>
+      <w:lvlText w:val="%8."/>
+      <w:lvlJc w:val="left"/>
+      <w:pPr>
+        <w:ind w:left="5760" w:hanging="360"/>
+      </w:pPr>
+    </w:lvl>
+    <w:lvl w:ilvl="8" w:tplc="040C001B" w:tentative="1">
+      <w:start w:val="1"/>
+      <w:numFmt w:val="lowerRoman"/>
+      <w:lvlText w:val="%9."/>
+      <w:lvlJc w:val="right"/>
+      <w:pPr>
+        <w:ind w:left="6480" w:hanging="180"/>
+      </w:pPr>
+    </w:lvl>
+  </w:abstractNum>
+  <w:abstractNum w:abstractNumId="11" w15:restartNumberingAfterBreak="0">
     <w:nsid w:val="60264F16"/>
     <w:multiLevelType w:val="hybridMultilevel"/>
     <w:tmpl w:val="1B3C4388"/>
@@ -18313,7 +19799,7 @@
       </w:rPr>
     </w:lvl>
   </w:abstractNum>
-  <w:abstractNum w:abstractNumId="8" w15:restartNumberingAfterBreak="0">
+  <w:abstractNum w:abstractNumId="12" w15:restartNumberingAfterBreak="0">
     <w:nsid w:val="654C5833"/>
     <w:multiLevelType w:val="hybridMultilevel"/>
     <w:tmpl w:val="EBBC38FA"/>
@@ -18402,7 +19888,7 @@
       </w:pPr>
     </w:lvl>
   </w:abstractNum>
-  <w:abstractNum w:abstractNumId="9" w15:restartNumberingAfterBreak="0">
+  <w:abstractNum w:abstractNumId="13" w15:restartNumberingAfterBreak="0">
     <w:nsid w:val="6616324F"/>
     <w:multiLevelType w:val="hybridMultilevel"/>
     <w:tmpl w:val="15825BE6"/>
@@ -18491,7 +19977,7 @@
       </w:pPr>
     </w:lvl>
   </w:abstractNum>
-  <w:abstractNum w:abstractNumId="10" w15:restartNumberingAfterBreak="0">
+  <w:abstractNum w:abstractNumId="14" w15:restartNumberingAfterBreak="0">
     <w:nsid w:val="6B850E87"/>
     <w:multiLevelType w:val="hybridMultilevel"/>
     <w:tmpl w:val="EBBC38FA"/>
@@ -18580,7 +20066,7 @@
       </w:pPr>
     </w:lvl>
   </w:abstractNum>
-  <w:abstractNum w:abstractNumId="11" w15:restartNumberingAfterBreak="0">
+  <w:abstractNum w:abstractNumId="15" w15:restartNumberingAfterBreak="0">
     <w:nsid w:val="6CF13168"/>
     <w:multiLevelType w:val="hybridMultilevel"/>
     <w:tmpl w:val="4880B624"/>
@@ -18693,41 +20179,237 @@
       </w:rPr>
     </w:lvl>
   </w:abstractNum>
+  <w:abstractNum w:abstractNumId="16" w15:restartNumberingAfterBreak="0">
+    <w:nsid w:val="6D5F295B"/>
+    <w:multiLevelType w:val="hybridMultilevel"/>
+    <w:tmpl w:val="6A6E571C"/>
+    <w:lvl w:ilvl="0" w:tplc="E4DEB202">
+      <w:start w:val="1"/>
+      <w:numFmt w:val="decimal"/>
+      <w:lvlText w:val="%1)"/>
+      <w:lvlJc w:val="left"/>
+      <w:pPr>
+        <w:ind w:left="1440" w:hanging="360"/>
+      </w:pPr>
+      <w:rPr>
+        <w:rFonts w:hint="default"/>
+      </w:rPr>
+    </w:lvl>
+    <w:lvl w:ilvl="1" w:tplc="040C0019" w:tentative="1">
+      <w:start w:val="1"/>
+      <w:numFmt w:val="lowerLetter"/>
+      <w:lvlText w:val="%2."/>
+      <w:lvlJc w:val="left"/>
+      <w:pPr>
+        <w:ind w:left="2160" w:hanging="360"/>
+      </w:pPr>
+    </w:lvl>
+    <w:lvl w:ilvl="2" w:tplc="040C001B" w:tentative="1">
+      <w:start w:val="1"/>
+      <w:numFmt w:val="lowerRoman"/>
+      <w:lvlText w:val="%3."/>
+      <w:lvlJc w:val="right"/>
+      <w:pPr>
+        <w:ind w:left="2880" w:hanging="180"/>
+      </w:pPr>
+    </w:lvl>
+    <w:lvl w:ilvl="3" w:tplc="040C000F" w:tentative="1">
+      <w:start w:val="1"/>
+      <w:numFmt w:val="decimal"/>
+      <w:lvlText w:val="%4."/>
+      <w:lvlJc w:val="left"/>
+      <w:pPr>
+        <w:ind w:left="3600" w:hanging="360"/>
+      </w:pPr>
+    </w:lvl>
+    <w:lvl w:ilvl="4" w:tplc="040C0019" w:tentative="1">
+      <w:start w:val="1"/>
+      <w:numFmt w:val="lowerLetter"/>
+      <w:lvlText w:val="%5."/>
+      <w:lvlJc w:val="left"/>
+      <w:pPr>
+        <w:ind w:left="4320" w:hanging="360"/>
+      </w:pPr>
+    </w:lvl>
+    <w:lvl w:ilvl="5" w:tplc="040C001B" w:tentative="1">
+      <w:start w:val="1"/>
+      <w:numFmt w:val="lowerRoman"/>
+      <w:lvlText w:val="%6."/>
+      <w:lvlJc w:val="right"/>
+      <w:pPr>
+        <w:ind w:left="5040" w:hanging="180"/>
+      </w:pPr>
+    </w:lvl>
+    <w:lvl w:ilvl="6" w:tplc="040C000F" w:tentative="1">
+      <w:start w:val="1"/>
+      <w:numFmt w:val="decimal"/>
+      <w:lvlText w:val="%7."/>
+      <w:lvlJc w:val="left"/>
+      <w:pPr>
+        <w:ind w:left="5760" w:hanging="360"/>
+      </w:pPr>
+    </w:lvl>
+    <w:lvl w:ilvl="7" w:tplc="040C0019" w:tentative="1">
+      <w:start w:val="1"/>
+      <w:numFmt w:val="lowerLetter"/>
+      <w:lvlText w:val="%8."/>
+      <w:lvlJc w:val="left"/>
+      <w:pPr>
+        <w:ind w:left="6480" w:hanging="360"/>
+      </w:pPr>
+    </w:lvl>
+    <w:lvl w:ilvl="8" w:tplc="040C001B" w:tentative="1">
+      <w:start w:val="1"/>
+      <w:numFmt w:val="lowerRoman"/>
+      <w:lvlText w:val="%9."/>
+      <w:lvlJc w:val="right"/>
+      <w:pPr>
+        <w:ind w:left="7200" w:hanging="180"/>
+      </w:pPr>
+    </w:lvl>
+  </w:abstractNum>
+  <w:abstractNum w:abstractNumId="17" w15:restartNumberingAfterBreak="0">
+    <w:nsid w:val="7D2E2E5A"/>
+    <w:multiLevelType w:val="hybridMultilevel"/>
+    <w:tmpl w:val="DAA440AA"/>
+    <w:lvl w:ilvl="0" w:tplc="64F8D9C4">
+      <w:start w:val="1"/>
+      <w:numFmt w:val="lowerLetter"/>
+      <w:lvlText w:val="%1)"/>
+      <w:lvlJc w:val="left"/>
+      <w:pPr>
+        <w:ind w:left="1800" w:hanging="360"/>
+      </w:pPr>
+      <w:rPr>
+        <w:rFonts w:hint="default"/>
+      </w:rPr>
+    </w:lvl>
+    <w:lvl w:ilvl="1" w:tplc="040C0019" w:tentative="1">
+      <w:start w:val="1"/>
+      <w:numFmt w:val="lowerLetter"/>
+      <w:lvlText w:val="%2."/>
+      <w:lvlJc w:val="left"/>
+      <w:pPr>
+        <w:ind w:left="2520" w:hanging="360"/>
+      </w:pPr>
+    </w:lvl>
+    <w:lvl w:ilvl="2" w:tplc="040C001B" w:tentative="1">
+      <w:start w:val="1"/>
+      <w:numFmt w:val="lowerRoman"/>
+      <w:lvlText w:val="%3."/>
+      <w:lvlJc w:val="right"/>
+      <w:pPr>
+        <w:ind w:left="3240" w:hanging="180"/>
+      </w:pPr>
+    </w:lvl>
+    <w:lvl w:ilvl="3" w:tplc="040C000F" w:tentative="1">
+      <w:start w:val="1"/>
+      <w:numFmt w:val="decimal"/>
+      <w:lvlText w:val="%4."/>
+      <w:lvlJc w:val="left"/>
+      <w:pPr>
+        <w:ind w:left="3960" w:hanging="360"/>
+      </w:pPr>
+    </w:lvl>
+    <w:lvl w:ilvl="4" w:tplc="040C0019" w:tentative="1">
+      <w:start w:val="1"/>
+      <w:numFmt w:val="lowerLetter"/>
+      <w:lvlText w:val="%5."/>
+      <w:lvlJc w:val="left"/>
+      <w:pPr>
+        <w:ind w:left="4680" w:hanging="360"/>
+      </w:pPr>
+    </w:lvl>
+    <w:lvl w:ilvl="5" w:tplc="040C001B" w:tentative="1">
+      <w:start w:val="1"/>
+      <w:numFmt w:val="lowerRoman"/>
+      <w:lvlText w:val="%6."/>
+      <w:lvlJc w:val="right"/>
+      <w:pPr>
+        <w:ind w:left="5400" w:hanging="180"/>
+      </w:pPr>
+    </w:lvl>
+    <w:lvl w:ilvl="6" w:tplc="040C000F" w:tentative="1">
+      <w:start w:val="1"/>
+      <w:numFmt w:val="decimal"/>
+      <w:lvlText w:val="%7."/>
+      <w:lvlJc w:val="left"/>
+      <w:pPr>
+        <w:ind w:left="6120" w:hanging="360"/>
+      </w:pPr>
+    </w:lvl>
+    <w:lvl w:ilvl="7" w:tplc="040C0019" w:tentative="1">
+      <w:start w:val="1"/>
+      <w:numFmt w:val="lowerLetter"/>
+      <w:lvlText w:val="%8."/>
+      <w:lvlJc w:val="left"/>
+      <w:pPr>
+        <w:ind w:left="6840" w:hanging="360"/>
+      </w:pPr>
+    </w:lvl>
+    <w:lvl w:ilvl="8" w:tplc="040C001B" w:tentative="1">
+      <w:start w:val="1"/>
+      <w:numFmt w:val="lowerRoman"/>
+      <w:lvlText w:val="%9."/>
+      <w:lvlJc w:val="right"/>
+      <w:pPr>
+        <w:ind w:left="7560" w:hanging="180"/>
+      </w:pPr>
+    </w:lvl>
+  </w:abstractNum>
   <w:num w:numId="1">
+    <w:abstractNumId w:val="14"/>
+  </w:num>
+  <w:num w:numId="2">
     <w:abstractNumId w:val="10"/>
   </w:num>
-  <w:num w:numId="2">
+  <w:num w:numId="3">
+    <w:abstractNumId w:val="8"/>
+  </w:num>
+  <w:num w:numId="4">
+    <w:abstractNumId w:val="3"/>
+  </w:num>
+  <w:num w:numId="5">
+    <w:abstractNumId w:val="13"/>
+  </w:num>
+  <w:num w:numId="6">
+    <w:abstractNumId w:val="12"/>
+  </w:num>
+  <w:num w:numId="7">
+    <w:abstractNumId w:val="4"/>
+  </w:num>
+  <w:num w:numId="8">
+    <w:abstractNumId w:val="1"/>
+  </w:num>
+  <w:num w:numId="9">
+    <w:abstractNumId w:val="11"/>
+  </w:num>
+  <w:num w:numId="10">
+    <w:abstractNumId w:val="15"/>
+  </w:num>
+  <w:num w:numId="11">
+    <w:abstractNumId w:val="2"/>
+  </w:num>
+  <w:num w:numId="12">
     <w:abstractNumId w:val="6"/>
   </w:num>
-  <w:num w:numId="3">
+  <w:num w:numId="13">
+    <w:abstractNumId w:val="9"/>
+  </w:num>
+  <w:num w:numId="14">
+    <w:abstractNumId w:val="0"/>
+  </w:num>
+  <w:num w:numId="15">
+    <w:abstractNumId w:val="17"/>
+  </w:num>
+  <w:num w:numId="16">
+    <w:abstractNumId w:val="7"/>
+  </w:num>
+  <w:num w:numId="17">
     <w:abstractNumId w:val="5"/>
   </w:num>
-  <w:num w:numId="4">
-    <w:abstractNumId w:val="2"/>
-  </w:num>
-  <w:num w:numId="5">
-    <w:abstractNumId w:val="9"/>
-  </w:num>
-  <w:num w:numId="6">
-    <w:abstractNumId w:val="8"/>
-  </w:num>
-  <w:num w:numId="7">
-    <w:abstractNumId w:val="3"/>
-  </w:num>
-  <w:num w:numId="8">
-    <w:abstractNumId w:val="0"/>
-  </w:num>
-  <w:num w:numId="9">
-    <w:abstractNumId w:val="7"/>
-  </w:num>
-  <w:num w:numId="10">
-    <w:abstractNumId w:val="11"/>
-  </w:num>
-  <w:num w:numId="11">
-    <w:abstractNumId w:val="1"/>
-  </w:num>
-  <w:num w:numId="12">
-    <w:abstractNumId w:val="4"/>
+  <w:num w:numId="18">
+    <w:abstractNumId w:val="16"/>
   </w:num>
 </w:numbering>
 </file>
@@ -19269,6 +20951,25 @@
       <w:shd w:val="clear" w:color="auto" w:fill="E1DFDD"/>
     </w:rPr>
   </w:style>
+  <w:style w:type="table" w:styleId="Grilledutableau">
+    <w:name w:val="Table Grid"/>
+    <w:basedOn w:val="TableauNormal"/>
+    <w:uiPriority w:val="39"/>
+    <w:rsid w:val="00DC67A7"/>
+    <w:pPr>
+      <w:spacing w:after="0" w:line="240" w:lineRule="auto"/>
+    </w:pPr>
+    <w:tblPr>
+      <w:tblBorders>
+        <w:top w:val="single" w:sz="4" w:space="0" w:color="auto"/>
+        <w:left w:val="single" w:sz="4" w:space="0" w:color="auto"/>
+        <w:bottom w:val="single" w:sz="4" w:space="0" w:color="auto"/>
+        <w:right w:val="single" w:sz="4" w:space="0" w:color="auto"/>
+        <w:insideH w:val="single" w:sz="4" w:space="0" w:color="auto"/>
+        <w:insideV w:val="single" w:sz="4" w:space="0" w:color="auto"/>
+      </w:tblBorders>
+    </w:tblPr>
+  </w:style>
 </w:styles>
 </file>
 
@@ -19572,7 +21273,7 @@
 </file>
 
 <file path=customXml/itemProps1.xml><?xml version="1.0" encoding="utf-8"?>
-<ds:datastoreItem xmlns:ds="http://schemas.openxmlformats.org/officeDocument/2006/customXml" ds:itemID="{618EAF10-D13D-4663-9EC4-7145C5C7028F}">
+<ds:datastoreItem xmlns:ds="http://schemas.openxmlformats.org/officeDocument/2006/customXml" ds:itemID="{8EB3B8FF-669C-47CD-8ECB-0787F0DD5A0A}">
   <ds:schemaRefs>
     <ds:schemaRef ds:uri="http://schemas.openxmlformats.org/officeDocument/2006/bibliography"/>
   </ds:schemaRefs>

</xml_diff>

<commit_message>
Màj Lexique partie intro. Objectif : Finir Lexique toutes parties confondues + finaliser rapport et pw pour partie II et intro.
</commit_message>
<xml_diff>
--- a/CoursCS2.docx
+++ b/CoursCS2.docx
@@ -209,6 +209,11 @@
           </mc:Fallback>
         </mc:AlternateContent>
       </w:r>
+      <w:proofErr w:type="gramStart"/>
+      <w:r>
+        <w:t>è</w:t>
+      </w:r>
+      <w:proofErr w:type="gramEnd"/>
     </w:p>
     <w:p/>
     <w:p>
@@ -1027,8 +1032,6 @@
           <w:sz w:val="24"/>
         </w:rPr>
       </w:pPr>
-      <w:bookmarkStart w:id="0" w:name="_GoBack"/>
-      <w:bookmarkEnd w:id="0"/>
     </w:p>
     <w:p>
       <w:pPr>
@@ -1128,21 +1131,222 @@
           <w:u w:val="single"/>
           <w:lang w:val="en-GB"/>
         </w:rPr>
-        <w:t xml:space="preserve">Introduction au </w:t>
-      </w:r>
-      <w:proofErr w:type="gramStart"/>
-      <w:r>
+        <w:t xml:space="preserve">Introduction au C#: </w:t>
+      </w:r>
+    </w:p>
+    <w:p>
+      <w:r>
+        <w:t>Le C# est un langage créé en 2002 par Microsoft.</w:t>
+      </w:r>
+    </w:p>
+    <w:p>
+      <w:r>
+        <w:t xml:space="preserve">Il </w:t>
+      </w:r>
+      <w:r>
+        <w:t>utilise le</w:t>
+      </w:r>
+      <w:r>
+        <w:t xml:space="preserve"> Frameworks.net et utilise donc la combinaison entre les </w:t>
+      </w:r>
+      <w:proofErr w:type="spellStart"/>
+      <w:r>
+        <w:t>frameworks</w:t>
+      </w:r>
+      <w:proofErr w:type="spellEnd"/>
+      <w:r>
+        <w:t xml:space="preserve"> et les spécificités du langage pour créer une application.</w:t>
+      </w:r>
+      <w:r>
+        <w:t xml:space="preserve"> Le frameworks.net étant un composant </w:t>
+      </w:r>
+      <w:proofErr w:type="spellStart"/>
+      <w:r>
+        <w:t>microsoft</w:t>
+      </w:r>
+      <w:proofErr w:type="spellEnd"/>
+      <w:r>
+        <w:t xml:space="preserve"> intégral prenant en charge la création et l’exécution d’applications et de services web. Il est basé sur le langage </w:t>
+      </w:r>
+      <w:r>
+        <w:t>CIL</w:t>
+      </w:r>
+      <w:r>
+        <w:t xml:space="preserve"> (Common</w:t>
+      </w:r>
+      <w:r>
+        <w:t xml:space="preserve"> </w:t>
+      </w:r>
+      <w:proofErr w:type="spellStart"/>
+      <w:r>
+        <w:t>Intermediate</w:t>
+      </w:r>
+      <w:proofErr w:type="spellEnd"/>
+      <w:r>
+        <w:t xml:space="preserve"> Langage) et ne dépend donc</w:t>
+      </w:r>
+      <w:r>
+        <w:t xml:space="preserve"> pas</w:t>
+      </w:r>
+      <w:r>
+        <w:t xml:space="preserve"> du langage de programmation. Tous les langages compatibles ont donc accès aux bibliothèques installables dans l’environnement d’exécution. Le but étant de faciliter le développement des applications.</w:t>
+      </w:r>
+    </w:p>
+    <w:p>
+      <w:r>
+        <w:t xml:space="preserve">Bien qu’il existe des similitudes avec d’autres langages comme le C et le C++, le C# possède des avantages. En comparaison avec le C, il permet une meilleure comptabilité car l’IDE transforme le code en langage CIL ou MSIL plutôt qu’en binaire. Il est également plus simple que le </w:t>
+      </w:r>
+      <w:r>
+        <w:t>C++.</w:t>
+      </w:r>
+    </w:p>
+    <w:p>
+      <w:pPr>
+        <w:rPr>
+          <w:sz w:val="28"/>
+        </w:rPr>
+      </w:pPr>
+      <w:r>
+        <w:t xml:space="preserve">Le C# est un langage programmé objet mais possède davantage de </w:t>
+      </w:r>
+      <w:proofErr w:type="spellStart"/>
+      <w:r>
+        <w:t>features</w:t>
+      </w:r>
+      <w:proofErr w:type="spellEnd"/>
+      <w:r>
+        <w:t xml:space="preserve"> que le langage Java par exemple. C’est également un langage orienté composant. C’est-à-dire une approche plus modulaire de l’architecture d’un projet pour obtenir une meilleure lisibilité et une meilleure maintenance. </w:t>
+      </w:r>
+      <w:r>
+        <w:rPr>
+          <w:sz w:val="28"/>
+          <w:u w:val="single"/>
+        </w:rPr>
+        <w:t>(Plus d’explication ???)</w:t>
+      </w:r>
+    </w:p>
+    <w:p>
+      <w:r>
+        <w:t xml:space="preserve">Le C# est également un langage intégrant des fonctionnalités permettant d’obtenir des applications fiables. Il intègre en effet le </w:t>
+      </w:r>
+      <w:r>
+        <w:rPr>
+          <w:b/>
+        </w:rPr>
+        <w:t>type-</w:t>
+      </w:r>
+      <w:proofErr w:type="spellStart"/>
+      <w:r>
+        <w:rPr>
+          <w:b/>
+        </w:rPr>
+        <w:t>safe</w:t>
+      </w:r>
+      <w:proofErr w:type="spellEnd"/>
+      <w:r>
+        <w:t xml:space="preserve"> permettant de vérifier qu’il </w:t>
+      </w:r>
+      <w:r>
+        <w:t>n’y a</w:t>
+      </w:r>
+      <w:r>
+        <w:t xml:space="preserve"> pas d’erreurs propres aux variables (mauvaise indexation de tableaux, mauvaise opération sur un type…)</w:t>
+      </w:r>
+      <w:r>
+        <w:t xml:space="preserve">. Il intègre également la </w:t>
+      </w:r>
+      <w:r>
+        <w:rPr>
+          <w:b/>
+        </w:rPr>
+        <w:t>G</w:t>
+      </w:r>
+      <w:r>
+        <w:rPr>
+          <w:b/>
+        </w:rPr>
+        <w:t>estion des exceptions</w:t>
+      </w:r>
+      <w:r>
+        <w:t xml:space="preserve"> pour permettre une récupération efficace des erreurs générées et enfin le </w:t>
+      </w:r>
+      <w:proofErr w:type="spellStart"/>
+      <w:r>
+        <w:rPr>
+          <w:b/>
+        </w:rPr>
+        <w:t>garbage</w:t>
+      </w:r>
+      <w:proofErr w:type="spellEnd"/>
+      <w:r>
+        <w:rPr>
+          <w:b/>
+        </w:rPr>
+        <w:t xml:space="preserve"> Collection</w:t>
+      </w:r>
+      <w:r>
+        <w:t xml:space="preserve"> qui permet de récupérer la mémoire occupée inutilement.</w:t>
+      </w:r>
+    </w:p>
+    <w:p/>
+    <w:p>
+      <w:pPr>
+        <w:rPr>
+          <w:sz w:val="28"/>
+        </w:rPr>
+      </w:pPr>
+      <w:r>
+        <w:rPr>
+          <w:sz w:val="28"/>
+        </w:rPr>
+        <w:t xml:space="preserve">Compilation C# : </w:t>
+      </w:r>
+      <w:proofErr w:type="spellStart"/>
+      <w:r>
+        <w:rPr>
+          <w:sz w:val="28"/>
+        </w:rPr>
+        <w:t>empaquement</w:t>
+      </w:r>
+      <w:proofErr w:type="spellEnd"/>
+      <w:r>
+        <w:rPr>
+          <w:sz w:val="28"/>
+        </w:rPr>
+        <w:t xml:space="preserve"> dans </w:t>
+      </w:r>
+      <w:proofErr w:type="spellStart"/>
+      <w:r>
+        <w:rPr>
+          <w:sz w:val="28"/>
+        </w:rPr>
+        <w:t>assemblys</w:t>
+      </w:r>
+      <w:proofErr w:type="spellEnd"/>
+      <w:r>
+        <w:rPr>
+          <w:sz w:val="28"/>
+        </w:rPr>
+        <w:t xml:space="preserve"> qui implémentent des bibliothèques (.dll) ou des applications (.exe)</w:t>
+      </w:r>
+    </w:p>
+    <w:p>
+      <w:pPr>
+        <w:rPr>
+          <w:sz w:val="28"/>
+        </w:rPr>
+      </w:pPr>
+    </w:p>
+    <w:p>
+      <w:pPr>
         <w:rPr>
           <w:b/>
           <w:i/>
           <w:color w:val="7030A0"/>
           <w:sz w:val="48"/>
           <w:u w:val="single"/>
-          <w:lang w:val="en-GB"/>
-        </w:rPr>
-        <w:t>C# :</w:t>
-      </w:r>
-      <w:proofErr w:type="gramEnd"/>
+        </w:rPr>
+      </w:pPr>
       <w:r>
         <w:rPr>
           <w:b/>
@@ -1150,193 +1354,10 @@
           <w:color w:val="7030A0"/>
           <w:sz w:val="48"/>
           <w:u w:val="single"/>
-          <w:lang w:val="en-GB"/>
-        </w:rPr>
-        <w:t xml:space="preserve"> </w:t>
-      </w:r>
-    </w:p>
-    <w:p>
-      <w:r>
-        <w:t>Le C# est un langage créé en 2002 par Microsoft.</w:t>
-      </w:r>
-    </w:p>
-    <w:p>
-      <w:r>
-        <w:t xml:space="preserve">Il </w:t>
-      </w:r>
-      <w:r>
-        <w:t>utilise le</w:t>
-      </w:r>
-      <w:r>
-        <w:t xml:space="preserve"> Frameworks.net et utilise donc la combinaison entre les </w:t>
-      </w:r>
-      <w:proofErr w:type="spellStart"/>
-      <w:r>
-        <w:t>frameworks</w:t>
-      </w:r>
-      <w:proofErr w:type="spellEnd"/>
-      <w:r>
-        <w:t xml:space="preserve"> et les spécificités du langage pour créer une application.</w:t>
-      </w:r>
-      <w:r>
-        <w:t xml:space="preserve"> Le frameworks.net étant un composant </w:t>
-      </w:r>
-      <w:proofErr w:type="spellStart"/>
-      <w:r>
-        <w:t>microsoft</w:t>
-      </w:r>
-      <w:proofErr w:type="spellEnd"/>
-      <w:r>
-        <w:t xml:space="preserve"> intégral prenant en charge la création et l’exécution d’applications et de services web. Il est basé sur le langage CLI (Common Langage Structure) et ne dépend donc du langage de programmation. Tous les langages compatibles ont donc accès aux bibliothèques installables dans l’environnement d’exécution. Le but étant de faciliter le développement des applications.</w:t>
-      </w:r>
-    </w:p>
-    <w:p>
-      <w:r>
-        <w:t xml:space="preserve">Bien qu’il existe des similitudes avec d’autres langages comme le C et le C++, le C# possède des avantages. En comparaison avec le C, il permet une meilleure comptabilité car l’IDE transforme le code en langage CIL ou MSIL plutôt qu’en binaire. Il est également plus simple que le </w:t>
-      </w:r>
-      <w:r>
-        <w:t>C++.</w:t>
-      </w:r>
-    </w:p>
-    <w:p>
-      <w:pPr>
-        <w:rPr>
-          <w:sz w:val="28"/>
-        </w:rPr>
-      </w:pPr>
-      <w:r>
-        <w:t xml:space="preserve">Le C# est un langage programmé objet mais possède davantage de </w:t>
-      </w:r>
-      <w:proofErr w:type="spellStart"/>
-      <w:r>
-        <w:t>features</w:t>
-      </w:r>
-      <w:proofErr w:type="spellEnd"/>
-      <w:r>
-        <w:t xml:space="preserve"> que le langage Java par exemple. C’est également un langage orienté composant. C’est-à-dire une approche plus modulaire de l’architecture d’un projet pour obtenir une meilleure lisibilité et une meilleure maintenance. </w:t>
-      </w:r>
-      <w:r>
-        <w:rPr>
-          <w:sz w:val="28"/>
-          <w:u w:val="single"/>
-        </w:rPr>
-        <w:t>(Plus d’explication ???)</w:t>
-      </w:r>
-    </w:p>
-    <w:p>
-      <w:r>
-        <w:t xml:space="preserve">Le C# est également un langage intégrant des fonctionnalités permettant d’obtenir des applications fiables. Il intègre en effet le </w:t>
-      </w:r>
-      <w:r>
-        <w:rPr>
-          <w:b/>
-        </w:rPr>
-        <w:t>type-</w:t>
-      </w:r>
-      <w:proofErr w:type="spellStart"/>
-      <w:r>
-        <w:rPr>
-          <w:b/>
-        </w:rPr>
-        <w:t>safe</w:t>
-      </w:r>
-      <w:proofErr w:type="spellEnd"/>
-      <w:r>
-        <w:t xml:space="preserve"> permettant de vérifier qu’il </w:t>
-      </w:r>
-      <w:r>
-        <w:t>n’y a</w:t>
-      </w:r>
-      <w:r>
-        <w:t xml:space="preserve"> pas d’erreurs propres aux variables (mauvaise indexation de tableaux, mauvaise opération sur un type…)</w:t>
-      </w:r>
-      <w:r>
-        <w:t xml:space="preserve">. Il intègre également la </w:t>
-      </w:r>
-      <w:r>
-        <w:rPr>
-          <w:b/>
-        </w:rPr>
-        <w:t>G</w:t>
-      </w:r>
-      <w:r>
-        <w:rPr>
-          <w:b/>
-        </w:rPr>
-        <w:t>estion des exceptions</w:t>
-      </w:r>
-      <w:r>
-        <w:t xml:space="preserve"> pour permettre une récupération efficace des erreurs générées et enfin le </w:t>
-      </w:r>
-      <w:proofErr w:type="spellStart"/>
-      <w:r>
-        <w:rPr>
-          <w:b/>
-        </w:rPr>
-        <w:t>garbage</w:t>
-      </w:r>
-      <w:proofErr w:type="spellEnd"/>
-      <w:r>
-        <w:rPr>
-          <w:b/>
-        </w:rPr>
-        <w:t xml:space="preserve"> Collection</w:t>
-      </w:r>
-      <w:r>
-        <w:t xml:space="preserve"> qui permet de récupérer la mémoire occupée inutilement.</w:t>
-      </w:r>
-    </w:p>
-    <w:p/>
-    <w:p>
-      <w:pPr>
-        <w:rPr>
-          <w:sz w:val="28"/>
-        </w:rPr>
-      </w:pPr>
-      <w:r>
-        <w:rPr>
-          <w:sz w:val="28"/>
-        </w:rPr>
-        <w:t xml:space="preserve">Compilation C# : </w:t>
-      </w:r>
-      <w:proofErr w:type="spellStart"/>
-      <w:r>
-        <w:rPr>
-          <w:sz w:val="28"/>
-        </w:rPr>
-        <w:t>empaquement</w:t>
-      </w:r>
-      <w:proofErr w:type="spellEnd"/>
-      <w:r>
-        <w:rPr>
-          <w:sz w:val="28"/>
-        </w:rPr>
-        <w:t xml:space="preserve"> dans </w:t>
-      </w:r>
-      <w:proofErr w:type="spellStart"/>
-      <w:r>
-        <w:rPr>
-          <w:sz w:val="28"/>
-        </w:rPr>
-        <w:t>assemblys</w:t>
-      </w:r>
-      <w:proofErr w:type="spellEnd"/>
-      <w:r>
-        <w:rPr>
-          <w:sz w:val="28"/>
-        </w:rPr>
-        <w:t xml:space="preserve"> qui implémentent des bibliothèques (.dll) ou des applications (.exe)</w:t>
-      </w:r>
-    </w:p>
-    <w:p>
-      <w:pPr>
-        <w:rPr>
-          <w:sz w:val="28"/>
-        </w:rPr>
-      </w:pPr>
-    </w:p>
-    <w:p>
-      <w:pPr>
+        </w:rPr>
+        <w:t xml:space="preserve">II/ </w:t>
+      </w:r>
+      <w:r>
         <w:rPr>
           <w:b/>
           <w:i/>
@@ -1344,29 +1365,13 @@
           <w:sz w:val="48"/>
           <w:u w:val="single"/>
         </w:rPr>
-      </w:pPr>
-      <w:r>
-        <w:rPr>
-          <w:b/>
-          <w:i/>
-          <w:color w:val="7030A0"/>
-          <w:sz w:val="48"/>
-          <w:u w:val="single"/>
-        </w:rPr>
-        <w:t xml:space="preserve">II/ </w:t>
-      </w:r>
-      <w:r>
-        <w:rPr>
-          <w:b/>
-          <w:i/>
-          <w:color w:val="7030A0"/>
-          <w:sz w:val="48"/>
-          <w:u w:val="single"/>
-        </w:rPr>
         <w:t xml:space="preserve">Les bases du C# : </w:t>
       </w:r>
     </w:p>
-    <w:p/>
+    <w:p>
+      <w:bookmarkStart w:id="0" w:name="_GoBack"/>
+      <w:bookmarkEnd w:id="0"/>
+    </w:p>
     <w:p>
       <w:pPr>
         <w:pStyle w:val="Paragraphedeliste"/>
@@ -4957,7 +4962,7 @@
           </mc:Choice>
           <mc:Fallback>
             <w:pict>
-              <v:shapetype w14:anchorId="6B3BA540" id="_x0000_t13" coordsize="21600,21600" o:spt="13" adj="16200,5400" path="m@0,l@0@1,0@1,0@2@0@2@0,21600,21600,10800xe">
+              <v:shapetype w14:anchorId="68FD137C" id="_x0000_t13" coordsize="21600,21600" o:spt="13" adj="16200,5400" path="m@0,l@0@1,0@1,0@2@0@2@0,21600,21600,10800xe">
                 <v:stroke joinstyle="miter"/>
                 <v:formulas>
                   <v:f eqn="val #0"/>
@@ -10832,15 +10837,15 @@
     </w:p>
     <w:p>
       <w:r>
-        <w:t xml:space="preserve">Ici Salade </w:t>
+        <w:t xml:space="preserve">Ici Salade a un constructeur qui reprend les précédents éléments du constructeur </w:t>
       </w:r>
       <w:proofErr w:type="gramStart"/>
       <w:r>
-        <w:t>a</w:t>
+        <w:t>de Aliment</w:t>
       </w:r>
       <w:proofErr w:type="gramEnd"/>
       <w:r>
-        <w:t xml:space="preserve"> un constructeur qui reprend les précédents éléments du constructeur de Aliment en prenant pour argument « Salade » pour le nom, 1 pour le prix…</w:t>
+        <w:t xml:space="preserve"> en prenant pour argument « Salade » pour le nom, 1 pour le prix…</w:t>
       </w:r>
     </w:p>
     <w:p>
@@ -11088,7 +11093,7 @@
           </mc:Choice>
           <mc:Fallback>
             <w:pict>
-              <v:shapetype w14:anchorId="62EC444A" id="_x0000_t5" coordsize="21600,21600" o:spt="5" adj="10800" path="m@0,l,21600r21600,xe">
+              <v:shapetype w14:anchorId="0741C6B8" id="_x0000_t5" coordsize="21600,21600" o:spt="5" adj="10800" path="m@0,l,21600r21600,xe">
                 <v:stroke joinstyle="miter"/>
                 <v:formulas>
                   <v:f eqn="val #0"/>
@@ -11176,7 +11181,7 @@
           </mc:Choice>
           <mc:Fallback>
             <w:pict>
-              <v:shape w14:anchorId="7380BBFE" id="Triangle isocèle 26" o:spid="_x0000_s1026" type="#_x0000_t5" style="position:absolute;margin-left:219.85pt;margin-top:2.95pt;width:17.4pt;height:15pt;z-index:251666432;visibility:visible;mso-wrap-style:square;mso-wrap-distance-left:9pt;mso-wrap-distance-top:0;mso-wrap-distance-right:9pt;mso-wrap-distance-bottom:0;mso-position-horizontal:absolute;mso-position-horizontal-relative:text;mso-position-vertical:absolute;mso-position-vertical-relative:text;v-text-anchor:middle" o:gfxdata="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" fillcolor="black [3213]" strokecolor="black [3213]" strokeweight="1pt"/>
+              <v:shape w14:anchorId="515AC83F" id="Triangle isocèle 26" o:spid="_x0000_s1026" type="#_x0000_t5" style="position:absolute;margin-left:219.85pt;margin-top:2.95pt;width:17.4pt;height:15pt;z-index:251666432;visibility:visible;mso-wrap-style:square;mso-wrap-distance-left:9pt;mso-wrap-distance-top:0;mso-wrap-distance-right:9pt;mso-wrap-distance-bottom:0;mso-position-horizontal:absolute;mso-position-horizontal-relative:text;mso-position-vertical:absolute;mso-position-vertical-relative:text;v-text-anchor:middle" o:gfxdata="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" fillcolor="black [3213]" strokecolor="black [3213]" strokeweight="1pt"/>
             </w:pict>
           </mc:Fallback>
         </mc:AlternateContent>
@@ -11252,7 +11257,7 @@
           </mc:Choice>
           <mc:Fallback>
             <w:pict>
-              <v:shape w14:anchorId="59FE7BA2" id="Triangle isocèle 25" o:spid="_x0000_s1026" type="#_x0000_t5" style="position:absolute;margin-left:129.05pt;margin-top:.55pt;width:17.4pt;height:15pt;rotation:3346179fd;z-index:251665408;visibility:visible;mso-wrap-style:square;mso-wrap-distance-left:9pt;mso-wrap-distance-top:0;mso-wrap-distance-right:9pt;mso-wrap-distance-bottom:0;mso-position-horizontal:absolute;mso-position-horizontal-relative:text;mso-position-vertical:absolute;mso-position-vertical-relative:text;v-text-anchor:middle" o:gfxdata="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" fillcolor="black [3213]" strokecolor="black [3213]" strokeweight="1pt"/>
+              <v:shape w14:anchorId="0FA5F68B" id="Triangle isocèle 25" o:spid="_x0000_s1026" type="#_x0000_t5" style="position:absolute;margin-left:129.05pt;margin-top:.55pt;width:17.4pt;height:15pt;rotation:3346179fd;z-index:251665408;visibility:visible;mso-wrap-style:square;mso-wrap-distance-left:9pt;mso-wrap-distance-top:0;mso-wrap-distance-right:9pt;mso-wrap-distance-bottom:0;mso-position-horizontal:absolute;mso-position-horizontal-relative:text;mso-position-vertical:absolute;mso-position-vertical-relative:text;v-text-anchor:middle" o:gfxdata="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" fillcolor="black [3213]" strokecolor="black [3213]" strokeweight="1pt"/>
             </w:pict>
           </mc:Fallback>
         </mc:AlternateContent>
@@ -11324,7 +11329,7 @@
           </mc:Choice>
           <mc:Fallback>
             <w:pict>
-              <v:line w14:anchorId="3774B49F" id="Connecteur droit 19" o:spid="_x0000_s1026" style="position:absolute;flip:x;z-index:251660288;visibility:visible;mso-wrap-style:square;mso-width-percent:0;mso-height-percent:0;mso-wrap-distance-left:9pt;mso-wrap-distance-top:0;mso-wrap-distance-right:9pt;mso-wrap-distance-bottom:0;mso-position-horizontal:absolute;mso-position-horizontal-relative:text;mso-position-vertical:absolute;mso-position-vertical-relative:text;mso-width-percent:0;mso-height-percent:0;mso-width-relative:margin;mso-height-relative:margin" from="40.75pt,2.35pt" to="143.95pt,89.35pt" o:gfxdata="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" strokecolor="black [3213]" strokeweight="1pt">
+              <v:line w14:anchorId="2C88E0B1" id="Connecteur droit 19" o:spid="_x0000_s1026" style="position:absolute;flip:x;z-index:251660288;visibility:visible;mso-wrap-style:square;mso-width-percent:0;mso-height-percent:0;mso-wrap-distance-left:9pt;mso-wrap-distance-top:0;mso-wrap-distance-right:9pt;mso-wrap-distance-bottom:0;mso-position-horizontal:absolute;mso-position-horizontal-relative:text;mso-position-vertical:absolute;mso-position-vertical-relative:text;mso-width-percent:0;mso-height-percent:0;mso-width-relative:margin;mso-height-relative:margin" from="40.75pt,2.35pt" to="143.95pt,89.35pt" o:gfxdata="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" strokecolor="black [3213]" strokeweight="1pt">
                 <v:stroke joinstyle="miter"/>
               </v:line>
             </w:pict>
@@ -11398,7 +11403,7 @@
           </mc:Choice>
           <mc:Fallback>
             <w:pict>
-              <v:line w14:anchorId="28C4808A" id="Connecteur droit 18" o:spid="_x0000_s1026" style="position:absolute;z-index:251659264;visibility:visible;mso-wrap-style:square;mso-width-percent:0;mso-height-percent:0;mso-wrap-distance-left:9pt;mso-wrap-distance-top:0;mso-wrap-distance-right:9pt;mso-wrap-distance-bottom:0;mso-position-horizontal:absolute;mso-position-horizontal-relative:text;mso-position-vertical:absolute;mso-position-vertical-relative:text;mso-width-percent:0;mso-height-percent:0;mso-width-relative:margin;mso-height-relative:margin" from="302.95pt,2.35pt" to="356.35pt,89.35pt" o:gfxdata="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" strokecolor="black [3213]" strokeweight="1pt">
+              <v:line w14:anchorId="69B81AC8" id="Connecteur droit 18" o:spid="_x0000_s1026" style="position:absolute;z-index:251659264;visibility:visible;mso-wrap-style:square;mso-width-percent:0;mso-height-percent:0;mso-wrap-distance-left:9pt;mso-wrap-distance-top:0;mso-wrap-distance-right:9pt;mso-wrap-distance-bottom:0;mso-position-horizontal:absolute;mso-position-horizontal-relative:text;mso-position-vertical:absolute;mso-position-vertical-relative:text;mso-width-percent:0;mso-height-percent:0;mso-width-relative:margin;mso-height-relative:margin" from="302.95pt,2.35pt" to="356.35pt,89.35pt" o:gfxdata="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" strokecolor="black [3213]" strokeweight="1pt">
                 <v:stroke joinstyle="miter"/>
               </v:line>
             </w:pict>
@@ -11466,7 +11471,7 @@
           </mc:Choice>
           <mc:Fallback>
             <w:pict>
-              <v:line w14:anchorId="777AE802" id="Connecteur droit 17" o:spid="_x0000_s1026" style="position:absolute;z-index:251658240;visibility:visible;mso-wrap-style:square;mso-wrap-distance-left:9pt;mso-wrap-distance-top:0;mso-wrap-distance-right:9pt;mso-wrap-distance-bottom:0;mso-position-horizontal:absolute;mso-position-horizontal-relative:text;mso-position-vertical:absolute;mso-position-vertical-relative:text" from="229.15pt,2.95pt" to="229.15pt,23.95pt" o:gfxdata="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" strokecolor="black [3213]" strokeweight="1pt">
+              <v:line w14:anchorId="7FC48729" id="Connecteur droit 17" o:spid="_x0000_s1026" style="position:absolute;z-index:251658240;visibility:visible;mso-wrap-style:square;mso-wrap-distance-left:9pt;mso-wrap-distance-top:0;mso-wrap-distance-right:9pt;mso-wrap-distance-bottom:0;mso-position-horizontal:absolute;mso-position-horizontal-relative:text;mso-position-vertical:absolute;mso-position-vertical-relative:text" from="229.15pt,2.95pt" to="229.15pt,23.95pt" o:gfxdata="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" strokecolor="black [3213]" strokeweight="1pt">
                 <v:stroke joinstyle="miter"/>
               </v:line>
             </w:pict>
@@ -11768,7 +11773,7 @@
           </mc:Choice>
           <mc:Fallback>
             <w:pict>
-              <v:shapetype w14:anchorId="50281E76" id="_x0000_t110" coordsize="21600,21600" o:spt="110" path="m10800,l,10800,10800,21600,21600,10800xe">
+              <v:shapetype w14:anchorId="41B71115" id="_x0000_t110" coordsize="21600,21600" o:spt="110" path="m10800,l,10800,10800,21600,21600,10800xe">
                 <v:stroke joinstyle="miter"/>
                 <v:path gradientshapeok="t" o:connecttype="rect" textboxrect="5400,5400,16200,16200"/>
               </v:shapetype>
@@ -11844,7 +11849,7 @@
           </mc:Choice>
           <mc:Fallback>
             <w:pict>
-              <v:line w14:anchorId="41AC3F3D" id="Connecteur droit 21" o:spid="_x0000_s1026" style="position:absolute;z-index:251662336;visibility:visible;mso-wrap-style:square;mso-width-percent:0;mso-height-percent:0;mso-wrap-distance-left:9pt;mso-wrap-distance-top:0;mso-wrap-distance-right:9pt;mso-wrap-distance-bottom:0;mso-position-horizontal:absolute;mso-position-horizontal-relative:text;mso-position-vertical:absolute;mso-position-vertical-relative:text;mso-width-percent:0;mso-height-percent:0;mso-width-relative:margin;mso-height-relative:margin" from="108.55pt,12.35pt" to="122.35pt,27.35pt" o:gfxdata="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" strokecolor="black [3213]" strokeweight="1pt">
+              <v:line w14:anchorId="64A40120" id="Connecteur droit 21" o:spid="_x0000_s1026" style="position:absolute;z-index:251662336;visibility:visible;mso-wrap-style:square;mso-width-percent:0;mso-height-percent:0;mso-wrap-distance-left:9pt;mso-wrap-distance-top:0;mso-wrap-distance-right:9pt;mso-wrap-distance-bottom:0;mso-position-horizontal:absolute;mso-position-horizontal-relative:text;mso-position-vertical:absolute;mso-position-vertical-relative:text;mso-width-percent:0;mso-height-percent:0;mso-width-relative:margin;mso-height-relative:margin" from="108.55pt,12.35pt" to="122.35pt,27.35pt" o:gfxdata="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" strokecolor="black [3213]" strokeweight="1pt">
                 <v:stroke joinstyle="miter"/>
               </v:line>
             </w:pict>
@@ -11918,7 +11923,7 @@
           </mc:Choice>
           <mc:Fallback>
             <w:pict>
-              <v:line w14:anchorId="1DE1BC2C" id="Connecteur droit 20" o:spid="_x0000_s1026" style="position:absolute;flip:x;z-index:251661312;visibility:visible;mso-wrap-style:square;mso-width-percent:0;mso-height-percent:0;mso-wrap-distance-left:9pt;mso-wrap-distance-top:0;mso-wrap-distance-right:9pt;mso-wrap-distance-bottom:0;mso-position-horizontal:absolute;mso-position-horizontal-relative:text;mso-position-vertical:absolute;mso-position-vertical-relative:text;mso-width-percent:0;mso-height-percent:0;mso-width-relative:margin;mso-height-relative:margin" from="27.55pt,10.8pt" to="27.55pt,40.55pt" o:gfxdata="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" strokecolor="black [3213]" strokeweight="1pt">
+              <v:line w14:anchorId="7BD82531" id="Connecteur droit 20" o:spid="_x0000_s1026" style="position:absolute;flip:x;z-index:251661312;visibility:visible;mso-wrap-style:square;mso-width-percent:0;mso-height-percent:0;mso-wrap-distance-left:9pt;mso-wrap-distance-top:0;mso-wrap-distance-right:9pt;mso-wrap-distance-bottom:0;mso-position-horizontal:absolute;mso-position-horizontal-relative:text;mso-position-vertical:absolute;mso-position-vertical-relative:text;mso-width-percent:0;mso-height-percent:0;mso-width-relative:margin;mso-height-relative:margin" from="27.55pt,10.8pt" to="27.55pt,40.55pt" o:gfxdata="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" strokecolor="black [3213]" strokeweight="1pt">
                 <v:stroke joinstyle="miter"/>
               </v:line>
             </w:pict>
@@ -11994,7 +11999,7 @@
           </mc:Choice>
           <mc:Fallback>
             <w:pict>
-              <v:line w14:anchorId="6018A449" id="Connecteur droit 22" o:spid="_x0000_s1026" style="position:absolute;z-index:251663360;visibility:visible;mso-wrap-style:square;mso-width-percent:0;mso-height-percent:0;mso-wrap-distance-left:9pt;mso-wrap-distance-top:0;mso-wrap-distance-right:9pt;mso-wrap-distance-bottom:0;mso-position-horizontal:absolute;mso-position-horizontal-relative:text;mso-position-vertical:absolute;mso-position-vertical-relative:text;mso-width-percent:0;mso-height-percent:0;mso-width-relative:margin;mso-height-relative:margin" from="126.55pt,8.45pt" to="140.35pt,23.45pt" o:gfxdata="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" strokecolor="black [3213]" strokeweight="1pt">
+              <v:line w14:anchorId="5E804B3C" id="Connecteur droit 22" o:spid="_x0000_s1026" style="position:absolute;z-index:251663360;visibility:visible;mso-wrap-style:square;mso-width-percent:0;mso-height-percent:0;mso-wrap-distance-left:9pt;mso-wrap-distance-top:0;mso-wrap-distance-right:9pt;mso-wrap-distance-bottom:0;mso-position-horizontal:absolute;mso-position-horizontal-relative:text;mso-position-vertical:absolute;mso-position-vertical-relative:text;mso-width-percent:0;mso-height-percent:0;mso-width-relative:margin;mso-height-relative:margin" from="126.55pt,8.45pt" to="140.35pt,23.45pt" o:gfxdata="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" strokecolor="black [3213]" strokeweight="1pt">
                 <v:stroke joinstyle="miter"/>
               </v:line>
             </w:pict>
@@ -12139,7 +12144,7 @@
           </mc:Choice>
           <mc:Fallback>
             <w:pict>
-              <v:line w14:anchorId="46C312B2" id="Connecteur droit 23" o:spid="_x0000_s1026" style="position:absolute;z-index:251664384;visibility:visible;mso-wrap-style:square;mso-width-percent:0;mso-height-percent:0;mso-wrap-distance-left:9pt;mso-wrap-distance-top:0;mso-wrap-distance-right:9pt;mso-wrap-distance-bottom:0;mso-position-horizontal:absolute;mso-position-horizontal-relative:text;mso-position-vertical:absolute;mso-position-vertical-relative:text;mso-width-percent:0;mso-height-percent:0;mso-width-relative:margin;mso-height-relative:margin" from="2in,5.05pt" to="157.8pt,20.05pt" o:gfxdata="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" strokecolor="black [3213]" strokeweight="1pt">
+              <v:line w14:anchorId="1AD3F7D1" id="Connecteur droit 23" o:spid="_x0000_s1026" style="position:absolute;z-index:251664384;visibility:visible;mso-wrap-style:square;mso-width-percent:0;mso-height-percent:0;mso-wrap-distance-left:9pt;mso-wrap-distance-top:0;mso-wrap-distance-right:9pt;mso-wrap-distance-bottom:0;mso-position-horizontal:absolute;mso-position-horizontal-relative:text;mso-position-vertical:absolute;mso-position-vertical-relative:text;mso-width-percent:0;mso-height-percent:0;mso-width-relative:margin;mso-height-relative:margin" from="2in,5.05pt" to="157.8pt,20.05pt" o:gfxdata="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" strokecolor="black [3213]" strokeweight="1pt">
                 <v:stroke joinstyle="miter"/>
               </v:line>
             </w:pict>
@@ -12215,7 +12220,7 @@
           </mc:Choice>
           <mc:Fallback>
             <w:pict>
-              <v:line w14:anchorId="5D00420E" id="Connecteur droit 24" o:spid="_x0000_s1026" style="position:absolute;z-index:251642880;visibility:visible;mso-wrap-style:square;mso-width-percent:0;mso-height-percent:0;mso-wrap-distance-left:9pt;mso-wrap-distance-top:0;mso-wrap-distance-right:9pt;mso-wrap-distance-bottom:0;mso-position-horizontal:absolute;mso-position-horizontal-relative:text;mso-position-vertical:absolute;mso-position-vertical-relative:text;mso-width-percent:0;mso-height-percent:0;mso-width-relative:margin;mso-height-relative:margin" from="160.15pt,.7pt" to="173.95pt,15.7pt" o:gfxdata="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" strokecolor="black [3213]" strokeweight="1pt">
+              <v:line w14:anchorId="1FB6FAE0" id="Connecteur droit 24" o:spid="_x0000_s1026" style="position:absolute;z-index:251642880;visibility:visible;mso-wrap-style:square;mso-width-percent:0;mso-height-percent:0;mso-wrap-distance-left:9pt;mso-wrap-distance-top:0;mso-wrap-distance-right:9pt;mso-wrap-distance-bottom:0;mso-position-horizontal:absolute;mso-position-horizontal-relative:text;mso-position-vertical:absolute;mso-position-vertical-relative:text;mso-width-percent:0;mso-height-percent:0;mso-width-relative:margin;mso-height-relative:margin" from="160.15pt,.7pt" to="173.95pt,15.7pt" o:gfxdata="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" strokecolor="black [3213]" strokeweight="1pt">
                 <v:stroke joinstyle="miter"/>
               </v:line>
             </w:pict>
@@ -12369,7 +12374,7 @@
           </mc:Choice>
           <mc:Fallback>
             <w:pict>
-              <v:shape w14:anchorId="1EE2A53C" id="Flèche : droite 33" o:spid="_x0000_s1026" type="#_x0000_t13" style="position:absolute;margin-left:217.75pt;margin-top:44.35pt;width:34.8pt;height:21.6pt;z-index:251670528;visibility:visible;mso-wrap-style:square;mso-wrap-distance-left:9pt;mso-wrap-distance-top:0;mso-wrap-distance-right:9pt;mso-wrap-distance-bottom:0;mso-position-horizontal:absolute;mso-position-horizontal-relative:text;mso-position-vertical:absolute;mso-position-vertical-relative:text;v-text-anchor:middle" o:gfxdata="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" adj="14897" fillcolor="#4472c4 [3204]" strokecolor="#1f3763 [1604]" strokeweight="1pt"/>
+              <v:shape w14:anchorId="7122EA33" id="Flèche : droite 33" o:spid="_x0000_s1026" type="#_x0000_t13" style="position:absolute;margin-left:217.75pt;margin-top:44.35pt;width:34.8pt;height:21.6pt;z-index:251670528;visibility:visible;mso-wrap-style:square;mso-wrap-distance-left:9pt;mso-wrap-distance-top:0;mso-wrap-distance-right:9pt;mso-wrap-distance-bottom:0;mso-position-horizontal:absolute;mso-position-horizontal-relative:text;mso-position-vertical:absolute;mso-position-vertical-relative:text;v-text-anchor:middle" o:gfxdata="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" adj="14897" fillcolor="#4472c4 [3204]" strokecolor="#1f3763 [1604]" strokeweight="1pt"/>
             </w:pict>
           </mc:Fallback>
         </mc:AlternateContent>
@@ -18044,25 +18049,2400 @@
       <w:r>
         <w:t>Le programme Attributs illustre une utilisation de la description des attributs.</w:t>
       </w:r>
-    </w:p>
-    <w:p>
-      <w:r>
-        <w:t>AJOUT DE L’EXEMPLE DE L’ATTRIBUT</w:t>
-      </w:r>
-    </w:p>
-    <w:p/>
-    <w:p/>
-    <w:p/>
-    <w:p/>
-    <w:p/>
-    <w:p/>
-    <w:p/>
-    <w:p/>
-    <w:p/>
-    <w:p/>
-    <w:p/>
-    <w:p/>
-    <w:p/>
+      <w:r>
+        <w:t xml:space="preserve"> Il s’agit d’un exemple simple où les attributs permettent la description d’une classe</w:t>
+      </w:r>
+    </w:p>
+    <w:p>
+      <w:pPr>
+        <w:autoSpaceDE w:val="0"/>
+        <w:autoSpaceDN w:val="0"/>
+        <w:adjustRightInd w:val="0"/>
+        <w:spacing w:after="0" w:line="240" w:lineRule="auto"/>
+        <w:rPr>
+          <w:rFonts w:ascii="Consolas" w:hAnsi="Consolas" w:cs="Consolas"/>
+          <w:color w:val="000000"/>
+          <w:sz w:val="19"/>
+          <w:szCs w:val="19"/>
+        </w:rPr>
+      </w:pPr>
+      <w:proofErr w:type="gramStart"/>
+      <w:r>
+        <w:rPr>
+          <w:rFonts w:ascii="Consolas" w:hAnsi="Consolas" w:cs="Consolas"/>
+          <w:color w:val="0000FF"/>
+          <w:sz w:val="19"/>
+          <w:szCs w:val="19"/>
+        </w:rPr>
+        <w:t>public</w:t>
+      </w:r>
+      <w:proofErr w:type="gramEnd"/>
+      <w:r>
+        <w:rPr>
+          <w:rFonts w:ascii="Consolas" w:hAnsi="Consolas" w:cs="Consolas"/>
+          <w:color w:val="000000"/>
+          <w:sz w:val="19"/>
+          <w:szCs w:val="19"/>
+        </w:rPr>
+        <w:t xml:space="preserve"> </w:t>
+      </w:r>
+      <w:r>
+        <w:rPr>
+          <w:rFonts w:ascii="Consolas" w:hAnsi="Consolas" w:cs="Consolas"/>
+          <w:color w:val="0000FF"/>
+          <w:sz w:val="19"/>
+          <w:szCs w:val="19"/>
+        </w:rPr>
+        <w:t>class</w:t>
+      </w:r>
+      <w:r>
+        <w:rPr>
+          <w:rFonts w:ascii="Consolas" w:hAnsi="Consolas" w:cs="Consolas"/>
+          <w:color w:val="000000"/>
+          <w:sz w:val="19"/>
+          <w:szCs w:val="19"/>
+        </w:rPr>
+        <w:t xml:space="preserve"> </w:t>
+      </w:r>
+      <w:proofErr w:type="spellStart"/>
+      <w:r>
+        <w:rPr>
+          <w:rFonts w:ascii="Consolas" w:hAnsi="Consolas" w:cs="Consolas"/>
+          <w:color w:val="2B91AF"/>
+          <w:sz w:val="19"/>
+          <w:szCs w:val="19"/>
+        </w:rPr>
+        <w:t>DescriptionAttribute</w:t>
+      </w:r>
+      <w:proofErr w:type="spellEnd"/>
+      <w:r>
+        <w:rPr>
+          <w:rFonts w:ascii="Consolas" w:hAnsi="Consolas" w:cs="Consolas"/>
+          <w:color w:val="000000"/>
+          <w:sz w:val="19"/>
+          <w:szCs w:val="19"/>
+        </w:rPr>
+        <w:t xml:space="preserve"> : </w:t>
+      </w:r>
+      <w:proofErr w:type="spellStart"/>
+      <w:r>
+        <w:rPr>
+          <w:rFonts w:ascii="Consolas" w:hAnsi="Consolas" w:cs="Consolas"/>
+          <w:color w:val="000000"/>
+          <w:sz w:val="19"/>
+          <w:szCs w:val="19"/>
+        </w:rPr>
+        <w:t>Attribute</w:t>
+      </w:r>
+      <w:proofErr w:type="spellEnd"/>
+    </w:p>
+    <w:p>
+      <w:pPr>
+        <w:autoSpaceDE w:val="0"/>
+        <w:autoSpaceDN w:val="0"/>
+        <w:adjustRightInd w:val="0"/>
+        <w:spacing w:after="0" w:line="240" w:lineRule="auto"/>
+        <w:rPr>
+          <w:rFonts w:ascii="Consolas" w:hAnsi="Consolas" w:cs="Consolas"/>
+          <w:color w:val="000000"/>
+          <w:sz w:val="19"/>
+          <w:szCs w:val="19"/>
+          <w:lang w:val="en-GB"/>
+        </w:rPr>
+      </w:pPr>
+      <w:r>
+        <w:rPr>
+          <w:rFonts w:ascii="Consolas" w:hAnsi="Consolas" w:cs="Consolas"/>
+          <w:color w:val="000000"/>
+          <w:sz w:val="19"/>
+          <w:szCs w:val="19"/>
+        </w:rPr>
+        <w:t xml:space="preserve">    </w:t>
+      </w:r>
+      <w:r>
+        <w:rPr>
+          <w:rFonts w:ascii="Consolas" w:hAnsi="Consolas" w:cs="Consolas"/>
+          <w:color w:val="000000"/>
+          <w:sz w:val="19"/>
+          <w:szCs w:val="19"/>
+          <w:lang w:val="en-GB"/>
+        </w:rPr>
+        <w:t>{</w:t>
+      </w:r>
+    </w:p>
+    <w:p>
+      <w:pPr>
+        <w:autoSpaceDE w:val="0"/>
+        <w:autoSpaceDN w:val="0"/>
+        <w:adjustRightInd w:val="0"/>
+        <w:spacing w:after="0" w:line="240" w:lineRule="auto"/>
+        <w:rPr>
+          <w:rFonts w:ascii="Consolas" w:hAnsi="Consolas" w:cs="Consolas"/>
+          <w:color w:val="000000"/>
+          <w:sz w:val="19"/>
+          <w:szCs w:val="19"/>
+          <w:lang w:val="en-GB"/>
+        </w:rPr>
+      </w:pPr>
+      <w:r>
+        <w:rPr>
+          <w:rFonts w:ascii="Consolas" w:hAnsi="Consolas" w:cs="Consolas"/>
+          <w:color w:val="000000"/>
+          <w:sz w:val="19"/>
+          <w:szCs w:val="19"/>
+          <w:lang w:val="en-GB"/>
+        </w:rPr>
+        <w:t xml:space="preserve">        </w:t>
+      </w:r>
+      <w:r>
+        <w:rPr>
+          <w:rFonts w:ascii="Consolas" w:hAnsi="Consolas" w:cs="Consolas"/>
+          <w:color w:val="0000FF"/>
+          <w:sz w:val="19"/>
+          <w:szCs w:val="19"/>
+          <w:lang w:val="en-GB"/>
+        </w:rPr>
+        <w:t>public</w:t>
+      </w:r>
+      <w:r>
+        <w:rPr>
+          <w:rFonts w:ascii="Consolas" w:hAnsi="Consolas" w:cs="Consolas"/>
+          <w:color w:val="000000"/>
+          <w:sz w:val="19"/>
+          <w:szCs w:val="19"/>
+          <w:lang w:val="en-GB"/>
+        </w:rPr>
+        <w:t xml:space="preserve"> </w:t>
+      </w:r>
+      <w:r>
+        <w:rPr>
+          <w:rFonts w:ascii="Consolas" w:hAnsi="Consolas" w:cs="Consolas"/>
+          <w:color w:val="0000FF"/>
+          <w:sz w:val="19"/>
+          <w:szCs w:val="19"/>
+          <w:lang w:val="en-GB"/>
+        </w:rPr>
+        <w:t>string</w:t>
+      </w:r>
+      <w:r>
+        <w:rPr>
+          <w:rFonts w:ascii="Consolas" w:hAnsi="Consolas" w:cs="Consolas"/>
+          <w:color w:val="000000"/>
+          <w:sz w:val="19"/>
+          <w:szCs w:val="19"/>
+          <w:lang w:val="en-GB"/>
+        </w:rPr>
+        <w:t xml:space="preserve"> Description </w:t>
+      </w:r>
+      <w:proofErr w:type="gramStart"/>
+      <w:r>
+        <w:rPr>
+          <w:rFonts w:ascii="Consolas" w:hAnsi="Consolas" w:cs="Consolas"/>
+          <w:color w:val="000000"/>
+          <w:sz w:val="19"/>
+          <w:szCs w:val="19"/>
+          <w:lang w:val="en-GB"/>
+        </w:rPr>
+        <w:t xml:space="preserve">{ </w:t>
+      </w:r>
+      <w:r>
+        <w:rPr>
+          <w:rFonts w:ascii="Consolas" w:hAnsi="Consolas" w:cs="Consolas"/>
+          <w:color w:val="0000FF"/>
+          <w:sz w:val="19"/>
+          <w:szCs w:val="19"/>
+          <w:lang w:val="en-GB"/>
+        </w:rPr>
+        <w:t>get</w:t>
+      </w:r>
+      <w:proofErr w:type="gramEnd"/>
+      <w:r>
+        <w:rPr>
+          <w:rFonts w:ascii="Consolas" w:hAnsi="Consolas" w:cs="Consolas"/>
+          <w:color w:val="000000"/>
+          <w:sz w:val="19"/>
+          <w:szCs w:val="19"/>
+          <w:lang w:val="en-GB"/>
+        </w:rPr>
+        <w:t xml:space="preserve">; </w:t>
+      </w:r>
+      <w:r>
+        <w:rPr>
+          <w:rFonts w:ascii="Consolas" w:hAnsi="Consolas" w:cs="Consolas"/>
+          <w:color w:val="0000FF"/>
+          <w:sz w:val="19"/>
+          <w:szCs w:val="19"/>
+          <w:lang w:val="en-GB"/>
+        </w:rPr>
+        <w:t>set</w:t>
+      </w:r>
+      <w:r>
+        <w:rPr>
+          <w:rFonts w:ascii="Consolas" w:hAnsi="Consolas" w:cs="Consolas"/>
+          <w:color w:val="000000"/>
+          <w:sz w:val="19"/>
+          <w:szCs w:val="19"/>
+          <w:lang w:val="en-GB"/>
+        </w:rPr>
+        <w:t>; }</w:t>
+      </w:r>
+    </w:p>
+    <w:p>
+      <w:pPr>
+        <w:autoSpaceDE w:val="0"/>
+        <w:autoSpaceDN w:val="0"/>
+        <w:adjustRightInd w:val="0"/>
+        <w:spacing w:after="0" w:line="240" w:lineRule="auto"/>
+        <w:rPr>
+          <w:rFonts w:ascii="Consolas" w:hAnsi="Consolas" w:cs="Consolas"/>
+          <w:color w:val="000000"/>
+          <w:sz w:val="19"/>
+          <w:szCs w:val="19"/>
+          <w:lang w:val="en-GB"/>
+        </w:rPr>
+      </w:pPr>
+    </w:p>
+    <w:p>
+      <w:pPr>
+        <w:autoSpaceDE w:val="0"/>
+        <w:autoSpaceDN w:val="0"/>
+        <w:adjustRightInd w:val="0"/>
+        <w:spacing w:after="0" w:line="240" w:lineRule="auto"/>
+        <w:rPr>
+          <w:rFonts w:ascii="Consolas" w:hAnsi="Consolas" w:cs="Consolas"/>
+          <w:color w:val="000000"/>
+          <w:sz w:val="19"/>
+          <w:szCs w:val="19"/>
+        </w:rPr>
+      </w:pPr>
+      <w:r>
+        <w:rPr>
+          <w:rFonts w:ascii="Consolas" w:hAnsi="Consolas" w:cs="Consolas"/>
+          <w:color w:val="000000"/>
+          <w:sz w:val="19"/>
+          <w:szCs w:val="19"/>
+          <w:lang w:val="en-GB"/>
+        </w:rPr>
+        <w:t xml:space="preserve">        </w:t>
+      </w:r>
+      <w:proofErr w:type="gramStart"/>
+      <w:r>
+        <w:rPr>
+          <w:rFonts w:ascii="Consolas" w:hAnsi="Consolas" w:cs="Consolas"/>
+          <w:color w:val="0000FF"/>
+          <w:sz w:val="19"/>
+          <w:szCs w:val="19"/>
+        </w:rPr>
+        <w:t>public</w:t>
+      </w:r>
+      <w:proofErr w:type="gramEnd"/>
+      <w:r>
+        <w:rPr>
+          <w:rFonts w:ascii="Consolas" w:hAnsi="Consolas" w:cs="Consolas"/>
+          <w:color w:val="000000"/>
+          <w:sz w:val="19"/>
+          <w:szCs w:val="19"/>
+        </w:rPr>
+        <w:t xml:space="preserve"> </w:t>
+      </w:r>
+      <w:proofErr w:type="spellStart"/>
+      <w:r>
+        <w:rPr>
+          <w:rFonts w:ascii="Consolas" w:hAnsi="Consolas" w:cs="Consolas"/>
+          <w:color w:val="000000"/>
+          <w:sz w:val="19"/>
+          <w:szCs w:val="19"/>
+        </w:rPr>
+        <w:t>DescriptionAttribute</w:t>
+      </w:r>
+      <w:proofErr w:type="spellEnd"/>
+      <w:r>
+        <w:rPr>
+          <w:rFonts w:ascii="Consolas" w:hAnsi="Consolas" w:cs="Consolas"/>
+          <w:color w:val="000000"/>
+          <w:sz w:val="19"/>
+          <w:szCs w:val="19"/>
+        </w:rPr>
+        <w:t>()</w:t>
+      </w:r>
+    </w:p>
+    <w:p>
+      <w:pPr>
+        <w:autoSpaceDE w:val="0"/>
+        <w:autoSpaceDN w:val="0"/>
+        <w:adjustRightInd w:val="0"/>
+        <w:spacing w:after="0" w:line="240" w:lineRule="auto"/>
+        <w:rPr>
+          <w:rFonts w:ascii="Consolas" w:hAnsi="Consolas" w:cs="Consolas"/>
+          <w:color w:val="000000"/>
+          <w:sz w:val="19"/>
+          <w:szCs w:val="19"/>
+        </w:rPr>
+      </w:pPr>
+      <w:r>
+        <w:rPr>
+          <w:rFonts w:ascii="Consolas" w:hAnsi="Consolas" w:cs="Consolas"/>
+          <w:color w:val="000000"/>
+          <w:sz w:val="19"/>
+          <w:szCs w:val="19"/>
+        </w:rPr>
+        <w:t xml:space="preserve">        {</w:t>
+      </w:r>
+    </w:p>
+    <w:p>
+      <w:pPr>
+        <w:autoSpaceDE w:val="0"/>
+        <w:autoSpaceDN w:val="0"/>
+        <w:adjustRightInd w:val="0"/>
+        <w:spacing w:after="0" w:line="240" w:lineRule="auto"/>
+        <w:rPr>
+          <w:rFonts w:ascii="Consolas" w:hAnsi="Consolas" w:cs="Consolas"/>
+          <w:color w:val="000000"/>
+          <w:sz w:val="19"/>
+          <w:szCs w:val="19"/>
+        </w:rPr>
+      </w:pPr>
+      <w:r>
+        <w:rPr>
+          <w:rFonts w:ascii="Consolas" w:hAnsi="Consolas" w:cs="Consolas"/>
+          <w:color w:val="000000"/>
+          <w:sz w:val="19"/>
+          <w:szCs w:val="19"/>
+        </w:rPr>
+        <w:t xml:space="preserve">        }</w:t>
+      </w:r>
+    </w:p>
+    <w:p>
+      <w:pPr>
+        <w:autoSpaceDE w:val="0"/>
+        <w:autoSpaceDN w:val="0"/>
+        <w:adjustRightInd w:val="0"/>
+        <w:spacing w:after="0" w:line="240" w:lineRule="auto"/>
+        <w:rPr>
+          <w:rFonts w:ascii="Consolas" w:hAnsi="Consolas" w:cs="Consolas"/>
+          <w:color w:val="000000"/>
+          <w:sz w:val="19"/>
+          <w:szCs w:val="19"/>
+        </w:rPr>
+      </w:pPr>
+    </w:p>
+    <w:p>
+      <w:pPr>
+        <w:autoSpaceDE w:val="0"/>
+        <w:autoSpaceDN w:val="0"/>
+        <w:adjustRightInd w:val="0"/>
+        <w:spacing w:after="0" w:line="240" w:lineRule="auto"/>
+        <w:rPr>
+          <w:rFonts w:ascii="Consolas" w:hAnsi="Consolas" w:cs="Consolas"/>
+          <w:color w:val="000000"/>
+          <w:sz w:val="19"/>
+          <w:szCs w:val="19"/>
+        </w:rPr>
+      </w:pPr>
+      <w:r>
+        <w:rPr>
+          <w:rFonts w:ascii="Consolas" w:hAnsi="Consolas" w:cs="Consolas"/>
+          <w:color w:val="000000"/>
+          <w:sz w:val="19"/>
+          <w:szCs w:val="19"/>
+        </w:rPr>
+        <w:t xml:space="preserve">        </w:t>
+      </w:r>
+      <w:proofErr w:type="gramStart"/>
+      <w:r>
+        <w:rPr>
+          <w:rFonts w:ascii="Consolas" w:hAnsi="Consolas" w:cs="Consolas"/>
+          <w:color w:val="0000FF"/>
+          <w:sz w:val="19"/>
+          <w:szCs w:val="19"/>
+        </w:rPr>
+        <w:t>public</w:t>
+      </w:r>
+      <w:proofErr w:type="gramEnd"/>
+      <w:r>
+        <w:rPr>
+          <w:rFonts w:ascii="Consolas" w:hAnsi="Consolas" w:cs="Consolas"/>
+          <w:color w:val="000000"/>
+          <w:sz w:val="19"/>
+          <w:szCs w:val="19"/>
+        </w:rPr>
+        <w:t xml:space="preserve"> </w:t>
+      </w:r>
+      <w:proofErr w:type="spellStart"/>
+      <w:r>
+        <w:rPr>
+          <w:rFonts w:ascii="Consolas" w:hAnsi="Consolas" w:cs="Consolas"/>
+          <w:color w:val="000000"/>
+          <w:sz w:val="19"/>
+          <w:szCs w:val="19"/>
+        </w:rPr>
+        <w:t>DescriptionAttribute</w:t>
+      </w:r>
+      <w:proofErr w:type="spellEnd"/>
+      <w:r>
+        <w:rPr>
+          <w:rFonts w:ascii="Consolas" w:hAnsi="Consolas" w:cs="Consolas"/>
+          <w:color w:val="000000"/>
+          <w:sz w:val="19"/>
+          <w:szCs w:val="19"/>
+        </w:rPr>
+        <w:t>(</w:t>
+      </w:r>
+      <w:r>
+        <w:rPr>
+          <w:rFonts w:ascii="Consolas" w:hAnsi="Consolas" w:cs="Consolas"/>
+          <w:color w:val="0000FF"/>
+          <w:sz w:val="19"/>
+          <w:szCs w:val="19"/>
+        </w:rPr>
+        <w:t>string</w:t>
+      </w:r>
+      <w:r>
+        <w:rPr>
+          <w:rFonts w:ascii="Consolas" w:hAnsi="Consolas" w:cs="Consolas"/>
+          <w:color w:val="000000"/>
+          <w:sz w:val="19"/>
+          <w:szCs w:val="19"/>
+        </w:rPr>
+        <w:t xml:space="preserve"> message)</w:t>
+      </w:r>
+    </w:p>
+    <w:p>
+      <w:pPr>
+        <w:autoSpaceDE w:val="0"/>
+        <w:autoSpaceDN w:val="0"/>
+        <w:adjustRightInd w:val="0"/>
+        <w:spacing w:after="0" w:line="240" w:lineRule="auto"/>
+        <w:rPr>
+          <w:rFonts w:ascii="Consolas" w:hAnsi="Consolas" w:cs="Consolas"/>
+          <w:color w:val="000000"/>
+          <w:sz w:val="19"/>
+          <w:szCs w:val="19"/>
+        </w:rPr>
+      </w:pPr>
+      <w:r>
+        <w:rPr>
+          <w:rFonts w:ascii="Consolas" w:hAnsi="Consolas" w:cs="Consolas"/>
+          <w:color w:val="000000"/>
+          <w:sz w:val="19"/>
+          <w:szCs w:val="19"/>
+        </w:rPr>
+        <w:t xml:space="preserve">        {</w:t>
+      </w:r>
+    </w:p>
+    <w:p>
+      <w:pPr>
+        <w:autoSpaceDE w:val="0"/>
+        <w:autoSpaceDN w:val="0"/>
+        <w:adjustRightInd w:val="0"/>
+        <w:spacing w:after="0" w:line="240" w:lineRule="auto"/>
+        <w:rPr>
+          <w:rFonts w:ascii="Consolas" w:hAnsi="Consolas" w:cs="Consolas"/>
+          <w:color w:val="000000"/>
+          <w:sz w:val="19"/>
+          <w:szCs w:val="19"/>
+        </w:rPr>
+      </w:pPr>
+      <w:r>
+        <w:rPr>
+          <w:rFonts w:ascii="Consolas" w:hAnsi="Consolas" w:cs="Consolas"/>
+          <w:color w:val="000000"/>
+          <w:sz w:val="19"/>
+          <w:szCs w:val="19"/>
+        </w:rPr>
+        <w:t xml:space="preserve">            Description = </w:t>
+      </w:r>
+      <w:proofErr w:type="gramStart"/>
+      <w:r>
+        <w:rPr>
+          <w:rFonts w:ascii="Consolas" w:hAnsi="Consolas" w:cs="Consolas"/>
+          <w:color w:val="000000"/>
+          <w:sz w:val="19"/>
+          <w:szCs w:val="19"/>
+        </w:rPr>
+        <w:t>message;</w:t>
+      </w:r>
+      <w:proofErr w:type="gramEnd"/>
+    </w:p>
+    <w:p>
+      <w:pPr>
+        <w:autoSpaceDE w:val="0"/>
+        <w:autoSpaceDN w:val="0"/>
+        <w:adjustRightInd w:val="0"/>
+        <w:spacing w:after="0" w:line="240" w:lineRule="auto"/>
+        <w:rPr>
+          <w:rFonts w:ascii="Consolas" w:hAnsi="Consolas" w:cs="Consolas"/>
+          <w:color w:val="000000"/>
+          <w:sz w:val="19"/>
+          <w:szCs w:val="19"/>
+        </w:rPr>
+      </w:pPr>
+      <w:r>
+        <w:rPr>
+          <w:rFonts w:ascii="Consolas" w:hAnsi="Consolas" w:cs="Consolas"/>
+          <w:color w:val="000000"/>
+          <w:sz w:val="19"/>
+          <w:szCs w:val="19"/>
+        </w:rPr>
+        <w:t xml:space="preserve">        }</w:t>
+      </w:r>
+    </w:p>
+    <w:p>
+      <w:pPr>
+        <w:rPr>
+          <w:rFonts w:ascii="Consolas" w:hAnsi="Consolas" w:cs="Consolas"/>
+          <w:color w:val="000000"/>
+          <w:sz w:val="19"/>
+          <w:szCs w:val="19"/>
+        </w:rPr>
+      </w:pPr>
+      <w:r>
+        <w:rPr>
+          <w:rFonts w:ascii="Consolas" w:hAnsi="Consolas" w:cs="Consolas"/>
+          <w:color w:val="000000"/>
+          <w:sz w:val="19"/>
+          <w:szCs w:val="19"/>
+        </w:rPr>
+        <w:t xml:space="preserve">    }</w:t>
+      </w:r>
+    </w:p>
+    <w:p>
+      <w:pPr>
+        <w:rPr>
+          <w:rFonts w:ascii="Consolas" w:hAnsi="Consolas" w:cs="Consolas"/>
+          <w:color w:val="000000"/>
+          <w:sz w:val="19"/>
+          <w:szCs w:val="19"/>
+        </w:rPr>
+      </w:pPr>
+    </w:p>
+    <w:p>
+      <w:pPr>
+        <w:rPr>
+          <w:rFonts w:ascii="Consolas" w:hAnsi="Consolas" w:cs="Consolas"/>
+          <w:color w:val="000000"/>
+          <w:sz w:val="19"/>
+          <w:szCs w:val="19"/>
+        </w:rPr>
+      </w:pPr>
+    </w:p>
+    <w:p>
+      <w:pPr>
+        <w:rPr>
+          <w:rFonts w:ascii="Consolas" w:hAnsi="Consolas" w:cs="Consolas"/>
+          <w:color w:val="000000"/>
+          <w:sz w:val="19"/>
+          <w:szCs w:val="19"/>
+        </w:rPr>
+      </w:pPr>
+    </w:p>
+    <w:p>
+      <w:pPr>
+        <w:autoSpaceDE w:val="0"/>
+        <w:autoSpaceDN w:val="0"/>
+        <w:adjustRightInd w:val="0"/>
+        <w:spacing w:after="0" w:line="240" w:lineRule="auto"/>
+        <w:rPr>
+          <w:rFonts w:ascii="Consolas" w:hAnsi="Consolas" w:cs="Consolas"/>
+          <w:color w:val="000000"/>
+          <w:sz w:val="19"/>
+          <w:szCs w:val="19"/>
+        </w:rPr>
+      </w:pPr>
+      <w:r>
+        <w:rPr>
+          <w:rFonts w:ascii="Consolas" w:hAnsi="Consolas" w:cs="Consolas"/>
+          <w:color w:val="000000"/>
+          <w:sz w:val="19"/>
+          <w:szCs w:val="19"/>
+        </w:rPr>
+        <w:t>[</w:t>
+      </w:r>
+      <w:proofErr w:type="gramStart"/>
+      <w:r>
+        <w:rPr>
+          <w:rFonts w:ascii="Consolas" w:hAnsi="Consolas" w:cs="Consolas"/>
+          <w:color w:val="000000"/>
+          <w:sz w:val="19"/>
+          <w:szCs w:val="19"/>
+        </w:rPr>
+        <w:t>Description(</w:t>
+      </w:r>
+      <w:proofErr w:type="gramEnd"/>
+      <w:r>
+        <w:rPr>
+          <w:rFonts w:ascii="Consolas" w:hAnsi="Consolas" w:cs="Consolas"/>
+          <w:color w:val="000000"/>
+          <w:sz w:val="19"/>
+          <w:szCs w:val="19"/>
+        </w:rPr>
+        <w:t xml:space="preserve">Description = </w:t>
+      </w:r>
+      <w:r>
+        <w:rPr>
+          <w:rFonts w:ascii="Consolas" w:hAnsi="Consolas" w:cs="Consolas"/>
+          <w:color w:val="A31515"/>
+          <w:sz w:val="19"/>
+          <w:szCs w:val="19"/>
+        </w:rPr>
+        <w:t>"Cette classe correspond à une personne"</w:t>
+      </w:r>
+      <w:r>
+        <w:rPr>
+          <w:rFonts w:ascii="Consolas" w:hAnsi="Consolas" w:cs="Consolas"/>
+          <w:color w:val="000000"/>
+          <w:sz w:val="19"/>
+          <w:szCs w:val="19"/>
+        </w:rPr>
+        <w:t>)]</w:t>
+      </w:r>
+    </w:p>
+    <w:p>
+      <w:pPr>
+        <w:autoSpaceDE w:val="0"/>
+        <w:autoSpaceDN w:val="0"/>
+        <w:adjustRightInd w:val="0"/>
+        <w:spacing w:after="0" w:line="240" w:lineRule="auto"/>
+        <w:rPr>
+          <w:rFonts w:ascii="Consolas" w:hAnsi="Consolas" w:cs="Consolas"/>
+          <w:color w:val="000000"/>
+          <w:sz w:val="19"/>
+          <w:szCs w:val="19"/>
+          <w:lang w:val="en-GB"/>
+        </w:rPr>
+      </w:pPr>
+      <w:r>
+        <w:rPr>
+          <w:rFonts w:ascii="Consolas" w:hAnsi="Consolas" w:cs="Consolas"/>
+          <w:color w:val="000000"/>
+          <w:sz w:val="19"/>
+          <w:szCs w:val="19"/>
+        </w:rPr>
+        <w:t xml:space="preserve">    </w:t>
+      </w:r>
+      <w:r>
+        <w:rPr>
+          <w:rFonts w:ascii="Consolas" w:hAnsi="Consolas" w:cs="Consolas"/>
+          <w:color w:val="0000FF"/>
+          <w:sz w:val="19"/>
+          <w:szCs w:val="19"/>
+          <w:lang w:val="en-GB"/>
+        </w:rPr>
+        <w:t>public</w:t>
+      </w:r>
+      <w:r>
+        <w:rPr>
+          <w:rFonts w:ascii="Consolas" w:hAnsi="Consolas" w:cs="Consolas"/>
+          <w:color w:val="000000"/>
+          <w:sz w:val="19"/>
+          <w:szCs w:val="19"/>
+          <w:lang w:val="en-GB"/>
+        </w:rPr>
+        <w:t xml:space="preserve"> </w:t>
+      </w:r>
+      <w:r>
+        <w:rPr>
+          <w:rFonts w:ascii="Consolas" w:hAnsi="Consolas" w:cs="Consolas"/>
+          <w:color w:val="0000FF"/>
+          <w:sz w:val="19"/>
+          <w:szCs w:val="19"/>
+          <w:lang w:val="en-GB"/>
+        </w:rPr>
+        <w:t>class</w:t>
+      </w:r>
+      <w:r>
+        <w:rPr>
+          <w:rFonts w:ascii="Consolas" w:hAnsi="Consolas" w:cs="Consolas"/>
+          <w:color w:val="000000"/>
+          <w:sz w:val="19"/>
+          <w:szCs w:val="19"/>
+          <w:lang w:val="en-GB"/>
+        </w:rPr>
+        <w:t xml:space="preserve"> </w:t>
+      </w:r>
+      <w:proofErr w:type="spellStart"/>
+      <w:r>
+        <w:rPr>
+          <w:rFonts w:ascii="Consolas" w:hAnsi="Consolas" w:cs="Consolas"/>
+          <w:color w:val="2B91AF"/>
+          <w:sz w:val="19"/>
+          <w:szCs w:val="19"/>
+          <w:lang w:val="en-GB"/>
+        </w:rPr>
+        <w:t>Personne</w:t>
+      </w:r>
+      <w:proofErr w:type="spellEnd"/>
+    </w:p>
+    <w:p>
+      <w:pPr>
+        <w:autoSpaceDE w:val="0"/>
+        <w:autoSpaceDN w:val="0"/>
+        <w:adjustRightInd w:val="0"/>
+        <w:spacing w:after="0" w:line="240" w:lineRule="auto"/>
+        <w:rPr>
+          <w:rFonts w:ascii="Consolas" w:hAnsi="Consolas" w:cs="Consolas"/>
+          <w:color w:val="000000"/>
+          <w:sz w:val="19"/>
+          <w:szCs w:val="19"/>
+          <w:lang w:val="en-GB"/>
+        </w:rPr>
+      </w:pPr>
+      <w:r>
+        <w:rPr>
+          <w:rFonts w:ascii="Consolas" w:hAnsi="Consolas" w:cs="Consolas"/>
+          <w:color w:val="000000"/>
+          <w:sz w:val="19"/>
+          <w:szCs w:val="19"/>
+          <w:lang w:val="en-GB"/>
+        </w:rPr>
+        <w:t xml:space="preserve">    {</w:t>
+      </w:r>
+    </w:p>
+    <w:p>
+      <w:pPr>
+        <w:autoSpaceDE w:val="0"/>
+        <w:autoSpaceDN w:val="0"/>
+        <w:adjustRightInd w:val="0"/>
+        <w:spacing w:after="0" w:line="240" w:lineRule="auto"/>
+        <w:rPr>
+          <w:rFonts w:ascii="Consolas" w:hAnsi="Consolas" w:cs="Consolas"/>
+          <w:color w:val="000000"/>
+          <w:sz w:val="19"/>
+          <w:szCs w:val="19"/>
+          <w:lang w:val="en-GB"/>
+        </w:rPr>
+      </w:pPr>
+      <w:r>
+        <w:rPr>
+          <w:rFonts w:ascii="Consolas" w:hAnsi="Consolas" w:cs="Consolas"/>
+          <w:color w:val="000000"/>
+          <w:sz w:val="19"/>
+          <w:szCs w:val="19"/>
+          <w:lang w:val="en-GB"/>
+        </w:rPr>
+        <w:t xml:space="preserve">        </w:t>
+      </w:r>
+      <w:r>
+        <w:rPr>
+          <w:rFonts w:ascii="Consolas" w:hAnsi="Consolas" w:cs="Consolas"/>
+          <w:color w:val="0000FF"/>
+          <w:sz w:val="19"/>
+          <w:szCs w:val="19"/>
+          <w:lang w:val="en-GB"/>
+        </w:rPr>
+        <w:t>string</w:t>
+      </w:r>
+      <w:r>
+        <w:rPr>
+          <w:rFonts w:ascii="Consolas" w:hAnsi="Consolas" w:cs="Consolas"/>
+          <w:color w:val="000000"/>
+          <w:sz w:val="19"/>
+          <w:szCs w:val="19"/>
+          <w:lang w:val="en-GB"/>
+        </w:rPr>
+        <w:t xml:space="preserve"> Nom;</w:t>
+      </w:r>
+    </w:p>
+    <w:p>
+      <w:pPr>
+        <w:autoSpaceDE w:val="0"/>
+        <w:autoSpaceDN w:val="0"/>
+        <w:adjustRightInd w:val="0"/>
+        <w:spacing w:after="0" w:line="240" w:lineRule="auto"/>
+        <w:rPr>
+          <w:rFonts w:ascii="Consolas" w:hAnsi="Consolas" w:cs="Consolas"/>
+          <w:color w:val="000000"/>
+          <w:sz w:val="19"/>
+          <w:szCs w:val="19"/>
+        </w:rPr>
+      </w:pPr>
+      <w:r>
+        <w:rPr>
+          <w:rFonts w:ascii="Consolas" w:hAnsi="Consolas" w:cs="Consolas"/>
+          <w:color w:val="000000"/>
+          <w:sz w:val="19"/>
+          <w:szCs w:val="19"/>
+          <w:lang w:val="en-GB"/>
+        </w:rPr>
+        <w:t xml:space="preserve">        </w:t>
+      </w:r>
+      <w:proofErr w:type="gramStart"/>
+      <w:r>
+        <w:rPr>
+          <w:rFonts w:ascii="Consolas" w:hAnsi="Consolas" w:cs="Consolas"/>
+          <w:color w:val="0000FF"/>
+          <w:sz w:val="19"/>
+          <w:szCs w:val="19"/>
+        </w:rPr>
+        <w:t>string</w:t>
+      </w:r>
+      <w:proofErr w:type="gramEnd"/>
+      <w:r>
+        <w:rPr>
+          <w:rFonts w:ascii="Consolas" w:hAnsi="Consolas" w:cs="Consolas"/>
+          <w:color w:val="000000"/>
+          <w:sz w:val="19"/>
+          <w:szCs w:val="19"/>
+        </w:rPr>
+        <w:t xml:space="preserve"> </w:t>
+      </w:r>
+      <w:proofErr w:type="spellStart"/>
+      <w:r>
+        <w:rPr>
+          <w:rFonts w:ascii="Consolas" w:hAnsi="Consolas" w:cs="Consolas"/>
+          <w:color w:val="000000"/>
+          <w:sz w:val="19"/>
+          <w:szCs w:val="19"/>
+        </w:rPr>
+        <w:t>Prenom</w:t>
+      </w:r>
+      <w:proofErr w:type="spellEnd"/>
+      <w:r>
+        <w:rPr>
+          <w:rFonts w:ascii="Consolas" w:hAnsi="Consolas" w:cs="Consolas"/>
+          <w:color w:val="000000"/>
+          <w:sz w:val="19"/>
+          <w:szCs w:val="19"/>
+        </w:rPr>
+        <w:t>;</w:t>
+      </w:r>
+    </w:p>
+    <w:p>
+      <w:pPr>
+        <w:autoSpaceDE w:val="0"/>
+        <w:autoSpaceDN w:val="0"/>
+        <w:adjustRightInd w:val="0"/>
+        <w:spacing w:after="0" w:line="240" w:lineRule="auto"/>
+        <w:rPr>
+          <w:rFonts w:ascii="Consolas" w:hAnsi="Consolas" w:cs="Consolas"/>
+          <w:color w:val="000000"/>
+          <w:sz w:val="19"/>
+          <w:szCs w:val="19"/>
+        </w:rPr>
+      </w:pPr>
+      <w:r>
+        <w:rPr>
+          <w:rFonts w:ascii="Consolas" w:hAnsi="Consolas" w:cs="Consolas"/>
+          <w:color w:val="000000"/>
+          <w:sz w:val="19"/>
+          <w:szCs w:val="19"/>
+        </w:rPr>
+        <w:t xml:space="preserve">        </w:t>
+      </w:r>
+      <w:proofErr w:type="spellStart"/>
+      <w:proofErr w:type="gramStart"/>
+      <w:r>
+        <w:rPr>
+          <w:rFonts w:ascii="Consolas" w:hAnsi="Consolas" w:cs="Consolas"/>
+          <w:color w:val="0000FF"/>
+          <w:sz w:val="19"/>
+          <w:szCs w:val="19"/>
+        </w:rPr>
+        <w:t>int</w:t>
+      </w:r>
+      <w:proofErr w:type="spellEnd"/>
+      <w:proofErr w:type="gramEnd"/>
+      <w:r>
+        <w:rPr>
+          <w:rFonts w:ascii="Consolas" w:hAnsi="Consolas" w:cs="Consolas"/>
+          <w:color w:val="000000"/>
+          <w:sz w:val="19"/>
+          <w:szCs w:val="19"/>
+        </w:rPr>
+        <w:t xml:space="preserve"> Age;</w:t>
+      </w:r>
+    </w:p>
+    <w:p>
+      <w:pPr>
+        <w:autoSpaceDE w:val="0"/>
+        <w:autoSpaceDN w:val="0"/>
+        <w:adjustRightInd w:val="0"/>
+        <w:spacing w:after="0" w:line="240" w:lineRule="auto"/>
+        <w:rPr>
+          <w:rFonts w:ascii="Consolas" w:hAnsi="Consolas" w:cs="Consolas"/>
+          <w:color w:val="000000"/>
+          <w:sz w:val="19"/>
+          <w:szCs w:val="19"/>
+        </w:rPr>
+      </w:pPr>
+    </w:p>
+    <w:p>
+      <w:pPr>
+        <w:autoSpaceDE w:val="0"/>
+        <w:autoSpaceDN w:val="0"/>
+        <w:adjustRightInd w:val="0"/>
+        <w:spacing w:after="0" w:line="240" w:lineRule="auto"/>
+        <w:rPr>
+          <w:rFonts w:ascii="Consolas" w:hAnsi="Consolas" w:cs="Consolas"/>
+          <w:color w:val="000000"/>
+          <w:sz w:val="19"/>
+          <w:szCs w:val="19"/>
+        </w:rPr>
+      </w:pPr>
+      <w:r>
+        <w:rPr>
+          <w:rFonts w:ascii="Consolas" w:hAnsi="Consolas" w:cs="Consolas"/>
+          <w:color w:val="000000"/>
+          <w:sz w:val="19"/>
+          <w:szCs w:val="19"/>
+        </w:rPr>
+        <w:t xml:space="preserve">        [</w:t>
+      </w:r>
+      <w:proofErr w:type="gramStart"/>
+      <w:r>
+        <w:rPr>
+          <w:rFonts w:ascii="Consolas" w:hAnsi="Consolas" w:cs="Consolas"/>
+          <w:color w:val="000000"/>
+          <w:sz w:val="19"/>
+          <w:szCs w:val="19"/>
+        </w:rPr>
+        <w:t>Description(</w:t>
+      </w:r>
+      <w:proofErr w:type="gramEnd"/>
+      <w:r>
+        <w:rPr>
+          <w:rFonts w:ascii="Consolas" w:hAnsi="Consolas" w:cs="Consolas"/>
+          <w:color w:val="000000"/>
+          <w:sz w:val="19"/>
+          <w:szCs w:val="19"/>
+        </w:rPr>
+        <w:t xml:space="preserve">Description = </w:t>
+      </w:r>
+      <w:r>
+        <w:rPr>
+          <w:rFonts w:ascii="Consolas" w:hAnsi="Consolas" w:cs="Consolas"/>
+          <w:color w:val="A31515"/>
+          <w:sz w:val="19"/>
+          <w:szCs w:val="19"/>
+        </w:rPr>
+        <w:t>"Ce constructeur permet d'assigner l'identité de la personne"</w:t>
+      </w:r>
+      <w:r>
+        <w:rPr>
+          <w:rFonts w:ascii="Consolas" w:hAnsi="Consolas" w:cs="Consolas"/>
+          <w:color w:val="000000"/>
+          <w:sz w:val="19"/>
+          <w:szCs w:val="19"/>
+        </w:rPr>
+        <w:t>)]</w:t>
+      </w:r>
+    </w:p>
+    <w:p>
+      <w:pPr>
+        <w:autoSpaceDE w:val="0"/>
+        <w:autoSpaceDN w:val="0"/>
+        <w:adjustRightInd w:val="0"/>
+        <w:spacing w:after="0" w:line="240" w:lineRule="auto"/>
+        <w:rPr>
+          <w:rFonts w:ascii="Consolas" w:hAnsi="Consolas" w:cs="Consolas"/>
+          <w:color w:val="000000"/>
+          <w:sz w:val="19"/>
+          <w:szCs w:val="19"/>
+          <w:lang w:val="en-GB"/>
+        </w:rPr>
+      </w:pPr>
+      <w:r>
+        <w:rPr>
+          <w:rFonts w:ascii="Consolas" w:hAnsi="Consolas" w:cs="Consolas"/>
+          <w:color w:val="000000"/>
+          <w:sz w:val="19"/>
+          <w:szCs w:val="19"/>
+        </w:rPr>
+        <w:t xml:space="preserve">        </w:t>
+      </w:r>
+      <w:r>
+        <w:rPr>
+          <w:rFonts w:ascii="Consolas" w:hAnsi="Consolas" w:cs="Consolas"/>
+          <w:color w:val="0000FF"/>
+          <w:sz w:val="19"/>
+          <w:szCs w:val="19"/>
+          <w:lang w:val="en-GB"/>
+        </w:rPr>
+        <w:t>public</w:t>
+      </w:r>
+      <w:r>
+        <w:rPr>
+          <w:rFonts w:ascii="Consolas" w:hAnsi="Consolas" w:cs="Consolas"/>
+          <w:color w:val="000000"/>
+          <w:sz w:val="19"/>
+          <w:szCs w:val="19"/>
+          <w:lang w:val="en-GB"/>
+        </w:rPr>
+        <w:t xml:space="preserve"> </w:t>
+      </w:r>
+      <w:proofErr w:type="spellStart"/>
+      <w:proofErr w:type="gramStart"/>
+      <w:r>
+        <w:rPr>
+          <w:rFonts w:ascii="Consolas" w:hAnsi="Consolas" w:cs="Consolas"/>
+          <w:color w:val="000000"/>
+          <w:sz w:val="19"/>
+          <w:szCs w:val="19"/>
+          <w:lang w:val="en-GB"/>
+        </w:rPr>
+        <w:t>Personne</w:t>
+      </w:r>
+      <w:proofErr w:type="spellEnd"/>
+      <w:r>
+        <w:rPr>
+          <w:rFonts w:ascii="Consolas" w:hAnsi="Consolas" w:cs="Consolas"/>
+          <w:color w:val="000000"/>
+          <w:sz w:val="19"/>
+          <w:szCs w:val="19"/>
+          <w:lang w:val="en-GB"/>
+        </w:rPr>
+        <w:t>(</w:t>
+      </w:r>
+      <w:proofErr w:type="gramEnd"/>
+      <w:r>
+        <w:rPr>
+          <w:rFonts w:ascii="Consolas" w:hAnsi="Consolas" w:cs="Consolas"/>
+          <w:color w:val="0000FF"/>
+          <w:sz w:val="19"/>
+          <w:szCs w:val="19"/>
+          <w:lang w:val="en-GB"/>
+        </w:rPr>
+        <w:t>string</w:t>
+      </w:r>
+      <w:r>
+        <w:rPr>
+          <w:rFonts w:ascii="Consolas" w:hAnsi="Consolas" w:cs="Consolas"/>
+          <w:color w:val="000000"/>
+          <w:sz w:val="19"/>
+          <w:szCs w:val="19"/>
+          <w:lang w:val="en-GB"/>
+        </w:rPr>
+        <w:t xml:space="preserve"> nom, </w:t>
+      </w:r>
+      <w:r>
+        <w:rPr>
+          <w:rFonts w:ascii="Consolas" w:hAnsi="Consolas" w:cs="Consolas"/>
+          <w:color w:val="0000FF"/>
+          <w:sz w:val="19"/>
+          <w:szCs w:val="19"/>
+          <w:lang w:val="en-GB"/>
+        </w:rPr>
+        <w:t>string</w:t>
+      </w:r>
+      <w:r>
+        <w:rPr>
+          <w:rFonts w:ascii="Consolas" w:hAnsi="Consolas" w:cs="Consolas"/>
+          <w:color w:val="000000"/>
+          <w:sz w:val="19"/>
+          <w:szCs w:val="19"/>
+          <w:lang w:val="en-GB"/>
+        </w:rPr>
+        <w:t xml:space="preserve"> </w:t>
+      </w:r>
+      <w:proofErr w:type="spellStart"/>
+      <w:r>
+        <w:rPr>
+          <w:rFonts w:ascii="Consolas" w:hAnsi="Consolas" w:cs="Consolas"/>
+          <w:color w:val="000000"/>
+          <w:sz w:val="19"/>
+          <w:szCs w:val="19"/>
+          <w:lang w:val="en-GB"/>
+        </w:rPr>
+        <w:t>prenom</w:t>
+      </w:r>
+      <w:proofErr w:type="spellEnd"/>
+      <w:r>
+        <w:rPr>
+          <w:rFonts w:ascii="Consolas" w:hAnsi="Consolas" w:cs="Consolas"/>
+          <w:color w:val="000000"/>
+          <w:sz w:val="19"/>
+          <w:szCs w:val="19"/>
+          <w:lang w:val="en-GB"/>
+        </w:rPr>
+        <w:t xml:space="preserve">, </w:t>
+      </w:r>
+      <w:r>
+        <w:rPr>
+          <w:rFonts w:ascii="Consolas" w:hAnsi="Consolas" w:cs="Consolas"/>
+          <w:color w:val="0000FF"/>
+          <w:sz w:val="19"/>
+          <w:szCs w:val="19"/>
+          <w:lang w:val="en-GB"/>
+        </w:rPr>
+        <w:t>int</w:t>
+      </w:r>
+      <w:r>
+        <w:rPr>
+          <w:rFonts w:ascii="Consolas" w:hAnsi="Consolas" w:cs="Consolas"/>
+          <w:color w:val="000000"/>
+          <w:sz w:val="19"/>
+          <w:szCs w:val="19"/>
+          <w:lang w:val="en-GB"/>
+        </w:rPr>
+        <w:t xml:space="preserve"> age)</w:t>
+      </w:r>
+    </w:p>
+    <w:p>
+      <w:pPr>
+        <w:autoSpaceDE w:val="0"/>
+        <w:autoSpaceDN w:val="0"/>
+        <w:adjustRightInd w:val="0"/>
+        <w:spacing w:after="0" w:line="240" w:lineRule="auto"/>
+        <w:rPr>
+          <w:rFonts w:ascii="Consolas" w:hAnsi="Consolas" w:cs="Consolas"/>
+          <w:color w:val="000000"/>
+          <w:sz w:val="19"/>
+          <w:szCs w:val="19"/>
+          <w:lang w:val="en-GB"/>
+        </w:rPr>
+      </w:pPr>
+      <w:r>
+        <w:rPr>
+          <w:rFonts w:ascii="Consolas" w:hAnsi="Consolas" w:cs="Consolas"/>
+          <w:color w:val="000000"/>
+          <w:sz w:val="19"/>
+          <w:szCs w:val="19"/>
+          <w:lang w:val="en-GB"/>
+        </w:rPr>
+        <w:t xml:space="preserve">        {</w:t>
+      </w:r>
+    </w:p>
+    <w:p>
+      <w:pPr>
+        <w:autoSpaceDE w:val="0"/>
+        <w:autoSpaceDN w:val="0"/>
+        <w:adjustRightInd w:val="0"/>
+        <w:spacing w:after="0" w:line="240" w:lineRule="auto"/>
+        <w:rPr>
+          <w:rFonts w:ascii="Consolas" w:hAnsi="Consolas" w:cs="Consolas"/>
+          <w:color w:val="000000"/>
+          <w:sz w:val="19"/>
+          <w:szCs w:val="19"/>
+          <w:lang w:val="en-GB"/>
+        </w:rPr>
+      </w:pPr>
+      <w:r>
+        <w:rPr>
+          <w:rFonts w:ascii="Consolas" w:hAnsi="Consolas" w:cs="Consolas"/>
+          <w:color w:val="000000"/>
+          <w:sz w:val="19"/>
+          <w:szCs w:val="19"/>
+          <w:lang w:val="en-GB"/>
+        </w:rPr>
+        <w:t xml:space="preserve">            Nom = nom;</w:t>
+      </w:r>
+    </w:p>
+    <w:p>
+      <w:pPr>
+        <w:autoSpaceDE w:val="0"/>
+        <w:autoSpaceDN w:val="0"/>
+        <w:adjustRightInd w:val="0"/>
+        <w:spacing w:after="0" w:line="240" w:lineRule="auto"/>
+        <w:rPr>
+          <w:rFonts w:ascii="Consolas" w:hAnsi="Consolas" w:cs="Consolas"/>
+          <w:color w:val="000000"/>
+          <w:sz w:val="19"/>
+          <w:szCs w:val="19"/>
+          <w:lang w:val="en-GB"/>
+        </w:rPr>
+      </w:pPr>
+      <w:r>
+        <w:rPr>
+          <w:rFonts w:ascii="Consolas" w:hAnsi="Consolas" w:cs="Consolas"/>
+          <w:color w:val="000000"/>
+          <w:sz w:val="19"/>
+          <w:szCs w:val="19"/>
+          <w:lang w:val="en-GB"/>
+        </w:rPr>
+        <w:t xml:space="preserve">            </w:t>
+      </w:r>
+      <w:proofErr w:type="spellStart"/>
+      <w:r>
+        <w:rPr>
+          <w:rFonts w:ascii="Consolas" w:hAnsi="Consolas" w:cs="Consolas"/>
+          <w:color w:val="000000"/>
+          <w:sz w:val="19"/>
+          <w:szCs w:val="19"/>
+          <w:lang w:val="en-GB"/>
+        </w:rPr>
+        <w:t>Prenom</w:t>
+      </w:r>
+      <w:proofErr w:type="spellEnd"/>
+      <w:r>
+        <w:rPr>
+          <w:rFonts w:ascii="Consolas" w:hAnsi="Consolas" w:cs="Consolas"/>
+          <w:color w:val="000000"/>
+          <w:sz w:val="19"/>
+          <w:szCs w:val="19"/>
+          <w:lang w:val="en-GB"/>
+        </w:rPr>
+        <w:t xml:space="preserve"> = </w:t>
+      </w:r>
+      <w:proofErr w:type="spellStart"/>
+      <w:r>
+        <w:rPr>
+          <w:rFonts w:ascii="Consolas" w:hAnsi="Consolas" w:cs="Consolas"/>
+          <w:color w:val="000000"/>
+          <w:sz w:val="19"/>
+          <w:szCs w:val="19"/>
+          <w:lang w:val="en-GB"/>
+        </w:rPr>
+        <w:t>prenom</w:t>
+      </w:r>
+      <w:proofErr w:type="spellEnd"/>
+      <w:r>
+        <w:rPr>
+          <w:rFonts w:ascii="Consolas" w:hAnsi="Consolas" w:cs="Consolas"/>
+          <w:color w:val="000000"/>
+          <w:sz w:val="19"/>
+          <w:szCs w:val="19"/>
+          <w:lang w:val="en-GB"/>
+        </w:rPr>
+        <w:t>;</w:t>
+      </w:r>
+    </w:p>
+    <w:p>
+      <w:pPr>
+        <w:autoSpaceDE w:val="0"/>
+        <w:autoSpaceDN w:val="0"/>
+        <w:adjustRightInd w:val="0"/>
+        <w:spacing w:after="0" w:line="240" w:lineRule="auto"/>
+        <w:rPr>
+          <w:rFonts w:ascii="Consolas" w:hAnsi="Consolas" w:cs="Consolas"/>
+          <w:color w:val="000000"/>
+          <w:sz w:val="19"/>
+          <w:szCs w:val="19"/>
+          <w:lang w:val="en-GB"/>
+        </w:rPr>
+      </w:pPr>
+      <w:r>
+        <w:rPr>
+          <w:rFonts w:ascii="Consolas" w:hAnsi="Consolas" w:cs="Consolas"/>
+          <w:color w:val="000000"/>
+          <w:sz w:val="19"/>
+          <w:szCs w:val="19"/>
+          <w:lang w:val="en-GB"/>
+        </w:rPr>
+        <w:t xml:space="preserve">            Age = age;</w:t>
+      </w:r>
+    </w:p>
+    <w:p>
+      <w:pPr>
+        <w:autoSpaceDE w:val="0"/>
+        <w:autoSpaceDN w:val="0"/>
+        <w:adjustRightInd w:val="0"/>
+        <w:spacing w:after="0" w:line="240" w:lineRule="auto"/>
+        <w:rPr>
+          <w:rFonts w:ascii="Consolas" w:hAnsi="Consolas" w:cs="Consolas"/>
+          <w:color w:val="000000"/>
+          <w:sz w:val="19"/>
+          <w:szCs w:val="19"/>
+        </w:rPr>
+      </w:pPr>
+      <w:r>
+        <w:rPr>
+          <w:rFonts w:ascii="Consolas" w:hAnsi="Consolas" w:cs="Consolas"/>
+          <w:color w:val="000000"/>
+          <w:sz w:val="19"/>
+          <w:szCs w:val="19"/>
+          <w:lang w:val="en-GB"/>
+        </w:rPr>
+        <w:t xml:space="preserve">        </w:t>
+      </w:r>
+      <w:r>
+        <w:rPr>
+          <w:rFonts w:ascii="Consolas" w:hAnsi="Consolas" w:cs="Consolas"/>
+          <w:color w:val="000000"/>
+          <w:sz w:val="19"/>
+          <w:szCs w:val="19"/>
+        </w:rPr>
+        <w:t>}</w:t>
+      </w:r>
+    </w:p>
+    <w:p>
+      <w:pPr>
+        <w:autoSpaceDE w:val="0"/>
+        <w:autoSpaceDN w:val="0"/>
+        <w:adjustRightInd w:val="0"/>
+        <w:spacing w:after="0" w:line="240" w:lineRule="auto"/>
+        <w:rPr>
+          <w:rFonts w:ascii="Consolas" w:hAnsi="Consolas" w:cs="Consolas"/>
+          <w:color w:val="000000"/>
+          <w:sz w:val="19"/>
+          <w:szCs w:val="19"/>
+        </w:rPr>
+      </w:pPr>
+    </w:p>
+    <w:p>
+      <w:pPr>
+        <w:autoSpaceDE w:val="0"/>
+        <w:autoSpaceDN w:val="0"/>
+        <w:adjustRightInd w:val="0"/>
+        <w:spacing w:after="0" w:line="240" w:lineRule="auto"/>
+        <w:rPr>
+          <w:rFonts w:ascii="Consolas" w:hAnsi="Consolas" w:cs="Consolas"/>
+          <w:color w:val="000000"/>
+          <w:sz w:val="19"/>
+          <w:szCs w:val="19"/>
+        </w:rPr>
+      </w:pPr>
+      <w:r>
+        <w:rPr>
+          <w:rFonts w:ascii="Consolas" w:hAnsi="Consolas" w:cs="Consolas"/>
+          <w:color w:val="000000"/>
+          <w:sz w:val="19"/>
+          <w:szCs w:val="19"/>
+        </w:rPr>
+        <w:t xml:space="preserve">        [</w:t>
+      </w:r>
+      <w:proofErr w:type="gramStart"/>
+      <w:r>
+        <w:rPr>
+          <w:rFonts w:ascii="Consolas" w:hAnsi="Consolas" w:cs="Consolas"/>
+          <w:color w:val="000000"/>
+          <w:sz w:val="19"/>
+          <w:szCs w:val="19"/>
+        </w:rPr>
+        <w:t>Description(</w:t>
+      </w:r>
+      <w:proofErr w:type="gramEnd"/>
+      <w:r>
+        <w:rPr>
+          <w:rFonts w:ascii="Consolas" w:hAnsi="Consolas" w:cs="Consolas"/>
+          <w:color w:val="000000"/>
+          <w:sz w:val="19"/>
+          <w:szCs w:val="19"/>
+        </w:rPr>
+        <w:t xml:space="preserve">Description = </w:t>
+      </w:r>
+      <w:r>
+        <w:rPr>
+          <w:rFonts w:ascii="Consolas" w:hAnsi="Consolas" w:cs="Consolas"/>
+          <w:color w:val="A31515"/>
+          <w:sz w:val="19"/>
+          <w:szCs w:val="19"/>
+        </w:rPr>
+        <w:t>"Cette méthode permet d'écrire dans la console ce que l'utilisateur dit"</w:t>
+      </w:r>
+      <w:r>
+        <w:rPr>
+          <w:rFonts w:ascii="Consolas" w:hAnsi="Consolas" w:cs="Consolas"/>
+          <w:color w:val="000000"/>
+          <w:sz w:val="19"/>
+          <w:szCs w:val="19"/>
+        </w:rPr>
+        <w:t>)]</w:t>
+      </w:r>
+    </w:p>
+    <w:p>
+      <w:pPr>
+        <w:autoSpaceDE w:val="0"/>
+        <w:autoSpaceDN w:val="0"/>
+        <w:adjustRightInd w:val="0"/>
+        <w:spacing w:after="0" w:line="240" w:lineRule="auto"/>
+        <w:rPr>
+          <w:rFonts w:ascii="Consolas" w:hAnsi="Consolas" w:cs="Consolas"/>
+          <w:color w:val="000000"/>
+          <w:sz w:val="19"/>
+          <w:szCs w:val="19"/>
+        </w:rPr>
+      </w:pPr>
+      <w:r>
+        <w:rPr>
+          <w:rFonts w:ascii="Consolas" w:hAnsi="Consolas" w:cs="Consolas"/>
+          <w:color w:val="000000"/>
+          <w:sz w:val="19"/>
+          <w:szCs w:val="19"/>
+        </w:rPr>
+        <w:t xml:space="preserve">        </w:t>
+      </w:r>
+      <w:proofErr w:type="gramStart"/>
+      <w:r>
+        <w:rPr>
+          <w:rFonts w:ascii="Consolas" w:hAnsi="Consolas" w:cs="Consolas"/>
+          <w:color w:val="0000FF"/>
+          <w:sz w:val="19"/>
+          <w:szCs w:val="19"/>
+        </w:rPr>
+        <w:t>public</w:t>
+      </w:r>
+      <w:proofErr w:type="gramEnd"/>
+      <w:r>
+        <w:rPr>
+          <w:rFonts w:ascii="Consolas" w:hAnsi="Consolas" w:cs="Consolas"/>
+          <w:color w:val="000000"/>
+          <w:sz w:val="19"/>
+          <w:szCs w:val="19"/>
+        </w:rPr>
+        <w:t xml:space="preserve"> </w:t>
+      </w:r>
+      <w:proofErr w:type="spellStart"/>
+      <w:r>
+        <w:rPr>
+          <w:rFonts w:ascii="Consolas" w:hAnsi="Consolas" w:cs="Consolas"/>
+          <w:color w:val="0000FF"/>
+          <w:sz w:val="19"/>
+          <w:szCs w:val="19"/>
+        </w:rPr>
+        <w:t>void</w:t>
+      </w:r>
+      <w:proofErr w:type="spellEnd"/>
+      <w:r>
+        <w:rPr>
+          <w:rFonts w:ascii="Consolas" w:hAnsi="Consolas" w:cs="Consolas"/>
+          <w:color w:val="000000"/>
+          <w:sz w:val="19"/>
+          <w:szCs w:val="19"/>
+        </w:rPr>
+        <w:t xml:space="preserve"> Parler(</w:t>
+      </w:r>
+      <w:r>
+        <w:rPr>
+          <w:rFonts w:ascii="Consolas" w:hAnsi="Consolas" w:cs="Consolas"/>
+          <w:color w:val="0000FF"/>
+          <w:sz w:val="19"/>
+          <w:szCs w:val="19"/>
+        </w:rPr>
+        <w:t>string</w:t>
+      </w:r>
+      <w:r>
+        <w:rPr>
+          <w:rFonts w:ascii="Consolas" w:hAnsi="Consolas" w:cs="Consolas"/>
+          <w:color w:val="000000"/>
+          <w:sz w:val="19"/>
+          <w:szCs w:val="19"/>
+        </w:rPr>
+        <w:t xml:space="preserve"> parole)</w:t>
+      </w:r>
+    </w:p>
+    <w:p>
+      <w:pPr>
+        <w:autoSpaceDE w:val="0"/>
+        <w:autoSpaceDN w:val="0"/>
+        <w:adjustRightInd w:val="0"/>
+        <w:spacing w:after="0" w:line="240" w:lineRule="auto"/>
+        <w:rPr>
+          <w:rFonts w:ascii="Consolas" w:hAnsi="Consolas" w:cs="Consolas"/>
+          <w:color w:val="000000"/>
+          <w:sz w:val="19"/>
+          <w:szCs w:val="19"/>
+        </w:rPr>
+      </w:pPr>
+      <w:r>
+        <w:rPr>
+          <w:rFonts w:ascii="Consolas" w:hAnsi="Consolas" w:cs="Consolas"/>
+          <w:color w:val="000000"/>
+          <w:sz w:val="19"/>
+          <w:szCs w:val="19"/>
+        </w:rPr>
+        <w:t xml:space="preserve">        {</w:t>
+      </w:r>
+    </w:p>
+    <w:p>
+      <w:pPr>
+        <w:autoSpaceDE w:val="0"/>
+        <w:autoSpaceDN w:val="0"/>
+        <w:adjustRightInd w:val="0"/>
+        <w:spacing w:after="0" w:line="240" w:lineRule="auto"/>
+        <w:rPr>
+          <w:rFonts w:ascii="Consolas" w:hAnsi="Consolas" w:cs="Consolas"/>
+          <w:color w:val="000000"/>
+          <w:sz w:val="19"/>
+          <w:szCs w:val="19"/>
+        </w:rPr>
+      </w:pPr>
+      <w:r>
+        <w:rPr>
+          <w:rFonts w:ascii="Consolas" w:hAnsi="Consolas" w:cs="Consolas"/>
+          <w:color w:val="000000"/>
+          <w:sz w:val="19"/>
+          <w:szCs w:val="19"/>
+        </w:rPr>
+        <w:t xml:space="preserve">            </w:t>
+      </w:r>
+      <w:proofErr w:type="spellStart"/>
+      <w:r>
+        <w:rPr>
+          <w:rFonts w:ascii="Consolas" w:hAnsi="Consolas" w:cs="Consolas"/>
+          <w:color w:val="000000"/>
+          <w:sz w:val="19"/>
+          <w:szCs w:val="19"/>
+        </w:rPr>
+        <w:t>Console.WriteLine</w:t>
+      </w:r>
+      <w:proofErr w:type="spellEnd"/>
+      <w:r>
+        <w:rPr>
+          <w:rFonts w:ascii="Consolas" w:hAnsi="Consolas" w:cs="Consolas"/>
+          <w:color w:val="000000"/>
+          <w:sz w:val="19"/>
+          <w:szCs w:val="19"/>
+        </w:rPr>
+        <w:t>(parole</w:t>
+      </w:r>
+      <w:proofErr w:type="gramStart"/>
+      <w:r>
+        <w:rPr>
+          <w:rFonts w:ascii="Consolas" w:hAnsi="Consolas" w:cs="Consolas"/>
+          <w:color w:val="000000"/>
+          <w:sz w:val="19"/>
+          <w:szCs w:val="19"/>
+        </w:rPr>
+        <w:t>);</w:t>
+      </w:r>
+      <w:proofErr w:type="gramEnd"/>
+    </w:p>
+    <w:p>
+      <w:pPr>
+        <w:autoSpaceDE w:val="0"/>
+        <w:autoSpaceDN w:val="0"/>
+        <w:adjustRightInd w:val="0"/>
+        <w:spacing w:after="0" w:line="240" w:lineRule="auto"/>
+        <w:rPr>
+          <w:rFonts w:ascii="Consolas" w:hAnsi="Consolas" w:cs="Consolas"/>
+          <w:color w:val="000000"/>
+          <w:sz w:val="19"/>
+          <w:szCs w:val="19"/>
+        </w:rPr>
+      </w:pPr>
+      <w:r>
+        <w:rPr>
+          <w:rFonts w:ascii="Consolas" w:hAnsi="Consolas" w:cs="Consolas"/>
+          <w:color w:val="000000"/>
+          <w:sz w:val="19"/>
+          <w:szCs w:val="19"/>
+        </w:rPr>
+        <w:t xml:space="preserve">        }</w:t>
+      </w:r>
+    </w:p>
+    <w:p>
+      <w:pPr>
+        <w:autoSpaceDE w:val="0"/>
+        <w:autoSpaceDN w:val="0"/>
+        <w:adjustRightInd w:val="0"/>
+        <w:spacing w:after="0" w:line="240" w:lineRule="auto"/>
+        <w:rPr>
+          <w:rFonts w:ascii="Consolas" w:hAnsi="Consolas" w:cs="Consolas"/>
+          <w:color w:val="000000"/>
+          <w:sz w:val="19"/>
+          <w:szCs w:val="19"/>
+        </w:rPr>
+      </w:pPr>
+    </w:p>
+    <w:p>
+      <w:pPr>
+        <w:rPr>
+          <w:rFonts w:ascii="Consolas" w:hAnsi="Consolas" w:cs="Consolas"/>
+          <w:color w:val="000000"/>
+          <w:sz w:val="19"/>
+          <w:szCs w:val="19"/>
+        </w:rPr>
+      </w:pPr>
+      <w:r>
+        <w:rPr>
+          <w:rFonts w:ascii="Consolas" w:hAnsi="Consolas" w:cs="Consolas"/>
+          <w:color w:val="000000"/>
+          <w:sz w:val="19"/>
+          <w:szCs w:val="19"/>
+        </w:rPr>
+        <w:t xml:space="preserve">    }</w:t>
+      </w:r>
+    </w:p>
+    <w:p>
+      <w:pPr>
+        <w:rPr>
+          <w:rFonts w:ascii="Consolas" w:hAnsi="Consolas" w:cs="Consolas"/>
+          <w:color w:val="000000"/>
+          <w:sz w:val="19"/>
+          <w:szCs w:val="19"/>
+        </w:rPr>
+      </w:pPr>
+    </w:p>
+    <w:p>
+      <w:pPr>
+        <w:autoSpaceDE w:val="0"/>
+        <w:autoSpaceDN w:val="0"/>
+        <w:adjustRightInd w:val="0"/>
+        <w:spacing w:after="0" w:line="240" w:lineRule="auto"/>
+        <w:rPr>
+          <w:rFonts w:ascii="Consolas" w:hAnsi="Consolas" w:cs="Consolas"/>
+          <w:color w:val="000000"/>
+          <w:sz w:val="19"/>
+          <w:szCs w:val="19"/>
+          <w:lang w:val="en-GB"/>
+        </w:rPr>
+      </w:pPr>
+      <w:r>
+        <w:rPr>
+          <w:rFonts w:ascii="Consolas" w:hAnsi="Consolas" w:cs="Consolas"/>
+          <w:color w:val="0000FF"/>
+          <w:sz w:val="19"/>
+          <w:szCs w:val="19"/>
+          <w:lang w:val="en-GB"/>
+        </w:rPr>
+        <w:t>static</w:t>
+      </w:r>
+      <w:r>
+        <w:rPr>
+          <w:rFonts w:ascii="Consolas" w:hAnsi="Consolas" w:cs="Consolas"/>
+          <w:color w:val="000000"/>
+          <w:sz w:val="19"/>
+          <w:szCs w:val="19"/>
+          <w:lang w:val="en-GB"/>
+        </w:rPr>
+        <w:t xml:space="preserve"> </w:t>
+      </w:r>
+      <w:r>
+        <w:rPr>
+          <w:rFonts w:ascii="Consolas" w:hAnsi="Consolas" w:cs="Consolas"/>
+          <w:color w:val="0000FF"/>
+          <w:sz w:val="19"/>
+          <w:szCs w:val="19"/>
+          <w:lang w:val="en-GB"/>
+        </w:rPr>
+        <w:t>void</w:t>
+      </w:r>
+      <w:r>
+        <w:rPr>
+          <w:rFonts w:ascii="Consolas" w:hAnsi="Consolas" w:cs="Consolas"/>
+          <w:color w:val="000000"/>
+          <w:sz w:val="19"/>
+          <w:szCs w:val="19"/>
+          <w:lang w:val="en-GB"/>
+        </w:rPr>
+        <w:t xml:space="preserve"> Main(</w:t>
+      </w:r>
+      <w:proofErr w:type="gramStart"/>
+      <w:r>
+        <w:rPr>
+          <w:rFonts w:ascii="Consolas" w:hAnsi="Consolas" w:cs="Consolas"/>
+          <w:color w:val="0000FF"/>
+          <w:sz w:val="19"/>
+          <w:szCs w:val="19"/>
+          <w:lang w:val="en-GB"/>
+        </w:rPr>
+        <w:t>string</w:t>
+      </w:r>
+      <w:r>
+        <w:rPr>
+          <w:rFonts w:ascii="Consolas" w:hAnsi="Consolas" w:cs="Consolas"/>
+          <w:color w:val="000000"/>
+          <w:sz w:val="19"/>
+          <w:szCs w:val="19"/>
+          <w:lang w:val="en-GB"/>
+        </w:rPr>
+        <w:t>[</w:t>
+      </w:r>
+      <w:proofErr w:type="gramEnd"/>
+      <w:r>
+        <w:rPr>
+          <w:rFonts w:ascii="Consolas" w:hAnsi="Consolas" w:cs="Consolas"/>
+          <w:color w:val="000000"/>
+          <w:sz w:val="19"/>
+          <w:szCs w:val="19"/>
+          <w:lang w:val="en-GB"/>
+        </w:rPr>
+        <w:t xml:space="preserve">] </w:t>
+      </w:r>
+      <w:proofErr w:type="spellStart"/>
+      <w:r>
+        <w:rPr>
+          <w:rFonts w:ascii="Consolas" w:hAnsi="Consolas" w:cs="Consolas"/>
+          <w:color w:val="000000"/>
+          <w:sz w:val="19"/>
+          <w:szCs w:val="19"/>
+          <w:lang w:val="en-GB"/>
+        </w:rPr>
+        <w:t>args</w:t>
+      </w:r>
+      <w:proofErr w:type="spellEnd"/>
+      <w:r>
+        <w:rPr>
+          <w:rFonts w:ascii="Consolas" w:hAnsi="Consolas" w:cs="Consolas"/>
+          <w:color w:val="000000"/>
+          <w:sz w:val="19"/>
+          <w:szCs w:val="19"/>
+          <w:lang w:val="en-GB"/>
+        </w:rPr>
+        <w:t>)</w:t>
+      </w:r>
+    </w:p>
+    <w:p>
+      <w:pPr>
+        <w:autoSpaceDE w:val="0"/>
+        <w:autoSpaceDN w:val="0"/>
+        <w:adjustRightInd w:val="0"/>
+        <w:spacing w:after="0" w:line="240" w:lineRule="auto"/>
+        <w:rPr>
+          <w:rFonts w:ascii="Consolas" w:hAnsi="Consolas" w:cs="Consolas"/>
+          <w:color w:val="000000"/>
+          <w:sz w:val="19"/>
+          <w:szCs w:val="19"/>
+        </w:rPr>
+      </w:pPr>
+      <w:r>
+        <w:rPr>
+          <w:rFonts w:ascii="Consolas" w:hAnsi="Consolas" w:cs="Consolas"/>
+          <w:color w:val="000000"/>
+          <w:sz w:val="19"/>
+          <w:szCs w:val="19"/>
+          <w:lang w:val="en-GB"/>
+        </w:rPr>
+        <w:t xml:space="preserve">        </w:t>
+      </w:r>
+      <w:r>
+        <w:rPr>
+          <w:rFonts w:ascii="Consolas" w:hAnsi="Consolas" w:cs="Consolas"/>
+          <w:color w:val="000000"/>
+          <w:sz w:val="19"/>
+          <w:szCs w:val="19"/>
+        </w:rPr>
+        <w:t>{</w:t>
+      </w:r>
+    </w:p>
+    <w:p>
+      <w:pPr>
+        <w:autoSpaceDE w:val="0"/>
+        <w:autoSpaceDN w:val="0"/>
+        <w:adjustRightInd w:val="0"/>
+        <w:spacing w:after="0" w:line="240" w:lineRule="auto"/>
+        <w:rPr>
+          <w:rFonts w:ascii="Consolas" w:hAnsi="Consolas" w:cs="Consolas"/>
+          <w:color w:val="000000"/>
+          <w:sz w:val="19"/>
+          <w:szCs w:val="19"/>
+        </w:rPr>
+      </w:pPr>
+      <w:r>
+        <w:rPr>
+          <w:rFonts w:ascii="Consolas" w:hAnsi="Consolas" w:cs="Consolas"/>
+          <w:color w:val="000000"/>
+          <w:sz w:val="19"/>
+          <w:szCs w:val="19"/>
+        </w:rPr>
+        <w:t xml:space="preserve">            Personne Jean = </w:t>
+      </w:r>
+      <w:r>
+        <w:rPr>
+          <w:rFonts w:ascii="Consolas" w:hAnsi="Consolas" w:cs="Consolas"/>
+          <w:color w:val="0000FF"/>
+          <w:sz w:val="19"/>
+          <w:szCs w:val="19"/>
+        </w:rPr>
+        <w:t>new</w:t>
+      </w:r>
+      <w:r>
+        <w:rPr>
+          <w:rFonts w:ascii="Consolas" w:hAnsi="Consolas" w:cs="Consolas"/>
+          <w:color w:val="000000"/>
+          <w:sz w:val="19"/>
+          <w:szCs w:val="19"/>
+        </w:rPr>
+        <w:t xml:space="preserve"> Personne(</w:t>
+      </w:r>
+      <w:r>
+        <w:rPr>
+          <w:rFonts w:ascii="Consolas" w:hAnsi="Consolas" w:cs="Consolas"/>
+          <w:color w:val="A31515"/>
+          <w:sz w:val="19"/>
+          <w:szCs w:val="19"/>
+        </w:rPr>
+        <w:t>"Mondu"</w:t>
+      </w:r>
+      <w:r>
+        <w:rPr>
+          <w:rFonts w:ascii="Consolas" w:hAnsi="Consolas" w:cs="Consolas"/>
+          <w:color w:val="000000"/>
+          <w:sz w:val="19"/>
+          <w:szCs w:val="19"/>
+        </w:rPr>
+        <w:t>,</w:t>
+      </w:r>
+      <w:r>
+        <w:rPr>
+          <w:rFonts w:ascii="Consolas" w:hAnsi="Consolas" w:cs="Consolas"/>
+          <w:color w:val="A31515"/>
+          <w:sz w:val="19"/>
+          <w:szCs w:val="19"/>
+        </w:rPr>
+        <w:t>"Jean"</w:t>
+      </w:r>
+      <w:r>
+        <w:rPr>
+          <w:rFonts w:ascii="Consolas" w:hAnsi="Consolas" w:cs="Consolas"/>
+          <w:color w:val="000000"/>
+          <w:sz w:val="19"/>
+          <w:szCs w:val="19"/>
+        </w:rPr>
+        <w:t>,30</w:t>
+      </w:r>
+      <w:proofErr w:type="gramStart"/>
+      <w:r>
+        <w:rPr>
+          <w:rFonts w:ascii="Consolas" w:hAnsi="Consolas" w:cs="Consolas"/>
+          <w:color w:val="000000"/>
+          <w:sz w:val="19"/>
+          <w:szCs w:val="19"/>
+        </w:rPr>
+        <w:t xml:space="preserve">);   </w:t>
+      </w:r>
+      <w:proofErr w:type="gramEnd"/>
+      <w:r>
+        <w:rPr>
+          <w:rFonts w:ascii="Consolas" w:hAnsi="Consolas" w:cs="Consolas"/>
+          <w:color w:val="008000"/>
+          <w:sz w:val="19"/>
+          <w:szCs w:val="19"/>
+        </w:rPr>
+        <w:t>//On crée un objet de type Personne</w:t>
+      </w:r>
+    </w:p>
+    <w:p>
+      <w:pPr>
+        <w:autoSpaceDE w:val="0"/>
+        <w:autoSpaceDN w:val="0"/>
+        <w:adjustRightInd w:val="0"/>
+        <w:spacing w:after="0" w:line="240" w:lineRule="auto"/>
+        <w:rPr>
+          <w:rFonts w:ascii="Consolas" w:hAnsi="Consolas" w:cs="Consolas"/>
+          <w:color w:val="000000"/>
+          <w:sz w:val="19"/>
+          <w:szCs w:val="19"/>
+        </w:rPr>
+      </w:pPr>
+    </w:p>
+    <w:p>
+      <w:pPr>
+        <w:autoSpaceDE w:val="0"/>
+        <w:autoSpaceDN w:val="0"/>
+        <w:adjustRightInd w:val="0"/>
+        <w:spacing w:after="0" w:line="240" w:lineRule="auto"/>
+        <w:rPr>
+          <w:rFonts w:ascii="Consolas" w:hAnsi="Consolas" w:cs="Consolas"/>
+          <w:color w:val="000000"/>
+          <w:sz w:val="19"/>
+          <w:szCs w:val="19"/>
+        </w:rPr>
+      </w:pPr>
+      <w:r>
+        <w:rPr>
+          <w:rFonts w:ascii="Consolas" w:hAnsi="Consolas" w:cs="Consolas"/>
+          <w:color w:val="000000"/>
+          <w:sz w:val="19"/>
+          <w:szCs w:val="19"/>
+        </w:rPr>
+        <w:t xml:space="preserve">            </w:t>
+      </w:r>
+      <w:r>
+        <w:rPr>
+          <w:rFonts w:ascii="Consolas" w:hAnsi="Consolas" w:cs="Consolas"/>
+          <w:color w:val="008000"/>
+          <w:sz w:val="19"/>
+          <w:szCs w:val="19"/>
+        </w:rPr>
+        <w:t>//On utilise la réflexion pour récupérer les attributs</w:t>
+      </w:r>
+    </w:p>
+    <w:p>
+      <w:pPr>
+        <w:autoSpaceDE w:val="0"/>
+        <w:autoSpaceDN w:val="0"/>
+        <w:adjustRightInd w:val="0"/>
+        <w:spacing w:after="0" w:line="240" w:lineRule="auto"/>
+        <w:rPr>
+          <w:rFonts w:ascii="Consolas" w:hAnsi="Consolas" w:cs="Consolas"/>
+          <w:color w:val="000000"/>
+          <w:sz w:val="19"/>
+          <w:szCs w:val="19"/>
+        </w:rPr>
+      </w:pPr>
+      <w:r>
+        <w:rPr>
+          <w:rFonts w:ascii="Consolas" w:hAnsi="Consolas" w:cs="Consolas"/>
+          <w:color w:val="000000"/>
+          <w:sz w:val="19"/>
+          <w:szCs w:val="19"/>
+        </w:rPr>
+        <w:t xml:space="preserve">            Type </w:t>
+      </w:r>
+      <w:proofErr w:type="spellStart"/>
+      <w:r>
+        <w:rPr>
+          <w:rFonts w:ascii="Consolas" w:hAnsi="Consolas" w:cs="Consolas"/>
+          <w:color w:val="000000"/>
+          <w:sz w:val="19"/>
+          <w:szCs w:val="19"/>
+        </w:rPr>
+        <w:t>type</w:t>
+      </w:r>
+      <w:proofErr w:type="spellEnd"/>
+      <w:r>
+        <w:rPr>
+          <w:rFonts w:ascii="Consolas" w:hAnsi="Consolas" w:cs="Consolas"/>
+          <w:color w:val="000000"/>
+          <w:sz w:val="19"/>
+          <w:szCs w:val="19"/>
+        </w:rPr>
+        <w:t xml:space="preserve"> = </w:t>
+      </w:r>
+      <w:proofErr w:type="spellStart"/>
+      <w:proofErr w:type="gramStart"/>
+      <w:r>
+        <w:rPr>
+          <w:rFonts w:ascii="Consolas" w:hAnsi="Consolas" w:cs="Consolas"/>
+          <w:color w:val="0000FF"/>
+          <w:sz w:val="19"/>
+          <w:szCs w:val="19"/>
+        </w:rPr>
+        <w:t>typeof</w:t>
+      </w:r>
+      <w:proofErr w:type="spellEnd"/>
+      <w:r>
+        <w:rPr>
+          <w:rFonts w:ascii="Consolas" w:hAnsi="Consolas" w:cs="Consolas"/>
+          <w:color w:val="000000"/>
+          <w:sz w:val="19"/>
+          <w:szCs w:val="19"/>
+        </w:rPr>
+        <w:t>(</w:t>
+      </w:r>
+      <w:proofErr w:type="gramEnd"/>
+      <w:r>
+        <w:rPr>
+          <w:rFonts w:ascii="Consolas" w:hAnsi="Consolas" w:cs="Consolas"/>
+          <w:color w:val="000000"/>
+          <w:sz w:val="19"/>
+          <w:szCs w:val="19"/>
+        </w:rPr>
+        <w:t xml:space="preserve">Personne);  </w:t>
+      </w:r>
+    </w:p>
+    <w:p>
+      <w:pPr>
+        <w:autoSpaceDE w:val="0"/>
+        <w:autoSpaceDN w:val="0"/>
+        <w:adjustRightInd w:val="0"/>
+        <w:spacing w:after="0" w:line="240" w:lineRule="auto"/>
+        <w:rPr>
+          <w:rFonts w:ascii="Consolas" w:hAnsi="Consolas" w:cs="Consolas"/>
+          <w:color w:val="000000"/>
+          <w:sz w:val="19"/>
+          <w:szCs w:val="19"/>
+        </w:rPr>
+      </w:pPr>
+      <w:r>
+        <w:rPr>
+          <w:rFonts w:ascii="Consolas" w:hAnsi="Consolas" w:cs="Consolas"/>
+          <w:color w:val="000000"/>
+          <w:sz w:val="19"/>
+          <w:szCs w:val="19"/>
+        </w:rPr>
+        <w:t xml:space="preserve">            </w:t>
+      </w:r>
+      <w:proofErr w:type="spellStart"/>
+      <w:proofErr w:type="gramStart"/>
+      <w:r>
+        <w:rPr>
+          <w:rFonts w:ascii="Consolas" w:hAnsi="Consolas" w:cs="Consolas"/>
+          <w:color w:val="000000"/>
+          <w:sz w:val="19"/>
+          <w:szCs w:val="19"/>
+        </w:rPr>
+        <w:t>Attribute</w:t>
+      </w:r>
+      <w:proofErr w:type="spellEnd"/>
+      <w:r>
+        <w:rPr>
+          <w:rFonts w:ascii="Consolas" w:hAnsi="Consolas" w:cs="Consolas"/>
+          <w:color w:val="000000"/>
+          <w:sz w:val="19"/>
+          <w:szCs w:val="19"/>
+        </w:rPr>
+        <w:t>[</w:t>
+      </w:r>
+      <w:proofErr w:type="gramEnd"/>
+      <w:r>
+        <w:rPr>
+          <w:rFonts w:ascii="Consolas" w:hAnsi="Consolas" w:cs="Consolas"/>
+          <w:color w:val="000000"/>
+          <w:sz w:val="19"/>
+          <w:szCs w:val="19"/>
+        </w:rPr>
+        <w:t xml:space="preserve">] </w:t>
+      </w:r>
+      <w:proofErr w:type="spellStart"/>
+      <w:r>
+        <w:rPr>
+          <w:rFonts w:ascii="Consolas" w:hAnsi="Consolas" w:cs="Consolas"/>
+          <w:color w:val="000000"/>
+          <w:sz w:val="19"/>
+          <w:szCs w:val="19"/>
+        </w:rPr>
+        <w:t>lesAttributs</w:t>
+      </w:r>
+      <w:proofErr w:type="spellEnd"/>
+      <w:r>
+        <w:rPr>
+          <w:rFonts w:ascii="Consolas" w:hAnsi="Consolas" w:cs="Consolas"/>
+          <w:color w:val="000000"/>
+          <w:sz w:val="19"/>
+          <w:szCs w:val="19"/>
+        </w:rPr>
+        <w:t xml:space="preserve"> = </w:t>
+      </w:r>
+      <w:proofErr w:type="spellStart"/>
+      <w:r>
+        <w:rPr>
+          <w:rFonts w:ascii="Consolas" w:hAnsi="Consolas" w:cs="Consolas"/>
+          <w:color w:val="000000"/>
+          <w:sz w:val="19"/>
+          <w:szCs w:val="19"/>
+        </w:rPr>
+        <w:t>Attribute.GetCustomAttributes</w:t>
+      </w:r>
+      <w:proofErr w:type="spellEnd"/>
+      <w:r>
+        <w:rPr>
+          <w:rFonts w:ascii="Consolas" w:hAnsi="Consolas" w:cs="Consolas"/>
+          <w:color w:val="000000"/>
+          <w:sz w:val="19"/>
+          <w:szCs w:val="19"/>
+        </w:rPr>
+        <w:t xml:space="preserve">(type, </w:t>
+      </w:r>
+      <w:proofErr w:type="spellStart"/>
+      <w:r>
+        <w:rPr>
+          <w:rFonts w:ascii="Consolas" w:hAnsi="Consolas" w:cs="Consolas"/>
+          <w:color w:val="0000FF"/>
+          <w:sz w:val="19"/>
+          <w:szCs w:val="19"/>
+        </w:rPr>
+        <w:t>typeof</w:t>
+      </w:r>
+      <w:proofErr w:type="spellEnd"/>
+      <w:r>
+        <w:rPr>
+          <w:rFonts w:ascii="Consolas" w:hAnsi="Consolas" w:cs="Consolas"/>
+          <w:color w:val="000000"/>
+          <w:sz w:val="19"/>
+          <w:szCs w:val="19"/>
+        </w:rPr>
+        <w:t>(</w:t>
+      </w:r>
+      <w:proofErr w:type="spellStart"/>
+      <w:r>
+        <w:rPr>
+          <w:rFonts w:ascii="Consolas" w:hAnsi="Consolas" w:cs="Consolas"/>
+          <w:color w:val="000000"/>
+          <w:sz w:val="19"/>
+          <w:szCs w:val="19"/>
+        </w:rPr>
+        <w:t>DescriptionAttribute</w:t>
+      </w:r>
+      <w:proofErr w:type="spellEnd"/>
+      <w:r>
+        <w:rPr>
+          <w:rFonts w:ascii="Consolas" w:hAnsi="Consolas" w:cs="Consolas"/>
+          <w:color w:val="000000"/>
+          <w:sz w:val="19"/>
+          <w:szCs w:val="19"/>
+        </w:rPr>
+        <w:t>));</w:t>
+      </w:r>
+    </w:p>
+    <w:p>
+      <w:pPr>
+        <w:autoSpaceDE w:val="0"/>
+        <w:autoSpaceDN w:val="0"/>
+        <w:adjustRightInd w:val="0"/>
+        <w:spacing w:after="0" w:line="240" w:lineRule="auto"/>
+        <w:rPr>
+          <w:rFonts w:ascii="Consolas" w:hAnsi="Consolas" w:cs="Consolas"/>
+          <w:color w:val="000000"/>
+          <w:sz w:val="19"/>
+          <w:szCs w:val="19"/>
+        </w:rPr>
+      </w:pPr>
+      <w:r>
+        <w:rPr>
+          <w:rFonts w:ascii="Consolas" w:hAnsi="Consolas" w:cs="Consolas"/>
+          <w:color w:val="000000"/>
+          <w:sz w:val="19"/>
+          <w:szCs w:val="19"/>
+        </w:rPr>
+        <w:t xml:space="preserve">            </w:t>
+      </w:r>
+      <w:proofErr w:type="spellStart"/>
+      <w:proofErr w:type="gramStart"/>
+      <w:r>
+        <w:rPr>
+          <w:rFonts w:ascii="Consolas" w:hAnsi="Consolas" w:cs="Consolas"/>
+          <w:color w:val="0000FF"/>
+          <w:sz w:val="19"/>
+          <w:szCs w:val="19"/>
+        </w:rPr>
+        <w:t>foreach</w:t>
+      </w:r>
+      <w:proofErr w:type="spellEnd"/>
+      <w:proofErr w:type="gramEnd"/>
+      <w:r>
+        <w:rPr>
+          <w:rFonts w:ascii="Consolas" w:hAnsi="Consolas" w:cs="Consolas"/>
+          <w:color w:val="000000"/>
+          <w:sz w:val="19"/>
+          <w:szCs w:val="19"/>
+        </w:rPr>
+        <w:t xml:space="preserve"> (</w:t>
+      </w:r>
+      <w:proofErr w:type="spellStart"/>
+      <w:r>
+        <w:rPr>
+          <w:rFonts w:ascii="Consolas" w:hAnsi="Consolas" w:cs="Consolas"/>
+          <w:color w:val="000000"/>
+          <w:sz w:val="19"/>
+          <w:szCs w:val="19"/>
+        </w:rPr>
+        <w:t>DescriptionAttribute</w:t>
+      </w:r>
+      <w:proofErr w:type="spellEnd"/>
+      <w:r>
+        <w:rPr>
+          <w:rFonts w:ascii="Consolas" w:hAnsi="Consolas" w:cs="Consolas"/>
+          <w:color w:val="000000"/>
+          <w:sz w:val="19"/>
+          <w:szCs w:val="19"/>
+        </w:rPr>
+        <w:t xml:space="preserve"> attribut </w:t>
+      </w:r>
+      <w:r>
+        <w:rPr>
+          <w:rFonts w:ascii="Consolas" w:hAnsi="Consolas" w:cs="Consolas"/>
+          <w:color w:val="0000FF"/>
+          <w:sz w:val="19"/>
+          <w:szCs w:val="19"/>
+        </w:rPr>
+        <w:t>in</w:t>
+      </w:r>
+      <w:r>
+        <w:rPr>
+          <w:rFonts w:ascii="Consolas" w:hAnsi="Consolas" w:cs="Consolas"/>
+          <w:color w:val="000000"/>
+          <w:sz w:val="19"/>
+          <w:szCs w:val="19"/>
+        </w:rPr>
+        <w:t xml:space="preserve"> </w:t>
+      </w:r>
+      <w:proofErr w:type="spellStart"/>
+      <w:r>
+        <w:rPr>
+          <w:rFonts w:ascii="Consolas" w:hAnsi="Consolas" w:cs="Consolas"/>
+          <w:color w:val="000000"/>
+          <w:sz w:val="19"/>
+          <w:szCs w:val="19"/>
+        </w:rPr>
+        <w:t>lesAttributs</w:t>
+      </w:r>
+      <w:proofErr w:type="spellEnd"/>
+      <w:r>
+        <w:rPr>
+          <w:rFonts w:ascii="Consolas" w:hAnsi="Consolas" w:cs="Consolas"/>
+          <w:color w:val="000000"/>
+          <w:sz w:val="19"/>
+          <w:szCs w:val="19"/>
+        </w:rPr>
+        <w:t>)</w:t>
+      </w:r>
+    </w:p>
+    <w:p>
+      <w:pPr>
+        <w:autoSpaceDE w:val="0"/>
+        <w:autoSpaceDN w:val="0"/>
+        <w:adjustRightInd w:val="0"/>
+        <w:spacing w:after="0" w:line="240" w:lineRule="auto"/>
+        <w:rPr>
+          <w:rFonts w:ascii="Consolas" w:hAnsi="Consolas" w:cs="Consolas"/>
+          <w:color w:val="000000"/>
+          <w:sz w:val="19"/>
+          <w:szCs w:val="19"/>
+        </w:rPr>
+      </w:pPr>
+      <w:r>
+        <w:rPr>
+          <w:rFonts w:ascii="Consolas" w:hAnsi="Consolas" w:cs="Consolas"/>
+          <w:color w:val="000000"/>
+          <w:sz w:val="19"/>
+          <w:szCs w:val="19"/>
+        </w:rPr>
+        <w:t xml:space="preserve">            {</w:t>
+      </w:r>
+    </w:p>
+    <w:p>
+      <w:pPr>
+        <w:autoSpaceDE w:val="0"/>
+        <w:autoSpaceDN w:val="0"/>
+        <w:adjustRightInd w:val="0"/>
+        <w:spacing w:after="0" w:line="240" w:lineRule="auto"/>
+        <w:rPr>
+          <w:rFonts w:ascii="Consolas" w:hAnsi="Consolas" w:cs="Consolas"/>
+          <w:color w:val="000000"/>
+          <w:sz w:val="19"/>
+          <w:szCs w:val="19"/>
+        </w:rPr>
+      </w:pPr>
+      <w:r>
+        <w:rPr>
+          <w:rFonts w:ascii="Consolas" w:hAnsi="Consolas" w:cs="Consolas"/>
+          <w:color w:val="000000"/>
+          <w:sz w:val="19"/>
+          <w:szCs w:val="19"/>
+        </w:rPr>
+        <w:t xml:space="preserve">                </w:t>
+      </w:r>
+      <w:proofErr w:type="spellStart"/>
+      <w:r>
+        <w:rPr>
+          <w:rFonts w:ascii="Consolas" w:hAnsi="Consolas" w:cs="Consolas"/>
+          <w:color w:val="000000"/>
+          <w:sz w:val="19"/>
+          <w:szCs w:val="19"/>
+        </w:rPr>
+        <w:t>Console.WriteLine</w:t>
+      </w:r>
+      <w:proofErr w:type="spellEnd"/>
+      <w:r>
+        <w:rPr>
+          <w:rFonts w:ascii="Consolas" w:hAnsi="Consolas" w:cs="Consolas"/>
+          <w:color w:val="000000"/>
+          <w:sz w:val="19"/>
+          <w:szCs w:val="19"/>
+        </w:rPr>
+        <w:t>(</w:t>
+      </w:r>
+      <w:r>
+        <w:rPr>
+          <w:rFonts w:ascii="Consolas" w:hAnsi="Consolas" w:cs="Consolas"/>
+          <w:color w:val="A31515"/>
+          <w:sz w:val="19"/>
+          <w:szCs w:val="19"/>
+        </w:rPr>
+        <w:t>"\t"</w:t>
+      </w:r>
+      <w:r>
+        <w:rPr>
+          <w:rFonts w:ascii="Consolas" w:hAnsi="Consolas" w:cs="Consolas"/>
+          <w:color w:val="000000"/>
+          <w:sz w:val="19"/>
+          <w:szCs w:val="19"/>
+        </w:rPr>
+        <w:t xml:space="preserve"> + </w:t>
+      </w:r>
+      <w:proofErr w:type="spellStart"/>
+      <w:proofErr w:type="gramStart"/>
+      <w:r>
+        <w:rPr>
+          <w:rFonts w:ascii="Consolas" w:hAnsi="Consolas" w:cs="Consolas"/>
+          <w:color w:val="000000"/>
+          <w:sz w:val="19"/>
+          <w:szCs w:val="19"/>
+        </w:rPr>
+        <w:t>attribut.Description</w:t>
+      </w:r>
+      <w:proofErr w:type="spellEnd"/>
+      <w:proofErr w:type="gramEnd"/>
+      <w:r>
+        <w:rPr>
+          <w:rFonts w:ascii="Consolas" w:hAnsi="Consolas" w:cs="Consolas"/>
+          <w:color w:val="000000"/>
+          <w:sz w:val="19"/>
+          <w:szCs w:val="19"/>
+        </w:rPr>
+        <w:t>);</w:t>
+      </w:r>
+    </w:p>
+    <w:p>
+      <w:pPr>
+        <w:autoSpaceDE w:val="0"/>
+        <w:autoSpaceDN w:val="0"/>
+        <w:adjustRightInd w:val="0"/>
+        <w:spacing w:after="0" w:line="240" w:lineRule="auto"/>
+        <w:rPr>
+          <w:rFonts w:ascii="Consolas" w:hAnsi="Consolas" w:cs="Consolas"/>
+          <w:color w:val="000000"/>
+          <w:sz w:val="19"/>
+          <w:szCs w:val="19"/>
+        </w:rPr>
+      </w:pPr>
+      <w:r>
+        <w:rPr>
+          <w:rFonts w:ascii="Consolas" w:hAnsi="Consolas" w:cs="Consolas"/>
+          <w:color w:val="000000"/>
+          <w:sz w:val="19"/>
+          <w:szCs w:val="19"/>
+        </w:rPr>
+        <w:t xml:space="preserve">            }</w:t>
+      </w:r>
+    </w:p>
+    <w:p>
+      <w:pPr>
+        <w:autoSpaceDE w:val="0"/>
+        <w:autoSpaceDN w:val="0"/>
+        <w:adjustRightInd w:val="0"/>
+        <w:spacing w:after="0" w:line="240" w:lineRule="auto"/>
+        <w:rPr>
+          <w:rFonts w:ascii="Consolas" w:hAnsi="Consolas" w:cs="Consolas"/>
+          <w:color w:val="000000"/>
+          <w:sz w:val="19"/>
+          <w:szCs w:val="19"/>
+        </w:rPr>
+      </w:pPr>
+      <w:r>
+        <w:rPr>
+          <w:rFonts w:ascii="Consolas" w:hAnsi="Consolas" w:cs="Consolas"/>
+          <w:color w:val="000000"/>
+          <w:sz w:val="19"/>
+          <w:szCs w:val="19"/>
+        </w:rPr>
+        <w:t xml:space="preserve">            </w:t>
+      </w:r>
+      <w:proofErr w:type="spellStart"/>
+      <w:r>
+        <w:rPr>
+          <w:rFonts w:ascii="Consolas" w:hAnsi="Consolas" w:cs="Consolas"/>
+          <w:color w:val="000000"/>
+          <w:sz w:val="19"/>
+          <w:szCs w:val="19"/>
+        </w:rPr>
+        <w:t>Console.ReadKey</w:t>
+      </w:r>
+      <w:proofErr w:type="spellEnd"/>
+      <w:r>
+        <w:rPr>
+          <w:rFonts w:ascii="Consolas" w:hAnsi="Consolas" w:cs="Consolas"/>
+          <w:color w:val="000000"/>
+          <w:sz w:val="19"/>
+          <w:szCs w:val="19"/>
+        </w:rPr>
+        <w:t>(</w:t>
+      </w:r>
+      <w:proofErr w:type="gramStart"/>
+      <w:r>
+        <w:rPr>
+          <w:rFonts w:ascii="Consolas" w:hAnsi="Consolas" w:cs="Consolas"/>
+          <w:color w:val="000000"/>
+          <w:sz w:val="19"/>
+          <w:szCs w:val="19"/>
+        </w:rPr>
+        <w:t>);</w:t>
+      </w:r>
+      <w:proofErr w:type="gramEnd"/>
+    </w:p>
+    <w:p>
+      <w:r>
+        <w:rPr>
+          <w:rFonts w:ascii="Consolas" w:hAnsi="Consolas" w:cs="Consolas"/>
+          <w:color w:val="000000"/>
+          <w:sz w:val="19"/>
+          <w:szCs w:val="19"/>
+        </w:rPr>
+        <w:t xml:space="preserve">        }</w:t>
+      </w:r>
+    </w:p>
     <w:p/>
     <w:p/>
     <w:p>
@@ -18101,20 +20481,21 @@
     <w:tbl>
       <w:tblPr>
         <w:tblStyle w:val="Grilledutableau"/>
-        <w:tblW w:w="9606" w:type="dxa"/>
+        <w:tblW w:w="9288" w:type="dxa"/>
         <w:tblLook w:val="04A0" w:firstRow="1" w:lastRow="0" w:firstColumn="1" w:lastColumn="0" w:noHBand="0" w:noVBand="1"/>
       </w:tblPr>
       <w:tblGrid>
-        <w:gridCol w:w="2376"/>
-        <w:gridCol w:w="7230"/>
+        <w:gridCol w:w="1846"/>
+        <w:gridCol w:w="5208"/>
+        <w:gridCol w:w="2234"/>
       </w:tblGrid>
       <w:tr>
         <w:trPr>
-          <w:trHeight w:val="901"/>
+          <w:trHeight w:val="1061"/>
         </w:trPr>
         <w:tc>
           <w:tcPr>
-            <w:tcW w:w="2376" w:type="dxa"/>
+            <w:tcW w:w="1846" w:type="dxa"/>
           </w:tcPr>
           <w:p>
             <w:pPr>
@@ -18149,7 +20530,7 @@
         </w:tc>
         <w:tc>
           <w:tcPr>
-            <w:tcW w:w="7230" w:type="dxa"/>
+            <w:tcW w:w="5208" w:type="dxa"/>
           </w:tcPr>
           <w:p>
             <w:r>
@@ -18157,14 +20538,27 @@
             </w:r>
           </w:p>
         </w:tc>
+        <w:tc>
+          <w:tcPr>
+            <w:tcW w:w="2234" w:type="dxa"/>
+          </w:tcPr>
+          <w:p>
+            <w:pPr>
+              <w:jc w:val="center"/>
+            </w:pPr>
+            <w:r>
+              <w:t>Introduction</w:t>
+            </w:r>
+          </w:p>
+        </w:tc>
       </w:tr>
       <w:tr>
         <w:trPr>
-          <w:trHeight w:val="295"/>
+          <w:trHeight w:val="346"/>
         </w:trPr>
         <w:tc>
           <w:tcPr>
-            <w:tcW w:w="2376" w:type="dxa"/>
+            <w:tcW w:w="1846" w:type="dxa"/>
           </w:tcPr>
           <w:p>
             <w:pPr>
@@ -18181,14 +20575,13 @@
                 <w:i/>
                 <w:u w:val="single"/>
               </w:rPr>
-              <w:lastRenderedPageBreak/>
               <w:t>Application</w:t>
             </w:r>
           </w:p>
         </w:tc>
         <w:tc>
           <w:tcPr>
-            <w:tcW w:w="7230" w:type="dxa"/>
+            <w:tcW w:w="5208" w:type="dxa"/>
           </w:tcPr>
           <w:p>
             <w:r>
@@ -18196,14 +20589,27 @@
             </w:r>
           </w:p>
         </w:tc>
+        <w:tc>
+          <w:tcPr>
+            <w:tcW w:w="2234" w:type="dxa"/>
+          </w:tcPr>
+          <w:p>
+            <w:pPr>
+              <w:jc w:val="center"/>
+            </w:pPr>
+            <w:r>
+              <w:t>Introduction</w:t>
+            </w:r>
+          </w:p>
+        </w:tc>
       </w:tr>
       <w:tr>
         <w:trPr>
-          <w:trHeight w:val="295"/>
+          <w:trHeight w:val="346"/>
         </w:trPr>
         <w:tc>
           <w:tcPr>
-            <w:tcW w:w="2376" w:type="dxa"/>
+            <w:tcW w:w="1846" w:type="dxa"/>
           </w:tcPr>
           <w:p>
             <w:pPr>
@@ -18226,7 +20632,7 @@
         </w:tc>
         <w:tc>
           <w:tcPr>
-            <w:tcW w:w="7230" w:type="dxa"/>
+            <w:tcW w:w="5208" w:type="dxa"/>
           </w:tcPr>
           <w:p>
             <w:r>
@@ -18234,14 +20640,27 @@
             </w:r>
           </w:p>
         </w:tc>
+        <w:tc>
+          <w:tcPr>
+            <w:tcW w:w="2234" w:type="dxa"/>
+          </w:tcPr>
+          <w:p>
+            <w:pPr>
+              <w:jc w:val="center"/>
+            </w:pPr>
+            <w:r>
+              <w:t>Introduction</w:t>
+            </w:r>
+          </w:p>
+        </w:tc>
       </w:tr>
       <w:tr>
         <w:trPr>
-          <w:trHeight w:val="295"/>
+          <w:trHeight w:val="346"/>
         </w:trPr>
         <w:tc>
           <w:tcPr>
-            <w:tcW w:w="2376" w:type="dxa"/>
+            <w:tcW w:w="1846" w:type="dxa"/>
           </w:tcPr>
           <w:p>
             <w:pPr>
@@ -18264,188 +20683,614 @@
         </w:tc>
         <w:tc>
           <w:tcPr>
-            <w:tcW w:w="7230" w:type="dxa"/>
+            <w:tcW w:w="5208" w:type="dxa"/>
           </w:tcPr>
           <w:p>
             <w:r>
-              <w:t xml:space="preserve">Protocole permettant le communication et l’échange de données entre une application et un </w:t>
+              <w:t>Protocole permettant le communication et l’échange de données entre une application et un serveur</w:t>
             </w:r>
-            <w:proofErr w:type="spellStart"/>
-            <w:proofErr w:type="gramStart"/>
             <w:r>
-              <w:t>serveur.s</w:t>
+              <w:t>.</w:t>
             </w:r>
-            <w:proofErr w:type="spellEnd"/>
-            <w:proofErr w:type="gramEnd"/>
+          </w:p>
+        </w:tc>
+        <w:tc>
+          <w:tcPr>
+            <w:tcW w:w="2234" w:type="dxa"/>
+          </w:tcPr>
+          <w:p>
+            <w:pPr>
+              <w:jc w:val="center"/>
+            </w:pPr>
+            <w:r>
+              <w:t>Introduction</w:t>
+            </w:r>
           </w:p>
         </w:tc>
       </w:tr>
       <w:tr>
         <w:trPr>
-          <w:trHeight w:val="309"/>
+          <w:trHeight w:val="363"/>
         </w:trPr>
         <w:tc>
           <w:tcPr>
-            <w:tcW w:w="2376" w:type="dxa"/>
+            <w:tcW w:w="1846" w:type="dxa"/>
+          </w:tcPr>
+          <w:p>
+            <w:pPr>
+              <w:jc w:val="center"/>
+              <w:rPr>
+                <w:b/>
+                <w:i/>
+                <w:u w:val="single"/>
+              </w:rPr>
+            </w:pPr>
+            <w:r>
+              <w:rPr>
+                <w:b/>
+                <w:i/>
+                <w:u w:val="single"/>
+              </w:rPr>
+              <w:t>Bibliothèque</w:t>
+            </w:r>
+          </w:p>
+        </w:tc>
+        <w:tc>
+          <w:tcPr>
+            <w:tcW w:w="5208" w:type="dxa"/>
+          </w:tcPr>
+          <w:p>
+            <w:r>
+              <w:t>Collection de portion de codes effectuant un traitement spécifique indépendants du reste du programme et réutilisables, qui est prête à être utilisée par des programmes.</w:t>
+            </w:r>
+          </w:p>
+        </w:tc>
+        <w:tc>
+          <w:tcPr>
+            <w:tcW w:w="2234" w:type="dxa"/>
+          </w:tcPr>
+          <w:p>
+            <w:pPr>
+              <w:jc w:val="center"/>
+            </w:pPr>
+            <w:r>
+              <w:t>Introduction</w:t>
+            </w:r>
+          </w:p>
+        </w:tc>
+      </w:tr>
+      <w:tr>
+        <w:trPr>
+          <w:trHeight w:val="346"/>
+        </w:trPr>
+        <w:tc>
+          <w:tcPr>
+            <w:tcW w:w="1846" w:type="dxa"/>
+          </w:tcPr>
+          <w:p>
+            <w:pPr>
+              <w:jc w:val="center"/>
+              <w:rPr>
+                <w:b/>
+                <w:i/>
+                <w:u w:val="single"/>
+              </w:rPr>
+            </w:pPr>
+            <w:r>
+              <w:rPr>
+                <w:b/>
+                <w:i/>
+                <w:u w:val="single"/>
+              </w:rPr>
+              <w:t>Environnement d’exécution</w:t>
+            </w:r>
+          </w:p>
+        </w:tc>
+        <w:tc>
+          <w:tcPr>
+            <w:tcW w:w="5208" w:type="dxa"/>
+          </w:tcPr>
+          <w:p>
+            <w:r>
+              <w:t>Aussi appelé Runtime. Logiciel responsable de l’exécution des programmes informatiques. Il ne permet que l’exécution et non la programmation.</w:t>
+            </w:r>
+          </w:p>
+        </w:tc>
+        <w:tc>
+          <w:tcPr>
+            <w:tcW w:w="2234" w:type="dxa"/>
+          </w:tcPr>
+          <w:p>
+            <w:pPr>
+              <w:jc w:val="center"/>
+            </w:pPr>
+            <w:r>
+              <w:t>Introduction</w:t>
+            </w:r>
+          </w:p>
+        </w:tc>
+      </w:tr>
+      <w:tr>
+        <w:trPr>
+          <w:trHeight w:val="346"/>
+        </w:trPr>
+        <w:tc>
+          <w:tcPr>
+            <w:tcW w:w="1846" w:type="dxa"/>
+          </w:tcPr>
+          <w:p>
+            <w:pPr>
+              <w:jc w:val="center"/>
+              <w:rPr>
+                <w:b/>
+                <w:i/>
+                <w:u w:val="single"/>
+              </w:rPr>
+            </w:pPr>
+            <w:r>
+              <w:rPr>
+                <w:b/>
+                <w:i/>
+                <w:u w:val="single"/>
+              </w:rPr>
+              <w:t>IDE</w:t>
+            </w:r>
+          </w:p>
+        </w:tc>
+        <w:tc>
+          <w:tcPr>
+            <w:tcW w:w="5208" w:type="dxa"/>
+          </w:tcPr>
+          <w:p>
+            <w:r>
+              <w:t>Aussi appelé Environnement d’exécution.</w:t>
+            </w:r>
+            <w:r>
+              <w:t xml:space="preserve"> Ensemble d’outils permettant d’améliorer la productivité des programmeurs grâce notamment à un éditeur de texte pour la programmation, un débogueur, un compilateur…</w:t>
+            </w:r>
+          </w:p>
+        </w:tc>
+        <w:tc>
+          <w:tcPr>
+            <w:tcW w:w="2234" w:type="dxa"/>
+          </w:tcPr>
+          <w:p>
+            <w:pPr>
+              <w:jc w:val="center"/>
+            </w:pPr>
+            <w:r>
+              <w:t>Introduction</w:t>
+            </w:r>
+          </w:p>
+        </w:tc>
+      </w:tr>
+      <w:tr>
+        <w:trPr>
+          <w:trHeight w:val="346"/>
+        </w:trPr>
+        <w:tc>
+          <w:tcPr>
+            <w:tcW w:w="1846" w:type="dxa"/>
+          </w:tcPr>
+          <w:p>
+            <w:pPr>
+              <w:jc w:val="center"/>
+              <w:rPr>
+                <w:b/>
+                <w:i/>
+                <w:u w:val="single"/>
+              </w:rPr>
+            </w:pPr>
+            <w:r>
+              <w:rPr>
+                <w:b/>
+                <w:i/>
+                <w:u w:val="single"/>
+              </w:rPr>
+              <w:t>Débogueur</w:t>
+            </w:r>
+          </w:p>
+        </w:tc>
+        <w:tc>
+          <w:tcPr>
+            <w:tcW w:w="5208" w:type="dxa"/>
+          </w:tcPr>
+          <w:p>
+            <w:r>
+              <w:t>Logiciel permettant au programmeur d’identifier les défauts de conception d’un programme qui peuvent être à l’origine de dysfonctionnement.</w:t>
+            </w:r>
+          </w:p>
+        </w:tc>
+        <w:tc>
+          <w:tcPr>
+            <w:tcW w:w="2234" w:type="dxa"/>
+          </w:tcPr>
+          <w:p>
+            <w:pPr>
+              <w:jc w:val="center"/>
+            </w:pPr>
+          </w:p>
+        </w:tc>
+      </w:tr>
+      <w:tr>
+        <w:trPr>
+          <w:trHeight w:val="346"/>
+        </w:trPr>
+        <w:tc>
+          <w:tcPr>
+            <w:tcW w:w="1846" w:type="dxa"/>
+          </w:tcPr>
+          <w:p>
+            <w:pPr>
+              <w:jc w:val="center"/>
+              <w:rPr>
+                <w:b/>
+                <w:i/>
+                <w:u w:val="single"/>
+              </w:rPr>
+            </w:pPr>
+            <w:r>
+              <w:rPr>
+                <w:b/>
+                <w:i/>
+                <w:u w:val="single"/>
+              </w:rPr>
+              <w:t xml:space="preserve">Common </w:t>
+            </w:r>
+            <w:proofErr w:type="spellStart"/>
+            <w:r>
+              <w:rPr>
+                <w:b/>
+                <w:i/>
+                <w:u w:val="single"/>
+              </w:rPr>
+              <w:t>Intermediate</w:t>
+            </w:r>
+            <w:proofErr w:type="spellEnd"/>
+            <w:r>
+              <w:rPr>
+                <w:b/>
+                <w:i/>
+                <w:u w:val="single"/>
+              </w:rPr>
+              <w:t xml:space="preserve"> </w:t>
+            </w:r>
+            <w:proofErr w:type="spellStart"/>
+            <w:r>
+              <w:rPr>
+                <w:b/>
+                <w:i/>
+                <w:u w:val="single"/>
+              </w:rPr>
+              <w:t>Language</w:t>
+            </w:r>
+            <w:proofErr w:type="spellEnd"/>
+          </w:p>
+        </w:tc>
+        <w:tc>
+          <w:tcPr>
+            <w:tcW w:w="5208" w:type="dxa"/>
+          </w:tcPr>
+          <w:p>
+            <w:r>
+              <w:t xml:space="preserve">Langage de programmation de plus bas niveau lisible par l’humain. C’est un </w:t>
+            </w:r>
+            <w:proofErr w:type="spellStart"/>
+            <w:r>
+              <w:t>bytecode</w:t>
+            </w:r>
+            <w:proofErr w:type="spellEnd"/>
+            <w:r>
+              <w:t xml:space="preserve">, soit un code intermédiaire entre les codes source et </w:t>
+            </w:r>
+            <w:r>
+              <w:t xml:space="preserve">les instructions machines qui n’est pas exécutable. </w:t>
+            </w:r>
+            <w:r>
+              <w:t xml:space="preserve">C’est celui dans </w:t>
+            </w:r>
+            <w:r>
+              <w:lastRenderedPageBreak/>
+              <w:t>lequel sont compilés les codes sources de haut niveau sur la plateforme .NET.</w:t>
+            </w:r>
+          </w:p>
+        </w:tc>
+        <w:tc>
+          <w:tcPr>
+            <w:tcW w:w="2234" w:type="dxa"/>
+          </w:tcPr>
+          <w:p>
+            <w:pPr>
+              <w:jc w:val="center"/>
+            </w:pPr>
+            <w:r>
+              <w:lastRenderedPageBreak/>
+              <w:t>Introduction</w:t>
+            </w:r>
+          </w:p>
+        </w:tc>
+      </w:tr>
+      <w:tr>
+        <w:trPr>
+          <w:trHeight w:val="346"/>
+        </w:trPr>
+        <w:tc>
+          <w:tcPr>
+            <w:tcW w:w="1846" w:type="dxa"/>
+          </w:tcPr>
+          <w:p>
+            <w:pPr>
+              <w:jc w:val="center"/>
+              <w:rPr>
+                <w:b/>
+                <w:i/>
+                <w:u w:val="single"/>
+              </w:rPr>
+            </w:pPr>
+            <w:r>
+              <w:rPr>
+                <w:b/>
+                <w:i/>
+                <w:u w:val="single"/>
+              </w:rPr>
+              <w:t>Langage MSIL</w:t>
+            </w:r>
+          </w:p>
+        </w:tc>
+        <w:tc>
+          <w:tcPr>
+            <w:tcW w:w="5208" w:type="dxa"/>
+          </w:tcPr>
+          <w:p>
+            <w:proofErr w:type="spellStart"/>
+            <w:r>
+              <w:t>MicroSoft</w:t>
+            </w:r>
+            <w:proofErr w:type="spellEnd"/>
+            <w:r>
+              <w:t xml:space="preserve"> </w:t>
+            </w:r>
+            <w:proofErr w:type="spellStart"/>
+            <w:r>
+              <w:t>Intermediate</w:t>
+            </w:r>
+            <w:proofErr w:type="spellEnd"/>
+            <w:r>
+              <w:t xml:space="preserve"> </w:t>
+            </w:r>
+            <w:proofErr w:type="spellStart"/>
+            <w:r>
+              <w:t>Language</w:t>
+            </w:r>
+            <w:proofErr w:type="spellEnd"/>
+            <w:r>
+              <w:t>. Nom préalablement donné au CIL avant la standardisation du C#.</w:t>
+            </w:r>
+          </w:p>
+        </w:tc>
+        <w:tc>
+          <w:tcPr>
+            <w:tcW w:w="2234" w:type="dxa"/>
+          </w:tcPr>
+          <w:p>
+            <w:pPr>
+              <w:jc w:val="center"/>
+            </w:pPr>
+            <w:r>
+              <w:t>Introduction</w:t>
+            </w:r>
+          </w:p>
+        </w:tc>
+      </w:tr>
+      <w:tr>
+        <w:trPr>
+          <w:trHeight w:val="346"/>
+        </w:trPr>
+        <w:tc>
+          <w:tcPr>
+            <w:tcW w:w="1846" w:type="dxa"/>
+          </w:tcPr>
+          <w:p>
+            <w:pPr>
+              <w:jc w:val="center"/>
+              <w:rPr>
+                <w:b/>
+                <w:i/>
+                <w:u w:val="single"/>
+              </w:rPr>
+            </w:pPr>
+            <w:proofErr w:type="spellStart"/>
+            <w:r>
+              <w:rPr>
+                <w:b/>
+                <w:i/>
+                <w:u w:val="single"/>
+              </w:rPr>
+              <w:t>Features</w:t>
+            </w:r>
+            <w:proofErr w:type="spellEnd"/>
+          </w:p>
+        </w:tc>
+        <w:tc>
+          <w:tcPr>
+            <w:tcW w:w="5208" w:type="dxa"/>
           </w:tcPr>
           <w:p/>
         </w:tc>
         <w:tc>
           <w:tcPr>
-            <w:tcW w:w="7230" w:type="dxa"/>
+            <w:tcW w:w="2234" w:type="dxa"/>
           </w:tcPr>
-          <w:p/>
+          <w:p>
+            <w:pPr>
+              <w:jc w:val="center"/>
+            </w:pPr>
+            <w:r>
+              <w:t>Introduction</w:t>
+            </w:r>
+          </w:p>
         </w:tc>
       </w:tr>
       <w:tr>
         <w:trPr>
-          <w:trHeight w:val="295"/>
+          <w:trHeight w:val="346"/>
         </w:trPr>
         <w:tc>
           <w:tcPr>
-            <w:tcW w:w="2376" w:type="dxa"/>
+            <w:tcW w:w="1846" w:type="dxa"/>
+          </w:tcPr>
+          <w:p>
+            <w:pPr>
+              <w:jc w:val="center"/>
+              <w:rPr>
+                <w:b/>
+                <w:i/>
+                <w:u w:val="single"/>
+              </w:rPr>
+            </w:pPr>
+            <w:r>
+              <w:rPr>
+                <w:b/>
+                <w:i/>
+                <w:u w:val="single"/>
+              </w:rPr>
+              <w:t>Type-Safe</w:t>
+            </w:r>
+          </w:p>
+        </w:tc>
+        <w:tc>
+          <w:tcPr>
+            <w:tcW w:w="5208" w:type="dxa"/>
           </w:tcPr>
           <w:p/>
         </w:tc>
         <w:tc>
           <w:tcPr>
-            <w:tcW w:w="7230" w:type="dxa"/>
+            <w:tcW w:w="2234" w:type="dxa"/>
           </w:tcPr>
-          <w:p/>
+          <w:p>
+            <w:pPr>
+              <w:jc w:val="center"/>
+            </w:pPr>
+            <w:r>
+              <w:t>Introduction</w:t>
+            </w:r>
+          </w:p>
         </w:tc>
       </w:tr>
       <w:tr>
         <w:trPr>
-          <w:trHeight w:val="295"/>
+          <w:trHeight w:val="346"/>
         </w:trPr>
         <w:tc>
           <w:tcPr>
-            <w:tcW w:w="2376" w:type="dxa"/>
+            <w:tcW w:w="1846" w:type="dxa"/>
+          </w:tcPr>
+          <w:p>
+            <w:pPr>
+              <w:jc w:val="center"/>
+              <w:rPr>
+                <w:b/>
+                <w:i/>
+                <w:u w:val="single"/>
+              </w:rPr>
+            </w:pPr>
+            <w:r>
+              <w:rPr>
+                <w:b/>
+                <w:i/>
+                <w:u w:val="single"/>
+              </w:rPr>
+              <w:t>Gestion des exception</w:t>
+            </w:r>
+          </w:p>
+        </w:tc>
+        <w:tc>
+          <w:tcPr>
+            <w:tcW w:w="5208" w:type="dxa"/>
           </w:tcPr>
           <w:p/>
         </w:tc>
         <w:tc>
           <w:tcPr>
-            <w:tcW w:w="7230" w:type="dxa"/>
+            <w:tcW w:w="2234" w:type="dxa"/>
           </w:tcPr>
-          <w:p/>
+          <w:p>
+            <w:pPr>
+              <w:jc w:val="center"/>
+            </w:pPr>
+            <w:r>
+              <w:t>Introduction</w:t>
+            </w:r>
+          </w:p>
         </w:tc>
       </w:tr>
       <w:tr>
         <w:trPr>
-          <w:trHeight w:val="295"/>
+          <w:trHeight w:val="346"/>
         </w:trPr>
         <w:tc>
           <w:tcPr>
-            <w:tcW w:w="2376" w:type="dxa"/>
+            <w:tcW w:w="1846" w:type="dxa"/>
+          </w:tcPr>
+          <w:p>
+            <w:pPr>
+              <w:jc w:val="center"/>
+              <w:rPr>
+                <w:b/>
+                <w:i/>
+                <w:u w:val="single"/>
+              </w:rPr>
+            </w:pPr>
+            <w:r>
+              <w:rPr>
+                <w:b/>
+                <w:i/>
+                <w:u w:val="single"/>
+              </w:rPr>
+              <w:t>Garbage Collection</w:t>
+            </w:r>
+          </w:p>
+        </w:tc>
+        <w:tc>
+          <w:tcPr>
+            <w:tcW w:w="5208" w:type="dxa"/>
           </w:tcPr>
           <w:p/>
         </w:tc>
         <w:tc>
           <w:tcPr>
-            <w:tcW w:w="7230" w:type="dxa"/>
+            <w:tcW w:w="2234" w:type="dxa"/>
           </w:tcPr>
-          <w:p/>
+          <w:p>
+            <w:pPr>
+              <w:jc w:val="center"/>
+            </w:pPr>
+            <w:r>
+              <w:t>Introduction</w:t>
+            </w:r>
+          </w:p>
         </w:tc>
       </w:tr>
       <w:tr>
         <w:trPr>
-          <w:trHeight w:val="295"/>
+          <w:trHeight w:val="346"/>
         </w:trPr>
         <w:tc>
           <w:tcPr>
-            <w:tcW w:w="2376" w:type="dxa"/>
+            <w:tcW w:w="1846" w:type="dxa"/>
           </w:tcPr>
           <w:p/>
         </w:tc>
         <w:tc>
           <w:tcPr>
-            <w:tcW w:w="7230" w:type="dxa"/>
-          </w:tcPr>
-          <w:p/>
-        </w:tc>
-      </w:tr>
-      <w:tr>
-        <w:trPr>
-          <w:trHeight w:val="295"/>
-        </w:trPr>
-        <w:tc>
-          <w:tcPr>
-            <w:tcW w:w="2376" w:type="dxa"/>
+            <w:tcW w:w="5208" w:type="dxa"/>
           </w:tcPr>
           <w:p/>
         </w:tc>
         <w:tc>
           <w:tcPr>
-            <w:tcW w:w="7230" w:type="dxa"/>
-          </w:tcPr>
-          <w:p/>
-        </w:tc>
-      </w:tr>
-      <w:tr>
-        <w:trPr>
-          <w:trHeight w:val="295"/>
-        </w:trPr>
-        <w:tc>
-          <w:tcPr>
-            <w:tcW w:w="2376" w:type="dxa"/>
-          </w:tcPr>
-          <w:p/>
-        </w:tc>
-        <w:tc>
-          <w:tcPr>
-            <w:tcW w:w="7230" w:type="dxa"/>
-          </w:tcPr>
-          <w:p/>
-        </w:tc>
-      </w:tr>
-      <w:tr>
-        <w:trPr>
-          <w:trHeight w:val="295"/>
-        </w:trPr>
-        <w:tc>
-          <w:tcPr>
-            <w:tcW w:w="2376" w:type="dxa"/>
-          </w:tcPr>
-          <w:p/>
-        </w:tc>
-        <w:tc>
-          <w:tcPr>
-            <w:tcW w:w="7230" w:type="dxa"/>
-          </w:tcPr>
-          <w:p/>
-        </w:tc>
-      </w:tr>
-      <w:tr>
-        <w:trPr>
-          <w:trHeight w:val="295"/>
-        </w:trPr>
-        <w:tc>
-          <w:tcPr>
-            <w:tcW w:w="2376" w:type="dxa"/>
-          </w:tcPr>
-          <w:p/>
-        </w:tc>
-        <w:tc>
-          <w:tcPr>
-            <w:tcW w:w="7230" w:type="dxa"/>
-          </w:tcPr>
-          <w:p/>
-        </w:tc>
-      </w:tr>
-      <w:tr>
-        <w:trPr>
-          <w:trHeight w:val="295"/>
-        </w:trPr>
-        <w:tc>
-          <w:tcPr>
-            <w:tcW w:w="2376" w:type="dxa"/>
-          </w:tcPr>
-          <w:p/>
-        </w:tc>
-        <w:tc>
-          <w:tcPr>
-            <w:tcW w:w="7230" w:type="dxa"/>
+            <w:tcW w:w="2234" w:type="dxa"/>
           </w:tcPr>
           <w:p/>
         </w:tc>
@@ -18471,17 +21316,7 @@
           <w:sz w:val="48"/>
           <w:u w:val="single"/>
         </w:rPr>
-        <w:t xml:space="preserve">V/ </w:t>
-      </w:r>
-      <w:r>
-        <w:rPr>
-          <w:b/>
-          <w:i/>
-          <w:color w:val="7030A0"/>
-          <w:sz w:val="48"/>
-          <w:u w:val="single"/>
-        </w:rPr>
-        <w:t>Référence</w:t>
+        <w:t>V/ Référence</w:t>
       </w:r>
       <w:r>
         <w:rPr>
@@ -20970,6 +23805,36 @@
       </w:tblBorders>
     </w:tblPr>
   </w:style>
+  <w:style w:type="paragraph" w:styleId="Textedebulles">
+    <w:name w:val="Balloon Text"/>
+    <w:basedOn w:val="Normal"/>
+    <w:link w:val="TextedebullesCar"/>
+    <w:uiPriority w:val="99"/>
+    <w:semiHidden/>
+    <w:unhideWhenUsed/>
+    <w:rsid w:val="00133422"/>
+    <w:pPr>
+      <w:spacing w:after="0" w:line="240" w:lineRule="auto"/>
+    </w:pPr>
+    <w:rPr>
+      <w:rFonts w:ascii="Segoe UI" w:hAnsi="Segoe UI" w:cs="Segoe UI"/>
+      <w:sz w:val="18"/>
+      <w:szCs w:val="18"/>
+    </w:rPr>
+  </w:style>
+  <w:style w:type="character" w:customStyle="1" w:styleId="TextedebullesCar">
+    <w:name w:val="Texte de bulles Car"/>
+    <w:basedOn w:val="Policepardfaut"/>
+    <w:link w:val="Textedebulles"/>
+    <w:uiPriority w:val="99"/>
+    <w:semiHidden/>
+    <w:rsid w:val="00133422"/>
+    <w:rPr>
+      <w:rFonts w:ascii="Segoe UI" w:hAnsi="Segoe UI" w:cs="Segoe UI"/>
+      <w:sz w:val="18"/>
+      <w:szCs w:val="18"/>
+    </w:rPr>
+  </w:style>
 </w:styles>
 </file>
 
@@ -21273,7 +24138,7 @@
 </file>
 
 <file path=customXml/itemProps1.xml><?xml version="1.0" encoding="utf-8"?>
-<ds:datastoreItem xmlns:ds="http://schemas.openxmlformats.org/officeDocument/2006/customXml" ds:itemID="{8EB3B8FF-669C-47CD-8ECB-0787F0DD5A0A}">
+<ds:datastoreItem xmlns:ds="http://schemas.openxmlformats.org/officeDocument/2006/customXml" ds:itemID="{E18DE9A7-6ACE-438A-8E4E-7AD8AE150859}">
   <ds:schemaRefs>
     <ds:schemaRef ds:uri="http://schemas.openxmlformats.org/officeDocument/2006/bibliography"/>
   </ds:schemaRefs>

</xml_diff>

<commit_message>
Préparation Lexique Partie 1
</commit_message>
<xml_diff>
--- a/CoursCS2.docx
+++ b/CoursCS2.docx
@@ -1369,8 +1369,9 @@
       </w:r>
     </w:p>
     <w:p>
-      <w:bookmarkStart w:id="0" w:name="_GoBack"/>
-      <w:bookmarkEnd w:id="0"/>
+      <w:r>
+        <w:t>PARLER DU NAMESPACE !!!!</w:t>
+      </w:r>
     </w:p>
     <w:p>
       <w:pPr>
@@ -3631,18 +3632,14 @@
         <w:adjustRightInd w:val="0"/>
         <w:spacing w:after="0" w:line="240" w:lineRule="auto"/>
         <w:rPr>
-          <w:rFonts w:ascii="Consolas" w:hAnsi="Consolas" w:cs="Consolas"/>
-          <w:color w:val="000000"/>
-          <w:sz w:val="19"/>
-          <w:szCs w:val="19"/>
-        </w:rPr>
-      </w:pPr>
-      <w:r>
-        <w:rPr>
-          <w:rFonts w:ascii="Consolas" w:hAnsi="Consolas" w:cs="Consolas"/>
-          <w:color w:val="000000"/>
-          <w:sz w:val="19"/>
-          <w:szCs w:val="19"/>
+          <w:rFonts w:cstheme="minorHAnsi"/>
+          <w:color w:val="000000"/>
+        </w:rPr>
+      </w:pPr>
+      <w:r>
+        <w:rPr>
+          <w:rFonts w:cstheme="minorHAnsi"/>
+          <w:color w:val="000000"/>
         </w:rPr>
         <w:t>On observe bien que la modification du rayon du cercle1 n’a pas modifié le rayon du cercle 2.</w:t>
       </w:r>
@@ -4581,12 +4578,12 @@
           <w:shd w:val="clear" w:color="auto" w:fill="FAFAFA"/>
           <w:lang w:eastAsia="fr-FR"/>
         </w:rPr>
+        <w:t>}</w:t>
+      </w:r>
+    </w:p>
+    <w:p>
+      <w:r>
         <w:lastRenderedPageBreak/>
-        <w:t>}</w:t>
-      </w:r>
-    </w:p>
-    <w:p>
-      <w:r>
         <w:t xml:space="preserve">              Cette interface pourrait être </w:t>
       </w:r>
       <w:r>
@@ -4962,7 +4959,7 @@
           </mc:Choice>
           <mc:Fallback>
             <w:pict>
-              <v:shapetype w14:anchorId="68FD137C" id="_x0000_t13" coordsize="21600,21600" o:spt="13" adj="16200,5400" path="m@0,l@0@1,0@1,0@2@0@2@0,21600,21600,10800xe">
+              <v:shapetype w14:anchorId="7F9EB63A" id="_x0000_t13" coordsize="21600,21600" o:spt="13" adj="16200,5400" path="m@0,l@0@1,0@1,0@2@0@2@0,21600,21600,10800xe">
                 <v:stroke joinstyle="miter"/>
                 <v:formulas>
                   <v:f eqn="val #0"/>
@@ -5487,16 +5484,14 @@
         <w:rPr>
           <w:color w:val="000000" w:themeColor="text1"/>
         </w:rPr>
-        <w:t xml:space="preserve">Il existe plusieurs méthodes permettant d’instancier un </w:t>
-      </w:r>
-      <w:proofErr w:type="spellStart"/>
+        <w:t>Il existe plusieurs méthodes permettant d’instancier un délégu</w:t>
+      </w:r>
       <w:r>
         <w:rPr>
           <w:color w:val="000000" w:themeColor="text1"/>
         </w:rPr>
-        <w:t>délégue</w:t>
-      </w:r>
-      <w:proofErr w:type="spellEnd"/>
+        <w:t>é</w:t>
+      </w:r>
       <w:r>
         <w:rPr>
           <w:color w:val="000000" w:themeColor="text1"/>
@@ -5803,7 +5798,6 @@
           <w:color w:val="000000"/>
           <w:sz w:val="16"/>
           <w:szCs w:val="16"/>
-          <w:lang w:val="en-GB"/>
         </w:rPr>
       </w:pPr>
       <w:proofErr w:type="spellStart"/>
@@ -5813,7 +5807,6 @@
           <w:color w:val="000000"/>
           <w:sz w:val="16"/>
           <w:szCs w:val="16"/>
-          <w:lang w:val="en-GB"/>
         </w:rPr>
         <w:t>ActionOnString</w:t>
       </w:r>
@@ -5824,10 +5817,20 @@
           <w:color w:val="000000"/>
           <w:sz w:val="16"/>
           <w:szCs w:val="16"/>
-          <w:lang w:val="en-GB"/>
-        </w:rPr>
-        <w:t xml:space="preserve"> test3 = s =&gt; s + s;</w:t>
-      </w:r>
+        </w:rPr>
+        <w:t xml:space="preserve"> test3 = s =&gt; s + </w:t>
+      </w:r>
+      <w:proofErr w:type="gramStart"/>
+      <w:r>
+        <w:rPr>
+          <w:rFonts w:cstheme="minorHAnsi"/>
+          <w:color w:val="000000"/>
+          <w:sz w:val="16"/>
+          <w:szCs w:val="16"/>
+        </w:rPr>
+        <w:t>s;</w:t>
+      </w:r>
+      <w:proofErr w:type="gramEnd"/>
     </w:p>
     <w:p>
       <w:pPr>
@@ -5854,17 +5857,17 @@
       </w:r>
       <w:proofErr w:type="spellEnd"/>
       <w:r>
-        <w:t xml:space="preserve"> prend en argument </w:t>
+        <w:t xml:space="preserve"> prend en argument un strin</w:t>
+      </w:r>
+      <w:r>
+        <w:t>g. Ce qu’il y a à droite, correspond à ce que retourne le délégué</w:t>
+      </w:r>
+      <w:r>
+        <w:t xml:space="preserve">, on retourne donc </w:t>
       </w:r>
       <w:r>
         <w:lastRenderedPageBreak/>
-        <w:t>un strin</w:t>
-      </w:r>
-      <w:r>
-        <w:t>g. Ce qu’il y a à droite, correspond à ce que retourne le délégué</w:t>
-      </w:r>
-      <w:r>
-        <w:t>, on retourne donc une concaténation du même string. La signature est donc respectée, puisqu’on retourne également un string.</w:t>
+        <w:t>une concaténation du même string. La signature est donc respectée, puisqu’on retourne également un string.</w:t>
       </w:r>
     </w:p>
     <w:p/>
@@ -10129,12 +10132,12 @@
         </w:numPr>
       </w:pPr>
       <w:r>
+        <w:t>Retour sur le type Référence</w:t>
+      </w:r>
+    </w:p>
+    <w:p>
+      <w:r>
         <w:lastRenderedPageBreak/>
-        <w:t>Retour sur le type Référence</w:t>
-      </w:r>
-    </w:p>
-    <w:p>
-      <w:r>
         <w:t>D’après ce qui a été dit plus haut, le type Référence contient la référence de la donnée et non pas directement la donnée, voyons ce que cela entraine sur notre exemple de classe.</w:t>
       </w:r>
     </w:p>
@@ -10855,15 +10858,19 @@
     </w:p>
     <w:p>
       <w:r>
-        <w:t xml:space="preserve">Il est également possible de créer une interface qui sera implémentée par </w:t>
-      </w:r>
-      <w:proofErr w:type="gramStart"/>
-      <w:r>
-        <w:t>les classe</w:t>
-      </w:r>
-      <w:proofErr w:type="gramEnd"/>
-      <w:r>
-        <w:t xml:space="preserve"> de la même manière que l’héritage. Les classes qui l’implémenteront devront alors implémenter les fonctions déclarées.</w:t>
+        <w:t>Il est également possible de créer une interface qui sera implémentée par les classe</w:t>
+      </w:r>
+      <w:r>
+        <w:t>s</w:t>
+      </w:r>
+      <w:r>
+        <w:t xml:space="preserve"> de la même manière que l’héritage. Les classes qui l’implémenteront devront alors implémenter les </w:t>
+      </w:r>
+      <w:r>
+        <w:t xml:space="preserve">méthodes </w:t>
+      </w:r>
+      <w:r>
+        <w:t>déclarées.</w:t>
       </w:r>
     </w:p>
     <w:p>
@@ -11093,7 +11100,7 @@
           </mc:Choice>
           <mc:Fallback>
             <w:pict>
-              <v:shapetype w14:anchorId="0741C6B8" id="_x0000_t5" coordsize="21600,21600" o:spt="5" adj="10800" path="m@0,l,21600r21600,xe">
+              <v:shapetype w14:anchorId="126424C7" id="_x0000_t5" coordsize="21600,21600" o:spt="5" adj="10800" path="m@0,l,21600r21600,xe">
                 <v:stroke joinstyle="miter"/>
                 <v:formulas>
                   <v:f eqn="val #0"/>
@@ -11181,7 +11188,7 @@
           </mc:Choice>
           <mc:Fallback>
             <w:pict>
-              <v:shape w14:anchorId="515AC83F" id="Triangle isocèle 26" o:spid="_x0000_s1026" type="#_x0000_t5" style="position:absolute;margin-left:219.85pt;margin-top:2.95pt;width:17.4pt;height:15pt;z-index:251666432;visibility:visible;mso-wrap-style:square;mso-wrap-distance-left:9pt;mso-wrap-distance-top:0;mso-wrap-distance-right:9pt;mso-wrap-distance-bottom:0;mso-position-horizontal:absolute;mso-position-horizontal-relative:text;mso-position-vertical:absolute;mso-position-vertical-relative:text;v-text-anchor:middle" o:gfxdata="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" fillcolor="black [3213]" strokecolor="black [3213]" strokeweight="1pt"/>
+              <v:shape w14:anchorId="4A46B5A5" id="Triangle isocèle 26" o:spid="_x0000_s1026" type="#_x0000_t5" style="position:absolute;margin-left:219.85pt;margin-top:2.95pt;width:17.4pt;height:15pt;z-index:251666432;visibility:visible;mso-wrap-style:square;mso-wrap-distance-left:9pt;mso-wrap-distance-top:0;mso-wrap-distance-right:9pt;mso-wrap-distance-bottom:0;mso-position-horizontal:absolute;mso-position-horizontal-relative:text;mso-position-vertical:absolute;mso-position-vertical-relative:text;v-text-anchor:middle" o:gfxdata="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" fillcolor="black [3213]" strokecolor="black [3213]" strokeweight="1pt"/>
             </w:pict>
           </mc:Fallback>
         </mc:AlternateContent>
@@ -11257,7 +11264,7 @@
           </mc:Choice>
           <mc:Fallback>
             <w:pict>
-              <v:shape w14:anchorId="0FA5F68B" id="Triangle isocèle 25" o:spid="_x0000_s1026" type="#_x0000_t5" style="position:absolute;margin-left:129.05pt;margin-top:.55pt;width:17.4pt;height:15pt;rotation:3346179fd;z-index:251665408;visibility:visible;mso-wrap-style:square;mso-wrap-distance-left:9pt;mso-wrap-distance-top:0;mso-wrap-distance-right:9pt;mso-wrap-distance-bottom:0;mso-position-horizontal:absolute;mso-position-horizontal-relative:text;mso-position-vertical:absolute;mso-position-vertical-relative:text;v-text-anchor:middle" o:gfxdata="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" fillcolor="black [3213]" strokecolor="black [3213]" strokeweight="1pt"/>
+              <v:shape w14:anchorId="68F753FD" id="Triangle isocèle 25" o:spid="_x0000_s1026" type="#_x0000_t5" style="position:absolute;margin-left:129.05pt;margin-top:.55pt;width:17.4pt;height:15pt;rotation:3346179fd;z-index:251665408;visibility:visible;mso-wrap-style:square;mso-wrap-distance-left:9pt;mso-wrap-distance-top:0;mso-wrap-distance-right:9pt;mso-wrap-distance-bottom:0;mso-position-horizontal:absolute;mso-position-horizontal-relative:text;mso-position-vertical:absolute;mso-position-vertical-relative:text;v-text-anchor:middle" o:gfxdata="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" fillcolor="black [3213]" strokecolor="black [3213]" strokeweight="1pt"/>
             </w:pict>
           </mc:Fallback>
         </mc:AlternateContent>
@@ -11329,7 +11336,7 @@
           </mc:Choice>
           <mc:Fallback>
             <w:pict>
-              <v:line w14:anchorId="2C88E0B1" id="Connecteur droit 19" o:spid="_x0000_s1026" style="position:absolute;flip:x;z-index:251660288;visibility:visible;mso-wrap-style:square;mso-width-percent:0;mso-height-percent:0;mso-wrap-distance-left:9pt;mso-wrap-distance-top:0;mso-wrap-distance-right:9pt;mso-wrap-distance-bottom:0;mso-position-horizontal:absolute;mso-position-horizontal-relative:text;mso-position-vertical:absolute;mso-position-vertical-relative:text;mso-width-percent:0;mso-height-percent:0;mso-width-relative:margin;mso-height-relative:margin" from="40.75pt,2.35pt" to="143.95pt,89.35pt" o:gfxdata="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" strokecolor="black [3213]" strokeweight="1pt">
+              <v:line w14:anchorId="4CA99AC6" id="Connecteur droit 19" o:spid="_x0000_s1026" style="position:absolute;flip:x;z-index:251660288;visibility:visible;mso-wrap-style:square;mso-width-percent:0;mso-height-percent:0;mso-wrap-distance-left:9pt;mso-wrap-distance-top:0;mso-wrap-distance-right:9pt;mso-wrap-distance-bottom:0;mso-position-horizontal:absolute;mso-position-horizontal-relative:text;mso-position-vertical:absolute;mso-position-vertical-relative:text;mso-width-percent:0;mso-height-percent:0;mso-width-relative:margin;mso-height-relative:margin" from="40.75pt,2.35pt" to="143.95pt,89.35pt" o:gfxdata="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" strokecolor="black [3213]" strokeweight="1pt">
                 <v:stroke joinstyle="miter"/>
               </v:line>
             </w:pict>
@@ -11403,7 +11410,7 @@
           </mc:Choice>
           <mc:Fallback>
             <w:pict>
-              <v:line w14:anchorId="69B81AC8" id="Connecteur droit 18" o:spid="_x0000_s1026" style="position:absolute;z-index:251659264;visibility:visible;mso-wrap-style:square;mso-width-percent:0;mso-height-percent:0;mso-wrap-distance-left:9pt;mso-wrap-distance-top:0;mso-wrap-distance-right:9pt;mso-wrap-distance-bottom:0;mso-position-horizontal:absolute;mso-position-horizontal-relative:text;mso-position-vertical:absolute;mso-position-vertical-relative:text;mso-width-percent:0;mso-height-percent:0;mso-width-relative:margin;mso-height-relative:margin" from="302.95pt,2.35pt" to="356.35pt,89.35pt" o:gfxdata="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" strokecolor="black [3213]" strokeweight="1pt">
+              <v:line w14:anchorId="47C4C253" id="Connecteur droit 18" o:spid="_x0000_s1026" style="position:absolute;z-index:251659264;visibility:visible;mso-wrap-style:square;mso-width-percent:0;mso-height-percent:0;mso-wrap-distance-left:9pt;mso-wrap-distance-top:0;mso-wrap-distance-right:9pt;mso-wrap-distance-bottom:0;mso-position-horizontal:absolute;mso-position-horizontal-relative:text;mso-position-vertical:absolute;mso-position-vertical-relative:text;mso-width-percent:0;mso-height-percent:0;mso-width-relative:margin;mso-height-relative:margin" from="302.95pt,2.35pt" to="356.35pt,89.35pt" o:gfxdata="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" strokecolor="black [3213]" strokeweight="1pt">
                 <v:stroke joinstyle="miter"/>
               </v:line>
             </w:pict>
@@ -11471,7 +11478,7 @@
           </mc:Choice>
           <mc:Fallback>
             <w:pict>
-              <v:line w14:anchorId="7FC48729" id="Connecteur droit 17" o:spid="_x0000_s1026" style="position:absolute;z-index:251658240;visibility:visible;mso-wrap-style:square;mso-wrap-distance-left:9pt;mso-wrap-distance-top:0;mso-wrap-distance-right:9pt;mso-wrap-distance-bottom:0;mso-position-horizontal:absolute;mso-position-horizontal-relative:text;mso-position-vertical:absolute;mso-position-vertical-relative:text" from="229.15pt,2.95pt" to="229.15pt,23.95pt" o:gfxdata="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" strokecolor="black [3213]" strokeweight="1pt">
+              <v:line w14:anchorId="2453C5BE" id="Connecteur droit 17" o:spid="_x0000_s1026" style="position:absolute;z-index:251658240;visibility:visible;mso-wrap-style:square;mso-wrap-distance-left:9pt;mso-wrap-distance-top:0;mso-wrap-distance-right:9pt;mso-wrap-distance-bottom:0;mso-position-horizontal:absolute;mso-position-horizontal-relative:text;mso-position-vertical:absolute;mso-position-vertical-relative:text" from="229.15pt,2.95pt" to="229.15pt,23.95pt" o:gfxdata="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" strokecolor="black [3213]" strokeweight="1pt">
                 <v:stroke joinstyle="miter"/>
               </v:line>
             </w:pict>
@@ -11773,7 +11780,7 @@
           </mc:Choice>
           <mc:Fallback>
             <w:pict>
-              <v:shapetype w14:anchorId="41B71115" id="_x0000_t110" coordsize="21600,21600" o:spt="110" path="m10800,l,10800,10800,21600,21600,10800xe">
+              <v:shapetype w14:anchorId="09B358CF" id="_x0000_t110" coordsize="21600,21600" o:spt="110" path="m10800,l,10800,10800,21600,21600,10800xe">
                 <v:stroke joinstyle="miter"/>
                 <v:path gradientshapeok="t" o:connecttype="rect" textboxrect="5400,5400,16200,16200"/>
               </v:shapetype>
@@ -11849,7 +11856,7 @@
           </mc:Choice>
           <mc:Fallback>
             <w:pict>
-              <v:line w14:anchorId="64A40120" id="Connecteur droit 21" o:spid="_x0000_s1026" style="position:absolute;z-index:251662336;visibility:visible;mso-wrap-style:square;mso-width-percent:0;mso-height-percent:0;mso-wrap-distance-left:9pt;mso-wrap-distance-top:0;mso-wrap-distance-right:9pt;mso-wrap-distance-bottom:0;mso-position-horizontal:absolute;mso-position-horizontal-relative:text;mso-position-vertical:absolute;mso-position-vertical-relative:text;mso-width-percent:0;mso-height-percent:0;mso-width-relative:margin;mso-height-relative:margin" from="108.55pt,12.35pt" to="122.35pt,27.35pt" o:gfxdata="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" strokecolor="black [3213]" strokeweight="1pt">
+              <v:line w14:anchorId="40CE092A" id="Connecteur droit 21" o:spid="_x0000_s1026" style="position:absolute;z-index:251662336;visibility:visible;mso-wrap-style:square;mso-width-percent:0;mso-height-percent:0;mso-wrap-distance-left:9pt;mso-wrap-distance-top:0;mso-wrap-distance-right:9pt;mso-wrap-distance-bottom:0;mso-position-horizontal:absolute;mso-position-horizontal-relative:text;mso-position-vertical:absolute;mso-position-vertical-relative:text;mso-width-percent:0;mso-height-percent:0;mso-width-relative:margin;mso-height-relative:margin" from="108.55pt,12.35pt" to="122.35pt,27.35pt" o:gfxdata="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" strokecolor="black [3213]" strokeweight="1pt">
                 <v:stroke joinstyle="miter"/>
               </v:line>
             </w:pict>
@@ -11923,7 +11930,7 @@
           </mc:Choice>
           <mc:Fallback>
             <w:pict>
-              <v:line w14:anchorId="7BD82531" id="Connecteur droit 20" o:spid="_x0000_s1026" style="position:absolute;flip:x;z-index:251661312;visibility:visible;mso-wrap-style:square;mso-width-percent:0;mso-height-percent:0;mso-wrap-distance-left:9pt;mso-wrap-distance-top:0;mso-wrap-distance-right:9pt;mso-wrap-distance-bottom:0;mso-position-horizontal:absolute;mso-position-horizontal-relative:text;mso-position-vertical:absolute;mso-position-vertical-relative:text;mso-width-percent:0;mso-height-percent:0;mso-width-relative:margin;mso-height-relative:margin" from="27.55pt,10.8pt" to="27.55pt,40.55pt" o:gfxdata="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" strokecolor="black [3213]" strokeweight="1pt">
+              <v:line w14:anchorId="5C8413E2" id="Connecteur droit 20" o:spid="_x0000_s1026" style="position:absolute;flip:x;z-index:251661312;visibility:visible;mso-wrap-style:square;mso-width-percent:0;mso-height-percent:0;mso-wrap-distance-left:9pt;mso-wrap-distance-top:0;mso-wrap-distance-right:9pt;mso-wrap-distance-bottom:0;mso-position-horizontal:absolute;mso-position-horizontal-relative:text;mso-position-vertical:absolute;mso-position-vertical-relative:text;mso-width-percent:0;mso-height-percent:0;mso-width-relative:margin;mso-height-relative:margin" from="27.55pt,10.8pt" to="27.55pt,40.55pt" o:gfxdata="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" strokecolor="black [3213]" strokeweight="1pt">
                 <v:stroke joinstyle="miter"/>
               </v:line>
             </w:pict>
@@ -11999,7 +12006,7 @@
           </mc:Choice>
           <mc:Fallback>
             <w:pict>
-              <v:line w14:anchorId="5E804B3C" id="Connecteur droit 22" o:spid="_x0000_s1026" style="position:absolute;z-index:251663360;visibility:visible;mso-wrap-style:square;mso-width-percent:0;mso-height-percent:0;mso-wrap-distance-left:9pt;mso-wrap-distance-top:0;mso-wrap-distance-right:9pt;mso-wrap-distance-bottom:0;mso-position-horizontal:absolute;mso-position-horizontal-relative:text;mso-position-vertical:absolute;mso-position-vertical-relative:text;mso-width-percent:0;mso-height-percent:0;mso-width-relative:margin;mso-height-relative:margin" from="126.55pt,8.45pt" to="140.35pt,23.45pt" o:gfxdata="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" strokecolor="black [3213]" strokeweight="1pt">
+              <v:line w14:anchorId="6E793F51" id="Connecteur droit 22" o:spid="_x0000_s1026" style="position:absolute;z-index:251663360;visibility:visible;mso-wrap-style:square;mso-width-percent:0;mso-height-percent:0;mso-wrap-distance-left:9pt;mso-wrap-distance-top:0;mso-wrap-distance-right:9pt;mso-wrap-distance-bottom:0;mso-position-horizontal:absolute;mso-position-horizontal-relative:text;mso-position-vertical:absolute;mso-position-vertical-relative:text;mso-width-percent:0;mso-height-percent:0;mso-width-relative:margin;mso-height-relative:margin" from="126.55pt,8.45pt" to="140.35pt,23.45pt" o:gfxdata="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" strokecolor="black [3213]" strokeweight="1pt">
                 <v:stroke joinstyle="miter"/>
               </v:line>
             </w:pict>
@@ -12144,7 +12151,7 @@
           </mc:Choice>
           <mc:Fallback>
             <w:pict>
-              <v:line w14:anchorId="1AD3F7D1" id="Connecteur droit 23" o:spid="_x0000_s1026" style="position:absolute;z-index:251664384;visibility:visible;mso-wrap-style:square;mso-width-percent:0;mso-height-percent:0;mso-wrap-distance-left:9pt;mso-wrap-distance-top:0;mso-wrap-distance-right:9pt;mso-wrap-distance-bottom:0;mso-position-horizontal:absolute;mso-position-horizontal-relative:text;mso-position-vertical:absolute;mso-position-vertical-relative:text;mso-width-percent:0;mso-height-percent:0;mso-width-relative:margin;mso-height-relative:margin" from="2in,5.05pt" to="157.8pt,20.05pt" o:gfxdata="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" strokecolor="black [3213]" strokeweight="1pt">
+              <v:line w14:anchorId="409AC776" id="Connecteur droit 23" o:spid="_x0000_s1026" style="position:absolute;z-index:251664384;visibility:visible;mso-wrap-style:square;mso-width-percent:0;mso-height-percent:0;mso-wrap-distance-left:9pt;mso-wrap-distance-top:0;mso-wrap-distance-right:9pt;mso-wrap-distance-bottom:0;mso-position-horizontal:absolute;mso-position-horizontal-relative:text;mso-position-vertical:absolute;mso-position-vertical-relative:text;mso-width-percent:0;mso-height-percent:0;mso-width-relative:margin;mso-height-relative:margin" from="2in,5.05pt" to="157.8pt,20.05pt" o:gfxdata="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" strokecolor="black [3213]" strokeweight="1pt">
                 <v:stroke joinstyle="miter"/>
               </v:line>
             </w:pict>
@@ -12220,7 +12227,7 @@
           </mc:Choice>
           <mc:Fallback>
             <w:pict>
-              <v:line w14:anchorId="1FB6FAE0" id="Connecteur droit 24" o:spid="_x0000_s1026" style="position:absolute;z-index:251642880;visibility:visible;mso-wrap-style:square;mso-width-percent:0;mso-height-percent:0;mso-wrap-distance-left:9pt;mso-wrap-distance-top:0;mso-wrap-distance-right:9pt;mso-wrap-distance-bottom:0;mso-position-horizontal:absolute;mso-position-horizontal-relative:text;mso-position-vertical:absolute;mso-position-vertical-relative:text;mso-width-percent:0;mso-height-percent:0;mso-width-relative:margin;mso-height-relative:margin" from="160.15pt,.7pt" to="173.95pt,15.7pt" o:gfxdata="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" strokecolor="black [3213]" strokeweight="1pt">
+              <v:line w14:anchorId="10DE3EC4" id="Connecteur droit 24" o:spid="_x0000_s1026" style="position:absolute;z-index:251642880;visibility:visible;mso-wrap-style:square;mso-width-percent:0;mso-height-percent:0;mso-wrap-distance-left:9pt;mso-wrap-distance-top:0;mso-wrap-distance-right:9pt;mso-wrap-distance-bottom:0;mso-position-horizontal:absolute;mso-position-horizontal-relative:text;mso-position-vertical:absolute;mso-position-vertical-relative:text;mso-width-percent:0;mso-height-percent:0;mso-width-relative:margin;mso-height-relative:margin" from="160.15pt,.7pt" to="173.95pt,15.7pt" o:gfxdata="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" strokecolor="black [3213]" strokeweight="1pt">
                 <v:stroke joinstyle="miter"/>
               </v:line>
             </w:pict>
@@ -12374,7 +12381,7 @@
           </mc:Choice>
           <mc:Fallback>
             <w:pict>
-              <v:shape w14:anchorId="7122EA33" id="Flèche : droite 33" o:spid="_x0000_s1026" type="#_x0000_t13" style="position:absolute;margin-left:217.75pt;margin-top:44.35pt;width:34.8pt;height:21.6pt;z-index:251670528;visibility:visible;mso-wrap-style:square;mso-wrap-distance-left:9pt;mso-wrap-distance-top:0;mso-wrap-distance-right:9pt;mso-wrap-distance-bottom:0;mso-position-horizontal:absolute;mso-position-horizontal-relative:text;mso-position-vertical:absolute;mso-position-vertical-relative:text;v-text-anchor:middle" o:gfxdata="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" adj="14897" fillcolor="#4472c4 [3204]" strokecolor="#1f3763 [1604]" strokeweight="1pt"/>
+              <v:shape w14:anchorId="55EEA83A" id="Flèche : droite 33" o:spid="_x0000_s1026" type="#_x0000_t13" style="position:absolute;margin-left:217.75pt;margin-top:44.35pt;width:34.8pt;height:21.6pt;z-index:251670528;visibility:visible;mso-wrap-style:square;mso-wrap-distance-left:9pt;mso-wrap-distance-top:0;mso-wrap-distance-right:9pt;mso-wrap-distance-bottom:0;mso-position-horizontal:absolute;mso-position-horizontal-relative:text;mso-position-vertical:absolute;mso-position-vertical-relative:text;v-text-anchor:middle" o:gfxdata="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" adj="14897" fillcolor="#4472c4 [3204]" strokecolor="#1f3763 [1604]" strokeweight="1pt"/>
             </w:pict>
           </mc:Fallback>
         </mc:AlternateContent>
@@ -20445,6 +20452,26 @@
     </w:p>
     <w:p/>
     <w:p/>
+    <w:p/>
+    <w:p/>
+    <w:p/>
+    <w:p/>
+    <w:p/>
+    <w:p/>
+    <w:p/>
+    <w:p/>
+    <w:p/>
+    <w:p/>
+    <w:p/>
+    <w:p/>
+    <w:p/>
+    <w:p/>
+    <w:p/>
+    <w:p/>
+    <w:p/>
+    <w:p/>
+    <w:p/>
+    <w:p/>
     <w:p>
       <w:pPr>
         <w:rPr>
@@ -20463,6 +20490,7 @@
           <w:sz w:val="48"/>
           <w:u w:val="single"/>
         </w:rPr>
+        <w:lastRenderedPageBreak/>
         <w:t>IV/ Lexique</w:t>
       </w:r>
       <w:r>
@@ -20987,11 +21015,7 @@
               <w:t xml:space="preserve">les instructions machines qui n’est pas exécutable. </w:t>
             </w:r>
             <w:r>
-              <w:t xml:space="preserve">C’est celui dans </w:t>
-            </w:r>
-            <w:r>
-              <w:lastRenderedPageBreak/>
-              <w:t>lequel sont compilés les codes sources de haut niveau sur la plateforme .NET.</w:t>
+              <w:t>C’est celui dans lequel sont compilés les codes sources de haut niveau sur la plateforme .NET.</w:t>
             </w:r>
           </w:p>
         </w:tc>
@@ -21004,7 +21028,6 @@
               <w:jc w:val="center"/>
             </w:pPr>
             <w:r>
-              <w:lastRenderedPageBreak/>
               <w:t>Introduction</w:t>
             </w:r>
           </w:p>
@@ -21280,6 +21303,1092 @@
           <w:tcPr>
             <w:tcW w:w="1846" w:type="dxa"/>
           </w:tcPr>
+          <w:p>
+            <w:pPr>
+              <w:jc w:val="center"/>
+              <w:rPr>
+                <w:b/>
+                <w:i/>
+                <w:u w:val="single"/>
+              </w:rPr>
+            </w:pPr>
+            <w:r>
+              <w:rPr>
+                <w:b/>
+                <w:i/>
+                <w:u w:val="single"/>
+              </w:rPr>
+              <w:t>Variable</w:t>
+            </w:r>
+          </w:p>
+        </w:tc>
+        <w:tc>
+          <w:tcPr>
+            <w:tcW w:w="5208" w:type="dxa"/>
+          </w:tcPr>
+          <w:p/>
+        </w:tc>
+        <w:tc>
+          <w:tcPr>
+            <w:tcW w:w="2234" w:type="dxa"/>
+          </w:tcPr>
+          <w:p>
+            <w:pPr>
+              <w:jc w:val="center"/>
+            </w:pPr>
+            <w:r>
+              <w:t>I-</w:t>
+            </w:r>
+          </w:p>
+        </w:tc>
+      </w:tr>
+      <w:tr>
+        <w:trPr>
+          <w:trHeight w:val="346"/>
+        </w:trPr>
+        <w:tc>
+          <w:tcPr>
+            <w:tcW w:w="1846" w:type="dxa"/>
+          </w:tcPr>
+          <w:p>
+            <w:pPr>
+              <w:jc w:val="center"/>
+              <w:rPr>
+                <w:b/>
+                <w:i/>
+                <w:u w:val="single"/>
+              </w:rPr>
+            </w:pPr>
+            <w:r>
+              <w:rPr>
+                <w:b/>
+                <w:i/>
+                <w:u w:val="single"/>
+              </w:rPr>
+              <w:t>Type</w:t>
+            </w:r>
+          </w:p>
+        </w:tc>
+        <w:tc>
+          <w:tcPr>
+            <w:tcW w:w="5208" w:type="dxa"/>
+          </w:tcPr>
+          <w:p/>
+        </w:tc>
+        <w:tc>
+          <w:tcPr>
+            <w:tcW w:w="2234" w:type="dxa"/>
+          </w:tcPr>
+          <w:p>
+            <w:pPr>
+              <w:jc w:val="center"/>
+            </w:pPr>
+            <w:r>
+              <w:t>I-</w:t>
+            </w:r>
+          </w:p>
+        </w:tc>
+      </w:tr>
+      <w:tr>
+        <w:trPr>
+          <w:trHeight w:val="346"/>
+        </w:trPr>
+        <w:tc>
+          <w:tcPr>
+            <w:tcW w:w="1846" w:type="dxa"/>
+          </w:tcPr>
+          <w:p>
+            <w:pPr>
+              <w:jc w:val="center"/>
+              <w:rPr>
+                <w:b/>
+                <w:i/>
+                <w:u w:val="single"/>
+              </w:rPr>
+            </w:pPr>
+            <w:r>
+              <w:rPr>
+                <w:b/>
+                <w:i/>
+                <w:u w:val="single"/>
+              </w:rPr>
+              <w:t>Type-casting</w:t>
+            </w:r>
+          </w:p>
+        </w:tc>
+        <w:tc>
+          <w:tcPr>
+            <w:tcW w:w="5208" w:type="dxa"/>
+          </w:tcPr>
+          <w:p/>
+        </w:tc>
+        <w:tc>
+          <w:tcPr>
+            <w:tcW w:w="2234" w:type="dxa"/>
+          </w:tcPr>
+          <w:p>
+            <w:pPr>
+              <w:jc w:val="center"/>
+            </w:pPr>
+            <w:r>
+              <w:t>I-</w:t>
+            </w:r>
+          </w:p>
+        </w:tc>
+      </w:tr>
+      <w:tr>
+        <w:trPr>
+          <w:trHeight w:val="346"/>
+        </w:trPr>
+        <w:tc>
+          <w:tcPr>
+            <w:tcW w:w="1846" w:type="dxa"/>
+          </w:tcPr>
+          <w:p>
+            <w:pPr>
+              <w:jc w:val="center"/>
+              <w:rPr>
+                <w:b/>
+                <w:i/>
+                <w:u w:val="single"/>
+              </w:rPr>
+            </w:pPr>
+            <w:r>
+              <w:rPr>
+                <w:b/>
+                <w:i/>
+                <w:u w:val="single"/>
+              </w:rPr>
+              <w:t>Compilateur</w:t>
+            </w:r>
+          </w:p>
+        </w:tc>
+        <w:tc>
+          <w:tcPr>
+            <w:tcW w:w="5208" w:type="dxa"/>
+          </w:tcPr>
+          <w:p/>
+        </w:tc>
+        <w:tc>
+          <w:tcPr>
+            <w:tcW w:w="2234" w:type="dxa"/>
+          </w:tcPr>
+          <w:p>
+            <w:pPr>
+              <w:jc w:val="center"/>
+            </w:pPr>
+            <w:r>
+              <w:t>I-</w:t>
+            </w:r>
+          </w:p>
+        </w:tc>
+      </w:tr>
+      <w:tr>
+        <w:trPr>
+          <w:trHeight w:val="346"/>
+        </w:trPr>
+        <w:tc>
+          <w:tcPr>
+            <w:tcW w:w="1846" w:type="dxa"/>
+          </w:tcPr>
+          <w:p>
+            <w:pPr>
+              <w:jc w:val="center"/>
+              <w:rPr>
+                <w:b/>
+                <w:i/>
+                <w:u w:val="single"/>
+              </w:rPr>
+            </w:pPr>
+            <w:r>
+              <w:rPr>
+                <w:b/>
+                <w:i/>
+                <w:u w:val="single"/>
+              </w:rPr>
+              <w:t xml:space="preserve">Type </w:t>
+            </w:r>
+            <w:proofErr w:type="spellStart"/>
+            <w:r>
+              <w:rPr>
+                <w:b/>
+                <w:i/>
+                <w:u w:val="single"/>
+              </w:rPr>
+              <w:t>object</w:t>
+            </w:r>
+            <w:proofErr w:type="spellEnd"/>
+          </w:p>
+        </w:tc>
+        <w:tc>
+          <w:tcPr>
+            <w:tcW w:w="5208" w:type="dxa"/>
+          </w:tcPr>
+          <w:p/>
+        </w:tc>
+        <w:tc>
+          <w:tcPr>
+            <w:tcW w:w="2234" w:type="dxa"/>
+          </w:tcPr>
+          <w:p>
+            <w:pPr>
+              <w:jc w:val="center"/>
+            </w:pPr>
+            <w:r>
+              <w:t>I-</w:t>
+            </w:r>
+          </w:p>
+        </w:tc>
+      </w:tr>
+      <w:tr>
+        <w:trPr>
+          <w:trHeight w:val="346"/>
+        </w:trPr>
+        <w:tc>
+          <w:tcPr>
+            <w:tcW w:w="1846" w:type="dxa"/>
+          </w:tcPr>
+          <w:p>
+            <w:pPr>
+              <w:jc w:val="center"/>
+              <w:rPr>
+                <w:b/>
+                <w:i/>
+                <w:u w:val="single"/>
+              </w:rPr>
+            </w:pPr>
+            <w:r>
+              <w:rPr>
+                <w:b/>
+                <w:i/>
+                <w:u w:val="single"/>
+              </w:rPr>
+              <w:lastRenderedPageBreak/>
+              <w:t>Héritage</w:t>
+            </w:r>
+          </w:p>
+        </w:tc>
+        <w:tc>
+          <w:tcPr>
+            <w:tcW w:w="5208" w:type="dxa"/>
+          </w:tcPr>
+          <w:p/>
+        </w:tc>
+        <w:tc>
+          <w:tcPr>
+            <w:tcW w:w="2234" w:type="dxa"/>
+          </w:tcPr>
+          <w:p>
+            <w:pPr>
+              <w:jc w:val="center"/>
+            </w:pPr>
+            <w:r>
+              <w:t>I-</w:t>
+            </w:r>
+          </w:p>
+        </w:tc>
+      </w:tr>
+      <w:tr>
+        <w:trPr>
+          <w:trHeight w:val="346"/>
+        </w:trPr>
+        <w:tc>
+          <w:tcPr>
+            <w:tcW w:w="1846" w:type="dxa"/>
+          </w:tcPr>
+          <w:p>
+            <w:pPr>
+              <w:jc w:val="center"/>
+              <w:rPr>
+                <w:b/>
+                <w:i/>
+                <w:u w:val="single"/>
+              </w:rPr>
+            </w:pPr>
+            <w:r>
+              <w:rPr>
+                <w:b/>
+                <w:i/>
+                <w:u w:val="single"/>
+              </w:rPr>
+              <w:t>Instancier</w:t>
+            </w:r>
+          </w:p>
+        </w:tc>
+        <w:tc>
+          <w:tcPr>
+            <w:tcW w:w="5208" w:type="dxa"/>
+          </w:tcPr>
+          <w:p/>
+        </w:tc>
+        <w:tc>
+          <w:tcPr>
+            <w:tcW w:w="2234" w:type="dxa"/>
+          </w:tcPr>
+          <w:p>
+            <w:pPr>
+              <w:jc w:val="center"/>
+            </w:pPr>
+            <w:r>
+              <w:t>I-</w:t>
+            </w:r>
+          </w:p>
+        </w:tc>
+      </w:tr>
+      <w:tr>
+        <w:trPr>
+          <w:trHeight w:val="346"/>
+        </w:trPr>
+        <w:tc>
+          <w:tcPr>
+            <w:tcW w:w="1846" w:type="dxa"/>
+          </w:tcPr>
+          <w:p>
+            <w:pPr>
+              <w:jc w:val="center"/>
+              <w:rPr>
+                <w:b/>
+                <w:i/>
+                <w:u w:val="single"/>
+              </w:rPr>
+            </w:pPr>
+            <w:r>
+              <w:rPr>
+                <w:b/>
+                <w:i/>
+                <w:u w:val="single"/>
+              </w:rPr>
+              <w:t>Objet</w:t>
+            </w:r>
+          </w:p>
+        </w:tc>
+        <w:tc>
+          <w:tcPr>
+            <w:tcW w:w="5208" w:type="dxa"/>
+          </w:tcPr>
+          <w:p/>
+        </w:tc>
+        <w:tc>
+          <w:tcPr>
+            <w:tcW w:w="2234" w:type="dxa"/>
+          </w:tcPr>
+          <w:p>
+            <w:pPr>
+              <w:jc w:val="center"/>
+            </w:pPr>
+            <w:r>
+              <w:t>I-</w:t>
+            </w:r>
+          </w:p>
+        </w:tc>
+      </w:tr>
+      <w:tr>
+        <w:trPr>
+          <w:trHeight w:val="346"/>
+        </w:trPr>
+        <w:tc>
+          <w:tcPr>
+            <w:tcW w:w="1846" w:type="dxa"/>
+          </w:tcPr>
+          <w:p>
+            <w:pPr>
+              <w:jc w:val="center"/>
+              <w:rPr>
+                <w:b/>
+                <w:i/>
+                <w:u w:val="single"/>
+              </w:rPr>
+            </w:pPr>
+            <w:r>
+              <w:rPr>
+                <w:b/>
+                <w:i/>
+                <w:u w:val="single"/>
+              </w:rPr>
+              <w:t>Implémenter</w:t>
+            </w:r>
+          </w:p>
+        </w:tc>
+        <w:tc>
+          <w:tcPr>
+            <w:tcW w:w="5208" w:type="dxa"/>
+          </w:tcPr>
+          <w:p/>
+        </w:tc>
+        <w:tc>
+          <w:tcPr>
+            <w:tcW w:w="2234" w:type="dxa"/>
+          </w:tcPr>
+          <w:p>
+            <w:pPr>
+              <w:jc w:val="center"/>
+            </w:pPr>
+            <w:r>
+              <w:t>I-</w:t>
+            </w:r>
+          </w:p>
+        </w:tc>
+      </w:tr>
+      <w:tr>
+        <w:trPr>
+          <w:trHeight w:val="346"/>
+        </w:trPr>
+        <w:tc>
+          <w:tcPr>
+            <w:tcW w:w="1846" w:type="dxa"/>
+          </w:tcPr>
+          <w:p>
+            <w:pPr>
+              <w:jc w:val="center"/>
+              <w:rPr>
+                <w:b/>
+                <w:i/>
+                <w:u w:val="single"/>
+              </w:rPr>
+            </w:pPr>
+            <w:r>
+              <w:rPr>
+                <w:b/>
+                <w:i/>
+                <w:u w:val="single"/>
+              </w:rPr>
+              <w:t>Pointer</w:t>
+            </w:r>
+          </w:p>
+        </w:tc>
+        <w:tc>
+          <w:tcPr>
+            <w:tcW w:w="5208" w:type="dxa"/>
+          </w:tcPr>
+          <w:p/>
+        </w:tc>
+        <w:tc>
+          <w:tcPr>
+            <w:tcW w:w="2234" w:type="dxa"/>
+          </w:tcPr>
+          <w:p>
+            <w:pPr>
+              <w:jc w:val="center"/>
+            </w:pPr>
+            <w:r>
+              <w:t>I-</w:t>
+            </w:r>
+          </w:p>
+        </w:tc>
+      </w:tr>
+      <w:tr>
+        <w:trPr>
+          <w:trHeight w:val="346"/>
+        </w:trPr>
+        <w:tc>
+          <w:tcPr>
+            <w:tcW w:w="1846" w:type="dxa"/>
+          </w:tcPr>
+          <w:p>
+            <w:pPr>
+              <w:jc w:val="center"/>
+              <w:rPr>
+                <w:b/>
+                <w:i/>
+                <w:u w:val="single"/>
+              </w:rPr>
+            </w:pPr>
+            <w:r>
+              <w:rPr>
+                <w:b/>
+                <w:i/>
+                <w:u w:val="single"/>
+              </w:rPr>
+              <w:t>Argument</w:t>
+            </w:r>
+          </w:p>
+        </w:tc>
+        <w:tc>
+          <w:tcPr>
+            <w:tcW w:w="5208" w:type="dxa"/>
+          </w:tcPr>
+          <w:p/>
+        </w:tc>
+        <w:tc>
+          <w:tcPr>
+            <w:tcW w:w="2234" w:type="dxa"/>
+          </w:tcPr>
+          <w:p>
+            <w:pPr>
+              <w:jc w:val="center"/>
+            </w:pPr>
+            <w:r>
+              <w:t>I-</w:t>
+            </w:r>
+          </w:p>
+        </w:tc>
+      </w:tr>
+      <w:tr>
+        <w:trPr>
+          <w:trHeight w:val="346"/>
+        </w:trPr>
+        <w:tc>
+          <w:tcPr>
+            <w:tcW w:w="1846" w:type="dxa"/>
+          </w:tcPr>
+          <w:p>
+            <w:pPr>
+              <w:jc w:val="center"/>
+              <w:rPr>
+                <w:b/>
+                <w:i/>
+                <w:u w:val="single"/>
+              </w:rPr>
+            </w:pPr>
+            <w:r>
+              <w:rPr>
+                <w:b/>
+                <w:i/>
+                <w:u w:val="single"/>
+              </w:rPr>
+              <w:t>String</w:t>
+            </w:r>
+          </w:p>
+        </w:tc>
+        <w:tc>
+          <w:tcPr>
+            <w:tcW w:w="5208" w:type="dxa"/>
+          </w:tcPr>
+          <w:p/>
+        </w:tc>
+        <w:tc>
+          <w:tcPr>
+            <w:tcW w:w="2234" w:type="dxa"/>
+          </w:tcPr>
+          <w:p>
+            <w:pPr>
+              <w:jc w:val="center"/>
+            </w:pPr>
+            <w:r>
+              <w:t>I-</w:t>
+            </w:r>
+          </w:p>
+        </w:tc>
+      </w:tr>
+      <w:tr>
+        <w:trPr>
+          <w:trHeight w:val="346"/>
+        </w:trPr>
+        <w:tc>
+          <w:tcPr>
+            <w:tcW w:w="1846" w:type="dxa"/>
+          </w:tcPr>
+          <w:p>
+            <w:pPr>
+              <w:jc w:val="center"/>
+              <w:rPr>
+                <w:b/>
+                <w:i/>
+                <w:u w:val="single"/>
+              </w:rPr>
+            </w:pPr>
+            <w:r>
+              <w:rPr>
+                <w:b/>
+                <w:i/>
+                <w:u w:val="single"/>
+              </w:rPr>
+              <w:t>Retourner</w:t>
+            </w:r>
+          </w:p>
+        </w:tc>
+        <w:tc>
+          <w:tcPr>
+            <w:tcW w:w="5208" w:type="dxa"/>
+          </w:tcPr>
+          <w:p/>
+        </w:tc>
+        <w:tc>
+          <w:tcPr>
+            <w:tcW w:w="2234" w:type="dxa"/>
+          </w:tcPr>
+          <w:p>
+            <w:pPr>
+              <w:jc w:val="center"/>
+            </w:pPr>
+            <w:r>
+              <w:t>I-</w:t>
+            </w:r>
+          </w:p>
+        </w:tc>
+      </w:tr>
+      <w:tr>
+        <w:trPr>
+          <w:trHeight w:val="346"/>
+        </w:trPr>
+        <w:tc>
+          <w:tcPr>
+            <w:tcW w:w="1846" w:type="dxa"/>
+          </w:tcPr>
+          <w:p>
+            <w:pPr>
+              <w:jc w:val="center"/>
+              <w:rPr>
+                <w:b/>
+                <w:i/>
+                <w:u w:val="single"/>
+              </w:rPr>
+            </w:pPr>
+            <w:r>
+              <w:rPr>
+                <w:b/>
+                <w:i/>
+                <w:u w:val="single"/>
+              </w:rPr>
+              <w:t>Concaténation</w:t>
+            </w:r>
+          </w:p>
+        </w:tc>
+        <w:tc>
+          <w:tcPr>
+            <w:tcW w:w="5208" w:type="dxa"/>
+          </w:tcPr>
+          <w:p/>
+        </w:tc>
+        <w:tc>
+          <w:tcPr>
+            <w:tcW w:w="2234" w:type="dxa"/>
+          </w:tcPr>
+          <w:p>
+            <w:pPr>
+              <w:jc w:val="center"/>
+            </w:pPr>
+            <w:r>
+              <w:t>I-</w:t>
+            </w:r>
+          </w:p>
+        </w:tc>
+      </w:tr>
+      <w:tr>
+        <w:trPr>
+          <w:trHeight w:val="346"/>
+        </w:trPr>
+        <w:tc>
+          <w:tcPr>
+            <w:tcW w:w="1846" w:type="dxa"/>
+          </w:tcPr>
+          <w:p>
+            <w:pPr>
+              <w:jc w:val="center"/>
+              <w:rPr>
+                <w:b/>
+                <w:i/>
+                <w:u w:val="single"/>
+              </w:rPr>
+            </w:pPr>
+            <w:r>
+              <w:rPr>
+                <w:b/>
+                <w:i/>
+                <w:u w:val="single"/>
+              </w:rPr>
+              <w:t>Signature</w:t>
+            </w:r>
+          </w:p>
+        </w:tc>
+        <w:tc>
+          <w:tcPr>
+            <w:tcW w:w="5208" w:type="dxa"/>
+          </w:tcPr>
+          <w:p/>
+        </w:tc>
+        <w:tc>
+          <w:tcPr>
+            <w:tcW w:w="2234" w:type="dxa"/>
+          </w:tcPr>
+          <w:p>
+            <w:pPr>
+              <w:jc w:val="center"/>
+            </w:pPr>
+            <w:r>
+              <w:t>I-</w:t>
+            </w:r>
+          </w:p>
+        </w:tc>
+      </w:tr>
+      <w:tr>
+        <w:trPr>
+          <w:trHeight w:val="346"/>
+        </w:trPr>
+        <w:tc>
+          <w:tcPr>
+            <w:tcW w:w="1846" w:type="dxa"/>
+          </w:tcPr>
+          <w:p>
+            <w:pPr>
+              <w:jc w:val="center"/>
+              <w:rPr>
+                <w:b/>
+                <w:i/>
+                <w:u w:val="single"/>
+              </w:rPr>
+            </w:pPr>
+            <w:r>
+              <w:rPr>
+                <w:b/>
+                <w:i/>
+                <w:u w:val="single"/>
+              </w:rPr>
+              <w:t>Méthode</w:t>
+            </w:r>
+          </w:p>
+        </w:tc>
+        <w:tc>
+          <w:tcPr>
+            <w:tcW w:w="5208" w:type="dxa"/>
+          </w:tcPr>
+          <w:p/>
+        </w:tc>
+        <w:tc>
+          <w:tcPr>
+            <w:tcW w:w="2234" w:type="dxa"/>
+          </w:tcPr>
+          <w:p>
+            <w:pPr>
+              <w:jc w:val="center"/>
+            </w:pPr>
+            <w:r>
+              <w:t>I-</w:t>
+            </w:r>
+          </w:p>
+        </w:tc>
+      </w:tr>
+      <w:tr>
+        <w:trPr>
+          <w:trHeight w:val="346"/>
+        </w:trPr>
+        <w:tc>
+          <w:tcPr>
+            <w:tcW w:w="1846" w:type="dxa"/>
+          </w:tcPr>
+          <w:p>
+            <w:pPr>
+              <w:jc w:val="center"/>
+              <w:rPr>
+                <w:b/>
+                <w:i/>
+                <w:u w:val="single"/>
+              </w:rPr>
+            </w:pPr>
+            <w:r>
+              <w:rPr>
+                <w:b/>
+                <w:i/>
+                <w:u w:val="single"/>
+              </w:rPr>
+              <w:t>Classe mère</w:t>
+            </w:r>
+          </w:p>
+        </w:tc>
+        <w:tc>
+          <w:tcPr>
+            <w:tcW w:w="5208" w:type="dxa"/>
+          </w:tcPr>
+          <w:p/>
+        </w:tc>
+        <w:tc>
+          <w:tcPr>
+            <w:tcW w:w="2234" w:type="dxa"/>
+          </w:tcPr>
+          <w:p>
+            <w:pPr>
+              <w:jc w:val="center"/>
+            </w:pPr>
+            <w:r>
+              <w:t>I-</w:t>
+            </w:r>
+          </w:p>
+        </w:tc>
+      </w:tr>
+      <w:tr>
+        <w:trPr>
+          <w:trHeight w:val="346"/>
+        </w:trPr>
+        <w:tc>
+          <w:tcPr>
+            <w:tcW w:w="1846" w:type="dxa"/>
+          </w:tcPr>
+          <w:p>
+            <w:pPr>
+              <w:jc w:val="center"/>
+              <w:rPr>
+                <w:b/>
+                <w:i/>
+                <w:u w:val="single"/>
+              </w:rPr>
+            </w:pPr>
+            <w:proofErr w:type="spellStart"/>
+            <w:r>
+              <w:rPr>
+                <w:b/>
+                <w:i/>
+                <w:u w:val="single"/>
+              </w:rPr>
+              <w:t>Override</w:t>
+            </w:r>
+            <w:proofErr w:type="spellEnd"/>
+          </w:p>
+        </w:tc>
+        <w:tc>
+          <w:tcPr>
+            <w:tcW w:w="5208" w:type="dxa"/>
+          </w:tcPr>
+          <w:p/>
+        </w:tc>
+        <w:tc>
+          <w:tcPr>
+            <w:tcW w:w="2234" w:type="dxa"/>
+          </w:tcPr>
+          <w:p>
+            <w:pPr>
+              <w:jc w:val="center"/>
+            </w:pPr>
+            <w:r>
+              <w:t>I-</w:t>
+            </w:r>
+          </w:p>
+        </w:tc>
+      </w:tr>
+      <w:tr>
+        <w:trPr>
+          <w:trHeight w:val="346"/>
+        </w:trPr>
+        <w:tc>
+          <w:tcPr>
+            <w:tcW w:w="1846" w:type="dxa"/>
+          </w:tcPr>
+          <w:p>
+            <w:pPr>
+              <w:jc w:val="center"/>
+              <w:rPr>
+                <w:b/>
+                <w:i/>
+                <w:u w:val="single"/>
+              </w:rPr>
+            </w:pPr>
+            <w:r>
+              <w:rPr>
+                <w:b/>
+                <w:i/>
+                <w:u w:val="single"/>
+              </w:rPr>
+              <w:t>Constructeur</w:t>
+            </w:r>
+          </w:p>
+        </w:tc>
+        <w:tc>
+          <w:tcPr>
+            <w:tcW w:w="5208" w:type="dxa"/>
+          </w:tcPr>
+          <w:p/>
+        </w:tc>
+        <w:tc>
+          <w:tcPr>
+            <w:tcW w:w="2234" w:type="dxa"/>
+          </w:tcPr>
+          <w:p>
+            <w:pPr>
+              <w:jc w:val="center"/>
+            </w:pPr>
+            <w:r>
+              <w:t>I-</w:t>
+            </w:r>
+          </w:p>
+        </w:tc>
+      </w:tr>
+      <w:tr>
+        <w:trPr>
+          <w:trHeight w:val="346"/>
+        </w:trPr>
+        <w:tc>
+          <w:tcPr>
+            <w:tcW w:w="1846" w:type="dxa"/>
+          </w:tcPr>
+          <w:p>
+            <w:pPr>
+              <w:jc w:val="center"/>
+              <w:rPr>
+                <w:b/>
+                <w:i/>
+                <w:u w:val="single"/>
+              </w:rPr>
+            </w:pPr>
+          </w:p>
+        </w:tc>
+        <w:tc>
+          <w:tcPr>
+            <w:tcW w:w="5208" w:type="dxa"/>
+          </w:tcPr>
+          <w:p/>
+        </w:tc>
+        <w:tc>
+          <w:tcPr>
+            <w:tcW w:w="2234" w:type="dxa"/>
+          </w:tcPr>
+          <w:p>
+            <w:pPr>
+              <w:jc w:val="center"/>
+            </w:pPr>
+          </w:p>
+        </w:tc>
+      </w:tr>
+      <w:tr>
+        <w:trPr>
+          <w:trHeight w:val="346"/>
+        </w:trPr>
+        <w:tc>
+          <w:tcPr>
+            <w:tcW w:w="1846" w:type="dxa"/>
+          </w:tcPr>
+          <w:p>
+            <w:pPr>
+              <w:jc w:val="center"/>
+              <w:rPr>
+                <w:b/>
+                <w:i/>
+                <w:u w:val="single"/>
+              </w:rPr>
+            </w:pPr>
+          </w:p>
+        </w:tc>
+        <w:tc>
+          <w:tcPr>
+            <w:tcW w:w="5208" w:type="dxa"/>
+          </w:tcPr>
+          <w:p/>
+        </w:tc>
+        <w:tc>
+          <w:tcPr>
+            <w:tcW w:w="2234" w:type="dxa"/>
+          </w:tcPr>
+          <w:p>
+            <w:pPr>
+              <w:jc w:val="center"/>
+            </w:pPr>
+          </w:p>
+        </w:tc>
+      </w:tr>
+      <w:tr>
+        <w:trPr>
+          <w:trHeight w:val="346"/>
+        </w:trPr>
+        <w:tc>
+          <w:tcPr>
+            <w:tcW w:w="1846" w:type="dxa"/>
+          </w:tcPr>
+          <w:p>
+            <w:pPr>
+              <w:jc w:val="center"/>
+              <w:rPr>
+                <w:b/>
+                <w:i/>
+                <w:u w:val="single"/>
+              </w:rPr>
+            </w:pPr>
+          </w:p>
+        </w:tc>
+        <w:tc>
+          <w:tcPr>
+            <w:tcW w:w="5208" w:type="dxa"/>
+          </w:tcPr>
+          <w:p/>
+        </w:tc>
+        <w:tc>
+          <w:tcPr>
+            <w:tcW w:w="2234" w:type="dxa"/>
+          </w:tcPr>
+          <w:p>
+            <w:pPr>
+              <w:jc w:val="center"/>
+            </w:pPr>
+          </w:p>
+        </w:tc>
+      </w:tr>
+      <w:tr>
+        <w:trPr>
+          <w:trHeight w:val="346"/>
+        </w:trPr>
+        <w:tc>
+          <w:tcPr>
+            <w:tcW w:w="1846" w:type="dxa"/>
+          </w:tcPr>
+          <w:p>
+            <w:pPr>
+              <w:jc w:val="center"/>
+              <w:rPr>
+                <w:b/>
+                <w:i/>
+                <w:u w:val="single"/>
+              </w:rPr>
+            </w:pPr>
+          </w:p>
+        </w:tc>
+        <w:tc>
+          <w:tcPr>
+            <w:tcW w:w="5208" w:type="dxa"/>
+          </w:tcPr>
+          <w:p/>
+        </w:tc>
+        <w:tc>
+          <w:tcPr>
+            <w:tcW w:w="2234" w:type="dxa"/>
+          </w:tcPr>
+          <w:p>
+            <w:pPr>
+              <w:jc w:val="center"/>
+            </w:pPr>
+          </w:p>
+        </w:tc>
+      </w:tr>
+      <w:tr>
+        <w:trPr>
+          <w:trHeight w:val="346"/>
+        </w:trPr>
+        <w:tc>
+          <w:tcPr>
+            <w:tcW w:w="1846" w:type="dxa"/>
+          </w:tcPr>
+          <w:p>
+            <w:pPr>
+              <w:jc w:val="center"/>
+              <w:rPr>
+                <w:b/>
+                <w:i/>
+                <w:u w:val="single"/>
+              </w:rPr>
+            </w:pPr>
+          </w:p>
+        </w:tc>
+        <w:tc>
+          <w:tcPr>
+            <w:tcW w:w="5208" w:type="dxa"/>
+          </w:tcPr>
+          <w:p/>
+        </w:tc>
+        <w:tc>
+          <w:tcPr>
+            <w:tcW w:w="2234" w:type="dxa"/>
+          </w:tcPr>
+          <w:p>
+            <w:pPr>
+              <w:jc w:val="center"/>
+            </w:pPr>
+          </w:p>
+        </w:tc>
+      </w:tr>
+      <w:tr>
+        <w:trPr>
+          <w:trHeight w:val="346"/>
+        </w:trPr>
+        <w:tc>
+          <w:tcPr>
+            <w:tcW w:w="1846" w:type="dxa"/>
+          </w:tcPr>
           <w:p/>
         </w:tc>
         <w:tc>
@@ -21297,7 +22406,10 @@
       </w:tr>
     </w:tbl>
     <w:p/>
-    <w:p/>
+    <w:p>
+      <w:bookmarkStart w:id="0" w:name="_GoBack"/>
+      <w:bookmarkEnd w:id="0"/>
+    </w:p>
     <w:p>
       <w:pPr>
         <w:rPr>
@@ -24138,7 +25250,7 @@
 </file>
 
 <file path=customXml/itemProps1.xml><?xml version="1.0" encoding="utf-8"?>
-<ds:datastoreItem xmlns:ds="http://schemas.openxmlformats.org/officeDocument/2006/customXml" ds:itemID="{E18DE9A7-6ACE-438A-8E4E-7AD8AE150859}">
+<ds:datastoreItem xmlns:ds="http://schemas.openxmlformats.org/officeDocument/2006/customXml" ds:itemID="{0C44E727-363E-49F9-9307-D1448AED1D22}">
   <ds:schemaRefs>
     <ds:schemaRef ds:uri="http://schemas.openxmlformats.org/officeDocument/2006/bibliography"/>
   </ds:schemaRefs>

</xml_diff>

<commit_message>
Ajout d'une partie prérequis et rappels. A terminer (reste for et while)
</commit_message>
<xml_diff>
--- a/CoursCS2.docx
+++ b/CoursCS2.docx
@@ -595,6 +595,138 @@
           <w:sz w:val="24"/>
           <w:lang w:val="en-GB"/>
         </w:rPr>
+        <w:t xml:space="preserve">Rappels et </w:t>
+      </w:r>
+      <w:proofErr w:type="spellStart"/>
+      <w:r>
+        <w:rPr>
+          <w:b/>
+          <w:i/>
+          <w:sz w:val="24"/>
+          <w:lang w:val="en-GB"/>
+        </w:rPr>
+        <w:t>Prérequis</w:t>
+      </w:r>
+      <w:proofErr w:type="spellEnd"/>
+    </w:p>
+    <w:p>
+      <w:pPr>
+        <w:pStyle w:val="Paragraphedeliste"/>
+        <w:numPr>
+          <w:ilvl w:val="0"/>
+          <w:numId w:val="14"/>
+        </w:numPr>
+        <w:rPr>
+          <w:b/>
+          <w:i/>
+          <w:sz w:val="24"/>
+          <w:lang w:val="en-GB"/>
+        </w:rPr>
+      </w:pPr>
+      <w:r>
+        <w:rPr>
+          <w:b/>
+          <w:i/>
+          <w:sz w:val="24"/>
+          <w:lang w:val="en-GB"/>
+        </w:rPr>
+        <w:t xml:space="preserve">Les flux </w:t>
+      </w:r>
+      <w:proofErr w:type="spellStart"/>
+      <w:r>
+        <w:rPr>
+          <w:b/>
+          <w:i/>
+          <w:sz w:val="24"/>
+          <w:lang w:val="en-GB"/>
+        </w:rPr>
+        <w:t>d’entrée</w:t>
+      </w:r>
+      <w:proofErr w:type="spellEnd"/>
+      <w:r>
+        <w:rPr>
+          <w:b/>
+          <w:i/>
+          <w:sz w:val="24"/>
+          <w:lang w:val="en-GB"/>
+        </w:rPr>
+        <w:t xml:space="preserve"> sortie</w:t>
+      </w:r>
+    </w:p>
+    <w:p>
+      <w:pPr>
+        <w:pStyle w:val="Paragraphedeliste"/>
+        <w:numPr>
+          <w:ilvl w:val="0"/>
+          <w:numId w:val="21"/>
+        </w:numPr>
+        <w:rPr>
+          <w:b/>
+          <w:i/>
+          <w:sz w:val="24"/>
+          <w:lang w:val="en-GB"/>
+        </w:rPr>
+      </w:pPr>
+      <w:r>
+        <w:rPr>
+          <w:sz w:val="24"/>
+          <w:lang w:val="en-GB"/>
+        </w:rPr>
+        <w:t>Flux de sortie</w:t>
+      </w:r>
+    </w:p>
+    <w:p>
+      <w:pPr>
+        <w:pStyle w:val="Paragraphedeliste"/>
+        <w:numPr>
+          <w:ilvl w:val="0"/>
+          <w:numId w:val="21"/>
+        </w:numPr>
+        <w:rPr>
+          <w:b/>
+          <w:i/>
+          <w:sz w:val="24"/>
+          <w:lang w:val="en-GB"/>
+        </w:rPr>
+      </w:pPr>
+      <w:r>
+        <w:rPr>
+          <w:sz w:val="24"/>
+          <w:lang w:val="en-GB"/>
+        </w:rPr>
+        <w:t xml:space="preserve">Flux </w:t>
+      </w:r>
+      <w:proofErr w:type="spellStart"/>
+      <w:r>
+        <w:rPr>
+          <w:sz w:val="24"/>
+          <w:lang w:val="en-GB"/>
+        </w:rPr>
+        <w:t>d’entrée</w:t>
+      </w:r>
+      <w:proofErr w:type="spellEnd"/>
+    </w:p>
+    <w:p>
+      <w:pPr>
+        <w:pStyle w:val="Paragraphedeliste"/>
+        <w:numPr>
+          <w:ilvl w:val="0"/>
+          <w:numId w:val="14"/>
+        </w:numPr>
+        <w:rPr>
+          <w:b/>
+          <w:i/>
+          <w:sz w:val="24"/>
+          <w:lang w:val="en-GB"/>
+        </w:rPr>
+      </w:pPr>
+      <w:r>
+        <w:rPr>
+          <w:b/>
+          <w:i/>
+          <w:sz w:val="24"/>
+          <w:lang w:val="en-GB"/>
+        </w:rPr>
         <w:t xml:space="preserve">Types </w:t>
       </w:r>
       <w:proofErr w:type="spellStart"/>
@@ -913,6 +1045,28 @@
         <w:pStyle w:val="Paragraphedeliste"/>
         <w:numPr>
           <w:ilvl w:val="0"/>
+          <w:numId w:val="14"/>
+        </w:numPr>
+        <w:rPr>
+          <w:b/>
+          <w:i/>
+          <w:sz w:val="24"/>
+        </w:rPr>
+      </w:pPr>
+      <w:r>
+        <w:rPr>
+          <w:b/>
+          <w:i/>
+          <w:sz w:val="24"/>
+        </w:rPr>
+        <w:t>Gestion des exceptions</w:t>
+      </w:r>
+    </w:p>
+    <w:p>
+      <w:pPr>
+        <w:pStyle w:val="Paragraphedeliste"/>
+        <w:numPr>
+          <w:ilvl w:val="0"/>
           <w:numId w:val="13"/>
         </w:numPr>
         <w:rPr>
@@ -999,7 +1153,9 @@
         </w:rPr>
         <w:t>Lexique</w:t>
       </w:r>
-    </w:p>
+      <w:bookmarkStart w:id="0" w:name="_GoBack"/>
+    </w:p>
+    <w:bookmarkEnd w:id="0"/>
     <w:p>
       <w:pPr>
         <w:pStyle w:val="Paragraphedeliste"/>
@@ -1030,28 +1186,6 @@
         <w:ind w:left="2520"/>
         <w:rPr>
           <w:sz w:val="24"/>
-        </w:rPr>
-      </w:pPr>
-    </w:p>
-    <w:p>
-      <w:pPr>
-        <w:rPr>
-          <w:b/>
-          <w:i/>
-          <w:color w:val="7030A0"/>
-          <w:sz w:val="48"/>
-          <w:u w:val="single"/>
-        </w:rPr>
-      </w:pPr>
-    </w:p>
-    <w:p>
-      <w:pPr>
-        <w:rPr>
-          <w:b/>
-          <w:i/>
-          <w:color w:val="7030A0"/>
-          <w:sz w:val="48"/>
-          <w:u w:val="single"/>
         </w:rPr>
       </w:pPr>
     </w:p>
@@ -1134,12 +1268,19 @@
         <w:t xml:space="preserve">Introduction au C#: </w:t>
       </w:r>
     </w:p>
-    <w:p>
+    <w:p/>
+    <w:p>
+      <w:pPr>
+        <w:ind w:firstLine="708"/>
+      </w:pPr>
       <w:r>
         <w:t>Le C# est un langage créé en 2002 par Microsoft.</w:t>
       </w:r>
     </w:p>
     <w:p>
+      <w:pPr>
+        <w:ind w:firstLine="708"/>
+      </w:pPr>
       <w:r>
         <w:t xml:space="preserve">Il </w:t>
       </w:r>
@@ -1193,6 +1334,9 @@
       </w:r>
     </w:p>
     <w:p>
+      <w:pPr>
+        <w:ind w:firstLine="708"/>
+      </w:pPr>
       <w:r>
         <w:t xml:space="preserve">Bien qu’il existe des similitudes avec d’autres langages comme le C et le C++, le C# possède des avantages. En comparaison avec le C, il permet une meilleure comptabilité car l’IDE transforme le code en langage CIL ou MSIL plutôt qu’en binaire. Il est également plus simple que le </w:t>
       </w:r>
@@ -1202,6 +1346,7 @@
     </w:p>
     <w:p>
       <w:pPr>
+        <w:ind w:firstLine="708"/>
         <w:rPr>
           <w:sz w:val="28"/>
         </w:rPr>
@@ -1217,118 +1362,149 @@
       <w:r>
         <w:t xml:space="preserve"> que le langage Java par exemple. C’est également un langage orienté composant. C’est-à-dire une approche plus modulaire de l’architecture d’un projet pour obtenir une meilleure lisibilité et une meilleure maintenance. </w:t>
       </w:r>
-      <w:r>
+    </w:p>
+    <w:p>
+      <w:pPr>
+        <w:ind w:firstLine="708"/>
+      </w:pPr>
+      <w:r>
+        <w:t xml:space="preserve">Le C# est également un langage intégrant des fonctionnalités permettant d’obtenir des applications fiables. Il intègre en effet le </w:t>
+      </w:r>
+      <w:r>
+        <w:rPr>
+          <w:b/>
+        </w:rPr>
+        <w:t>type-</w:t>
+      </w:r>
+      <w:proofErr w:type="spellStart"/>
+      <w:r>
+        <w:rPr>
+          <w:b/>
+        </w:rPr>
+        <w:t>safe</w:t>
+      </w:r>
+      <w:proofErr w:type="spellEnd"/>
+      <w:r>
+        <w:t xml:space="preserve"> permettant de vérifier qu’il </w:t>
+      </w:r>
+      <w:r>
+        <w:t>n’y a</w:t>
+      </w:r>
+      <w:r>
+        <w:t xml:space="preserve"> pas d’erreurs propres aux variables (mauvaise indexation de tableaux, mauvaise opération sur un type…)</w:t>
+      </w:r>
+      <w:r>
+        <w:t xml:space="preserve">. Il intègre également la </w:t>
+      </w:r>
+      <w:r>
+        <w:rPr>
+          <w:b/>
+        </w:rPr>
+        <w:t>G</w:t>
+      </w:r>
+      <w:r>
+        <w:rPr>
+          <w:b/>
+        </w:rPr>
+        <w:t>estion des exceptions</w:t>
+      </w:r>
+      <w:r>
+        <w:t xml:space="preserve"> pour permettre une récupération efficace des erreurs générées et enfin le </w:t>
+      </w:r>
+      <w:proofErr w:type="spellStart"/>
+      <w:r>
+        <w:rPr>
+          <w:b/>
+        </w:rPr>
+        <w:t>garbage</w:t>
+      </w:r>
+      <w:proofErr w:type="spellEnd"/>
+      <w:r>
+        <w:rPr>
+          <w:b/>
+        </w:rPr>
+        <w:t xml:space="preserve"> Collection</w:t>
+      </w:r>
+      <w:r>
+        <w:t xml:space="preserve"> qui permet de récupérer la mémoire occupée inutilement.</w:t>
+      </w:r>
+    </w:p>
+    <w:p>
+      <w:pPr>
         <w:rPr>
           <w:sz w:val="28"/>
-          <w:u w:val="single"/>
-        </w:rPr>
-        <w:t>(Plus d’explication ???)</w:t>
-      </w:r>
-    </w:p>
-    <w:p>
-      <w:r>
-        <w:t xml:space="preserve">Le C# est également un langage intégrant des fonctionnalités permettant d’obtenir des applications fiables. Il intègre en effet le </w:t>
-      </w:r>
-      <w:r>
-        <w:rPr>
-          <w:b/>
-        </w:rPr>
-        <w:t>type-</w:t>
-      </w:r>
-      <w:proofErr w:type="spellStart"/>
-      <w:r>
-        <w:rPr>
-          <w:b/>
-        </w:rPr>
-        <w:t>safe</w:t>
-      </w:r>
-      <w:proofErr w:type="spellEnd"/>
-      <w:r>
-        <w:t xml:space="preserve"> permettant de vérifier qu’il </w:t>
-      </w:r>
-      <w:r>
-        <w:t>n’y a</w:t>
-      </w:r>
-      <w:r>
-        <w:t xml:space="preserve"> pas d’erreurs propres aux variables (mauvaise indexation de tableaux, mauvaise opération sur un type…)</w:t>
-      </w:r>
-      <w:r>
-        <w:t xml:space="preserve">. Il intègre également la </w:t>
-      </w:r>
-      <w:r>
-        <w:rPr>
-          <w:b/>
-        </w:rPr>
-        <w:t>G</w:t>
-      </w:r>
-      <w:r>
-        <w:rPr>
-          <w:b/>
-        </w:rPr>
-        <w:t>estion des exceptions</w:t>
-      </w:r>
-      <w:r>
-        <w:t xml:space="preserve"> pour permettre une récupération efficace des erreurs générées et enfin le </w:t>
-      </w:r>
-      <w:proofErr w:type="spellStart"/>
-      <w:r>
-        <w:rPr>
-          <w:b/>
-        </w:rPr>
-        <w:t>garbage</w:t>
-      </w:r>
-      <w:proofErr w:type="spellEnd"/>
-      <w:r>
-        <w:rPr>
-          <w:b/>
-        </w:rPr>
-        <w:t xml:space="preserve"> Collection</w:t>
-      </w:r>
-      <w:r>
-        <w:t xml:space="preserve"> qui permet de récupérer la mémoire occupée inutilement.</w:t>
-      </w:r>
-    </w:p>
-    <w:p/>
+        </w:rPr>
+      </w:pPr>
+    </w:p>
     <w:p>
       <w:pPr>
         <w:rPr>
           <w:sz w:val="28"/>
         </w:rPr>
       </w:pPr>
-      <w:r>
+    </w:p>
+    <w:p>
+      <w:pPr>
         <w:rPr>
           <w:sz w:val="28"/>
         </w:rPr>
-        <w:t xml:space="preserve">Compilation C# : </w:t>
-      </w:r>
-      <w:proofErr w:type="spellStart"/>
-      <w:r>
+      </w:pPr>
+    </w:p>
+    <w:p>
+      <w:pPr>
         <w:rPr>
           <w:sz w:val="28"/>
         </w:rPr>
-        <w:t>empaquement</w:t>
-      </w:r>
-      <w:proofErr w:type="spellEnd"/>
-      <w:r>
+      </w:pPr>
+    </w:p>
+    <w:p>
+      <w:pPr>
         <w:rPr>
           <w:sz w:val="28"/>
         </w:rPr>
-        <w:t xml:space="preserve"> dans </w:t>
-      </w:r>
-      <w:proofErr w:type="spellStart"/>
-      <w:r>
+      </w:pPr>
+    </w:p>
+    <w:p>
+      <w:pPr>
         <w:rPr>
           <w:sz w:val="28"/>
         </w:rPr>
-        <w:t>assemblys</w:t>
-      </w:r>
-      <w:proofErr w:type="spellEnd"/>
-      <w:r>
+      </w:pPr>
+    </w:p>
+    <w:p>
+      <w:pPr>
         <w:rPr>
           <w:sz w:val="28"/>
         </w:rPr>
-        <w:t xml:space="preserve"> qui implémentent des bibliothèques (.dll) ou des applications (.exe)</w:t>
-      </w:r>
+      </w:pPr>
+    </w:p>
+    <w:p>
+      <w:pPr>
+        <w:rPr>
+          <w:sz w:val="28"/>
+        </w:rPr>
+      </w:pPr>
+    </w:p>
+    <w:p>
+      <w:pPr>
+        <w:rPr>
+          <w:sz w:val="28"/>
+        </w:rPr>
+      </w:pPr>
+    </w:p>
+    <w:p>
+      <w:pPr>
+        <w:rPr>
+          <w:sz w:val="28"/>
+        </w:rPr>
+      </w:pPr>
+    </w:p>
+    <w:p>
+      <w:pPr>
+        <w:rPr>
+          <w:sz w:val="28"/>
+        </w:rPr>
+      </w:pPr>
     </w:p>
     <w:p>
       <w:pPr>
@@ -1355,6 +1531,7 @@
           <w:sz w:val="48"/>
           <w:u w:val="single"/>
         </w:rPr>
+        <w:lastRenderedPageBreak/>
         <w:t xml:space="preserve">II/ </w:t>
       </w:r>
       <w:r>
@@ -1368,11 +1545,7 @@
         <w:t xml:space="preserve">Les bases du C# : </w:t>
       </w:r>
     </w:p>
-    <w:p>
-      <w:r>
-        <w:t>PARLER DU NAMESPACE !!!!</w:t>
-      </w:r>
-    </w:p>
+    <w:p/>
     <w:p>
       <w:pPr>
         <w:pStyle w:val="Paragraphedeliste"/>
@@ -1396,9 +1569,669 @@
           <w:sz w:val="28"/>
           <w:u w:val="single"/>
         </w:rPr>
-        <w:t>Types </w:t>
-      </w:r>
-      <w:r>
+        <w:t>Rappels et Prérequis</w:t>
+      </w:r>
+    </w:p>
+    <w:p/>
+    <w:p>
+      <w:pPr>
+        <w:ind w:firstLine="708"/>
+      </w:pPr>
+      <w:r>
+        <w:t xml:space="preserve">Bon nombres de concepts sont similaires sous C# et sous de nombreux langages </w:t>
+      </w:r>
+      <w:proofErr w:type="spellStart"/>
+      <w:proofErr w:type="gramStart"/>
+      <w:r>
+        <w:t>informatiques.Pour</w:t>
+      </w:r>
+      <w:proofErr w:type="spellEnd"/>
+      <w:proofErr w:type="gramEnd"/>
+      <w:r>
+        <w:t xml:space="preserve"> n’en citer que les principaux qui ne feront pas l’objet d’un développement, il y a par exemple les variables de bases : les entiers (</w:t>
+      </w:r>
+      <w:proofErr w:type="spellStart"/>
+      <w:r>
+        <w:rPr>
+          <w:b/>
+        </w:rPr>
+        <w:t>int</w:t>
+      </w:r>
+      <w:proofErr w:type="spellEnd"/>
+      <w:r>
+        <w:t>), les flottants (</w:t>
+      </w:r>
+      <w:proofErr w:type="spellStart"/>
+      <w:r>
+        <w:rPr>
+          <w:b/>
+        </w:rPr>
+        <w:t>float</w:t>
+      </w:r>
+      <w:proofErr w:type="spellEnd"/>
+      <w:r>
+        <w:t>), les booléens (</w:t>
+      </w:r>
+      <w:proofErr w:type="spellStart"/>
+      <w:r>
+        <w:rPr>
+          <w:b/>
+        </w:rPr>
+        <w:t>boolean</w:t>
+      </w:r>
+      <w:proofErr w:type="spellEnd"/>
+      <w:r>
+        <w:t>), les caractères (</w:t>
+      </w:r>
+      <w:r>
+        <w:rPr>
+          <w:b/>
+        </w:rPr>
+        <w:t>char</w:t>
+      </w:r>
+      <w:r>
+        <w:t>) ou encore les chaines de caractères (</w:t>
+      </w:r>
+      <w:r>
+        <w:rPr>
+          <w:b/>
+        </w:rPr>
+        <w:t>string</w:t>
+      </w:r>
+      <w:r>
+        <w:t>). Il en va de même pour l’opérateur d’affectation (Var1</w:t>
+      </w:r>
+      <w:r>
+        <w:rPr>
+          <w:b/>
+        </w:rPr>
+        <w:t xml:space="preserve"> =</w:t>
+      </w:r>
+      <w:r>
+        <w:t xml:space="preserve"> Var2) ayant un comportement similaire en java ou en C et permettant d’</w:t>
+      </w:r>
+      <w:r>
+        <w:t xml:space="preserve">affecter une valeur à une variable. Pour finir le tour des prérequis, les opérations relationnelles </w:t>
+      </w:r>
+      <w:proofErr w:type="gramStart"/>
+      <w:r>
+        <w:t>( </w:t>
+      </w:r>
+      <w:r>
+        <w:rPr>
+          <w:b/>
+        </w:rPr>
+        <w:t>!</w:t>
+      </w:r>
+      <w:proofErr w:type="gramEnd"/>
+      <w:r>
+        <w:rPr>
+          <w:b/>
+        </w:rPr>
+        <w:t>=, ==, &lt;=</w:t>
+      </w:r>
+      <w:r>
+        <w:rPr>
+          <w:b/>
+        </w:rPr>
+        <w:t>, &gt;= , &lt;, &gt;</w:t>
+      </w:r>
+      <w:r>
+        <w:t>), sont identiques au C, et permettent de comparer deux expressions ou deux variables, le résultat retourné sera donc vrai (</w:t>
+      </w:r>
+      <w:proofErr w:type="spellStart"/>
+      <w:r>
+        <w:rPr>
+          <w:b/>
+        </w:rPr>
+        <w:t>true</w:t>
+      </w:r>
+      <w:proofErr w:type="spellEnd"/>
+      <w:r>
+        <w:t>) ou faux (</w:t>
+      </w:r>
+      <w:r>
+        <w:rPr>
+          <w:b/>
+        </w:rPr>
+        <w:t>false</w:t>
+      </w:r>
+      <w:r>
+        <w:t>).</w:t>
+      </w:r>
+      <w:r>
+        <w:t xml:space="preserve"> Les opérateurs booléens ET (</w:t>
+      </w:r>
+      <w:r>
+        <w:rPr>
+          <w:b/>
+        </w:rPr>
+        <w:t>&amp;&amp;</w:t>
+      </w:r>
+      <w:r>
+        <w:t>) et OU (</w:t>
+      </w:r>
+      <w:r>
+        <w:rPr>
+          <w:b/>
+        </w:rPr>
+        <w:t>||</w:t>
+      </w:r>
+      <w:r>
+        <w:t>) sont également identiques et permettent de générer une condition plus complexe.</w:t>
+      </w:r>
+    </w:p>
+    <w:p>
+      <w:pPr>
+        <w:ind w:firstLine="708"/>
+      </w:pPr>
+      <w:r>
+        <w:t>Ce tutoriel n’abordera pas dans le détail les boucles</w:t>
+      </w:r>
+      <w:r>
+        <w:t xml:space="preserve"> ou les structures conditionnelles. Il est cependant important de rappeler la syntaxe des boucles de ce langage comme certaines différences peuvent être observées</w:t>
+      </w:r>
+    </w:p>
+    <w:p>
+      <w:pPr>
+        <w:pStyle w:val="Paragraphedeliste"/>
+        <w:numPr>
+          <w:ilvl w:val="0"/>
+          <w:numId w:val="22"/>
+        </w:numPr>
+      </w:pPr>
+      <w:r>
+        <w:t>If/</w:t>
+      </w:r>
+      <w:proofErr w:type="spellStart"/>
+      <w:r>
+        <w:t>Else</w:t>
+      </w:r>
+      <w:proofErr w:type="spellEnd"/>
+    </w:p>
+    <w:p>
+      <w:pPr>
+        <w:pStyle w:val="Paragraphedeliste"/>
+        <w:ind w:left="1428"/>
+      </w:pPr>
+    </w:p>
+    <w:p>
+      <w:pPr>
+        <w:pStyle w:val="Paragraphedeliste"/>
+        <w:ind w:left="1428"/>
+      </w:pPr>
+      <w:r>
+        <w:t>Si une condition est v</w:t>
+      </w:r>
+      <w:r>
+        <w:t>érifiée alors une instruction est exécutée, sinon une autre est exécutée.</w:t>
+      </w:r>
+    </w:p>
+    <w:p>
+      <w:pPr>
+        <w:pStyle w:val="Paragraphedeliste"/>
+        <w:ind w:left="1428"/>
+      </w:pPr>
+    </w:p>
+    <w:p>
+      <w:pPr>
+        <w:pStyle w:val="Paragraphedeliste"/>
+        <w:ind w:left="1428"/>
+        <w:rPr>
+          <w:lang w:val="es-ES"/>
+        </w:rPr>
+      </w:pPr>
+      <w:proofErr w:type="spellStart"/>
+      <w:r>
+        <w:rPr>
+          <w:lang w:val="es-ES"/>
+        </w:rPr>
+        <w:t>Int</w:t>
+      </w:r>
+      <w:proofErr w:type="spellEnd"/>
+      <w:r>
+        <w:rPr>
+          <w:lang w:val="es-ES"/>
+        </w:rPr>
+        <w:t xml:space="preserve"> var1=</w:t>
+      </w:r>
+      <w:proofErr w:type="gramStart"/>
+      <w:r>
+        <w:rPr>
+          <w:lang w:val="es-ES"/>
+        </w:rPr>
+        <w:t>6 ;</w:t>
+      </w:r>
+      <w:proofErr w:type="gramEnd"/>
+    </w:p>
+    <w:p>
+      <w:pPr>
+        <w:pStyle w:val="Paragraphedeliste"/>
+        <w:ind w:left="1428"/>
+        <w:rPr>
+          <w:lang w:val="es-ES"/>
+        </w:rPr>
+      </w:pPr>
+      <w:proofErr w:type="spellStart"/>
+      <w:proofErr w:type="gramStart"/>
+      <w:r>
+        <w:rPr>
+          <w:lang w:val="es-ES"/>
+        </w:rPr>
+        <w:t>if</w:t>
+      </w:r>
+      <w:proofErr w:type="spellEnd"/>
+      <w:r>
+        <w:rPr>
+          <w:lang w:val="es-ES"/>
+        </w:rPr>
+        <w:t>(</w:t>
+      </w:r>
+      <w:proofErr w:type="gramEnd"/>
+      <w:r>
+        <w:rPr>
+          <w:lang w:val="es-ES"/>
+        </w:rPr>
+        <w:t>3&gt;5 &amp;&amp; var1&gt;3)</w:t>
+      </w:r>
+    </w:p>
+    <w:p>
+      <w:pPr>
+        <w:pStyle w:val="Paragraphedeliste"/>
+        <w:ind w:left="1428"/>
+        <w:rPr>
+          <w:lang w:val="es-ES"/>
+        </w:rPr>
+      </w:pPr>
+      <w:r>
+        <w:rPr>
+          <w:lang w:val="es-ES"/>
+        </w:rPr>
+        <w:t>{</w:t>
+      </w:r>
+    </w:p>
+    <w:p>
+      <w:pPr>
+        <w:pStyle w:val="Paragraphedeliste"/>
+        <w:ind w:left="1428"/>
+      </w:pPr>
+      <w:proofErr w:type="spellStart"/>
+      <w:r>
+        <w:t>Console.WriteLine</w:t>
+      </w:r>
+      <w:proofErr w:type="spellEnd"/>
+      <w:r>
+        <w:t>(« 3 ne peut être supérieur à 5 ») ;</w:t>
+      </w:r>
+    </w:p>
+    <w:p>
+      <w:pPr>
+        <w:pStyle w:val="Paragraphedeliste"/>
+        <w:ind w:left="1428"/>
+      </w:pPr>
+      <w:r>
+        <w:t>}</w:t>
+      </w:r>
+    </w:p>
+    <w:p>
+      <w:pPr>
+        <w:pStyle w:val="Paragraphedeliste"/>
+        <w:ind w:left="1428"/>
+      </w:pPr>
+      <w:proofErr w:type="spellStart"/>
+      <w:proofErr w:type="gramStart"/>
+      <w:r>
+        <w:t>else</w:t>
+      </w:r>
+      <w:proofErr w:type="spellEnd"/>
+      <w:proofErr w:type="gramEnd"/>
+      <w:r>
+        <w:t xml:space="preserve"> if(3&gt;5 || var1&gt;3)</w:t>
+      </w:r>
+    </w:p>
+    <w:p>
+      <w:pPr>
+        <w:pStyle w:val="Paragraphedeliste"/>
+        <w:ind w:left="1428"/>
+      </w:pPr>
+      <w:proofErr w:type="spellStart"/>
+      <w:r>
+        <w:t>Console.WriteLine</w:t>
+      </w:r>
+      <w:proofErr w:type="spellEnd"/>
+      <w:r>
+        <w:t>(« 3 n’est pas supérieur à 5 mais var1&gt;3 ») ;</w:t>
+      </w:r>
+    </w:p>
+    <w:p>
+      <w:pPr>
+        <w:pStyle w:val="Paragraphedeliste"/>
+        <w:ind w:left="1428"/>
+      </w:pPr>
+      <w:r>
+        <w:t>}</w:t>
+      </w:r>
+    </w:p>
+    <w:p>
+      <w:pPr>
+        <w:pStyle w:val="Paragraphedeliste"/>
+        <w:ind w:left="1428"/>
+      </w:pPr>
+      <w:proofErr w:type="spellStart"/>
+      <w:proofErr w:type="gramStart"/>
+      <w:r>
+        <w:t>else</w:t>
+      </w:r>
+      <w:proofErr w:type="spellEnd"/>
+      <w:proofErr w:type="gramEnd"/>
+    </w:p>
+    <w:p>
+      <w:pPr>
+        <w:pStyle w:val="Paragraphedeliste"/>
+        <w:ind w:left="1428"/>
+      </w:pPr>
+      <w:r>
+        <w:t>{</w:t>
+      </w:r>
+    </w:p>
+    <w:p>
+      <w:pPr>
+        <w:pStyle w:val="Paragraphedeliste"/>
+        <w:ind w:left="1428"/>
+      </w:pPr>
+      <w:proofErr w:type="spellStart"/>
+      <w:r>
+        <w:t>Console.WriteLine</w:t>
+      </w:r>
+      <w:proofErr w:type="spellEnd"/>
+      <w:r>
+        <w:t xml:space="preserve">(« 3 n’est pas supérieur à 5 </w:t>
+      </w:r>
+      <w:r>
+        <w:t>et</w:t>
+      </w:r>
+      <w:r>
+        <w:t xml:space="preserve"> var1</w:t>
+      </w:r>
+      <w:r>
+        <w:t>&lt;</w:t>
+      </w:r>
+      <w:r>
+        <w:t>3</w:t>
+      </w:r>
+      <w:r>
+        <w:t> »</w:t>
+      </w:r>
+      <w:r>
+        <w:t>) ;</w:t>
+      </w:r>
+    </w:p>
+    <w:p>
+      <w:pPr>
+        <w:pStyle w:val="Paragraphedeliste"/>
+        <w:ind w:left="1428"/>
+      </w:pPr>
+      <w:r>
+        <w:t>}</w:t>
+      </w:r>
+    </w:p>
+    <w:p>
+      <w:pPr>
+        <w:pStyle w:val="Paragraphedeliste"/>
+        <w:ind w:left="1428"/>
+      </w:pPr>
+    </w:p>
+    <w:p>
+      <w:pPr>
+        <w:pStyle w:val="Paragraphedeliste"/>
+        <w:ind w:left="1428"/>
+      </w:pPr>
+      <w:r>
+        <w:t xml:space="preserve">Le résultat ici sera donc </w:t>
+      </w:r>
+      <w:r>
+        <w:t>« 3 n’est pas supérieur à 5 mais var1&gt;3</w:t>
+      </w:r>
+      <w:r>
+        <w:t> ».</w:t>
+      </w:r>
+    </w:p>
+    <w:p>
+      <w:pPr>
+        <w:pStyle w:val="Paragraphedeliste"/>
+        <w:numPr>
+          <w:ilvl w:val="0"/>
+          <w:numId w:val="22"/>
+        </w:numPr>
+      </w:pPr>
+      <w:r>
+        <w:t>Switch Case</w:t>
+      </w:r>
+    </w:p>
+    <w:p>
+      <w:pPr>
+        <w:pStyle w:val="Paragraphedeliste"/>
+        <w:ind w:left="1428"/>
+      </w:pPr>
+    </w:p>
+    <w:p>
+      <w:pPr>
+        <w:pStyle w:val="Paragraphedeliste"/>
+        <w:ind w:left="1428"/>
+      </w:pPr>
+      <w:r>
+        <w:t>Le Switch permet en fonction de la valeur d’une variable d’effectuer telle ou telle opération.</w:t>
+      </w:r>
+    </w:p>
+    <w:p>
+      <w:pPr>
+        <w:pStyle w:val="Paragraphedeliste"/>
+        <w:ind w:left="1428"/>
+      </w:pPr>
+    </w:p>
+    <w:p>
+      <w:pPr>
+        <w:pStyle w:val="Paragraphedeliste"/>
+        <w:ind w:left="1428"/>
+      </w:pPr>
+    </w:p>
+    <w:p>
+      <w:pPr>
+        <w:pStyle w:val="Paragraphedeliste"/>
+        <w:ind w:left="1428"/>
+      </w:pPr>
+    </w:p>
+    <w:p>
+      <w:pPr>
+        <w:pStyle w:val="Paragraphedeliste"/>
+        <w:ind w:left="1428"/>
+      </w:pPr>
+    </w:p>
+    <w:p>
+      <w:pPr>
+        <w:pStyle w:val="Paragraphedeliste"/>
+        <w:ind w:left="1428"/>
+      </w:pPr>
+      <w:r>
+        <w:lastRenderedPageBreak/>
+        <w:t>Int var1=1 ;</w:t>
+      </w:r>
+    </w:p>
+    <w:p>
+      <w:pPr>
+        <w:pStyle w:val="Paragraphedeliste"/>
+        <w:ind w:left="1428"/>
+      </w:pPr>
+    </w:p>
+    <w:p>
+      <w:pPr>
+        <w:pStyle w:val="Paragraphedeliste"/>
+        <w:ind w:left="1428"/>
+      </w:pPr>
+      <w:proofErr w:type="gramStart"/>
+      <w:r>
+        <w:t>switch</w:t>
+      </w:r>
+      <w:proofErr w:type="gramEnd"/>
+      <w:r>
+        <w:t>(var1){</w:t>
+      </w:r>
+    </w:p>
+    <w:p>
+      <w:pPr>
+        <w:pStyle w:val="Paragraphedeliste"/>
+        <w:ind w:left="1428"/>
+      </w:pPr>
+      <w:proofErr w:type="gramStart"/>
+      <w:r>
+        <w:t>case(</w:t>
+      </w:r>
+      <w:proofErr w:type="gramEnd"/>
+      <w:r>
+        <w:t xml:space="preserve">0) : </w:t>
+      </w:r>
+      <w:proofErr w:type="spellStart"/>
+      <w:r>
+        <w:t>Console.WriteLine</w:t>
+      </w:r>
+      <w:proofErr w:type="spellEnd"/>
+      <w:r>
+        <w:t>(« </w:t>
+      </w:r>
+      <w:r>
+        <w:t>var1 égale à 0</w:t>
+      </w:r>
+      <w:r>
+        <w:t> ») ;</w:t>
+      </w:r>
+    </w:p>
+    <w:p>
+      <w:pPr>
+        <w:pStyle w:val="Paragraphedeliste"/>
+        <w:ind w:left="1428"/>
+      </w:pPr>
+      <w:proofErr w:type="gramStart"/>
+      <w:r>
+        <w:t>case(</w:t>
+      </w:r>
+      <w:proofErr w:type="gramEnd"/>
+      <w:r>
+        <w:t>1</w:t>
+      </w:r>
+      <w:r>
+        <w:t xml:space="preserve">) : </w:t>
+      </w:r>
+      <w:proofErr w:type="spellStart"/>
+      <w:r>
+        <w:t>Console.WriteLine</w:t>
+      </w:r>
+      <w:proofErr w:type="spellEnd"/>
+      <w:r>
+        <w:t xml:space="preserve">(« var1 égale à </w:t>
+      </w:r>
+      <w:r>
+        <w:t>1</w:t>
+      </w:r>
+      <w:r>
+        <w:t> ») ;</w:t>
+      </w:r>
+    </w:p>
+    <w:p>
+      <w:pPr>
+        <w:pStyle w:val="Paragraphedeliste"/>
+        <w:ind w:left="1428"/>
+      </w:pPr>
+      <w:proofErr w:type="gramStart"/>
+      <w:r>
+        <w:t>default</w:t>
+      </w:r>
+      <w:proofErr w:type="gramEnd"/>
+      <w:r>
+        <w:t xml:space="preserve"> : </w:t>
+      </w:r>
+      <w:proofErr w:type="spellStart"/>
+      <w:r>
+        <w:t>Console.WriteLine</w:t>
+      </w:r>
+      <w:proofErr w:type="spellEnd"/>
+      <w:r>
+        <w:t>(« </w:t>
+      </w:r>
+      <w:r>
+        <w:t>La valeur de var1 n’existe pas dans la condition</w:t>
+      </w:r>
+      <w:r>
+        <w:t> ») ;</w:t>
+      </w:r>
+    </w:p>
+    <w:p>
+      <w:pPr>
+        <w:pStyle w:val="Paragraphedeliste"/>
+        <w:ind w:left="1428"/>
+      </w:pPr>
+      <w:r>
+        <w:t>}</w:t>
+      </w:r>
+    </w:p>
+    <w:p>
+      <w:pPr>
+        <w:pStyle w:val="Paragraphedeliste"/>
+        <w:ind w:left="1428"/>
+      </w:pPr>
+    </w:p>
+    <w:p>
+      <w:pPr>
+        <w:pStyle w:val="Paragraphedeliste"/>
+        <w:numPr>
+          <w:ilvl w:val="0"/>
+          <w:numId w:val="22"/>
+        </w:numPr>
+      </w:pPr>
+      <w:r>
+        <w:t xml:space="preserve">Instruction for et instruction </w:t>
+      </w:r>
+      <w:proofErr w:type="spellStart"/>
+      <w:r>
+        <w:t>foreach</w:t>
+      </w:r>
+      <w:proofErr w:type="spellEnd"/>
+    </w:p>
+    <w:p>
+      <w:pPr>
+        <w:pStyle w:val="Paragraphedeliste"/>
+        <w:numPr>
+          <w:ilvl w:val="0"/>
+          <w:numId w:val="22"/>
+        </w:numPr>
+        <w:rPr>
+          <w:lang w:val="en-GB"/>
+        </w:rPr>
+      </w:pPr>
+      <w:r>
+        <w:rPr>
+          <w:lang w:val="en-GB"/>
+        </w:rPr>
+        <w:t>Instruction while et do w</w:t>
+      </w:r>
+      <w:r>
+        <w:rPr>
+          <w:lang w:val="en-GB"/>
+        </w:rPr>
+        <w:t>hile</w:t>
+      </w:r>
+    </w:p>
+    <w:p>
+      <w:r>
+        <w:t>PARLER DU NAMESPACE !!!!</w:t>
+      </w:r>
+    </w:p>
+    <w:p>
+      <w:pPr>
+        <w:pStyle w:val="Paragraphedeliste"/>
+        <w:numPr>
+          <w:ilvl w:val="0"/>
+          <w:numId w:val="1"/>
+        </w:numPr>
         <w:rPr>
           <w:b/>
           <w:i/>
@@ -1406,206 +2239,25 @@
           <w:sz w:val="28"/>
           <w:u w:val="single"/>
         </w:rPr>
-        <w:t>en C#</w:t>
+      </w:pPr>
+      <w:r>
+        <w:rPr>
+          <w:b/>
+          <w:i/>
+          <w:color w:val="A5A5A5" w:themeColor="accent3"/>
+          <w:sz w:val="28"/>
+          <w:u w:val="single"/>
+        </w:rPr>
+        <w:t>Les Flux d’entrée-sortie</w:t>
       </w:r>
     </w:p>
     <w:p/>
     <w:p>
-      <w:r>
-        <w:t>La déclaration d’une variable s’effectue en déclarant le type de la variable directement (</w:t>
-      </w:r>
-      <w:proofErr w:type="spellStart"/>
-      <w:r>
-        <w:t>float</w:t>
-      </w:r>
-      <w:proofErr w:type="spellEnd"/>
-      <w:r>
-        <w:t xml:space="preserve">, </w:t>
-      </w:r>
-      <w:proofErr w:type="spellStart"/>
-      <w:r>
-        <w:t>int</w:t>
-      </w:r>
-      <w:proofErr w:type="spellEnd"/>
-      <w:r>
-        <w:t>…) ou en utilisant var qui permet au compilateur de déduire. Une variable déclarée ne peut pas être assigné à une variable d’un autre type sans utiliser le type-casting qui est une conversion explicite d’un type. Certains cas entrainent cependant une conversion implicite s’il n’y a pas de perte de donnée et cela est effectué par le compilateur.</w:t>
-      </w:r>
-      <w:r>
-        <w:t xml:space="preserve"> </w:t>
-      </w:r>
-    </w:p>
-    <w:p>
-      <w:pPr>
-        <w:rPr>
-          <w:color w:val="70AD47" w:themeColor="accent6"/>
-        </w:rPr>
-      </w:pPr>
-    </w:p>
-    <w:p>
-      <w:pPr>
-        <w:rPr>
-          <w:color w:val="70AD47" w:themeColor="accent6"/>
-        </w:rPr>
-      </w:pPr>
-    </w:p>
-    <w:p>
-      <w:pPr>
-        <w:spacing w:after="0"/>
-        <w:rPr>
-          <w:color w:val="70AD47" w:themeColor="accent6"/>
-        </w:rPr>
-      </w:pPr>
-      <w:r>
-        <w:rPr>
-          <w:i/>
-          <w:color w:val="000000" w:themeColor="text1"/>
-          <w:u w:val="single"/>
-        </w:rPr>
-        <w:lastRenderedPageBreak/>
-        <w:t xml:space="preserve">Exemple de </w:t>
-      </w:r>
-      <w:proofErr w:type="spellStart"/>
-      <w:r>
-        <w:rPr>
-          <w:i/>
-          <w:color w:val="000000" w:themeColor="text1"/>
-          <w:u w:val="single"/>
-        </w:rPr>
-        <w:t>cast</w:t>
-      </w:r>
-      <w:proofErr w:type="spellEnd"/>
-      <w:r>
-        <w:rPr>
-          <w:i/>
-          <w:color w:val="000000" w:themeColor="text1"/>
-          <w:u w:val="single"/>
-        </w:rPr>
-        <w:t> :</w:t>
-      </w:r>
-      <w:r>
-        <w:rPr>
-          <w:color w:val="000000" w:themeColor="text1"/>
-        </w:rPr>
-        <w:t xml:space="preserve"> </w:t>
-      </w:r>
-      <w:proofErr w:type="spellStart"/>
-      <w:r>
-        <w:rPr>
-          <w:color w:val="70AD47" w:themeColor="accent6"/>
-        </w:rPr>
-        <w:t>int</w:t>
-      </w:r>
-      <w:proofErr w:type="spellEnd"/>
-      <w:r>
-        <w:rPr>
-          <w:color w:val="70AD47" w:themeColor="accent6"/>
-        </w:rPr>
-        <w:t xml:space="preserve"> a=10 ;</w:t>
-      </w:r>
-    </w:p>
-    <w:p>
-      <w:pPr>
-        <w:spacing w:after="0"/>
-        <w:rPr>
-          <w:color w:val="70AD47" w:themeColor="accent6"/>
-        </w:rPr>
-      </w:pPr>
-      <w:r>
-        <w:rPr>
-          <w:color w:val="70AD47" w:themeColor="accent6"/>
-        </w:rPr>
-        <w:t xml:space="preserve">                                </w:t>
-      </w:r>
-      <w:proofErr w:type="gramStart"/>
-      <w:r>
-        <w:rPr>
-          <w:color w:val="70AD47" w:themeColor="accent6"/>
-        </w:rPr>
-        <w:t>double</w:t>
-      </w:r>
-      <w:proofErr w:type="gramEnd"/>
-      <w:r>
-        <w:rPr>
-          <w:color w:val="70AD47" w:themeColor="accent6"/>
-        </w:rPr>
-        <w:t xml:space="preserve"> b ;</w:t>
-      </w:r>
-    </w:p>
-    <w:p>
-      <w:pPr>
-        <w:spacing w:after="0"/>
-        <w:rPr>
-          <w:color w:val="70AD47" w:themeColor="accent6"/>
-        </w:rPr>
-      </w:pPr>
-      <w:r>
-        <w:rPr>
-          <w:color w:val="70AD47" w:themeColor="accent6"/>
-        </w:rPr>
-        <w:t xml:space="preserve">                                </w:t>
-      </w:r>
-      <w:proofErr w:type="gramStart"/>
-      <w:r>
-        <w:rPr>
-          <w:color w:val="70AD47" w:themeColor="accent6"/>
-        </w:rPr>
-        <w:t>b</w:t>
-      </w:r>
-      <w:proofErr w:type="gramEnd"/>
-      <w:r>
-        <w:rPr>
-          <w:color w:val="70AD47" w:themeColor="accent6"/>
-        </w:rPr>
-        <w:t>=(double)a ;</w:t>
-      </w:r>
-    </w:p>
-    <w:p/>
-    <w:p>
-      <w:r>
-        <w:t xml:space="preserve">Le C# intègre le principe de </w:t>
-      </w:r>
-      <w:r>
-        <w:rPr>
-          <w:b/>
-        </w:rPr>
-        <w:t>types unifiés</w:t>
-      </w:r>
-      <w:r>
-        <w:t xml:space="preserve">, c’est-à-dire que tous les types héritent du type </w:t>
-      </w:r>
-      <w:proofErr w:type="spellStart"/>
-      <w:r>
-        <w:t>object</w:t>
-      </w:r>
-      <w:proofErr w:type="spellEnd"/>
-      <w:r>
-        <w:t xml:space="preserve"> et donc il y a un partage d’opérations communes entre les types.</w:t>
-      </w:r>
-    </w:p>
-    <w:p>
-      <w:r>
-        <w:t>En C# on trouve deux grands types différents, les types valeurs et les types références.</w:t>
-      </w:r>
-    </w:p>
-    <w:p>
-      <w:r>
-        <w:t xml:space="preserve">L’utilisateur peut créer ses propres types à l’aide des constructions </w:t>
-      </w:r>
-      <w:proofErr w:type="spellStart"/>
-      <w:r>
-        <w:t>struct</w:t>
-      </w:r>
-      <w:proofErr w:type="spellEnd"/>
-      <w:r>
-        <w:t xml:space="preserve">, classe, interface, </w:t>
-      </w:r>
-      <w:proofErr w:type="spellStart"/>
-      <w:r>
-        <w:t>enum</w:t>
-      </w:r>
-      <w:proofErr w:type="spellEnd"/>
-      <w:r>
-        <w:t>.</w:t>
+      <w:pPr>
+        <w:ind w:firstLine="360"/>
+      </w:pPr>
+      <w:r>
+        <w:t>Avant d’entrer dans les détails plus techniques, il est important de différencier la syntaxe par rapport à d’autres langage permettant à l’utilisateur d’entrer des données ou au programme d’afficher une ligne dans un programme console, ce qui est fondamental afin d’avoir une interaction humaine avec le programme pour qu’il soit utilisable par tous sans nécessité d’ouvrir le code source.</w:t>
       </w:r>
     </w:p>
     <w:p/>
@@ -1615,6 +2267,385 @@
         <w:numPr>
           <w:ilvl w:val="0"/>
           <w:numId w:val="2"/>
+        </w:numPr>
+        <w:rPr>
+          <w:b/>
+          <w:i/>
+          <w:color w:val="7030A0"/>
+          <w:sz w:val="28"/>
+        </w:rPr>
+      </w:pPr>
+      <w:r>
+        <w:rPr>
+          <w:b/>
+          <w:i/>
+          <w:color w:val="7030A0"/>
+          <w:sz w:val="28"/>
+        </w:rPr>
+        <w:t xml:space="preserve">Le </w:t>
+      </w:r>
+      <w:r>
+        <w:rPr>
+          <w:b/>
+          <w:i/>
+          <w:color w:val="7030A0"/>
+          <w:sz w:val="28"/>
+        </w:rPr>
+        <w:t>flux de sortie</w:t>
+      </w:r>
+    </w:p>
+    <w:p/>
+    <w:p>
+      <w:pPr>
+        <w:ind w:firstLine="360"/>
+      </w:pPr>
+      <w:r>
+        <w:t xml:space="preserve">Le C#, comme </w:t>
+      </w:r>
+      <w:proofErr w:type="gramStart"/>
+      <w:r>
+        <w:t>le java</w:t>
+      </w:r>
+      <w:proofErr w:type="gramEnd"/>
+      <w:r>
+        <w:t>, étant un langage orienté objet, les fonctions permettant l’affichage d’une donnée dans la console existe déjà.</w:t>
+      </w:r>
+    </w:p>
+    <w:p>
+      <w:proofErr w:type="spellStart"/>
+      <w:r>
+        <w:t>Console.WriteLine</w:t>
+      </w:r>
+      <w:proofErr w:type="spellEnd"/>
+      <w:r>
+        <w:t>(« Cette ligne sera affichée dans la console ») ;</w:t>
+      </w:r>
+    </w:p>
+    <w:p>
+      <w:pPr>
+        <w:ind w:firstLine="360"/>
+      </w:pPr>
+      <w:r>
+        <w:t>Comme dans de nombreux langages, le ; est obligatoire à la fin d’une ligne d’instruction.</w:t>
+      </w:r>
+    </w:p>
+    <w:p/>
+    <w:p>
+      <w:pPr>
+        <w:pStyle w:val="Paragraphedeliste"/>
+        <w:numPr>
+          <w:ilvl w:val="0"/>
+          <w:numId w:val="20"/>
+        </w:numPr>
+        <w:rPr>
+          <w:b/>
+          <w:i/>
+          <w:color w:val="7030A0"/>
+          <w:sz w:val="28"/>
+        </w:rPr>
+      </w:pPr>
+      <w:r>
+        <w:rPr>
+          <w:b/>
+          <w:i/>
+          <w:color w:val="7030A0"/>
+          <w:sz w:val="28"/>
+        </w:rPr>
+        <w:t xml:space="preserve">Le </w:t>
+      </w:r>
+      <w:r>
+        <w:rPr>
+          <w:b/>
+          <w:i/>
+          <w:color w:val="7030A0"/>
+          <w:sz w:val="28"/>
+        </w:rPr>
+        <w:t>flux d’entrée</w:t>
+      </w:r>
+    </w:p>
+    <w:p>
+      <w:pPr>
+        <w:ind w:firstLine="360"/>
+      </w:pPr>
+      <w:r>
+        <w:t xml:space="preserve">Concernant le flux d’entrée, il faut utiliser l’instruction suivante : </w:t>
+      </w:r>
+    </w:p>
+    <w:p>
+      <w:r>
+        <w:t xml:space="preserve">Int entier = </w:t>
+      </w:r>
+      <w:proofErr w:type="spellStart"/>
+      <w:r>
+        <w:t>Console.ReadLine</w:t>
+      </w:r>
+      <w:proofErr w:type="spellEnd"/>
+      <w:r>
+        <w:t>() ;</w:t>
+      </w:r>
+    </w:p>
+    <w:p>
+      <w:pPr>
+        <w:ind w:firstLine="360"/>
+      </w:pPr>
+      <w:r>
+        <w:t xml:space="preserve">Pour le flux d’entrée, il faut tout d’abord créer une variable en choisissant son type puis lui attribuer le résultat de l’instruction </w:t>
+      </w:r>
+      <w:proofErr w:type="spellStart"/>
+      <w:r>
+        <w:t>Console.ReadLine</w:t>
+      </w:r>
+      <w:proofErr w:type="spellEnd"/>
+      <w:r>
+        <w:t>() ;</w:t>
+      </w:r>
+    </w:p>
+    <w:p/>
+    <w:p>
+      <w:pPr>
+        <w:pStyle w:val="Paragraphedeliste"/>
+        <w:numPr>
+          <w:ilvl w:val="0"/>
+          <w:numId w:val="1"/>
+        </w:numPr>
+        <w:rPr>
+          <w:b/>
+          <w:i/>
+          <w:color w:val="A5A5A5" w:themeColor="accent3"/>
+          <w:sz w:val="28"/>
+          <w:u w:val="single"/>
+        </w:rPr>
+      </w:pPr>
+      <w:r>
+        <w:rPr>
+          <w:b/>
+          <w:i/>
+          <w:color w:val="A5A5A5" w:themeColor="accent3"/>
+          <w:sz w:val="28"/>
+          <w:u w:val="single"/>
+        </w:rPr>
+        <w:t>Types </w:t>
+      </w:r>
+      <w:r>
+        <w:rPr>
+          <w:b/>
+          <w:i/>
+          <w:color w:val="A5A5A5" w:themeColor="accent3"/>
+          <w:sz w:val="28"/>
+          <w:u w:val="single"/>
+        </w:rPr>
+        <w:t>en C#</w:t>
+      </w:r>
+    </w:p>
+    <w:p/>
+    <w:p>
+      <w:r>
+        <w:t>La déclaration d’une variable s’effectue en déclarant le type de la variable directement (</w:t>
+      </w:r>
+      <w:proofErr w:type="spellStart"/>
+      <w:r>
+        <w:t>float</w:t>
+      </w:r>
+      <w:proofErr w:type="spellEnd"/>
+      <w:r>
+        <w:t xml:space="preserve">, </w:t>
+      </w:r>
+      <w:proofErr w:type="spellStart"/>
+      <w:r>
+        <w:t>int</w:t>
+      </w:r>
+      <w:proofErr w:type="spellEnd"/>
+      <w:r>
+        <w:t xml:space="preserve">…) ou en utilisant var qui permet au compilateur de déduire. Une variable déclarée ne peut pas être assigné à une variable d’un autre type sans utiliser le type-casting qui est une conversion explicite </w:t>
+      </w:r>
+      <w:r>
+        <w:lastRenderedPageBreak/>
+        <w:t>d’un type. Certains cas entrainent cependant une conversion implicite s’il n’y a pas de perte de donnée et cela est effectué par le compilateur.</w:t>
+      </w:r>
+      <w:r>
+        <w:t xml:space="preserve"> </w:t>
+      </w:r>
+    </w:p>
+    <w:p>
+      <w:pPr>
+        <w:rPr>
+          <w:color w:val="70AD47" w:themeColor="accent6"/>
+        </w:rPr>
+      </w:pPr>
+    </w:p>
+    <w:p>
+      <w:pPr>
+        <w:rPr>
+          <w:color w:val="70AD47" w:themeColor="accent6"/>
+        </w:rPr>
+      </w:pPr>
+    </w:p>
+    <w:p>
+      <w:pPr>
+        <w:spacing w:after="0"/>
+        <w:rPr>
+          <w:color w:val="70AD47" w:themeColor="accent6"/>
+        </w:rPr>
+      </w:pPr>
+      <w:r>
+        <w:rPr>
+          <w:i/>
+          <w:color w:val="000000" w:themeColor="text1"/>
+          <w:u w:val="single"/>
+        </w:rPr>
+        <w:t xml:space="preserve">Exemple de </w:t>
+      </w:r>
+      <w:proofErr w:type="spellStart"/>
+      <w:r>
+        <w:rPr>
+          <w:i/>
+          <w:color w:val="000000" w:themeColor="text1"/>
+          <w:u w:val="single"/>
+        </w:rPr>
+        <w:t>cast</w:t>
+      </w:r>
+      <w:proofErr w:type="spellEnd"/>
+      <w:r>
+        <w:rPr>
+          <w:i/>
+          <w:color w:val="000000" w:themeColor="text1"/>
+          <w:u w:val="single"/>
+        </w:rPr>
+        <w:t> :</w:t>
+      </w:r>
+      <w:r>
+        <w:rPr>
+          <w:color w:val="000000" w:themeColor="text1"/>
+        </w:rPr>
+        <w:t xml:space="preserve"> </w:t>
+      </w:r>
+      <w:proofErr w:type="spellStart"/>
+      <w:r>
+        <w:rPr>
+          <w:color w:val="70AD47" w:themeColor="accent6"/>
+        </w:rPr>
+        <w:t>int</w:t>
+      </w:r>
+      <w:proofErr w:type="spellEnd"/>
+      <w:r>
+        <w:rPr>
+          <w:color w:val="70AD47" w:themeColor="accent6"/>
+        </w:rPr>
+        <w:t xml:space="preserve"> a=10 ;</w:t>
+      </w:r>
+    </w:p>
+    <w:p>
+      <w:pPr>
+        <w:spacing w:after="0"/>
+        <w:rPr>
+          <w:color w:val="70AD47" w:themeColor="accent6"/>
+        </w:rPr>
+      </w:pPr>
+      <w:r>
+        <w:rPr>
+          <w:color w:val="70AD47" w:themeColor="accent6"/>
+        </w:rPr>
+        <w:t xml:space="preserve">                                </w:t>
+      </w:r>
+      <w:proofErr w:type="gramStart"/>
+      <w:r>
+        <w:rPr>
+          <w:color w:val="70AD47" w:themeColor="accent6"/>
+        </w:rPr>
+        <w:t>double</w:t>
+      </w:r>
+      <w:proofErr w:type="gramEnd"/>
+      <w:r>
+        <w:rPr>
+          <w:color w:val="70AD47" w:themeColor="accent6"/>
+        </w:rPr>
+        <w:t xml:space="preserve"> b ;</w:t>
+      </w:r>
+    </w:p>
+    <w:p>
+      <w:pPr>
+        <w:spacing w:after="0"/>
+        <w:rPr>
+          <w:color w:val="70AD47" w:themeColor="accent6"/>
+        </w:rPr>
+      </w:pPr>
+      <w:r>
+        <w:rPr>
+          <w:color w:val="70AD47" w:themeColor="accent6"/>
+        </w:rPr>
+        <w:t xml:space="preserve">                                </w:t>
+      </w:r>
+      <w:proofErr w:type="gramStart"/>
+      <w:r>
+        <w:rPr>
+          <w:color w:val="70AD47" w:themeColor="accent6"/>
+        </w:rPr>
+        <w:t>b</w:t>
+      </w:r>
+      <w:proofErr w:type="gramEnd"/>
+      <w:r>
+        <w:rPr>
+          <w:color w:val="70AD47" w:themeColor="accent6"/>
+        </w:rPr>
+        <w:t>=(double)a ;</w:t>
+      </w:r>
+    </w:p>
+    <w:p/>
+    <w:p>
+      <w:r>
+        <w:t xml:space="preserve">Le C# intègre le principe de </w:t>
+      </w:r>
+      <w:r>
+        <w:rPr>
+          <w:b/>
+        </w:rPr>
+        <w:t>types unifiés</w:t>
+      </w:r>
+      <w:r>
+        <w:t xml:space="preserve">, c’est-à-dire que tous les types héritent du type </w:t>
+      </w:r>
+      <w:proofErr w:type="spellStart"/>
+      <w:r>
+        <w:t>object</w:t>
+      </w:r>
+      <w:proofErr w:type="spellEnd"/>
+      <w:r>
+        <w:t xml:space="preserve"> et donc il y a un partage d’opérations communes entre les types.</w:t>
+      </w:r>
+    </w:p>
+    <w:p>
+      <w:r>
+        <w:t>En C# on trouve deux grands types différents, les types valeurs et les types références.</w:t>
+      </w:r>
+    </w:p>
+    <w:p>
+      <w:r>
+        <w:t xml:space="preserve">L’utilisateur peut créer ses propres types à l’aide des constructions </w:t>
+      </w:r>
+      <w:proofErr w:type="spellStart"/>
+      <w:r>
+        <w:t>struct</w:t>
+      </w:r>
+      <w:proofErr w:type="spellEnd"/>
+      <w:r>
+        <w:t xml:space="preserve">, classe, interface, </w:t>
+      </w:r>
+      <w:proofErr w:type="spellStart"/>
+      <w:r>
+        <w:t>enum</w:t>
+      </w:r>
+      <w:proofErr w:type="spellEnd"/>
+      <w:r>
+        <w:t>.</w:t>
+      </w:r>
+    </w:p>
+    <w:p/>
+    <w:p>
+      <w:pPr>
+        <w:pStyle w:val="Paragraphedeliste"/>
+        <w:numPr>
+          <w:ilvl w:val="0"/>
+          <w:numId w:val="20"/>
         </w:numPr>
         <w:rPr>
           <w:b/>
@@ -3081,6 +4112,7 @@
           <w:sz w:val="19"/>
           <w:szCs w:val="19"/>
         </w:rPr>
+        <w:lastRenderedPageBreak/>
         <w:t>enum</w:t>
       </w:r>
       <w:proofErr w:type="spellEnd"/>
@@ -3244,7 +4276,6 @@
         </w:numPr>
       </w:pPr>
       <w:r>
-        <w:lastRenderedPageBreak/>
         <w:t>Retour sur le type Valeur</w:t>
       </w:r>
     </w:p>
@@ -3677,7 +4708,7 @@
         <w:pStyle w:val="Paragraphedeliste"/>
         <w:numPr>
           <w:ilvl w:val="0"/>
-          <w:numId w:val="2"/>
+          <w:numId w:val="20"/>
         </w:numPr>
         <w:rPr>
           <w:b/>
@@ -4405,6 +5436,7 @@
     </w:p>
     <w:p>
       <w:r>
+        <w:lastRenderedPageBreak/>
         <w:t xml:space="preserve">              </w:t>
       </w:r>
       <w:r>
@@ -4583,7 +5615,6 @@
     </w:p>
     <w:p>
       <w:r>
-        <w:lastRenderedPageBreak/>
         <w:t xml:space="preserve">              Cette interface pourrait être </w:t>
       </w:r>
       <w:r>
@@ -4959,7 +5990,7 @@
           </mc:Choice>
           <mc:Fallback>
             <w:pict>
-              <v:shapetype w14:anchorId="1AD5EE13" id="_x0000_t13" coordsize="21600,21600" o:spt="13" adj="16200,5400" path="m@0,l@0@1,0@1,0@2@0@2@0,21600,21600,10800xe">
+              <v:shapetype w14:anchorId="036598BA" id="_x0000_t13" coordsize="21600,21600" o:spt="13" adj="16200,5400" path="m@0,l@0@1,0@1,0@2@0@2@0,21600,21600,10800xe">
                 <v:stroke joinstyle="miter"/>
                 <v:formulas>
                   <v:f eqn="val #0"/>
@@ -5783,6 +6814,7 @@
         <w:pStyle w:val="Paragraphedeliste"/>
       </w:pPr>
       <w:r>
+        <w:lastRenderedPageBreak/>
         <w:t>Il est également possible d’utiliser les expressions lambda pour instancier un délégué. Elles permettent notamment de simplifier l’écriture des délégués.</w:t>
       </w:r>
     </w:p>
@@ -5798,6 +6830,7 @@
           <w:color w:val="000000"/>
           <w:sz w:val="16"/>
           <w:szCs w:val="16"/>
+          <w:lang w:val="en-GB"/>
         </w:rPr>
       </w:pPr>
       <w:proofErr w:type="spellStart"/>
@@ -5807,6 +6840,7 @@
           <w:color w:val="000000"/>
           <w:sz w:val="16"/>
           <w:szCs w:val="16"/>
+          <w:lang w:val="en-GB"/>
         </w:rPr>
         <w:t>ActionOnString</w:t>
       </w:r>
@@ -5817,20 +6851,10 @@
           <w:color w:val="000000"/>
           <w:sz w:val="16"/>
           <w:szCs w:val="16"/>
-        </w:rPr>
-        <w:t xml:space="preserve"> test3 = s =&gt; s + </w:t>
-      </w:r>
-      <w:proofErr w:type="gramStart"/>
-      <w:r>
-        <w:rPr>
-          <w:rFonts w:cstheme="minorHAnsi"/>
-          <w:color w:val="000000"/>
-          <w:sz w:val="16"/>
-          <w:szCs w:val="16"/>
-        </w:rPr>
-        <w:t>s;</w:t>
-      </w:r>
-      <w:proofErr w:type="gramEnd"/>
+          <w:lang w:val="en-GB"/>
+        </w:rPr>
+        <w:t xml:space="preserve"> test3 = s =&gt; s + s;</w:t>
+      </w:r>
     </w:p>
     <w:p>
       <w:pPr>
@@ -5863,11 +6887,7 @@
         <w:t>g. Ce qu’il y a à droite, correspond à ce que retourne le délégué</w:t>
       </w:r>
       <w:r>
-        <w:t xml:space="preserve">, on retourne donc </w:t>
-      </w:r>
-      <w:r>
-        <w:lastRenderedPageBreak/>
-        <w:t>une concaténation du même string. La signature est donc respectée, puisqu’on retourne également un string.</w:t>
+        <w:t>, on retourne donc une concaténation du même string. La signature est donc respectée, puisqu’on retourne également un string.</w:t>
       </w:r>
     </w:p>
     <w:p/>
@@ -10111,6 +11131,7 @@
     <w:p>
       <w:proofErr w:type="spellStart"/>
       <w:r>
+        <w:lastRenderedPageBreak/>
         <w:t>Func</w:t>
       </w:r>
       <w:proofErr w:type="spellEnd"/>
@@ -10137,7 +11158,6 @@
     </w:p>
     <w:p>
       <w:r>
-        <w:lastRenderedPageBreak/>
         <w:t>D’après ce qui a été dit plus haut, le type Référence contient la référence de la donnée et non pas directement la donnée, voyons ce que cela entraine sur notre exemple de classe.</w:t>
       </w:r>
     </w:p>
@@ -10524,7 +11544,7 @@
         <w:pStyle w:val="Paragraphedeliste"/>
         <w:numPr>
           <w:ilvl w:val="0"/>
-          <w:numId w:val="2"/>
+          <w:numId w:val="20"/>
         </w:numPr>
         <w:rPr>
           <w:b/>
@@ -10601,13 +11621,7 @@
         <w:t>Mettre un exemple</w:t>
       </w:r>
     </w:p>
-    <w:p>
-      <w:pPr>
-        <w:rPr>
-          <w:sz w:val="32"/>
-        </w:rPr>
-      </w:pPr>
-    </w:p>
+    <w:p/>
     <w:p>
       <w:pPr>
         <w:pStyle w:val="Paragraphedeliste"/>
@@ -11100,7 +12114,7 @@
           </mc:Choice>
           <mc:Fallback>
             <w:pict>
-              <v:shapetype w14:anchorId="4757A93A" id="_x0000_t5" coordsize="21600,21600" o:spt="5" adj="10800" path="m@0,l,21600r21600,xe">
+              <v:shapetype w14:anchorId="766DD328" id="_x0000_t5" coordsize="21600,21600" o:spt="5" adj="10800" path="m@0,l,21600r21600,xe">
                 <v:stroke joinstyle="miter"/>
                 <v:formulas>
                   <v:f eqn="val #0"/>
@@ -11188,7 +12202,7 @@
           </mc:Choice>
           <mc:Fallback>
             <w:pict>
-              <v:shape w14:anchorId="0438EA07" id="Triangle isocèle 26" o:spid="_x0000_s1026" type="#_x0000_t5" style="position:absolute;margin-left:219.85pt;margin-top:2.95pt;width:17.4pt;height:15pt;z-index:251666432;visibility:visible;mso-wrap-style:square;mso-wrap-distance-left:9pt;mso-wrap-distance-top:0;mso-wrap-distance-right:9pt;mso-wrap-distance-bottom:0;mso-position-horizontal:absolute;mso-position-horizontal-relative:text;mso-position-vertical:absolute;mso-position-vertical-relative:text;v-text-anchor:middle" o:gfxdata="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" fillcolor="black [3213]" strokecolor="black [3213]" strokeweight="1pt"/>
+              <v:shape w14:anchorId="16A8D4EC" id="Triangle isocèle 26" o:spid="_x0000_s1026" type="#_x0000_t5" style="position:absolute;margin-left:219.85pt;margin-top:2.95pt;width:17.4pt;height:15pt;z-index:251666432;visibility:visible;mso-wrap-style:square;mso-wrap-distance-left:9pt;mso-wrap-distance-top:0;mso-wrap-distance-right:9pt;mso-wrap-distance-bottom:0;mso-position-horizontal:absolute;mso-position-horizontal-relative:text;mso-position-vertical:absolute;mso-position-vertical-relative:text;v-text-anchor:middle" o:gfxdata="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" fillcolor="black [3213]" strokecolor="black [3213]" strokeweight="1pt"/>
             </w:pict>
           </mc:Fallback>
         </mc:AlternateContent>
@@ -11264,7 +12278,7 @@
           </mc:Choice>
           <mc:Fallback>
             <w:pict>
-              <v:shape w14:anchorId="58A3519A" id="Triangle isocèle 25" o:spid="_x0000_s1026" type="#_x0000_t5" style="position:absolute;margin-left:129.05pt;margin-top:.55pt;width:17.4pt;height:15pt;rotation:3346179fd;z-index:251665408;visibility:visible;mso-wrap-style:square;mso-wrap-distance-left:9pt;mso-wrap-distance-top:0;mso-wrap-distance-right:9pt;mso-wrap-distance-bottom:0;mso-position-horizontal:absolute;mso-position-horizontal-relative:text;mso-position-vertical:absolute;mso-position-vertical-relative:text;v-text-anchor:middle" o:gfxdata="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" fillcolor="black [3213]" strokecolor="black [3213]" strokeweight="1pt"/>
+              <v:shape w14:anchorId="021C3340" id="Triangle isocèle 25" o:spid="_x0000_s1026" type="#_x0000_t5" style="position:absolute;margin-left:129.05pt;margin-top:.55pt;width:17.4pt;height:15pt;rotation:3346179fd;z-index:251665408;visibility:visible;mso-wrap-style:square;mso-wrap-distance-left:9pt;mso-wrap-distance-top:0;mso-wrap-distance-right:9pt;mso-wrap-distance-bottom:0;mso-position-horizontal:absolute;mso-position-horizontal-relative:text;mso-position-vertical:absolute;mso-position-vertical-relative:text;v-text-anchor:middle" o:gfxdata="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" fillcolor="black [3213]" strokecolor="black [3213]" strokeweight="1pt"/>
             </w:pict>
           </mc:Fallback>
         </mc:AlternateContent>
@@ -11336,7 +12350,7 @@
           </mc:Choice>
           <mc:Fallback>
             <w:pict>
-              <v:line w14:anchorId="36B6BE75" id="Connecteur droit 19" o:spid="_x0000_s1026" style="position:absolute;flip:x;z-index:251660288;visibility:visible;mso-wrap-style:square;mso-width-percent:0;mso-height-percent:0;mso-wrap-distance-left:9pt;mso-wrap-distance-top:0;mso-wrap-distance-right:9pt;mso-wrap-distance-bottom:0;mso-position-horizontal:absolute;mso-position-horizontal-relative:text;mso-position-vertical:absolute;mso-position-vertical-relative:text;mso-width-percent:0;mso-height-percent:0;mso-width-relative:margin;mso-height-relative:margin" from="40.75pt,2.35pt" to="143.95pt,89.35pt" o:gfxdata="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" strokecolor="black [3213]" strokeweight="1pt">
+              <v:line w14:anchorId="79E90C7E" id="Connecteur droit 19" o:spid="_x0000_s1026" style="position:absolute;flip:x;z-index:251660288;visibility:visible;mso-wrap-style:square;mso-width-percent:0;mso-height-percent:0;mso-wrap-distance-left:9pt;mso-wrap-distance-top:0;mso-wrap-distance-right:9pt;mso-wrap-distance-bottom:0;mso-position-horizontal:absolute;mso-position-horizontal-relative:text;mso-position-vertical:absolute;mso-position-vertical-relative:text;mso-width-percent:0;mso-height-percent:0;mso-width-relative:margin;mso-height-relative:margin" from="40.75pt,2.35pt" to="143.95pt,89.35pt" o:gfxdata="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" strokecolor="black [3213]" strokeweight="1pt">
                 <v:stroke joinstyle="miter"/>
               </v:line>
             </w:pict>
@@ -11410,7 +12424,7 @@
           </mc:Choice>
           <mc:Fallback>
             <w:pict>
-              <v:line w14:anchorId="282190AA" id="Connecteur droit 18" o:spid="_x0000_s1026" style="position:absolute;z-index:251659264;visibility:visible;mso-wrap-style:square;mso-width-percent:0;mso-height-percent:0;mso-wrap-distance-left:9pt;mso-wrap-distance-top:0;mso-wrap-distance-right:9pt;mso-wrap-distance-bottom:0;mso-position-horizontal:absolute;mso-position-horizontal-relative:text;mso-position-vertical:absolute;mso-position-vertical-relative:text;mso-width-percent:0;mso-height-percent:0;mso-width-relative:margin;mso-height-relative:margin" from="302.95pt,2.35pt" to="356.35pt,89.35pt" o:gfxdata="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" strokecolor="black [3213]" strokeweight="1pt">
+              <v:line w14:anchorId="7739F53A" id="Connecteur droit 18" o:spid="_x0000_s1026" style="position:absolute;z-index:251659264;visibility:visible;mso-wrap-style:square;mso-width-percent:0;mso-height-percent:0;mso-wrap-distance-left:9pt;mso-wrap-distance-top:0;mso-wrap-distance-right:9pt;mso-wrap-distance-bottom:0;mso-position-horizontal:absolute;mso-position-horizontal-relative:text;mso-position-vertical:absolute;mso-position-vertical-relative:text;mso-width-percent:0;mso-height-percent:0;mso-width-relative:margin;mso-height-relative:margin" from="302.95pt,2.35pt" to="356.35pt,89.35pt" o:gfxdata="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" strokecolor="black [3213]" strokeweight="1pt">
                 <v:stroke joinstyle="miter"/>
               </v:line>
             </w:pict>
@@ -11478,7 +12492,7 @@
           </mc:Choice>
           <mc:Fallback>
             <w:pict>
-              <v:line w14:anchorId="73EF57D1" id="Connecteur droit 17" o:spid="_x0000_s1026" style="position:absolute;z-index:251658240;visibility:visible;mso-wrap-style:square;mso-wrap-distance-left:9pt;mso-wrap-distance-top:0;mso-wrap-distance-right:9pt;mso-wrap-distance-bottom:0;mso-position-horizontal:absolute;mso-position-horizontal-relative:text;mso-position-vertical:absolute;mso-position-vertical-relative:text" from="229.15pt,2.95pt" to="229.15pt,23.95pt" o:gfxdata="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" strokecolor="black [3213]" strokeweight="1pt">
+              <v:line w14:anchorId="73E70674" id="Connecteur droit 17" o:spid="_x0000_s1026" style="position:absolute;z-index:251658240;visibility:visible;mso-wrap-style:square;mso-wrap-distance-left:9pt;mso-wrap-distance-top:0;mso-wrap-distance-right:9pt;mso-wrap-distance-bottom:0;mso-position-horizontal:absolute;mso-position-horizontal-relative:text;mso-position-vertical:absolute;mso-position-vertical-relative:text" from="229.15pt,2.95pt" to="229.15pt,23.95pt" o:gfxdata="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" strokecolor="black [3213]" strokeweight="1pt">
                 <v:stroke joinstyle="miter"/>
               </v:line>
             </w:pict>
@@ -11780,7 +12794,7 @@
           </mc:Choice>
           <mc:Fallback>
             <w:pict>
-              <v:shapetype w14:anchorId="24D6FEFC" id="_x0000_t110" coordsize="21600,21600" o:spt="110" path="m10800,l,10800,10800,21600,21600,10800xe">
+              <v:shapetype w14:anchorId="1CEFC100" id="_x0000_t110" coordsize="21600,21600" o:spt="110" path="m10800,l,10800,10800,21600,21600,10800xe">
                 <v:stroke joinstyle="miter"/>
                 <v:path gradientshapeok="t" o:connecttype="rect" textboxrect="5400,5400,16200,16200"/>
               </v:shapetype>
@@ -11856,7 +12870,7 @@
           </mc:Choice>
           <mc:Fallback>
             <w:pict>
-              <v:line w14:anchorId="5310E9F2" id="Connecteur droit 21" o:spid="_x0000_s1026" style="position:absolute;z-index:251662336;visibility:visible;mso-wrap-style:square;mso-width-percent:0;mso-height-percent:0;mso-wrap-distance-left:9pt;mso-wrap-distance-top:0;mso-wrap-distance-right:9pt;mso-wrap-distance-bottom:0;mso-position-horizontal:absolute;mso-position-horizontal-relative:text;mso-position-vertical:absolute;mso-position-vertical-relative:text;mso-width-percent:0;mso-height-percent:0;mso-width-relative:margin;mso-height-relative:margin" from="108.55pt,12.35pt" to="122.35pt,27.35pt" o:gfxdata="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" strokecolor="black [3213]" strokeweight="1pt">
+              <v:line w14:anchorId="46861040" id="Connecteur droit 21" o:spid="_x0000_s1026" style="position:absolute;z-index:251662336;visibility:visible;mso-wrap-style:square;mso-width-percent:0;mso-height-percent:0;mso-wrap-distance-left:9pt;mso-wrap-distance-top:0;mso-wrap-distance-right:9pt;mso-wrap-distance-bottom:0;mso-position-horizontal:absolute;mso-position-horizontal-relative:text;mso-position-vertical:absolute;mso-position-vertical-relative:text;mso-width-percent:0;mso-height-percent:0;mso-width-relative:margin;mso-height-relative:margin" from="108.55pt,12.35pt" to="122.35pt,27.35pt" o:gfxdata="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" strokecolor="black [3213]" strokeweight="1pt">
                 <v:stroke joinstyle="miter"/>
               </v:line>
             </w:pict>
@@ -11930,7 +12944,7 @@
           </mc:Choice>
           <mc:Fallback>
             <w:pict>
-              <v:line w14:anchorId="2BEA9520" id="Connecteur droit 20" o:spid="_x0000_s1026" style="position:absolute;flip:x;z-index:251661312;visibility:visible;mso-wrap-style:square;mso-width-percent:0;mso-height-percent:0;mso-wrap-distance-left:9pt;mso-wrap-distance-top:0;mso-wrap-distance-right:9pt;mso-wrap-distance-bottom:0;mso-position-horizontal:absolute;mso-position-horizontal-relative:text;mso-position-vertical:absolute;mso-position-vertical-relative:text;mso-width-percent:0;mso-height-percent:0;mso-width-relative:margin;mso-height-relative:margin" from="27.55pt,10.8pt" to="27.55pt,40.55pt" o:gfxdata="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" strokecolor="black [3213]" strokeweight="1pt">
+              <v:line w14:anchorId="5B87345C" id="Connecteur droit 20" o:spid="_x0000_s1026" style="position:absolute;flip:x;z-index:251661312;visibility:visible;mso-wrap-style:square;mso-width-percent:0;mso-height-percent:0;mso-wrap-distance-left:9pt;mso-wrap-distance-top:0;mso-wrap-distance-right:9pt;mso-wrap-distance-bottom:0;mso-position-horizontal:absolute;mso-position-horizontal-relative:text;mso-position-vertical:absolute;mso-position-vertical-relative:text;mso-width-percent:0;mso-height-percent:0;mso-width-relative:margin;mso-height-relative:margin" from="27.55pt,10.8pt" to="27.55pt,40.55pt" o:gfxdata="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" strokecolor="black [3213]" strokeweight="1pt">
                 <v:stroke joinstyle="miter"/>
               </v:line>
             </w:pict>
@@ -12006,7 +13020,7 @@
           </mc:Choice>
           <mc:Fallback>
             <w:pict>
-              <v:line w14:anchorId="40366157" id="Connecteur droit 22" o:spid="_x0000_s1026" style="position:absolute;z-index:251663360;visibility:visible;mso-wrap-style:square;mso-width-percent:0;mso-height-percent:0;mso-wrap-distance-left:9pt;mso-wrap-distance-top:0;mso-wrap-distance-right:9pt;mso-wrap-distance-bottom:0;mso-position-horizontal:absolute;mso-position-horizontal-relative:text;mso-position-vertical:absolute;mso-position-vertical-relative:text;mso-width-percent:0;mso-height-percent:0;mso-width-relative:margin;mso-height-relative:margin" from="126.55pt,8.45pt" to="140.35pt,23.45pt" o:gfxdata="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" strokecolor="black [3213]" strokeweight="1pt">
+              <v:line w14:anchorId="3FA611A2" id="Connecteur droit 22" o:spid="_x0000_s1026" style="position:absolute;z-index:251663360;visibility:visible;mso-wrap-style:square;mso-width-percent:0;mso-height-percent:0;mso-wrap-distance-left:9pt;mso-wrap-distance-top:0;mso-wrap-distance-right:9pt;mso-wrap-distance-bottom:0;mso-position-horizontal:absolute;mso-position-horizontal-relative:text;mso-position-vertical:absolute;mso-position-vertical-relative:text;mso-width-percent:0;mso-height-percent:0;mso-width-relative:margin;mso-height-relative:margin" from="126.55pt,8.45pt" to="140.35pt,23.45pt" o:gfxdata="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" strokecolor="black [3213]" strokeweight="1pt">
                 <v:stroke joinstyle="miter"/>
               </v:line>
             </w:pict>
@@ -12151,7 +13165,7 @@
           </mc:Choice>
           <mc:Fallback>
             <w:pict>
-              <v:line w14:anchorId="1E1A6D41" id="Connecteur droit 23" o:spid="_x0000_s1026" style="position:absolute;z-index:251664384;visibility:visible;mso-wrap-style:square;mso-width-percent:0;mso-height-percent:0;mso-wrap-distance-left:9pt;mso-wrap-distance-top:0;mso-wrap-distance-right:9pt;mso-wrap-distance-bottom:0;mso-position-horizontal:absolute;mso-position-horizontal-relative:text;mso-position-vertical:absolute;mso-position-vertical-relative:text;mso-width-percent:0;mso-height-percent:0;mso-width-relative:margin;mso-height-relative:margin" from="2in,5.05pt" to="157.8pt,20.05pt" o:gfxdata="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" strokecolor="black [3213]" strokeweight="1pt">
+              <v:line w14:anchorId="1FA38405" id="Connecteur droit 23" o:spid="_x0000_s1026" style="position:absolute;z-index:251664384;visibility:visible;mso-wrap-style:square;mso-width-percent:0;mso-height-percent:0;mso-wrap-distance-left:9pt;mso-wrap-distance-top:0;mso-wrap-distance-right:9pt;mso-wrap-distance-bottom:0;mso-position-horizontal:absolute;mso-position-horizontal-relative:text;mso-position-vertical:absolute;mso-position-vertical-relative:text;mso-width-percent:0;mso-height-percent:0;mso-width-relative:margin;mso-height-relative:margin" from="2in,5.05pt" to="157.8pt,20.05pt" o:gfxdata="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" strokecolor="black [3213]" strokeweight="1pt">
                 <v:stroke joinstyle="miter"/>
               </v:line>
             </w:pict>
@@ -12227,7 +13241,7 @@
           </mc:Choice>
           <mc:Fallback>
             <w:pict>
-              <v:line w14:anchorId="2112EBC7" id="Connecteur droit 24" o:spid="_x0000_s1026" style="position:absolute;z-index:251642880;visibility:visible;mso-wrap-style:square;mso-width-percent:0;mso-height-percent:0;mso-wrap-distance-left:9pt;mso-wrap-distance-top:0;mso-wrap-distance-right:9pt;mso-wrap-distance-bottom:0;mso-position-horizontal:absolute;mso-position-horizontal-relative:text;mso-position-vertical:absolute;mso-position-vertical-relative:text;mso-width-percent:0;mso-height-percent:0;mso-width-relative:margin;mso-height-relative:margin" from="160.15pt,.7pt" to="173.95pt,15.7pt" o:gfxdata="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" strokecolor="black [3213]" strokeweight="1pt">
+              <v:line w14:anchorId="1C76BD3F" id="Connecteur droit 24" o:spid="_x0000_s1026" style="position:absolute;z-index:251642880;visibility:visible;mso-wrap-style:square;mso-width-percent:0;mso-height-percent:0;mso-wrap-distance-left:9pt;mso-wrap-distance-top:0;mso-wrap-distance-right:9pt;mso-wrap-distance-bottom:0;mso-position-horizontal:absolute;mso-position-horizontal-relative:text;mso-position-vertical:absolute;mso-position-vertical-relative:text;mso-width-percent:0;mso-height-percent:0;mso-width-relative:margin;mso-height-relative:margin" from="160.15pt,.7pt" to="173.95pt,15.7pt" o:gfxdata="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" strokecolor="black [3213]" strokeweight="1pt">
                 <v:stroke joinstyle="miter"/>
               </v:line>
             </w:pict>
@@ -12381,7 +13395,7 @@
           </mc:Choice>
           <mc:Fallback>
             <w:pict>
-              <v:shape w14:anchorId="0AE6EE46" id="Flèche : droite 33" o:spid="_x0000_s1026" type="#_x0000_t13" style="position:absolute;margin-left:217.75pt;margin-top:44.35pt;width:34.8pt;height:21.6pt;z-index:251670528;visibility:visible;mso-wrap-style:square;mso-wrap-distance-left:9pt;mso-wrap-distance-top:0;mso-wrap-distance-right:9pt;mso-wrap-distance-bottom:0;mso-position-horizontal:absolute;mso-position-horizontal-relative:text;mso-position-vertical:absolute;mso-position-vertical-relative:text;v-text-anchor:middle" o:gfxdata="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" adj="14897" fillcolor="#4472c4 [3204]" strokecolor="#1f3763 [1604]" strokeweight="1pt"/>
+              <v:shape w14:anchorId="5664A646" id="Flèche : droite 33" o:spid="_x0000_s1026" type="#_x0000_t13" style="position:absolute;margin-left:217.75pt;margin-top:44.35pt;width:34.8pt;height:21.6pt;z-index:251670528;visibility:visible;mso-wrap-style:square;mso-wrap-distance-left:9pt;mso-wrap-distance-top:0;mso-wrap-distance-right:9pt;mso-wrap-distance-bottom:0;mso-position-horizontal:absolute;mso-position-horizontal-relative:text;mso-position-vertical:absolute;mso-position-vertical-relative:text;v-text-anchor:middle" o:gfxdata="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" adj="14897" fillcolor="#4472c4 [3204]" strokecolor="#1f3763 [1604]" strokeweight="1pt"/>
             </w:pict>
           </mc:Fallback>
         </mc:AlternateContent>
@@ -12528,6 +13542,42 @@
     </w:p>
     <w:p>
       <w:pPr>
+        <w:pStyle w:val="Paragraphedeliste"/>
+        <w:numPr>
+          <w:ilvl w:val="0"/>
+          <w:numId w:val="1"/>
+        </w:numPr>
+        <w:rPr>
+          <w:b/>
+          <w:i/>
+          <w:color w:val="A5A5A5" w:themeColor="accent3"/>
+          <w:sz w:val="28"/>
+          <w:u w:val="single"/>
+        </w:rPr>
+      </w:pPr>
+      <w:r>
+        <w:rPr>
+          <w:b/>
+          <w:i/>
+          <w:color w:val="A5A5A5" w:themeColor="accent3"/>
+          <w:sz w:val="28"/>
+          <w:u w:val="single"/>
+        </w:rPr>
+        <w:t>Gestion des exceptions</w:t>
+      </w:r>
+    </w:p>
+    <w:p>
+      <w:pPr>
+        <w:rPr>
+          <w:b/>
+          <w:i/>
+          <w:sz w:val="32"/>
+          <w:u w:val="single"/>
+        </w:rPr>
+      </w:pPr>
+    </w:p>
+    <w:p>
+      <w:pPr>
         <w:rPr>
           <w:b/>
           <w:i/>
@@ -13379,6 +14429,7 @@
           <w:sz w:val="19"/>
           <w:szCs w:val="19"/>
         </w:rPr>
+        <w:lastRenderedPageBreak/>
         <w:t xml:space="preserve">        </w:t>
       </w:r>
     </w:p>
@@ -13451,7 +14502,6 @@
           <w:sz w:val="19"/>
           <w:szCs w:val="19"/>
         </w:rPr>
-        <w:lastRenderedPageBreak/>
         <w:t xml:space="preserve">        </w:t>
       </w:r>
       <w:proofErr w:type="gramStart"/>
@@ -17975,6 +19025,7 @@
     </w:p>
     <w:p>
       <w:r>
+        <w:lastRenderedPageBreak/>
         <w:t>La majeure différence en C# est de pouvoir créer des attributs qui permettent eux aussi de qualifier l’entité</w:t>
       </w:r>
       <w:r>
@@ -17989,7 +19040,6 @@
     </w:p>
     <w:p>
       <w:r>
-        <w:lastRenderedPageBreak/>
         <w:t xml:space="preserve">Pour créer un attribut, il faut créer une classe héritant de la classe </w:t>
       </w:r>
       <w:proofErr w:type="spellStart"/>
@@ -18021,8 +19071,6 @@
       <w:r>
         <w:t>, entre autres,</w:t>
       </w:r>
-      <w:bookmarkStart w:id="0" w:name="_GoBack"/>
-      <w:bookmarkEnd w:id="0"/>
       <w:r>
         <w:t xml:space="preserve"> qui sont préexistants dans le frameworks.NET. D’autres à l’image de certains attributs tels que les description</w:t>
       </w:r>
@@ -19461,6 +20509,7 @@
           <w:sz w:val="19"/>
           <w:szCs w:val="19"/>
         </w:rPr>
+        <w:lastRenderedPageBreak/>
         <w:t xml:space="preserve">        </w:t>
       </w:r>
       <w:proofErr w:type="gramStart"/>
@@ -19652,7 +20701,6 @@
           <w:sz w:val="19"/>
           <w:szCs w:val="19"/>
         </w:rPr>
-        <w:lastRenderedPageBreak/>
         <w:t xml:space="preserve">    }</w:t>
       </w:r>
     </w:p>
@@ -21323,6 +22371,54 @@
                 <w:i/>
                 <w:u w:val="single"/>
               </w:rPr>
+              <w:t>Console</w:t>
+            </w:r>
+          </w:p>
+        </w:tc>
+        <w:tc>
+          <w:tcPr>
+            <w:tcW w:w="5208" w:type="dxa"/>
+          </w:tcPr>
+          <w:p/>
+        </w:tc>
+        <w:tc>
+          <w:tcPr>
+            <w:tcW w:w="2234" w:type="dxa"/>
+          </w:tcPr>
+          <w:p>
+            <w:pPr>
+              <w:jc w:val="center"/>
+            </w:pPr>
+            <w:r>
+              <w:t>I-</w:t>
+            </w:r>
+          </w:p>
+        </w:tc>
+      </w:tr>
+      <w:tr>
+        <w:trPr>
+          <w:trHeight w:val="346"/>
+        </w:trPr>
+        <w:tc>
+          <w:tcPr>
+            <w:tcW w:w="1846" w:type="dxa"/>
+          </w:tcPr>
+          <w:p>
+            <w:pPr>
+              <w:jc w:val="center"/>
+              <w:rPr>
+                <w:b/>
+                <w:i/>
+                <w:u w:val="single"/>
+              </w:rPr>
+            </w:pPr>
+            <w:r>
+              <w:rPr>
+                <w:b/>
+                <w:i/>
+                <w:u w:val="single"/>
+              </w:rPr>
+              <w:lastRenderedPageBreak/>
               <w:t>Variable</w:t>
             </w:r>
           </w:p>
@@ -21383,6 +22479,53 @@
               <w:t>Permet de définir la nature des données.</w:t>
             </w:r>
           </w:p>
+        </w:tc>
+        <w:tc>
+          <w:tcPr>
+            <w:tcW w:w="2234" w:type="dxa"/>
+          </w:tcPr>
+          <w:p>
+            <w:pPr>
+              <w:jc w:val="center"/>
+            </w:pPr>
+            <w:r>
+              <w:t>I-</w:t>
+            </w:r>
+          </w:p>
+        </w:tc>
+      </w:tr>
+      <w:tr>
+        <w:trPr>
+          <w:trHeight w:val="346"/>
+        </w:trPr>
+        <w:tc>
+          <w:tcPr>
+            <w:tcW w:w="1846" w:type="dxa"/>
+          </w:tcPr>
+          <w:p>
+            <w:pPr>
+              <w:jc w:val="center"/>
+              <w:rPr>
+                <w:b/>
+                <w:i/>
+                <w:u w:val="single"/>
+              </w:rPr>
+            </w:pPr>
+            <w:r>
+              <w:rPr>
+                <w:b/>
+                <w:i/>
+                <w:u w:val="single"/>
+              </w:rPr>
+              <w:t>Booléen</w:t>
+            </w:r>
+          </w:p>
+        </w:tc>
+        <w:tc>
+          <w:tcPr>
+            <w:tcW w:w="5208" w:type="dxa"/>
+          </w:tcPr>
+          <w:p/>
         </w:tc>
         <w:tc>
           <w:tcPr>
@@ -21515,7 +22658,6 @@
                 <w:i/>
                 <w:u w:val="single"/>
               </w:rPr>
-              <w:lastRenderedPageBreak/>
               <w:t xml:space="preserve">Type </w:t>
             </w:r>
             <w:proofErr w:type="spellStart"/>
@@ -22771,7 +23913,6 @@
       </w:tr>
     </w:tbl>
     <w:p/>
-    <w:p/>
     <w:p>
       <w:pPr>
         <w:rPr>
@@ -22790,7 +23931,6 @@
           <w:sz w:val="48"/>
           <w:u w:val="single"/>
         </w:rPr>
-        <w:lastRenderedPageBreak/>
         <w:t>V/ Référence</w:t>
       </w:r>
       <w:r>
@@ -22806,7 +23946,113 @@
     </w:p>
     <w:p/>
     <w:p>
+      <w:pPr>
+        <w:rPr>
+          <w:b/>
+          <w:i/>
+          <w:sz w:val="32"/>
+          <w:u w:val="single"/>
+        </w:rPr>
+      </w:pPr>
+      <w:r>
+        <w:rPr>
+          <w:b/>
+          <w:i/>
+          <w:sz w:val="32"/>
+          <w:u w:val="single"/>
+        </w:rPr>
+        <w:t xml:space="preserve">Introduction : </w:t>
+      </w:r>
+    </w:p>
+    <w:p>
+      <w:r>
+        <w:t>-</w:t>
+      </w:r>
+      <w:r>
+        <w:t>https://openclassrooms.com/fr/courses/1526901-apprenez-a-developper-en-c</w:t>
+      </w:r>
+    </w:p>
+    <w:p>
+      <w:r>
+        <w:t>-</w:t>
+      </w:r>
+      <w:r>
+        <w:t>https://docs.microsoft.com/fr-fr/</w:t>
+      </w:r>
+      <w:proofErr w:type="spellStart"/>
+      <w:r>
+        <w:t>dotnet</w:t>
+      </w:r>
+      <w:proofErr w:type="spellEnd"/>
+      <w:r>
+        <w:t>/</w:t>
+      </w:r>
+      <w:proofErr w:type="spellStart"/>
+      <w:r>
+        <w:t>csharp</w:t>
+      </w:r>
+      <w:proofErr w:type="spellEnd"/>
+      <w:r>
+        <w:t>/</w:t>
+      </w:r>
+    </w:p>
+    <w:p/>
+    <w:p>
+      <w:pPr>
+        <w:rPr>
+          <w:b/>
+          <w:i/>
+          <w:sz w:val="32"/>
+          <w:u w:val="single"/>
+        </w:rPr>
+      </w:pPr>
+      <w:r>
+        <w:rPr>
+          <w:b/>
+          <w:i/>
+          <w:sz w:val="32"/>
+          <w:u w:val="single"/>
+        </w:rPr>
+        <w:t>II- Les Bases d</w:t>
+      </w:r>
+      <w:r>
+        <w:rPr>
+          <w:b/>
+          <w:i/>
+          <w:sz w:val="32"/>
+          <w:u w:val="single"/>
+        </w:rPr>
+        <w:t>u C# - Les types en C#</w:t>
+      </w:r>
+    </w:p>
+    <w:p>
+      <w:r>
+        <w:t xml:space="preserve">- </w:t>
+      </w:r>
       <w:hyperlink r:id="rId21" w:history="1">
+        <w:r>
+          <w:rPr>
+            <w:rStyle w:val="Lienhypertexte"/>
+          </w:rPr>
+          <w:t>https://tahe.developpez.com/dotnet/csharp/?page=page_4#LIV</w:t>
+        </w:r>
+      </w:hyperlink>
+    </w:p>
+    <w:p>
+      <w:r>
+        <w:t>-</w:t>
+      </w:r>
+      <w:r>
+        <w:t xml:space="preserve"> </w:t>
+      </w:r>
+      <w:r>
+        <w:t>https://docs.microsoft.com/fr-fr/dotnet/csharp/language-reference/keywords/value-types</w:t>
+      </w:r>
+    </w:p>
+    <w:p/>
+    <w:p/>
+    <w:p>
+      <w:hyperlink r:id="rId22" w:history="1">
         <w:r>
           <w:rPr>
             <w:rStyle w:val="Lienhypertexte"/>
@@ -22816,7 +24062,7 @@
       </w:hyperlink>
     </w:p>
     <w:p>
-      <w:hyperlink r:id="rId22" w:history="1">
+      <w:hyperlink r:id="rId23" w:history="1">
         <w:r>
           <w:rPr>
             <w:rStyle w:val="Lienhypertexte"/>
@@ -22826,7 +24072,7 @@
       </w:hyperlink>
     </w:p>
     <w:p>
-      <w:hyperlink r:id="rId23" w:history="1">
+      <w:hyperlink r:id="rId24" w:history="1">
         <w:r>
           <w:rPr>
             <w:rStyle w:val="Lienhypertexte"/>
@@ -22840,7 +24086,7 @@
       <w:r>
         <w:t xml:space="preserve">Délégué + évènement : </w:t>
       </w:r>
-      <w:hyperlink r:id="rId24" w:history="1">
+      <w:hyperlink r:id="rId25" w:history="1">
         <w:r>
           <w:rPr>
             <w:rStyle w:val="Lienhypertexte"/>
@@ -22849,16 +24095,40 @@
         </w:r>
       </w:hyperlink>
     </w:p>
+    <w:p>
+      <w:pPr>
+        <w:rPr>
+          <w:b/>
+          <w:i/>
+          <w:sz w:val="32"/>
+          <w:u w:val="single"/>
+        </w:rPr>
+      </w:pPr>
+      <w:r>
+        <w:rPr>
+          <w:b/>
+          <w:i/>
+          <w:sz w:val="32"/>
+          <w:u w:val="single"/>
+        </w:rPr>
+        <w:t>Lexique</w:t>
+      </w:r>
+      <w:r>
+        <w:rPr>
+          <w:b/>
+          <w:i/>
+          <w:sz w:val="32"/>
+          <w:u w:val="single"/>
+        </w:rPr>
+        <w:t xml:space="preserve"> : </w:t>
+      </w:r>
+    </w:p>
+    <w:p>
+      <w:r>
+        <w:t>-Wikipédia</w:t>
+      </w:r>
+    </w:p>
     <w:p/>
-    <w:p>
-      <w:r>
-        <w:t xml:space="preserve">Wikipédia : </w:t>
-      </w:r>
-      <w:r>
-        <w:tab/>
-        <w:t>Lexique</w:t>
-      </w:r>
-    </w:p>
     <w:sectPr>
       <w:pgSz w:w="11906" w:h="16838"/>
       <w:pgMar w:top="1417" w:right="1417" w:bottom="1417" w:left="1417" w:header="708" w:footer="708" w:gutter="0"/>
@@ -22922,16 +24192,16 @@
 <file path=word/numbering.xml><?xml version="1.0" encoding="utf-8"?>
 <w:numbering xmlns:wpc="http://schemas.microsoft.com/office/word/2010/wordprocessingCanvas" xmlns:cx="http://schemas.microsoft.com/office/drawing/2014/chartex" xmlns:cx1="http://schemas.microsoft.com/office/drawing/2015/9/8/chartex" xmlns:cx2="http://schemas.microsoft.com/office/drawing/2015/10/21/chartex" xmlns:cx3="http://schemas.microsoft.com/office/drawing/2016/5/9/chartex" xmlns:cx4="http://schemas.microsoft.com/office/drawing/2016/5/10/chartex" xmlns:cx5="http://schemas.microsoft.com/office/drawing/2016/5/11/chartex" xmlns:cx6="http://schemas.microsoft.com/office/drawing/2016/5/12/chartex" xmlns:cx7="http://schemas.microsoft.com/office/drawing/2016/5/13/chartex" xmlns:cx8="http://schemas.microsoft.com/office/drawing/2016/5/14/chartex" xmlns:mc="http://schemas.openxmlformats.org/markup-compatibility/2006" xmlns:aink="http://schemas.microsoft.com/office/drawing/2016/ink" xmlns:am3d="http://schemas.microsoft.com/office/drawing/2017/model3d" xmlns:o="urn:schemas-microsoft-com:office:office" xmlns:r="http://schemas.openxmlformats.org/officeDocument/2006/relationships" xmlns:m="http://schemas.openxmlformats.org/officeDocument/2006/math" xmlns:v="urn:schemas-microsoft-com:vml" xmlns:wp14="http://schemas.microsoft.com/office/word/2010/wordprocessingDrawing" xmlns:wp="http://schemas.openxmlformats.org/drawingml/2006/wordprocessingDrawing" xmlns:w10="urn:schemas-microsoft-com:office:word" xmlns:w="http://schemas.openxmlformats.org/wordprocessingml/2006/main" xmlns:w14="http://schemas.microsoft.com/office/word/2010/wordml" xmlns:w15="http://schemas.microsoft.com/office/word/2012/wordml" xmlns:w16cid="http://schemas.microsoft.com/office/word/2016/wordml/cid" xmlns:w16se="http://schemas.microsoft.com/office/word/2015/wordml/symex" xmlns:wpg="http://schemas.microsoft.com/office/word/2010/wordprocessingGroup" xmlns:wpi="http://schemas.microsoft.com/office/word/2010/wordprocessingInk" xmlns:wne="http://schemas.microsoft.com/office/word/2006/wordml" xmlns:wps="http://schemas.microsoft.com/office/word/2010/wordprocessingShape" mc:Ignorable="w14 w15 w16se w16cid wp14">
   <w:abstractNum w:abstractNumId="0" w15:restartNumberingAfterBreak="0">
-    <w:nsid w:val="10CA37A9"/>
+    <w:nsid w:val="054D0C06"/>
     <w:multiLevelType w:val="hybridMultilevel"/>
-    <w:tmpl w:val="E3827BE4"/>
-    <w:lvl w:ilvl="0" w:tplc="11E876B0">
+    <w:tmpl w:val="15825BE6"/>
+    <w:lvl w:ilvl="0" w:tplc="040C0017">
       <w:start w:val="1"/>
-      <w:numFmt w:val="decimal"/>
+      <w:numFmt w:val="lowerLetter"/>
       <w:lvlText w:val="%1)"/>
       <w:lvlJc w:val="left"/>
       <w:pPr>
-        <w:ind w:left="1440" w:hanging="360"/>
+        <w:ind w:left="720" w:hanging="360"/>
       </w:pPr>
       <w:rPr>
         <w:rFonts w:hint="default"/>
@@ -22943,7 +24213,7 @@
       <w:lvlText w:val="%2."/>
       <w:lvlJc w:val="left"/>
       <w:pPr>
-        <w:ind w:left="2160" w:hanging="360"/>
+        <w:ind w:left="1440" w:hanging="360"/>
       </w:pPr>
     </w:lvl>
     <w:lvl w:ilvl="2" w:tplc="040C001B" w:tentative="1">
@@ -22952,7 +24222,7 @@
       <w:lvlText w:val="%3."/>
       <w:lvlJc w:val="right"/>
       <w:pPr>
-        <w:ind w:left="2880" w:hanging="180"/>
+        <w:ind w:left="2160" w:hanging="180"/>
       </w:pPr>
     </w:lvl>
     <w:lvl w:ilvl="3" w:tplc="040C000F" w:tentative="1">
@@ -22961,7 +24231,7 @@
       <w:lvlText w:val="%4."/>
       <w:lvlJc w:val="left"/>
       <w:pPr>
-        <w:ind w:left="3600" w:hanging="360"/>
+        <w:ind w:left="2880" w:hanging="360"/>
       </w:pPr>
     </w:lvl>
     <w:lvl w:ilvl="4" w:tplc="040C0019" w:tentative="1">
@@ -22970,7 +24240,7 @@
       <w:lvlText w:val="%5."/>
       <w:lvlJc w:val="left"/>
       <w:pPr>
-        <w:ind w:left="4320" w:hanging="360"/>
+        <w:ind w:left="3600" w:hanging="360"/>
       </w:pPr>
     </w:lvl>
     <w:lvl w:ilvl="5" w:tplc="040C001B" w:tentative="1">
@@ -22979,7 +24249,7 @@
       <w:lvlText w:val="%6."/>
       <w:lvlJc w:val="right"/>
       <w:pPr>
-        <w:ind w:left="5040" w:hanging="180"/>
+        <w:ind w:left="4320" w:hanging="180"/>
       </w:pPr>
     </w:lvl>
     <w:lvl w:ilvl="6" w:tplc="040C000F" w:tentative="1">
@@ -22988,7 +24258,7 @@
       <w:lvlText w:val="%7."/>
       <w:lvlJc w:val="left"/>
       <w:pPr>
-        <w:ind w:left="5760" w:hanging="360"/>
+        <w:ind w:left="5040" w:hanging="360"/>
       </w:pPr>
     </w:lvl>
     <w:lvl w:ilvl="7" w:tplc="040C0019" w:tentative="1">
@@ -22997,7 +24267,7 @@
       <w:lvlText w:val="%8."/>
       <w:lvlJc w:val="left"/>
       <w:pPr>
-        <w:ind w:left="6480" w:hanging="360"/>
+        <w:ind w:left="5760" w:hanging="360"/>
       </w:pPr>
     </w:lvl>
     <w:lvl w:ilvl="8" w:tplc="040C001B" w:tentative="1">
@@ -23006,21 +24276,134 @@
       <w:lvlText w:val="%9."/>
       <w:lvlJc w:val="right"/>
       <w:pPr>
-        <w:ind w:left="7200" w:hanging="180"/>
+        <w:ind w:left="6480" w:hanging="180"/>
       </w:pPr>
     </w:lvl>
   </w:abstractNum>
   <w:abstractNum w:abstractNumId="1" w15:restartNumberingAfterBreak="0">
-    <w:nsid w:val="11FA4D71"/>
+    <w:nsid w:val="0A5751EE"/>
     <w:multiLevelType w:val="hybridMultilevel"/>
-    <w:tmpl w:val="CF22E73E"/>
-    <w:lvl w:ilvl="0" w:tplc="040C0011">
+    <w:tmpl w:val="5D748326"/>
+    <w:lvl w:ilvl="0" w:tplc="040C0001">
+      <w:start w:val="1"/>
+      <w:numFmt w:val="bullet"/>
+      <w:lvlText w:val=""/>
+      <w:lvlJc w:val="left"/>
+      <w:pPr>
+        <w:ind w:left="1428" w:hanging="360"/>
+      </w:pPr>
+      <w:rPr>
+        <w:rFonts w:ascii="Symbol" w:hAnsi="Symbol" w:hint="default"/>
+      </w:rPr>
+    </w:lvl>
+    <w:lvl w:ilvl="1" w:tplc="040C0003" w:tentative="1">
+      <w:start w:val="1"/>
+      <w:numFmt w:val="bullet"/>
+      <w:lvlText w:val="o"/>
+      <w:lvlJc w:val="left"/>
+      <w:pPr>
+        <w:ind w:left="2148" w:hanging="360"/>
+      </w:pPr>
+      <w:rPr>
+        <w:rFonts w:ascii="Courier New" w:hAnsi="Courier New" w:cs="Courier New" w:hint="default"/>
+      </w:rPr>
+    </w:lvl>
+    <w:lvl w:ilvl="2" w:tplc="040C0005" w:tentative="1">
+      <w:start w:val="1"/>
+      <w:numFmt w:val="bullet"/>
+      <w:lvlText w:val=""/>
+      <w:lvlJc w:val="left"/>
+      <w:pPr>
+        <w:ind w:left="2868" w:hanging="360"/>
+      </w:pPr>
+      <w:rPr>
+        <w:rFonts w:ascii="Wingdings" w:hAnsi="Wingdings" w:hint="default"/>
+      </w:rPr>
+    </w:lvl>
+    <w:lvl w:ilvl="3" w:tplc="040C0001" w:tentative="1">
+      <w:start w:val="1"/>
+      <w:numFmt w:val="bullet"/>
+      <w:lvlText w:val=""/>
+      <w:lvlJc w:val="left"/>
+      <w:pPr>
+        <w:ind w:left="3588" w:hanging="360"/>
+      </w:pPr>
+      <w:rPr>
+        <w:rFonts w:ascii="Symbol" w:hAnsi="Symbol" w:hint="default"/>
+      </w:rPr>
+    </w:lvl>
+    <w:lvl w:ilvl="4" w:tplc="040C0003" w:tentative="1">
+      <w:start w:val="1"/>
+      <w:numFmt w:val="bullet"/>
+      <w:lvlText w:val="o"/>
+      <w:lvlJc w:val="left"/>
+      <w:pPr>
+        <w:ind w:left="4308" w:hanging="360"/>
+      </w:pPr>
+      <w:rPr>
+        <w:rFonts w:ascii="Courier New" w:hAnsi="Courier New" w:cs="Courier New" w:hint="default"/>
+      </w:rPr>
+    </w:lvl>
+    <w:lvl w:ilvl="5" w:tplc="040C0005" w:tentative="1">
+      <w:start w:val="1"/>
+      <w:numFmt w:val="bullet"/>
+      <w:lvlText w:val=""/>
+      <w:lvlJc w:val="left"/>
+      <w:pPr>
+        <w:ind w:left="5028" w:hanging="360"/>
+      </w:pPr>
+      <w:rPr>
+        <w:rFonts w:ascii="Wingdings" w:hAnsi="Wingdings" w:hint="default"/>
+      </w:rPr>
+    </w:lvl>
+    <w:lvl w:ilvl="6" w:tplc="040C0001" w:tentative="1">
+      <w:start w:val="1"/>
+      <w:numFmt w:val="bullet"/>
+      <w:lvlText w:val=""/>
+      <w:lvlJc w:val="left"/>
+      <w:pPr>
+        <w:ind w:left="5748" w:hanging="360"/>
+      </w:pPr>
+      <w:rPr>
+        <w:rFonts w:ascii="Symbol" w:hAnsi="Symbol" w:hint="default"/>
+      </w:rPr>
+    </w:lvl>
+    <w:lvl w:ilvl="7" w:tplc="040C0003" w:tentative="1">
+      <w:start w:val="1"/>
+      <w:numFmt w:val="bullet"/>
+      <w:lvlText w:val="o"/>
+      <w:lvlJc w:val="left"/>
+      <w:pPr>
+        <w:ind w:left="6468" w:hanging="360"/>
+      </w:pPr>
+      <w:rPr>
+        <w:rFonts w:ascii="Courier New" w:hAnsi="Courier New" w:cs="Courier New" w:hint="default"/>
+      </w:rPr>
+    </w:lvl>
+    <w:lvl w:ilvl="8" w:tplc="040C0005" w:tentative="1">
+      <w:start w:val="1"/>
+      <w:numFmt w:val="bullet"/>
+      <w:lvlText w:val=""/>
+      <w:lvlJc w:val="left"/>
+      <w:pPr>
+        <w:ind w:left="7188" w:hanging="360"/>
+      </w:pPr>
+      <w:rPr>
+        <w:rFonts w:ascii="Wingdings" w:hAnsi="Wingdings" w:hint="default"/>
+      </w:rPr>
+    </w:lvl>
+  </w:abstractNum>
+  <w:abstractNum w:abstractNumId="2" w15:restartNumberingAfterBreak="0">
+    <w:nsid w:val="10CA37A9"/>
+    <w:multiLevelType w:val="hybridMultilevel"/>
+    <w:tmpl w:val="E3827BE4"/>
+    <w:lvl w:ilvl="0" w:tplc="11E876B0">
       <w:start w:val="1"/>
       <w:numFmt w:val="decimal"/>
       <w:lvlText w:val="%1)"/>
       <w:lvlJc w:val="left"/>
       <w:pPr>
-        <w:ind w:left="720" w:hanging="360"/>
+        <w:ind w:left="1440" w:hanging="360"/>
       </w:pPr>
       <w:rPr>
         <w:rFonts w:hint="default"/>
@@ -23032,7 +24415,7 @@
       <w:lvlText w:val="%2."/>
       <w:lvlJc w:val="left"/>
       <w:pPr>
-        <w:ind w:left="1440" w:hanging="360"/>
+        <w:ind w:left="2160" w:hanging="360"/>
       </w:pPr>
     </w:lvl>
     <w:lvl w:ilvl="2" w:tplc="040C001B" w:tentative="1">
@@ -23041,7 +24424,7 @@
       <w:lvlText w:val="%3."/>
       <w:lvlJc w:val="right"/>
       <w:pPr>
-        <w:ind w:left="2160" w:hanging="180"/>
+        <w:ind w:left="2880" w:hanging="180"/>
       </w:pPr>
     </w:lvl>
     <w:lvl w:ilvl="3" w:tplc="040C000F" w:tentative="1">
@@ -23050,7 +24433,7 @@
       <w:lvlText w:val="%4."/>
       <w:lvlJc w:val="left"/>
       <w:pPr>
-        <w:ind w:left="2880" w:hanging="360"/>
+        <w:ind w:left="3600" w:hanging="360"/>
       </w:pPr>
     </w:lvl>
     <w:lvl w:ilvl="4" w:tplc="040C0019" w:tentative="1">
@@ -23059,7 +24442,7 @@
       <w:lvlText w:val="%5."/>
       <w:lvlJc w:val="left"/>
       <w:pPr>
-        <w:ind w:left="3600" w:hanging="360"/>
+        <w:ind w:left="4320" w:hanging="360"/>
       </w:pPr>
     </w:lvl>
     <w:lvl w:ilvl="5" w:tplc="040C001B" w:tentative="1">
@@ -23068,7 +24451,7 @@
       <w:lvlText w:val="%6."/>
       <w:lvlJc w:val="right"/>
       <w:pPr>
-        <w:ind w:left="4320" w:hanging="180"/>
+        <w:ind w:left="5040" w:hanging="180"/>
       </w:pPr>
     </w:lvl>
     <w:lvl w:ilvl="6" w:tplc="040C000F" w:tentative="1">
@@ -23077,7 +24460,7 @@
       <w:lvlText w:val="%7."/>
       <w:lvlJc w:val="left"/>
       <w:pPr>
-        <w:ind w:left="5040" w:hanging="360"/>
+        <w:ind w:left="5760" w:hanging="360"/>
       </w:pPr>
     </w:lvl>
     <w:lvl w:ilvl="7" w:tplc="040C0019" w:tentative="1">
@@ -23086,7 +24469,7 @@
       <w:lvlText w:val="%8."/>
       <w:lvlJc w:val="left"/>
       <w:pPr>
-        <w:ind w:left="5760" w:hanging="360"/>
+        <w:ind w:left="6480" w:hanging="360"/>
       </w:pPr>
     </w:lvl>
     <w:lvl w:ilvl="8" w:tplc="040C001B" w:tentative="1">
@@ -23095,11 +24478,100 @@
       <w:lvlText w:val="%9."/>
       <w:lvlJc w:val="right"/>
       <w:pPr>
-        <w:ind w:left="6480" w:hanging="180"/>
+        <w:ind w:left="7200" w:hanging="180"/>
       </w:pPr>
     </w:lvl>
   </w:abstractNum>
-  <w:abstractNum w:abstractNumId="2" w15:restartNumberingAfterBreak="0">
+  <w:abstractNum w:abstractNumId="3" w15:restartNumberingAfterBreak="0">
+    <w:nsid w:val="11FA4D71"/>
+    <w:multiLevelType w:val="hybridMultilevel"/>
+    <w:tmpl w:val="CF22E73E"/>
+    <w:lvl w:ilvl="0" w:tplc="040C0011">
+      <w:start w:val="1"/>
+      <w:numFmt w:val="decimal"/>
+      <w:lvlText w:val="%1)"/>
+      <w:lvlJc w:val="left"/>
+      <w:pPr>
+        <w:ind w:left="720" w:hanging="360"/>
+      </w:pPr>
+      <w:rPr>
+        <w:rFonts w:hint="default"/>
+      </w:rPr>
+    </w:lvl>
+    <w:lvl w:ilvl="1" w:tplc="040C0019" w:tentative="1">
+      <w:start w:val="1"/>
+      <w:numFmt w:val="lowerLetter"/>
+      <w:lvlText w:val="%2."/>
+      <w:lvlJc w:val="left"/>
+      <w:pPr>
+        <w:ind w:left="1440" w:hanging="360"/>
+      </w:pPr>
+    </w:lvl>
+    <w:lvl w:ilvl="2" w:tplc="040C001B" w:tentative="1">
+      <w:start w:val="1"/>
+      <w:numFmt w:val="lowerRoman"/>
+      <w:lvlText w:val="%3."/>
+      <w:lvlJc w:val="right"/>
+      <w:pPr>
+        <w:ind w:left="2160" w:hanging="180"/>
+      </w:pPr>
+    </w:lvl>
+    <w:lvl w:ilvl="3" w:tplc="040C000F" w:tentative="1">
+      <w:start w:val="1"/>
+      <w:numFmt w:val="decimal"/>
+      <w:lvlText w:val="%4."/>
+      <w:lvlJc w:val="left"/>
+      <w:pPr>
+        <w:ind w:left="2880" w:hanging="360"/>
+      </w:pPr>
+    </w:lvl>
+    <w:lvl w:ilvl="4" w:tplc="040C0019" w:tentative="1">
+      <w:start w:val="1"/>
+      <w:numFmt w:val="lowerLetter"/>
+      <w:lvlText w:val="%5."/>
+      <w:lvlJc w:val="left"/>
+      <w:pPr>
+        <w:ind w:left="3600" w:hanging="360"/>
+      </w:pPr>
+    </w:lvl>
+    <w:lvl w:ilvl="5" w:tplc="040C001B" w:tentative="1">
+      <w:start w:val="1"/>
+      <w:numFmt w:val="lowerRoman"/>
+      <w:lvlText w:val="%6."/>
+      <w:lvlJc w:val="right"/>
+      <w:pPr>
+        <w:ind w:left="4320" w:hanging="180"/>
+      </w:pPr>
+    </w:lvl>
+    <w:lvl w:ilvl="6" w:tplc="040C000F" w:tentative="1">
+      <w:start w:val="1"/>
+      <w:numFmt w:val="decimal"/>
+      <w:lvlText w:val="%7."/>
+      <w:lvlJc w:val="left"/>
+      <w:pPr>
+        <w:ind w:left="5040" w:hanging="360"/>
+      </w:pPr>
+    </w:lvl>
+    <w:lvl w:ilvl="7" w:tplc="040C0019" w:tentative="1">
+      <w:start w:val="1"/>
+      <w:numFmt w:val="lowerLetter"/>
+      <w:lvlText w:val="%8."/>
+      <w:lvlJc w:val="left"/>
+      <w:pPr>
+        <w:ind w:left="5760" w:hanging="360"/>
+      </w:pPr>
+    </w:lvl>
+    <w:lvl w:ilvl="8" w:tplc="040C001B" w:tentative="1">
+      <w:start w:val="1"/>
+      <w:numFmt w:val="lowerRoman"/>
+      <w:lvlText w:val="%9."/>
+      <w:lvlJc w:val="right"/>
+      <w:pPr>
+        <w:ind w:left="6480" w:hanging="180"/>
+      </w:pPr>
+    </w:lvl>
+  </w:abstractNum>
+  <w:abstractNum w:abstractNumId="4" w15:restartNumberingAfterBreak="0">
     <w:nsid w:val="12E64101"/>
     <w:multiLevelType w:val="hybridMultilevel"/>
     <w:tmpl w:val="6BECBC7A"/>
@@ -23212,7 +24684,7 @@
       </w:rPr>
     </w:lvl>
   </w:abstractNum>
-  <w:abstractNum w:abstractNumId="3" w15:restartNumberingAfterBreak="0">
+  <w:abstractNum w:abstractNumId="5" w15:restartNumberingAfterBreak="0">
     <w:nsid w:val="15CA22B1"/>
     <w:multiLevelType w:val="hybridMultilevel"/>
     <w:tmpl w:val="15825BE6"/>
@@ -23301,7 +24773,7 @@
       </w:pPr>
     </w:lvl>
   </w:abstractNum>
-  <w:abstractNum w:abstractNumId="4" w15:restartNumberingAfterBreak="0">
+  <w:abstractNum w:abstractNumId="6" w15:restartNumberingAfterBreak="0">
     <w:nsid w:val="1D993547"/>
     <w:multiLevelType w:val="hybridMultilevel"/>
     <w:tmpl w:val="15825BE6"/>
@@ -23390,7 +24862,7 @@
       </w:pPr>
     </w:lvl>
   </w:abstractNum>
-  <w:abstractNum w:abstractNumId="5" w15:restartNumberingAfterBreak="0">
+  <w:abstractNum w:abstractNumId="7" w15:restartNumberingAfterBreak="0">
     <w:nsid w:val="292F17CB"/>
     <w:multiLevelType w:val="hybridMultilevel"/>
     <w:tmpl w:val="0C149776"/>
@@ -23503,7 +24975,7 @@
       </w:rPr>
     </w:lvl>
   </w:abstractNum>
-  <w:abstractNum w:abstractNumId="6" w15:restartNumberingAfterBreak="0">
+  <w:abstractNum w:abstractNumId="8" w15:restartNumberingAfterBreak="0">
     <w:nsid w:val="3C2517F6"/>
     <w:multiLevelType w:val="hybridMultilevel"/>
     <w:tmpl w:val="CF22E73E"/>
@@ -23592,7 +25064,96 @@
       </w:pPr>
     </w:lvl>
   </w:abstractNum>
-  <w:abstractNum w:abstractNumId="7" w15:restartNumberingAfterBreak="0">
+  <w:abstractNum w:abstractNumId="9" w15:restartNumberingAfterBreak="0">
+    <w:nsid w:val="41075A60"/>
+    <w:multiLevelType w:val="hybridMultilevel"/>
+    <w:tmpl w:val="EBBC38FA"/>
+    <w:lvl w:ilvl="0" w:tplc="040C0011">
+      <w:start w:val="1"/>
+      <w:numFmt w:val="decimal"/>
+      <w:lvlText w:val="%1)"/>
+      <w:lvlJc w:val="left"/>
+      <w:pPr>
+        <w:ind w:left="720" w:hanging="360"/>
+      </w:pPr>
+      <w:rPr>
+        <w:rFonts w:hint="default"/>
+      </w:rPr>
+    </w:lvl>
+    <w:lvl w:ilvl="1" w:tplc="040C0019" w:tentative="1">
+      <w:start w:val="1"/>
+      <w:numFmt w:val="lowerLetter"/>
+      <w:lvlText w:val="%2."/>
+      <w:lvlJc w:val="left"/>
+      <w:pPr>
+        <w:ind w:left="1440" w:hanging="360"/>
+      </w:pPr>
+    </w:lvl>
+    <w:lvl w:ilvl="2" w:tplc="040C001B" w:tentative="1">
+      <w:start w:val="1"/>
+      <w:numFmt w:val="lowerRoman"/>
+      <w:lvlText w:val="%3."/>
+      <w:lvlJc w:val="right"/>
+      <w:pPr>
+        <w:ind w:left="2160" w:hanging="180"/>
+      </w:pPr>
+    </w:lvl>
+    <w:lvl w:ilvl="3" w:tplc="040C000F" w:tentative="1">
+      <w:start w:val="1"/>
+      <w:numFmt w:val="decimal"/>
+      <w:lvlText w:val="%4."/>
+      <w:lvlJc w:val="left"/>
+      <w:pPr>
+        <w:ind w:left="2880" w:hanging="360"/>
+      </w:pPr>
+    </w:lvl>
+    <w:lvl w:ilvl="4" w:tplc="040C0019" w:tentative="1">
+      <w:start w:val="1"/>
+      <w:numFmt w:val="lowerLetter"/>
+      <w:lvlText w:val="%5."/>
+      <w:lvlJc w:val="left"/>
+      <w:pPr>
+        <w:ind w:left="3600" w:hanging="360"/>
+      </w:pPr>
+    </w:lvl>
+    <w:lvl w:ilvl="5" w:tplc="040C001B" w:tentative="1">
+      <w:start w:val="1"/>
+      <w:numFmt w:val="lowerRoman"/>
+      <w:lvlText w:val="%6."/>
+      <w:lvlJc w:val="right"/>
+      <w:pPr>
+        <w:ind w:left="4320" w:hanging="180"/>
+      </w:pPr>
+    </w:lvl>
+    <w:lvl w:ilvl="6" w:tplc="040C000F" w:tentative="1">
+      <w:start w:val="1"/>
+      <w:numFmt w:val="decimal"/>
+      <w:lvlText w:val="%7."/>
+      <w:lvlJc w:val="left"/>
+      <w:pPr>
+        <w:ind w:left="5040" w:hanging="360"/>
+      </w:pPr>
+    </w:lvl>
+    <w:lvl w:ilvl="7" w:tplc="040C0019" w:tentative="1">
+      <w:start w:val="1"/>
+      <w:numFmt w:val="lowerLetter"/>
+      <w:lvlText w:val="%8."/>
+      <w:lvlJc w:val="left"/>
+      <w:pPr>
+        <w:ind w:left="5760" w:hanging="360"/>
+      </w:pPr>
+    </w:lvl>
+    <w:lvl w:ilvl="8" w:tplc="040C001B" w:tentative="1">
+      <w:start w:val="1"/>
+      <w:numFmt w:val="lowerRoman"/>
+      <w:lvlText w:val="%9."/>
+      <w:lvlJc w:val="right"/>
+      <w:pPr>
+        <w:ind w:left="6480" w:hanging="180"/>
+      </w:pPr>
+    </w:lvl>
+  </w:abstractNum>
+  <w:abstractNum w:abstractNumId="10" w15:restartNumberingAfterBreak="0">
     <w:nsid w:val="4EE44577"/>
     <w:multiLevelType w:val="hybridMultilevel"/>
     <w:tmpl w:val="40148B10"/>
@@ -23705,7 +25266,7 @@
       </w:rPr>
     </w:lvl>
   </w:abstractNum>
-  <w:abstractNum w:abstractNumId="8" w15:restartNumberingAfterBreak="0">
+  <w:abstractNum w:abstractNumId="11" w15:restartNumberingAfterBreak="0">
     <w:nsid w:val="50DC5A3E"/>
     <w:multiLevelType w:val="hybridMultilevel"/>
     <w:tmpl w:val="39D4F9C8"/>
@@ -23818,17 +25379,17 @@
       </w:rPr>
     </w:lvl>
   </w:abstractNum>
-  <w:abstractNum w:abstractNumId="9" w15:restartNumberingAfterBreak="0">
-    <w:nsid w:val="58021D29"/>
+  <w:abstractNum w:abstractNumId="12" w15:restartNumberingAfterBreak="0">
+    <w:nsid w:val="530D6A1B"/>
     <w:multiLevelType w:val="hybridMultilevel"/>
-    <w:tmpl w:val="3692EA96"/>
-    <w:lvl w:ilvl="0" w:tplc="0DB2DE0C">
+    <w:tmpl w:val="EBBC38FA"/>
+    <w:lvl w:ilvl="0" w:tplc="040C0011">
       <w:start w:val="1"/>
-      <w:numFmt w:val="upperRoman"/>
-      <w:lvlText w:val="%1."/>
+      <w:numFmt w:val="decimal"/>
+      <w:lvlText w:val="%1)"/>
       <w:lvlJc w:val="left"/>
       <w:pPr>
-        <w:ind w:left="1080" w:hanging="720"/>
+        <w:ind w:left="720" w:hanging="360"/>
       </w:pPr>
       <w:rPr>
         <w:rFonts w:hint="default"/>
@@ -23907,17 +25468,17 @@
       </w:pPr>
     </w:lvl>
   </w:abstractNum>
-  <w:abstractNum w:abstractNumId="10" w15:restartNumberingAfterBreak="0">
-    <w:nsid w:val="5DD63288"/>
+  <w:abstractNum w:abstractNumId="13" w15:restartNumberingAfterBreak="0">
+    <w:nsid w:val="58021D29"/>
     <w:multiLevelType w:val="hybridMultilevel"/>
-    <w:tmpl w:val="15825BE6"/>
-    <w:lvl w:ilvl="0" w:tplc="040C0017">
+    <w:tmpl w:val="3692EA96"/>
+    <w:lvl w:ilvl="0" w:tplc="0DB2DE0C">
       <w:start w:val="1"/>
-      <w:numFmt w:val="lowerLetter"/>
-      <w:lvlText w:val="%1)"/>
+      <w:numFmt w:val="upperRoman"/>
+      <w:lvlText w:val="%1."/>
       <w:lvlJc w:val="left"/>
       <w:pPr>
-        <w:ind w:left="720" w:hanging="360"/>
+        <w:ind w:left="1080" w:hanging="720"/>
       </w:pPr>
       <w:rPr>
         <w:rFonts w:hint="default"/>
@@ -23996,7 +25557,96 @@
       </w:pPr>
     </w:lvl>
   </w:abstractNum>
-  <w:abstractNum w:abstractNumId="11" w15:restartNumberingAfterBreak="0">
+  <w:abstractNum w:abstractNumId="14" w15:restartNumberingAfterBreak="0">
+    <w:nsid w:val="5DD63288"/>
+    <w:multiLevelType w:val="hybridMultilevel"/>
+    <w:tmpl w:val="15825BE6"/>
+    <w:lvl w:ilvl="0" w:tplc="040C0017">
+      <w:start w:val="1"/>
+      <w:numFmt w:val="lowerLetter"/>
+      <w:lvlText w:val="%1)"/>
+      <w:lvlJc w:val="left"/>
+      <w:pPr>
+        <w:ind w:left="720" w:hanging="360"/>
+      </w:pPr>
+      <w:rPr>
+        <w:rFonts w:hint="default"/>
+      </w:rPr>
+    </w:lvl>
+    <w:lvl w:ilvl="1" w:tplc="040C0019" w:tentative="1">
+      <w:start w:val="1"/>
+      <w:numFmt w:val="lowerLetter"/>
+      <w:lvlText w:val="%2."/>
+      <w:lvlJc w:val="left"/>
+      <w:pPr>
+        <w:ind w:left="1440" w:hanging="360"/>
+      </w:pPr>
+    </w:lvl>
+    <w:lvl w:ilvl="2" w:tplc="040C001B" w:tentative="1">
+      <w:start w:val="1"/>
+      <w:numFmt w:val="lowerRoman"/>
+      <w:lvlText w:val="%3."/>
+      <w:lvlJc w:val="right"/>
+      <w:pPr>
+        <w:ind w:left="2160" w:hanging="180"/>
+      </w:pPr>
+    </w:lvl>
+    <w:lvl w:ilvl="3" w:tplc="040C000F" w:tentative="1">
+      <w:start w:val="1"/>
+      <w:numFmt w:val="decimal"/>
+      <w:lvlText w:val="%4."/>
+      <w:lvlJc w:val="left"/>
+      <w:pPr>
+        <w:ind w:left="2880" w:hanging="360"/>
+      </w:pPr>
+    </w:lvl>
+    <w:lvl w:ilvl="4" w:tplc="040C0019" w:tentative="1">
+      <w:start w:val="1"/>
+      <w:numFmt w:val="lowerLetter"/>
+      <w:lvlText w:val="%5."/>
+      <w:lvlJc w:val="left"/>
+      <w:pPr>
+        <w:ind w:left="3600" w:hanging="360"/>
+      </w:pPr>
+    </w:lvl>
+    <w:lvl w:ilvl="5" w:tplc="040C001B" w:tentative="1">
+      <w:start w:val="1"/>
+      <w:numFmt w:val="lowerRoman"/>
+      <w:lvlText w:val="%6."/>
+      <w:lvlJc w:val="right"/>
+      <w:pPr>
+        <w:ind w:left="4320" w:hanging="180"/>
+      </w:pPr>
+    </w:lvl>
+    <w:lvl w:ilvl="6" w:tplc="040C000F" w:tentative="1">
+      <w:start w:val="1"/>
+      <w:numFmt w:val="decimal"/>
+      <w:lvlText w:val="%7."/>
+      <w:lvlJc w:val="left"/>
+      <w:pPr>
+        <w:ind w:left="5040" w:hanging="360"/>
+      </w:pPr>
+    </w:lvl>
+    <w:lvl w:ilvl="7" w:tplc="040C0019" w:tentative="1">
+      <w:start w:val="1"/>
+      <w:numFmt w:val="lowerLetter"/>
+      <w:lvlText w:val="%8."/>
+      <w:lvlJc w:val="left"/>
+      <w:pPr>
+        <w:ind w:left="5760" w:hanging="360"/>
+      </w:pPr>
+    </w:lvl>
+    <w:lvl w:ilvl="8" w:tplc="040C001B" w:tentative="1">
+      <w:start w:val="1"/>
+      <w:numFmt w:val="lowerRoman"/>
+      <w:lvlText w:val="%9."/>
+      <w:lvlJc w:val="right"/>
+      <w:pPr>
+        <w:ind w:left="6480" w:hanging="180"/>
+      </w:pPr>
+    </w:lvl>
+  </w:abstractNum>
+  <w:abstractNum w:abstractNumId="15" w15:restartNumberingAfterBreak="0">
     <w:nsid w:val="60264F16"/>
     <w:multiLevelType w:val="hybridMultilevel"/>
     <w:tmpl w:val="1B3C4388"/>
@@ -24109,7 +25759,7 @@
       </w:rPr>
     </w:lvl>
   </w:abstractNum>
-  <w:abstractNum w:abstractNumId="12" w15:restartNumberingAfterBreak="0">
+  <w:abstractNum w:abstractNumId="16" w15:restartNumberingAfterBreak="0">
     <w:nsid w:val="654C5833"/>
     <w:multiLevelType w:val="hybridMultilevel"/>
     <w:tmpl w:val="EBBC38FA"/>
@@ -24198,7 +25848,7 @@
       </w:pPr>
     </w:lvl>
   </w:abstractNum>
-  <w:abstractNum w:abstractNumId="13" w15:restartNumberingAfterBreak="0">
+  <w:abstractNum w:abstractNumId="17" w15:restartNumberingAfterBreak="0">
     <w:nsid w:val="6616324F"/>
     <w:multiLevelType w:val="hybridMultilevel"/>
     <w:tmpl w:val="15825BE6"/>
@@ -24287,7 +25937,7 @@
       </w:pPr>
     </w:lvl>
   </w:abstractNum>
-  <w:abstractNum w:abstractNumId="14" w15:restartNumberingAfterBreak="0">
+  <w:abstractNum w:abstractNumId="18" w15:restartNumberingAfterBreak="0">
     <w:nsid w:val="6B850E87"/>
     <w:multiLevelType w:val="hybridMultilevel"/>
     <w:tmpl w:val="EBBC38FA"/>
@@ -24376,17 +26026,17 @@
       </w:pPr>
     </w:lvl>
   </w:abstractNum>
-  <w:abstractNum w:abstractNumId="15" w15:restartNumberingAfterBreak="0">
-    <w:nsid w:val="6CF13168"/>
+  <w:abstractNum w:abstractNumId="19" w15:restartNumberingAfterBreak="0">
+    <w:nsid w:val="6BC64E33"/>
     <w:multiLevelType w:val="hybridMultilevel"/>
-    <w:tmpl w:val="4880B624"/>
+    <w:tmpl w:val="7818D2EE"/>
     <w:lvl w:ilvl="0" w:tplc="040C0001">
       <w:start w:val="1"/>
       <w:numFmt w:val="bullet"/>
       <w:lvlText w:val=""/>
       <w:lvlJc w:val="left"/>
       <w:pPr>
-        <w:ind w:left="1440" w:hanging="360"/>
+        <w:ind w:left="2160" w:hanging="360"/>
       </w:pPr>
       <w:rPr>
         <w:rFonts w:ascii="Symbol" w:hAnsi="Symbol" w:hint="default"/>
@@ -24398,7 +26048,7 @@
       <w:lvlText w:val="o"/>
       <w:lvlJc w:val="left"/>
       <w:pPr>
-        <w:ind w:left="2160" w:hanging="360"/>
+        <w:ind w:left="2880" w:hanging="360"/>
       </w:pPr>
       <w:rPr>
         <w:rFonts w:ascii="Courier New" w:hAnsi="Courier New" w:cs="Courier New" w:hint="default"/>
@@ -24410,7 +26060,7 @@
       <w:lvlText w:val=""/>
       <w:lvlJc w:val="left"/>
       <w:pPr>
-        <w:ind w:left="2880" w:hanging="360"/>
+        <w:ind w:left="3600" w:hanging="360"/>
       </w:pPr>
       <w:rPr>
         <w:rFonts w:ascii="Wingdings" w:hAnsi="Wingdings" w:hint="default"/>
@@ -24422,7 +26072,7 @@
       <w:lvlText w:val=""/>
       <w:lvlJc w:val="left"/>
       <w:pPr>
-        <w:ind w:left="3600" w:hanging="360"/>
+        <w:ind w:left="4320" w:hanging="360"/>
       </w:pPr>
       <w:rPr>
         <w:rFonts w:ascii="Symbol" w:hAnsi="Symbol" w:hint="default"/>
@@ -24434,7 +26084,7 @@
       <w:lvlText w:val="o"/>
       <w:lvlJc w:val="left"/>
       <w:pPr>
-        <w:ind w:left="4320" w:hanging="360"/>
+        <w:ind w:left="5040" w:hanging="360"/>
       </w:pPr>
       <w:rPr>
         <w:rFonts w:ascii="Courier New" w:hAnsi="Courier New" w:cs="Courier New" w:hint="default"/>
@@ -24446,7 +26096,7 @@
       <w:lvlText w:val=""/>
       <w:lvlJc w:val="left"/>
       <w:pPr>
-        <w:ind w:left="5040" w:hanging="360"/>
+        <w:ind w:left="5760" w:hanging="360"/>
       </w:pPr>
       <w:rPr>
         <w:rFonts w:ascii="Wingdings" w:hAnsi="Wingdings" w:hint="default"/>
@@ -24458,7 +26108,7 @@
       <w:lvlText w:val=""/>
       <w:lvlJc w:val="left"/>
       <w:pPr>
-        <w:ind w:left="5760" w:hanging="360"/>
+        <w:ind w:left="6480" w:hanging="360"/>
       </w:pPr>
       <w:rPr>
         <w:rFonts w:ascii="Symbol" w:hAnsi="Symbol" w:hint="default"/>
@@ -24470,7 +26120,7 @@
       <w:lvlText w:val="o"/>
       <w:lvlJc w:val="left"/>
       <w:pPr>
-        <w:ind w:left="6480" w:hanging="360"/>
+        <w:ind w:left="7200" w:hanging="360"/>
       </w:pPr>
       <w:rPr>
         <w:rFonts w:ascii="Courier New" w:hAnsi="Courier New" w:cs="Courier New" w:hint="default"/>
@@ -24482,14 +26132,127 @@
       <w:lvlText w:val=""/>
       <w:lvlJc w:val="left"/>
       <w:pPr>
-        <w:ind w:left="7200" w:hanging="360"/>
+        <w:ind w:left="7920" w:hanging="360"/>
       </w:pPr>
       <w:rPr>
         <w:rFonts w:ascii="Wingdings" w:hAnsi="Wingdings" w:hint="default"/>
       </w:rPr>
     </w:lvl>
   </w:abstractNum>
-  <w:abstractNum w:abstractNumId="16" w15:restartNumberingAfterBreak="0">
+  <w:abstractNum w:abstractNumId="20" w15:restartNumberingAfterBreak="0">
+    <w:nsid w:val="6CF13168"/>
+    <w:multiLevelType w:val="hybridMultilevel"/>
+    <w:tmpl w:val="4880B624"/>
+    <w:lvl w:ilvl="0" w:tplc="040C0001">
+      <w:start w:val="1"/>
+      <w:numFmt w:val="bullet"/>
+      <w:lvlText w:val=""/>
+      <w:lvlJc w:val="left"/>
+      <w:pPr>
+        <w:ind w:left="1440" w:hanging="360"/>
+      </w:pPr>
+      <w:rPr>
+        <w:rFonts w:ascii="Symbol" w:hAnsi="Symbol" w:hint="default"/>
+      </w:rPr>
+    </w:lvl>
+    <w:lvl w:ilvl="1" w:tplc="040C0003" w:tentative="1">
+      <w:start w:val="1"/>
+      <w:numFmt w:val="bullet"/>
+      <w:lvlText w:val="o"/>
+      <w:lvlJc w:val="left"/>
+      <w:pPr>
+        <w:ind w:left="2160" w:hanging="360"/>
+      </w:pPr>
+      <w:rPr>
+        <w:rFonts w:ascii="Courier New" w:hAnsi="Courier New" w:cs="Courier New" w:hint="default"/>
+      </w:rPr>
+    </w:lvl>
+    <w:lvl w:ilvl="2" w:tplc="040C0005" w:tentative="1">
+      <w:start w:val="1"/>
+      <w:numFmt w:val="bullet"/>
+      <w:lvlText w:val=""/>
+      <w:lvlJc w:val="left"/>
+      <w:pPr>
+        <w:ind w:left="2880" w:hanging="360"/>
+      </w:pPr>
+      <w:rPr>
+        <w:rFonts w:ascii="Wingdings" w:hAnsi="Wingdings" w:hint="default"/>
+      </w:rPr>
+    </w:lvl>
+    <w:lvl w:ilvl="3" w:tplc="040C0001" w:tentative="1">
+      <w:start w:val="1"/>
+      <w:numFmt w:val="bullet"/>
+      <w:lvlText w:val=""/>
+      <w:lvlJc w:val="left"/>
+      <w:pPr>
+        <w:ind w:left="3600" w:hanging="360"/>
+      </w:pPr>
+      <w:rPr>
+        <w:rFonts w:ascii="Symbol" w:hAnsi="Symbol" w:hint="default"/>
+      </w:rPr>
+    </w:lvl>
+    <w:lvl w:ilvl="4" w:tplc="040C0003" w:tentative="1">
+      <w:start w:val="1"/>
+      <w:numFmt w:val="bullet"/>
+      <w:lvlText w:val="o"/>
+      <w:lvlJc w:val="left"/>
+      <w:pPr>
+        <w:ind w:left="4320" w:hanging="360"/>
+      </w:pPr>
+      <w:rPr>
+        <w:rFonts w:ascii="Courier New" w:hAnsi="Courier New" w:cs="Courier New" w:hint="default"/>
+      </w:rPr>
+    </w:lvl>
+    <w:lvl w:ilvl="5" w:tplc="040C0005" w:tentative="1">
+      <w:start w:val="1"/>
+      <w:numFmt w:val="bullet"/>
+      <w:lvlText w:val=""/>
+      <w:lvlJc w:val="left"/>
+      <w:pPr>
+        <w:ind w:left="5040" w:hanging="360"/>
+      </w:pPr>
+      <w:rPr>
+        <w:rFonts w:ascii="Wingdings" w:hAnsi="Wingdings" w:hint="default"/>
+      </w:rPr>
+    </w:lvl>
+    <w:lvl w:ilvl="6" w:tplc="040C0001" w:tentative="1">
+      <w:start w:val="1"/>
+      <w:numFmt w:val="bullet"/>
+      <w:lvlText w:val=""/>
+      <w:lvlJc w:val="left"/>
+      <w:pPr>
+        <w:ind w:left="5760" w:hanging="360"/>
+      </w:pPr>
+      <w:rPr>
+        <w:rFonts w:ascii="Symbol" w:hAnsi="Symbol" w:hint="default"/>
+      </w:rPr>
+    </w:lvl>
+    <w:lvl w:ilvl="7" w:tplc="040C0003" w:tentative="1">
+      <w:start w:val="1"/>
+      <w:numFmt w:val="bullet"/>
+      <w:lvlText w:val="o"/>
+      <w:lvlJc w:val="left"/>
+      <w:pPr>
+        <w:ind w:left="6480" w:hanging="360"/>
+      </w:pPr>
+      <w:rPr>
+        <w:rFonts w:ascii="Courier New" w:hAnsi="Courier New" w:cs="Courier New" w:hint="default"/>
+      </w:rPr>
+    </w:lvl>
+    <w:lvl w:ilvl="8" w:tplc="040C0005" w:tentative="1">
+      <w:start w:val="1"/>
+      <w:numFmt w:val="bullet"/>
+      <w:lvlText w:val=""/>
+      <w:lvlJc w:val="left"/>
+      <w:pPr>
+        <w:ind w:left="7200" w:hanging="360"/>
+      </w:pPr>
+      <w:rPr>
+        <w:rFonts w:ascii="Wingdings" w:hAnsi="Wingdings" w:hint="default"/>
+      </w:rPr>
+    </w:lvl>
+  </w:abstractNum>
+  <w:abstractNum w:abstractNumId="21" w15:restartNumberingAfterBreak="0">
     <w:nsid w:val="6D5F295B"/>
     <w:multiLevelType w:val="hybridMultilevel"/>
     <w:tmpl w:val="6A6E571C"/>
@@ -24578,7 +26341,7 @@
       </w:pPr>
     </w:lvl>
   </w:abstractNum>
-  <w:abstractNum w:abstractNumId="17" w15:restartNumberingAfterBreak="0">
+  <w:abstractNum w:abstractNumId="22" w15:restartNumberingAfterBreak="0">
     <w:nsid w:val="7D2E2E5A"/>
     <w:multiLevelType w:val="hybridMultilevel"/>
     <w:tmpl w:val="DAA440AA"/>
@@ -24668,58 +26431,73 @@
     </w:lvl>
   </w:abstractNum>
   <w:num w:numId="1">
+    <w:abstractNumId w:val="18"/>
+  </w:num>
+  <w:num w:numId="2">
     <w:abstractNumId w:val="14"/>
   </w:num>
-  <w:num w:numId="2">
+  <w:num w:numId="3">
+    <w:abstractNumId w:val="11"/>
+  </w:num>
+  <w:num w:numId="4">
+    <w:abstractNumId w:val="5"/>
+  </w:num>
+  <w:num w:numId="5">
+    <w:abstractNumId w:val="17"/>
+  </w:num>
+  <w:num w:numId="6">
+    <w:abstractNumId w:val="16"/>
+  </w:num>
+  <w:num w:numId="7">
+    <w:abstractNumId w:val="6"/>
+  </w:num>
+  <w:num w:numId="8">
+    <w:abstractNumId w:val="3"/>
+  </w:num>
+  <w:num w:numId="9">
+    <w:abstractNumId w:val="15"/>
+  </w:num>
+  <w:num w:numId="10">
+    <w:abstractNumId w:val="20"/>
+  </w:num>
+  <w:num w:numId="11">
+    <w:abstractNumId w:val="4"/>
+  </w:num>
+  <w:num w:numId="12">
+    <w:abstractNumId w:val="8"/>
+  </w:num>
+  <w:num w:numId="13">
+    <w:abstractNumId w:val="13"/>
+  </w:num>
+  <w:num w:numId="14">
+    <w:abstractNumId w:val="2"/>
+  </w:num>
+  <w:num w:numId="15">
+    <w:abstractNumId w:val="22"/>
+  </w:num>
+  <w:num w:numId="16">
     <w:abstractNumId w:val="10"/>
   </w:num>
-  <w:num w:numId="3">
-    <w:abstractNumId w:val="8"/>
+  <w:num w:numId="17">
+    <w:abstractNumId w:val="7"/>
   </w:num>
-  <w:num w:numId="4">
-    <w:abstractNumId w:val="3"/>
+  <w:num w:numId="18">
+    <w:abstractNumId w:val="21"/>
   </w:num>
-  <w:num w:numId="5">
-    <w:abstractNumId w:val="13"/>
-  </w:num>
-  <w:num w:numId="6">
+  <w:num w:numId="19">
     <w:abstractNumId w:val="12"/>
   </w:num>
-  <w:num w:numId="7">
-    <w:abstractNumId w:val="4"/>
+  <w:num w:numId="20">
+    <w:abstractNumId w:val="0"/>
   </w:num>
-  <w:num w:numId="8">
+  <w:num w:numId="21">
+    <w:abstractNumId w:val="19"/>
+  </w:num>
+  <w:num w:numId="22">
     <w:abstractNumId w:val="1"/>
   </w:num>
-  <w:num w:numId="9">
-    <w:abstractNumId w:val="11"/>
-  </w:num>
-  <w:num w:numId="10">
-    <w:abstractNumId w:val="15"/>
-  </w:num>
-  <w:num w:numId="11">
-    <w:abstractNumId w:val="2"/>
-  </w:num>
-  <w:num w:numId="12">
-    <w:abstractNumId w:val="6"/>
-  </w:num>
-  <w:num w:numId="13">
+  <w:num w:numId="23">
     <w:abstractNumId w:val="9"/>
-  </w:num>
-  <w:num w:numId="14">
-    <w:abstractNumId w:val="0"/>
-  </w:num>
-  <w:num w:numId="15">
-    <w:abstractNumId w:val="17"/>
-  </w:num>
-  <w:num w:numId="16">
-    <w:abstractNumId w:val="7"/>
-  </w:num>
-  <w:num w:numId="17">
-    <w:abstractNumId w:val="5"/>
-  </w:num>
-  <w:num w:numId="18">
-    <w:abstractNumId w:val="16"/>
   </w:num>
 </w:numbering>
 </file>
@@ -25113,6 +26891,27 @@
     <w:name w:val="Normal"/>
     <w:qFormat/>
   </w:style>
+  <w:style w:type="paragraph" w:styleId="Titre1">
+    <w:name w:val="heading 1"/>
+    <w:basedOn w:val="Normal"/>
+    <w:next w:val="Normal"/>
+    <w:link w:val="Titre1Car"/>
+    <w:uiPriority w:val="9"/>
+    <w:qFormat/>
+    <w:rsid w:val="00F72408"/>
+    <w:pPr>
+      <w:keepNext/>
+      <w:keepLines/>
+      <w:spacing w:before="240" w:after="0"/>
+      <w:outlineLvl w:val="0"/>
+    </w:pPr>
+    <w:rPr>
+      <w:rFonts w:asciiTheme="majorHAnsi" w:eastAsiaTheme="majorEastAsia" w:hAnsiTheme="majorHAnsi" w:cstheme="majorBidi"/>
+      <w:color w:val="2F5496" w:themeColor="accent1" w:themeShade="BF"/>
+      <w:sz w:val="32"/>
+      <w:szCs w:val="32"/>
+    </w:rPr>
+  </w:style>
   <w:style w:type="character" w:default="1" w:styleId="Policepardfaut">
     <w:name w:val="Default Paragraph Font"/>
     <w:uiPriority w:val="1"/>
@@ -25308,6 +27107,19 @@
       <w:rFonts w:ascii="Segoe UI" w:hAnsi="Segoe UI" w:cs="Segoe UI"/>
       <w:sz w:val="18"/>
       <w:szCs w:val="18"/>
+    </w:rPr>
+  </w:style>
+  <w:style w:type="character" w:customStyle="1" w:styleId="Titre1Car">
+    <w:name w:val="Titre 1 Car"/>
+    <w:basedOn w:val="Policepardfaut"/>
+    <w:link w:val="Titre1"/>
+    <w:uiPriority w:val="9"/>
+    <w:rsid w:val="00F72408"/>
+    <w:rPr>
+      <w:rFonts w:asciiTheme="majorHAnsi" w:eastAsiaTheme="majorEastAsia" w:hAnsiTheme="majorHAnsi" w:cstheme="majorBidi"/>
+      <w:color w:val="2F5496" w:themeColor="accent1" w:themeShade="BF"/>
+      <w:sz w:val="32"/>
+      <w:szCs w:val="32"/>
     </w:rPr>
   </w:style>
 </w:styles>
@@ -25613,7 +27425,7 @@
 </file>
 
 <file path=customXml/itemProps1.xml><?xml version="1.0" encoding="utf-8"?>
-<ds:datastoreItem xmlns:ds="http://schemas.openxmlformats.org/officeDocument/2006/customXml" ds:itemID="{B3EAF539-320C-43E0-9AF0-E60519CA5A3C}">
+<ds:datastoreItem xmlns:ds="http://schemas.openxmlformats.org/officeDocument/2006/customXml" ds:itemID="{B69A984D-9389-416B-8F63-9E87E328988F}">
   <ds:schemaRefs>
     <ds:schemaRef ds:uri="http://schemas.openxmlformats.org/officeDocument/2006/bibliography"/>
   </ds:schemaRefs>

</xml_diff>

<commit_message>
Finition partie Rappels. A terminer, gestion des exceptions
</commit_message>
<xml_diff>
--- a/CoursCS2.docx
+++ b/CoursCS2.docx
@@ -1153,9 +1153,7 @@
         </w:rPr>
         <w:t>Lexique</w:t>
       </w:r>
-      <w:bookmarkStart w:id="0" w:name="_GoBack"/>
-    </w:p>
-    <w:bookmarkEnd w:id="0"/>
+    </w:p>
     <w:p>
       <w:pPr>
         <w:pStyle w:val="Paragraphedeliste"/>
@@ -1734,17 +1732,34 @@
     </w:p>
     <w:p>
       <w:pPr>
+        <w:ind w:firstLine="708"/>
+      </w:pPr>
+    </w:p>
+    <w:p>
+      <w:pPr>
         <w:pStyle w:val="Paragraphedeliste"/>
         <w:numPr>
           <w:ilvl w:val="0"/>
           <w:numId w:val="22"/>
         </w:numPr>
-      </w:pPr>
-      <w:r>
+        <w:rPr>
+          <w:b/>
+          <w:i/>
+        </w:rPr>
+      </w:pPr>
+      <w:r>
+        <w:rPr>
+          <w:b/>
+          <w:i/>
+        </w:rPr>
         <w:t>If/</w:t>
       </w:r>
       <w:proofErr w:type="spellStart"/>
       <w:r>
+        <w:rPr>
+          <w:b/>
+          <w:i/>
+        </w:rPr>
         <w:t>Else</w:t>
       </w:r>
       <w:proofErr w:type="spellEnd"/>
@@ -1772,208 +1787,547 @@
         <w:pStyle w:val="Paragraphedeliste"/>
         <w:ind w:left="1428"/>
       </w:pPr>
+      <w:r>
+        <w:rPr>
+          <w:noProof/>
+        </w:rPr>
+        <mc:AlternateContent>
+          <mc:Choice Requires="wps">
+            <w:drawing>
+              <wp:anchor distT="0" distB="0" distL="114300" distR="114300" simplePos="0" relativeHeight="251649024" behindDoc="0" locked="0" layoutInCell="1" allowOverlap="1" wp14:anchorId="7238FDF8" wp14:editId="3BA8A51F">
+                <wp:simplePos x="0" y="0"/>
+                <wp:positionH relativeFrom="column">
+                  <wp:posOffset>928461</wp:posOffset>
+                </wp:positionH>
+                <wp:positionV relativeFrom="paragraph">
+                  <wp:posOffset>86178</wp:posOffset>
+                </wp:positionV>
+                <wp:extent cx="3875315" cy="2569028"/>
+                <wp:effectExtent l="0" t="0" r="11430" b="22225"/>
+                <wp:wrapNone/>
+                <wp:docPr id="34" name="Zone de texte 34"/>
+                <wp:cNvGraphicFramePr/>
+                <a:graphic xmlns:a="http://schemas.openxmlformats.org/drawingml/2006/main">
+                  <a:graphicData uri="http://schemas.microsoft.com/office/word/2010/wordprocessingShape">
+                    <wps:wsp>
+                      <wps:cNvSpPr txBox="1"/>
+                      <wps:spPr>
+                        <a:xfrm>
+                          <a:off x="0" y="0"/>
+                          <a:ext cx="3875315" cy="2569028"/>
+                        </a:xfrm>
+                        <a:prstGeom prst="rect">
+                          <a:avLst/>
+                        </a:prstGeom>
+                        <a:solidFill>
+                          <a:schemeClr val="lt1"/>
+                        </a:solidFill>
+                        <a:ln w="6350">
+                          <a:solidFill>
+                            <a:prstClr val="black"/>
+                          </a:solidFill>
+                        </a:ln>
+                      </wps:spPr>
+                      <wps:txbx>
+                        <w:txbxContent>
+                          <w:p>
+                            <w:r>
+                              <w:rPr>
+                                <w:color w:val="4472C4" w:themeColor="accent1"/>
+                              </w:rPr>
+                              <w:t>Int</w:t>
+                            </w:r>
+                            <w:r>
+                              <w:t xml:space="preserve"> var1=6 ;</w:t>
+                            </w:r>
+                          </w:p>
+                          <w:p>
+                            <w:pPr>
+                              <w:spacing w:after="0"/>
+                            </w:pPr>
+                            <w:proofErr w:type="gramStart"/>
+                            <w:r>
+                              <w:t>if(</w:t>
+                            </w:r>
+                            <w:proofErr w:type="gramEnd"/>
+                            <w:r>
+                              <w:t>3&gt;5 &amp;&amp; var1&gt;3)</w:t>
+                            </w:r>
+                          </w:p>
+                          <w:p>
+                            <w:pPr>
+                              <w:spacing w:after="0"/>
+                            </w:pPr>
+                            <w:r>
+                              <w:t>{</w:t>
+                            </w:r>
+                          </w:p>
+                          <w:p>
+                            <w:pPr>
+                              <w:spacing w:after="0"/>
+                            </w:pPr>
+                            <w:proofErr w:type="spellStart"/>
+                            <w:r>
+                              <w:rPr>
+                                <w:color w:val="5B9BD5" w:themeColor="accent5"/>
+                              </w:rPr>
+                              <w:t>Console</w:t>
+                            </w:r>
+                            <w:r>
+                              <w:t>.WriteLine</w:t>
+                            </w:r>
+                            <w:proofErr w:type="spellEnd"/>
+                            <w:r>
+                              <w:t>(</w:t>
+                            </w:r>
+                            <w:r>
+                              <w:rPr>
+                                <w:color w:val="C00000"/>
+                              </w:rPr>
+                              <w:t>« 3 ne peut être supérieur à 5 »</w:t>
+                            </w:r>
+                            <w:r>
+                              <w:t>)</w:t>
+                            </w:r>
+                            <w:r>
+                              <w:rPr>
+                                <w:color w:val="C00000"/>
+                              </w:rPr>
+                              <w:t> </w:t>
+                            </w:r>
+                            <w:r>
+                              <w:t>;</w:t>
+                            </w:r>
+                          </w:p>
+                          <w:p>
+                            <w:pPr>
+                              <w:spacing w:after="0"/>
+                            </w:pPr>
+                            <w:r>
+                              <w:t>}</w:t>
+                            </w:r>
+                          </w:p>
+                          <w:p>
+                            <w:pPr>
+                              <w:spacing w:after="0"/>
+                            </w:pPr>
+                            <w:proofErr w:type="spellStart"/>
+                            <w:proofErr w:type="gramStart"/>
+                            <w:r>
+                              <w:t>else</w:t>
+                            </w:r>
+                            <w:proofErr w:type="spellEnd"/>
+                            <w:proofErr w:type="gramEnd"/>
+                            <w:r>
+                              <w:t xml:space="preserve"> if(3&gt;5 || var1&gt;3)</w:t>
+                            </w:r>
+                          </w:p>
+                          <w:p>
+                            <w:pPr>
+                              <w:spacing w:after="0"/>
+                            </w:pPr>
+                            <w:proofErr w:type="spellStart"/>
+                            <w:r>
+                              <w:rPr>
+                                <w:color w:val="5B9BD5" w:themeColor="accent5"/>
+                              </w:rPr>
+                              <w:t>Console</w:t>
+                            </w:r>
+                            <w:r>
+                              <w:t>.WriteLine</w:t>
+                            </w:r>
+                            <w:proofErr w:type="spellEnd"/>
+                            <w:r>
+                              <w:t>(</w:t>
+                            </w:r>
+                            <w:r>
+                              <w:rPr>
+                                <w:color w:val="C00000"/>
+                              </w:rPr>
+                              <w:t>« 3 n’est pas supérieur à 5 mais var1&gt;3 »</w:t>
+                            </w:r>
+                            <w:r>
+                              <w:t>)</w:t>
+                            </w:r>
+                            <w:r>
+                              <w:t> ;</w:t>
+                            </w:r>
+                          </w:p>
+                          <w:p>
+                            <w:pPr>
+                              <w:spacing w:after="0"/>
+                            </w:pPr>
+                            <w:r>
+                              <w:t>}</w:t>
+                            </w:r>
+                          </w:p>
+                          <w:p>
+                            <w:pPr>
+                              <w:spacing w:after="0"/>
+                            </w:pPr>
+                            <w:proofErr w:type="spellStart"/>
+                            <w:proofErr w:type="gramStart"/>
+                            <w:r>
+                              <w:t>else</w:t>
+                            </w:r>
+                            <w:proofErr w:type="spellEnd"/>
+                            <w:proofErr w:type="gramEnd"/>
+                          </w:p>
+                          <w:p>
+                            <w:pPr>
+                              <w:spacing w:after="0"/>
+                            </w:pPr>
+                            <w:r>
+                              <w:t>{</w:t>
+                            </w:r>
+                          </w:p>
+                          <w:p>
+                            <w:pPr>
+                              <w:spacing w:after="0"/>
+                            </w:pPr>
+                            <w:proofErr w:type="spellStart"/>
+                            <w:r>
+                              <w:rPr>
+                                <w:color w:val="5B9BD5" w:themeColor="accent5"/>
+                              </w:rPr>
+                              <w:t>Console</w:t>
+                            </w:r>
+                            <w:r>
+                              <w:t>.WriteLine</w:t>
+                            </w:r>
+                            <w:proofErr w:type="spellEnd"/>
+                            <w:r>
+                              <w:t>(</w:t>
+                            </w:r>
+                            <w:r>
+                              <w:rPr>
+                                <w:color w:val="C00000"/>
+                              </w:rPr>
+                              <w:t>« 3 n’est pas supérieur à 5 et var1&lt;3 »</w:t>
+                            </w:r>
+                            <w:r>
+                              <w:t>)</w:t>
+                            </w:r>
+                            <w:r>
+                              <w:rPr>
+                                <w:color w:val="C00000"/>
+                              </w:rPr>
+                              <w:t> </w:t>
+                            </w:r>
+                            <w:r>
+                              <w:t>;</w:t>
+                            </w:r>
+                          </w:p>
+                          <w:p>
+                            <w:pPr>
+                              <w:spacing w:after="0"/>
+                            </w:pPr>
+                            <w:r>
+                              <w:t>}</w:t>
+                            </w:r>
+                          </w:p>
+                          <w:p/>
+                        </w:txbxContent>
+                      </wps:txbx>
+                      <wps:bodyPr rot="0" spcFirstLastPara="0" vertOverflow="overflow" horzOverflow="overflow" vert="horz" wrap="square" lIns="91440" tIns="45720" rIns="91440" bIns="45720" numCol="1" spcCol="0" rtlCol="0" fromWordArt="0" anchor="t" anchorCtr="0" forceAA="0" compatLnSpc="1">
+                        <a:prstTxWarp prst="textNoShape">
+                          <a:avLst/>
+                        </a:prstTxWarp>
+                        <a:noAutofit/>
+                      </wps:bodyPr>
+                    </wps:wsp>
+                  </a:graphicData>
+                </a:graphic>
+                <wp14:sizeRelH relativeFrom="margin">
+                  <wp14:pctWidth>0</wp14:pctWidth>
+                </wp14:sizeRelH>
+                <wp14:sizeRelV relativeFrom="margin">
+                  <wp14:pctHeight>0</wp14:pctHeight>
+                </wp14:sizeRelV>
+              </wp:anchor>
+            </w:drawing>
+          </mc:Choice>
+          <mc:Fallback>
+            <w:pict>
+              <v:shape w14:anchorId="7238FDF8" id="Zone de texte 34" o:spid="_x0000_s1028" type="#_x0000_t202" style="position:absolute;left:0;text-align:left;margin-left:73.1pt;margin-top:6.8pt;width:305.15pt;height:202.3pt;z-index:251649024;visibility:visible;mso-wrap-style:square;mso-width-percent:0;mso-height-percent:0;mso-wrap-distance-left:9pt;mso-wrap-distance-top:0;mso-wrap-distance-right:9pt;mso-wrap-distance-bottom:0;mso-position-horizontal:absolute;mso-position-horizontal-relative:text;mso-position-vertical:absolute;mso-position-vertical-relative:text;mso-width-percent:0;mso-height-percent:0;mso-width-relative:margin;mso-height-relative:margin;v-text-anchor:top" o:gfxdata="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" fillcolor="white [3201]" strokeweight=".5pt">
+                <v:textbox>
+                  <w:txbxContent>
+                    <w:p>
+                      <w:r>
+                        <w:rPr>
+                          <w:color w:val="4472C4" w:themeColor="accent1"/>
+                        </w:rPr>
+                        <w:t>Int</w:t>
+                      </w:r>
+                      <w:r>
+                        <w:t xml:space="preserve"> var1=6 ;</w:t>
+                      </w:r>
+                    </w:p>
+                    <w:p>
+                      <w:pPr>
+                        <w:spacing w:after="0"/>
+                      </w:pPr>
+                      <w:proofErr w:type="gramStart"/>
+                      <w:r>
+                        <w:t>if(</w:t>
+                      </w:r>
+                      <w:proofErr w:type="gramEnd"/>
+                      <w:r>
+                        <w:t>3&gt;5 &amp;&amp; var1&gt;3)</w:t>
+                      </w:r>
+                    </w:p>
+                    <w:p>
+                      <w:pPr>
+                        <w:spacing w:after="0"/>
+                      </w:pPr>
+                      <w:r>
+                        <w:t>{</w:t>
+                      </w:r>
+                    </w:p>
+                    <w:p>
+                      <w:pPr>
+                        <w:spacing w:after="0"/>
+                      </w:pPr>
+                      <w:proofErr w:type="spellStart"/>
+                      <w:r>
+                        <w:rPr>
+                          <w:color w:val="5B9BD5" w:themeColor="accent5"/>
+                        </w:rPr>
+                        <w:t>Console</w:t>
+                      </w:r>
+                      <w:r>
+                        <w:t>.WriteLine</w:t>
+                      </w:r>
+                      <w:proofErr w:type="spellEnd"/>
+                      <w:r>
+                        <w:t>(</w:t>
+                      </w:r>
+                      <w:r>
+                        <w:rPr>
+                          <w:color w:val="C00000"/>
+                        </w:rPr>
+                        <w:t>« 3 ne peut être supérieur à 5 »</w:t>
+                      </w:r>
+                      <w:r>
+                        <w:t>)</w:t>
+                      </w:r>
+                      <w:r>
+                        <w:rPr>
+                          <w:color w:val="C00000"/>
+                        </w:rPr>
+                        <w:t> </w:t>
+                      </w:r>
+                      <w:r>
+                        <w:t>;</w:t>
+                      </w:r>
+                    </w:p>
+                    <w:p>
+                      <w:pPr>
+                        <w:spacing w:after="0"/>
+                      </w:pPr>
+                      <w:r>
+                        <w:t>}</w:t>
+                      </w:r>
+                    </w:p>
+                    <w:p>
+                      <w:pPr>
+                        <w:spacing w:after="0"/>
+                      </w:pPr>
+                      <w:proofErr w:type="spellStart"/>
+                      <w:proofErr w:type="gramStart"/>
+                      <w:r>
+                        <w:t>else</w:t>
+                      </w:r>
+                      <w:proofErr w:type="spellEnd"/>
+                      <w:proofErr w:type="gramEnd"/>
+                      <w:r>
+                        <w:t xml:space="preserve"> if(3&gt;5 || var1&gt;3)</w:t>
+                      </w:r>
+                    </w:p>
+                    <w:p>
+                      <w:pPr>
+                        <w:spacing w:after="0"/>
+                      </w:pPr>
+                      <w:proofErr w:type="spellStart"/>
+                      <w:r>
+                        <w:rPr>
+                          <w:color w:val="5B9BD5" w:themeColor="accent5"/>
+                        </w:rPr>
+                        <w:t>Console</w:t>
+                      </w:r>
+                      <w:r>
+                        <w:t>.WriteLine</w:t>
+                      </w:r>
+                      <w:proofErr w:type="spellEnd"/>
+                      <w:r>
+                        <w:t>(</w:t>
+                      </w:r>
+                      <w:r>
+                        <w:rPr>
+                          <w:color w:val="C00000"/>
+                        </w:rPr>
+                        <w:t>« 3 n’est pas supérieur à 5 mais var1&gt;3 »</w:t>
+                      </w:r>
+                      <w:r>
+                        <w:t>)</w:t>
+                      </w:r>
+                      <w:r>
+                        <w:t> ;</w:t>
+                      </w:r>
+                    </w:p>
+                    <w:p>
+                      <w:pPr>
+                        <w:spacing w:after="0"/>
+                      </w:pPr>
+                      <w:r>
+                        <w:t>}</w:t>
+                      </w:r>
+                    </w:p>
+                    <w:p>
+                      <w:pPr>
+                        <w:spacing w:after="0"/>
+                      </w:pPr>
+                      <w:proofErr w:type="spellStart"/>
+                      <w:proofErr w:type="gramStart"/>
+                      <w:r>
+                        <w:t>else</w:t>
+                      </w:r>
+                      <w:proofErr w:type="spellEnd"/>
+                      <w:proofErr w:type="gramEnd"/>
+                    </w:p>
+                    <w:p>
+                      <w:pPr>
+                        <w:spacing w:after="0"/>
+                      </w:pPr>
+                      <w:r>
+                        <w:t>{</w:t>
+                      </w:r>
+                    </w:p>
+                    <w:p>
+                      <w:pPr>
+                        <w:spacing w:after="0"/>
+                      </w:pPr>
+                      <w:proofErr w:type="spellStart"/>
+                      <w:r>
+                        <w:rPr>
+                          <w:color w:val="5B9BD5" w:themeColor="accent5"/>
+                        </w:rPr>
+                        <w:t>Console</w:t>
+                      </w:r>
+                      <w:r>
+                        <w:t>.WriteLine</w:t>
+                      </w:r>
+                      <w:proofErr w:type="spellEnd"/>
+                      <w:r>
+                        <w:t>(</w:t>
+                      </w:r>
+                      <w:r>
+                        <w:rPr>
+                          <w:color w:val="C00000"/>
+                        </w:rPr>
+                        <w:t>« 3 n’est pas supérieur à 5 et var1&lt;3 »</w:t>
+                      </w:r>
+                      <w:r>
+                        <w:t>)</w:t>
+                      </w:r>
+                      <w:r>
+                        <w:rPr>
+                          <w:color w:val="C00000"/>
+                        </w:rPr>
+                        <w:t> </w:t>
+                      </w:r>
+                      <w:r>
+                        <w:t>;</w:t>
+                      </w:r>
+                    </w:p>
+                    <w:p>
+                      <w:pPr>
+                        <w:spacing w:after="0"/>
+                      </w:pPr>
+                      <w:r>
+                        <w:t>}</w:t>
+                      </w:r>
+                    </w:p>
+                    <w:p/>
+                  </w:txbxContent>
+                </v:textbox>
+              </v:shape>
+            </w:pict>
+          </mc:Fallback>
+        </mc:AlternateContent>
+      </w:r>
     </w:p>
     <w:p>
       <w:pPr>
         <w:pStyle w:val="Paragraphedeliste"/>
         <w:ind w:left="1428"/>
-        <w:rPr>
-          <w:lang w:val="es-ES"/>
-        </w:rPr>
-      </w:pPr>
-      <w:proofErr w:type="spellStart"/>
-      <w:r>
-        <w:rPr>
-          <w:lang w:val="es-ES"/>
-        </w:rPr>
-        <w:t>Int</w:t>
-      </w:r>
-      <w:proofErr w:type="spellEnd"/>
-      <w:r>
-        <w:rPr>
-          <w:lang w:val="es-ES"/>
-        </w:rPr>
-        <w:t xml:space="preserve"> var1=</w:t>
-      </w:r>
-      <w:proofErr w:type="gramStart"/>
-      <w:r>
-        <w:rPr>
-          <w:lang w:val="es-ES"/>
-        </w:rPr>
-        <w:t>6 ;</w:t>
-      </w:r>
-      <w:proofErr w:type="gramEnd"/>
+      </w:pPr>
     </w:p>
     <w:p>
       <w:pPr>
         <w:pStyle w:val="Paragraphedeliste"/>
         <w:ind w:left="1428"/>
-        <w:rPr>
-          <w:lang w:val="es-ES"/>
-        </w:rPr>
-      </w:pPr>
-      <w:proofErr w:type="spellStart"/>
-      <w:proofErr w:type="gramStart"/>
-      <w:r>
-        <w:rPr>
-          <w:lang w:val="es-ES"/>
-        </w:rPr>
-        <w:t>if</w:t>
-      </w:r>
-      <w:proofErr w:type="spellEnd"/>
-      <w:r>
-        <w:rPr>
-          <w:lang w:val="es-ES"/>
-        </w:rPr>
-        <w:t>(</w:t>
-      </w:r>
-      <w:proofErr w:type="gramEnd"/>
-      <w:r>
-        <w:rPr>
-          <w:lang w:val="es-ES"/>
-        </w:rPr>
-        <w:t>3&gt;5 &amp;&amp; var1&gt;3)</w:t>
-      </w:r>
+      </w:pPr>
     </w:p>
     <w:p>
       <w:pPr>
         <w:pStyle w:val="Paragraphedeliste"/>
         <w:ind w:left="1428"/>
-        <w:rPr>
-          <w:lang w:val="es-ES"/>
-        </w:rPr>
-      </w:pPr>
-      <w:r>
-        <w:rPr>
-          <w:lang w:val="es-ES"/>
-        </w:rPr>
-        <w:t>{</w:t>
-      </w:r>
+      </w:pPr>
     </w:p>
     <w:p>
       <w:pPr>
         <w:pStyle w:val="Paragraphedeliste"/>
         <w:ind w:left="1428"/>
       </w:pPr>
-      <w:proofErr w:type="spellStart"/>
-      <w:r>
-        <w:t>Console.WriteLine</w:t>
-      </w:r>
-      <w:proofErr w:type="spellEnd"/>
-      <w:r>
-        <w:t>(« 3 ne peut être supérieur à 5 ») ;</w:t>
-      </w:r>
     </w:p>
     <w:p>
       <w:pPr>
         <w:pStyle w:val="Paragraphedeliste"/>
         <w:ind w:left="1428"/>
       </w:pPr>
-      <w:r>
-        <w:t>}</w:t>
-      </w:r>
     </w:p>
     <w:p>
       <w:pPr>
         <w:pStyle w:val="Paragraphedeliste"/>
         <w:ind w:left="1428"/>
       </w:pPr>
-      <w:proofErr w:type="spellStart"/>
-      <w:proofErr w:type="gramStart"/>
-      <w:r>
-        <w:t>else</w:t>
-      </w:r>
-      <w:proofErr w:type="spellEnd"/>
-      <w:proofErr w:type="gramEnd"/>
-      <w:r>
-        <w:t xml:space="preserve"> if(3&gt;5 || var1&gt;3)</w:t>
-      </w:r>
     </w:p>
     <w:p>
       <w:pPr>
         <w:pStyle w:val="Paragraphedeliste"/>
         <w:ind w:left="1428"/>
       </w:pPr>
-      <w:proofErr w:type="spellStart"/>
-      <w:r>
-        <w:t>Console.WriteLine</w:t>
-      </w:r>
-      <w:proofErr w:type="spellEnd"/>
-      <w:r>
-        <w:t>(« 3 n’est pas supérieur à 5 mais var1&gt;3 ») ;</w:t>
-      </w:r>
     </w:p>
     <w:p>
       <w:pPr>
         <w:pStyle w:val="Paragraphedeliste"/>
         <w:ind w:left="1428"/>
       </w:pPr>
-      <w:r>
-        <w:t>}</w:t>
-      </w:r>
     </w:p>
     <w:p>
       <w:pPr>
         <w:pStyle w:val="Paragraphedeliste"/>
         <w:ind w:left="1428"/>
       </w:pPr>
-      <w:proofErr w:type="spellStart"/>
-      <w:proofErr w:type="gramStart"/>
-      <w:r>
-        <w:t>else</w:t>
-      </w:r>
-      <w:proofErr w:type="spellEnd"/>
-      <w:proofErr w:type="gramEnd"/>
     </w:p>
     <w:p>
       <w:pPr>
         <w:pStyle w:val="Paragraphedeliste"/>
         <w:ind w:left="1428"/>
       </w:pPr>
-      <w:r>
-        <w:t>{</w:t>
-      </w:r>
     </w:p>
     <w:p>
       <w:pPr>
         <w:pStyle w:val="Paragraphedeliste"/>
         <w:ind w:left="1428"/>
       </w:pPr>
-      <w:proofErr w:type="spellStart"/>
-      <w:r>
-        <w:t>Console.WriteLine</w:t>
-      </w:r>
-      <w:proofErr w:type="spellEnd"/>
-      <w:r>
-        <w:t xml:space="preserve">(« 3 n’est pas supérieur à 5 </w:t>
-      </w:r>
-      <w:r>
-        <w:t>et</w:t>
-      </w:r>
-      <w:r>
-        <w:t xml:space="preserve"> var1</w:t>
-      </w:r>
-      <w:r>
-        <w:t>&lt;</w:t>
-      </w:r>
-      <w:r>
-        <w:t>3</w:t>
-      </w:r>
-      <w:r>
-        <w:t> »</w:t>
-      </w:r>
-      <w:r>
-        <w:t>) ;</w:t>
-      </w:r>
     </w:p>
     <w:p>
       <w:pPr>
         <w:pStyle w:val="Paragraphedeliste"/>
         <w:ind w:left="1428"/>
       </w:pPr>
-      <w:r>
-        <w:t>}</w:t>
-      </w:r>
     </w:p>
     <w:p>
       <w:pPr>
@@ -1986,15 +2340,57 @@
         <w:pStyle w:val="Paragraphedeliste"/>
         <w:ind w:left="1428"/>
       </w:pPr>
-      <w:r>
-        <w:t xml:space="preserve">Le résultat ici sera donc </w:t>
-      </w:r>
-      <w:r>
-        <w:t>« 3 n’est pas supérieur à 5 mais var1&gt;3</w:t>
-      </w:r>
-      <w:r>
-        <w:t> ».</w:t>
-      </w:r>
+    </w:p>
+    <w:p>
+      <w:pPr>
+        <w:pStyle w:val="Paragraphedeliste"/>
+        <w:ind w:left="1428"/>
+      </w:pPr>
+      <w:r>
+        <w:t>Le résultat ici sera donc « 3 n’est pas supérieur à 5 mais var1&gt;3 ».</w:t>
+      </w:r>
+    </w:p>
+    <w:p>
+      <w:pPr>
+        <w:pStyle w:val="Paragraphedeliste"/>
+        <w:ind w:left="1428"/>
+      </w:pPr>
+    </w:p>
+    <w:p>
+      <w:pPr>
+        <w:pStyle w:val="Paragraphedeliste"/>
+        <w:ind w:left="1428"/>
+      </w:pPr>
+    </w:p>
+    <w:p>
+      <w:pPr>
+        <w:pStyle w:val="Paragraphedeliste"/>
+        <w:ind w:left="1428"/>
+      </w:pPr>
+    </w:p>
+    <w:p>
+      <w:pPr>
+        <w:pStyle w:val="Paragraphedeliste"/>
+        <w:ind w:left="1428"/>
+      </w:pPr>
+    </w:p>
+    <w:p>
+      <w:pPr>
+        <w:pStyle w:val="Paragraphedeliste"/>
+        <w:ind w:left="1428"/>
+      </w:pPr>
+    </w:p>
+    <w:p>
+      <w:pPr>
+        <w:pStyle w:val="Paragraphedeliste"/>
+        <w:ind w:left="1428"/>
+      </w:pPr>
+    </w:p>
+    <w:p>
+      <w:pPr>
+        <w:pStyle w:val="Paragraphedeliste"/>
+        <w:ind w:left="1428"/>
+      </w:pPr>
     </w:p>
     <w:p>
       <w:pPr>
@@ -2003,8 +2399,16 @@
           <w:ilvl w:val="0"/>
           <w:numId w:val="22"/>
         </w:numPr>
-      </w:pPr>
-      <w:r>
+        <w:rPr>
+          <w:b/>
+          <w:i/>
+        </w:rPr>
+      </w:pPr>
+      <w:r>
+        <w:rPr>
+          <w:b/>
+          <w:i/>
+        </w:rPr>
         <w:t>Switch Case</w:t>
       </w:r>
     </w:p>
@@ -2028,6 +2432,410 @@
         <w:pStyle w:val="Paragraphedeliste"/>
         <w:ind w:left="1428"/>
       </w:pPr>
+      <w:r>
+        <w:rPr>
+          <w:noProof/>
+        </w:rPr>
+        <mc:AlternateContent>
+          <mc:Choice Requires="wps">
+            <w:drawing>
+              <wp:anchor distT="0" distB="0" distL="114300" distR="114300" simplePos="0" relativeHeight="251650048" behindDoc="0" locked="0" layoutInCell="1" allowOverlap="1" wp14:anchorId="3D1A5012" wp14:editId="0A14C0A6">
+                <wp:simplePos x="0" y="0"/>
+                <wp:positionH relativeFrom="column">
+                  <wp:posOffset>645160</wp:posOffset>
+                </wp:positionH>
+                <wp:positionV relativeFrom="paragraph">
+                  <wp:posOffset>66131</wp:posOffset>
+                </wp:positionV>
+                <wp:extent cx="4811485" cy="1404257"/>
+                <wp:effectExtent l="0" t="0" r="27305" b="24765"/>
+                <wp:wrapNone/>
+                <wp:docPr id="35" name="Zone de texte 35"/>
+                <wp:cNvGraphicFramePr/>
+                <a:graphic xmlns:a="http://schemas.openxmlformats.org/drawingml/2006/main">
+                  <a:graphicData uri="http://schemas.microsoft.com/office/word/2010/wordprocessingShape">
+                    <wps:wsp>
+                      <wps:cNvSpPr txBox="1"/>
+                      <wps:spPr>
+                        <a:xfrm>
+                          <a:off x="0" y="0"/>
+                          <a:ext cx="4811485" cy="1404257"/>
+                        </a:xfrm>
+                        <a:prstGeom prst="rect">
+                          <a:avLst/>
+                        </a:prstGeom>
+                        <a:solidFill>
+                          <a:schemeClr val="lt1"/>
+                        </a:solidFill>
+                        <a:ln w="6350">
+                          <a:solidFill>
+                            <a:prstClr val="black"/>
+                          </a:solidFill>
+                        </a:ln>
+                      </wps:spPr>
+                      <wps:txbx>
+                        <w:txbxContent>
+                          <w:p>
+                            <w:r>
+                              <w:rPr>
+                                <w:color w:val="4472C4" w:themeColor="accent1"/>
+                              </w:rPr>
+                              <w:t>Int</w:t>
+                            </w:r>
+                            <w:r>
+                              <w:t xml:space="preserve"> var1=1 ;</w:t>
+                            </w:r>
+                          </w:p>
+                          <w:p>
+                            <w:pPr>
+                              <w:spacing w:after="0"/>
+                            </w:pPr>
+                            <w:proofErr w:type="gramStart"/>
+                            <w:r>
+                              <w:t>switch</w:t>
+                            </w:r>
+                            <w:proofErr w:type="gramEnd"/>
+                            <w:r>
+                              <w:t>(var1){</w:t>
+                            </w:r>
+                          </w:p>
+                          <w:p>
+                            <w:pPr>
+                              <w:spacing w:after="0"/>
+                            </w:pPr>
+                            <w:proofErr w:type="gramStart"/>
+                            <w:r>
+                              <w:t>case(</w:t>
+                            </w:r>
+                            <w:proofErr w:type="gramEnd"/>
+                            <w:r>
+                              <w:t xml:space="preserve">0) : </w:t>
+                            </w:r>
+                            <w:proofErr w:type="spellStart"/>
+                            <w:r>
+                              <w:rPr>
+                                <w:color w:val="5B9BD5" w:themeColor="accent5"/>
+                              </w:rPr>
+                              <w:t>Console</w:t>
+                            </w:r>
+                            <w:r>
+                              <w:t>.WriteLine</w:t>
+                            </w:r>
+                            <w:proofErr w:type="spellEnd"/>
+                            <w:r>
+                              <w:t>(</w:t>
+                            </w:r>
+                            <w:r>
+                              <w:rPr>
+                                <w:color w:val="C00000"/>
+                              </w:rPr>
+                              <w:t>« var1 égale à 0 »</w:t>
+                            </w:r>
+                            <w:r>
+                              <w:t>) </w:t>
+                            </w:r>
+                            <w:r>
+                              <w:t>;</w:t>
+                            </w:r>
+                          </w:p>
+                          <w:p>
+                            <w:pPr>
+                              <w:spacing w:after="0"/>
+                            </w:pPr>
+                            <w:proofErr w:type="gramStart"/>
+                            <w:r>
+                              <w:t>case(</w:t>
+                            </w:r>
+                            <w:proofErr w:type="gramEnd"/>
+                            <w:r>
+                              <w:t xml:space="preserve">1) : </w:t>
+                            </w:r>
+                            <w:proofErr w:type="spellStart"/>
+                            <w:r>
+                              <w:rPr>
+                                <w:color w:val="5B9BD5" w:themeColor="accent5"/>
+                              </w:rPr>
+                              <w:t>Console</w:t>
+                            </w:r>
+                            <w:r>
+                              <w:t>.WriteLine</w:t>
+                            </w:r>
+                            <w:proofErr w:type="spellEnd"/>
+                            <w:r>
+                              <w:t>(</w:t>
+                            </w:r>
+                            <w:r>
+                              <w:rPr>
+                                <w:color w:val="C00000"/>
+                              </w:rPr>
+                              <w:t>« var1 égale à 1 »</w:t>
+                            </w:r>
+                            <w:r>
+                              <w:t>)</w:t>
+                            </w:r>
+                            <w:r>
+                              <w:rPr>
+                                <w:color w:val="C00000"/>
+                              </w:rPr>
+                              <w:t> </w:t>
+                            </w:r>
+                            <w:r>
+                              <w:t>;</w:t>
+                            </w:r>
+                          </w:p>
+                          <w:p>
+                            <w:pPr>
+                              <w:spacing w:after="0"/>
+                            </w:pPr>
+                            <w:proofErr w:type="gramStart"/>
+                            <w:r>
+                              <w:t>default</w:t>
+                            </w:r>
+                            <w:proofErr w:type="gramEnd"/>
+                            <w:r>
+                              <w:t xml:space="preserve"> : </w:t>
+                            </w:r>
+                            <w:proofErr w:type="spellStart"/>
+                            <w:r>
+                              <w:rPr>
+                                <w:color w:val="5B9BD5" w:themeColor="accent5"/>
+                              </w:rPr>
+                              <w:t>Console</w:t>
+                            </w:r>
+                            <w:r>
+                              <w:t>.WriteLine</w:t>
+                            </w:r>
+                            <w:proofErr w:type="spellEnd"/>
+                            <w:r>
+                              <w:t>(</w:t>
+                            </w:r>
+                            <w:r>
+                              <w:rPr>
+                                <w:color w:val="C00000"/>
+                              </w:rPr>
+                              <w:t>« La valeur de var1 n’existe pas dans la condition »</w:t>
+                            </w:r>
+                            <w:r>
+                              <w:t>)</w:t>
+                            </w:r>
+                            <w:r>
+                              <w:rPr>
+                                <w:color w:val="C00000"/>
+                              </w:rPr>
+                              <w:t> </w:t>
+                            </w:r>
+                            <w:r>
+                              <w:t>;</w:t>
+                            </w:r>
+                          </w:p>
+                          <w:p>
+                            <w:pPr>
+                              <w:spacing w:after="0"/>
+                            </w:pPr>
+                            <w:r>
+                              <w:t>}</w:t>
+                            </w:r>
+                          </w:p>
+                          <w:p>
+                            <w:pPr>
+                              <w:spacing w:after="0"/>
+                            </w:pPr>
+                          </w:p>
+                        </w:txbxContent>
+                      </wps:txbx>
+                      <wps:bodyPr rot="0" spcFirstLastPara="0" vertOverflow="overflow" horzOverflow="overflow" vert="horz" wrap="square" lIns="91440" tIns="45720" rIns="91440" bIns="45720" numCol="1" spcCol="0" rtlCol="0" fromWordArt="0" anchor="t" anchorCtr="0" forceAA="0" compatLnSpc="1">
+                        <a:prstTxWarp prst="textNoShape">
+                          <a:avLst/>
+                        </a:prstTxWarp>
+                        <a:noAutofit/>
+                      </wps:bodyPr>
+                    </wps:wsp>
+                  </a:graphicData>
+                </a:graphic>
+                <wp14:sizeRelV relativeFrom="margin">
+                  <wp14:pctHeight>0</wp14:pctHeight>
+                </wp14:sizeRelV>
+              </wp:anchor>
+            </w:drawing>
+          </mc:Choice>
+          <mc:Fallback>
+            <w:pict>
+              <v:shape w14:anchorId="3D1A5012" id="Zone de texte 35" o:spid="_x0000_s1029" type="#_x0000_t202" style="position:absolute;left:0;text-align:left;margin-left:50.8pt;margin-top:5.2pt;width:378.85pt;height:110.55pt;z-index:251650048;visibility:visible;mso-wrap-style:square;mso-height-percent:0;mso-wrap-distance-left:9pt;mso-wrap-distance-top:0;mso-wrap-distance-right:9pt;mso-wrap-distance-bottom:0;mso-position-horizontal:absolute;mso-position-horizontal-relative:text;mso-position-vertical:absolute;mso-position-vertical-relative:text;mso-height-percent:0;mso-height-relative:margin;v-text-anchor:top" o:gfxdata="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" fillcolor="white [3201]" strokeweight=".5pt">
+                <v:textbox>
+                  <w:txbxContent>
+                    <w:p>
+                      <w:r>
+                        <w:rPr>
+                          <w:color w:val="4472C4" w:themeColor="accent1"/>
+                        </w:rPr>
+                        <w:t>Int</w:t>
+                      </w:r>
+                      <w:r>
+                        <w:t xml:space="preserve"> var1=1 ;</w:t>
+                      </w:r>
+                    </w:p>
+                    <w:p>
+                      <w:pPr>
+                        <w:spacing w:after="0"/>
+                      </w:pPr>
+                      <w:proofErr w:type="gramStart"/>
+                      <w:r>
+                        <w:t>switch</w:t>
+                      </w:r>
+                      <w:proofErr w:type="gramEnd"/>
+                      <w:r>
+                        <w:t>(var1){</w:t>
+                      </w:r>
+                    </w:p>
+                    <w:p>
+                      <w:pPr>
+                        <w:spacing w:after="0"/>
+                      </w:pPr>
+                      <w:proofErr w:type="gramStart"/>
+                      <w:r>
+                        <w:t>case(</w:t>
+                      </w:r>
+                      <w:proofErr w:type="gramEnd"/>
+                      <w:r>
+                        <w:t xml:space="preserve">0) : </w:t>
+                      </w:r>
+                      <w:proofErr w:type="spellStart"/>
+                      <w:r>
+                        <w:rPr>
+                          <w:color w:val="5B9BD5" w:themeColor="accent5"/>
+                        </w:rPr>
+                        <w:t>Console</w:t>
+                      </w:r>
+                      <w:r>
+                        <w:t>.WriteLine</w:t>
+                      </w:r>
+                      <w:proofErr w:type="spellEnd"/>
+                      <w:r>
+                        <w:t>(</w:t>
+                      </w:r>
+                      <w:r>
+                        <w:rPr>
+                          <w:color w:val="C00000"/>
+                        </w:rPr>
+                        <w:t>« var1 égale à 0 »</w:t>
+                      </w:r>
+                      <w:r>
+                        <w:t>) </w:t>
+                      </w:r>
+                      <w:r>
+                        <w:t>;</w:t>
+                      </w:r>
+                    </w:p>
+                    <w:p>
+                      <w:pPr>
+                        <w:spacing w:after="0"/>
+                      </w:pPr>
+                      <w:proofErr w:type="gramStart"/>
+                      <w:r>
+                        <w:t>case(</w:t>
+                      </w:r>
+                      <w:proofErr w:type="gramEnd"/>
+                      <w:r>
+                        <w:t xml:space="preserve">1) : </w:t>
+                      </w:r>
+                      <w:proofErr w:type="spellStart"/>
+                      <w:r>
+                        <w:rPr>
+                          <w:color w:val="5B9BD5" w:themeColor="accent5"/>
+                        </w:rPr>
+                        <w:t>Console</w:t>
+                      </w:r>
+                      <w:r>
+                        <w:t>.WriteLine</w:t>
+                      </w:r>
+                      <w:proofErr w:type="spellEnd"/>
+                      <w:r>
+                        <w:t>(</w:t>
+                      </w:r>
+                      <w:r>
+                        <w:rPr>
+                          <w:color w:val="C00000"/>
+                        </w:rPr>
+                        <w:t>« var1 égale à 1 »</w:t>
+                      </w:r>
+                      <w:r>
+                        <w:t>)</w:t>
+                      </w:r>
+                      <w:r>
+                        <w:rPr>
+                          <w:color w:val="C00000"/>
+                        </w:rPr>
+                        <w:t> </w:t>
+                      </w:r>
+                      <w:r>
+                        <w:t>;</w:t>
+                      </w:r>
+                    </w:p>
+                    <w:p>
+                      <w:pPr>
+                        <w:spacing w:after="0"/>
+                      </w:pPr>
+                      <w:proofErr w:type="gramStart"/>
+                      <w:r>
+                        <w:t>default</w:t>
+                      </w:r>
+                      <w:proofErr w:type="gramEnd"/>
+                      <w:r>
+                        <w:t xml:space="preserve"> : </w:t>
+                      </w:r>
+                      <w:proofErr w:type="spellStart"/>
+                      <w:r>
+                        <w:rPr>
+                          <w:color w:val="5B9BD5" w:themeColor="accent5"/>
+                        </w:rPr>
+                        <w:t>Console</w:t>
+                      </w:r>
+                      <w:r>
+                        <w:t>.WriteLine</w:t>
+                      </w:r>
+                      <w:proofErr w:type="spellEnd"/>
+                      <w:r>
+                        <w:t>(</w:t>
+                      </w:r>
+                      <w:r>
+                        <w:rPr>
+                          <w:color w:val="C00000"/>
+                        </w:rPr>
+                        <w:t>« La valeur de var1 n’existe pas dans la condition »</w:t>
+                      </w:r>
+                      <w:r>
+                        <w:t>)</w:t>
+                      </w:r>
+                      <w:r>
+                        <w:rPr>
+                          <w:color w:val="C00000"/>
+                        </w:rPr>
+                        <w:t> </w:t>
+                      </w:r>
+                      <w:r>
+                        <w:t>;</w:t>
+                      </w:r>
+                    </w:p>
+                    <w:p>
+                      <w:pPr>
+                        <w:spacing w:after="0"/>
+                      </w:pPr>
+                      <w:r>
+                        <w:t>}</w:t>
+                      </w:r>
+                    </w:p>
+                    <w:p>
+                      <w:pPr>
+                        <w:spacing w:after="0"/>
+                      </w:pPr>
+                    </w:p>
+                  </w:txbxContent>
+                </v:textbox>
+              </v:shape>
+            </w:pict>
+          </mc:Fallback>
+        </mc:AlternateContent>
+      </w:r>
     </w:p>
     <w:p>
       <w:pPr>
@@ -2052,10 +2860,6 @@
         <w:pStyle w:val="Paragraphedeliste"/>
         <w:ind w:left="1428"/>
       </w:pPr>
-      <w:r>
-        <w:lastRenderedPageBreak/>
-        <w:t>Int var1=1 ;</w:t>
-      </w:r>
     </w:p>
     <w:p>
       <w:pPr>
@@ -2068,110 +2872,73 @@
         <w:pStyle w:val="Paragraphedeliste"/>
         <w:ind w:left="1428"/>
       </w:pPr>
-      <w:proofErr w:type="gramStart"/>
-      <w:r>
-        <w:t>switch</w:t>
-      </w:r>
-      <w:proofErr w:type="gramEnd"/>
-      <w:r>
-        <w:t>(var1){</w:t>
-      </w:r>
     </w:p>
     <w:p>
       <w:pPr>
         <w:pStyle w:val="Paragraphedeliste"/>
         <w:ind w:left="1428"/>
       </w:pPr>
-      <w:proofErr w:type="gramStart"/>
-      <w:r>
-        <w:t>case(</w:t>
-      </w:r>
-      <w:proofErr w:type="gramEnd"/>
-      <w:r>
-        <w:t xml:space="preserve">0) : </w:t>
-      </w:r>
-      <w:proofErr w:type="spellStart"/>
-      <w:r>
-        <w:t>Console.WriteLine</w:t>
-      </w:r>
-      <w:proofErr w:type="spellEnd"/>
-      <w:r>
-        <w:t>(« </w:t>
-      </w:r>
-      <w:r>
-        <w:t>var1 égale à 0</w:t>
-      </w:r>
-      <w:r>
-        <w:t> ») ;</w:t>
-      </w:r>
     </w:p>
     <w:p>
       <w:pPr>
         <w:pStyle w:val="Paragraphedeliste"/>
         <w:ind w:left="1428"/>
       </w:pPr>
-      <w:proofErr w:type="gramStart"/>
-      <w:r>
-        <w:t>case(</w:t>
-      </w:r>
-      <w:proofErr w:type="gramEnd"/>
-      <w:r>
-        <w:t>1</w:t>
-      </w:r>
-      <w:r>
-        <w:t xml:space="preserve">) : </w:t>
-      </w:r>
-      <w:proofErr w:type="spellStart"/>
-      <w:r>
-        <w:t>Console.WriteLine</w:t>
-      </w:r>
-      <w:proofErr w:type="spellEnd"/>
-      <w:r>
-        <w:t xml:space="preserve">(« var1 égale à </w:t>
-      </w:r>
-      <w:r>
-        <w:t>1</w:t>
-      </w:r>
-      <w:r>
-        <w:t> ») ;</w:t>
-      </w:r>
     </w:p>
     <w:p>
       <w:pPr>
         <w:pStyle w:val="Paragraphedeliste"/>
         <w:ind w:left="1428"/>
       </w:pPr>
+      <w:r>
+        <w:rPr>
+          <w:b/>
+        </w:rPr>
+        <w:t xml:space="preserve">Default </w:t>
+      </w:r>
+      <w:r>
+        <w:t xml:space="preserve">peut être apparenté à </w:t>
+      </w:r>
+      <w:proofErr w:type="spellStart"/>
+      <w:r>
+        <w:t>else</w:t>
+      </w:r>
+      <w:proofErr w:type="spellEnd"/>
+      <w:r>
+        <w:t xml:space="preserve"> dans la structure </w:t>
+      </w:r>
       <w:proofErr w:type="gramStart"/>
       <w:r>
-        <w:t>default</w:t>
+        <w:t>du if</w:t>
       </w:r>
       <w:proofErr w:type="gramEnd"/>
       <w:r>
-        <w:t xml:space="preserve"> : </w:t>
-      </w:r>
-      <w:proofErr w:type="spellStart"/>
-      <w:r>
-        <w:t>Console.WriteLine</w:t>
-      </w:r>
-      <w:proofErr w:type="spellEnd"/>
-      <w:r>
-        <w:t>(« </w:t>
-      </w:r>
-      <w:r>
-        <w:t>La valeur de var1 n’existe pas dans la condition</w:t>
-      </w:r>
-      <w:r>
-        <w:t> ») ;</w:t>
+        <w:t>. Il est exécuté lorsqu’un autre cas ne correspond.</w:t>
       </w:r>
     </w:p>
     <w:p>
       <w:pPr>
         <w:pStyle w:val="Paragraphedeliste"/>
         <w:ind w:left="1428"/>
-      </w:pPr>
-      <w:r>
-        <w:t>}</w:t>
-      </w:r>
+        <w:rPr>
+          <w:b/>
+        </w:rPr>
+      </w:pPr>
+    </w:p>
+    <w:p>
+      <w:pPr>
+        <w:pStyle w:val="Paragraphedeliste"/>
+        <w:ind w:left="1428"/>
+      </w:pPr>
+      <w:r>
+        <w:t>Ici, le programme renverra « var1 égale à 1 »</w:t>
+      </w:r>
+    </w:p>
+    <w:p>
+      <w:pPr>
+        <w:pStyle w:val="Paragraphedeliste"/>
+        <w:ind w:left="1428"/>
+      </w:pPr>
     </w:p>
     <w:p>
       <w:pPr>
@@ -2186,15 +2953,957 @@
           <w:ilvl w:val="0"/>
           <w:numId w:val="22"/>
         </w:numPr>
-      </w:pPr>
-      <w:r>
+        <w:rPr>
+          <w:b/>
+          <w:i/>
+        </w:rPr>
+      </w:pPr>
+      <w:r>
+        <w:rPr>
+          <w:b/>
+          <w:i/>
+        </w:rPr>
         <w:t xml:space="preserve">Instruction for et instruction </w:t>
       </w:r>
       <w:proofErr w:type="spellStart"/>
       <w:r>
+        <w:rPr>
+          <w:b/>
+          <w:i/>
+        </w:rPr>
         <w:t>foreach</w:t>
       </w:r>
       <w:proofErr w:type="spellEnd"/>
+    </w:p>
+    <w:p>
+      <w:pPr>
+        <w:pStyle w:val="Paragraphedeliste"/>
+        <w:ind w:left="1428"/>
+        <w:rPr>
+          <w:b/>
+          <w:i/>
+        </w:rPr>
+      </w:pPr>
+    </w:p>
+    <w:p>
+      <w:pPr>
+        <w:pStyle w:val="Paragraphedeliste"/>
+        <w:ind w:left="1428"/>
+      </w:pPr>
+      <w:r>
+        <w:t xml:space="preserve">On effectue la boucle autant de fois qu’il est précisé. La structure for dépend en règle générale d’un entier qui est automatiquement incrémenté à chaque début de boucle et comparé pour savoir s’il faut continuer l’itération. </w:t>
+      </w:r>
+    </w:p>
+    <w:p>
+      <w:pPr>
+        <w:pStyle w:val="Paragraphedeliste"/>
+        <w:ind w:left="1428"/>
+      </w:pPr>
+    </w:p>
+    <w:p>
+      <w:pPr>
+        <w:pStyle w:val="Paragraphedeliste"/>
+        <w:ind w:left="1428"/>
+      </w:pPr>
+      <w:r>
+        <w:t xml:space="preserve">La structure </w:t>
+      </w:r>
+      <w:proofErr w:type="spellStart"/>
+      <w:r>
+        <w:t>foreach</w:t>
+      </w:r>
+      <w:proofErr w:type="spellEnd"/>
+      <w:r>
+        <w:t xml:space="preserve"> prend en argument une collection d’objets énumérables, et une variable qui prend tout à tour chaque élément de la collection. Le nombre d’itérations dépend donc du nombre d’éléments dans la collection. </w:t>
+      </w:r>
+    </w:p>
+    <w:p>
+      <w:pPr>
+        <w:pStyle w:val="Paragraphedeliste"/>
+        <w:ind w:left="1428"/>
+      </w:pPr>
+    </w:p>
+    <w:p>
+      <w:pPr>
+        <w:pStyle w:val="Paragraphedeliste"/>
+        <w:ind w:left="1428"/>
+      </w:pPr>
+      <w:r>
+        <w:rPr>
+          <w:noProof/>
+        </w:rPr>
+        <mc:AlternateContent>
+          <mc:Choice Requires="wps">
+            <w:drawing>
+              <wp:anchor distT="0" distB="0" distL="114300" distR="114300" simplePos="0" relativeHeight="251658240" behindDoc="0" locked="0" layoutInCell="1" allowOverlap="1" wp14:anchorId="02201E7B" wp14:editId="0F75C2E8">
+                <wp:simplePos x="0" y="0"/>
+                <wp:positionH relativeFrom="column">
+                  <wp:posOffset>1200875</wp:posOffset>
+                </wp:positionH>
+                <wp:positionV relativeFrom="paragraph">
+                  <wp:posOffset>7529</wp:posOffset>
+                </wp:positionV>
+                <wp:extent cx="4082143" cy="1055914"/>
+                <wp:effectExtent l="0" t="0" r="13970" b="11430"/>
+                <wp:wrapNone/>
+                <wp:docPr id="36" name="Zone de texte 36"/>
+                <wp:cNvGraphicFramePr/>
+                <a:graphic xmlns:a="http://schemas.openxmlformats.org/drawingml/2006/main">
+                  <a:graphicData uri="http://schemas.microsoft.com/office/word/2010/wordprocessingShape">
+                    <wps:wsp>
+                      <wps:cNvSpPr txBox="1"/>
+                      <wps:spPr>
+                        <a:xfrm>
+                          <a:off x="0" y="0"/>
+                          <a:ext cx="4082143" cy="1055914"/>
+                        </a:xfrm>
+                        <a:prstGeom prst="rect">
+                          <a:avLst/>
+                        </a:prstGeom>
+                        <a:solidFill>
+                          <a:schemeClr val="lt1"/>
+                        </a:solidFill>
+                        <a:ln w="6350">
+                          <a:solidFill>
+                            <a:prstClr val="black"/>
+                          </a:solidFill>
+                        </a:ln>
+                      </wps:spPr>
+                      <wps:txbx>
+                        <w:txbxContent>
+                          <w:p>
+                            <w:pPr>
+                              <w:spacing w:after="0"/>
+                              <w:rPr>
+                                <w:lang w:val="en-GB"/>
+                              </w:rPr>
+                            </w:pPr>
+                            <w:r>
+                              <w:rPr>
+                                <w:lang w:val="en-GB"/>
+                              </w:rPr>
+                              <w:t>Va</w:t>
+                            </w:r>
+                            <w:r>
+                              <w:rPr>
+                                <w:lang w:val="en-GB"/>
+                              </w:rPr>
+                              <w:t>r1=0;</w:t>
+                            </w:r>
+                          </w:p>
+                          <w:p>
+                            <w:pPr>
+                              <w:spacing w:after="0"/>
+                              <w:rPr>
+                                <w:lang w:val="en-GB"/>
+                              </w:rPr>
+                            </w:pPr>
+                            <w:proofErr w:type="gramStart"/>
+                            <w:r>
+                              <w:rPr>
+                                <w:lang w:val="en-GB"/>
+                              </w:rPr>
+                              <w:t>for(</w:t>
+                            </w:r>
+                            <w:proofErr w:type="gramEnd"/>
+                            <w:r>
+                              <w:rPr>
+                                <w:lang w:val="en-GB"/>
+                              </w:rPr>
+                              <w:t xml:space="preserve">int </w:t>
+                            </w:r>
+                            <w:proofErr w:type="spellStart"/>
+                            <w:r>
+                              <w:rPr>
+                                <w:lang w:val="en-GB"/>
+                              </w:rPr>
+                              <w:t>i</w:t>
+                            </w:r>
+                            <w:proofErr w:type="spellEnd"/>
+                            <w:r>
+                              <w:rPr>
+                                <w:lang w:val="en-GB"/>
+                              </w:rPr>
+                              <w:t xml:space="preserve">=0 ; </w:t>
+                            </w:r>
+                            <w:proofErr w:type="spellStart"/>
+                            <w:r>
+                              <w:rPr>
+                                <w:lang w:val="en-GB"/>
+                              </w:rPr>
+                              <w:t>i</w:t>
+                            </w:r>
+                            <w:proofErr w:type="spellEnd"/>
+                            <w:r>
+                              <w:rPr>
+                                <w:lang w:val="en-GB"/>
+                              </w:rPr>
+                              <w:t xml:space="preserve">&lt;9 ; </w:t>
+                            </w:r>
+                            <w:proofErr w:type="spellStart"/>
+                            <w:r>
+                              <w:rPr>
+                                <w:lang w:val="en-GB"/>
+                              </w:rPr>
+                              <w:t>i</w:t>
+                            </w:r>
+                            <w:proofErr w:type="spellEnd"/>
+                            <w:r>
+                              <w:rPr>
+                                <w:lang w:val="en-GB"/>
+                              </w:rPr>
+                              <w:t>++)</w:t>
+                            </w:r>
+                          </w:p>
+                          <w:p>
+                            <w:pPr>
+                              <w:spacing w:after="0"/>
+                              <w:rPr>
+                                <w:lang w:val="en-GB"/>
+                              </w:rPr>
+                            </w:pPr>
+                            <w:r>
+                              <w:rPr>
+                                <w:lang w:val="en-GB"/>
+                              </w:rPr>
+                              <w:t>{</w:t>
+                            </w:r>
+                          </w:p>
+                          <w:p>
+                            <w:pPr>
+                              <w:spacing w:after="0"/>
+                              <w:rPr>
+                                <w:lang w:val="en-GB"/>
+                              </w:rPr>
+                            </w:pPr>
+                            <w:r>
+                              <w:rPr>
+                                <w:lang w:val="en-GB"/>
+                              </w:rPr>
+                              <w:t xml:space="preserve"> </w:t>
+                            </w:r>
+                            <w:r>
+                              <w:rPr>
+                                <w:lang w:val="en-GB"/>
+                              </w:rPr>
+                              <w:t>Var1++;</w:t>
+                            </w:r>
+                          </w:p>
+                          <w:p>
+                            <w:pPr>
+                              <w:spacing w:after="0"/>
+                              <w:rPr>
+                                <w:lang w:val="en-GB"/>
+                              </w:rPr>
+                            </w:pPr>
+                            <w:r>
+                              <w:rPr>
+                                <w:lang w:val="en-GB"/>
+                              </w:rPr>
+                              <w:t>}</w:t>
+                            </w:r>
+                          </w:p>
+                        </w:txbxContent>
+                      </wps:txbx>
+                      <wps:bodyPr rot="0" spcFirstLastPara="0" vertOverflow="overflow" horzOverflow="overflow" vert="horz" wrap="square" lIns="91440" tIns="45720" rIns="91440" bIns="45720" numCol="1" spcCol="0" rtlCol="0" fromWordArt="0" anchor="t" anchorCtr="0" forceAA="0" compatLnSpc="1">
+                        <a:prstTxWarp prst="textNoShape">
+                          <a:avLst/>
+                        </a:prstTxWarp>
+                        <a:noAutofit/>
+                      </wps:bodyPr>
+                    </wps:wsp>
+                  </a:graphicData>
+                </a:graphic>
+                <wp14:sizeRelV relativeFrom="margin">
+                  <wp14:pctHeight>0</wp14:pctHeight>
+                </wp14:sizeRelV>
+              </wp:anchor>
+            </w:drawing>
+          </mc:Choice>
+          <mc:Fallback>
+            <w:pict>
+              <v:shape w14:anchorId="02201E7B" id="Zone de texte 36" o:spid="_x0000_s1030" type="#_x0000_t202" style="position:absolute;left:0;text-align:left;margin-left:94.55pt;margin-top:.6pt;width:321.45pt;height:83.15pt;z-index:251658240;visibility:visible;mso-wrap-style:square;mso-height-percent:0;mso-wrap-distance-left:9pt;mso-wrap-distance-top:0;mso-wrap-distance-right:9pt;mso-wrap-distance-bottom:0;mso-position-horizontal:absolute;mso-position-horizontal-relative:text;mso-position-vertical:absolute;mso-position-vertical-relative:text;mso-height-percent:0;mso-height-relative:margin;v-text-anchor:top" o:gfxdata="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" fillcolor="white [3201]" strokeweight=".5pt">
+                <v:textbox>
+                  <w:txbxContent>
+                    <w:p>
+                      <w:pPr>
+                        <w:spacing w:after="0"/>
+                        <w:rPr>
+                          <w:lang w:val="en-GB"/>
+                        </w:rPr>
+                      </w:pPr>
+                      <w:r>
+                        <w:rPr>
+                          <w:lang w:val="en-GB"/>
+                        </w:rPr>
+                        <w:t>Va</w:t>
+                      </w:r>
+                      <w:r>
+                        <w:rPr>
+                          <w:lang w:val="en-GB"/>
+                        </w:rPr>
+                        <w:t>r1=0;</w:t>
+                      </w:r>
+                    </w:p>
+                    <w:p>
+                      <w:pPr>
+                        <w:spacing w:after="0"/>
+                        <w:rPr>
+                          <w:lang w:val="en-GB"/>
+                        </w:rPr>
+                      </w:pPr>
+                      <w:proofErr w:type="gramStart"/>
+                      <w:r>
+                        <w:rPr>
+                          <w:lang w:val="en-GB"/>
+                        </w:rPr>
+                        <w:t>for(</w:t>
+                      </w:r>
+                      <w:proofErr w:type="gramEnd"/>
+                      <w:r>
+                        <w:rPr>
+                          <w:lang w:val="en-GB"/>
+                        </w:rPr>
+                        <w:t xml:space="preserve">int </w:t>
+                      </w:r>
+                      <w:proofErr w:type="spellStart"/>
+                      <w:r>
+                        <w:rPr>
+                          <w:lang w:val="en-GB"/>
+                        </w:rPr>
+                        <w:t>i</w:t>
+                      </w:r>
+                      <w:proofErr w:type="spellEnd"/>
+                      <w:r>
+                        <w:rPr>
+                          <w:lang w:val="en-GB"/>
+                        </w:rPr>
+                        <w:t xml:space="preserve">=0 ; </w:t>
+                      </w:r>
+                      <w:proofErr w:type="spellStart"/>
+                      <w:r>
+                        <w:rPr>
+                          <w:lang w:val="en-GB"/>
+                        </w:rPr>
+                        <w:t>i</w:t>
+                      </w:r>
+                      <w:proofErr w:type="spellEnd"/>
+                      <w:r>
+                        <w:rPr>
+                          <w:lang w:val="en-GB"/>
+                        </w:rPr>
+                        <w:t xml:space="preserve">&lt;9 ; </w:t>
+                      </w:r>
+                      <w:proofErr w:type="spellStart"/>
+                      <w:r>
+                        <w:rPr>
+                          <w:lang w:val="en-GB"/>
+                        </w:rPr>
+                        <w:t>i</w:t>
+                      </w:r>
+                      <w:proofErr w:type="spellEnd"/>
+                      <w:r>
+                        <w:rPr>
+                          <w:lang w:val="en-GB"/>
+                        </w:rPr>
+                        <w:t>++)</w:t>
+                      </w:r>
+                    </w:p>
+                    <w:p>
+                      <w:pPr>
+                        <w:spacing w:after="0"/>
+                        <w:rPr>
+                          <w:lang w:val="en-GB"/>
+                        </w:rPr>
+                      </w:pPr>
+                      <w:r>
+                        <w:rPr>
+                          <w:lang w:val="en-GB"/>
+                        </w:rPr>
+                        <w:t>{</w:t>
+                      </w:r>
+                    </w:p>
+                    <w:p>
+                      <w:pPr>
+                        <w:spacing w:after="0"/>
+                        <w:rPr>
+                          <w:lang w:val="en-GB"/>
+                        </w:rPr>
+                      </w:pPr>
+                      <w:r>
+                        <w:rPr>
+                          <w:lang w:val="en-GB"/>
+                        </w:rPr>
+                        <w:t xml:space="preserve"> </w:t>
+                      </w:r>
+                      <w:r>
+                        <w:rPr>
+                          <w:lang w:val="en-GB"/>
+                        </w:rPr>
+                        <w:t>Var1++;</w:t>
+                      </w:r>
+                    </w:p>
+                    <w:p>
+                      <w:pPr>
+                        <w:spacing w:after="0"/>
+                        <w:rPr>
+                          <w:lang w:val="en-GB"/>
+                        </w:rPr>
+                      </w:pPr>
+                      <w:r>
+                        <w:rPr>
+                          <w:lang w:val="en-GB"/>
+                        </w:rPr>
+                        <w:t>}</w:t>
+                      </w:r>
+                    </w:p>
+                  </w:txbxContent>
+                </v:textbox>
+              </v:shape>
+            </w:pict>
+          </mc:Fallback>
+        </mc:AlternateContent>
+      </w:r>
+    </w:p>
+    <w:p>
+      <w:pPr>
+        <w:pStyle w:val="Paragraphedeliste"/>
+        <w:ind w:left="1428"/>
+      </w:pPr>
+    </w:p>
+    <w:p>
+      <w:pPr>
+        <w:pStyle w:val="Paragraphedeliste"/>
+        <w:ind w:left="1428"/>
+      </w:pPr>
+    </w:p>
+    <w:p>
+      <w:pPr>
+        <w:pStyle w:val="Paragraphedeliste"/>
+        <w:ind w:left="1428"/>
+      </w:pPr>
+    </w:p>
+    <w:p>
+      <w:pPr>
+        <w:pStyle w:val="Paragraphedeliste"/>
+        <w:ind w:left="1428"/>
+      </w:pPr>
+    </w:p>
+    <w:p>
+      <w:pPr>
+        <w:pStyle w:val="Paragraphedeliste"/>
+        <w:ind w:left="1428"/>
+      </w:pPr>
+    </w:p>
+    <w:p>
+      <w:pPr>
+        <w:pStyle w:val="Paragraphedeliste"/>
+        <w:ind w:left="1428"/>
+      </w:pPr>
+    </w:p>
+    <w:p>
+      <w:pPr>
+        <w:pStyle w:val="Paragraphedeliste"/>
+        <w:ind w:left="1428"/>
+      </w:pPr>
+      <w:r>
+        <w:t>Dans cet exemple, la boucle est exécutée 9 fois et la valeur finale de Var1 est 9.</w:t>
+      </w:r>
+    </w:p>
+    <w:p>
+      <w:pPr>
+        <w:pStyle w:val="Paragraphedeliste"/>
+        <w:ind w:left="1428"/>
+      </w:pPr>
+    </w:p>
+    <w:p>
+      <w:pPr>
+        <w:pStyle w:val="Paragraphedeliste"/>
+        <w:ind w:left="1428"/>
+      </w:pPr>
+    </w:p>
+    <w:p>
+      <w:pPr>
+        <w:pStyle w:val="Paragraphedeliste"/>
+        <w:ind w:left="1428"/>
+      </w:pPr>
+      <w:r>
+        <w:rPr>
+          <w:noProof/>
+        </w:rPr>
+        <mc:AlternateContent>
+          <mc:Choice Requires="wps">
+            <w:drawing>
+              <wp:anchor distT="0" distB="0" distL="114300" distR="114300" simplePos="0" relativeHeight="251663360" behindDoc="0" locked="0" layoutInCell="1" allowOverlap="1" wp14:anchorId="5444D7C0" wp14:editId="1E6D99D5">
+                <wp:simplePos x="0" y="0"/>
+                <wp:positionH relativeFrom="column">
+                  <wp:posOffset>1265827</wp:posOffset>
+                </wp:positionH>
+                <wp:positionV relativeFrom="paragraph">
+                  <wp:posOffset>3085</wp:posOffset>
+                </wp:positionV>
+                <wp:extent cx="4082143" cy="1611086"/>
+                <wp:effectExtent l="0" t="0" r="13970" b="27305"/>
+                <wp:wrapNone/>
+                <wp:docPr id="37" name="Zone de texte 37"/>
+                <wp:cNvGraphicFramePr/>
+                <a:graphic xmlns:a="http://schemas.openxmlformats.org/drawingml/2006/main">
+                  <a:graphicData uri="http://schemas.microsoft.com/office/word/2010/wordprocessingShape">
+                    <wps:wsp>
+                      <wps:cNvSpPr txBox="1"/>
+                      <wps:spPr>
+                        <a:xfrm>
+                          <a:off x="0" y="0"/>
+                          <a:ext cx="4082143" cy="1611086"/>
+                        </a:xfrm>
+                        <a:prstGeom prst="rect">
+                          <a:avLst/>
+                        </a:prstGeom>
+                        <a:solidFill>
+                          <a:schemeClr val="lt1"/>
+                        </a:solidFill>
+                        <a:ln w="6350">
+                          <a:solidFill>
+                            <a:prstClr val="black"/>
+                          </a:solidFill>
+                        </a:ln>
+                      </wps:spPr>
+                      <wps:txbx>
+                        <w:txbxContent>
+                          <w:p>
+                            <w:pPr>
+                              <w:spacing w:after="0"/>
+                              <w:rPr>
+                                <w:lang w:val="en-GB"/>
+                              </w:rPr>
+                            </w:pPr>
+                            <w:proofErr w:type="gramStart"/>
+                            <w:r>
+                              <w:rPr>
+                                <w:color w:val="5B9BD5" w:themeColor="accent5"/>
+                                <w:lang w:val="en-GB"/>
+                              </w:rPr>
+                              <w:t>int[</w:t>
+                            </w:r>
+                            <w:proofErr w:type="gramEnd"/>
+                            <w:r>
+                              <w:rPr>
+                                <w:color w:val="5B9BD5" w:themeColor="accent5"/>
+                                <w:lang w:val="en-GB"/>
+                              </w:rPr>
+                              <w:t xml:space="preserve">] </w:t>
+                            </w:r>
+                            <w:proofErr w:type="spellStart"/>
+                            <w:r>
+                              <w:rPr>
+                                <w:lang w:val="en-GB"/>
+                              </w:rPr>
+                              <w:t>joursAnniv</w:t>
+                            </w:r>
+                            <w:proofErr w:type="spellEnd"/>
+                            <w:r>
+                              <w:rPr>
+                                <w:lang w:val="en-GB"/>
+                              </w:rPr>
+                              <w:t>={3,10,25,27};</w:t>
+                            </w:r>
+                          </w:p>
+                          <w:p>
+                            <w:pPr>
+                              <w:spacing w:after="0"/>
+                            </w:pPr>
+                            <w:proofErr w:type="spellStart"/>
+                            <w:proofErr w:type="gramStart"/>
+                            <w:r>
+                              <w:rPr>
+                                <w:color w:val="5B9BD5" w:themeColor="accent5"/>
+                              </w:rPr>
+                              <w:t>int</w:t>
+                            </w:r>
+                            <w:proofErr w:type="spellEnd"/>
+                            <w:proofErr w:type="gramEnd"/>
+                            <w:r>
+                              <w:t xml:space="preserve"> </w:t>
+                            </w:r>
+                            <w:proofErr w:type="spellStart"/>
+                            <w:r>
+                              <w:t>aujourdhui</w:t>
+                            </w:r>
+                            <w:proofErr w:type="spellEnd"/>
+                            <w:r>
+                              <w:t>=10 ;</w:t>
+                            </w:r>
+                          </w:p>
+                          <w:p>
+                            <w:pPr>
+                              <w:spacing w:after="0"/>
+                            </w:pPr>
+                            <w:proofErr w:type="spellStart"/>
+                            <w:proofErr w:type="gramStart"/>
+                            <w:r>
+                              <w:t>for</w:t>
+                            </w:r>
+                            <w:r>
+                              <w:t>each</w:t>
+                            </w:r>
+                            <w:proofErr w:type="spellEnd"/>
+                            <w:r>
+                              <w:t>(</w:t>
+                            </w:r>
+                            <w:proofErr w:type="spellStart"/>
+                            <w:proofErr w:type="gramEnd"/>
+                            <w:r>
+                              <w:t>int</w:t>
+                            </w:r>
+                            <w:proofErr w:type="spellEnd"/>
+                            <w:r>
+                              <w:t xml:space="preserve"> jour in </w:t>
+                            </w:r>
+                            <w:proofErr w:type="spellStart"/>
+                            <w:r>
+                              <w:t>joursAnniv</w:t>
+                            </w:r>
+                            <w:proofErr w:type="spellEnd"/>
+                            <w:r>
+                              <w:t>)</w:t>
+                            </w:r>
+                          </w:p>
+                          <w:p>
+                            <w:pPr>
+                              <w:spacing w:after="0"/>
+                            </w:pPr>
+                            <w:r>
+                              <w:t>{</w:t>
+                            </w:r>
+                          </w:p>
+                          <w:p>
+                            <w:pPr>
+                              <w:spacing w:after="0"/>
+                            </w:pPr>
+                            <w:r>
+                              <w:t xml:space="preserve">    </w:t>
+                            </w:r>
+                            <w:proofErr w:type="gramStart"/>
+                            <w:r>
+                              <w:t>If(</w:t>
+                            </w:r>
+                            <w:proofErr w:type="spellStart"/>
+                            <w:proofErr w:type="gramEnd"/>
+                            <w:r>
+                              <w:t>aujourdhui</w:t>
+                            </w:r>
+                            <w:proofErr w:type="spellEnd"/>
+                            <w:r>
+                              <w:t xml:space="preserve"> == jour){</w:t>
+                            </w:r>
+                          </w:p>
+                          <w:p>
+                            <w:pPr>
+                              <w:spacing w:after="0"/>
+                            </w:pPr>
+                            <w:r>
+                              <w:t xml:space="preserve">    </w:t>
+                            </w:r>
+                            <w:proofErr w:type="spellStart"/>
+                            <w:r>
+                              <w:rPr>
+                                <w:color w:val="9CC2E5" w:themeColor="accent5" w:themeTint="99"/>
+                              </w:rPr>
+                              <w:t>Console</w:t>
+                            </w:r>
+                            <w:r>
+                              <w:t>.WriteLine</w:t>
+                            </w:r>
+                            <w:proofErr w:type="spellEnd"/>
+                            <w:r>
+                              <w:t>(jour+ </w:t>
+                            </w:r>
+                            <w:r>
+                              <w:rPr>
+                                <w:color w:val="C00000"/>
+                              </w:rPr>
+                              <w:t>« est un jour d’anniversaire »</w:t>
+                            </w:r>
+                            <w:r>
+                              <w:t>) ;</w:t>
+                            </w:r>
+                          </w:p>
+                          <w:p>
+                            <w:pPr>
+                              <w:spacing w:after="0"/>
+                            </w:pPr>
+                            <w:r>
+                              <w:t>}</w:t>
+                            </w:r>
+                          </w:p>
+                          <w:p>
+                            <w:pPr>
+                              <w:spacing w:after="0"/>
+                            </w:pPr>
+                            <w:r>
+                              <w:t>}</w:t>
+                            </w:r>
+                          </w:p>
+                        </w:txbxContent>
+                      </wps:txbx>
+                      <wps:bodyPr rot="0" spcFirstLastPara="0" vertOverflow="overflow" horzOverflow="overflow" vert="horz" wrap="square" lIns="91440" tIns="45720" rIns="91440" bIns="45720" numCol="1" spcCol="0" rtlCol="0" fromWordArt="0" anchor="t" anchorCtr="0" forceAA="0" compatLnSpc="1">
+                        <a:prstTxWarp prst="textNoShape">
+                          <a:avLst/>
+                        </a:prstTxWarp>
+                        <a:noAutofit/>
+                      </wps:bodyPr>
+                    </wps:wsp>
+                  </a:graphicData>
+                </a:graphic>
+                <wp14:sizeRelV relativeFrom="margin">
+                  <wp14:pctHeight>0</wp14:pctHeight>
+                </wp14:sizeRelV>
+              </wp:anchor>
+            </w:drawing>
+          </mc:Choice>
+          <mc:Fallback>
+            <w:pict>
+              <v:shape w14:anchorId="5444D7C0" id="Zone de texte 37" o:spid="_x0000_s1031" type="#_x0000_t202" style="position:absolute;left:0;text-align:left;margin-left:99.65pt;margin-top:.25pt;width:321.45pt;height:126.85pt;z-index:251663360;visibility:visible;mso-wrap-style:square;mso-height-percent:0;mso-wrap-distance-left:9pt;mso-wrap-distance-top:0;mso-wrap-distance-right:9pt;mso-wrap-distance-bottom:0;mso-position-horizontal:absolute;mso-position-horizontal-relative:text;mso-position-vertical:absolute;mso-position-vertical-relative:text;mso-height-percent:0;mso-height-relative:margin;v-text-anchor:top" o:gfxdata="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" fillcolor="white [3201]" strokeweight=".5pt">
+                <v:textbox>
+                  <w:txbxContent>
+                    <w:p>
+                      <w:pPr>
+                        <w:spacing w:after="0"/>
+                        <w:rPr>
+                          <w:lang w:val="en-GB"/>
+                        </w:rPr>
+                      </w:pPr>
+                      <w:proofErr w:type="gramStart"/>
+                      <w:r>
+                        <w:rPr>
+                          <w:color w:val="5B9BD5" w:themeColor="accent5"/>
+                          <w:lang w:val="en-GB"/>
+                        </w:rPr>
+                        <w:t>int[</w:t>
+                      </w:r>
+                      <w:proofErr w:type="gramEnd"/>
+                      <w:r>
+                        <w:rPr>
+                          <w:color w:val="5B9BD5" w:themeColor="accent5"/>
+                          <w:lang w:val="en-GB"/>
+                        </w:rPr>
+                        <w:t xml:space="preserve">] </w:t>
+                      </w:r>
+                      <w:proofErr w:type="spellStart"/>
+                      <w:r>
+                        <w:rPr>
+                          <w:lang w:val="en-GB"/>
+                        </w:rPr>
+                        <w:t>joursAnniv</w:t>
+                      </w:r>
+                      <w:proofErr w:type="spellEnd"/>
+                      <w:r>
+                        <w:rPr>
+                          <w:lang w:val="en-GB"/>
+                        </w:rPr>
+                        <w:t>={3,10,25,27};</w:t>
+                      </w:r>
+                    </w:p>
+                    <w:p>
+                      <w:pPr>
+                        <w:spacing w:after="0"/>
+                      </w:pPr>
+                      <w:proofErr w:type="spellStart"/>
+                      <w:proofErr w:type="gramStart"/>
+                      <w:r>
+                        <w:rPr>
+                          <w:color w:val="5B9BD5" w:themeColor="accent5"/>
+                        </w:rPr>
+                        <w:t>int</w:t>
+                      </w:r>
+                      <w:proofErr w:type="spellEnd"/>
+                      <w:proofErr w:type="gramEnd"/>
+                      <w:r>
+                        <w:t xml:space="preserve"> </w:t>
+                      </w:r>
+                      <w:proofErr w:type="spellStart"/>
+                      <w:r>
+                        <w:t>aujourdhui</w:t>
+                      </w:r>
+                      <w:proofErr w:type="spellEnd"/>
+                      <w:r>
+                        <w:t>=10 ;</w:t>
+                      </w:r>
+                    </w:p>
+                    <w:p>
+                      <w:pPr>
+                        <w:spacing w:after="0"/>
+                      </w:pPr>
+                      <w:proofErr w:type="spellStart"/>
+                      <w:proofErr w:type="gramStart"/>
+                      <w:r>
+                        <w:t>for</w:t>
+                      </w:r>
+                      <w:r>
+                        <w:t>each</w:t>
+                      </w:r>
+                      <w:proofErr w:type="spellEnd"/>
+                      <w:r>
+                        <w:t>(</w:t>
+                      </w:r>
+                      <w:proofErr w:type="spellStart"/>
+                      <w:proofErr w:type="gramEnd"/>
+                      <w:r>
+                        <w:t>int</w:t>
+                      </w:r>
+                      <w:proofErr w:type="spellEnd"/>
+                      <w:r>
+                        <w:t xml:space="preserve"> jour in </w:t>
+                      </w:r>
+                      <w:proofErr w:type="spellStart"/>
+                      <w:r>
+                        <w:t>joursAnniv</w:t>
+                      </w:r>
+                      <w:proofErr w:type="spellEnd"/>
+                      <w:r>
+                        <w:t>)</w:t>
+                      </w:r>
+                    </w:p>
+                    <w:p>
+                      <w:pPr>
+                        <w:spacing w:after="0"/>
+                      </w:pPr>
+                      <w:r>
+                        <w:t>{</w:t>
+                      </w:r>
+                    </w:p>
+                    <w:p>
+                      <w:pPr>
+                        <w:spacing w:after="0"/>
+                      </w:pPr>
+                      <w:r>
+                        <w:t xml:space="preserve">    </w:t>
+                      </w:r>
+                      <w:proofErr w:type="gramStart"/>
+                      <w:r>
+                        <w:t>If(</w:t>
+                      </w:r>
+                      <w:proofErr w:type="spellStart"/>
+                      <w:proofErr w:type="gramEnd"/>
+                      <w:r>
+                        <w:t>aujourdhui</w:t>
+                      </w:r>
+                      <w:proofErr w:type="spellEnd"/>
+                      <w:r>
+                        <w:t xml:space="preserve"> == jour){</w:t>
+                      </w:r>
+                    </w:p>
+                    <w:p>
+                      <w:pPr>
+                        <w:spacing w:after="0"/>
+                      </w:pPr>
+                      <w:r>
+                        <w:t xml:space="preserve">    </w:t>
+                      </w:r>
+                      <w:proofErr w:type="spellStart"/>
+                      <w:r>
+                        <w:rPr>
+                          <w:color w:val="9CC2E5" w:themeColor="accent5" w:themeTint="99"/>
+                        </w:rPr>
+                        <w:t>Console</w:t>
+                      </w:r>
+                      <w:r>
+                        <w:t>.WriteLine</w:t>
+                      </w:r>
+                      <w:proofErr w:type="spellEnd"/>
+                      <w:r>
+                        <w:t>(jour+ </w:t>
+                      </w:r>
+                      <w:r>
+                        <w:rPr>
+                          <w:color w:val="C00000"/>
+                        </w:rPr>
+                        <w:t>« est un jour d’anniversaire »</w:t>
+                      </w:r>
+                      <w:r>
+                        <w:t>) ;</w:t>
+                      </w:r>
+                    </w:p>
+                    <w:p>
+                      <w:pPr>
+                        <w:spacing w:after="0"/>
+                      </w:pPr>
+                      <w:r>
+                        <w:t>}</w:t>
+                      </w:r>
+                    </w:p>
+                    <w:p>
+                      <w:pPr>
+                        <w:spacing w:after="0"/>
+                      </w:pPr>
+                      <w:r>
+                        <w:t>}</w:t>
+                      </w:r>
+                    </w:p>
+                  </w:txbxContent>
+                </v:textbox>
+              </v:shape>
+            </w:pict>
+          </mc:Fallback>
+        </mc:AlternateContent>
+      </w:r>
+    </w:p>
+    <w:p>
+      <w:pPr>
+        <w:pStyle w:val="Paragraphedeliste"/>
+        <w:ind w:left="1428"/>
+      </w:pPr>
+    </w:p>
+    <w:p>
+      <w:pPr>
+        <w:pStyle w:val="Paragraphedeliste"/>
+        <w:ind w:left="1428"/>
+      </w:pPr>
+    </w:p>
+    <w:p>
+      <w:pPr>
+        <w:pStyle w:val="Paragraphedeliste"/>
+        <w:ind w:left="1428"/>
+      </w:pPr>
+    </w:p>
+    <w:p>
+      <w:pPr>
+        <w:pStyle w:val="Paragraphedeliste"/>
+        <w:ind w:left="1428"/>
+      </w:pPr>
+    </w:p>
+    <w:p>
+      <w:pPr>
+        <w:pStyle w:val="Paragraphedeliste"/>
+        <w:ind w:left="1428"/>
+      </w:pPr>
+    </w:p>
+    <w:p>
+      <w:pPr>
+        <w:pStyle w:val="Paragraphedeliste"/>
+        <w:ind w:left="1428"/>
+      </w:pPr>
+    </w:p>
+    <w:p>
+      <w:pPr>
+        <w:pStyle w:val="Paragraphedeliste"/>
+        <w:ind w:left="1428"/>
+      </w:pPr>
+    </w:p>
+    <w:p>
+      <w:pPr>
+        <w:pStyle w:val="Paragraphedeliste"/>
+        <w:ind w:left="1428"/>
+      </w:pPr>
+      <w:r>
+        <w:lastRenderedPageBreak/>
+        <w:t>La console affichera ici « 10 est un jour d’anniversaire », mais la boucle a bien été exécutée 4 fois.</w:t>
+      </w:r>
+    </w:p>
+    <w:p>
+      <w:pPr>
+        <w:ind w:left="708"/>
+      </w:pPr>
     </w:p>
     <w:p>
       <w:pPr>
@@ -2204,22 +3913,802 @@
           <w:numId w:val="22"/>
         </w:numPr>
         <w:rPr>
+          <w:b/>
+          <w:i/>
           <w:lang w:val="en-GB"/>
         </w:rPr>
       </w:pPr>
       <w:r>
         <w:rPr>
+          <w:b/>
+          <w:i/>
           <w:lang w:val="en-GB"/>
         </w:rPr>
-        <w:t>Instruction while et do w</w:t>
-      </w:r>
-      <w:r>
+        <w:t>Instruction while et do while</w:t>
+      </w:r>
+    </w:p>
+    <w:p>
+      <w:pPr>
+        <w:pStyle w:val="Paragraphedeliste"/>
+        <w:ind w:left="1428"/>
         <w:rPr>
           <w:lang w:val="en-GB"/>
         </w:rPr>
-        <w:t>hile</w:t>
-      </w:r>
-    </w:p>
+      </w:pPr>
+    </w:p>
+    <w:p>
+      <w:pPr>
+        <w:ind w:left="1068"/>
+      </w:pPr>
+      <w:r>
+        <w:t xml:space="preserve">On effectue la boucle tant que la condition est </w:t>
+      </w:r>
+      <w:r>
+        <w:t xml:space="preserve">vraie. </w:t>
+      </w:r>
+      <w:r>
+        <w:t xml:space="preserve">La boucle </w:t>
+      </w:r>
+      <w:r>
+        <w:rPr>
+          <w:b/>
+        </w:rPr>
+        <w:t>do…</w:t>
+      </w:r>
+      <w:proofErr w:type="spellStart"/>
+      <w:r>
+        <w:rPr>
+          <w:b/>
+        </w:rPr>
+        <w:t>While</w:t>
+      </w:r>
+      <w:proofErr w:type="spellEnd"/>
+      <w:r>
+        <w:t xml:space="preserve"> sera </w:t>
+      </w:r>
+      <w:r>
+        <w:t xml:space="preserve">exécutée au moins une fois, tandis que la boucle </w:t>
+      </w:r>
+      <w:proofErr w:type="spellStart"/>
+      <w:r>
+        <w:rPr>
+          <w:b/>
+        </w:rPr>
+        <w:t>while</w:t>
+      </w:r>
+      <w:proofErr w:type="spellEnd"/>
+      <w:r>
+        <w:t xml:space="preserve"> ne sera pas exécutée si la condition est immédiatement fausse.</w:t>
+      </w:r>
+    </w:p>
+    <w:p>
+      <w:pPr>
+        <w:ind w:left="1068"/>
+        <w:rPr>
+          <w:lang w:val="es-ES"/>
+        </w:rPr>
+      </w:pPr>
+      <w:r>
+        <w:rPr>
+          <w:noProof/>
+          <w:lang w:val="es-ES"/>
+        </w:rPr>
+        <mc:AlternateContent>
+          <mc:Choice Requires="wps">
+            <w:drawing>
+              <wp:anchor distT="0" distB="0" distL="114300" distR="114300" simplePos="0" relativeHeight="251680768" behindDoc="0" locked="0" layoutInCell="1" allowOverlap="1" wp14:anchorId="42652B87" wp14:editId="510FE31A">
+                <wp:simplePos x="0" y="0"/>
+                <wp:positionH relativeFrom="column">
+                  <wp:posOffset>1266462</wp:posOffset>
+                </wp:positionH>
+                <wp:positionV relativeFrom="paragraph">
+                  <wp:posOffset>998</wp:posOffset>
+                </wp:positionV>
+                <wp:extent cx="2046514" cy="1055914"/>
+                <wp:effectExtent l="0" t="0" r="11430" b="11430"/>
+                <wp:wrapNone/>
+                <wp:docPr id="39" name="Zone de texte 39"/>
+                <wp:cNvGraphicFramePr/>
+                <a:graphic xmlns:a="http://schemas.openxmlformats.org/drawingml/2006/main">
+                  <a:graphicData uri="http://schemas.microsoft.com/office/word/2010/wordprocessingShape">
+                    <wps:wsp>
+                      <wps:cNvSpPr txBox="1"/>
+                      <wps:spPr>
+                        <a:xfrm>
+                          <a:off x="0" y="0"/>
+                          <a:ext cx="2046514" cy="1055914"/>
+                        </a:xfrm>
+                        <a:prstGeom prst="rect">
+                          <a:avLst/>
+                        </a:prstGeom>
+                        <a:solidFill>
+                          <a:schemeClr val="lt1"/>
+                        </a:solidFill>
+                        <a:ln w="6350">
+                          <a:solidFill>
+                            <a:prstClr val="black"/>
+                          </a:solidFill>
+                        </a:ln>
+                      </wps:spPr>
+                      <wps:txbx>
+                        <w:txbxContent>
+                          <w:p>
+                            <w:pPr>
+                              <w:spacing w:after="0"/>
+                              <w:rPr>
+                                <w:lang w:val="es-ES"/>
+                              </w:rPr>
+                            </w:pPr>
+                            <w:r>
+                              <w:rPr>
+                                <w:lang w:val="es-ES"/>
+                              </w:rPr>
+                              <w:t>var1=</w:t>
+                            </w:r>
+                            <w:proofErr w:type="gramStart"/>
+                            <w:r>
+                              <w:rPr>
+                                <w:lang w:val="es-ES"/>
+                              </w:rPr>
+                              <w:t>2 ;</w:t>
+                            </w:r>
+                            <w:proofErr w:type="gramEnd"/>
+                          </w:p>
+                          <w:p>
+                            <w:pPr>
+                              <w:spacing w:after="0"/>
+                              <w:rPr>
+                                <w:lang w:val="es-ES"/>
+                              </w:rPr>
+                            </w:pPr>
+                            <w:r>
+                              <w:rPr>
+                                <w:lang w:val="es-ES"/>
+                              </w:rPr>
+                              <w:t>var2=</w:t>
+                            </w:r>
+                            <w:proofErr w:type="gramStart"/>
+                            <w:r>
+                              <w:rPr>
+                                <w:lang w:val="es-ES"/>
+                              </w:rPr>
+                              <w:t>0 ;</w:t>
+                            </w:r>
+                            <w:proofErr w:type="gramEnd"/>
+                          </w:p>
+                          <w:p>
+                            <w:pPr>
+                              <w:spacing w:after="0"/>
+                              <w:rPr>
+                                <w:lang w:val="es-ES"/>
+                              </w:rPr>
+                            </w:pPr>
+                            <w:proofErr w:type="spellStart"/>
+                            <w:r>
+                              <w:rPr>
+                                <w:lang w:val="es-ES"/>
+                              </w:rPr>
+                              <w:t>while</w:t>
+                            </w:r>
+                            <w:proofErr w:type="spellEnd"/>
+                            <w:r>
+                              <w:rPr>
+                                <w:lang w:val="es-ES"/>
+                              </w:rPr>
+                              <w:t>(var2&lt;var</w:t>
+                            </w:r>
+                            <w:proofErr w:type="gramStart"/>
+                            <w:r>
+                              <w:rPr>
+                                <w:lang w:val="es-ES"/>
+                              </w:rPr>
+                              <w:t>1){</w:t>
+                            </w:r>
+                            <w:proofErr w:type="gramEnd"/>
+                          </w:p>
+                          <w:p>
+                            <w:pPr>
+                              <w:spacing w:after="0"/>
+                              <w:rPr>
+                                <w:lang w:val="es-ES"/>
+                              </w:rPr>
+                            </w:pPr>
+                            <w:r>
+                              <w:rPr>
+                                <w:lang w:val="es-ES"/>
+                              </w:rPr>
+                              <w:t>var2+</w:t>
+                            </w:r>
+                            <w:proofErr w:type="gramStart"/>
+                            <w:r>
+                              <w:rPr>
+                                <w:lang w:val="es-ES"/>
+                              </w:rPr>
+                              <w:t>+ ;</w:t>
+                            </w:r>
+                            <w:proofErr w:type="gramEnd"/>
+                          </w:p>
+                          <w:p>
+                            <w:pPr>
+                              <w:spacing w:after="0"/>
+                              <w:rPr>
+                                <w:lang w:val="es-ES"/>
+                              </w:rPr>
+                            </w:pPr>
+                            <w:r>
+                              <w:rPr>
+                                <w:lang w:val="es-ES"/>
+                              </w:rPr>
+                              <w:t>}</w:t>
+                            </w:r>
+                          </w:p>
+                          <w:p/>
+                        </w:txbxContent>
+                      </wps:txbx>
+                      <wps:bodyPr rot="0" spcFirstLastPara="0" vertOverflow="overflow" horzOverflow="overflow" vert="horz" wrap="square" lIns="91440" tIns="45720" rIns="91440" bIns="45720" numCol="1" spcCol="0" rtlCol="0" fromWordArt="0" anchor="t" anchorCtr="0" forceAA="0" compatLnSpc="1">
+                        <a:prstTxWarp prst="textNoShape">
+                          <a:avLst/>
+                        </a:prstTxWarp>
+                        <a:noAutofit/>
+                      </wps:bodyPr>
+                    </wps:wsp>
+                  </a:graphicData>
+                </a:graphic>
+                <wp14:sizeRelH relativeFrom="margin">
+                  <wp14:pctWidth>0</wp14:pctWidth>
+                </wp14:sizeRelH>
+                <wp14:sizeRelV relativeFrom="margin">
+                  <wp14:pctHeight>0</wp14:pctHeight>
+                </wp14:sizeRelV>
+              </wp:anchor>
+            </w:drawing>
+          </mc:Choice>
+          <mc:Fallback>
+            <w:pict>
+              <v:shape w14:anchorId="42652B87" id="Zone de texte 39" o:spid="_x0000_s1032" type="#_x0000_t202" style="position:absolute;left:0;text-align:left;margin-left:99.7pt;margin-top:.1pt;width:161.15pt;height:83.15pt;z-index:251680768;visibility:visible;mso-wrap-style:square;mso-width-percent:0;mso-height-percent:0;mso-wrap-distance-left:9pt;mso-wrap-distance-top:0;mso-wrap-distance-right:9pt;mso-wrap-distance-bottom:0;mso-position-horizontal:absolute;mso-position-horizontal-relative:text;mso-position-vertical:absolute;mso-position-vertical-relative:text;mso-width-percent:0;mso-height-percent:0;mso-width-relative:margin;mso-height-relative:margin;v-text-anchor:top" o:gfxdata="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" fillcolor="white [3201]" strokeweight=".5pt">
+                <v:textbox>
+                  <w:txbxContent>
+                    <w:p>
+                      <w:pPr>
+                        <w:spacing w:after="0"/>
+                        <w:rPr>
+                          <w:lang w:val="es-ES"/>
+                        </w:rPr>
+                      </w:pPr>
+                      <w:r>
+                        <w:rPr>
+                          <w:lang w:val="es-ES"/>
+                        </w:rPr>
+                        <w:t>var1=</w:t>
+                      </w:r>
+                      <w:proofErr w:type="gramStart"/>
+                      <w:r>
+                        <w:rPr>
+                          <w:lang w:val="es-ES"/>
+                        </w:rPr>
+                        <w:t>2 ;</w:t>
+                      </w:r>
+                      <w:proofErr w:type="gramEnd"/>
+                    </w:p>
+                    <w:p>
+                      <w:pPr>
+                        <w:spacing w:after="0"/>
+                        <w:rPr>
+                          <w:lang w:val="es-ES"/>
+                        </w:rPr>
+                      </w:pPr>
+                      <w:r>
+                        <w:rPr>
+                          <w:lang w:val="es-ES"/>
+                        </w:rPr>
+                        <w:t>var2=</w:t>
+                      </w:r>
+                      <w:proofErr w:type="gramStart"/>
+                      <w:r>
+                        <w:rPr>
+                          <w:lang w:val="es-ES"/>
+                        </w:rPr>
+                        <w:t>0 ;</w:t>
+                      </w:r>
+                      <w:proofErr w:type="gramEnd"/>
+                    </w:p>
+                    <w:p>
+                      <w:pPr>
+                        <w:spacing w:after="0"/>
+                        <w:rPr>
+                          <w:lang w:val="es-ES"/>
+                        </w:rPr>
+                      </w:pPr>
+                      <w:proofErr w:type="spellStart"/>
+                      <w:r>
+                        <w:rPr>
+                          <w:lang w:val="es-ES"/>
+                        </w:rPr>
+                        <w:t>while</w:t>
+                      </w:r>
+                      <w:proofErr w:type="spellEnd"/>
+                      <w:r>
+                        <w:rPr>
+                          <w:lang w:val="es-ES"/>
+                        </w:rPr>
+                        <w:t>(var2&lt;var</w:t>
+                      </w:r>
+                      <w:proofErr w:type="gramStart"/>
+                      <w:r>
+                        <w:rPr>
+                          <w:lang w:val="es-ES"/>
+                        </w:rPr>
+                        <w:t>1){</w:t>
+                      </w:r>
+                      <w:proofErr w:type="gramEnd"/>
+                    </w:p>
+                    <w:p>
+                      <w:pPr>
+                        <w:spacing w:after="0"/>
+                        <w:rPr>
+                          <w:lang w:val="es-ES"/>
+                        </w:rPr>
+                      </w:pPr>
+                      <w:r>
+                        <w:rPr>
+                          <w:lang w:val="es-ES"/>
+                        </w:rPr>
+                        <w:t>var2+</w:t>
+                      </w:r>
+                      <w:proofErr w:type="gramStart"/>
+                      <w:r>
+                        <w:rPr>
+                          <w:lang w:val="es-ES"/>
+                        </w:rPr>
+                        <w:t>+ ;</w:t>
+                      </w:r>
+                      <w:proofErr w:type="gramEnd"/>
+                    </w:p>
+                    <w:p>
+                      <w:pPr>
+                        <w:spacing w:after="0"/>
+                        <w:rPr>
+                          <w:lang w:val="es-ES"/>
+                        </w:rPr>
+                      </w:pPr>
+                      <w:r>
+                        <w:rPr>
+                          <w:lang w:val="es-ES"/>
+                        </w:rPr>
+                        <w:t>}</w:t>
+                      </w:r>
+                    </w:p>
+                    <w:p/>
+                  </w:txbxContent>
+                </v:textbox>
+              </v:shape>
+            </w:pict>
+          </mc:Fallback>
+        </mc:AlternateContent>
+      </w:r>
+    </w:p>
+    <w:p>
+      <w:pPr>
+        <w:ind w:left="1068"/>
+        <w:rPr>
+          <w:lang w:val="es-ES"/>
+        </w:rPr>
+      </w:pPr>
+    </w:p>
+    <w:p>
+      <w:pPr>
+        <w:ind w:left="1068"/>
+        <w:rPr>
+          <w:lang w:val="es-ES"/>
+        </w:rPr>
+      </w:pPr>
+    </w:p>
+    <w:p>
+      <w:pPr>
+        <w:ind w:left="1068"/>
+        <w:rPr>
+          <w:lang w:val="es-ES"/>
+        </w:rPr>
+      </w:pPr>
+    </w:p>
+    <w:p>
+      <w:pPr>
+        <w:ind w:left="1068"/>
+        <w:rPr>
+          <w:lang w:val="es-ES"/>
+        </w:rPr>
+      </w:pPr>
+      <w:r>
+        <w:rPr>
+          <w:noProof/>
+          <w:lang w:val="es-ES"/>
+        </w:rPr>
+        <mc:AlternateContent>
+          <mc:Choice Requires="wps">
+            <w:drawing>
+              <wp:anchor distT="0" distB="0" distL="114300" distR="114300" simplePos="0" relativeHeight="251666432" behindDoc="0" locked="0" layoutInCell="1" allowOverlap="1" wp14:anchorId="56CECA62" wp14:editId="430D4C64">
+                <wp:simplePos x="0" y="0"/>
+                <wp:positionH relativeFrom="column">
+                  <wp:posOffset>1244691</wp:posOffset>
+                </wp:positionH>
+                <wp:positionV relativeFrom="paragraph">
+                  <wp:posOffset>12519</wp:posOffset>
+                </wp:positionV>
+                <wp:extent cx="2079171" cy="1447800"/>
+                <wp:effectExtent l="0" t="0" r="16510" b="19050"/>
+                <wp:wrapNone/>
+                <wp:docPr id="38" name="Zone de texte 38"/>
+                <wp:cNvGraphicFramePr/>
+                <a:graphic xmlns:a="http://schemas.openxmlformats.org/drawingml/2006/main">
+                  <a:graphicData uri="http://schemas.microsoft.com/office/word/2010/wordprocessingShape">
+                    <wps:wsp>
+                      <wps:cNvSpPr txBox="1"/>
+                      <wps:spPr>
+                        <a:xfrm>
+                          <a:off x="0" y="0"/>
+                          <a:ext cx="2079171" cy="1447800"/>
+                        </a:xfrm>
+                        <a:prstGeom prst="rect">
+                          <a:avLst/>
+                        </a:prstGeom>
+                        <a:solidFill>
+                          <a:schemeClr val="lt1"/>
+                        </a:solidFill>
+                        <a:ln w="6350">
+                          <a:solidFill>
+                            <a:prstClr val="black"/>
+                          </a:solidFill>
+                        </a:ln>
+                      </wps:spPr>
+                      <wps:txbx>
+                        <w:txbxContent>
+                          <w:p>
+                            <w:pPr>
+                              <w:spacing w:after="0"/>
+                              <w:rPr>
+                                <w:lang w:val="es-ES"/>
+                              </w:rPr>
+                            </w:pPr>
+                            <w:r>
+                              <w:rPr>
+                                <w:lang w:val="es-ES"/>
+                              </w:rPr>
+                              <w:t>var1=</w:t>
+                            </w:r>
+                            <w:proofErr w:type="gramStart"/>
+                            <w:r>
+                              <w:rPr>
+                                <w:lang w:val="es-ES"/>
+                              </w:rPr>
+                              <w:t>2 ;</w:t>
+                            </w:r>
+                            <w:proofErr w:type="gramEnd"/>
+                          </w:p>
+                          <w:p>
+                            <w:pPr>
+                              <w:spacing w:after="0"/>
+                              <w:rPr>
+                                <w:lang w:val="es-ES"/>
+                              </w:rPr>
+                            </w:pPr>
+                            <w:r>
+                              <w:rPr>
+                                <w:lang w:val="es-ES"/>
+                              </w:rPr>
+                              <w:t>var2=</w:t>
+                            </w:r>
+                            <w:proofErr w:type="gramStart"/>
+                            <w:r>
+                              <w:rPr>
+                                <w:lang w:val="es-ES"/>
+                              </w:rPr>
+                              <w:t>0 ;</w:t>
+                            </w:r>
+                            <w:proofErr w:type="gramEnd"/>
+                          </w:p>
+                          <w:p>
+                            <w:pPr>
+                              <w:spacing w:after="0"/>
+                              <w:rPr>
+                                <w:lang w:val="es-ES"/>
+                              </w:rPr>
+                            </w:pPr>
+                            <w:proofErr w:type="gramStart"/>
+                            <w:r>
+                              <w:rPr>
+                                <w:lang w:val="es-ES"/>
+                              </w:rPr>
+                              <w:t>d</w:t>
+                            </w:r>
+                            <w:r>
+                              <w:rPr>
+                                <w:lang w:val="es-ES"/>
+                              </w:rPr>
+                              <w:t>o{</w:t>
+                            </w:r>
+                            <w:proofErr w:type="gramEnd"/>
+                          </w:p>
+                          <w:p>
+                            <w:pPr>
+                              <w:spacing w:after="0"/>
+                              <w:rPr>
+                                <w:lang w:val="es-ES"/>
+                              </w:rPr>
+                            </w:pPr>
+                            <w:r>
+                              <w:rPr>
+                                <w:lang w:val="es-ES"/>
+                              </w:rPr>
+                              <w:t>var2+</w:t>
+                            </w:r>
+                            <w:proofErr w:type="gramStart"/>
+                            <w:r>
+                              <w:rPr>
+                                <w:lang w:val="es-ES"/>
+                              </w:rPr>
+                              <w:t>+ ;</w:t>
+                            </w:r>
+                            <w:proofErr w:type="gramEnd"/>
+                          </w:p>
+                          <w:p>
+                            <w:pPr>
+                              <w:spacing w:after="0"/>
+                              <w:rPr>
+                                <w:lang w:val="es-ES"/>
+                              </w:rPr>
+                            </w:pPr>
+                            <w:r>
+                              <w:rPr>
+                                <w:lang w:val="es-ES"/>
+                              </w:rPr>
+                              <w:t xml:space="preserve">} </w:t>
+                            </w:r>
+                            <w:proofErr w:type="spellStart"/>
+                            <w:r>
+                              <w:rPr>
+                                <w:lang w:val="es-ES"/>
+                              </w:rPr>
+                              <w:t>w</w:t>
+                            </w:r>
+                            <w:r>
+                              <w:rPr>
+                                <w:lang w:val="es-ES"/>
+                              </w:rPr>
+                              <w:t>hile</w:t>
+                            </w:r>
+                            <w:proofErr w:type="spellEnd"/>
+                            <w:r>
+                              <w:rPr>
+                                <w:lang w:val="es-ES"/>
+                              </w:rPr>
+                              <w:t>(var2&lt;var1);</w:t>
+                            </w:r>
+                          </w:p>
+                          <w:p>
+                            <w:pPr>
+                              <w:rPr>
+                                <w:lang w:val="es-ES"/>
+                              </w:rPr>
+                            </w:pPr>
+                          </w:p>
+                        </w:txbxContent>
+                      </wps:txbx>
+                      <wps:bodyPr rot="0" spcFirstLastPara="0" vertOverflow="overflow" horzOverflow="overflow" vert="horz" wrap="square" lIns="91440" tIns="45720" rIns="91440" bIns="45720" numCol="1" spcCol="0" rtlCol="0" fromWordArt="0" anchor="t" anchorCtr="0" forceAA="0" compatLnSpc="1">
+                        <a:prstTxWarp prst="textNoShape">
+                          <a:avLst/>
+                        </a:prstTxWarp>
+                        <a:noAutofit/>
+                      </wps:bodyPr>
+                    </wps:wsp>
+                  </a:graphicData>
+                </a:graphic>
+                <wp14:sizeRelH relativeFrom="margin">
+                  <wp14:pctWidth>0</wp14:pctWidth>
+                </wp14:sizeRelH>
+                <wp14:sizeRelV relativeFrom="margin">
+                  <wp14:pctHeight>0</wp14:pctHeight>
+                </wp14:sizeRelV>
+              </wp:anchor>
+            </w:drawing>
+          </mc:Choice>
+          <mc:Fallback>
+            <w:pict>
+              <v:shape w14:anchorId="56CECA62" id="Zone de texte 38" o:spid="_x0000_s1033" type="#_x0000_t202" style="position:absolute;left:0;text-align:left;margin-left:98pt;margin-top:1pt;width:163.7pt;height:114pt;z-index:251666432;visibility:visible;mso-wrap-style:square;mso-width-percent:0;mso-height-percent:0;mso-wrap-distance-left:9pt;mso-wrap-distance-top:0;mso-wrap-distance-right:9pt;mso-wrap-distance-bottom:0;mso-position-horizontal:absolute;mso-position-horizontal-relative:text;mso-position-vertical:absolute;mso-position-vertical-relative:text;mso-width-percent:0;mso-height-percent:0;mso-width-relative:margin;mso-height-relative:margin;v-text-anchor:top" o:gfxdata="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" fillcolor="white [3201]" strokeweight=".5pt">
+                <v:textbox>
+                  <w:txbxContent>
+                    <w:p>
+                      <w:pPr>
+                        <w:spacing w:after="0"/>
+                        <w:rPr>
+                          <w:lang w:val="es-ES"/>
+                        </w:rPr>
+                      </w:pPr>
+                      <w:r>
+                        <w:rPr>
+                          <w:lang w:val="es-ES"/>
+                        </w:rPr>
+                        <w:t>var1=</w:t>
+                      </w:r>
+                      <w:proofErr w:type="gramStart"/>
+                      <w:r>
+                        <w:rPr>
+                          <w:lang w:val="es-ES"/>
+                        </w:rPr>
+                        <w:t>2 ;</w:t>
+                      </w:r>
+                      <w:proofErr w:type="gramEnd"/>
+                    </w:p>
+                    <w:p>
+                      <w:pPr>
+                        <w:spacing w:after="0"/>
+                        <w:rPr>
+                          <w:lang w:val="es-ES"/>
+                        </w:rPr>
+                      </w:pPr>
+                      <w:r>
+                        <w:rPr>
+                          <w:lang w:val="es-ES"/>
+                        </w:rPr>
+                        <w:t>var2=</w:t>
+                      </w:r>
+                      <w:proofErr w:type="gramStart"/>
+                      <w:r>
+                        <w:rPr>
+                          <w:lang w:val="es-ES"/>
+                        </w:rPr>
+                        <w:t>0 ;</w:t>
+                      </w:r>
+                      <w:proofErr w:type="gramEnd"/>
+                    </w:p>
+                    <w:p>
+                      <w:pPr>
+                        <w:spacing w:after="0"/>
+                        <w:rPr>
+                          <w:lang w:val="es-ES"/>
+                        </w:rPr>
+                      </w:pPr>
+                      <w:proofErr w:type="gramStart"/>
+                      <w:r>
+                        <w:rPr>
+                          <w:lang w:val="es-ES"/>
+                        </w:rPr>
+                        <w:t>d</w:t>
+                      </w:r>
+                      <w:r>
+                        <w:rPr>
+                          <w:lang w:val="es-ES"/>
+                        </w:rPr>
+                        <w:t>o{</w:t>
+                      </w:r>
+                      <w:proofErr w:type="gramEnd"/>
+                    </w:p>
+                    <w:p>
+                      <w:pPr>
+                        <w:spacing w:after="0"/>
+                        <w:rPr>
+                          <w:lang w:val="es-ES"/>
+                        </w:rPr>
+                      </w:pPr>
+                      <w:r>
+                        <w:rPr>
+                          <w:lang w:val="es-ES"/>
+                        </w:rPr>
+                        <w:t>var2+</w:t>
+                      </w:r>
+                      <w:proofErr w:type="gramStart"/>
+                      <w:r>
+                        <w:rPr>
+                          <w:lang w:val="es-ES"/>
+                        </w:rPr>
+                        <w:t>+ ;</w:t>
+                      </w:r>
+                      <w:proofErr w:type="gramEnd"/>
+                    </w:p>
+                    <w:p>
+                      <w:pPr>
+                        <w:spacing w:after="0"/>
+                        <w:rPr>
+                          <w:lang w:val="es-ES"/>
+                        </w:rPr>
+                      </w:pPr>
+                      <w:r>
+                        <w:rPr>
+                          <w:lang w:val="es-ES"/>
+                        </w:rPr>
+                        <w:t xml:space="preserve">} </w:t>
+                      </w:r>
+                      <w:proofErr w:type="spellStart"/>
+                      <w:r>
+                        <w:rPr>
+                          <w:lang w:val="es-ES"/>
+                        </w:rPr>
+                        <w:t>w</w:t>
+                      </w:r>
+                      <w:r>
+                        <w:rPr>
+                          <w:lang w:val="es-ES"/>
+                        </w:rPr>
+                        <w:t>hile</w:t>
+                      </w:r>
+                      <w:proofErr w:type="spellEnd"/>
+                      <w:r>
+                        <w:rPr>
+                          <w:lang w:val="es-ES"/>
+                        </w:rPr>
+                        <w:t>(var2&lt;var1);</w:t>
+                      </w:r>
+                    </w:p>
+                    <w:p>
+                      <w:pPr>
+                        <w:rPr>
+                          <w:lang w:val="es-ES"/>
+                        </w:rPr>
+                      </w:pPr>
+                    </w:p>
+                  </w:txbxContent>
+                </v:textbox>
+              </v:shape>
+            </w:pict>
+          </mc:Fallback>
+        </mc:AlternateContent>
+      </w:r>
+    </w:p>
+    <w:p>
+      <w:pPr>
+        <w:ind w:left="1068"/>
+        <w:rPr>
+          <w:lang w:val="es-ES"/>
+        </w:rPr>
+      </w:pPr>
+    </w:p>
+    <w:p>
+      <w:pPr>
+        <w:ind w:left="1068"/>
+        <w:rPr>
+          <w:lang w:val="es-ES"/>
+        </w:rPr>
+      </w:pPr>
+    </w:p>
+    <w:p>
+      <w:pPr>
+        <w:ind w:left="1068"/>
+        <w:rPr>
+          <w:lang w:val="es-ES"/>
+        </w:rPr>
+      </w:pPr>
+    </w:p>
+    <w:p>
+      <w:pPr>
+        <w:ind w:left="1068"/>
+        <w:rPr>
+          <w:lang w:val="es-ES"/>
+        </w:rPr>
+      </w:pPr>
+    </w:p>
+    <w:p>
+      <w:pPr>
+        <w:ind w:left="1068"/>
+        <w:rPr>
+          <w:lang w:val="es-ES"/>
+        </w:rPr>
+      </w:pPr>
+    </w:p>
+    <w:p>
+      <w:pPr>
+        <w:ind w:left="1068"/>
+      </w:pPr>
+      <w:r>
+        <w:t>La boucle ici est exécutée 2 fois.</w:t>
+      </w:r>
+      <w:bookmarkStart w:id="0" w:name="_GoBack"/>
+      <w:bookmarkEnd w:id="0"/>
+    </w:p>
+    <w:p>
+      <w:pPr>
+        <w:ind w:left="1068"/>
+      </w:pPr>
+    </w:p>
+    <w:p/>
     <w:p>
       <w:r>
         <w:t>PARLER DU NAMESPACE !!!!</w:t>
@@ -2326,6 +4815,7 @@
         <w:ind w:firstLine="360"/>
       </w:pPr>
       <w:r>
+        <w:lastRenderedPageBreak/>
         <w:t>Comme dans de nombreux langages, le ; est obligatoire à la fin d’une ligne d’instruction.</w:t>
       </w:r>
     </w:p>
@@ -2456,11 +4946,7 @@
       </w:r>
       <w:proofErr w:type="spellEnd"/>
       <w:r>
-        <w:t xml:space="preserve">…) ou en utilisant var qui permet au compilateur de déduire. Une variable déclarée ne peut pas être assigné à une variable d’un autre type sans utiliser le type-casting qui est une conversion explicite </w:t>
-      </w:r>
-      <w:r>
-        <w:lastRenderedPageBreak/>
-        <w:t>d’un type. Certains cas entrainent cependant une conversion implicite s’il n’y a pas de perte de donnée et cela est effectué par le compilateur.</w:t>
+        <w:t>…) ou en utilisant var qui permet au compilateur de déduire. Une variable déclarée ne peut pas être assigné à une variable d’un autre type sans utiliser le type-casting qui est une conversion explicite d’un type. Certains cas entrainent cependant une conversion implicite s’il n’y a pas de perte de donnée et cela est effectué par le compilateur.</w:t>
       </w:r>
       <w:r>
         <w:t xml:space="preserve"> </w:t>
@@ -2745,6 +5231,7 @@
         <w:rPr>
           <w:noProof/>
         </w:rPr>
+        <w:lastRenderedPageBreak/>
         <mc:AlternateContent>
           <mc:Choice Requires="wps">
             <w:drawing>
@@ -3401,7 +5888,7 @@
           </mc:Choice>
           <mc:Fallback>
             <w:pict>
-              <v:shape w14:anchorId="41A70C0E" id="Zone de texte 3" o:spid="_x0000_s1028" type="#_x0000_t202" style="position:absolute;left:0;text-align:left;margin-left:82.15pt;margin-top:.6pt;width:330pt;height:123.75pt;z-index:251648000;visibility:visible;mso-wrap-style:square;mso-width-percent:0;mso-height-percent:0;mso-wrap-distance-left:9pt;mso-wrap-distance-top:0;mso-wrap-distance-right:9pt;mso-wrap-distance-bottom:0;mso-position-horizontal:absolute;mso-position-horizontal-relative:text;mso-position-vertical:absolute;mso-position-vertical-relative:text;mso-width-percent:0;mso-height-percent:0;mso-width-relative:margin;mso-height-relative:margin;v-text-anchor:top" o:gfxdata="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" fillcolor="white [3201]" stroked="f" strokeweight=".5pt">
+              <v:shape w14:anchorId="41A70C0E" id="Zone de texte 3" o:spid="_x0000_s1034" type="#_x0000_t202" style="position:absolute;left:0;text-align:left;margin-left:82.15pt;margin-top:.6pt;width:330pt;height:123.75pt;z-index:251648000;visibility:visible;mso-wrap-style:square;mso-width-percent:0;mso-height-percent:0;mso-wrap-distance-left:9pt;mso-wrap-distance-top:0;mso-wrap-distance-right:9pt;mso-wrap-distance-bottom:0;mso-position-horizontal:absolute;mso-position-horizontal-relative:text;mso-position-vertical:absolute;mso-position-vertical-relative:text;mso-width-percent:0;mso-height-percent:0;mso-width-relative:margin;mso-height-relative:margin;v-text-anchor:top" o:gfxdata="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" fillcolor="white [3201]" stroked="f" strokeweight=".5pt">
                 <v:textbox>
                   <w:txbxContent>
                     <w:p>
@@ -4112,7 +6599,6 @@
           <w:sz w:val="19"/>
           <w:szCs w:val="19"/>
         </w:rPr>
-        <w:lastRenderedPageBreak/>
         <w:t>enum</w:t>
       </w:r>
       <w:proofErr w:type="spellEnd"/>
@@ -4767,6 +7253,7 @@
         <w:pStyle w:val="Paragraphedeliste"/>
       </w:pPr>
       <w:r>
+        <w:lastRenderedPageBreak/>
         <w:t>Les classes sont des structures de données améliorées contenant à la fois les données et les méthodes liées.</w:t>
       </w:r>
     </w:p>
@@ -5436,7 +7923,6 @@
     </w:p>
     <w:p>
       <w:r>
-        <w:lastRenderedPageBreak/>
         <w:t xml:space="preserve">              </w:t>
       </w:r>
       <w:r>
@@ -5907,7 +8393,7 @@
           </mc:Choice>
           <mc:Fallback>
             <w:pict>
-              <v:shape w14:anchorId="270323DF" id="Zone de texte 8" o:spid="_x0000_s1029" type="#_x0000_t202" style="position:absolute;margin-left:276.4pt;margin-top:1.7pt;width:108pt;height:23.25pt;z-index:251654144;visibility:visible;mso-wrap-style:square;mso-width-percent:0;mso-height-percent:0;mso-wrap-distance-left:9pt;mso-wrap-distance-top:0;mso-wrap-distance-right:9pt;mso-wrap-distance-bottom:0;mso-position-horizontal:absolute;mso-position-horizontal-relative:text;mso-position-vertical:absolute;mso-position-vertical-relative:text;mso-width-percent:0;mso-height-percent:0;mso-width-relative:margin;mso-height-relative:margin;v-text-anchor:top" o:gfxdata="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" fillcolor="white [3201]" strokeweight=".5pt">
+              <v:shape w14:anchorId="270323DF" id="Zone de texte 8" o:spid="_x0000_s1035" type="#_x0000_t202" style="position:absolute;margin-left:276.4pt;margin-top:1.7pt;width:108pt;height:23.25pt;z-index:251654144;visibility:visible;mso-wrap-style:square;mso-width-percent:0;mso-height-percent:0;mso-wrap-distance-left:9pt;mso-wrap-distance-top:0;mso-wrap-distance-right:9pt;mso-wrap-distance-bottom:0;mso-position-horizontal:absolute;mso-position-horizontal-relative:text;mso-position-vertical:absolute;mso-position-vertical-relative:text;mso-width-percent:0;mso-height-percent:0;mso-width-relative:margin;mso-height-relative:margin;v-text-anchor:top" o:gfxdata="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" fillcolor="white [3201]" strokeweight=".5pt">
                 <v:textbox>
                   <w:txbxContent>
                     <w:p>
@@ -5990,7 +8476,7 @@
           </mc:Choice>
           <mc:Fallback>
             <w:pict>
-              <v:shapetype w14:anchorId="036598BA" id="_x0000_t13" coordsize="21600,21600" o:spt="13" adj="16200,5400" path="m@0,l@0@1,0@1,0@2@0@2@0,21600,21600,10800xe">
+              <v:shapetype w14:anchorId="699BF6F2" id="_x0000_t13" coordsize="21600,21600" o:spt="13" adj="16200,5400" path="m@0,l@0@1,0@1,0@2@0@2@0,21600,21600,10800xe">
                 <v:stroke joinstyle="miter"/>
                 <v:formulas>
                   <v:f eqn="val #0"/>
@@ -6448,6 +8934,7 @@
         <w:rPr>
           <w:color w:val="000000" w:themeColor="text1"/>
         </w:rPr>
+        <w:lastRenderedPageBreak/>
         <w:t xml:space="preserve">Leur effet est lié à celui de la catégorie de classes </w:t>
       </w:r>
       <w:r>
@@ -6814,7 +9301,6 @@
         <w:pStyle w:val="Paragraphedeliste"/>
       </w:pPr>
       <w:r>
-        <w:lastRenderedPageBreak/>
         <w:t>Il est également possible d’utiliser les expressions lambda pour instancier un délégué. Elles permettent notamment de simplifier l’écriture des délégués.</w:t>
       </w:r>
     </w:p>
@@ -8945,7 +11431,7 @@
           </mc:Choice>
           <mc:Fallback>
             <w:pict>
-              <v:shape w14:anchorId="5D227015" id="Zone de texte 29" o:spid="_x0000_s1030" type="#_x0000_t202" style="position:absolute;margin-left:34.75pt;margin-top:-43.85pt;width:411pt;height:442.8pt;z-index:251673600;visibility:visible;mso-wrap-style:square;mso-height-percent:0;mso-wrap-distance-left:9pt;mso-wrap-distance-top:0;mso-wrap-distance-right:9pt;mso-wrap-distance-bottom:0;mso-position-horizontal:absolute;mso-position-horizontal-relative:text;mso-position-vertical:absolute;mso-position-vertical-relative:text;mso-height-percent:0;mso-height-relative:margin;v-text-anchor:top" o:gfxdata="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" fillcolor="white [3201]" strokeweight=".5pt">
+              <v:shape w14:anchorId="5D227015" id="Zone de texte 29" o:spid="_x0000_s1036" type="#_x0000_t202" style="position:absolute;margin-left:34.75pt;margin-top:-43.85pt;width:411pt;height:442.8pt;z-index:251673600;visibility:visible;mso-wrap-style:square;mso-height-percent:0;mso-wrap-distance-left:9pt;mso-wrap-distance-top:0;mso-wrap-distance-right:9pt;mso-wrap-distance-bottom:0;mso-position-horizontal:absolute;mso-position-horizontal-relative:text;mso-position-vertical:absolute;mso-position-vertical-relative:text;mso-height-percent:0;mso-height-relative:margin;v-text-anchor:top" o:gfxdata="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" fillcolor="white [3201]" strokeweight=".5pt">
                 <v:textbox>
                   <w:txbxContent>
                     <w:p>
@@ -11131,7 +13617,6 @@
     <w:p>
       <w:proofErr w:type="spellStart"/>
       <w:r>
-        <w:lastRenderedPageBreak/>
         <w:t>Func</w:t>
       </w:r>
       <w:proofErr w:type="spellEnd"/>
@@ -11618,6 +14103,7 @@
           <w:sz w:val="32"/>
           <w:u w:val="single"/>
         </w:rPr>
+        <w:lastRenderedPageBreak/>
         <w:t>Mettre un exemple</w:t>
       </w:r>
     </w:p>
@@ -11708,7 +14194,6 @@
         <w:rPr>
           <w:noProof/>
         </w:rPr>
-        <w:lastRenderedPageBreak/>
         <w:drawing>
           <wp:inline distT="0" distB="0" distL="0" distR="0" wp14:anchorId="4F2E4982" wp14:editId="398FEA95">
             <wp:extent cx="5760720" cy="3284220"/>
@@ -11854,6 +14339,7 @@
     </w:p>
     <w:p>
       <w:r>
+        <w:lastRenderedPageBreak/>
         <w:t xml:space="preserve">Ici Salade a un constructeur qui reprend les précédents éléments du constructeur </w:t>
       </w:r>
       <w:proofErr w:type="gramStart"/>
@@ -11966,7 +14452,6 @@
         <w:rPr>
           <w:noProof/>
         </w:rPr>
-        <w:lastRenderedPageBreak/>
         <w:drawing>
           <wp:anchor distT="0" distB="0" distL="114300" distR="114300" simplePos="0" relativeHeight="251653632" behindDoc="0" locked="0" layoutInCell="1" allowOverlap="1" wp14:anchorId="6ABDC211" wp14:editId="6E734436">
             <wp:simplePos x="0" y="0"/>
@@ -12114,7 +14599,7 @@
           </mc:Choice>
           <mc:Fallback>
             <w:pict>
-              <v:shapetype w14:anchorId="766DD328" id="_x0000_t5" coordsize="21600,21600" o:spt="5" adj="10800" path="m@0,l,21600r21600,xe">
+              <v:shapetype w14:anchorId="56F5BFF4" id="_x0000_t5" coordsize="21600,21600" o:spt="5" adj="10800" path="m@0,l,21600r21600,xe">
                 <v:stroke joinstyle="miter"/>
                 <v:formulas>
                   <v:f eqn="val #0"/>
@@ -12202,7 +14687,7 @@
           </mc:Choice>
           <mc:Fallback>
             <w:pict>
-              <v:shape w14:anchorId="16A8D4EC" id="Triangle isocèle 26" o:spid="_x0000_s1026" type="#_x0000_t5" style="position:absolute;margin-left:219.85pt;margin-top:2.95pt;width:17.4pt;height:15pt;z-index:251666432;visibility:visible;mso-wrap-style:square;mso-wrap-distance-left:9pt;mso-wrap-distance-top:0;mso-wrap-distance-right:9pt;mso-wrap-distance-bottom:0;mso-position-horizontal:absolute;mso-position-horizontal-relative:text;mso-position-vertical:absolute;mso-position-vertical-relative:text;v-text-anchor:middle" o:gfxdata="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" fillcolor="black [3213]" strokecolor="black [3213]" strokeweight="1pt"/>
+              <v:shape w14:anchorId="378B78BD" id="Triangle isocèle 26" o:spid="_x0000_s1026" type="#_x0000_t5" style="position:absolute;margin-left:219.85pt;margin-top:2.95pt;width:17.4pt;height:15pt;z-index:251666432;visibility:visible;mso-wrap-style:square;mso-wrap-distance-left:9pt;mso-wrap-distance-top:0;mso-wrap-distance-right:9pt;mso-wrap-distance-bottom:0;mso-position-horizontal:absolute;mso-position-horizontal-relative:text;mso-position-vertical:absolute;mso-position-vertical-relative:text;v-text-anchor:middle" o:gfxdata="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" fillcolor="black [3213]" strokecolor="black [3213]" strokeweight="1pt"/>
             </w:pict>
           </mc:Fallback>
         </mc:AlternateContent>
@@ -12278,7 +14763,7 @@
           </mc:Choice>
           <mc:Fallback>
             <w:pict>
-              <v:shape w14:anchorId="021C3340" id="Triangle isocèle 25" o:spid="_x0000_s1026" type="#_x0000_t5" style="position:absolute;margin-left:129.05pt;margin-top:.55pt;width:17.4pt;height:15pt;rotation:3346179fd;z-index:251665408;visibility:visible;mso-wrap-style:square;mso-wrap-distance-left:9pt;mso-wrap-distance-top:0;mso-wrap-distance-right:9pt;mso-wrap-distance-bottom:0;mso-position-horizontal:absolute;mso-position-horizontal-relative:text;mso-position-vertical:absolute;mso-position-vertical-relative:text;v-text-anchor:middle" o:gfxdata="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" fillcolor="black [3213]" strokecolor="black [3213]" strokeweight="1pt"/>
+              <v:shape w14:anchorId="5FB62568" id="Triangle isocèle 25" o:spid="_x0000_s1026" type="#_x0000_t5" style="position:absolute;margin-left:129.05pt;margin-top:.55pt;width:17.4pt;height:15pt;rotation:3346179fd;z-index:251665408;visibility:visible;mso-wrap-style:square;mso-wrap-distance-left:9pt;mso-wrap-distance-top:0;mso-wrap-distance-right:9pt;mso-wrap-distance-bottom:0;mso-position-horizontal:absolute;mso-position-horizontal-relative:text;mso-position-vertical:absolute;mso-position-vertical-relative:text;v-text-anchor:middle" o:gfxdata="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" fillcolor="black [3213]" strokecolor="black [3213]" strokeweight="1pt"/>
             </w:pict>
           </mc:Fallback>
         </mc:AlternateContent>
@@ -12350,7 +14835,7 @@
           </mc:Choice>
           <mc:Fallback>
             <w:pict>
-              <v:line w14:anchorId="79E90C7E" id="Connecteur droit 19" o:spid="_x0000_s1026" style="position:absolute;flip:x;z-index:251660288;visibility:visible;mso-wrap-style:square;mso-width-percent:0;mso-height-percent:0;mso-wrap-distance-left:9pt;mso-wrap-distance-top:0;mso-wrap-distance-right:9pt;mso-wrap-distance-bottom:0;mso-position-horizontal:absolute;mso-position-horizontal-relative:text;mso-position-vertical:absolute;mso-position-vertical-relative:text;mso-width-percent:0;mso-height-percent:0;mso-width-relative:margin;mso-height-relative:margin" from="40.75pt,2.35pt" to="143.95pt,89.35pt" o:gfxdata="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" strokecolor="black [3213]" strokeweight="1pt">
+              <v:line w14:anchorId="6A5B8BF1" id="Connecteur droit 19" o:spid="_x0000_s1026" style="position:absolute;flip:x;z-index:251660288;visibility:visible;mso-wrap-style:square;mso-width-percent:0;mso-height-percent:0;mso-wrap-distance-left:9pt;mso-wrap-distance-top:0;mso-wrap-distance-right:9pt;mso-wrap-distance-bottom:0;mso-position-horizontal:absolute;mso-position-horizontal-relative:text;mso-position-vertical:absolute;mso-position-vertical-relative:text;mso-width-percent:0;mso-height-percent:0;mso-width-relative:margin;mso-height-relative:margin" from="40.75pt,2.35pt" to="143.95pt,89.35pt" o:gfxdata="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" strokecolor="black [3213]" strokeweight="1pt">
                 <v:stroke joinstyle="miter"/>
               </v:line>
             </w:pict>
@@ -12424,7 +14909,7 @@
           </mc:Choice>
           <mc:Fallback>
             <w:pict>
-              <v:line w14:anchorId="7739F53A" id="Connecteur droit 18" o:spid="_x0000_s1026" style="position:absolute;z-index:251659264;visibility:visible;mso-wrap-style:square;mso-width-percent:0;mso-height-percent:0;mso-wrap-distance-left:9pt;mso-wrap-distance-top:0;mso-wrap-distance-right:9pt;mso-wrap-distance-bottom:0;mso-position-horizontal:absolute;mso-position-horizontal-relative:text;mso-position-vertical:absolute;mso-position-vertical-relative:text;mso-width-percent:0;mso-height-percent:0;mso-width-relative:margin;mso-height-relative:margin" from="302.95pt,2.35pt" to="356.35pt,89.35pt" o:gfxdata="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" strokecolor="black [3213]" strokeweight="1pt">
+              <v:line w14:anchorId="5A46FF53" id="Connecteur droit 18" o:spid="_x0000_s1026" style="position:absolute;z-index:251659264;visibility:visible;mso-wrap-style:square;mso-width-percent:0;mso-height-percent:0;mso-wrap-distance-left:9pt;mso-wrap-distance-top:0;mso-wrap-distance-right:9pt;mso-wrap-distance-bottom:0;mso-position-horizontal:absolute;mso-position-horizontal-relative:text;mso-position-vertical:absolute;mso-position-vertical-relative:text;mso-width-percent:0;mso-height-percent:0;mso-width-relative:margin;mso-height-relative:margin" from="302.95pt,2.35pt" to="356.35pt,89.35pt" o:gfxdata="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" strokecolor="black [3213]" strokeweight="1pt">
                 <v:stroke joinstyle="miter"/>
               </v:line>
             </w:pict>
@@ -12492,7 +14977,7 @@
           </mc:Choice>
           <mc:Fallback>
             <w:pict>
-              <v:line w14:anchorId="73E70674" id="Connecteur droit 17" o:spid="_x0000_s1026" style="position:absolute;z-index:251658240;visibility:visible;mso-wrap-style:square;mso-wrap-distance-left:9pt;mso-wrap-distance-top:0;mso-wrap-distance-right:9pt;mso-wrap-distance-bottom:0;mso-position-horizontal:absolute;mso-position-horizontal-relative:text;mso-position-vertical:absolute;mso-position-vertical-relative:text" from="229.15pt,2.95pt" to="229.15pt,23.95pt" o:gfxdata="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" strokecolor="black [3213]" strokeweight="1pt">
+              <v:line w14:anchorId="472EBC3F" id="Connecteur droit 17" o:spid="_x0000_s1026" style="position:absolute;z-index:251658240;visibility:visible;mso-wrap-style:square;mso-wrap-distance-left:9pt;mso-wrap-distance-top:0;mso-wrap-distance-right:9pt;mso-wrap-distance-bottom:0;mso-position-horizontal:absolute;mso-position-horizontal-relative:text;mso-position-vertical:absolute;mso-position-vertical-relative:text" from="229.15pt,2.95pt" to="229.15pt,23.95pt" o:gfxdata="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" strokecolor="black [3213]" strokeweight="1pt">
                 <v:stroke joinstyle="miter"/>
               </v:line>
             </w:pict>
@@ -12727,6 +15212,7 @@
         <w:rPr>
           <w:noProof/>
         </w:rPr>
+        <w:lastRenderedPageBreak/>
         <mc:AlternateContent>
           <mc:Choice Requires="wps">
             <w:drawing>
@@ -12794,7 +15280,7 @@
           </mc:Choice>
           <mc:Fallback>
             <w:pict>
-              <v:shapetype w14:anchorId="1CEFC100" id="_x0000_t110" coordsize="21600,21600" o:spt="110" path="m10800,l,10800,10800,21600,21600,10800xe">
+              <v:shapetype w14:anchorId="405A50B2" id="_x0000_t110" coordsize="21600,21600" o:spt="110" path="m10800,l,10800,10800,21600,21600,10800xe">
                 <v:stroke joinstyle="miter"/>
                 <v:path gradientshapeok="t" o:connecttype="rect" textboxrect="5400,5400,16200,16200"/>
               </v:shapetype>
@@ -12870,7 +15356,7 @@
           </mc:Choice>
           <mc:Fallback>
             <w:pict>
-              <v:line w14:anchorId="46861040" id="Connecteur droit 21" o:spid="_x0000_s1026" style="position:absolute;z-index:251662336;visibility:visible;mso-wrap-style:square;mso-width-percent:0;mso-height-percent:0;mso-wrap-distance-left:9pt;mso-wrap-distance-top:0;mso-wrap-distance-right:9pt;mso-wrap-distance-bottom:0;mso-position-horizontal:absolute;mso-position-horizontal-relative:text;mso-position-vertical:absolute;mso-position-vertical-relative:text;mso-width-percent:0;mso-height-percent:0;mso-width-relative:margin;mso-height-relative:margin" from="108.55pt,12.35pt" to="122.35pt,27.35pt" o:gfxdata="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" strokecolor="black [3213]" strokeweight="1pt">
+              <v:line w14:anchorId="126BE17B" id="Connecteur droit 21" o:spid="_x0000_s1026" style="position:absolute;z-index:251662336;visibility:visible;mso-wrap-style:square;mso-width-percent:0;mso-height-percent:0;mso-wrap-distance-left:9pt;mso-wrap-distance-top:0;mso-wrap-distance-right:9pt;mso-wrap-distance-bottom:0;mso-position-horizontal:absolute;mso-position-horizontal-relative:text;mso-position-vertical:absolute;mso-position-vertical-relative:text;mso-width-percent:0;mso-height-percent:0;mso-width-relative:margin;mso-height-relative:margin" from="108.55pt,12.35pt" to="122.35pt,27.35pt" o:gfxdata="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" strokecolor="black [3213]" strokeweight="1pt">
                 <v:stroke joinstyle="miter"/>
               </v:line>
             </w:pict>
@@ -12944,7 +15430,7 @@
           </mc:Choice>
           <mc:Fallback>
             <w:pict>
-              <v:line w14:anchorId="5B87345C" id="Connecteur droit 20" o:spid="_x0000_s1026" style="position:absolute;flip:x;z-index:251661312;visibility:visible;mso-wrap-style:square;mso-width-percent:0;mso-height-percent:0;mso-wrap-distance-left:9pt;mso-wrap-distance-top:0;mso-wrap-distance-right:9pt;mso-wrap-distance-bottom:0;mso-position-horizontal:absolute;mso-position-horizontal-relative:text;mso-position-vertical:absolute;mso-position-vertical-relative:text;mso-width-percent:0;mso-height-percent:0;mso-width-relative:margin;mso-height-relative:margin" from="27.55pt,10.8pt" to="27.55pt,40.55pt" o:gfxdata="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" strokecolor="black [3213]" strokeweight="1pt">
+              <v:line w14:anchorId="11D7CD0A" id="Connecteur droit 20" o:spid="_x0000_s1026" style="position:absolute;flip:x;z-index:251661312;visibility:visible;mso-wrap-style:square;mso-width-percent:0;mso-height-percent:0;mso-wrap-distance-left:9pt;mso-wrap-distance-top:0;mso-wrap-distance-right:9pt;mso-wrap-distance-bottom:0;mso-position-horizontal:absolute;mso-position-horizontal-relative:text;mso-position-vertical:absolute;mso-position-vertical-relative:text;mso-width-percent:0;mso-height-percent:0;mso-width-relative:margin;mso-height-relative:margin" from="27.55pt,10.8pt" to="27.55pt,40.55pt" o:gfxdata="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" strokecolor="black [3213]" strokeweight="1pt">
                 <v:stroke joinstyle="miter"/>
               </v:line>
             </w:pict>
@@ -13020,7 +15506,7 @@
           </mc:Choice>
           <mc:Fallback>
             <w:pict>
-              <v:line w14:anchorId="3FA611A2" id="Connecteur droit 22" o:spid="_x0000_s1026" style="position:absolute;z-index:251663360;visibility:visible;mso-wrap-style:square;mso-width-percent:0;mso-height-percent:0;mso-wrap-distance-left:9pt;mso-wrap-distance-top:0;mso-wrap-distance-right:9pt;mso-wrap-distance-bottom:0;mso-position-horizontal:absolute;mso-position-horizontal-relative:text;mso-position-vertical:absolute;mso-position-vertical-relative:text;mso-width-percent:0;mso-height-percent:0;mso-width-relative:margin;mso-height-relative:margin" from="126.55pt,8.45pt" to="140.35pt,23.45pt" o:gfxdata="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" strokecolor="black [3213]" strokeweight="1pt">
+              <v:line w14:anchorId="2A643C9F" id="Connecteur droit 22" o:spid="_x0000_s1026" style="position:absolute;z-index:251663360;visibility:visible;mso-wrap-style:square;mso-width-percent:0;mso-height-percent:0;mso-wrap-distance-left:9pt;mso-wrap-distance-top:0;mso-wrap-distance-right:9pt;mso-wrap-distance-bottom:0;mso-position-horizontal:absolute;mso-position-horizontal-relative:text;mso-position-vertical:absolute;mso-position-vertical-relative:text;mso-width-percent:0;mso-height-percent:0;mso-width-relative:margin;mso-height-relative:margin" from="126.55pt,8.45pt" to="140.35pt,23.45pt" o:gfxdata="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" strokecolor="black [3213]" strokeweight="1pt">
                 <v:stroke joinstyle="miter"/>
               </v:line>
             </w:pict>
@@ -13165,7 +15651,7 @@
           </mc:Choice>
           <mc:Fallback>
             <w:pict>
-              <v:line w14:anchorId="1FA38405" id="Connecteur droit 23" o:spid="_x0000_s1026" style="position:absolute;z-index:251664384;visibility:visible;mso-wrap-style:square;mso-width-percent:0;mso-height-percent:0;mso-wrap-distance-left:9pt;mso-wrap-distance-top:0;mso-wrap-distance-right:9pt;mso-wrap-distance-bottom:0;mso-position-horizontal:absolute;mso-position-horizontal-relative:text;mso-position-vertical:absolute;mso-position-vertical-relative:text;mso-width-percent:0;mso-height-percent:0;mso-width-relative:margin;mso-height-relative:margin" from="2in,5.05pt" to="157.8pt,20.05pt" o:gfxdata="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" strokecolor="black [3213]" strokeweight="1pt">
+              <v:line w14:anchorId="15B041FA" id="Connecteur droit 23" o:spid="_x0000_s1026" style="position:absolute;z-index:251664384;visibility:visible;mso-wrap-style:square;mso-width-percent:0;mso-height-percent:0;mso-wrap-distance-left:9pt;mso-wrap-distance-top:0;mso-wrap-distance-right:9pt;mso-wrap-distance-bottom:0;mso-position-horizontal:absolute;mso-position-horizontal-relative:text;mso-position-vertical:absolute;mso-position-vertical-relative:text;mso-width-percent:0;mso-height-percent:0;mso-width-relative:margin;mso-height-relative:margin" from="2in,5.05pt" to="157.8pt,20.05pt" o:gfxdata="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" strokecolor="black [3213]" strokeweight="1pt">
                 <v:stroke joinstyle="miter"/>
               </v:line>
             </w:pict>
@@ -13241,7 +15727,7 @@
           </mc:Choice>
           <mc:Fallback>
             <w:pict>
-              <v:line w14:anchorId="1C76BD3F" id="Connecteur droit 24" o:spid="_x0000_s1026" style="position:absolute;z-index:251642880;visibility:visible;mso-wrap-style:square;mso-width-percent:0;mso-height-percent:0;mso-wrap-distance-left:9pt;mso-wrap-distance-top:0;mso-wrap-distance-right:9pt;mso-wrap-distance-bottom:0;mso-position-horizontal:absolute;mso-position-horizontal-relative:text;mso-position-vertical:absolute;mso-position-vertical-relative:text;mso-width-percent:0;mso-height-percent:0;mso-width-relative:margin;mso-height-relative:margin" from="160.15pt,.7pt" to="173.95pt,15.7pt" o:gfxdata="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" strokecolor="black [3213]" strokeweight="1pt">
+              <v:line w14:anchorId="5E8B452D" id="Connecteur droit 24" o:spid="_x0000_s1026" style="position:absolute;z-index:251642880;visibility:visible;mso-wrap-style:square;mso-width-percent:0;mso-height-percent:0;mso-wrap-distance-left:9pt;mso-wrap-distance-top:0;mso-wrap-distance-right:9pt;mso-wrap-distance-bottom:0;mso-position-horizontal:absolute;mso-position-horizontal-relative:text;mso-position-vertical:absolute;mso-position-vertical-relative:text;mso-width-percent:0;mso-height-percent:0;mso-width-relative:margin;mso-height-relative:margin" from="160.15pt,.7pt" to="173.95pt,15.7pt" o:gfxdata="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" strokecolor="black [3213]" strokeweight="1pt">
                 <v:stroke joinstyle="miter"/>
               </v:line>
             </w:pict>
@@ -13332,7 +15818,6 @@
         <w:rPr>
           <w:noProof/>
         </w:rPr>
-        <w:lastRenderedPageBreak/>
         <mc:AlternateContent>
           <mc:Choice Requires="wps">
             <w:drawing>
@@ -13395,7 +15880,7 @@
           </mc:Choice>
           <mc:Fallback>
             <w:pict>
-              <v:shape w14:anchorId="5664A646" id="Flèche : droite 33" o:spid="_x0000_s1026" type="#_x0000_t13" style="position:absolute;margin-left:217.75pt;margin-top:44.35pt;width:34.8pt;height:21.6pt;z-index:251670528;visibility:visible;mso-wrap-style:square;mso-wrap-distance-left:9pt;mso-wrap-distance-top:0;mso-wrap-distance-right:9pt;mso-wrap-distance-bottom:0;mso-position-horizontal:absolute;mso-position-horizontal-relative:text;mso-position-vertical:absolute;mso-position-vertical-relative:text;v-text-anchor:middle" o:gfxdata="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" adj="14897" fillcolor="#4472c4 [3204]" strokecolor="#1f3763 [1604]" strokeweight="1pt"/>
+              <v:shape w14:anchorId="2418CE7D" id="Flèche : droite 33" o:spid="_x0000_s1026" type="#_x0000_t13" style="position:absolute;margin-left:217.75pt;margin-top:44.35pt;width:34.8pt;height:21.6pt;z-index:251670528;visibility:visible;mso-wrap-style:square;mso-wrap-distance-left:9pt;mso-wrap-distance-top:0;mso-wrap-distance-right:9pt;mso-wrap-distance-bottom:0;mso-position-horizontal:absolute;mso-position-horizontal-relative:text;mso-position-vertical:absolute;mso-position-vertical-relative:text;v-text-anchor:middle" o:gfxdata="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" adj="14897" fillcolor="#4472c4 [3204]" strokecolor="#1f3763 [1604]" strokeweight="1pt"/>
             </w:pict>
           </mc:Fallback>
         </mc:AlternateContent>
@@ -13802,6 +16287,7 @@
         </w:numPr>
       </w:pPr>
       <w:r>
+        <w:lastRenderedPageBreak/>
         <w:t>On commence par déclarer un délégué, dans l’exemple complet il prendra en argument un string.</w:t>
       </w:r>
     </w:p>
@@ -14429,7 +16915,6 @@
           <w:sz w:val="19"/>
           <w:szCs w:val="19"/>
         </w:rPr>
-        <w:lastRenderedPageBreak/>
         <w:t xml:space="preserve">        </w:t>
       </w:r>
     </w:p>
@@ -16872,7 +19357,7 @@
           </mc:Choice>
           <mc:Fallback>
             <w:pict>
-              <v:shape w14:anchorId="2323FD32" id="Zone de texte 28" o:spid="_x0000_s1031" type="#_x0000_t202" style="position:absolute;margin-left:83.95pt;margin-top:.5pt;width:283.8pt;height:377.4pt;z-index:251662848;visibility:visible;mso-wrap-style:square;mso-width-percent:0;mso-height-percent:0;mso-wrap-distance-left:9pt;mso-wrap-distance-top:0;mso-wrap-distance-right:9pt;mso-wrap-distance-bottom:0;mso-position-horizontal:absolute;mso-position-horizontal-relative:text;mso-position-vertical:absolute;mso-position-vertical-relative:text;mso-width-percent:0;mso-height-percent:0;mso-width-relative:margin;mso-height-relative:margin;v-text-anchor:top" o:gfxdata="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" fillcolor="white [3201]" strokeweight=".5pt">
+              <v:shape w14:anchorId="2323FD32" id="Zone de texte 28" o:spid="_x0000_s1037" type="#_x0000_t202" style="position:absolute;margin-left:83.95pt;margin-top:.5pt;width:283.8pt;height:377.4pt;z-index:251662848;visibility:visible;mso-wrap-style:square;mso-width-percent:0;mso-height-percent:0;mso-wrap-distance-left:9pt;mso-wrap-distance-top:0;mso-wrap-distance-right:9pt;mso-wrap-distance-bottom:0;mso-position-horizontal:absolute;mso-position-horizontal-relative:text;mso-position-vertical:absolute;mso-position-vertical-relative:text;mso-width-percent:0;mso-height-percent:0;mso-width-relative:margin;mso-height-relative:margin;v-text-anchor:top" o:gfxdata="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" fillcolor="white [3201]" strokeweight=".5pt">
                 <v:textbox>
                   <w:txbxContent>
                     <w:p>
@@ -19025,7 +21510,6 @@
     </w:p>
     <w:p>
       <w:r>
-        <w:lastRenderedPageBreak/>
         <w:t>La majeure différence en C# est de pouvoir créer des attributs qui permettent eux aussi de qualifier l’entité</w:t>
       </w:r>
       <w:r>
@@ -19716,6 +22200,7 @@
           <w:sz w:val="19"/>
           <w:szCs w:val="19"/>
         </w:rPr>
+        <w:lastRenderedPageBreak/>
         <w:t>[</w:t>
       </w:r>
       <w:proofErr w:type="gramStart"/>
@@ -20509,7 +22994,6 @@
           <w:sz w:val="19"/>
           <w:szCs w:val="19"/>
         </w:rPr>
-        <w:lastRenderedPageBreak/>
         <w:t xml:space="preserve">        </w:t>
       </w:r>
       <w:proofErr w:type="gramStart"/>
@@ -22025,6 +24509,7 @@
                 <w:i/>
                 <w:u w:val="single"/>
               </w:rPr>
+              <w:lastRenderedPageBreak/>
               <w:t>Intermediate</w:t>
             </w:r>
             <w:proofErr w:type="spellEnd"/>
@@ -22054,7 +24539,12 @@
           </w:tcPr>
           <w:p>
             <w:r>
-              <w:t xml:space="preserve">Langage de programmation de plus bas niveau lisible par l’humain. C’est un </w:t>
+              <w:lastRenderedPageBreak/>
+              <w:t xml:space="preserve">Langage de programmation de plus bas niveau lisible </w:t>
+            </w:r>
+            <w:r>
+              <w:lastRenderedPageBreak/>
+              <w:t xml:space="preserve">par l’humain. C’est un </w:t>
             </w:r>
             <w:proofErr w:type="spellStart"/>
             <w:r>
@@ -22081,6 +24571,7 @@
               <w:jc w:val="center"/>
             </w:pPr>
             <w:r>
+              <w:lastRenderedPageBreak/>
               <w:t>Introduction</w:t>
             </w:r>
           </w:p>
@@ -22418,8 +24909,101 @@
                 <w:i/>
                 <w:u w:val="single"/>
               </w:rPr>
-              <w:lastRenderedPageBreak/>
               <w:t>Variable</w:t>
+            </w:r>
+          </w:p>
+        </w:tc>
+        <w:tc>
+          <w:tcPr>
+            <w:tcW w:w="5208" w:type="dxa"/>
+          </w:tcPr>
+          <w:p/>
+        </w:tc>
+        <w:tc>
+          <w:tcPr>
+            <w:tcW w:w="2234" w:type="dxa"/>
+          </w:tcPr>
+          <w:p>
+            <w:pPr>
+              <w:jc w:val="center"/>
+            </w:pPr>
+            <w:r>
+              <w:t>I-</w:t>
+            </w:r>
+          </w:p>
+        </w:tc>
+      </w:tr>
+      <w:tr>
+        <w:trPr>
+          <w:trHeight w:val="346"/>
+        </w:trPr>
+        <w:tc>
+          <w:tcPr>
+            <w:tcW w:w="1846" w:type="dxa"/>
+          </w:tcPr>
+          <w:p>
+            <w:pPr>
+              <w:jc w:val="center"/>
+              <w:rPr>
+                <w:b/>
+                <w:i/>
+                <w:u w:val="single"/>
+              </w:rPr>
+            </w:pPr>
+            <w:r>
+              <w:rPr>
+                <w:b/>
+                <w:i/>
+                <w:u w:val="single"/>
+              </w:rPr>
+              <w:t>Itération</w:t>
+            </w:r>
+          </w:p>
+        </w:tc>
+        <w:tc>
+          <w:tcPr>
+            <w:tcW w:w="5208" w:type="dxa"/>
+          </w:tcPr>
+          <w:p/>
+        </w:tc>
+        <w:tc>
+          <w:tcPr>
+            <w:tcW w:w="2234" w:type="dxa"/>
+          </w:tcPr>
+          <w:p>
+            <w:pPr>
+              <w:jc w:val="center"/>
+            </w:pPr>
+            <w:r>
+              <w:t>I-</w:t>
+            </w:r>
+          </w:p>
+        </w:tc>
+      </w:tr>
+      <w:tr>
+        <w:trPr>
+          <w:trHeight w:val="346"/>
+        </w:trPr>
+        <w:tc>
+          <w:tcPr>
+            <w:tcW w:w="1846" w:type="dxa"/>
+          </w:tcPr>
+          <w:p>
+            <w:pPr>
+              <w:jc w:val="center"/>
+              <w:rPr>
+                <w:b/>
+                <w:i/>
+                <w:u w:val="single"/>
+              </w:rPr>
+            </w:pPr>
+            <w:r>
+              <w:rPr>
+                <w:b/>
+                <w:i/>
+                <w:u w:val="single"/>
+              </w:rPr>
+              <w:t>Incrémenter</w:t>
             </w:r>
           </w:p>
         </w:tc>
@@ -23370,7 +25954,11 @@
           </w:tcPr>
           <w:p>
             <w:r>
-              <w:t xml:space="preserve">Possibilité de redéfinir un comportement spécifique à une classe fille. C’est-à-dire modifier ou compléter la méthode mère pour l’utiliser dans la classe fille. Sans </w:t>
+              <w:t xml:space="preserve">Possibilité de redéfinir un comportement spécifique à une classe fille. C’est-à-dire modifier ou compléter la </w:t>
+            </w:r>
+            <w:r>
+              <w:lastRenderedPageBreak/>
+              <w:t xml:space="preserve">méthode mère pour l’utiliser dans la classe fille. Sans </w:t>
             </w:r>
             <w:proofErr w:type="spellStart"/>
             <w:r>
@@ -23391,6 +25979,7 @@
               <w:jc w:val="center"/>
             </w:pPr>
             <w:r>
+              <w:lastRenderedPageBreak/>
               <w:t>I-</w:t>
             </w:r>
           </w:p>
@@ -24029,7 +26618,7 @@
       <w:r>
         <w:t xml:space="preserve">- </w:t>
       </w:r>
-      <w:hyperlink r:id="rId21" w:history="1">
+      <w:hyperlink r:id="rId21" w:anchor="LIV" w:history="1">
         <w:r>
           <w:rPr>
             <w:rStyle w:val="Lienhypertexte"/>
@@ -24043,10 +26632,7 @@
         <w:t>-</w:t>
       </w:r>
       <w:r>
-        <w:t xml:space="preserve"> </w:t>
-      </w:r>
-      <w:r>
-        <w:t>https://docs.microsoft.com/fr-fr/dotnet/csharp/language-reference/keywords/value-types</w:t>
+        <w:t xml:space="preserve"> https://docs.microsoft.com/fr-fr/dotnet/csharp/language-reference/keywords/value-types</w:t>
       </w:r>
     </w:p>
     <w:p/>
@@ -24084,6 +26670,7 @@
     <w:p/>
     <w:p>
       <w:r>
+        <w:lastRenderedPageBreak/>
         <w:t xml:space="preserve">Délégué + évènement : </w:t>
       </w:r>
       <w:hyperlink r:id="rId25" w:history="1">
@@ -27425,7 +30012,7 @@
 </file>
 
 <file path=customXml/itemProps1.xml><?xml version="1.0" encoding="utf-8"?>
-<ds:datastoreItem xmlns:ds="http://schemas.openxmlformats.org/officeDocument/2006/customXml" ds:itemID="{B69A984D-9389-416B-8F63-9E87E328988F}">
+<ds:datastoreItem xmlns:ds="http://schemas.openxmlformats.org/officeDocument/2006/customXml" ds:itemID="{7F60908A-B9A2-42D0-9EEE-351DF871B9B3}">
   <ds:schemaRefs>
     <ds:schemaRef ds:uri="http://schemas.openxmlformats.org/officeDocument/2006/bibliography"/>
   </ds:schemaRefs>

</xml_diff>

<commit_message>
Ajout Exception : manque un exemple
</commit_message>
<xml_diff>
--- a/CoursCS2.docx
+++ b/CoursCS2.docx
@@ -27,7 +27,7 @@
             <v:path o:extrusionok="f" gradientshapeok="t" o:connecttype="rect"/>
             <o:lock v:ext="edit" aspectratio="t"/>
           </v:shapetype>
-          <v:shape id="_x0000_s1026" type="#_x0000_t75" alt="Afficher l’image source" style="position:absolute;margin-left:404.4pt;margin-top:-32.95pt;width:97.2pt;height:97.2pt;z-index:-251644928" wrapcoords="10135 1329 3157 5317 2326 5982 2326 15286 4652 17280 5317 17280 10302 20105 10468 20105 11465 20105 11631 20105 16615 17280 17280 17280 19606 15120 19772 6314 18609 5151 11797 1329 10135 1329">
+          <v:shape id="_x0000_s1026" type="#_x0000_t75" alt="Afficher l’image source" style="position:absolute;margin-left:404.4pt;margin-top:-32.95pt;width:97.2pt;height:97.2pt;z-index:-251641344" wrapcoords="10135 1329 3157 5317 2326 5982 2326 15286 4652 17280 5317 17280 10302 20105 10468 20105 11465 20105 11631 20105 16615 17280 17280 17280 19606 15120 19772 6314 18609 5151 11797 1329 10135 1329">
             <v:imagedata r:id="rId8" o:title="Csharp_Logo" croptop="10547f" cropbottom="10138f" cropleft="9626f" cropright="10957f"/>
             <w10:wrap type="through"/>
           </v:shape>
@@ -41,7 +41,7 @@
         <mc:AlternateContent>
           <mc:Choice Requires="wps">
             <w:drawing>
-              <wp:anchor distT="0" distB="0" distL="114300" distR="114300" simplePos="0" relativeHeight="251646976" behindDoc="0" locked="0" layoutInCell="1" allowOverlap="1" wp14:anchorId="2C2E93F6" wp14:editId="28F6A7B7">
+              <wp:anchor distT="0" distB="0" distL="114300" distR="114300" simplePos="0" relativeHeight="251642368" behindDoc="0" locked="0" layoutInCell="1" allowOverlap="1" wp14:anchorId="2C2E93F6" wp14:editId="28F6A7B7">
                 <wp:simplePos x="0" y="0"/>
                 <wp:positionH relativeFrom="column">
                   <wp:posOffset>-602615</wp:posOffset>
@@ -152,7 +152,7 @@
                 <v:stroke joinstyle="miter"/>
                 <v:path gradientshapeok="t" o:connecttype="rect"/>
               </v:shapetype>
-              <v:shape id="Zone de texte 1" o:spid="_x0000_s1026" type="#_x0000_t202" style="position:absolute;margin-left:-47.45pt;margin-top:-58.9pt;width:100.8pt;height:98.4pt;z-index:251646976;visibility:visible;mso-wrap-style:square;mso-width-percent:0;mso-height-percent:0;mso-wrap-distance-left:9pt;mso-wrap-distance-top:0;mso-wrap-distance-right:9pt;mso-wrap-distance-bottom:0;mso-position-horizontal:absolute;mso-position-horizontal-relative:text;mso-position-vertical:absolute;mso-position-vertical-relative:text;mso-width-percent:0;mso-height-percent:0;mso-width-relative:margin;mso-height-relative:margin;v-text-anchor:top" o:gfxdata="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" fillcolor="white [3201]" strokecolor="#1f3763 [1604]" strokeweight=".5pt">
+              <v:shape id="Zone de texte 1" o:spid="_x0000_s1026" type="#_x0000_t202" style="position:absolute;margin-left:-47.45pt;margin-top:-58.9pt;width:100.8pt;height:98.4pt;z-index:251642368;visibility:visible;mso-wrap-style:square;mso-width-percent:0;mso-height-percent:0;mso-wrap-distance-left:9pt;mso-wrap-distance-top:0;mso-wrap-distance-right:9pt;mso-wrap-distance-bottom:0;mso-position-horizontal:absolute;mso-position-horizontal-relative:text;mso-position-vertical:absolute;mso-position-vertical-relative:text;mso-width-percent:0;mso-height-percent:0;mso-width-relative:margin;mso-height-relative:margin;v-text-anchor:top" o:gfxdata="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" fillcolor="white [3201]" strokecolor="#1f3763 [1604]" strokeweight=".5pt">
                 <v:textbox>
                   <w:txbxContent>
                     <w:p>
@@ -224,7 +224,7 @@
         <mc:AlternateContent>
           <mc:Choice Requires="wps">
             <w:drawing>
-              <wp:anchor distT="0" distB="0" distL="114300" distR="114300" simplePos="0" relativeHeight="251650048" behindDoc="0" locked="0" layoutInCell="1" allowOverlap="1" wp14:anchorId="62C64CD2" wp14:editId="198CEA34">
+              <wp:anchor distT="0" distB="0" distL="114300" distR="114300" simplePos="0" relativeHeight="251646464" behindDoc="0" locked="0" layoutInCell="1" allowOverlap="1" wp14:anchorId="62C64CD2" wp14:editId="198CEA34">
                 <wp:simplePos x="0" y="0"/>
                 <wp:positionH relativeFrom="column">
                   <wp:posOffset>-602615</wp:posOffset>
@@ -350,7 +350,7 @@
           </mc:Choice>
           <mc:Fallback>
             <w:pict>
-              <v:shape w14:anchorId="62C64CD2" id="Zone de texte 2" o:spid="_x0000_s1027" type="#_x0000_t202" style="position:absolute;margin-left:-47.45pt;margin-top:21.85pt;width:558.6pt;height:477.6pt;z-index:251650048;visibility:visible;mso-wrap-style:square;mso-width-percent:0;mso-height-percent:0;mso-wrap-distance-left:9pt;mso-wrap-distance-top:0;mso-wrap-distance-right:9pt;mso-wrap-distance-bottom:0;mso-position-horizontal:absolute;mso-position-horizontal-relative:text;mso-position-vertical:absolute;mso-position-vertical-relative:text;mso-width-percent:0;mso-height-percent:0;mso-width-relative:margin;mso-height-relative:margin;v-text-anchor:top" o:gfxdata="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" filled="f" stroked="f" strokeweight=".5pt">
+              <v:shape w14:anchorId="62C64CD2" id="Zone de texte 2" o:spid="_x0000_s1027" type="#_x0000_t202" style="position:absolute;margin-left:-47.45pt;margin-top:21.85pt;width:558.6pt;height:477.6pt;z-index:251646464;visibility:visible;mso-wrap-style:square;mso-width-percent:0;mso-height-percent:0;mso-wrap-distance-left:9pt;mso-wrap-distance-top:0;mso-wrap-distance-right:9pt;mso-wrap-distance-bottom:0;mso-position-horizontal:absolute;mso-position-horizontal-relative:text;mso-position-vertical:absolute;mso-position-vertical-relative:text;mso-width-percent:0;mso-height-percent:0;mso-width-relative:margin;mso-height-relative:margin;v-text-anchor:top" o:gfxdata="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" filled="f" stroked="f" strokeweight=".5pt">
                 <v:textbox>
                   <w:txbxContent>
                     <w:p>
@@ -463,7 +463,7 @@
           <w:noProof/>
         </w:rPr>
         <w:pict w14:anchorId="34CB7340">
-          <v:shape id="_x0000_s1027" type="#_x0000_t75" alt="Afficher l’image source" style="position:absolute;margin-left:3.4pt;margin-top:5.9pt;width:153.5pt;height:86.15pt;z-index:251672576">
+          <v:shape id="_x0000_s1027" type="#_x0000_t75" alt="Afficher l’image source" style="position:absolute;margin-left:3.4pt;margin-top:5.9pt;width:153.5pt;height:86.15pt;z-index:251676160">
             <v:imagedata r:id="rId9" o:title="visual_studio_2015"/>
           </v:shape>
         </w:pict>
@@ -1794,7 +1794,7 @@
         <mc:AlternateContent>
           <mc:Choice Requires="wps">
             <w:drawing>
-              <wp:anchor distT="0" distB="0" distL="114300" distR="114300" simplePos="0" relativeHeight="251649024" behindDoc="0" locked="0" layoutInCell="1" allowOverlap="1" wp14:anchorId="7238FDF8" wp14:editId="3BA8A51F">
+              <wp:anchor distT="0" distB="0" distL="114300" distR="114300" simplePos="0" relativeHeight="251644416" behindDoc="0" locked="0" layoutInCell="1" allowOverlap="1" wp14:anchorId="7238FDF8" wp14:editId="3BA8A51F">
                 <wp:simplePos x="0" y="0"/>
                 <wp:positionH relativeFrom="column">
                   <wp:posOffset>928461</wp:posOffset>
@@ -2049,7 +2049,7 @@
           </mc:Choice>
           <mc:Fallback>
             <w:pict>
-              <v:shape w14:anchorId="7238FDF8" id="Zone de texte 34" o:spid="_x0000_s1028" type="#_x0000_t202" style="position:absolute;left:0;text-align:left;margin-left:73.1pt;margin-top:6.8pt;width:305.15pt;height:202.3pt;z-index:251649024;visibility:visible;mso-wrap-style:square;mso-width-percent:0;mso-height-percent:0;mso-wrap-distance-left:9pt;mso-wrap-distance-top:0;mso-wrap-distance-right:9pt;mso-wrap-distance-bottom:0;mso-position-horizontal:absolute;mso-position-horizontal-relative:text;mso-position-vertical:absolute;mso-position-vertical-relative:text;mso-width-percent:0;mso-height-percent:0;mso-width-relative:margin;mso-height-relative:margin;v-text-anchor:top" o:gfxdata="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" fillcolor="white [3201]" strokeweight=".5pt">
+              <v:shape w14:anchorId="7238FDF8" id="Zone de texte 34" o:spid="_x0000_s1028" type="#_x0000_t202" style="position:absolute;left:0;text-align:left;margin-left:73.1pt;margin-top:6.8pt;width:305.15pt;height:202.3pt;z-index:251644416;visibility:visible;mso-wrap-style:square;mso-width-percent:0;mso-height-percent:0;mso-wrap-distance-left:9pt;mso-wrap-distance-top:0;mso-wrap-distance-right:9pt;mso-wrap-distance-bottom:0;mso-position-horizontal:absolute;mso-position-horizontal-relative:text;mso-position-vertical:absolute;mso-position-vertical-relative:text;mso-width-percent:0;mso-height-percent:0;mso-width-relative:margin;mso-height-relative:margin;v-text-anchor:top" o:gfxdata="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" fillcolor="white [3201]" strokeweight=".5pt">
                 <v:textbox>
                   <w:txbxContent>
                     <w:p>
@@ -2439,7 +2439,7 @@
         <mc:AlternateContent>
           <mc:Choice Requires="wps">
             <w:drawing>
-              <wp:anchor distT="0" distB="0" distL="114300" distR="114300" simplePos="0" relativeHeight="251650048" behindDoc="0" locked="0" layoutInCell="1" allowOverlap="1" wp14:anchorId="3D1A5012" wp14:editId="0A14C0A6">
+              <wp:anchor distT="0" distB="0" distL="114300" distR="114300" simplePos="0" relativeHeight="251647488" behindDoc="0" locked="0" layoutInCell="1" allowOverlap="1" wp14:anchorId="3D1A5012" wp14:editId="0A14C0A6">
                 <wp:simplePos x="0" y="0"/>
                 <wp:positionH relativeFrom="column">
                   <wp:posOffset>645160</wp:posOffset>
@@ -2660,7 +2660,7 @@
           </mc:Choice>
           <mc:Fallback>
             <w:pict>
-              <v:shape w14:anchorId="3D1A5012" id="Zone de texte 35" o:spid="_x0000_s1029" type="#_x0000_t202" style="position:absolute;left:0;text-align:left;margin-left:50.8pt;margin-top:5.2pt;width:378.85pt;height:110.55pt;z-index:251650048;visibility:visible;mso-wrap-style:square;mso-height-percent:0;mso-wrap-distance-left:9pt;mso-wrap-distance-top:0;mso-wrap-distance-right:9pt;mso-wrap-distance-bottom:0;mso-position-horizontal:absolute;mso-position-horizontal-relative:text;mso-position-vertical:absolute;mso-position-vertical-relative:text;mso-height-percent:0;mso-height-relative:margin;v-text-anchor:top" o:gfxdata="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" fillcolor="white [3201]" strokeweight=".5pt">
+              <v:shape w14:anchorId="3D1A5012" id="Zone de texte 35" o:spid="_x0000_s1029" type="#_x0000_t202" style="position:absolute;left:0;text-align:left;margin-left:50.8pt;margin-top:5.2pt;width:378.85pt;height:110.55pt;z-index:251647488;visibility:visible;mso-wrap-style:square;mso-height-percent:0;mso-wrap-distance-left:9pt;mso-wrap-distance-top:0;mso-wrap-distance-right:9pt;mso-wrap-distance-bottom:0;mso-position-horizontal:absolute;mso-position-horizontal-relative:text;mso-position-vertical:absolute;mso-position-vertical-relative:text;mso-height-percent:0;mso-height-relative:margin;v-text-anchor:top" o:gfxdata="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" fillcolor="white [3201]" strokeweight=".5pt">
                 <v:textbox>
                   <w:txbxContent>
                     <w:p>
@@ -3035,7 +3035,7 @@
         <mc:AlternateContent>
           <mc:Choice Requires="wps">
             <w:drawing>
-              <wp:anchor distT="0" distB="0" distL="114300" distR="114300" simplePos="0" relativeHeight="251658240" behindDoc="0" locked="0" layoutInCell="1" allowOverlap="1" wp14:anchorId="02201E7B" wp14:editId="0F75C2E8">
+              <wp:anchor distT="0" distB="0" distL="114300" distR="114300" simplePos="0" relativeHeight="251655680" behindDoc="0" locked="0" layoutInCell="1" allowOverlap="1" wp14:anchorId="02201E7B" wp14:editId="0F75C2E8">
                 <wp:simplePos x="0" y="0"/>
                 <wp:positionH relativeFrom="column">
                   <wp:posOffset>1200875</wp:posOffset>
@@ -3222,7 +3222,7 @@
           </mc:Choice>
           <mc:Fallback>
             <w:pict>
-              <v:shape w14:anchorId="02201E7B" id="Zone de texte 36" o:spid="_x0000_s1030" type="#_x0000_t202" style="position:absolute;left:0;text-align:left;margin-left:94.55pt;margin-top:.6pt;width:321.45pt;height:83.15pt;z-index:251658240;visibility:visible;mso-wrap-style:square;mso-height-percent:0;mso-wrap-distance-left:9pt;mso-wrap-distance-top:0;mso-wrap-distance-right:9pt;mso-wrap-distance-bottom:0;mso-position-horizontal:absolute;mso-position-horizontal-relative:text;mso-position-vertical:absolute;mso-position-vertical-relative:text;mso-height-percent:0;mso-height-relative:margin;v-text-anchor:top" o:gfxdata="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" fillcolor="white [3201]" strokeweight=".5pt">
+              <v:shape w14:anchorId="02201E7B" id="Zone de texte 36" o:spid="_x0000_s1030" type="#_x0000_t202" style="position:absolute;left:0;text-align:left;margin-left:94.55pt;margin-top:.6pt;width:321.45pt;height:83.15pt;z-index:251655680;visibility:visible;mso-wrap-style:square;mso-height-percent:0;mso-wrap-distance-left:9pt;mso-wrap-distance-top:0;mso-wrap-distance-right:9pt;mso-wrap-distance-bottom:0;mso-position-horizontal:absolute;mso-position-horizontal-relative:text;mso-position-vertical:absolute;mso-position-vertical-relative:text;mso-height-percent:0;mso-height-relative:margin;v-text-anchor:top" o:gfxdata="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" fillcolor="white [3201]" strokeweight=".5pt">
                 <v:textbox>
                   <w:txbxContent>
                     <w:p>
@@ -3434,7 +3434,7 @@
         <mc:AlternateContent>
           <mc:Choice Requires="wps">
             <w:drawing>
-              <wp:anchor distT="0" distB="0" distL="114300" distR="114300" simplePos="0" relativeHeight="251663360" behindDoc="0" locked="0" layoutInCell="1" allowOverlap="1" wp14:anchorId="5444D7C0" wp14:editId="1E6D99D5">
+              <wp:anchor distT="0" distB="0" distL="114300" distR="114300" simplePos="0" relativeHeight="251662848" behindDoc="0" locked="0" layoutInCell="1" allowOverlap="1" wp14:anchorId="5444D7C0" wp14:editId="1E6D99D5">
                 <wp:simplePos x="0" y="0"/>
                 <wp:positionH relativeFrom="column">
                   <wp:posOffset>1265827</wp:posOffset>
@@ -3473,39 +3473,15 @@
                           <w:p>
                             <w:pPr>
                               <w:spacing w:after="0"/>
-                              <w:rPr>
-                                <w:lang w:val="en-GB"/>
-                              </w:rPr>
                             </w:pPr>
-                            <w:proofErr w:type="gramStart"/>
                             <w:r>
                               <w:rPr>
                                 <w:color w:val="5B9BD5" w:themeColor="accent5"/>
-                                <w:lang w:val="en-GB"/>
-                              </w:rPr>
-                              <w:t>int[</w:t>
-                            </w:r>
-                            <w:proofErr w:type="gramEnd"/>
-                            <w:r>
-                              <w:rPr>
-                                <w:color w:val="5B9BD5" w:themeColor="accent5"/>
-                                <w:lang w:val="en-GB"/>
-                              </w:rPr>
-                              <w:t xml:space="preserve">] </w:t>
-                            </w:r>
-                            <w:proofErr w:type="spellStart"/>
-                            <w:r>
-                              <w:rPr>
-                                <w:lang w:val="en-GB"/>
-                              </w:rPr>
-                              <w:t>joursAnniv</w:t>
-                            </w:r>
-                            <w:proofErr w:type="spellEnd"/>
-                            <w:r>
-                              <w:rPr>
-                                <w:lang w:val="en-GB"/>
-                              </w:rPr>
-                              <w:t>={3,10,25,27};</w:t>
+                              </w:rPr>
+                              <w:t xml:space="preserve">int[] </w:t>
+                            </w:r>
+                            <w:r>
+                              <w:t>joursAnniv={3,10,25,27};</w:t>
                             </w:r>
                           </w:p>
                           <w:p>
@@ -3541,10 +3517,7 @@
                             <w:proofErr w:type="spellStart"/>
                             <w:proofErr w:type="gramStart"/>
                             <w:r>
-                              <w:t>for</w:t>
-                            </w:r>
-                            <w:r>
-                              <w:t>each</w:t>
+                              <w:t>foreach</w:t>
                             </w:r>
                             <w:proofErr w:type="spellEnd"/>
                             <w:r>
@@ -3663,45 +3636,21 @@
           </mc:Choice>
           <mc:Fallback>
             <w:pict>
-              <v:shape w14:anchorId="5444D7C0" id="Zone de texte 37" o:spid="_x0000_s1031" type="#_x0000_t202" style="position:absolute;left:0;text-align:left;margin-left:99.65pt;margin-top:.25pt;width:321.45pt;height:126.85pt;z-index:251663360;visibility:visible;mso-wrap-style:square;mso-height-percent:0;mso-wrap-distance-left:9pt;mso-wrap-distance-top:0;mso-wrap-distance-right:9pt;mso-wrap-distance-bottom:0;mso-position-horizontal:absolute;mso-position-horizontal-relative:text;mso-position-vertical:absolute;mso-position-vertical-relative:text;mso-height-percent:0;mso-height-relative:margin;v-text-anchor:top" o:gfxdata="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" fillcolor="white [3201]" strokeweight=".5pt">
+              <v:shape w14:anchorId="5444D7C0" id="Zone de texte 37" o:spid="_x0000_s1031" type="#_x0000_t202" style="position:absolute;left:0;text-align:left;margin-left:99.65pt;margin-top:.25pt;width:321.45pt;height:126.85pt;z-index:251662848;visibility:visible;mso-wrap-style:square;mso-height-percent:0;mso-wrap-distance-left:9pt;mso-wrap-distance-top:0;mso-wrap-distance-right:9pt;mso-wrap-distance-bottom:0;mso-position-horizontal:absolute;mso-position-horizontal-relative:text;mso-position-vertical:absolute;mso-position-vertical-relative:text;mso-height-percent:0;mso-height-relative:margin;v-text-anchor:top" o:gfxdata="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" fillcolor="white [3201]" strokeweight=".5pt">
                 <v:textbox>
                   <w:txbxContent>
                     <w:p>
                       <w:pPr>
                         <w:spacing w:after="0"/>
-                        <w:rPr>
-                          <w:lang w:val="en-GB"/>
-                        </w:rPr>
                       </w:pPr>
-                      <w:proofErr w:type="gramStart"/>
                       <w:r>
                         <w:rPr>
                           <w:color w:val="5B9BD5" w:themeColor="accent5"/>
-                          <w:lang w:val="en-GB"/>
-                        </w:rPr>
-                        <w:t>int[</w:t>
-                      </w:r>
-                      <w:proofErr w:type="gramEnd"/>
-                      <w:r>
-                        <w:rPr>
-                          <w:color w:val="5B9BD5" w:themeColor="accent5"/>
-                          <w:lang w:val="en-GB"/>
-                        </w:rPr>
-                        <w:t xml:space="preserve">] </w:t>
-                      </w:r>
-                      <w:proofErr w:type="spellStart"/>
-                      <w:r>
-                        <w:rPr>
-                          <w:lang w:val="en-GB"/>
-                        </w:rPr>
-                        <w:t>joursAnniv</w:t>
-                      </w:r>
-                      <w:proofErr w:type="spellEnd"/>
-                      <w:r>
-                        <w:rPr>
-                          <w:lang w:val="en-GB"/>
-                        </w:rPr>
-                        <w:t>={3,10,25,27};</w:t>
+                        </w:rPr>
+                        <w:t xml:space="preserve">int[] </w:t>
+                      </w:r>
+                      <w:r>
+                        <w:t>joursAnniv={3,10,25,27};</w:t>
                       </w:r>
                     </w:p>
                     <w:p>
@@ -3737,10 +3686,7 @@
                       <w:proofErr w:type="spellStart"/>
                       <w:proofErr w:type="gramStart"/>
                       <w:r>
-                        <w:t>for</w:t>
-                      </w:r>
-                      <w:r>
-                        <w:t>each</w:t>
+                        <w:t>foreach</w:t>
                       </w:r>
                       <w:proofErr w:type="spellEnd"/>
                       <w:r>
@@ -3984,9 +3930,6 @@
     <w:p>
       <w:pPr>
         <w:ind w:left="1068"/>
-        <w:rPr>
-          <w:lang w:val="es-ES"/>
-        </w:rPr>
       </w:pPr>
       <w:r>
         <w:rPr>
@@ -3996,7 +3939,7 @@
         <mc:AlternateContent>
           <mc:Choice Requires="wps">
             <w:drawing>
-              <wp:anchor distT="0" distB="0" distL="114300" distR="114300" simplePos="0" relativeHeight="251680768" behindDoc="0" locked="0" layoutInCell="1" allowOverlap="1" wp14:anchorId="42652B87" wp14:editId="510FE31A">
+              <wp:anchor distT="0" distB="0" distL="114300" distR="114300" simplePos="0" relativeHeight="251674112" behindDoc="0" locked="0" layoutInCell="1" allowOverlap="1" wp14:anchorId="42652B87" wp14:editId="510FE31A">
                 <wp:simplePos x="0" y="0"/>
                 <wp:positionH relativeFrom="column">
                   <wp:posOffset>1266462</wp:posOffset>
@@ -4165,7 +4108,7 @@
           </mc:Choice>
           <mc:Fallback>
             <w:pict>
-              <v:shape w14:anchorId="42652B87" id="Zone de texte 39" o:spid="_x0000_s1032" type="#_x0000_t202" style="position:absolute;left:0;text-align:left;margin-left:99.7pt;margin-top:.1pt;width:161.15pt;height:83.15pt;z-index:251680768;visibility:visible;mso-wrap-style:square;mso-width-percent:0;mso-height-percent:0;mso-wrap-distance-left:9pt;mso-wrap-distance-top:0;mso-wrap-distance-right:9pt;mso-wrap-distance-bottom:0;mso-position-horizontal:absolute;mso-position-horizontal-relative:text;mso-position-vertical:absolute;mso-position-vertical-relative:text;mso-width-percent:0;mso-height-percent:0;mso-width-relative:margin;mso-height-relative:margin;v-text-anchor:top" o:gfxdata="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" fillcolor="white [3201]" strokeweight=".5pt">
+              <v:shape w14:anchorId="42652B87" id="Zone de texte 39" o:spid="_x0000_s1032" type="#_x0000_t202" style="position:absolute;left:0;text-align:left;margin-left:99.7pt;margin-top:.1pt;width:161.15pt;height:83.15pt;z-index:251674112;visibility:visible;mso-wrap-style:square;mso-width-percent:0;mso-height-percent:0;mso-wrap-distance-left:9pt;mso-wrap-distance-top:0;mso-wrap-distance-right:9pt;mso-wrap-distance-bottom:0;mso-position-horizontal:absolute;mso-position-horizontal-relative:text;mso-position-vertical:absolute;mso-position-vertical-relative:text;mso-width-percent:0;mso-height-percent:0;mso-width-relative:margin;mso-height-relative:margin;v-text-anchor:top" o:gfxdata="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" fillcolor="white [3201]" strokeweight=".5pt">
                 <v:textbox>
                   <w:txbxContent>
                     <w:p>
@@ -4290,33 +4233,21 @@
     <w:p>
       <w:pPr>
         <w:ind w:left="1068"/>
-        <w:rPr>
-          <w:lang w:val="es-ES"/>
-        </w:rPr>
       </w:pPr>
     </w:p>
     <w:p>
       <w:pPr>
         <w:ind w:left="1068"/>
-        <w:rPr>
-          <w:lang w:val="es-ES"/>
-        </w:rPr>
       </w:pPr>
     </w:p>
     <w:p>
       <w:pPr>
         <w:ind w:left="1068"/>
-        <w:rPr>
-          <w:lang w:val="es-ES"/>
-        </w:rPr>
       </w:pPr>
     </w:p>
     <w:p>
       <w:pPr>
         <w:ind w:left="1068"/>
-        <w:rPr>
-          <w:lang w:val="es-ES"/>
-        </w:rPr>
       </w:pPr>
       <w:r>
         <w:rPr>
@@ -4326,7 +4257,7 @@
         <mc:AlternateContent>
           <mc:Choice Requires="wps">
             <w:drawing>
-              <wp:anchor distT="0" distB="0" distL="114300" distR="114300" simplePos="0" relativeHeight="251666432" behindDoc="0" locked="0" layoutInCell="1" allowOverlap="1" wp14:anchorId="56CECA62" wp14:editId="430D4C64">
+              <wp:anchor distT="0" distB="0" distL="114300" distR="114300" simplePos="0" relativeHeight="251666944" behindDoc="0" locked="0" layoutInCell="1" allowOverlap="1" wp14:anchorId="56CECA62" wp14:editId="430D4C64">
                 <wp:simplePos x="0" y="0"/>
                 <wp:positionH relativeFrom="column">
                   <wp:posOffset>1244691</wp:posOffset>
@@ -4513,7 +4444,7 @@
           </mc:Choice>
           <mc:Fallback>
             <w:pict>
-              <v:shape w14:anchorId="56CECA62" id="Zone de texte 38" o:spid="_x0000_s1033" type="#_x0000_t202" style="position:absolute;left:0;text-align:left;margin-left:98pt;margin-top:1pt;width:163.7pt;height:114pt;z-index:251666432;visibility:visible;mso-wrap-style:square;mso-width-percent:0;mso-height-percent:0;mso-wrap-distance-left:9pt;mso-wrap-distance-top:0;mso-wrap-distance-right:9pt;mso-wrap-distance-bottom:0;mso-position-horizontal:absolute;mso-position-horizontal-relative:text;mso-position-vertical:absolute;mso-position-vertical-relative:text;mso-width-percent:0;mso-height-percent:0;mso-width-relative:margin;mso-height-relative:margin;v-text-anchor:top" o:gfxdata="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" fillcolor="white [3201]" strokeweight=".5pt">
+              <v:shape w14:anchorId="56CECA62" id="Zone de texte 38" o:spid="_x0000_s1033" type="#_x0000_t202" style="position:absolute;left:0;text-align:left;margin-left:98pt;margin-top:1pt;width:163.7pt;height:114pt;z-index:251666944;visibility:visible;mso-wrap-style:square;mso-width-percent:0;mso-height-percent:0;mso-wrap-distance-left:9pt;mso-wrap-distance-top:0;mso-wrap-distance-right:9pt;mso-wrap-distance-bottom:0;mso-position-horizontal:absolute;mso-position-horizontal-relative:text;mso-position-vertical:absolute;mso-position-vertical-relative:text;mso-width-percent:0;mso-height-percent:0;mso-width-relative:margin;mso-height-relative:margin;v-text-anchor:top" o:gfxdata="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" fillcolor="white [3201]" strokeweight=".5pt">
                 <v:textbox>
                   <w:txbxContent>
                     <w:p>
@@ -4656,41 +4587,26 @@
     <w:p>
       <w:pPr>
         <w:ind w:left="1068"/>
-        <w:rPr>
-          <w:lang w:val="es-ES"/>
-        </w:rPr>
       </w:pPr>
     </w:p>
     <w:p>
       <w:pPr>
         <w:ind w:left="1068"/>
-        <w:rPr>
-          <w:lang w:val="es-ES"/>
-        </w:rPr>
       </w:pPr>
     </w:p>
     <w:p>
       <w:pPr>
         <w:ind w:left="1068"/>
-        <w:rPr>
-          <w:lang w:val="es-ES"/>
-        </w:rPr>
       </w:pPr>
     </w:p>
     <w:p>
       <w:pPr>
         <w:ind w:left="1068"/>
-        <w:rPr>
-          <w:lang w:val="es-ES"/>
-        </w:rPr>
       </w:pPr>
     </w:p>
     <w:p>
       <w:pPr>
         <w:ind w:left="1068"/>
-        <w:rPr>
-          <w:lang w:val="es-ES"/>
-        </w:rPr>
       </w:pPr>
     </w:p>
     <w:p>
@@ -4700,8 +4616,6 @@
       <w:r>
         <w:t>La boucle ici est exécutée 2 fois.</w:t>
       </w:r>
-      <w:bookmarkStart w:id="0" w:name="_GoBack"/>
-      <w:bookmarkEnd w:id="0"/>
     </w:p>
     <w:p>
       <w:pPr>
@@ -4929,6 +4843,9 @@
     </w:p>
     <w:p/>
     <w:p>
+      <w:pPr>
+        <w:ind w:firstLine="360"/>
+      </w:pPr>
       <w:r>
         <w:t>La déclaration d’une variable s’effectue en déclarant le type de la variable directement (</w:t>
       </w:r>
@@ -5078,6 +4995,9 @@
     </w:p>
     <w:p/>
     <w:p>
+      <w:pPr>
+        <w:ind w:firstLine="708"/>
+      </w:pPr>
       <w:r>
         <w:t xml:space="preserve">Le C# intègre le principe de </w:t>
       </w:r>
@@ -5100,11 +5020,17 @@
       </w:r>
     </w:p>
     <w:p>
+      <w:pPr>
+        <w:ind w:firstLine="708"/>
+      </w:pPr>
       <w:r>
         <w:t>En C# on trouve deux grands types différents, les types valeurs et les types références.</w:t>
       </w:r>
     </w:p>
     <w:p>
+      <w:pPr>
+        <w:ind w:firstLine="360"/>
+      </w:pPr>
       <w:r>
         <w:t xml:space="preserve">L’utilisateur peut créer ses propres types à l’aide des constructions </w:t>
       </w:r>
@@ -5152,6 +5078,9 @@
     </w:p>
     <w:p/>
     <w:p>
+      <w:pPr>
+        <w:ind w:firstLine="360"/>
+      </w:pPr>
       <w:r>
         <w:t>U</w:t>
       </w:r>
@@ -5194,6 +5123,16 @@
       <w:r>
         <w:t xml:space="preserve"> </w:t>
       </w:r>
+    </w:p>
+    <w:p>
+      <w:pPr>
+        <w:ind w:firstLine="360"/>
+      </w:pPr>
+    </w:p>
+    <w:p>
+      <w:pPr>
+        <w:ind w:firstLine="360"/>
+      </w:pPr>
     </w:p>
     <w:p>
       <w:pPr>
@@ -5204,6 +5143,7 @@
         </w:numPr>
       </w:pPr>
       <w:r>
+        <w:lastRenderedPageBreak/>
         <w:t>Les structures</w:t>
       </w:r>
     </w:p>
@@ -5231,11 +5171,10 @@
         <w:rPr>
           <w:noProof/>
         </w:rPr>
-        <w:lastRenderedPageBreak/>
         <mc:AlternateContent>
           <mc:Choice Requires="wps">
             <w:drawing>
-              <wp:anchor distT="0" distB="0" distL="114300" distR="114300" simplePos="0" relativeHeight="251648000" behindDoc="0" locked="0" layoutInCell="1" allowOverlap="1" wp14:anchorId="41A70C0E" wp14:editId="4E0194BF">
+              <wp:anchor distT="0" distB="0" distL="114300" distR="114300" simplePos="0" relativeHeight="251643392" behindDoc="0" locked="0" layoutInCell="1" allowOverlap="1" wp14:anchorId="41A70C0E" wp14:editId="4E0194BF">
                 <wp:simplePos x="0" y="0"/>
                 <wp:positionH relativeFrom="column">
                   <wp:posOffset>1043305</wp:posOffset>
@@ -5888,7 +5827,7 @@
           </mc:Choice>
           <mc:Fallback>
             <w:pict>
-              <v:shape w14:anchorId="41A70C0E" id="Zone de texte 3" o:spid="_x0000_s1034" type="#_x0000_t202" style="position:absolute;left:0;text-align:left;margin-left:82.15pt;margin-top:.6pt;width:330pt;height:123.75pt;z-index:251648000;visibility:visible;mso-wrap-style:square;mso-width-percent:0;mso-height-percent:0;mso-wrap-distance-left:9pt;mso-wrap-distance-top:0;mso-wrap-distance-right:9pt;mso-wrap-distance-bottom:0;mso-position-horizontal:absolute;mso-position-horizontal-relative:text;mso-position-vertical:absolute;mso-position-vertical-relative:text;mso-width-percent:0;mso-height-percent:0;mso-width-relative:margin;mso-height-relative:margin;v-text-anchor:top" o:gfxdata="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" fillcolor="white [3201]" stroked="f" strokeweight=".5pt">
+              <v:shape w14:anchorId="41A70C0E" id="Zone de texte 3" o:spid="_x0000_s1034" type="#_x0000_t202" style="position:absolute;left:0;text-align:left;margin-left:82.15pt;margin-top:.6pt;width:330pt;height:123.75pt;z-index:251643392;visibility:visible;mso-wrap-style:square;mso-width-percent:0;mso-height-percent:0;mso-wrap-distance-left:9pt;mso-wrap-distance-top:0;mso-wrap-distance-right:9pt;mso-wrap-distance-bottom:0;mso-position-horizontal:absolute;mso-position-horizontal-relative:text;mso-position-vertical:absolute;mso-position-vertical-relative:text;mso-width-percent:0;mso-height-percent:0;mso-width-relative:margin;mso-height-relative:margin;v-text-anchor:top" o:gfxdata="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" fillcolor="white [3201]" stroked="f" strokeweight=".5pt">
                 <v:textbox>
                   <w:txbxContent>
                     <w:p>
@@ -6766,6 +6705,14 @@
       </w:r>
     </w:p>
     <w:p>
+      <w:pPr>
+        <w:pStyle w:val="Paragraphedeliste"/>
+      </w:pPr>
+    </w:p>
+    <w:p>
+      <w:pPr>
+        <w:pStyle w:val="Paragraphedeliste"/>
+      </w:pPr>
       <w:r>
         <w:t>D’après ce qui a été dit plus haut, le type Valeur contient directement la donnée, voyons ce que cela entraine sur notre exemple de structure.</w:t>
       </w:r>
@@ -6874,7 +6821,7 @@
           <w:noProof/>
         </w:rPr>
         <w:drawing>
-          <wp:anchor distT="0" distB="0" distL="114300" distR="114300" simplePos="0" relativeHeight="251649024" behindDoc="0" locked="0" layoutInCell="1" allowOverlap="1" wp14:anchorId="21A19AC1" wp14:editId="2DB444A5">
+          <wp:anchor distT="0" distB="0" distL="114300" distR="114300" simplePos="0" relativeHeight="251645440" behindDoc="0" locked="0" layoutInCell="1" allowOverlap="1" wp14:anchorId="21A19AC1" wp14:editId="2DB444A5">
             <wp:simplePos x="0" y="0"/>
             <wp:positionH relativeFrom="column">
               <wp:posOffset>4519930</wp:posOffset>
@@ -7148,6 +7095,7 @@
         <w:autoSpaceDN w:val="0"/>
         <w:adjustRightInd w:val="0"/>
         <w:spacing w:after="0" w:line="240" w:lineRule="auto"/>
+        <w:ind w:left="360" w:firstLine="384"/>
         <w:rPr>
           <w:rFonts w:cstheme="minorHAnsi"/>
           <w:color w:val="000000"/>
@@ -7160,20 +7108,6 @@
         </w:rPr>
         <w:t>On observe bien que la modification du rayon du cercle1 n’a pas modifié le rayon du cercle 2.</w:t>
       </w:r>
-    </w:p>
-    <w:p>
-      <w:pPr>
-        <w:autoSpaceDE w:val="0"/>
-        <w:autoSpaceDN w:val="0"/>
-        <w:adjustRightInd w:val="0"/>
-        <w:spacing w:after="0" w:line="240" w:lineRule="auto"/>
-        <w:rPr>
-          <w:rFonts w:ascii="Consolas" w:hAnsi="Consolas" w:cs="Consolas"/>
-          <w:color w:val="000000"/>
-          <w:sz w:val="19"/>
-          <w:szCs w:val="19"/>
-        </w:rPr>
-      </w:pPr>
     </w:p>
     <w:p>
       <w:pPr>
@@ -7215,6 +7149,9 @@
     </w:p>
     <w:p/>
     <w:p>
+      <w:pPr>
+        <w:ind w:firstLine="360"/>
+      </w:pPr>
       <w:r>
         <w:t>U</w:t>
       </w:r>
@@ -7253,7 +7190,6 @@
         <w:pStyle w:val="Paragraphedeliste"/>
       </w:pPr>
       <w:r>
-        <w:lastRenderedPageBreak/>
         <w:t>Les classes sont des structures de données améliorées contenant à la fois les données et les méthodes liées.</w:t>
       </w:r>
     </w:p>
@@ -8330,7 +8266,7 @@
         <mc:AlternateContent>
           <mc:Choice Requires="wps">
             <w:drawing>
-              <wp:anchor distT="0" distB="0" distL="114300" distR="114300" simplePos="0" relativeHeight="251654144" behindDoc="0" locked="0" layoutInCell="1" allowOverlap="1" wp14:anchorId="270323DF" wp14:editId="77BA3EF0">
+              <wp:anchor distT="0" distB="0" distL="114300" distR="114300" simplePos="0" relativeHeight="251651584" behindDoc="0" locked="0" layoutInCell="1" allowOverlap="1" wp14:anchorId="270323DF" wp14:editId="77BA3EF0">
                 <wp:simplePos x="0" y="0"/>
                 <wp:positionH relativeFrom="column">
                   <wp:posOffset>3510280</wp:posOffset>
@@ -8393,7 +8329,7 @@
           </mc:Choice>
           <mc:Fallback>
             <w:pict>
-              <v:shape w14:anchorId="270323DF" id="Zone de texte 8" o:spid="_x0000_s1035" type="#_x0000_t202" style="position:absolute;margin-left:276.4pt;margin-top:1.7pt;width:108pt;height:23.25pt;z-index:251654144;visibility:visible;mso-wrap-style:square;mso-width-percent:0;mso-height-percent:0;mso-wrap-distance-left:9pt;mso-wrap-distance-top:0;mso-wrap-distance-right:9pt;mso-wrap-distance-bottom:0;mso-position-horizontal:absolute;mso-position-horizontal-relative:text;mso-position-vertical:absolute;mso-position-vertical-relative:text;mso-width-percent:0;mso-height-percent:0;mso-width-relative:margin;mso-height-relative:margin;v-text-anchor:top" o:gfxdata="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" fillcolor="white [3201]" strokeweight=".5pt">
+              <v:shape w14:anchorId="270323DF" id="Zone de texte 8" o:spid="_x0000_s1035" type="#_x0000_t202" style="position:absolute;margin-left:276.4pt;margin-top:1.7pt;width:108pt;height:23.25pt;z-index:251651584;visibility:visible;mso-wrap-style:square;mso-width-percent:0;mso-height-percent:0;mso-wrap-distance-left:9pt;mso-wrap-distance-top:0;mso-wrap-distance-right:9pt;mso-wrap-distance-bottom:0;mso-position-horizontal:absolute;mso-position-horizontal-relative:text;mso-position-vertical:absolute;mso-position-vertical-relative:text;mso-width-percent:0;mso-height-percent:0;mso-width-relative:margin;mso-height-relative:margin;v-text-anchor:top" o:gfxdata="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" fillcolor="white [3201]" strokeweight=".5pt">
                 <v:textbox>
                   <w:txbxContent>
                     <w:p>
@@ -8420,7 +8356,7 @@
         <mc:AlternateContent>
           <mc:Choice Requires="wps">
             <w:drawing>
-              <wp:anchor distT="0" distB="0" distL="114300" distR="114300" simplePos="0" relativeHeight="251653120" behindDoc="0" locked="0" layoutInCell="1" allowOverlap="1" wp14:anchorId="0276B01F" wp14:editId="3F0D6497">
+              <wp:anchor distT="0" distB="0" distL="114300" distR="114300" simplePos="0" relativeHeight="251649536" behindDoc="0" locked="0" layoutInCell="1" allowOverlap="1" wp14:anchorId="0276B01F" wp14:editId="3F0D6497">
                 <wp:simplePos x="0" y="0"/>
                 <wp:positionH relativeFrom="column">
                   <wp:posOffset>2995930</wp:posOffset>
@@ -8476,7 +8412,7 @@
           </mc:Choice>
           <mc:Fallback>
             <w:pict>
-              <v:shapetype w14:anchorId="699BF6F2" id="_x0000_t13" coordsize="21600,21600" o:spt="13" adj="16200,5400" path="m@0,l@0@1,0@1,0@2@0@2@0,21600,21600,10800xe">
+              <v:shapetype w14:anchorId="1DBAC0FF" id="_x0000_t13" coordsize="21600,21600" o:spt="13" adj="16200,5400" path="m@0,l@0@1,0@1,0@2@0@2@0,21600,21600,10800xe">
                 <v:stroke joinstyle="miter"/>
                 <v:formulas>
                   <v:f eqn="val #0"/>
@@ -8492,7 +8428,7 @@
                   <v:h position="#0,#1" xrange="0,21600" yrange="0,10800"/>
                 </v:handles>
               </v:shapetype>
-              <v:shape id="Flèche : droite 7" o:spid="_x0000_s1026" type="#_x0000_t13" style="position:absolute;margin-left:235.9pt;margin-top:7.5pt;width:21.75pt;height:12pt;z-index:251653120;visibility:visible;mso-wrap-style:square;mso-wrap-distance-left:9pt;mso-wrap-distance-top:0;mso-wrap-distance-right:9pt;mso-wrap-distance-bottom:0;mso-position-horizontal:absolute;mso-position-horizontal-relative:text;mso-position-vertical:absolute;mso-position-vertical-relative:text;v-text-anchor:middle" o:gfxdata="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" adj="15641" fillcolor="#4472c4 [3204]" strokecolor="#1f3763 [1604]" strokeweight="1pt"/>
+              <v:shape id="Flèche : droite 7" o:spid="_x0000_s1026" type="#_x0000_t13" style="position:absolute;margin-left:235.9pt;margin-top:7.5pt;width:21.75pt;height:12pt;z-index:251649536;visibility:visible;mso-wrap-style:square;mso-wrap-distance-left:9pt;mso-wrap-distance-top:0;mso-wrap-distance-right:9pt;mso-wrap-distance-bottom:0;mso-position-horizontal:absolute;mso-position-horizontal-relative:text;mso-position-vertical:absolute;mso-position-vertical-relative:text;v-text-anchor:middle" o:gfxdata="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" adj="15641" fillcolor="#4472c4 [3204]" strokecolor="#1f3763 [1604]" strokeweight="1pt"/>
             </w:pict>
           </mc:Fallback>
         </mc:AlternateContent>
@@ -8905,6 +8841,7 @@
         </w:rPr>
       </w:pPr>
       <w:r>
+        <w:lastRenderedPageBreak/>
         <w:t xml:space="preserve">Les délégués sont des variables qui pointent vers des méthodes. Ils sont déclarés avec </w:t>
       </w:r>
       <w:proofErr w:type="spellStart"/>
@@ -8934,7 +8871,6 @@
         <w:rPr>
           <w:color w:val="000000" w:themeColor="text1"/>
         </w:rPr>
-        <w:lastRenderedPageBreak/>
         <w:t xml:space="preserve">Leur effet est lié à celui de la catégorie de classes </w:t>
       </w:r>
       <w:r>
@@ -9316,7 +9252,6 @@
           <w:color w:val="000000"/>
           <w:sz w:val="16"/>
           <w:szCs w:val="16"/>
-          <w:lang w:val="en-GB"/>
         </w:rPr>
       </w:pPr>
       <w:proofErr w:type="spellStart"/>
@@ -9326,7 +9261,6 @@
           <w:color w:val="000000"/>
           <w:sz w:val="16"/>
           <w:szCs w:val="16"/>
-          <w:lang w:val="en-GB"/>
         </w:rPr>
         <w:t>ActionOnString</w:t>
       </w:r>
@@ -9337,10 +9271,20 @@
           <w:color w:val="000000"/>
           <w:sz w:val="16"/>
           <w:szCs w:val="16"/>
-          <w:lang w:val="en-GB"/>
-        </w:rPr>
-        <w:t xml:space="preserve"> test3 = s =&gt; s + s;</w:t>
-      </w:r>
+        </w:rPr>
+        <w:t xml:space="preserve"> test3 = s =&gt; s + </w:t>
+      </w:r>
+      <w:proofErr w:type="gramStart"/>
+      <w:r>
+        <w:rPr>
+          <w:rFonts w:cstheme="minorHAnsi"/>
+          <w:color w:val="000000"/>
+          <w:sz w:val="16"/>
+          <w:szCs w:val="16"/>
+        </w:rPr>
+        <w:t>s;</w:t>
+      </w:r>
+      <w:proofErr w:type="gramEnd"/>
     </w:p>
     <w:p>
       <w:pPr>
@@ -9438,7 +9382,7 @@
         <mc:AlternateContent>
           <mc:Choice Requires="wps">
             <w:drawing>
-              <wp:anchor distT="0" distB="0" distL="114300" distR="114300" simplePos="0" relativeHeight="251673600" behindDoc="0" locked="0" layoutInCell="1" allowOverlap="1" wp14:anchorId="5D227015" wp14:editId="0C2A552B">
+              <wp:anchor distT="0" distB="0" distL="114300" distR="114300" simplePos="0" relativeHeight="251673088" behindDoc="0" locked="0" layoutInCell="1" allowOverlap="1" wp14:anchorId="5D227015" wp14:editId="0C2A552B">
                 <wp:simplePos x="0" y="0"/>
                 <wp:positionH relativeFrom="column">
                   <wp:posOffset>441325</wp:posOffset>
@@ -11431,7 +11375,7 @@
           </mc:Choice>
           <mc:Fallback>
             <w:pict>
-              <v:shape w14:anchorId="5D227015" id="Zone de texte 29" o:spid="_x0000_s1036" type="#_x0000_t202" style="position:absolute;margin-left:34.75pt;margin-top:-43.85pt;width:411pt;height:442.8pt;z-index:251673600;visibility:visible;mso-wrap-style:square;mso-height-percent:0;mso-wrap-distance-left:9pt;mso-wrap-distance-top:0;mso-wrap-distance-right:9pt;mso-wrap-distance-bottom:0;mso-position-horizontal:absolute;mso-position-horizontal-relative:text;mso-position-vertical:absolute;mso-position-vertical-relative:text;mso-height-percent:0;mso-height-relative:margin;v-text-anchor:top" o:gfxdata="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" fillcolor="white [3201]" strokeweight=".5pt">
+              <v:shape w14:anchorId="5D227015" id="Zone de texte 29" o:spid="_x0000_s1036" type="#_x0000_t202" style="position:absolute;margin-left:34.75pt;margin-top:-43.85pt;width:411pt;height:442.8pt;z-index:251673088;visibility:visible;mso-wrap-style:square;mso-height-percent:0;mso-wrap-distance-left:9pt;mso-wrap-distance-top:0;mso-wrap-distance-right:9pt;mso-wrap-distance-bottom:0;mso-position-horizontal:absolute;mso-position-horizontal-relative:text;mso-position-vertical:absolute;mso-position-vertical-relative:text;mso-height-percent:0;mso-height-relative:margin;v-text-anchor:top" o:gfxdata="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" fillcolor="white [3201]" strokeweight=".5pt">
                 <v:textbox>
                   <w:txbxContent>
                     <w:p>
@@ -13642,6 +13586,14 @@
       </w:r>
     </w:p>
     <w:p>
+      <w:pPr>
+        <w:pStyle w:val="Paragraphedeliste"/>
+      </w:pPr>
+    </w:p>
+    <w:p>
+      <w:pPr>
+        <w:pStyle w:val="Paragraphedeliste"/>
+      </w:pPr>
       <w:r>
         <w:t>D’après ce qui a été dit plus haut, le type Référence contient la référence de la donnée et non pas directement la donnée, voyons ce que cela entraine sur notre exemple de classe.</w:t>
       </w:r>
@@ -13716,7 +13668,7 @@
           <w:noProof/>
         </w:rPr>
         <w:drawing>
-          <wp:anchor distT="0" distB="0" distL="114300" distR="114300" simplePos="0" relativeHeight="251652096" behindDoc="0" locked="0" layoutInCell="1" allowOverlap="1" wp14:anchorId="3A142196" wp14:editId="7FD8C1CE">
+          <wp:anchor distT="0" distB="0" distL="114300" distR="114300" simplePos="0" relativeHeight="251648512" behindDoc="0" locked="0" layoutInCell="1" allowOverlap="1" wp14:anchorId="3A142196" wp14:editId="7FD8C1CE">
             <wp:simplePos x="0" y="0"/>
             <wp:positionH relativeFrom="column">
               <wp:posOffset>4510405</wp:posOffset>
@@ -14006,21 +13958,26 @@
     </w:p>
     <w:p>
       <w:pPr>
-        <w:autoSpaceDE w:val="0"/>
-        <w:autoSpaceDN w:val="0"/>
-        <w:adjustRightInd w:val="0"/>
-        <w:spacing w:after="0" w:line="240" w:lineRule="auto"/>
-        <w:rPr>
-          <w:rFonts w:ascii="Consolas" w:hAnsi="Consolas" w:cs="Consolas"/>
-          <w:color w:val="000000"/>
-          <w:sz w:val="19"/>
-          <w:szCs w:val="19"/>
-        </w:rPr>
-      </w:pPr>
-    </w:p>
-    <w:p>
-      <w:r>
-        <w:t>La modification d’un champ de cercle1 a également modifié celui de cercle2 car leur référence est identique.</w:t>
+        <w:rPr>
+          <w:rFonts w:ascii="Consolas" w:hAnsi="Consolas" w:cs="Consolas"/>
+          <w:color w:val="000000"/>
+          <w:sz w:val="19"/>
+          <w:szCs w:val="19"/>
+        </w:rPr>
+      </w:pPr>
+    </w:p>
+    <w:p>
+      <w:pPr>
+        <w:ind w:left="648"/>
+      </w:pPr>
+      <w:r>
+        <w:t xml:space="preserve">La modification d’un champ de cercle1 a également modifié celui de cercle2 car leur </w:t>
+      </w:r>
+      <w:r>
+        <w:t xml:space="preserve">               </w:t>
+      </w:r>
+      <w:r>
+        <w:t>référence est identique.</w:t>
       </w:r>
     </w:p>
     <w:p/>
@@ -14056,7 +14013,11 @@
       </w:pPr>
     </w:p>
     <w:p>
-      <w:r>
+      <w:pPr>
+        <w:ind w:firstLine="360"/>
+      </w:pPr>
+      <w:r>
+        <w:lastRenderedPageBreak/>
         <w:t>En C#</w:t>
       </w:r>
       <w:r>
@@ -14076,6 +14037,9 @@
       </w:r>
     </w:p>
     <w:p>
+      <w:pPr>
+        <w:ind w:firstLine="360"/>
+      </w:pPr>
       <w:r>
         <w:t>On déclare un type générique grâce à la syntaxe suivante : &lt;</w:t>
       </w:r>
@@ -14103,7 +14067,6 @@
           <w:sz w:val="32"/>
           <w:u w:val="single"/>
         </w:rPr>
-        <w:lastRenderedPageBreak/>
         <w:t>Mettre un exemple</w:t>
       </w:r>
     </w:p>
@@ -14136,6 +14099,9 @@
     </w:p>
     <w:p/>
     <w:p>
+      <w:pPr>
+        <w:ind w:firstLine="360"/>
+      </w:pPr>
       <w:r>
         <w:t xml:space="preserve">La manière de gérer la programmation objet est semblable aux langages </w:t>
       </w:r>
@@ -14152,6 +14118,9 @@
       </w:r>
     </w:p>
     <w:p>
+      <w:pPr>
+        <w:ind w:firstLine="360"/>
+      </w:pPr>
       <w:r>
         <w:t xml:space="preserve">Pour commencer, lors de la création d’une classe, l’héritage par rapport à une classe mère se déroule de la sorte : </w:t>
       </w:r>
@@ -14185,6 +14154,9 @@
       </w:r>
     </w:p>
     <w:p>
+      <w:pPr>
+        <w:ind w:firstLine="708"/>
+      </w:pPr>
       <w:r>
         <w:t>Ici notre classe Salade dérive de la classe aliment, elle détient donc les mêmes caractéristiques que la classe Aliment. Supposons que la classe aliment soit défini de la manière suivante :</w:t>
       </w:r>
@@ -14245,6 +14217,9 @@
       </w:r>
     </w:p>
     <w:p>
+      <w:pPr>
+        <w:ind w:firstLine="708"/>
+      </w:pPr>
       <w:r>
         <w:t xml:space="preserve">La classe Salade possèdera donc également les variables nom, prix… et aura accès au constructeur et à la méthode </w:t>
       </w:r>
@@ -14258,6 +14233,9 @@
       </w:r>
     </w:p>
     <w:p>
+      <w:pPr>
+        <w:ind w:firstLine="708"/>
+      </w:pPr>
       <w:r>
         <w:t xml:space="preserve">Pour utiliser le constructeur ou les méthodes, on passe par l’utilisation du mot-clé </w:t>
       </w:r>
@@ -14287,6 +14265,7 @@
         <w:rPr>
           <w:noProof/>
         </w:rPr>
+        <w:lastRenderedPageBreak/>
         <w:drawing>
           <wp:inline distT="0" distB="0" distL="0" distR="0" wp14:anchorId="0BE26269" wp14:editId="61271B96">
             <wp:extent cx="3101340" cy="1325880"/>
@@ -14338,8 +14317,10 @@
       </w:r>
     </w:p>
     <w:p>
-      <w:r>
-        <w:lastRenderedPageBreak/>
+      <w:pPr>
+        <w:ind w:firstLine="708"/>
+      </w:pPr>
+      <w:r>
         <w:t xml:space="preserve">Ici Salade a un constructeur qui reprend les précédents éléments du constructeur </w:t>
       </w:r>
       <w:proofErr w:type="gramStart"/>
@@ -14352,11 +14333,17 @@
       </w:r>
     </w:p>
     <w:p>
+      <w:pPr>
+        <w:ind w:firstLine="708"/>
+      </w:pPr>
       <w:r>
         <w:t>On peut ainsi créer plusieurs classes qui pourront potentiellement avoir chacune leurs caractéristiques mais qui posséderont chacune les caractéristiques de la classe aliment.</w:t>
       </w:r>
     </w:p>
     <w:p>
+      <w:pPr>
+        <w:ind w:firstLine="708"/>
+      </w:pPr>
       <w:r>
         <w:t>Il est également possible de créer une interface qui sera implémentée par les classe</w:t>
       </w:r>
@@ -14443,17 +14430,23 @@
       </w:r>
     </w:p>
     <w:p>
+      <w:pPr>
+        <w:ind w:firstLine="708"/>
+      </w:pPr>
       <w:r>
         <w:t xml:space="preserve">Cette interface pourrait être implémentée par un Aliment qui peut être cuit, ce n’est donc pas nécessaire que Salade implémente cette interface. </w:t>
       </w:r>
     </w:p>
     <w:p>
+      <w:pPr>
+        <w:ind w:firstLine="708"/>
+      </w:pPr>
       <w:r>
         <w:rPr>
           <w:noProof/>
         </w:rPr>
         <w:drawing>
-          <wp:anchor distT="0" distB="0" distL="114300" distR="114300" simplePos="0" relativeHeight="251653632" behindDoc="0" locked="0" layoutInCell="1" allowOverlap="1" wp14:anchorId="6ABDC211" wp14:editId="6E734436">
+          <wp:anchor distT="0" distB="0" distL="114300" distR="114300" simplePos="0" relativeHeight="251650560" behindDoc="0" locked="0" layoutInCell="1" allowOverlap="1" wp14:anchorId="6ABDC211" wp14:editId="6E734436">
             <wp:simplePos x="0" y="0"/>
             <wp:positionH relativeFrom="column">
               <wp:posOffset>1212215</wp:posOffset>
@@ -14535,7 +14528,7 @@
         <mc:AlternateContent>
           <mc:Choice Requires="wps">
             <w:drawing>
-              <wp:anchor distT="0" distB="0" distL="114300" distR="114300" simplePos="0" relativeHeight="251667456" behindDoc="0" locked="0" layoutInCell="1" allowOverlap="1" wp14:anchorId="59B3EFAA" wp14:editId="01BDB44C">
+              <wp:anchor distT="0" distB="0" distL="114300" distR="114300" simplePos="0" relativeHeight="251668992" behindDoc="0" locked="0" layoutInCell="1" allowOverlap="1" wp14:anchorId="59B3EFAA" wp14:editId="01BDB44C">
                 <wp:simplePos x="0" y="0"/>
                 <wp:positionH relativeFrom="column">
                   <wp:posOffset>3794760</wp:posOffset>
@@ -14599,7 +14592,7 @@
           </mc:Choice>
           <mc:Fallback>
             <w:pict>
-              <v:shapetype w14:anchorId="56F5BFF4" id="_x0000_t5" coordsize="21600,21600" o:spt="5" adj="10800" path="m@0,l,21600r21600,xe">
+              <v:shapetype w14:anchorId="2D08D7D5" id="_x0000_t5" coordsize="21600,21600" o:spt="5" adj="10800" path="m@0,l,21600r21600,xe">
                 <v:stroke joinstyle="miter"/>
                 <v:formulas>
                   <v:f eqn="val #0"/>
@@ -14611,7 +14604,7 @@
                   <v:h position="#0,topLeft" xrange="0,21600"/>
                 </v:handles>
               </v:shapetype>
-              <v:shape id="Triangle isocèle 27" o:spid="_x0000_s1026" type="#_x0000_t5" style="position:absolute;margin-left:298.8pt;margin-top:2.1pt;width:17.4pt;height:15pt;rotation:-2016118fd;z-index:251667456;visibility:visible;mso-wrap-style:square;mso-wrap-distance-left:9pt;mso-wrap-distance-top:0;mso-wrap-distance-right:9pt;mso-wrap-distance-bottom:0;mso-position-horizontal:absolute;mso-position-horizontal-relative:text;mso-position-vertical:absolute;mso-position-vertical-relative:text;v-text-anchor:middle" o:gfxdata="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" fillcolor="black [3213]" strokecolor="black [3213]" strokeweight="1pt"/>
+              <v:shape id="Triangle isocèle 27" o:spid="_x0000_s1026" type="#_x0000_t5" style="position:absolute;margin-left:298.8pt;margin-top:2.1pt;width:17.4pt;height:15pt;rotation:-2016118fd;z-index:251668992;visibility:visible;mso-wrap-style:square;mso-wrap-distance-left:9pt;mso-wrap-distance-top:0;mso-wrap-distance-right:9pt;mso-wrap-distance-bottom:0;mso-position-horizontal:absolute;mso-position-horizontal-relative:text;mso-position-vertical:absolute;mso-position-vertical-relative:text;v-text-anchor:middle" o:gfxdata="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" fillcolor="black [3213]" strokecolor="black [3213]" strokeweight="1pt"/>
             </w:pict>
           </mc:Fallback>
         </mc:AlternateContent>
@@ -14623,7 +14616,7 @@
         <mc:AlternateContent>
           <mc:Choice Requires="wps">
             <w:drawing>
-              <wp:anchor distT="0" distB="0" distL="114300" distR="114300" simplePos="0" relativeHeight="251666432" behindDoc="0" locked="0" layoutInCell="1" allowOverlap="1" wp14:anchorId="6D75260A" wp14:editId="65BA6BCD">
+              <wp:anchor distT="0" distB="0" distL="114300" distR="114300" simplePos="0" relativeHeight="251667968" behindDoc="0" locked="0" layoutInCell="1" allowOverlap="1" wp14:anchorId="6D75260A" wp14:editId="65BA6BCD">
                 <wp:simplePos x="0" y="0"/>
                 <wp:positionH relativeFrom="column">
                   <wp:posOffset>2792095</wp:posOffset>
@@ -14687,7 +14680,7 @@
           </mc:Choice>
           <mc:Fallback>
             <w:pict>
-              <v:shape w14:anchorId="378B78BD" id="Triangle isocèle 26" o:spid="_x0000_s1026" type="#_x0000_t5" style="position:absolute;margin-left:219.85pt;margin-top:2.95pt;width:17.4pt;height:15pt;z-index:251666432;visibility:visible;mso-wrap-style:square;mso-wrap-distance-left:9pt;mso-wrap-distance-top:0;mso-wrap-distance-right:9pt;mso-wrap-distance-bottom:0;mso-position-horizontal:absolute;mso-position-horizontal-relative:text;mso-position-vertical:absolute;mso-position-vertical-relative:text;v-text-anchor:middle" o:gfxdata="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" fillcolor="black [3213]" strokecolor="black [3213]" strokeweight="1pt"/>
+              <v:shape w14:anchorId="7A2E8DC6" id="Triangle isocèle 26" o:spid="_x0000_s1026" type="#_x0000_t5" style="position:absolute;margin-left:219.85pt;margin-top:2.95pt;width:17.4pt;height:15pt;z-index:251667968;visibility:visible;mso-wrap-style:square;mso-wrap-distance-left:9pt;mso-wrap-distance-top:0;mso-wrap-distance-right:9pt;mso-wrap-distance-bottom:0;mso-position-horizontal:absolute;mso-position-horizontal-relative:text;mso-position-vertical:absolute;mso-position-vertical-relative:text;v-text-anchor:middle" o:gfxdata="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" fillcolor="black [3213]" strokecolor="black [3213]" strokeweight="1pt"/>
             </w:pict>
           </mc:Fallback>
         </mc:AlternateContent>
@@ -14699,7 +14692,7 @@
         <mc:AlternateContent>
           <mc:Choice Requires="wps">
             <w:drawing>
-              <wp:anchor distT="0" distB="0" distL="114300" distR="114300" simplePos="0" relativeHeight="251665408" behindDoc="0" locked="0" layoutInCell="1" allowOverlap="1" wp14:anchorId="4B18F222" wp14:editId="3BC67E0C">
+              <wp:anchor distT="0" distB="0" distL="114300" distR="114300" simplePos="0" relativeHeight="251665920" behindDoc="0" locked="0" layoutInCell="1" allowOverlap="1" wp14:anchorId="4B18F222" wp14:editId="3BC67E0C">
                 <wp:simplePos x="0" y="0"/>
                 <wp:positionH relativeFrom="column">
                   <wp:posOffset>1638659</wp:posOffset>
@@ -14763,7 +14756,7 @@
           </mc:Choice>
           <mc:Fallback>
             <w:pict>
-              <v:shape w14:anchorId="5FB62568" id="Triangle isocèle 25" o:spid="_x0000_s1026" type="#_x0000_t5" style="position:absolute;margin-left:129.05pt;margin-top:.55pt;width:17.4pt;height:15pt;rotation:3346179fd;z-index:251665408;visibility:visible;mso-wrap-style:square;mso-wrap-distance-left:9pt;mso-wrap-distance-top:0;mso-wrap-distance-right:9pt;mso-wrap-distance-bottom:0;mso-position-horizontal:absolute;mso-position-horizontal-relative:text;mso-position-vertical:absolute;mso-position-vertical-relative:text;v-text-anchor:middle" o:gfxdata="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" fillcolor="black [3213]" strokecolor="black [3213]" strokeweight="1pt"/>
+              <v:shape w14:anchorId="50661B0F" id="Triangle isocèle 25" o:spid="_x0000_s1026" type="#_x0000_t5" style="position:absolute;margin-left:129.05pt;margin-top:.55pt;width:17.4pt;height:15pt;rotation:3346179fd;z-index:251665920;visibility:visible;mso-wrap-style:square;mso-wrap-distance-left:9pt;mso-wrap-distance-top:0;mso-wrap-distance-right:9pt;mso-wrap-distance-bottom:0;mso-position-horizontal:absolute;mso-position-horizontal-relative:text;mso-position-vertical:absolute;mso-position-vertical-relative:text;v-text-anchor:middle" o:gfxdata="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" fillcolor="black [3213]" strokecolor="black [3213]" strokeweight="1pt"/>
             </w:pict>
           </mc:Fallback>
         </mc:AlternateContent>
@@ -14775,7 +14768,7 @@
         <mc:AlternateContent>
           <mc:Choice Requires="wps">
             <w:drawing>
-              <wp:anchor distT="0" distB="0" distL="114300" distR="114300" simplePos="0" relativeHeight="251660288" behindDoc="0" locked="0" layoutInCell="1" allowOverlap="1" wp14:anchorId="6B4C1C1C" wp14:editId="48DE57BE">
+              <wp:anchor distT="0" distB="0" distL="114300" distR="114300" simplePos="0" relativeHeight="251658752" behindDoc="0" locked="0" layoutInCell="1" allowOverlap="1" wp14:anchorId="6B4C1C1C" wp14:editId="48DE57BE">
                 <wp:simplePos x="0" y="0"/>
                 <wp:positionH relativeFrom="column">
                   <wp:posOffset>517525</wp:posOffset>
@@ -14835,7 +14828,7 @@
           </mc:Choice>
           <mc:Fallback>
             <w:pict>
-              <v:line w14:anchorId="6A5B8BF1" id="Connecteur droit 19" o:spid="_x0000_s1026" style="position:absolute;flip:x;z-index:251660288;visibility:visible;mso-wrap-style:square;mso-width-percent:0;mso-height-percent:0;mso-wrap-distance-left:9pt;mso-wrap-distance-top:0;mso-wrap-distance-right:9pt;mso-wrap-distance-bottom:0;mso-position-horizontal:absolute;mso-position-horizontal-relative:text;mso-position-vertical:absolute;mso-position-vertical-relative:text;mso-width-percent:0;mso-height-percent:0;mso-width-relative:margin;mso-height-relative:margin" from="40.75pt,2.35pt" to="143.95pt,89.35pt" o:gfxdata="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" strokecolor="black [3213]" strokeweight="1pt">
+              <v:line w14:anchorId="57E9640A" id="Connecteur droit 19" o:spid="_x0000_s1026" style="position:absolute;flip:x;z-index:251658752;visibility:visible;mso-wrap-style:square;mso-width-percent:0;mso-height-percent:0;mso-wrap-distance-left:9pt;mso-wrap-distance-top:0;mso-wrap-distance-right:9pt;mso-wrap-distance-bottom:0;mso-position-horizontal:absolute;mso-position-horizontal-relative:text;mso-position-vertical:absolute;mso-position-vertical-relative:text;mso-width-percent:0;mso-height-percent:0;mso-width-relative:margin;mso-height-relative:margin" from="40.75pt,2.35pt" to="143.95pt,89.35pt" o:gfxdata="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" strokecolor="black [3213]" strokeweight="1pt">
                 <v:stroke joinstyle="miter"/>
               </v:line>
             </w:pict>
@@ -14849,7 +14842,7 @@
         <mc:AlternateContent>
           <mc:Choice Requires="wps">
             <w:drawing>
-              <wp:anchor distT="0" distB="0" distL="114300" distR="114300" simplePos="0" relativeHeight="251659264" behindDoc="0" locked="0" layoutInCell="1" allowOverlap="1" wp14:anchorId="50A008D5" wp14:editId="14D8F582">
+              <wp:anchor distT="0" distB="0" distL="114300" distR="114300" simplePos="0" relativeHeight="251657728" behindDoc="0" locked="0" layoutInCell="1" allowOverlap="1" wp14:anchorId="50A008D5" wp14:editId="14D8F582">
                 <wp:simplePos x="0" y="0"/>
                 <wp:positionH relativeFrom="column">
                   <wp:posOffset>3847465</wp:posOffset>
@@ -14909,7 +14902,7 @@
           </mc:Choice>
           <mc:Fallback>
             <w:pict>
-              <v:line w14:anchorId="5A46FF53" id="Connecteur droit 18" o:spid="_x0000_s1026" style="position:absolute;z-index:251659264;visibility:visible;mso-wrap-style:square;mso-width-percent:0;mso-height-percent:0;mso-wrap-distance-left:9pt;mso-wrap-distance-top:0;mso-wrap-distance-right:9pt;mso-wrap-distance-bottom:0;mso-position-horizontal:absolute;mso-position-horizontal-relative:text;mso-position-vertical:absolute;mso-position-vertical-relative:text;mso-width-percent:0;mso-height-percent:0;mso-width-relative:margin;mso-height-relative:margin" from="302.95pt,2.35pt" to="356.35pt,89.35pt" o:gfxdata="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" strokecolor="black [3213]" strokeweight="1pt">
+              <v:line w14:anchorId="6E0F106C" id="Connecteur droit 18" o:spid="_x0000_s1026" style="position:absolute;z-index:251657728;visibility:visible;mso-wrap-style:square;mso-width-percent:0;mso-height-percent:0;mso-wrap-distance-left:9pt;mso-wrap-distance-top:0;mso-wrap-distance-right:9pt;mso-wrap-distance-bottom:0;mso-position-horizontal:absolute;mso-position-horizontal-relative:text;mso-position-vertical:absolute;mso-position-vertical-relative:text;mso-width-percent:0;mso-height-percent:0;mso-width-relative:margin;mso-height-relative:margin" from="302.95pt,2.35pt" to="356.35pt,89.35pt" o:gfxdata="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" strokecolor="black [3213]" strokeweight="1pt">
                 <v:stroke joinstyle="miter"/>
               </v:line>
             </w:pict>
@@ -14923,7 +14916,7 @@
         <mc:AlternateContent>
           <mc:Choice Requires="wps">
             <w:drawing>
-              <wp:anchor distT="0" distB="0" distL="114300" distR="114300" simplePos="0" relativeHeight="251658240" behindDoc="0" locked="0" layoutInCell="1" allowOverlap="1" wp14:anchorId="114CCEDD" wp14:editId="624F3BC4">
+              <wp:anchor distT="0" distB="0" distL="114300" distR="114300" simplePos="0" relativeHeight="251656704" behindDoc="0" locked="0" layoutInCell="1" allowOverlap="1" wp14:anchorId="114CCEDD" wp14:editId="624F3BC4">
                 <wp:simplePos x="0" y="0"/>
                 <wp:positionH relativeFrom="column">
                   <wp:posOffset>2910205</wp:posOffset>
@@ -14977,7 +14970,7 @@
           </mc:Choice>
           <mc:Fallback>
             <w:pict>
-              <v:line w14:anchorId="472EBC3F" id="Connecteur droit 17" o:spid="_x0000_s1026" style="position:absolute;z-index:251658240;visibility:visible;mso-wrap-style:square;mso-wrap-distance-left:9pt;mso-wrap-distance-top:0;mso-wrap-distance-right:9pt;mso-wrap-distance-bottom:0;mso-position-horizontal:absolute;mso-position-horizontal-relative:text;mso-position-vertical:absolute;mso-position-vertical-relative:text" from="229.15pt,2.95pt" to="229.15pt,23.95pt" o:gfxdata="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" strokecolor="black [3213]" strokeweight="1pt">
+              <v:line w14:anchorId="26021C24" id="Connecteur droit 17" o:spid="_x0000_s1026" style="position:absolute;z-index:251656704;visibility:visible;mso-wrap-style:square;mso-wrap-distance-left:9pt;mso-wrap-distance-top:0;mso-wrap-distance-right:9pt;mso-wrap-distance-bottom:0;mso-position-horizontal:absolute;mso-position-horizontal-relative:text;mso-position-vertical:absolute;mso-position-vertical-relative:text" from="229.15pt,2.95pt" to="229.15pt,23.95pt" o:gfxdata="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" strokecolor="black [3213]" strokeweight="1pt">
                 <v:stroke joinstyle="miter"/>
               </v:line>
             </w:pict>
@@ -14991,7 +14984,7 @@
           <w:noProof/>
         </w:rPr>
         <w:drawing>
-          <wp:anchor distT="0" distB="0" distL="114300" distR="114300" simplePos="0" relativeHeight="251655168" behindDoc="0" locked="0" layoutInCell="1" allowOverlap="1" wp14:anchorId="18E1BBF1" wp14:editId="14B4A93E">
+          <wp:anchor distT="0" distB="0" distL="114300" distR="114300" simplePos="0" relativeHeight="251652608" behindDoc="0" locked="0" layoutInCell="1" allowOverlap="1" wp14:anchorId="18E1BBF1" wp14:editId="14B4A93E">
             <wp:simplePos x="0" y="0"/>
             <wp:positionH relativeFrom="column">
               <wp:posOffset>1903095</wp:posOffset>
@@ -15063,7 +15056,7 @@
           <w:noProof/>
         </w:rPr>
         <w:drawing>
-          <wp:anchor distT="0" distB="0" distL="114300" distR="114300" simplePos="0" relativeHeight="251643904" behindDoc="0" locked="0" layoutInCell="1" allowOverlap="1" wp14:anchorId="424781B5" wp14:editId="71CD7D99">
+          <wp:anchor distT="0" distB="0" distL="114300" distR="114300" simplePos="0" relativeHeight="251640320" behindDoc="0" locked="0" layoutInCell="1" allowOverlap="1" wp14:anchorId="424781B5" wp14:editId="71CD7D99">
             <wp:simplePos x="0" y="0"/>
             <wp:positionH relativeFrom="column">
               <wp:posOffset>-884555</wp:posOffset>
@@ -15134,7 +15127,7 @@
           <w:noProof/>
         </w:rPr>
         <w:drawing>
-          <wp:anchor distT="0" distB="0" distL="114300" distR="114300" simplePos="0" relativeHeight="251645952" behindDoc="0" locked="0" layoutInCell="1" allowOverlap="1" wp14:anchorId="1F4C4129" wp14:editId="73583AC2">
+          <wp:anchor distT="0" distB="0" distL="114300" distR="114300" simplePos="0" relativeHeight="251641344" behindDoc="0" locked="0" layoutInCell="1" allowOverlap="1" wp14:anchorId="1F4C4129" wp14:editId="73583AC2">
             <wp:simplePos x="0" y="0"/>
             <wp:positionH relativeFrom="column">
               <wp:posOffset>3478530</wp:posOffset>
@@ -15212,11 +15205,10 @@
         <w:rPr>
           <w:noProof/>
         </w:rPr>
-        <w:lastRenderedPageBreak/>
         <mc:AlternateContent>
           <mc:Choice Requires="wps">
             <w:drawing>
-              <wp:anchor distT="0" distB="0" distL="114300" distR="114300" simplePos="0" relativeHeight="251668480" behindDoc="0" locked="0" layoutInCell="1" allowOverlap="1" wp14:anchorId="101CFDEE" wp14:editId="1AD31F23">
+              <wp:anchor distT="0" distB="0" distL="114300" distR="114300" simplePos="0" relativeHeight="251670016" behindDoc="0" locked="0" layoutInCell="1" allowOverlap="1" wp14:anchorId="101CFDEE" wp14:editId="1AD31F23">
                 <wp:simplePos x="0" y="0"/>
                 <wp:positionH relativeFrom="column">
                   <wp:posOffset>288925</wp:posOffset>
@@ -15280,11 +15272,11 @@
           </mc:Choice>
           <mc:Fallback>
             <w:pict>
-              <v:shapetype w14:anchorId="405A50B2" id="_x0000_t110" coordsize="21600,21600" o:spt="110" path="m10800,l,10800,10800,21600,21600,10800xe">
+              <v:shapetype w14:anchorId="5B486DED" id="_x0000_t110" coordsize="21600,21600" o:spt="110" path="m10800,l,10800,10800,21600,21600,10800xe">
                 <v:stroke joinstyle="miter"/>
                 <v:path gradientshapeok="t" o:connecttype="rect" textboxrect="5400,5400,16200,16200"/>
               </v:shapetype>
-              <v:shape id="Organigramme : Décision 30" o:spid="_x0000_s1026" type="#_x0000_t110" style="position:absolute;margin-left:22.75pt;margin-top:12.05pt;width:7.8pt;height:13.2pt;z-index:251668480;visibility:visible;mso-wrap-style:square;mso-wrap-distance-left:9pt;mso-wrap-distance-top:0;mso-wrap-distance-right:9pt;mso-wrap-distance-bottom:0;mso-position-horizontal:absolute;mso-position-horizontal-relative:text;mso-position-vertical:absolute;mso-position-vertical-relative:text;v-text-anchor:middle" o:gfxdata="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" fillcolor="black [3213]" strokecolor="black [3213]" strokeweight="1pt"/>
+              <v:shape id="Organigramme : Décision 30" o:spid="_x0000_s1026" type="#_x0000_t110" style="position:absolute;margin-left:22.75pt;margin-top:12.05pt;width:7.8pt;height:13.2pt;z-index:251670016;visibility:visible;mso-wrap-style:square;mso-wrap-distance-left:9pt;mso-wrap-distance-top:0;mso-wrap-distance-right:9pt;mso-wrap-distance-bottom:0;mso-position-horizontal:absolute;mso-position-horizontal-relative:text;mso-position-vertical:absolute;mso-position-vertical-relative:text;v-text-anchor:middle" o:gfxdata="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" fillcolor="black [3213]" strokecolor="black [3213]" strokeweight="1pt"/>
             </w:pict>
           </mc:Fallback>
         </mc:AlternateContent>
@@ -15296,7 +15288,7 @@
         <mc:AlternateContent>
           <mc:Choice Requires="wps">
             <w:drawing>
-              <wp:anchor distT="0" distB="0" distL="114300" distR="114300" simplePos="0" relativeHeight="251662336" behindDoc="0" locked="0" layoutInCell="1" allowOverlap="1" wp14:anchorId="2B842886" wp14:editId="305E4287">
+              <wp:anchor distT="0" distB="0" distL="114300" distR="114300" simplePos="0" relativeHeight="251660800" behindDoc="0" locked="0" layoutInCell="1" allowOverlap="1" wp14:anchorId="2B842886" wp14:editId="305E4287">
                 <wp:simplePos x="0" y="0"/>
                 <wp:positionH relativeFrom="column">
                   <wp:posOffset>1378585</wp:posOffset>
@@ -15356,7 +15348,7 @@
           </mc:Choice>
           <mc:Fallback>
             <w:pict>
-              <v:line w14:anchorId="126BE17B" id="Connecteur droit 21" o:spid="_x0000_s1026" style="position:absolute;z-index:251662336;visibility:visible;mso-wrap-style:square;mso-width-percent:0;mso-height-percent:0;mso-wrap-distance-left:9pt;mso-wrap-distance-top:0;mso-wrap-distance-right:9pt;mso-wrap-distance-bottom:0;mso-position-horizontal:absolute;mso-position-horizontal-relative:text;mso-position-vertical:absolute;mso-position-vertical-relative:text;mso-width-percent:0;mso-height-percent:0;mso-width-relative:margin;mso-height-relative:margin" from="108.55pt,12.35pt" to="122.35pt,27.35pt" o:gfxdata="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" strokecolor="black [3213]" strokeweight="1pt">
+              <v:line w14:anchorId="401847DD" id="Connecteur droit 21" o:spid="_x0000_s1026" style="position:absolute;z-index:251660800;visibility:visible;mso-wrap-style:square;mso-width-percent:0;mso-height-percent:0;mso-wrap-distance-left:9pt;mso-wrap-distance-top:0;mso-wrap-distance-right:9pt;mso-wrap-distance-bottom:0;mso-position-horizontal:absolute;mso-position-horizontal-relative:text;mso-position-vertical:absolute;mso-position-vertical-relative:text;mso-width-percent:0;mso-height-percent:0;mso-width-relative:margin;mso-height-relative:margin" from="108.55pt,12.35pt" to="122.35pt,27.35pt" o:gfxdata="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" strokecolor="black [3213]" strokeweight="1pt">
                 <v:stroke joinstyle="miter"/>
               </v:line>
             </w:pict>
@@ -15370,7 +15362,7 @@
         <mc:AlternateContent>
           <mc:Choice Requires="wps">
             <w:drawing>
-              <wp:anchor distT="0" distB="0" distL="114300" distR="114300" simplePos="0" relativeHeight="251661312" behindDoc="0" locked="0" layoutInCell="1" allowOverlap="1" wp14:anchorId="21883116" wp14:editId="2B2B1374">
+              <wp:anchor distT="0" distB="0" distL="114300" distR="114300" simplePos="0" relativeHeight="251659776" behindDoc="0" locked="0" layoutInCell="1" allowOverlap="1" wp14:anchorId="21883116" wp14:editId="2B2B1374">
                 <wp:simplePos x="0" y="0"/>
                 <wp:positionH relativeFrom="column">
                   <wp:posOffset>349885</wp:posOffset>
@@ -15430,7 +15422,7 @@
           </mc:Choice>
           <mc:Fallback>
             <w:pict>
-              <v:line w14:anchorId="11D7CD0A" id="Connecteur droit 20" o:spid="_x0000_s1026" style="position:absolute;flip:x;z-index:251661312;visibility:visible;mso-wrap-style:square;mso-width-percent:0;mso-height-percent:0;mso-wrap-distance-left:9pt;mso-wrap-distance-top:0;mso-wrap-distance-right:9pt;mso-wrap-distance-bottom:0;mso-position-horizontal:absolute;mso-position-horizontal-relative:text;mso-position-vertical:absolute;mso-position-vertical-relative:text;mso-width-percent:0;mso-height-percent:0;mso-width-relative:margin;mso-height-relative:margin" from="27.55pt,10.8pt" to="27.55pt,40.55pt" o:gfxdata="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" strokecolor="black [3213]" strokeweight="1pt">
+              <v:line w14:anchorId="18864A2C" id="Connecteur droit 20" o:spid="_x0000_s1026" style="position:absolute;flip:x;z-index:251659776;visibility:visible;mso-wrap-style:square;mso-width-percent:0;mso-height-percent:0;mso-wrap-distance-left:9pt;mso-wrap-distance-top:0;mso-wrap-distance-right:9pt;mso-wrap-distance-bottom:0;mso-position-horizontal:absolute;mso-position-horizontal-relative:text;mso-position-vertical:absolute;mso-position-vertical-relative:text;mso-width-percent:0;mso-height-percent:0;mso-width-relative:margin;mso-height-relative:margin" from="27.55pt,10.8pt" to="27.55pt,40.55pt" o:gfxdata="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" strokecolor="black [3213]" strokeweight="1pt">
                 <v:stroke joinstyle="miter"/>
               </v:line>
             </w:pict>
@@ -15446,7 +15438,7 @@
         <mc:AlternateContent>
           <mc:Choice Requires="wps">
             <w:drawing>
-              <wp:anchor distT="0" distB="0" distL="114300" distR="114300" simplePos="0" relativeHeight="251663360" behindDoc="0" locked="0" layoutInCell="1" allowOverlap="1" wp14:anchorId="3379B337" wp14:editId="2E961DE3">
+              <wp:anchor distT="0" distB="0" distL="114300" distR="114300" simplePos="0" relativeHeight="251663872" behindDoc="0" locked="0" layoutInCell="1" allowOverlap="1" wp14:anchorId="3379B337" wp14:editId="2E961DE3">
                 <wp:simplePos x="0" y="0"/>
                 <wp:positionH relativeFrom="column">
                   <wp:posOffset>1607185</wp:posOffset>
@@ -15506,7 +15498,7 @@
           </mc:Choice>
           <mc:Fallback>
             <w:pict>
-              <v:line w14:anchorId="2A643C9F" id="Connecteur droit 22" o:spid="_x0000_s1026" style="position:absolute;z-index:251663360;visibility:visible;mso-wrap-style:square;mso-width-percent:0;mso-height-percent:0;mso-wrap-distance-left:9pt;mso-wrap-distance-top:0;mso-wrap-distance-right:9pt;mso-wrap-distance-bottom:0;mso-position-horizontal:absolute;mso-position-horizontal-relative:text;mso-position-vertical:absolute;mso-position-vertical-relative:text;mso-width-percent:0;mso-height-percent:0;mso-width-relative:margin;mso-height-relative:margin" from="126.55pt,8.45pt" to="140.35pt,23.45pt" o:gfxdata="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" strokecolor="black [3213]" strokeweight="1pt">
+              <v:line w14:anchorId="4302B984" id="Connecteur droit 22" o:spid="_x0000_s1026" style="position:absolute;z-index:251663872;visibility:visible;mso-wrap-style:square;mso-width-percent:0;mso-height-percent:0;mso-wrap-distance-left:9pt;mso-wrap-distance-top:0;mso-wrap-distance-right:9pt;mso-wrap-distance-bottom:0;mso-position-horizontal:absolute;mso-position-horizontal-relative:text;mso-position-vertical:absolute;mso-position-vertical-relative:text;mso-width-percent:0;mso-height-percent:0;mso-width-relative:margin;mso-height-relative:margin" from="126.55pt,8.45pt" to="140.35pt,23.45pt" o:gfxdata="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" strokecolor="black [3213]" strokeweight="1pt">
                 <v:stroke joinstyle="miter"/>
               </v:line>
             </w:pict>
@@ -15518,7 +15510,7 @@
           <w:noProof/>
         </w:rPr>
         <w:drawing>
-          <wp:anchor distT="0" distB="0" distL="114300" distR="114300" simplePos="0" relativeHeight="251657216" behindDoc="0" locked="0" layoutInCell="1" allowOverlap="1" wp14:anchorId="4408A63E" wp14:editId="500551A6">
+          <wp:anchor distT="0" distB="0" distL="114300" distR="114300" simplePos="0" relativeHeight="251654656" behindDoc="0" locked="0" layoutInCell="1" allowOverlap="1" wp14:anchorId="4408A63E" wp14:editId="500551A6">
             <wp:simplePos x="0" y="0"/>
             <wp:positionH relativeFrom="column">
               <wp:posOffset>-309245</wp:posOffset>
@@ -15591,7 +15583,7 @@
         <mc:AlternateContent>
           <mc:Choice Requires="wps">
             <w:drawing>
-              <wp:anchor distT="0" distB="0" distL="114300" distR="114300" simplePos="0" relativeHeight="251664384" behindDoc="0" locked="0" layoutInCell="1" allowOverlap="1" wp14:anchorId="7B7F7918" wp14:editId="771A3261">
+              <wp:anchor distT="0" distB="0" distL="114300" distR="114300" simplePos="0" relativeHeight="251664896" behindDoc="0" locked="0" layoutInCell="1" allowOverlap="1" wp14:anchorId="7B7F7918" wp14:editId="771A3261">
                 <wp:simplePos x="0" y="0"/>
                 <wp:positionH relativeFrom="column">
                   <wp:posOffset>1828800</wp:posOffset>
@@ -15651,7 +15643,7 @@
           </mc:Choice>
           <mc:Fallback>
             <w:pict>
-              <v:line w14:anchorId="15B041FA" id="Connecteur droit 23" o:spid="_x0000_s1026" style="position:absolute;z-index:251664384;visibility:visible;mso-wrap-style:square;mso-width-percent:0;mso-height-percent:0;mso-wrap-distance-left:9pt;mso-wrap-distance-top:0;mso-wrap-distance-right:9pt;mso-wrap-distance-bottom:0;mso-position-horizontal:absolute;mso-position-horizontal-relative:text;mso-position-vertical:absolute;mso-position-vertical-relative:text;mso-width-percent:0;mso-height-percent:0;mso-width-relative:margin;mso-height-relative:margin" from="2in,5.05pt" to="157.8pt,20.05pt" o:gfxdata="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" strokecolor="black [3213]" strokeweight="1pt">
+              <v:line w14:anchorId="7E5EE8B0" id="Connecteur droit 23" o:spid="_x0000_s1026" style="position:absolute;z-index:251664896;visibility:visible;mso-wrap-style:square;mso-width-percent:0;mso-height-percent:0;mso-wrap-distance-left:9pt;mso-wrap-distance-top:0;mso-wrap-distance-right:9pt;mso-wrap-distance-bottom:0;mso-position-horizontal:absolute;mso-position-horizontal-relative:text;mso-position-vertical:absolute;mso-position-vertical-relative:text;mso-width-percent:0;mso-height-percent:0;mso-width-relative:margin;mso-height-relative:margin" from="2in,5.05pt" to="157.8pt,20.05pt" o:gfxdata="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" strokecolor="black [3213]" strokeweight="1pt">
                 <v:stroke joinstyle="miter"/>
               </v:line>
             </w:pict>
@@ -15667,7 +15659,7 @@
         <mc:AlternateContent>
           <mc:Choice Requires="wps">
             <w:drawing>
-              <wp:anchor distT="0" distB="0" distL="114300" distR="114300" simplePos="0" relativeHeight="251642880" behindDoc="0" locked="0" layoutInCell="1" allowOverlap="1" wp14:anchorId="7AA14D07" wp14:editId="430BB4B7">
+              <wp:anchor distT="0" distB="0" distL="114300" distR="114300" simplePos="0" relativeHeight="251639296" behindDoc="0" locked="0" layoutInCell="1" allowOverlap="1" wp14:anchorId="7AA14D07" wp14:editId="430BB4B7">
                 <wp:simplePos x="0" y="0"/>
                 <wp:positionH relativeFrom="column">
                   <wp:posOffset>2033905</wp:posOffset>
@@ -15727,7 +15719,7 @@
           </mc:Choice>
           <mc:Fallback>
             <w:pict>
-              <v:line w14:anchorId="5E8B452D" id="Connecteur droit 24" o:spid="_x0000_s1026" style="position:absolute;z-index:251642880;visibility:visible;mso-wrap-style:square;mso-width-percent:0;mso-height-percent:0;mso-wrap-distance-left:9pt;mso-wrap-distance-top:0;mso-wrap-distance-right:9pt;mso-wrap-distance-bottom:0;mso-position-horizontal:absolute;mso-position-horizontal-relative:text;mso-position-vertical:absolute;mso-position-vertical-relative:text;mso-width-percent:0;mso-height-percent:0;mso-width-relative:margin;mso-height-relative:margin" from="160.15pt,.7pt" to="173.95pt,15.7pt" o:gfxdata="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" strokecolor="black [3213]" strokeweight="1pt">
+              <v:line w14:anchorId="4165F733" id="Connecteur droit 24" o:spid="_x0000_s1026" style="position:absolute;z-index:251639296;visibility:visible;mso-wrap-style:square;mso-width-percent:0;mso-height-percent:0;mso-wrap-distance-left:9pt;mso-wrap-distance-top:0;mso-wrap-distance-right:9pt;mso-wrap-distance-bottom:0;mso-position-horizontal:absolute;mso-position-horizontal-relative:text;mso-position-vertical:absolute;mso-position-vertical-relative:text;mso-width-percent:0;mso-height-percent:0;mso-width-relative:margin;mso-height-relative:margin" from="160.15pt,.7pt" to="173.95pt,15.7pt" o:gfxdata="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" strokecolor="black [3213]" strokeweight="1pt">
                 <v:stroke joinstyle="miter"/>
               </v:line>
             </w:pict>
@@ -15739,7 +15731,7 @@
           <w:noProof/>
         </w:rPr>
         <w:drawing>
-          <wp:anchor distT="0" distB="0" distL="114300" distR="114300" simplePos="0" relativeHeight="251656192" behindDoc="0" locked="0" layoutInCell="1" allowOverlap="1" wp14:anchorId="4BD127C7" wp14:editId="3320A586">
+          <wp:anchor distT="0" distB="0" distL="114300" distR="114300" simplePos="0" relativeHeight="251653632" behindDoc="0" locked="0" layoutInCell="1" allowOverlap="1" wp14:anchorId="4BD127C7" wp14:editId="3320A586">
             <wp:simplePos x="0" y="0"/>
             <wp:positionH relativeFrom="column">
               <wp:posOffset>1698625</wp:posOffset>
@@ -15809,6 +15801,9 @@
     <w:p/>
     <w:p/>
     <w:p>
+      <w:pPr>
+        <w:ind w:firstLine="708"/>
+      </w:pPr>
       <w:r>
         <w:t>L’exemple suivant nous permet d’obtenir le résultat console suivant :</w:t>
       </w:r>
@@ -15821,7 +15816,7 @@
         <mc:AlternateContent>
           <mc:Choice Requires="wps">
             <w:drawing>
-              <wp:anchor distT="0" distB="0" distL="114300" distR="114300" simplePos="0" relativeHeight="251670528" behindDoc="0" locked="0" layoutInCell="1" allowOverlap="1" wp14:anchorId="3BD76F53" wp14:editId="067AE5BE">
+              <wp:anchor distT="0" distB="0" distL="114300" distR="114300" simplePos="0" relativeHeight="251672064" behindDoc="0" locked="0" layoutInCell="1" allowOverlap="1" wp14:anchorId="3BD76F53" wp14:editId="067AE5BE">
                 <wp:simplePos x="0" y="0"/>
                 <wp:positionH relativeFrom="column">
                   <wp:posOffset>2765425</wp:posOffset>
@@ -15880,7 +15875,7 @@
           </mc:Choice>
           <mc:Fallback>
             <w:pict>
-              <v:shape w14:anchorId="2418CE7D" id="Flèche : droite 33" o:spid="_x0000_s1026" type="#_x0000_t13" style="position:absolute;margin-left:217.75pt;margin-top:44.35pt;width:34.8pt;height:21.6pt;z-index:251670528;visibility:visible;mso-wrap-style:square;mso-wrap-distance-left:9pt;mso-wrap-distance-top:0;mso-wrap-distance-right:9pt;mso-wrap-distance-bottom:0;mso-position-horizontal:absolute;mso-position-horizontal-relative:text;mso-position-vertical:absolute;mso-position-vertical-relative:text;v-text-anchor:middle" o:gfxdata="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" adj="14897" fillcolor="#4472c4 [3204]" strokecolor="#1f3763 [1604]" strokeweight="1pt"/>
+              <v:shape w14:anchorId="602F65CF" id="Flèche : droite 33" o:spid="_x0000_s1026" type="#_x0000_t13" style="position:absolute;margin-left:217.75pt;margin-top:44.35pt;width:34.8pt;height:21.6pt;z-index:251672064;visibility:visible;mso-wrap-style:square;mso-wrap-distance-left:9pt;mso-wrap-distance-top:0;mso-wrap-distance-right:9pt;mso-wrap-distance-bottom:0;mso-position-horizontal:absolute;mso-position-horizontal-relative:text;mso-position-vertical:absolute;mso-position-vertical-relative:text;v-text-anchor:middle" o:gfxdata="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" adj="14897" fillcolor="#4472c4 [3204]" strokecolor="#1f3763 [1604]" strokeweight="1pt"/>
             </w:pict>
           </mc:Fallback>
         </mc:AlternateContent>
@@ -15890,7 +15885,7 @@
           <w:noProof/>
         </w:rPr>
         <w:drawing>
-          <wp:anchor distT="0" distB="0" distL="114300" distR="114300" simplePos="0" relativeHeight="251669504" behindDoc="0" locked="0" layoutInCell="1" allowOverlap="1" wp14:anchorId="21D361D1" wp14:editId="33CC5841">
+          <wp:anchor distT="0" distB="0" distL="114300" distR="114300" simplePos="0" relativeHeight="251671040" behindDoc="0" locked="0" layoutInCell="1" allowOverlap="1" wp14:anchorId="21D361D1" wp14:editId="33CC5841">
             <wp:simplePos x="0" y="0"/>
             <wp:positionH relativeFrom="column">
               <wp:posOffset>3352165</wp:posOffset>
@@ -16008,25 +16003,6 @@
     </w:p>
     <w:p>
       <w:pPr>
-        <w:rPr>
-          <w:b/>
-          <w:i/>
-          <w:sz w:val="32"/>
-          <w:u w:val="single"/>
-        </w:rPr>
-      </w:pPr>
-      <w:r>
-        <w:rPr>
-          <w:b/>
-          <w:i/>
-          <w:sz w:val="32"/>
-          <w:u w:val="single"/>
-        </w:rPr>
-        <w:t>EXPLICATIONS SUP ???</w:t>
-      </w:r>
-    </w:p>
-    <w:p>
-      <w:pPr>
         <w:pStyle w:val="Paragraphedeliste"/>
         <w:numPr>
           <w:ilvl w:val="0"/>
@@ -16053,11 +16029,219 @@
     </w:p>
     <w:p>
       <w:pPr>
+        <w:ind w:left="360"/>
+      </w:pPr>
+    </w:p>
+    <w:p>
+      <w:pPr>
+        <w:ind w:firstLine="360"/>
+      </w:pPr>
+      <w:r>
+        <w:t>En C #, il faut être capable de savoir gérer les exceptions ou erreurs provoquées par une fonction ou une méthode</w:t>
+      </w:r>
+      <w:r>
+        <w:t xml:space="preserve">. Comme dans de nombreux langages, certaines sont traitées automatiquement, c’est le cas lorsqu’il y a une erreur de types par exemple, et un message est affiché pour connaitre la source de l’erreur. Cependant, comme </w:t>
+      </w:r>
+      <w:proofErr w:type="gramStart"/>
+      <w:r>
+        <w:t>le java</w:t>
+      </w:r>
+      <w:proofErr w:type="gramEnd"/>
+      <w:r>
+        <w:t xml:space="preserve"> est un langage orienté objet, la création de certaines méthodes dans des classes sont susceptibles de générer des exceptions pour que celle-ci s’exécute telle qu’elle l’a été pensée, mais être correcte syntaxiquement. </w:t>
+      </w:r>
+    </w:p>
+    <w:p>
+      <w:pPr>
+        <w:ind w:firstLine="360"/>
+      </w:pPr>
+      <w:r>
+        <w:t xml:space="preserve">Un exemple simple pourrait être un appel à l’utilisateur pour que celui-ci entre un entier et qu’il entre un nombre entier négatif. Techniquement c’est correct, la gestion automatique n’y verra pas de problème. Mais le traitement futur pourrait poser </w:t>
+      </w:r>
+      <w:proofErr w:type="gramStart"/>
+      <w:r>
+        <w:t>problème</w:t>
+      </w:r>
+      <w:proofErr w:type="gramEnd"/>
+      <w:r>
+        <w:t>.</w:t>
+      </w:r>
+    </w:p>
+    <w:p>
+      <w:pPr>
+        <w:ind w:firstLine="360"/>
+      </w:pPr>
+      <w:r>
+        <w:t xml:space="preserve">La structure </w:t>
+      </w:r>
+      <w:proofErr w:type="spellStart"/>
+      <w:r>
         <w:rPr>
           <w:b/>
-          <w:i/>
-          <w:sz w:val="32"/>
-          <w:u w:val="single"/>
+        </w:rPr>
+        <w:t>try</w:t>
+      </w:r>
+      <w:proofErr w:type="spellEnd"/>
+      <w:r>
+        <w:rPr>
+          <w:b/>
+        </w:rPr>
+        <w:t xml:space="preserve">…catch </w:t>
+      </w:r>
+      <w:r>
+        <w:t>permet de remé</w:t>
+      </w:r>
+      <w:r>
+        <w:t xml:space="preserve">dier à ce problème. La partie </w:t>
+      </w:r>
+      <w:proofErr w:type="spellStart"/>
+      <w:r>
+        <w:t>try</w:t>
+      </w:r>
+      <w:proofErr w:type="spellEnd"/>
+      <w:r>
+        <w:t xml:space="preserve"> contiendra la partie du code susceptible de faire planter le programme, c’est donc ici qu’on aura dans notre exemple la </w:t>
+      </w:r>
+      <w:r>
+        <w:lastRenderedPageBreak/>
+        <w:t xml:space="preserve">réception de l’entrée utilisateur. Catch permettra de traiter l’exception, s’il y en a sinon on passera à l’instruction suivante. </w:t>
+      </w:r>
+    </w:p>
+    <w:p>
+      <w:pPr>
+        <w:ind w:firstLine="360"/>
+        <w:rPr>
+          <w:rFonts w:cstheme="minorHAnsi"/>
+          <w:b/>
+          <w:color w:val="000000"/>
+        </w:rPr>
+      </w:pPr>
+      <w:r>
+        <w:t xml:space="preserve">Catch prend en argument une Exception, qui peut être donc toute sorte d’erreur </w:t>
+      </w:r>
+      <w:r>
+        <w:t xml:space="preserve">que le compilateur peut identifier </w:t>
+      </w:r>
+      <w:r>
+        <w:t>ou bien des erreurs spécifiques, les exceptions pour la division par zéro</w:t>
+      </w:r>
+      <w:r>
+        <w:t xml:space="preserve"> : </w:t>
+      </w:r>
+      <w:proofErr w:type="spellStart"/>
+      <w:r>
+        <w:rPr>
+          <w:rFonts w:cstheme="minorHAnsi"/>
+          <w:b/>
+          <w:color w:val="000000"/>
+          <w:szCs w:val="23"/>
+        </w:rPr>
+        <w:t>DivideByZeroException</w:t>
+      </w:r>
+      <w:proofErr w:type="spellEnd"/>
+      <w:r>
+        <w:rPr>
+          <w:rFonts w:ascii="Verdana" w:hAnsi="Verdana"/>
+          <w:color w:val="000000"/>
+          <w:sz w:val="23"/>
+          <w:szCs w:val="23"/>
+        </w:rPr>
+        <w:t xml:space="preserve"> </w:t>
+      </w:r>
+      <w:r>
+        <w:rPr>
+          <w:rFonts w:cstheme="minorHAnsi"/>
+          <w:color w:val="000000"/>
+        </w:rPr>
+        <w:t xml:space="preserve">ou pour un problème d’indice : </w:t>
+      </w:r>
+      <w:proofErr w:type="spellStart"/>
+      <w:r>
+        <w:rPr>
+          <w:rFonts w:cstheme="minorHAnsi"/>
+          <w:b/>
+          <w:color w:val="000000"/>
+          <w:szCs w:val="23"/>
+        </w:rPr>
+        <w:t>IndexOutOfRangeException</w:t>
+      </w:r>
+      <w:proofErr w:type="spellEnd"/>
+      <w:r>
+        <w:rPr>
+          <w:rFonts w:cstheme="minorHAnsi"/>
+          <w:color w:val="000000"/>
+        </w:rPr>
+        <w:t xml:space="preserve">, peuvent être utilisé directement. </w:t>
+      </w:r>
+      <w:proofErr w:type="gramStart"/>
+      <w:r>
+        <w:rPr>
+          <w:rFonts w:cstheme="minorHAnsi"/>
+          <w:color w:val="000000"/>
+        </w:rPr>
+        <w:t>Catch(</w:t>
+      </w:r>
+      <w:proofErr w:type="spellStart"/>
+      <w:proofErr w:type="gramEnd"/>
+      <w:r>
+        <w:rPr>
+          <w:rFonts w:cstheme="minorHAnsi"/>
+          <w:color w:val="000000"/>
+        </w:rPr>
+        <w:t>DivideByZeroException</w:t>
+      </w:r>
+      <w:proofErr w:type="spellEnd"/>
+      <w:r>
+        <w:rPr>
+          <w:rFonts w:cstheme="minorHAnsi"/>
+          <w:color w:val="000000"/>
+        </w:rPr>
+        <w:t xml:space="preserve">). L’utilisateur peut également créer ses propres exceptions comme ce serait le cas dans notre exemple, notamment avec l’utilisation du mot-clé </w:t>
+      </w:r>
+      <w:proofErr w:type="spellStart"/>
+      <w:r>
+        <w:rPr>
+          <w:rFonts w:cstheme="minorHAnsi"/>
+          <w:b/>
+          <w:color w:val="000000"/>
+        </w:rPr>
+        <w:t>throw</w:t>
+      </w:r>
+      <w:proofErr w:type="spellEnd"/>
+      <w:r>
+        <w:rPr>
+          <w:rFonts w:cstheme="minorHAnsi"/>
+          <w:b/>
+          <w:color w:val="000000"/>
+        </w:rPr>
+        <w:t>.</w:t>
+      </w:r>
+    </w:p>
+    <w:p>
+      <w:pPr>
+        <w:ind w:firstLine="360"/>
+        <w:rPr>
+          <w:rFonts w:cstheme="minorHAnsi"/>
+          <w:color w:val="000000"/>
+        </w:rPr>
+      </w:pPr>
+      <w:r>
+        <w:rPr>
+          <w:rFonts w:cstheme="minorHAnsi"/>
+          <w:b/>
+          <w:color w:val="000000"/>
+        </w:rPr>
+        <w:t>FAIRE UN EXEMPLE</w:t>
+      </w:r>
+      <w:bookmarkStart w:id="0" w:name="_GoBack"/>
+      <w:bookmarkEnd w:id="0"/>
+    </w:p>
+    <w:p>
+      <w:pPr>
+        <w:ind w:firstLine="360"/>
+        <w:rPr>
+          <w:rFonts w:cstheme="minorHAnsi"/>
+          <w:color w:val="000000"/>
         </w:rPr>
       </w:pPr>
     </w:p>
@@ -16120,7 +16304,9 @@
     </w:p>
     <w:p>
       <w:pPr>
-        <w:rPr>
+        <w:ind w:firstLine="360"/>
+        <w:rPr>
+          <w:rFonts w:cstheme="minorHAnsi"/>
           <w:b/>
           <w:i/>
           <w:color w:val="A5A5A5" w:themeColor="accent3"/>
@@ -16130,28 +16316,14 @@
       </w:pPr>
       <w:r>
         <w:rPr>
-          <w:rFonts w:ascii="Segoe UI" w:hAnsi="Segoe UI" w:cs="Segoe UI"/>
-          <w:color w:val="000000"/>
-        </w:rPr>
-        <w:t>Les évènements p</w:t>
-      </w:r>
-      <w:r>
-        <w:rPr>
-          <w:rFonts w:ascii="Segoe UI" w:hAnsi="Segoe UI" w:cs="Segoe UI"/>
-          <w:color w:val="000000"/>
-        </w:rPr>
-        <w:t>ermet</w:t>
-      </w:r>
-      <w:r>
-        <w:rPr>
-          <w:rFonts w:ascii="Segoe UI" w:hAnsi="Segoe UI" w:cs="Segoe UI"/>
-          <w:color w:val="000000"/>
-        </w:rPr>
-        <w:t>tent</w:t>
-      </w:r>
-      <w:r>
-        <w:rPr>
-          <w:rFonts w:ascii="Segoe UI" w:hAnsi="Segoe UI" w:cs="Segoe UI"/>
+          <w:rFonts w:cstheme="minorHAnsi"/>
+          <w:color w:val="000000"/>
+        </w:rPr>
+        <w:t>Les évènements permettent</w:t>
+      </w:r>
+      <w:r>
+        <w:rPr>
+          <w:rFonts w:cstheme="minorHAnsi"/>
           <w:color w:val="000000"/>
         </w:rPr>
         <w:t xml:space="preserve"> à un objet qui est appelé publieur d’avertir à d’autres classes, les abonnés lorsqu’un événement important se produit.</w:t>
@@ -16159,14 +16331,15 @@
     </w:p>
     <w:p>
       <w:pPr>
-        <w:rPr>
-          <w:rFonts w:ascii="Segoe UI" w:hAnsi="Segoe UI" w:cs="Segoe UI"/>
-          <w:color w:val="000000"/>
-        </w:rPr>
-      </w:pPr>
-      <w:r>
-        <w:rPr>
-          <w:rFonts w:ascii="Segoe UI" w:hAnsi="Segoe UI" w:cs="Segoe UI"/>
+        <w:ind w:firstLine="360"/>
+        <w:rPr>
+          <w:rFonts w:cstheme="minorHAnsi"/>
+          <w:color w:val="000000"/>
+        </w:rPr>
+      </w:pPr>
+      <w:r>
+        <w:rPr>
+          <w:rFonts w:cstheme="minorHAnsi"/>
           <w:color w:val="000000"/>
         </w:rPr>
         <w:t>Le choix du déclenchement est effectué par le publieur, c’est-à-dire que le publieur choisit quelle action génère un événement et les abonnés choisissent que faire à la réception de l’événement.</w:t>
@@ -16174,24 +16347,29 @@
     </w:p>
     <w:p>
       <w:pPr>
-        <w:rPr>
+        <w:ind w:firstLine="360"/>
+        <w:rPr>
+          <w:rFonts w:cstheme="minorHAnsi"/>
           <w:sz w:val="24"/>
         </w:rPr>
       </w:pPr>
       <w:r>
         <w:rPr>
+          <w:rFonts w:cstheme="minorHAnsi"/>
           <w:sz w:val="24"/>
         </w:rPr>
         <w:t xml:space="preserve">Un évènement nécessite </w:t>
       </w:r>
       <w:r>
         <w:rPr>
+          <w:rFonts w:cstheme="minorHAnsi"/>
           <w:sz w:val="24"/>
         </w:rPr>
         <w:t>u</w:t>
       </w:r>
       <w:r>
         <w:rPr>
+          <w:rFonts w:cstheme="minorHAnsi"/>
           <w:sz w:val="24"/>
         </w:rPr>
         <w:t>n abonné pour pourvoir être déclenché.</w:t>
@@ -16199,12 +16377,15 @@
     </w:p>
     <w:p>
       <w:pPr>
-        <w:rPr>
+        <w:ind w:firstLine="360"/>
+        <w:rPr>
+          <w:rFonts w:cstheme="minorHAnsi"/>
           <w:sz w:val="24"/>
         </w:rPr>
       </w:pPr>
       <w:r>
         <w:rPr>
+          <w:rFonts w:cstheme="minorHAnsi"/>
           <w:sz w:val="24"/>
         </w:rPr>
         <w:t xml:space="preserve">Ce sont les </w:t>
@@ -16212,6 +16393,7 @@
       <w:proofErr w:type="spellStart"/>
       <w:r>
         <w:rPr>
+          <w:rFonts w:cstheme="minorHAnsi"/>
           <w:sz w:val="24"/>
         </w:rPr>
         <w:t>event</w:t>
@@ -16219,18 +16401,21 @@
       <w:proofErr w:type="spellEnd"/>
       <w:r>
         <w:rPr>
+          <w:rFonts w:cstheme="minorHAnsi"/>
           <w:sz w:val="24"/>
         </w:rPr>
         <w:t xml:space="preserve"> handler qui permettent d’avertir lorsque l’évènement a été déclenché</w:t>
       </w:r>
       <w:r>
         <w:rPr>
+          <w:rFonts w:cstheme="minorHAnsi"/>
           <w:sz w:val="24"/>
         </w:rPr>
         <w:t xml:space="preserve"> en l’attachant à un évènement</w:t>
       </w:r>
       <w:r>
         <w:rPr>
+          <w:rFonts w:cstheme="minorHAnsi"/>
           <w:sz w:val="24"/>
         </w:rPr>
         <w:t>.</w:t>
@@ -16238,16 +16423,28 @@
     </w:p>
     <w:p>
       <w:pPr>
-        <w:rPr>
+        <w:ind w:firstLine="360"/>
+        <w:rPr>
+          <w:rFonts w:cstheme="minorHAnsi"/>
           <w:sz w:val="24"/>
         </w:rPr>
       </w:pPr>
       <w:r>
         <w:rPr>
+          <w:rFonts w:cstheme="minorHAnsi"/>
           <w:sz w:val="24"/>
         </w:rPr>
         <w:t xml:space="preserve">Pour utiliser un évènement, on passe généralement par l’utilisation du type délégué. </w:t>
       </w:r>
+    </w:p>
+    <w:p>
+      <w:pPr>
+        <w:ind w:firstLine="360"/>
+        <w:rPr>
+          <w:rFonts w:cstheme="minorHAnsi"/>
+          <w:sz w:val="24"/>
+        </w:rPr>
+      </w:pPr>
     </w:p>
     <w:p>
       <w:pPr>
@@ -16287,7 +16484,6 @@
         </w:numPr>
       </w:pPr>
       <w:r>
-        <w:lastRenderedPageBreak/>
         <w:t>On commence par déclarer un délégué, dans l’exemple complet il prendra en argument un string.</w:t>
       </w:r>
     </w:p>
@@ -17200,6 +17396,9 @@
       </w:pPr>
     </w:p>
     <w:p>
+      <w:pPr>
+        <w:ind w:firstLine="360"/>
+      </w:pPr>
       <w:r>
         <w:t xml:space="preserve">Le but de notre exemple ici, est de s’abonner à un changement de texte. </w:t>
       </w:r>
@@ -17224,6 +17423,9 @@
       </w:r>
     </w:p>
     <w:p>
+      <w:pPr>
+        <w:ind w:firstLine="360"/>
+      </w:pPr>
       <w:r>
         <w:t>Voici l’exemple complet </w:t>
       </w:r>
@@ -17239,7 +17441,7 @@
         <mc:AlternateContent>
           <mc:Choice Requires="wps">
             <w:drawing>
-              <wp:anchor distT="0" distB="0" distL="114300" distR="114300" simplePos="0" relativeHeight="251662848" behindDoc="0" locked="0" layoutInCell="1" allowOverlap="1" wp14:anchorId="2323FD32" wp14:editId="7D908206">
+              <wp:anchor distT="0" distB="0" distL="114300" distR="114300" simplePos="0" relativeHeight="251661824" behindDoc="0" locked="0" layoutInCell="1" allowOverlap="1" wp14:anchorId="2323FD32" wp14:editId="7D908206">
                 <wp:simplePos x="0" y="0"/>
                 <wp:positionH relativeFrom="column">
                   <wp:posOffset>1066165</wp:posOffset>
@@ -19357,7 +19559,7 @@
           </mc:Choice>
           <mc:Fallback>
             <w:pict>
-              <v:shape w14:anchorId="2323FD32" id="Zone de texte 28" o:spid="_x0000_s1037" type="#_x0000_t202" style="position:absolute;margin-left:83.95pt;margin-top:.5pt;width:283.8pt;height:377.4pt;z-index:251662848;visibility:visible;mso-wrap-style:square;mso-width-percent:0;mso-height-percent:0;mso-wrap-distance-left:9pt;mso-wrap-distance-top:0;mso-wrap-distance-right:9pt;mso-wrap-distance-bottom:0;mso-position-horizontal:absolute;mso-position-horizontal-relative:text;mso-position-vertical:absolute;mso-position-vertical-relative:text;mso-width-percent:0;mso-height-percent:0;mso-width-relative:margin;mso-height-relative:margin;v-text-anchor:top" o:gfxdata="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" fillcolor="white [3201]" strokeweight=".5pt">
+              <v:shape w14:anchorId="2323FD32" id="Zone de texte 28" o:spid="_x0000_s1037" type="#_x0000_t202" style="position:absolute;margin-left:83.95pt;margin-top:.5pt;width:283.8pt;height:377.4pt;z-index:251661824;visibility:visible;mso-wrap-style:square;mso-width-percent:0;mso-height-percent:0;mso-wrap-distance-left:9pt;mso-wrap-distance-top:0;mso-wrap-distance-right:9pt;mso-wrap-distance-bottom:0;mso-position-horizontal:absolute;mso-position-horizontal-relative:text;mso-position-vertical:absolute;mso-position-vertical-relative:text;mso-width-percent:0;mso-height-percent:0;mso-width-relative:margin;mso-height-relative:margin;v-text-anchor:top" o:gfxdata="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" fillcolor="white [3201]" strokeweight=".5pt">
                 <v:textbox>
                   <w:txbxContent>
                     <w:p>
@@ -21472,6 +21674,9 @@
       </w:r>
     </w:p>
     <w:p>
+      <w:pPr>
+        <w:ind w:firstLine="360"/>
+      </w:pPr>
       <w:r>
         <w:t xml:space="preserve">A la base une entité peut être </w:t>
       </w:r>
@@ -21509,7 +21714,11 @@
       </w:r>
     </w:p>
     <w:p>
-      <w:r>
+      <w:pPr>
+        <w:ind w:firstLine="360"/>
+      </w:pPr>
+      <w:r>
+        <w:lastRenderedPageBreak/>
         <w:t>La majeure différence en C# est de pouvoir créer des attributs qui permettent eux aussi de qualifier l’entité</w:t>
       </w:r>
       <w:r>
@@ -21523,6 +21732,9 @@
       </w:r>
     </w:p>
     <w:p>
+      <w:pPr>
+        <w:ind w:firstLine="360"/>
+      </w:pPr>
       <w:r>
         <w:t xml:space="preserve">Pour créer un attribut, il faut créer une classe héritant de la classe </w:t>
       </w:r>
@@ -21536,6 +21748,9 @@
       </w:r>
     </w:p>
     <w:p>
+      <w:pPr>
+        <w:ind w:firstLine="360"/>
+      </w:pPr>
       <w:r>
         <w:t>Une fois la classe créée, il suffit de placer l’attribut entre crochet juste avant la déclaration de classe par exemple ou encore de méthode ou de variable.</w:t>
       </w:r>
@@ -21544,6 +21759,9 @@
       </w:r>
     </w:p>
     <w:p>
+      <w:pPr>
+        <w:ind w:firstLine="360"/>
+      </w:pPr>
       <w:r>
         <w:t xml:space="preserve">Certains attributs provoquent des messages qui s’écrivent directement dans le compilateur c’est le cas des attributs de type </w:t>
       </w:r>
@@ -21566,6 +21784,9 @@
       </w:r>
     </w:p>
     <w:p>
+      <w:pPr>
+        <w:ind w:firstLine="360"/>
+      </w:pPr>
       <w:r>
         <w:t>La réflexion permet en fait d’obtenir des informations sur les types</w:t>
       </w:r>
@@ -21590,6 +21811,9 @@
       </w:r>
     </w:p>
     <w:p>
+      <w:pPr>
+        <w:ind w:firstLine="360"/>
+      </w:pPr>
       <w:r>
         <w:t>Le programme Attributs illustre une utilisation de la description des attributs.</w:t>
       </w:r>
@@ -22200,7 +22424,6 @@
           <w:sz w:val="19"/>
           <w:szCs w:val="19"/>
         </w:rPr>
-        <w:lastRenderedPageBreak/>
         <w:t>[</w:t>
       </w:r>
       <w:proofErr w:type="gramStart"/>
@@ -22994,6 +23217,7 @@
           <w:sz w:val="19"/>
           <w:szCs w:val="19"/>
         </w:rPr>
+        <w:lastRenderedPageBreak/>
         <w:t xml:space="preserve">        </w:t>
       </w:r>
       <w:proofErr w:type="gramStart"/>
@@ -24509,7 +24733,6 @@
                 <w:i/>
                 <w:u w:val="single"/>
               </w:rPr>
-              <w:lastRenderedPageBreak/>
               <w:t>Intermediate</w:t>
             </w:r>
             <w:proofErr w:type="spellEnd"/>
@@ -24539,12 +24762,7 @@
           </w:tcPr>
           <w:p>
             <w:r>
-              <w:lastRenderedPageBreak/>
-              <w:t xml:space="preserve">Langage de programmation de plus bas niveau lisible </w:t>
-            </w:r>
-            <w:r>
-              <w:lastRenderedPageBreak/>
-              <w:t xml:space="preserve">par l’humain. C’est un </w:t>
+              <w:t xml:space="preserve">Langage de programmation de plus bas niveau lisible par l’humain. C’est un </w:t>
             </w:r>
             <w:proofErr w:type="spellStart"/>
             <w:r>
@@ -24571,7 +24789,6 @@
               <w:jc w:val="center"/>
             </w:pPr>
             <w:r>
-              <w:lastRenderedPageBreak/>
               <w:t>Introduction</w:t>
             </w:r>
           </w:p>
@@ -24909,6 +25126,7 @@
                 <w:i/>
                 <w:u w:val="single"/>
               </w:rPr>
+              <w:lastRenderedPageBreak/>
               <w:t>Variable</w:t>
             </w:r>
           </w:p>
@@ -25954,11 +26172,7 @@
           </w:tcPr>
           <w:p>
             <w:r>
-              <w:t xml:space="preserve">Possibilité de redéfinir un comportement spécifique à une classe fille. C’est-à-dire modifier ou compléter la </w:t>
-            </w:r>
-            <w:r>
-              <w:lastRenderedPageBreak/>
-              <w:t xml:space="preserve">méthode mère pour l’utiliser dans la classe fille. Sans </w:t>
+              <w:t xml:space="preserve">Possibilité de redéfinir un comportement spécifique à une classe fille. C’est-à-dire modifier ou compléter la méthode mère pour l’utiliser dans la classe fille. Sans </w:t>
             </w:r>
             <w:proofErr w:type="spellStart"/>
             <w:r>
@@ -25979,7 +26193,6 @@
               <w:jc w:val="center"/>
             </w:pPr>
             <w:r>
-              <w:lastRenderedPageBreak/>
               <w:t>I-</w:t>
             </w:r>
           </w:p>
@@ -26636,9 +26849,35 @@
       </w:r>
     </w:p>
     <w:p/>
+    <w:p>
+      <w:r>
+        <w:t>II- Les Bases du C# - Gestion des exceptions</w:t>
+      </w:r>
+    </w:p>
+    <w:p>
+      <w:r>
+        <w:t>-</w:t>
+      </w:r>
+      <w:r>
+        <w:t>https://www.tutorialspoint.com/csharp/csharp_exception_handling.htm</w:t>
+      </w:r>
+    </w:p>
+    <w:p>
+      <w:r>
+        <w:t>-</w:t>
+      </w:r>
+      <w:hyperlink r:id="rId22" w:anchor="LIV" w:history="1">
+        <w:r>
+          <w:rPr>
+            <w:rStyle w:val="Lienhypertexte"/>
+          </w:rPr>
+          <w:t>https://tahe.developpez.com/dotnet/csharp/?page=page_4#LIV</w:t>
+        </w:r>
+      </w:hyperlink>
+    </w:p>
     <w:p/>
     <w:p>
-      <w:hyperlink r:id="rId22" w:history="1">
+      <w:hyperlink r:id="rId23" w:history="1">
         <w:r>
           <w:rPr>
             <w:rStyle w:val="Lienhypertexte"/>
@@ -26648,7 +26887,7 @@
       </w:hyperlink>
     </w:p>
     <w:p>
-      <w:hyperlink r:id="rId23" w:history="1">
+      <w:hyperlink r:id="rId24" w:history="1">
         <w:r>
           <w:rPr>
             <w:rStyle w:val="Lienhypertexte"/>
@@ -26658,7 +26897,7 @@
       </w:hyperlink>
     </w:p>
     <w:p>
-      <w:hyperlink r:id="rId24" w:history="1">
+      <w:hyperlink r:id="rId25" w:history="1">
         <w:r>
           <w:rPr>
             <w:rStyle w:val="Lienhypertexte"/>
@@ -26670,10 +26909,9 @@
     <w:p/>
     <w:p>
       <w:r>
-        <w:lastRenderedPageBreak/>
         <w:t xml:space="preserve">Délégué + évènement : </w:t>
       </w:r>
-      <w:hyperlink r:id="rId25" w:history="1">
+      <w:hyperlink r:id="rId26" w:history="1">
         <w:r>
           <w:rPr>
             <w:rStyle w:val="Lienhypertexte"/>
@@ -30012,7 +30250,7 @@
 </file>
 
 <file path=customXml/itemProps1.xml><?xml version="1.0" encoding="utf-8"?>
-<ds:datastoreItem xmlns:ds="http://schemas.openxmlformats.org/officeDocument/2006/customXml" ds:itemID="{7F60908A-B9A2-42D0-9EEE-351DF871B9B3}">
+<ds:datastoreItem xmlns:ds="http://schemas.openxmlformats.org/officeDocument/2006/customXml" ds:itemID="{92661CD3-C123-4DAF-A8F9-81E0CD78207E}">
   <ds:schemaRefs>
     <ds:schemaRef ds:uri="http://schemas.openxmlformats.org/officeDocument/2006/bibliography"/>
   </ds:schemaRefs>

</xml_diff>